<commit_message>
redoing aims with gender
</commit_message>
<xml_diff>
--- a/c_specific-aims.docx
+++ b/c_specific-aims.docx
@@ -7,47 +7,40 @@
         <w:pStyle w:val="Heading1"/>
       </w:pPr>
       <w:r>
+        <w:t xml:space="preserve">C. </w:t>
+      </w:r>
+      <w:r>
         <w:t>SPECIFIC AIMS</w:t>
       </w:r>
     </w:p>
     <w:p>
       <w:pPr>
-        <w:rPr>
+        <w:widowControl w:val="0"/>
+        <w:spacing w:after="80"/>
+        <w:rPr>
+          <w:b/>
+          <w:bCs/>
           <w:sz w:val="8"/>
           <w:szCs w:val="8"/>
         </w:rPr>
       </w:pPr>
     </w:p>
     <w:p>
-      <w:r>
-        <w:t xml:space="preserve">Depression affects </w:t>
-      </w:r>
-      <w:r>
-        <w:t xml:space="preserve">up to </w:t>
-      </w:r>
-      <w:r>
-        <w:t xml:space="preserve">20% of patients with </w:t>
-      </w:r>
-      <w:r>
-        <w:t xml:space="preserve">coronary artery disease (CAD) </w:t>
-      </w:r>
-      <w:r>
-        <w:t xml:space="preserve">and </w:t>
-      </w:r>
-      <w:r>
-        <w:t>has been associated with</w:t>
-      </w:r>
-      <w:r>
-        <w:t xml:space="preserve"> a 3-fold increase in cardiovascular mortality</w:t>
-      </w:r>
-      <w:r>
-        <w:t>.</w:t>
+      <w:pPr>
+        <w:widowControl w:val="0"/>
+        <w:spacing w:after="80"/>
+      </w:pPr>
+      <w:r>
+        <w:t>There is a key knowledge gap in the pathological mechanisms underlying depression and coronary artery disease (CAD)</w:t>
+      </w:r>
+      <w:r>
+        <w:t xml:space="preserve"> that may lead to suboptimal clinical outcomes for both.</w:t>
       </w:r>
       <w:r>
         <w:fldChar w:fldCharType="begin" w:fldLock="1"/>
       </w:r>
       <w:r>
-        <w:instrText>ADDIN CSL_CITATION {"citationItems":[{"id":"ITEM-1","itemData":{"DOI":"10.1016/j.jacc.2019.01.041","ISSN":"15583597","PMID":"30975301","abstract":"Depression is a common problem in patients with cardiovascular disease (CVD) and is associated with increased mortality, excess disability, greater health care expenditures, and reduced quality of life. Depression is present in 1 of 5 patients with coronary artery disease, peripheral artery disease, and heart failure. Depression complicates the optimal management of CVD by worsening cardiovascular risk factors and decreasing adherence to healthy lifestyles and evidence-based medical therapies. As such, standardized screening pathways for depression in patients with CVD offer the potential for early identification and optimal management of depression to improve health outcomes. Unfortunately, the burden of depression in patients with CVD is under-recognized; as a result, screening and management strategies targeting depression have been poorly implemented in patients with CVD. In this review, the authors discuss a practical approach for the screening and management of depression in patients with CVD.","author":[{"dropping-particle":"","family":"Jha","given":"Manish K","non-dropping-particle":"","parse-names":false,"suffix":""},{"dropping-particle":"","family":"Qamar","given":"Arman","non-dropping-particle":"","parse-names":false,"suffix":""},{"dropping-particle":"","family":"Vaduganathan","given":"Muthiah","non-dropping-particle":"","parse-names":false,"suffix":""},{"dropping-particle":"","family":"Charney","given":"Dennis S","non-dropping-particle":"","parse-names":false,"suffix":""},{"dropping-particle":"","family":"Murrough","given":"James W","non-dropping-particle":"","parse-names":false,"suffix":""}],"container-title":"Journal of the American College of Cardiology","id":"ITEM-1","issue":"14","issued":{"date-parts":[["2019","4","16"]]},"page":"1827-1845","title":"Screening and Management of Depression in Patients With Cardiovascular Disease: JACC State-of-the-Art Review","type":"article","volume":"73"},"uris":["http://www.mendeley.com/documents/?uuid=586fbcad-6c28-329f-9d28-125750b64357"]},{"id":"ITEM-2","itemData":{"DOI":"10.1161/CIR.0000000000000019","ISSN":"15244539","abstract":"BACKGROUND - : Although prospective studies, systematic reviews, and meta-analyses have documented an association between depression and increased morbidity and mortality in a variety of cardiac populations, depression has not yet achieved formal recognition as a risk factor for poor prognosis in patients with acute coronary syndrome by the American Heart Association and other health organizations. The purpose of this scientific statement is to review available evidence and recommend whether depression should be elevated to the status of a risk factor for patients with acute coronary syndrome. METHODS AND RESULTS - : Writing group members were approved by the American Heart Association's Scientific Statement and Manuscript Oversight Committees. A systematic literature review on depression and adverse medical outcomes after acute coronary syndrome was conducted that included all-cause mortality, cardiac mortality, and composite outcomes for mortality and nonfatal events. The review assessed the strength, consistency, independence, and generalizability of the published studies. A total of 53 individual studies (32 reported on associations with all-cause mortality, 12 on cardiac mortality, and 22 on composite outcomes) and 4 meta-analyses met inclusion criteria. There was heterogeneity across studies in terms of the demographic composition of study samples, definition and measurement of depression, length of follow-up, and covariates included in the multivariable models. Despite limitations in some individual studies, our review identified generally consistent associations between depression and adverse outcomes. CONCLUSIONS - : Despite the heterogeneity of published studies included in this review, the preponderance of evidence supports the recommendation that the American Heart Association should elevate depression to the status of a risk factor for adverse medical outcomes in patients with acute coronary syndrome. © 2014 American Heart Association, Inc.","author":[{"dropping-particle":"","family":"Lichtman","given":"Judith H.","non-dropping-particle":"","parse-names":false,"suffix":""},{"dropping-particle":"","family":"Froelicher","given":"Erika S.","non-dropping-particle":"","parse-names":false,"suffix":""},{"dropping-particle":"","family":"Blumenthal","given":"James A.","non-dropping-particle":"","parse-names":false,"suffix":""},{"dropping-particle":"","family":"Carney","given":"Robert M.","non-dropping-particle":"","parse-names":false,"suffix":""},{"dropping-particle":"V.","family":"Doering","given":"Lynn","non-dropping-particle":"","parse-names":false,"suffix":""},{"dropping-particle":"","family":"Frasure-Smith","given":"Nancy","non-dropping-particle":"","parse-names":false,"suffix":""},{"dropping-particle":"","family":"Freedland","given":"Kenneth E.","non-dropping-particle":"","parse-names":false,"suffix":""},{"dropping-particle":"","family":"Jaffe","given":"Allan S.","non-dropping-particle":"","parse-names":false,"suffix":""},{"dropping-particle":"","family":"Leifheit-Limson","given":"Erica C.","non-dropping-particle":"","parse-names":false,"suffix":""},{"dropping-particle":"","family":"Sheps","given":"David S.","non-dropping-particle":"","parse-names":false,"suffix":""},{"dropping-particle":"","family":"Vaccarino","given":"Viola","non-dropping-particle":"","parse-names":false,"suffix":""},{"dropping-particle":"","family":"Wulsin","given":"Lawson","non-dropping-particle":"","parse-names":false,"suffix":""}],"container-title":"Circulation","id":"ITEM-2","issue":"12","issued":{"date-parts":[["2014","3","25"]]},"page":"1350-1369","publisher":"Lippincott Williams and Wilkins","title":"Depression as a risk factor for poor prognosis among patients with acute coronary syndrome: Systematic review and recommendations: A scientific statement from the american heart association","type":"article","volume":"129"},"uris":["http://www.mendeley.com/documents/?uuid=f03e4939-63e2-3e28-a5c3-48c868a287da"]},{"id":"ITEM-3","itemData":{"DOI":"10.1016/j.genhosppsych.2011.02.007","ISSN":"01638343","abstract":"Objective: A meta-analysis of over 25 years of research into the relationship between post-myocardial infarction (MI) depression and cardiac prognosis was conducted to investigate changes in this association over time and to investigate subgroup effects. Method: A systematic literature search was performed (Medline, Embase and PsycINFO; 1975-2011) without language restrictions. Studies investigating the impact of post-MI depression on cardiovascular outcome, defined as all-cause mortality, cardiac mortality and cardiac events within 24 months after the index MI, were identified. Depression had to be assessed within 3 months after MI using established instruments. Pooled odds ratios (ORs) were calculated using a random effects model. Results: A total of 29 studies were identified, resulting in 41 comparisons. Follow-up (on average 16 months) was described for 16,889 MI patients. Post-MI depression was associated with an increased risk of all-cause mortality [(OR), 2.25; 95% confidence interval [CI], 1.73-2.93; P&lt;.001], cardiac mortality (OR, 2.71; 95% CI, 1.68-4.36; P&lt;.001) and cardiac events (OR, 1.59; 95% CI, 1.37-1.85; P&lt;.001). ORs proved robust in subgroup analyses but declined over the years for cardiac events. Conclusions: Post-MI depression is associated with a 1.6- to 2.7-fold increased risk of impaired outcomes within 24 months. This association has been relatively stable over the past 25 years. © 2011 Elsevier Inc.","author":[{"dropping-particle":"","family":"Meijer","given":"Anna","non-dropping-particle":"","parse-names":false,"suffix":""},{"dropping-particle":"","family":"Conradi","given":"Henk Jan","non-dropping-particle":"","parse-names":false,"suffix":""},{"dropping-particle":"","family":"Bos","given":"Elisabeth H.","non-dropping-particle":"","parse-names":false,"suffix":""},{"dropping-particle":"","family":"Thombs","given":"Brett D.","non-dropping-particle":"","parse-names":false,"suffix":""},{"dropping-particle":"","family":"Melle","given":"Joost P.","non-dropping-particle":"van","parse-names":false,"suffix":""},{"dropping-particle":"","family":"Jonge","given":"Peter","non-dropping-particle":"de","parse-names":false,"suffix":""}],"container-title":"General Hospital Psychiatry","id":"ITEM-3","issue":"3","issued":{"date-parts":[["2011","5"]]},"page":"203-216","title":"Prognostic association of depression following myocardial infarction with mortality and cardiovascular events: A meta-analysis of 25 years of research","type":"article-journal","volume":"33"},"uris":["http://www.mendeley.com/documents/?uuid=66cbc225-7c90-3b5d-88e8-3b3a288ce73b"]}],"mendeley":{"formattedCitation":"&lt;sup&gt;1–3&lt;/sup&gt;","plainTextFormattedCitation":"1–3","previouslyFormattedCitation":"&lt;sup&gt;1–3&lt;/sup&gt;"},"properties":{"noteIndex":0},"schema":"https://github.com/citation-style-language/schema/raw/master/csl-citation.json"}</w:instrText>
+        <w:instrText>ADDIN CSL_CITATION {"citationItems":[{"id":"ITEM-1","itemData":{"DOI":"10.1038/nrcardio.2016.181","ISBN":"9780123739476","ISSN":"17595010","PMID":"20425245","abstract":"Depression often coexists with coronary heart disease and increases the risk of poor cardiac prognosis. The physiopathology of depression resembles that of chronic, severe stress. Because little research has evaluated the impact of depression treatment on cardiac events, there is no currently recommended depression-specific treatment to reduce cardiac risk. © 2007 Copyright © 2007 Elsevier Inc. All rights reserved.","author":[{"dropping-particle":"","family":"Carney","given":"Robert M.","non-dropping-particle":"","parse-names":false,"suffix":""},{"dropping-particle":"","family":"Freedland","given":"Kenneth E.","non-dropping-particle":"","parse-names":false,"suffix":""}],"container-title":"Nature Reviews Cardiology","id":"ITEM-1","issue":"3","issued":{"date-parts":[["2017","3","17"]]},"page":"145-155","title":"Depression and coronary heart disease","type":"article","volume":"14"},"uris":["http://www.mendeley.com/documents/?uuid=88cf80d2-ea65-4118-a6ce-41f627c6502b"]}],"mendeley":{"formattedCitation":"&lt;sup&gt;1&lt;/sup&gt;","plainTextFormattedCitation":"1","previouslyFormattedCitation":"&lt;sup&gt;1&lt;/sup&gt;"},"properties":{"noteIndex":0},"schema":"https://github.com/citation-style-language/schema/raw/master/csl-citation.json"}</w:instrText>
       </w:r>
       <w:r>
         <w:fldChar w:fldCharType="separate"/>
@@ -57,7 +50,7 @@
           <w:noProof/>
           <w:vertAlign w:val="superscript"/>
         </w:rPr>
-        <w:t>1–3</w:t>
+        <w:t>1</w:t>
       </w:r>
       <w:r>
         <w:fldChar w:fldCharType="end"/>
@@ -66,236 +59,43 @@
         <w:t xml:space="preserve"> </w:t>
       </w:r>
       <w:r>
-        <w:t>There is conflicting and limited evidence that treating depression, through standard measures including counseling or antidepressants, reduces the excess risk of cardiovascular mortality,</w:t>
-      </w:r>
-      <w:r>
-        <w:fldChar w:fldCharType="begin" w:fldLock="1"/>
-      </w:r>
-      <w:r>
-        <w:instrText>ADDIN CSL_CITATION {"citationItems":[{"id":"ITEM-1","itemData":{"DOI":"10.1161/CIRCULATIONAHA.116.025140","ISBN":"8169325846","ISSN":"15244539","PMID":"28209727","abstract":"BACKGROUND Depression among patients with acute myocardial infarction (AMI) is prevalent and associated with an adverse quality of life and prognosis. Despite recommendations from some national organizations to screen for depression, it is unclear whether treatment of depression in patients with AMI is associated with better outcomes. We aimed to determine whether the prognosis of patients with treated versus untreated depression differs. METHODS The TRIUMPH study (Translational Research Investigating Underlying Disparities in Acute Myocardial Infarction Patients' Health Status) is an observational multicenter cohort study that enrolled 4062 patients aged ≥18 years with AMI between April 11, 2005, and December 31, 2008, from 24 US hospitals. Research coordinators administered the Patient Health Questionnaire-9 (PHQ-9) during the index AMI admission. Depression was defined by a PHQ-9 score of ≥10. Depression was categorized as treated if there was documentation of a discharge diagnosis, medication prescribed for depression, or referral for counseling, and as untreated if none of these 3 criteria was documented in the medical records despite a PHQ score ≥10. One-year mortality was compared between patients with AMI having: (1) no depression (PHQ-9&lt;10; reference); (2) treated depression; and (3) untreated depression adjusting for demographics, AMI severity, and clinical factors. RESULTS Overall, 759 (18.7%) patients met PHQ-9 criteria for depression and 231 (30.4%) were treated. In comparison with 3303 patients without depression, the 231 patients with treated depression had 1-year mortality rates that were not different (6.1% versus 6.7%; adjusted hazard ratio, 1.12; 95% confidence interval, 0.63-1.99). In contrast, the 528 patients with untreated depression had higher 1-year mortality in comparison with patients without depression (10.8% versus 6.1%; adjusted hazard ratio, 1.91; 95% confidence interval, 1.39-2.62). CONCLUSIONS Although depression in patients with AMI is associated with increased long-term mortality, this association may be confined to patients with untreated depression.","author":[{"dropping-particle":"","family":"Smolderen","given":"Kim G.","non-dropping-particle":"","parse-names":false,"suffix":""},{"dropping-particle":"","family":"Buchanan","given":"Donna M.","non-dropping-particle":"","parse-names":false,"suffix":""},{"dropping-particle":"","family":"Gosch","given":"Kensey","non-dropping-particle":"","parse-names":false,"suffix":""},{"dropping-particle":"","family":"Whooley","given":"Mary","non-dropping-particle":"","parse-names":false,"suffix":""},{"dropping-particle":"","family":"Chan","given":"Paul S.","non-dropping-particle":"","parse-names":false,"suffix":""},{"dropping-particle":"","family":"Vaccarino","given":"Viola","non-dropping-particle":"","parse-names":false,"suffix":""},{"dropping-particle":"","family":"Parashar","given":"Susmita","non-dropping-particle":"","parse-names":false,"suffix":""},{"dropping-particle":"","family":"Shah","given":"Amit J.","non-dropping-particle":"","parse-names":false,"suffix":""},{"dropping-particle":"","family":"Ho","given":"P. Michael","non-dropping-particle":"","parse-names":false,"suffix":""},{"dropping-particle":"","family":"Spertus","given":"John A.","non-dropping-particle":"","parse-names":false,"suffix":""}],"container-title":"Circulation","id":"ITEM-1","issue":"18","issued":{"date-parts":[["2017"]]},"page":"1681-1689","title":"Depression Treatment and 1-Year Mortality after Acute Myocardial Infarction: Insights from the TRIUMPH Registry (Translational Research Investigating Underlying Disparities in Acute Myocardial Infarction Patients' Health Status)","type":"article-journal","volume":"135"},"uris":["http://www.mendeley.com/documents/?uuid=32f7f8f3-ea58-437a-8cf9-52bc23d68ec7"]},{"id":"ITEM-2","itemData":{"DOI":"10.1192/bjp.bp.106.028647","ISSN":"00071250","PMID":"17541103","abstract":"Background: Depression following myocardial infarction is associated with poor cardiac prognosis. It is unclear whether antidepressant treatment improves long-term depression status and cardiac prognosis. Aims: To evaluate the effects of antidepressant treatment compared with usual care in an effectiveness study. Method: In a multicentre randomised controlled trial, 2177 myocardial infarction patients were evaluated for ICD-10 depression and randomised to intervention (n=209) or care as usual (n=122). Both arms were evaluated at 18 months post-myocardial infarction for long-term depression status and new cardiac events. Results: No differences were observed between intervention and control groups in mean scores on the Beck Depression Inventory (11.0, s.d.=7.5 v. 10.2, s.d.=5.1, P=0.45) or presence of ICD-10 depression (30.5 v. 32.1%, P=0.68).The cardiac event rate was 14% among the intervention group and 13% among controls (OR=1.07,95% CI 0.57-2.00). Conclusions: Antidepressant treatment did not alter long-term depression post-myocardial infarction status or improve cardiac prognosis.","author":[{"dropping-particle":"","family":"Melle","given":"Joost P.","non-dropping-particle":"Van","parse-names":false,"suffix":""},{"dropping-particle":"","family":"Jonge","given":"Peter","non-dropping-particle":"De","parse-names":false,"suffix":""},{"dropping-particle":"","family":"Honig","given":"Adriaan","non-dropping-particle":"","parse-names":false,"suffix":""},{"dropping-particle":"","family":"Schene","given":"Aart H","non-dropping-particle":"","parse-names":false,"suffix":""},{"dropping-particle":"","family":"Kuyper","given":"Astrid M.G.","non-dropping-particle":"","parse-names":false,"suffix":""},{"dropping-particle":"","family":"Crijns","given":"Harry J.G.M.","non-dropping-particle":"","parse-names":false,"suffix":""},{"dropping-particle":"","family":"Schins","given":"Annique","non-dropping-particle":"","parse-names":false,"suffix":""},{"dropping-particle":"","family":"Tulner","given":"Dorien","non-dropping-particle":"","parse-names":false,"suffix":""},{"dropping-particle":"","family":"Berg","given":"Maarten P.","non-dropping-particle":"Van Den","parse-names":false,"suffix":""},{"dropping-particle":"","family":"Ormel","given":"Johan","non-dropping-particle":"","parse-names":false,"suffix":""}],"container-title":"British Journal of Psychiatry","id":"ITEM-2","issue":"JUNE","issued":{"date-parts":[["2007","6"]]},"page":"460-466","title":"Effects of antidepressant treatment following myocardial infarction","type":"article-journal","volume":"190"},"uris":["http://www.mendeley.com/documents/?uuid=028953fb-3ca6-3c80-b598-61849e51576d"]},{"id":"ITEM-3","itemData":{"DOI":"10.1001/jama.289.23.3106","ISSN":"00987484","abstract":"Context: Depression and low perceived social support (LPSS) after myocardial infarction (MI) are associated with higher morbidity and mortality, but little is known about whether this excess risk can be reduced through treatment. Objective: To determine whether mortality and recurrent infarction are reduced by treatment of depression and LPSS with cognitive behavior therapy (CBT), supplemented with a selective serotonin reuptake inhibitor (SSRI) antidepressant when indicated, in patients enrolled within 28 days after MI. Design, Setting, and Patients: Randomized clinical trial conducted from October 1996 to April 2001 in 2481 MI patients (1084 women, 1397 men) enrolled from 8 clinical centers. Major or minor depression was diagnosed by modified Diagnostic and Statistical Manual of Mental Disorders, Fourth Edition criteria and severity by the 17-item Hamilton Rating Scale for Depression (HRSD); LPSS was determined by the Enhancing Recovery in Coronary Heart Disease Patients (ENRICHD) Social Support Instrument (ESSI). Random allocation was to usual medical care or CBT-based psychosocial intervention. Intervention: Cognitive behavior therapy was initiated at a median of 17 days after the index MI for a median of 11 individual sessions throughout 6 months, plus group therapy when feasible, with SSRIs for patients scoring higher than 24 on the HRSD or having a less than 50% reduction in Beck Depression Inventory scores after 5 weeks. Main Outcome Measures: Composite primary end point of death or recurrent MI; secondary outcomes included change in HRSD (for depression) or ESSI scores (for LPSS) at 6 months. Results: Improvement in psychosocial outcomes at 6 months favored treatment: mean (SD) change in HRSD score, -10.1 (7.8) in the depression and psychosocial intervention group vs -8.4 (7.7) in the depression and usual care group (P&lt;.001); mean (SD) change in ESSI score, 5.1 (5.9) in the LPSS and psychosocial intervention group vs 3.4 (6.0) in the LPSS and usual care group (P&lt;.001). After an average follow-up of 29 months, there was no significant difference in event-free survival between usual care (75.9%) and psychosocial intervention (75.8%). There were also no differences in survival between the psychosocial intervention and usual care arms in any of the 3 psychosocial risk groups (depression, LPSS, and depression and LPSS patients). Conclusions: The intervention did not increase event-free survival. The intervention improved depression and social isolat…","author":[{"dropping-particle":"","family":"Berkman","given":"Lisa F.","non-dropping-particle":"","parse-names":false,"suffix":""},{"dropping-particle":"","family":"Blumenthal","given":"James","non-dropping-particle":"","parse-names":false,"suffix":""},{"dropping-particle":"","family":"Burg","given":"Matthew","non-dropping-particle":"","parse-names":false,"suffix":""},{"dropping-particle":"","family":"Carney","given":"Robert M.","non-dropping-particle":"","parse-names":false,"suffix":""},{"dropping-particle":"","family":"Catellier","given":"Diane","non-dropping-particle":"","parse-names":false,"suffix":""},{"dropping-particle":"","family":"Cowan","given":"Marie J.","non-dropping-particle":"","parse-names":false,"suffix":""},{"dropping-particle":"","family":"Czajkowski","given":"Susan M.","non-dropping-particle":"","parse-names":false,"suffix":""},{"dropping-particle":"","family":"Busk","given":"Robert","non-dropping-particle":"De","parse-names":false,"suffix":""},{"dropping-particle":"","family":"Hosking","given":"James","non-dropping-particle":"","parse-names":false,"suffix":""},{"dropping-particle":"","family":"Jaffe","given":"Allan","non-dropping-particle":"","parse-names":false,"suffix":""},{"dropping-particle":"","family":"Kaufmann","given":"Peter G.","non-dropping-particle":"","parse-names":false,"suffix":""},{"dropping-particle":"","family":"Mitchell","given":"Pamela","non-dropping-particle":"","parse-names":false,"suffix":""},{"dropping-particle":"","family":"Norman","given":"James","non-dropping-particle":"","parse-names":false,"suffix":""},{"dropping-particle":"","family":"Powell","given":"Lynda H.","non-dropping-particle":"","parse-names":false,"suffix":""},{"dropping-particle":"","family":"Raczynski","given":"James M.","non-dropping-particle":"","parse-names":false,"suffix":""},{"dropping-particle":"","family":"Schneiderman","given":"Neil","non-dropping-particle":"","parse-names":false,"suffix":""},{"dropping-particle":"","family":"Raczynski","given":"","non-dropping-particle":"","parse-names":false,"suffix":""}],"container-title":"Journal of the American Medical Association","id":"ITEM-3","issue":"23","issued":{"date-parts":[["2003","6","18"]]},"page":"3106-3116","publisher":"American Medical Association","title":"Effects of Treating Depression and Low Perceived Social Support on Clinical Events after Myocardial Infarction: The Enhancing Recovery in Coronary Heart Disease Patients (ENRICHD) Randomized Trial","type":"article-journal","volume":"289"},"uris":["http://www.mendeley.com/documents/?uuid=f85f9a8f-d19b-335b-8cde-a7e783424af2"]}],"mendeley":{"formattedCitation":"&lt;sup&gt;4–6&lt;/sup&gt;","plainTextFormattedCitation":"4–6","previouslyFormattedCitation":"&lt;sup&gt;4–6&lt;/sup&gt;"},"properties":{"noteIndex":0},"schema":"https://github.com/citation-style-language/schema/raw/master/csl-citation.json"}</w:instrText>
-      </w:r>
-      <w:r>
-        <w:fldChar w:fldCharType="separate"/>
-      </w:r>
-      <w:r>
-        <w:rPr>
-          <w:noProof/>
-          <w:vertAlign w:val="superscript"/>
-        </w:rPr>
-        <w:t>4–6</w:t>
-      </w:r>
-      <w:r>
-        <w:fldChar w:fldCharType="end"/>
-      </w:r>
-      <w:r>
-        <w:t xml:space="preserve"> </w:t>
-      </w:r>
-      <w:r>
-        <w:t>suggesting a key knowledge gap in how to prevent the cardiovascular complications of depression.</w:t>
-      </w:r>
-    </w:p>
-    <w:p>
-      <w:r>
-        <w:t xml:space="preserve">An alternative to </w:t>
-      </w:r>
-      <w:r>
-        <w:t>targeting</w:t>
-      </w:r>
-      <w:r>
-        <w:t xml:space="preserve"> depressive symptoms </w:t>
-      </w:r>
-      <w:r>
-        <w:t>in CAD is</w:t>
-      </w:r>
-      <w:r>
-        <w:t xml:space="preserve"> to target underlying potential pathways, such as low coronary flow reserve or mental-stress induced myocardial ischemia,</w:t>
-      </w:r>
-      <w:r>
-        <w:fldChar w:fldCharType="begin" w:fldLock="1"/>
-      </w:r>
-      <w:r>
-        <w:instrText>ADDIN CSL_CITATION {"citationItems":[{"id":"ITEM-1","itemData":{"DOI":"10.1001/archinternmed.2009.330","ISSN":"00039926","abstract":"Background Major depressive disorder (MDD) is associated with coronary heart disease (CHD), but the mechanisms are unclear. The presence of MDD may increase CHD risk by affecting microvascular circulation. It is also plausible that genetic factors influencing MDD may overlap with those for CHD. We sought to examine the relationship between MDD and coronary flow reserve (CFR), the ratio of maximum flow during stress to flow at rest measured in milliliters per minute per gram of tissue. Methods We examined 289 male middle-aged twins, including 106 twins (53 twin pairs) discordant for a lifetime history of MDD and 183 control twins (unrelated to any twins in the experimental group) without MDD. To calculate CFR, we used positron emission tomography with nitrogen 13 (13N) ammonia to evaluate myocardial blood flow at rest and after adenosine stress. A standard perfusion defect score was also used to assess myocardial ischemia. Results There was no difference in myocardial ischemia between twins with and without MDD. Among the dizygotic twin pairs discordant for MDD, the CFR was 14% lower in the twins with MDD than in their brothers without MDD (2.36 vs 2.74) (P = .03). This association was not present in the monozygotic discordant pairs who were genetically matched (2.86 vs 2.64) (P = .19). The zygosity-MDD interaction after adjustment was significant (P = .006). The CFR in the dizygotic twins with MDD was also lower than in the control twins. Conclusions Our results provide evidence for a shared genetic pathway between MDD and microvascular dysfunction. Common pathophysiologic processes may link MDD and early atherosclerosis.","author":[{"dropping-particle":"","family":"Vaccarino","given":"Viola","non-dropping-particle":"","parse-names":false,"suffix":""},{"dropping-particle":"","family":"Votaw","given":"John","non-dropping-particle":"","parse-names":false,"suffix":""},{"dropping-particle":"","family":"Faber","given":"Tracy","non-dropping-particle":"","parse-names":false,"suffix":""},{"dropping-particle":"","family":"Veledar","given":"Emir","non-dropping-particle":"","parse-names":false,"suffix":""},{"dropping-particle":"V.","family":"Murrah","given":"Nancy","non-dropping-particle":"","parse-names":false,"suffix":""},{"dropping-particle":"","family":"Jones","given":"Linda R.","non-dropping-particle":"","parse-names":false,"suffix":""},{"dropping-particle":"","family":"Zhao","given":"Jinying","non-dropping-particle":"","parse-names":false,"suffix":""},{"dropping-particle":"","family":"Su","given":"Shaoyong","non-dropping-particle":"","parse-names":false,"suffix":""},{"dropping-particle":"","family":"Goldberg","given":"Jack","non-dropping-particle":"","parse-names":false,"suffix":""},{"dropping-particle":"","family":"Raggi","given":"J. Paolo","non-dropping-particle":"","parse-names":false,"suffix":""},{"dropping-particle":"","family":"Quyyumi","given":"Arshed A.","non-dropping-particle":"","parse-names":false,"suffix":""},{"dropping-particle":"","family":"Sheps","given":"David S.","non-dropping-particle":"","parse-names":false,"suffix":""},{"dropping-particle":"","family":"Bremner","given":"J. Douglas","non-dropping-particle":"","parse-names":false,"suffix":""}],"container-title":"Archives of Internal Medicine","id":"ITEM-1","issue":"18","issued":{"date-parts":[["2009","10","12"]]},"page":"1668-1676","publisher":"American Medical Association","title":"Major depression and coronary flow reserve detected by positron emission tomography","type":"article-journal","volume":"169"},"uris":["http://www.mendeley.com/documents/?uuid=c7ce0b29-6c3e-43a4-8d32-ed0694cfb9ba"]},{"id":"ITEM-2","itemData":{"DOI":"10.1371/journal.pone.0102986","ISBN":"0009-7322","ISSN":"19326203","PMID":"25061993","abstract":"OBJECTIVES: Depression is an adverse prognostic factor after an acute myocardial infarction (MI), and an increased propensity toward emotionally-driven myocardial ischemia may play a role. We aimed to examine the association between depressive symptoms and mental stress-induced myocardial ischemia in young survivors of an MI.\\n\\nMETHODS: We studied 98 patients (49 women and 49 men) age 38-60 years who were hospitalized for acute MI in the previous 6 months. Patients underwent myocardial perfusion imaging at rest, after mental stress (speech task), and after exercise or pharmacological stress. A summed difference score (SDS), obtained with observer-independent software, was used to quantify myocardial ischemia under both stress conditions. The Beck Depression Inventory-II (BDI-II) was used to measure depressive symptoms, which were analyzed as overall score, and as separate somatic and cognitive depressive symptom scores.\\n\\nRESULTS: There was a significant positive association between depressive symptoms and SDS with mental stress, denoting more ischemia. After adjustment for demographic and lifestyle factors, disease severity and medications, each incremental depressive symptom was associated with 0.14 points higher SDS. When somatic and cognitive depressive symptoms were examined separately, both somatic [β = 0.17, 95% CI: (0.04, 0.30), p = 0.01] and cognitive symptoms [β = 0.31, 95% CI: (0.07, 0.56), p = 0.01] were significantly associated with mental stress-induced ischemia. Depressive symptoms were not associated with ischemia induced by exercise or pharmacological stress.\\n\\nCONCLUSION: Among young post-MI patients, higher levels of both cognitive and somatic depressive symptoms are associated with a higher propensity to develop myocardial ischemia with mental stress, but not with physical (exercise or pharmacological) stress.","author":[{"dropping-particle":"","family":"Wei","given":"Jingkai","non-dropping-particle":"","parse-names":false,"suffix":""},{"dropping-particle":"","family":"Pimple","given":"Pratik","non-dropping-particle":"","parse-names":false,"suffix":""},{"dropping-particle":"","family":"Shah","given":"Amit J.","non-dropping-particle":"","parse-names":false,"suffix":""},{"dropping-particle":"","family":"Rooks","given":"Cherie","non-dropping-particle":"","parse-names":false,"suffix":""},{"dropping-particle":"","family":"Bremner","given":"J. Douglas","non-dropping-particle":"","parse-names":false,"suffix":""},{"dropping-particle":"","family":"Nye","given":"Jonathon A.","non-dropping-particle":"","parse-names":false,"suffix":""},{"dropping-particle":"","family":"Ibeanu","given":"Ijeoma","non-dropping-particle":"","parse-names":false,"suffix":""},{"dropping-particle":"","family":"Murrah","given":"Nancy","non-dropping-particle":"","parse-names":false,"suffix":""},{"dropping-particle":"","family":"Shallenberger","given":"Lucy","non-dropping-particle":"","parse-names":false,"suffix":""},{"dropping-particle":"","family":"Raggi","given":"Paolo","non-dropping-particle":"","parse-names":false,"suffix":""},{"dropping-particle":"","family":"Vaccarino","given":"Viola","non-dropping-particle":"","parse-names":false,"suffix":""}],"container-title":"PLoS ONE","editor":[{"dropping-particle":"","family":"Hayley","given":"Shawn","non-dropping-particle":"","parse-names":false,"suffix":""}],"id":"ITEM-2","issue":"7","issued":{"date-parts":[["2014","7","25"]]},"page":"e102986","title":"Depressive symptoms are associated with mental stress-induced myocardial ischemia after acute myocardial infarction","type":"article-journal","volume":"9"},"uris":["http://www.mendeley.com/documents/?uuid=57d15a7a-76f7-4a43-8485-4d338ecd4a29"]}],"mendeley":{"formattedCitation":"&lt;sup&gt;7,8&lt;/sup&gt;","plainTextFormattedCitation":"7,8","previouslyFormattedCitation":"&lt;sup&gt;7,8&lt;/sup&gt;"},"properties":{"noteIndex":0},"schema":"https://github.com/citation-style-language/schema/raw/master/csl-citation.json"}</w:instrText>
-      </w:r>
-      <w:r>
-        <w:fldChar w:fldCharType="separate"/>
-      </w:r>
-      <w:r>
-        <w:rPr>
-          <w:noProof/>
-          <w:vertAlign w:val="superscript"/>
-        </w:rPr>
-        <w:t>7,8</w:t>
-      </w:r>
-      <w:r>
-        <w:fldChar w:fldCharType="end"/>
-      </w:r>
-      <w:r>
-        <w:t xml:space="preserve"> that may mediate the increased cardiovascular risk in depression. To do so </w:t>
-      </w:r>
-      <w:r>
-        <w:t xml:space="preserve">will require </w:t>
-      </w:r>
-      <w:r>
-        <w:rPr>
-          <w:u w:val="single"/>
-        </w:rPr>
-        <w:t>a better understanding of the mechanisms by which depression leads to increased mortality in CAD</w:t>
-      </w:r>
-      <w:r>
-        <w:t xml:space="preserve">. </w:t>
-      </w:r>
-      <w:r>
-        <w:t xml:space="preserve">Autonomic nervous system (ANS) dysfunction may play an important role in </w:t>
-      </w:r>
-      <w:r>
-        <w:t>these</w:t>
-      </w:r>
-      <w:r>
-        <w:t xml:space="preserve"> pathway</w:t>
-      </w:r>
-      <w:r>
-        <w:t>s,</w:t>
-      </w:r>
-      <w:r>
-        <w:fldChar w:fldCharType="begin" w:fldLock="1"/>
-      </w:r>
-      <w:r>
-        <w:instrText>ADDIN CSL_CITATION {"citationItems":[{"id":"ITEM-1","itemData":{"DOI":"10.1038/nrcardio.2016.181","ISBN":"9780123739476","ISSN":"17595010","PMID":"20425245","abstract":"Depression often coexists with coronary heart disease and increases the risk of poor cardiac prognosis. The physiopathology of depression resembles that of chronic, severe stress. Because little research has evaluated the impact of depression treatment on cardiac events, there is no currently recommended depression-specific treatment to reduce cardiac risk. © 2007 Copyright © 2007 Elsevier Inc. All rights reserved.","author":[{"dropping-particle":"","family":"Carney","given":"Robert M.","non-dropping-particle":"","parse-names":false,"suffix":""},{"dropping-particle":"","family":"Freedland","given":"Kenneth E.","non-dropping-particle":"","parse-names":false,"suffix":""}],"container-title":"Nature Reviews Cardiology","id":"ITEM-1","issue":"3","issued":{"date-parts":[["2017","3","17"]]},"page":"145-155","title":"Depression and coronary heart disease","type":"article","volume":"14"},"uris":["http://www.mendeley.com/documents/?uuid=88cf80d2-ea65-4118-a6ce-41f627c6502b"]}],"mendeley":{"formattedCitation":"&lt;sup&gt;9&lt;/sup&gt;","plainTextFormattedCitation":"9","previouslyFormattedCitation":"&lt;sup&gt;9&lt;/sup&gt;"},"properties":{"noteIndex":0},"schema":"https://github.com/citation-style-language/schema/raw/master/csl-citation.json"}</w:instrText>
-      </w:r>
-      <w:r>
-        <w:fldChar w:fldCharType="separate"/>
-      </w:r>
-      <w:r>
-        <w:rPr>
-          <w:noProof/>
-          <w:vertAlign w:val="superscript"/>
-        </w:rPr>
-        <w:t>9</w:t>
-      </w:r>
-      <w:r>
-        <w:fldChar w:fldCharType="end"/>
-      </w:r>
-      <w:r>
-        <w:t xml:space="preserve"> as it occurs in both depression and CAD.</w:t>
-      </w:r>
-      <w:r>
-        <w:fldChar w:fldCharType="begin" w:fldLock="1"/>
-      </w:r>
-      <w:r>
-        <w:instrText>ADDIN CSL_CITATION {"citationItems":[{"id":"ITEM-1","itemData":{"DOI":"10.1016/S0165-0327(00)00338-4","ISBN":"0165-0327","ISSN":"01650327","PMID":"11163422","abstract":"In the present paper we present the outlines of a model that integrates autonomic, attentional, and affective systems into a functional and structural network that may help to guide us in our understanding of emotion regulation and dysregulation. We will emphasize the relationship between attentional regulation and affective processes and propose a group of underlying physiological systems that serve to integrate these functions in the service of self-regulation and adaptability of the organism. We will attempt to place this network in the context of dynamical systems models which involve feedback and feedforward circuits with special attention to negative feedback mechanisms, inhibitory processes, and their role in response selection. From a systems perspective, inhibitory processes can be viewed as negative feedback circuits that allow for the interruption of ongoing behavior and the re-deployment of resources to other tasks. When these negative feedback mechanisms are compromised, positive feedback loops may develop as a result (of dis-inhibition). From this perspective, the relative sympathetic activation seen in anxiety disorders may represent dis-inhibition due to faulty inhibitory mechanisms. © 2000 Elsevier Science B.V.","author":[{"dropping-particle":"","family":"Thayer","given":"Julian F.","non-dropping-particle":"","parse-names":false,"suffix":""},{"dropping-particle":"","family":"Lane","given":"Richard D.","non-dropping-particle":"","parse-names":false,"suffix":""}],"container-title":"Journal of Affective Disorders","id":"ITEM-1","issue":"3","issued":{"date-parts":[["2000"]]},"page":"201-216","title":"A model of neurovisceral integration in emotion regulation and dysregulation","type":"article-journal","volume":"61"},"uris":["http://www.mendeley.com/documents/?uuid=4b40ea97-a256-40a0-a1ad-ff5b9d6977bc"]},{"id":"ITEM-2","itemData":{"DOI":"10.1111/psyp.12319","ISSN":"14698986","abstract":"The neurovisceral integration hypothesis suggests in part that cerebral control of autonomic function conveys comparable control of executive function and, hence, correlation among vagally determined high frequency heart rate variability (HF-HRV), executive function, and regional cerebral blood flow (CBF). In 440 middle-aged men and women, resting HF-HRV was related to regional CBF derived from a resting arterial spin-labeled MRI scan and to seven neuropsychological tests of executive function. Despite some intercorrelations, regression modeling failed to support integrated central control of HF-HRV and executive function. Integration between autonomic and cognitive control appears more circumscribed than the general integration suggested by the neurovisceral integration hypothesis.","author":[{"dropping-particle":"","family":"Richard Jennings","given":"J.","non-dropping-particle":"","parse-names":false,"suffix":""},{"dropping-particle":"","family":"Allen","given":"Ben","non-dropping-particle":"","parse-names":false,"suffix":""},{"dropping-particle":"","family":"Gianaros","given":"Peter J","non-dropping-particle":"","parse-names":false,"suffix":""},{"dropping-particle":"","family":"Thayer","given":"Julian F","non-dropping-particle":"","parse-names":false,"suffix":""},{"dropping-particle":"","family":"Manuck","given":"Stephen B","non-dropping-particle":"","parse-names":false,"suffix":""}],"container-title":"Psychophysiology","id":"ITEM-2","issue":"2","issued":{"date-parts":[["2015"]]},"page":"214-224","title":"Focusing neurovisceral integration: Cognition, heart rate variability, and cerebral blood flow","type":"article-journal","volume":"52"},"uris":["http://www.mendeley.com/documents/?uuid=8f648ab2-ee70-48c8-b24e-f0b423e8bb6f"]},{"id":"ITEM-3","itemData":{"ISSN":"0195-668X","PMID":"8681998","abstract":"The intrinsic cardiac nervous system has been classically considered to contain only parasympathetic efferent postganglionic neurones which receive inputs from medullary parasympathetic efferent preganglionic neurones. In such a view, intrinsic cardiac ganglia act as simple relay stations of parasympathetic efferent neuronal input to the heart, the major autonomic control of the heart purported to reside solely in the brainstem and spinal cord. Data collected over the past two decades indicate that processing occurs within the mammalian intrinsic cardiac nervous system which involves afferent neurones, local circuit neurones (interconnecting neurones) as well as both sympathetic and parasympathetic efferent postganglionic neurones. As such, intrinsic cardiac ganglionic interactions represent the organ component of the hierarchy of intrathoracic nested feedback control loops which provide rapid and appropriate reflex coordination of efferent autonomic neuronal outflow to the heart. In such a concept, the intrinsic cardiac nervous system acts as a distributive processor, integrating parasympathetic and sympathetic efferent centrifugal information to the heart in addition to centripetal information arising from cardiac sensory neurites. A number of neurochemicals have been shown to influence the interneuronal interactions which occur within the intrathoracic cardiac nervous system. For instance, pharmacological interventions that modify b-adrenergic or angiotensin II receptors affect cardiomyocyte function not only directly, but indirectly by influencing the capacity of intrathoracic neurones to regulate cardiomyocytes. Thus, current pharmacological management of heart disease may influence cardiomyocyte function directly as well as indirectly secondary to modifying the cardiac nervous system. This review presents a brief summary of developing concepts about the role of the cardiac nervous system in regulating the normal heart. In addition, it provides some tentative ideas concerning the importance of this nervous system in cardiac disease states with a view to stimulating further interest in neural control of the heart so that appropriate neurocardiological strategies can be devised for the management of heart disease.","author":[{"dropping-particle":"","family":"Armour","given":"J Andrew","non-dropping-particle":"","parse-names":false,"suffix":""}],"container-title":"European heart journal","id":"ITEM-3","issue":"12","issued":{"date-parts":[["1999","12"]]},"page":"1751-2","title":"Myocardial ischaemia and the cardiac nervous system.","type":"article-journal","volume":"16"},"uris":["http://www.mendeley.com/documents/?uuid=78a5c08d-4413-4a17-bdd2-71274e1650f6"]}],"mendeley":{"formattedCitation":"&lt;sup&gt;10–12&lt;/sup&gt;","plainTextFormattedCitation":"10–12","previouslyFormattedCitation":"&lt;sup&gt;10–12&lt;/sup&gt;"},"properties":{"noteIndex":0},"schema":"https://github.com/citation-style-language/schema/raw/master/csl-citation.json"}</w:instrText>
-      </w:r>
-      <w:r>
-        <w:fldChar w:fldCharType="separate"/>
-      </w:r>
-      <w:r>
-        <w:rPr>
-          <w:noProof/>
-          <w:vertAlign w:val="superscript"/>
-        </w:rPr>
-        <w:t>10–12</w:t>
-      </w:r>
-      <w:r>
-        <w:fldChar w:fldCharType="end"/>
-      </w:r>
-      <w:r>
-        <w:t xml:space="preserve"> There is a critical need to </w:t>
-      </w:r>
-      <w:r>
-        <w:t xml:space="preserve">better </w:t>
-      </w:r>
-      <w:r>
-        <w:t xml:space="preserve">understand </w:t>
-      </w:r>
-      <w:r>
-        <w:t>the relationship of</w:t>
-      </w:r>
-      <w:r>
-        <w:t xml:space="preserve"> ANS </w:t>
-      </w:r>
-      <w:r>
-        <w:t xml:space="preserve">dysfunction with </w:t>
-      </w:r>
-      <w:r>
-        <w:t xml:space="preserve">the effect of depression on CAD, which would allow identification of at-risk individuals and provide a target for potential future therapies that can actually reduce the risk for </w:t>
-      </w:r>
-      <w:r>
-        <w:t>cardiovascular</w:t>
-      </w:r>
-      <w:r>
-        <w:t xml:space="preserve"> </w:t>
-      </w:r>
-      <w:r>
-        <w:t>mortality</w:t>
-      </w:r>
-      <w:r>
-        <w:t xml:space="preserve"> in depression</w:t>
-      </w:r>
-      <w:r>
-        <w:t>.</w:t>
-      </w:r>
-    </w:p>
-    <w:p>
-      <w:pPr>
-        <w:rPr>
+        <w:rPr>
+          <w:b/>
+          <w:bCs/>
           <w:sz w:val="8"/>
           <w:szCs w:val="8"/>
         </w:rPr>
-      </w:pPr>
-    </w:p>
-    <w:p>
-      <w:r>
-        <w:t>To address these critical knowledge gap</w:t>
-      </w:r>
-      <w:r>
-        <w:t>s</w:t>
-      </w:r>
-      <w:r>
-        <w:t>, we will</w:t>
-      </w:r>
-      <w:r>
-        <w:t xml:space="preserve"> use a novel heart rate variability (HRV) measure to quantify ANS dysfunction. </w:t>
-      </w:r>
-      <w:r>
-        <w:t xml:space="preserve">To examine patients with </w:t>
-      </w:r>
-      <w:r>
-        <w:t xml:space="preserve">depression and </w:t>
-      </w:r>
-      <w:r>
-        <w:t>stable CAD</w:t>
+        <w:t xml:space="preserve"> </w:t>
+      </w:r>
+      <w:r>
+        <w:t xml:space="preserve">Depression affects </w:t>
+      </w:r>
+      <w:r>
+        <w:t xml:space="preserve">up to </w:t>
+      </w:r>
+      <w:r>
+        <w:t xml:space="preserve">20% of patients with </w:t>
+      </w:r>
+      <w:r>
+        <w:t xml:space="preserve">coronary artery disease (CAD) </w:t>
+      </w:r>
+      <w:r>
+        <w:t xml:space="preserve">and </w:t>
+      </w:r>
+      <w:r>
+        <w:t>is associated with</w:t>
+      </w:r>
+      <w:r>
+        <w:t xml:space="preserve"> a 3-fold increase in cardiovascular mortality</w:t>
       </w:r>
       <w:r>
         <w:t>,</w:t>
       </w:r>
       <w:r>
-        <w:t xml:space="preserve"> we will leverage the Emory Cardiovascular Biobank, </w:t>
-      </w:r>
-      <w:r>
-        <w:t>a multidisciplinary study l</w:t>
-      </w:r>
-      <w:r>
-        <w:t xml:space="preserve">ed by </w:t>
-      </w:r>
-      <w:r>
-        <w:t xml:space="preserve">Dr. </w:t>
-      </w:r>
-      <w:r>
-        <w:t>Arshed Quyyumi (advisor</w:t>
-      </w:r>
-      <w:r>
-        <w:t>)</w:t>
-      </w:r>
-      <w:r>
-        <w:t xml:space="preserve"> of an ongoing </w:t>
-      </w:r>
-      <w:r>
-        <w:t>prospective cohort of individuals undergoing clinically indicated cardiac catherization, during which depressive symptoms are assessed using validated metrics.</w:t>
-      </w:r>
-      <w:r>
         <w:fldChar w:fldCharType="begin" w:fldLock="1"/>
       </w:r>
       <w:r>
-        <w:instrText>ADDIN CSL_CITATION {"citationItems":[{"id":"ITEM-1","itemData":{"DOI":"10.1136/bmjopen-2017-018753","ISSN":"20446055","PMID":"29288185","abstract":"A series of calcineurin-inhibiting compds. consisting of a central arom. N-heterocycle, two aryl substituents and a 3-(dimethylamino)propyl chain was synthesized by introduction of the side chain. A corresponding haloheterocyclic compd. was transformed into a 3-(dimethylamino)propynyl heterocyclic compd. by Sonogashira coupling and was in turn hydrogenated in the presence of Pd/C to afford the 3-(dimethylamino)propyl-substituted target compds. Some of the products showed calcineurin inhibiting activity. [on SciFinder(R)]","author":[{"dropping-particle":"","family":"Ko","given":"Yi An","non-dropping-particle":"","parse-names":false,"suffix":""},{"dropping-particle":"","family":"Hayek","given":"Salim","non-dropping-particle":"","parse-names":false,"suffix":""},{"dropping-particle":"","family":"Sandesara","given":"Pratik","non-dropping-particle":"","parse-names":false,"suffix":""},{"dropping-particle":"","family":"Samman Tahhan","given":"Ayman","non-dropping-particle":"","parse-names":false,"suffix":""},{"dropping-particle":"","family":"Quyyumi","given":"Arshed","non-dropping-particle":"","parse-names":false,"suffix":""}],"container-title":"BMJ Open","id":"ITEM-1","issue":"12","issued":{"date-parts":[["2017"]]},"page":"e018753","publisher":"BMJ Publishing Group","title":"Cohort profile: The Emory Cardiovascular Biobank (EmCAB)","type":"article-journal","volume":"7"},"uris":["http://www.mendeley.com/documents/?uuid=9bc2f85c-3adc-4603-96f2-aa05093c7338"]},{"id":"ITEM-2","itemData":{"DOI":"10.1161/JAHA.113.000741","ISBN":"2047-9980","ISSN":"20479980","PMID":"24943475","abstract":"BACKGROUND: Young women with coronary heart disease have high rates of depression and a higher risk of adverse events than men of similar age. Whether depression has a higher prognostic value in this group than in men and older women is not known. Our objective was to assess whether depression in young women is associated with higher risk of coronary artery disease (CAD) and adverse outcomes compared with similarly aged men and older women. METHODS AND RESULTS: We examined 3237 patients undergoing coronary angiography for evaluation of CAD and followed them for 2.9 years (median). Depressive symptoms were assessed with the Patient Health Questionnaire (PHQ)-9, and CAD burden was dichotomized based on its presence or absence. After multivariable adjustment for CAD risk factors, depressive symptoms predicted CAD presence in women aged ≤ 55 years (odds ratio=1.07 95% confidence interval [CI] 1.02 to 1.13 per 1 point increase in PHQ-9 score), but not in men aged ≤ 55 years or women aged &gt;55 years. Depressive symptoms also predicted increased risk of death in women aged ≤ 55 years (adjusted hazard ratio=1.07, 95% CI 1.02 to 1.14, per 1 point increase in PHQ-9 score), but not in men aged ≤ 55 years and women aged &gt;55 years, with P=0.02 for the depression-sex interaction and P=0.02 for depression-sex-age interaction. CONCLUSIONS: Among patients with suspected or established CAD, depressive symptoms are associated with increased risk of death, particularly in young women. This group may be especially vulnerable to the adverse cardiovascular effects of depression.","author":[{"dropping-particle":"","family":"Shah","given":"Amit J.","non-dropping-particle":"","parse-names":false,"suffix":""},{"dropping-particle":"","family":"Ghasemzadeh","given":"Nima","non-dropping-particle":"","parse-names":false,"suffix":""},{"dropping-particle":"","family":"Zaragoza-Macias","given":"Elisa","non-dropping-particle":"","parse-names":false,"suffix":""},{"dropping-particle":"","family":"Patel","given":"Riyaz","non-dropping-particle":"","parse-names":false,"suffix":""},{"dropping-particle":"","family":"Eapen","given":"Danny J.","non-dropping-particle":"","parse-names":false,"suffix":""},{"dropping-particle":"","family":"Neeland","given":"Ian J.","non-dropping-particle":"","parse-names":false,"suffix":""},{"dropping-particle":"","family":"Pimple","given":"Pratik M.","non-dropping-particle":"","parse-names":false,"suffix":""},{"dropping-particle":"","family":"Zafari","given":"A. Maziar","non-dropping-particle":"","parse-names":false,"suffix":""},{"dropping-particle":"","family":"Quyyumi","given":"Arshed A.","non-dropping-particle":"","parse-names":false,"suffix":""},{"dropping-particle":"","family":"Vaccarino","given":"Viola","non-dropping-particle":"","parse-names":false,"suffix":""}],"container-title":"Journal of the American Heart Association","id":"ITEM-2","issue":"3","issued":{"date-parts":[["2014","6","18"]]},"page":"e000741","publisher":"American Heart Association, Inc.","title":"Sex and age differences in the association of depression with obstructive coronary artery disease and adverse cardiovascular events","type":"article-journal","volume":"3"},"uris":["http://www.mendeley.com/documents/?uuid=38eaff28-0230-49e1-b608-041005e4ad5a"]}],"mendeley":{"formattedCitation":"&lt;sup&gt;13,14&lt;/sup&gt;","plainTextFormattedCitation":"13,14","previouslyFormattedCitation":"&lt;sup&gt;13,14&lt;/sup&gt;"},"properties":{"noteIndex":0},"schema":"https://github.com/citation-style-language/schema/raw/master/csl-citation.json"}</w:instrText>
+        <w:instrText>ADDIN CSL_CITATION {"citationItems":[{"id":"ITEM-1","itemData":{"DOI":"10.1016/j.jacc.2019.01.041","ISSN":"15583597","PMID":"30975301","abstract":"Depression is a common problem in patients with cardiovascular disease (CVD) and is associated with increased mortality, excess disability, greater health care expenditures, and reduced quality of life. Depression is present in 1 of 5 patients with coronary artery disease, peripheral artery disease, and heart failure. Depression complicates the optimal management of CVD by worsening cardiovascular risk factors and decreasing adherence to healthy lifestyles and evidence-based medical therapies. As such, standardized screening pathways for depression in patients with CVD offer the potential for early identification and optimal management of depression to improve health outcomes. Unfortunately, the burden of depression in patients with CVD is under-recognized; as a result, screening and management strategies targeting depression have been poorly implemented in patients with CVD. In this review, the authors discuss a practical approach for the screening and management of depression in patients with CVD.","author":[{"dropping-particle":"","family":"Jha","given":"Manish K","non-dropping-particle":"","parse-names":false,"suffix":""},{"dropping-particle":"","family":"Qamar","given":"Arman","non-dropping-particle":"","parse-names":false,"suffix":""},{"dropping-particle":"","family":"Vaduganathan","given":"Muthiah","non-dropping-particle":"","parse-names":false,"suffix":""},{"dropping-particle":"","family":"Charney","given":"Dennis S","non-dropping-particle":"","parse-names":false,"suffix":""},{"dropping-particle":"","family":"Murrough","given":"James W","non-dropping-particle":"","parse-names":false,"suffix":""}],"container-title":"Journal of the American College of Cardiology","id":"ITEM-1","issue":"14","issued":{"date-parts":[["2019","4","16"]]},"page":"1827-1845","title":"Screening and Management of Depression in Patients With Cardiovascular Disease: JACC State-of-the-Art Review","type":"article","volume":"73"},"uris":["http://www.mendeley.com/documents/?uuid=586fbcad-6c28-329f-9d28-125750b64357"]},{"id":"ITEM-2","itemData":{"DOI":"10.1161/CIR.0000000000000019","ISSN":"15244539","abstract":"BACKGROUND - : Although prospective studies, systematic reviews, and meta-analyses have documented an association between depression and increased morbidity and mortality in a variety of cardiac populations, depression has not yet achieved formal recognition as a risk factor for poor prognosis in patients with acute coronary syndrome by the American Heart Association and other health organizations. The purpose of this scientific statement is to review available evidence and recommend whether depression should be elevated to the status of a risk factor for patients with acute coronary syndrome. METHODS AND RESULTS - : Writing group members were approved by the American Heart Association's Scientific Statement and Manuscript Oversight Committees. A systematic literature review on depression and adverse medical outcomes after acute coronary syndrome was conducted that included all-cause mortality, cardiac mortality, and composite outcomes for mortality and nonfatal events. The review assessed the strength, consistency, independence, and generalizability of the published studies. A total of 53 individual studies (32 reported on associations with all-cause mortality, 12 on cardiac mortality, and 22 on composite outcomes) and 4 meta-analyses met inclusion criteria. There was heterogeneity across studies in terms of the demographic composition of study samples, definition and measurement of depression, length of follow-up, and covariates included in the multivariable models. Despite limitations in some individual studies, our review identified generally consistent associations between depression and adverse outcomes. CONCLUSIONS - : Despite the heterogeneity of published studies included in this review, the preponderance of evidence supports the recommendation that the American Heart Association should elevate depression to the status of a risk factor for adverse medical outcomes in patients with acute coronary syndrome. © 2014 American Heart Association, Inc.","author":[{"dropping-particle":"","family":"Lichtman","given":"Judith H.","non-dropping-particle":"","parse-names":false,"suffix":""},{"dropping-particle":"","family":"Froelicher","given":"Erika S.","non-dropping-particle":"","parse-names":false,"suffix":""},{"dropping-particle":"","family":"Blumenthal","given":"James A.","non-dropping-particle":"","parse-names":false,"suffix":""},{"dropping-particle":"","family":"Carney","given":"Robert M.","non-dropping-particle":"","parse-names":false,"suffix":""},{"dropping-particle":"V.","family":"Doering","given":"Lynn","non-dropping-particle":"","parse-names":false,"suffix":""},{"dropping-particle":"","family":"Frasure-Smith","given":"Nancy","non-dropping-particle":"","parse-names":false,"suffix":""},{"dropping-particle":"","family":"Freedland","given":"Kenneth E.","non-dropping-particle":"","parse-names":false,"suffix":""},{"dropping-particle":"","family":"Jaffe","given":"Allan S.","non-dropping-particle":"","parse-names":false,"suffix":""},{"dropping-particle":"","family":"Leifheit-Limson","given":"Erica C.","non-dropping-particle":"","parse-names":false,"suffix":""},{"dropping-particle":"","family":"Sheps","given":"David S.","non-dropping-particle":"","parse-names":false,"suffix":""},{"dropping-particle":"","family":"Vaccarino","given":"Viola","non-dropping-particle":"","parse-names":false,"suffix":""},{"dropping-particle":"","family":"Wulsin","given":"Lawson","non-dropping-particle":"","parse-names":false,"suffix":""}],"container-title":"Circulation","id":"ITEM-2","issue":"12","issued":{"date-parts":[["2014","3","25"]]},"page":"1350-1369","publisher":"Lippincott Williams and Wilkins","title":"Depression as a risk factor for poor prognosis among patients with acute coronary syndrome: Systematic review and recommendations: A scientific statement from the american heart association","type":"article","volume":"129"},"uris":["http://www.mendeley.com/documents/?uuid=f03e4939-63e2-3e28-a5c3-48c868a287da"]},{"id":"ITEM-3","itemData":{"DOI":"10.1016/j.genhosppsych.2011.02.007","ISSN":"01638343","abstract":"Objective: A meta-analysis of over 25 years of research into the relationship between post-myocardial infarction (MI) depression and cardiac prognosis was conducted to investigate changes in this association over time and to investigate subgroup effects. Method: A systematic literature search was performed (Medline, Embase and PsycINFO; 1975-2011) without language restrictions. Studies investigating the impact of post-MI depression on cardiovascular outcome, defined as all-cause mortality, cardiac mortality and cardiac events within 24 months after the index MI, were identified. Depression had to be assessed within 3 months after MI using established instruments. Pooled odds ratios (ORs) were calculated using a random effects model. Results: A total of 29 studies were identified, resulting in 41 comparisons. Follow-up (on average 16 months) was described for 16,889 MI patients. Post-MI depression was associated with an increased risk of all-cause mortality [(OR), 2.25; 95% confidence interval [CI], 1.73-2.93; P&lt;.001], cardiac mortality (OR, 2.71; 95% CI, 1.68-4.36; P&lt;.001) and cardiac events (OR, 1.59; 95% CI, 1.37-1.85; P&lt;.001). ORs proved robust in subgroup analyses but declined over the years for cardiac events. Conclusions: Post-MI depression is associated with a 1.6- to 2.7-fold increased risk of impaired outcomes within 24 months. This association has been relatively stable over the past 25 years. © 2011 Elsevier Inc.","author":[{"dropping-particle":"","family":"Meijer","given":"Anna","non-dropping-particle":"","parse-names":false,"suffix":""},{"dropping-particle":"","family":"Conradi","given":"Henk Jan","non-dropping-particle":"","parse-names":false,"suffix":""},{"dropping-particle":"","family":"Bos","given":"Elisabeth H.","non-dropping-particle":"","parse-names":false,"suffix":""},{"dropping-particle":"","family":"Thombs","given":"Brett D.","non-dropping-particle":"","parse-names":false,"suffix":""},{"dropping-particle":"","family":"Melle","given":"Joost P.","non-dropping-particle":"van","parse-names":false,"suffix":""},{"dropping-particle":"","family":"Jonge","given":"Peter","non-dropping-particle":"de","parse-names":false,"suffix":""}],"container-title":"General Hospital Psychiatry","id":"ITEM-3","issue":"3","issued":{"date-parts":[["2011","5"]]},"page":"203-216","title":"Prognostic association of depression following myocardial infarction with mortality and cardiovascular events: A meta-analysis of 25 years of research","type":"article-journal","volume":"33"},"uris":["http://www.mendeley.com/documents/?uuid=66cbc225-7c90-3b5d-88e8-3b3a288ce73b"]}],"mendeley":{"formattedCitation":"&lt;sup&gt;2–4&lt;/sup&gt;","plainTextFormattedCitation":"2–4","previouslyFormattedCitation":"&lt;sup&gt;2–4&lt;/sup&gt;"},"properties":{"noteIndex":0},"schema":"https://github.com/citation-style-language/schema/raw/master/csl-citation.json"}</w:instrText>
       </w:r>
       <w:r>
         <w:fldChar w:fldCharType="separate"/>
@@ -305,7 +105,7 @@
           <w:noProof/>
           <w:vertAlign w:val="superscript"/>
         </w:rPr>
-        <w:t>13,14</w:t>
+        <w:t>2–4</w:t>
       </w:r>
       <w:r>
         <w:fldChar w:fldCharType="end"/>
@@ -314,31 +114,10 @@
         <w:t xml:space="preserve"> </w:t>
       </w:r>
       <w:r>
-        <w:t>ANS dysfunction</w:t>
-      </w:r>
-      <w:r>
-        <w:t xml:space="preserve"> occurs</w:t>
-      </w:r>
-      <w:r>
-        <w:t xml:space="preserve"> at multiple levels, from central neurological processes to peripheral cardiovascular reflexes, such as the vagal withdrawal in depression and increased sympathetic tone in hypertension</w:t>
-      </w:r>
-      <w:r>
-        <w:t xml:space="preserve">. HRV </w:t>
-      </w:r>
-      <w:r>
-        <w:t xml:space="preserve">is an </w:t>
-      </w:r>
-      <w:r>
-        <w:t xml:space="preserve">accepted </w:t>
-      </w:r>
-      <w:r>
-        <w:t>measure</w:t>
-      </w:r>
-      <w:r>
-        <w:t xml:space="preserve"> of</w:t>
-      </w:r>
-      <w:r>
-        <w:t xml:space="preserve"> the integration of these multiple levels of autonomic outflow to the heart</w:t>
+        <w:t>however treating</w:t>
+      </w:r>
+      <w:r>
+        <w:t xml:space="preserve"> depression does not decrease the risk of cardiovascular complications</w:t>
       </w:r>
       <w:r>
         <w:t>.</w:t>
@@ -347,7 +126,7 @@
         <w:fldChar w:fldCharType="begin" w:fldLock="1"/>
       </w:r>
       <w:r>
-        <w:instrText>ADDIN CSL_CITATION {"citationItems":[{"id":"ITEM-1","itemData":{"DOI":"10.1161/01.CIR.93.5.1043","ISBN":"0195-668X","ISSN":"0195-668X","PMID":"8737210","abstract":"The last two decades have witnessed the recognition of a significant relationship between the autonomic nervous system and cardiovascular mortality, including sudden cardiac death[1–4]. Experimental evidence for an associ- ation between a propensity for lethal arrhythmias and signs of either increased sympathetic or reduced vagal activity has encouraged the development of quantitative markers of autonomic activity. Heart rate variability (HRV) represents one of the most promising such markers. The apparently easy derivation of this measure has popularized its use. As many commercial devices now provide automated measurement of HRV, the cardiologist has been pro- vided with a seemingly simple tool for both research and clinical studies[5]. However, the significance and meaning of the many different measures of HRV are more complex than generally appreciated and there is a potential for incorrect conclusions and for excessive or unfounded extrapolations. Recognition of these problems led the European Society of Cardiology and the North American Society","author":[{"dropping-particle":"","family":"Task Force of the ESC and NAS","given":"","non-dropping-particle":"","parse-names":false,"suffix":""}],"container-title":"European Heart Journal","id":"ITEM-1","issue":"5","issued":{"date-parts":[["1996"]]},"page":"354-381","title":"Heart Rate Variability","type":"article-journal","volume":"17"},"uris":["http://www.mendeley.com/documents/?uuid=84f7c6d2-f171-463b-b4b3-7f20d6009f25"]},{"id":"ITEM-2","itemData":{"DOI":"10.1152/physiologyonline.1990.5.1.32","ISBN":"1548-9213","ISSN":"1548-9213","abstract":"JP Saul ABSTRACT What is most intriguing about heart rate (HR) variability is that there is so much of it. HR is constantly responding both rapidly and slowly to various physiological perturbations. We now understand that the frequency and amplitude of these HR fluctuations are indicative of the autonomic control systems underlying the response. Copyright © 1990 by International Union of Physiological Sciences","author":[{"dropping-particle":"","family":"Saul","given":"JP","non-dropping-particle":"","parse-names":false,"suffix":""}],"container-title":"Physiology","id":"ITEM-2","issue":"1","issued":{"date-parts":[["1990"]]},"page":"32-37","title":"Beat-To-Beat Variations of Heart Rate Reflect Modulation of Cardiac Autonomic Outflow","type":"article-journal","volume":"5"},"uris":["http://www.mendeley.com/documents/?uuid=af3d0299-78fe-425d-83b0-240110b56cac"]}],"mendeley":{"formattedCitation":"&lt;sup&gt;15,16&lt;/sup&gt;","plainTextFormattedCitation":"15,16","previouslyFormattedCitation":"&lt;sup&gt;15,16&lt;/sup&gt;"},"properties":{"noteIndex":0},"schema":"https://github.com/citation-style-language/schema/raw/master/csl-citation.json"}</w:instrText>
+        <w:instrText>ADDIN CSL_CITATION {"citationItems":[{"id":"ITEM-1","itemData":{"DOI":"10.1001/jama.289.23.3106","ISSN":"00987484","abstract":"Context: Depression and low perceived social support (LPSS) after myocardial infarction (MI) are associated with higher morbidity and mortality, but little is known about whether this excess risk can be reduced through treatment. Objective: To determine whether mortality and recurrent infarction are reduced by treatment of depression and LPSS with cognitive behavior therapy (CBT), supplemented with a selective serotonin reuptake inhibitor (SSRI) antidepressant when indicated, in patients enrolled within 28 days after MI. Design, Setting, and Patients: Randomized clinical trial conducted from October 1996 to April 2001 in 2481 MI patients (1084 women, 1397 men) enrolled from 8 clinical centers. Major or minor depression was diagnosed by modified Diagnostic and Statistical Manual of Mental Disorders, Fourth Edition criteria and severity by the 17-item Hamilton Rating Scale for Depression (HRSD); LPSS was determined by the Enhancing Recovery in Coronary Heart Disease Patients (ENRICHD) Social Support Instrument (ESSI). Random allocation was to usual medical care or CBT-based psychosocial intervention. Intervention: Cognitive behavior therapy was initiated at a median of 17 days after the index MI for a median of 11 individual sessions throughout 6 months, plus group therapy when feasible, with SSRIs for patients scoring higher than 24 on the HRSD or having a less than 50% reduction in Beck Depression Inventory scores after 5 weeks. Main Outcome Measures: Composite primary end point of death or recurrent MI; secondary outcomes included change in HRSD (for depression) or ESSI scores (for LPSS) at 6 months. Results: Improvement in psychosocial outcomes at 6 months favored treatment: mean (SD) change in HRSD score, -10.1 (7.8) in the depression and psychosocial intervention group vs -8.4 (7.7) in the depression and usual care group (P&lt;.001); mean (SD) change in ESSI score, 5.1 (5.9) in the LPSS and psychosocial intervention group vs 3.4 (6.0) in the LPSS and usual care group (P&lt;.001). After an average follow-up of 29 months, there was no significant difference in event-free survival between usual care (75.9%) and psychosocial intervention (75.8%). There were also no differences in survival between the psychosocial intervention and usual care arms in any of the 3 psychosocial risk groups (depression, LPSS, and depression and LPSS patients). Conclusions: The intervention did not increase event-free survival. The intervention improved depression and social isolat…","author":[{"dropping-particle":"","family":"Berkman","given":"Lisa F.","non-dropping-particle":"","parse-names":false,"suffix":""},{"dropping-particle":"","family":"Blumenthal","given":"James","non-dropping-particle":"","parse-names":false,"suffix":""},{"dropping-particle":"","family":"Burg","given":"Matthew","non-dropping-particle":"","parse-names":false,"suffix":""},{"dropping-particle":"","family":"Carney","given":"Robert M.","non-dropping-particle":"","parse-names":false,"suffix":""},{"dropping-particle":"","family":"Catellier","given":"Diane","non-dropping-particle":"","parse-names":false,"suffix":""},{"dropping-particle":"","family":"Cowan","given":"Marie J.","non-dropping-particle":"","parse-names":false,"suffix":""},{"dropping-particle":"","family":"Czajkowski","given":"Susan M.","non-dropping-particle":"","parse-names":false,"suffix":""},{"dropping-particle":"","family":"Busk","given":"Robert","non-dropping-particle":"De","parse-names":false,"suffix":""},{"dropping-particle":"","family":"Hosking","given":"James","non-dropping-particle":"","parse-names":false,"suffix":""},{"dropping-particle":"","family":"Jaffe","given":"Allan","non-dropping-particle":"","parse-names":false,"suffix":""},{"dropping-particle":"","family":"Kaufmann","given":"Peter G.","non-dropping-particle":"","parse-names":false,"suffix":""},{"dropping-particle":"","family":"Mitchell","given":"Pamela","non-dropping-particle":"","parse-names":false,"suffix":""},{"dropping-particle":"","family":"Norman","given":"James","non-dropping-particle":"","parse-names":false,"suffix":""},{"dropping-particle":"","family":"Powell","given":"Lynda H.","non-dropping-particle":"","parse-names":false,"suffix":""},{"dropping-particle":"","family":"Raczynski","given":"James M.","non-dropping-particle":"","parse-names":false,"suffix":""},{"dropping-particle":"","family":"Schneiderman","given":"Neil","non-dropping-particle":"","parse-names":false,"suffix":""},{"dropping-particle":"","family":"Raczynski","given":"","non-dropping-particle":"","parse-names":false,"suffix":""}],"container-title":"Journal of the American Medical Association","id":"ITEM-1","issue":"23","issued":{"date-parts":[["2003","6","18"]]},"page":"3106-3116","publisher":"American Medical Association","title":"Effects of Treating Depression and Low Perceived Social Support on Clinical Events after Myocardial Infarction: The Enhancing Recovery in Coronary Heart Disease Patients (ENRICHD) Randomized Trial","type":"article-journal","volume":"289"},"uris":["http://www.mendeley.com/documents/?uuid=f85f9a8f-d19b-335b-8cde-a7e783424af2"]},{"id":"ITEM-2","itemData":{"DOI":"10.1001/jamainternmed.2019.4518","ISSN":"21686106","abstract":"Importance: Patients with acute coronary syndrome (ACS) and elevated depressive symptoms are at increased risk for recurrent cardiovascular events and mortality, worse quality of life, and higher health care costs. These observational findings prompted multiple scientific panels to advise universal depression screening in survivors of ACS prior to evidence from randomized screening trials. Objective: To determine whether systematically screening for depression in survivors of ACS improves quality of life and depression compared with usual care. Design, Setting, and Participants: A 3-group multisite randomized trial enrolled 1500 patients with ACS from 4 health care systems between November 1, 2013, and March 31, 2017, with follow-up ending July 31, 2018. Patients were eligible if they had been hospitalized for ACS in the previous 2 to 12 months and had no prior history of depression. All analyses were performed on an intention-to-treat basis. Interventions: Patients with ACS were randomly assigned 1:1:1 to receive (1) systematic depression screening using the 8-item Patient Health Questionnaire, with notification of primary care clinicians and provision of centralized, patient-preference, stepped depression care for those with positive screening results (8-item Patient Health Questionnaire score ≥10; screen, notify, and treat, n = 499); (2) systematic depression screening, with notification of primary care clinicians for those with positive screening results (screen and notify, n = 501); and (3) usual care (no screening, n = 500). Main Outcomes and Measures: The primary outcome was change in quality-adjusted life-years. The secondary outcome was depression-free days. Adverse effects and mortality were assessed by patient interview and hospital records. Results: A total of 1500 patients (424 women and 1076 men; mean [SD] age, 65.9 [11.5] years) were randomized in the 18-month trial. Only 71 of 1000 eligible survivors of ACS (7.1%) had elevated 8-item Patient Health Questionnaire scores indicating depressive symptoms at screening. There were no differences in mean (SD) change in quality-adjusted life-years (screen, notify and treat, -0.06 [0.20]; screen and notify, -0.06 [0.20]; no screen, -0.06 [0.18]; P =.98) or cumulative mean (SD) depression-free days (screen, notify and treat, 343.1 [179.0] days; screen and notify, 351.3 [175.0] days; no screen, 339.0 [176.6] days; P =.63). Harms including death, bleeding, or sleep difficulties did not differ among g…","author":[{"dropping-particle":"","family":"Kronish","given":"Ian M.","non-dropping-particle":"","parse-names":false,"suffix":""},{"dropping-particle":"","family":"Moise","given":"Nathalie","non-dropping-particle":"","parse-names":false,"suffix":""},{"dropping-particle":"","family":"Cheung","given":"Ying Kuen","non-dropping-particle":"","parse-names":false,"suffix":""},{"dropping-particle":"","family":"Clarke","given":"Gregory N.","non-dropping-particle":"","parse-names":false,"suffix":""},{"dropping-particle":"","family":"Dolor","given":"Rowena J.","non-dropping-particle":"","parse-names":false,"suffix":""},{"dropping-particle":"","family":"Duer-Hefele","given":"Joan","non-dropping-particle":"","parse-names":false,"suffix":""},{"dropping-particle":"","family":"Margolis","given":"Karen L.","non-dropping-particle":"","parse-names":false,"suffix":""},{"dropping-particle":"","family":"St Onge","given":"Tara","non-dropping-particle":"","parse-names":false,"suffix":""},{"dropping-particle":"","family":"Parsons","given":"Faith","non-dropping-particle":"","parse-names":false,"suffix":""},{"dropping-particle":"","family":"Retuerto","given":"Jessica","non-dropping-particle":"","parse-names":false,"suffix":""},{"dropping-particle":"","family":"Thanataveerat","given":"Anusorn","non-dropping-particle":"","parse-names":false,"suffix":""},{"dropping-particle":"","family":"Davidson","given":"Karina W.","non-dropping-particle":"","parse-names":false,"suffix":""}],"container-title":"JAMA Internal Medicine","id":"ITEM-2","issued":{"date-parts":[["2019"]]},"publisher":"American Medical Association","title":"Effect of Depression Screening after Acute Coronary Syndromes on Quality of Life: The CODIACS-QoL Randomized Clinical Trial","type":"article-journal"},"uris":["http://www.mendeley.com/documents/?uuid=768d2d02-985e-3d54-8d97-5032eb8428aa"]}],"mendeley":{"formattedCitation":"&lt;sup&gt;5,6&lt;/sup&gt;","plainTextFormattedCitation":"5,6","previouslyFormattedCitation":"&lt;sup&gt;5,6&lt;/sup&gt;"},"properties":{"noteIndex":0},"schema":"https://github.com/citation-style-language/schema/raw/master/csl-citation.json"}</w:instrText>
       </w:r>
       <w:r>
         <w:fldChar w:fldCharType="separate"/>
@@ -357,37 +136,47 @@
           <w:noProof/>
           <w:vertAlign w:val="superscript"/>
         </w:rPr>
-        <w:t>15,16</w:t>
+        <w:t>5,6</w:t>
       </w:r>
       <w:r>
         <w:fldChar w:fldCharType="end"/>
       </w:r>
       <w:r>
+        <w:t xml:space="preserve"> An alternative pathway for the cardiotoxicity seen in depression may stem from dysfunction of the autonomic nervous system (ANS).</w:t>
+      </w:r>
+      <w:r>
+        <w:fldChar w:fldCharType="begin" w:fldLock="1"/>
+      </w:r>
+      <w:r>
+        <w:instrText>ADDIN CSL_CITATION {"citationItems":[{"id":"ITEM-1","itemData":{"DOI":"10.1001/archinte.165.13.1486","ISBN":"0003-9926 (Print)\\r0003-9926","ISSN":"00039926","PMID":"16009863","abstract":"BACKGROUND: Depression is associated with an increased risk for mortality after acute myocardial infarction (MI). The purpose of this study was to determine whether low heart rate variability (HRV) mediates the effect of depression on mortality. METHODS: Twenty-four-hour ambulatory electrocardiograms were obtained from 311 depressed patients with a recent acute MI who were enrolled in the Enhancing Recovery in Coronary Heart Disease (ENRICHD) clinical trial and from 367 nondepressed patients who met the ENRICHD medical inclusion criteria. Standard HRV indexes were extracted from the recordings. RESULTS: The log of very low-frequency (LnVLF) power, an index of HRV derived from power spectral analysis of the electrocardiogram signal (0.0033-0.04 Hz [in milliseconds squared]), was lower in the depressed than in the nondepressed patients (P&lt;.001). There were 47 deaths (6.1%) during a 30-month follow-up. After adjusting for potential confounders, the depressed patients remained at higher risk for all-cause mortality compared with the nondepressed patients (hazard ratio, 2.8; 95% confidence interval [CI], 1.4-5.4; P&lt;.003). When LnVLF power was entered into the model, the hazard ratio for depression dropped to 2.1 (95% CI, 1.1-4.2; P = .03). The proportion of the risk for depression attributable to LnVLF power was 0.27 (95% CI, 0.23-0.31; P&lt;.001). CONCLUSIONS: Low HRV partially mediates the effect of depression on survival after acute MI. This finding helps to clarify the physiological mechanisms underlying depression's role as a risk factor for mortality in patients with coronary heart disease. It also raises the possibility that treatments that improve both depression and HRV might also improve survival in these patients.","author":[{"dropping-particle":"","family":"Carney","given":"Robert M.","non-dropping-particle":"","parse-names":false,"suffix":""},{"dropping-particle":"","family":"Blumenthal","given":"James A.","non-dropping-particle":"","parse-names":false,"suffix":""},{"dropping-particle":"","family":"Freedland","given":"Kenneth E.","non-dropping-particle":"","parse-names":false,"suffix":""},{"dropping-particle":"","family":"Stein","given":"Phyllis K.","non-dropping-particle":"","parse-names":false,"suffix":""},{"dropping-particle":"","family":"Howells","given":"William B.","non-dropping-particle":"","parse-names":false,"suffix":""},{"dropping-particle":"","family":"Berkman","given":"Lisa F.","non-dropping-particle":"","parse-names":false,"suffix":""},{"dropping-particle":"","family":"Watkins","given":"Lana L.","non-dropping-particle":"","parse-names":false,"suffix":""},{"dropping-particle":"","family":"Czajkowski","given":"Susan M.","non-dropping-particle":"","parse-names":false,"suffix":""},{"dropping-particle":"","family":"Hayano","given":"Junichiro","non-dropping-particle":"","parse-names":false,"suffix":""},{"dropping-particle":"","family":"Domitrovich","given":"Peter P.","non-dropping-particle":"","parse-names":false,"suffix":""},{"dropping-particle":"","family":"Jaffe","given":"Allan S.","non-dropping-particle":"","parse-names":false,"suffix":""}],"container-title":"Archives of Internal Medicine","id":"ITEM-1","issue":"13","issued":{"date-parts":[["2005"]]},"number-of-pages":"1486-1491","title":"Low heart rate variability and the effect of depression on post-myocardial infarction mortality","type":"report","volume":"165"},"uris":["http://www.mendeley.com/documents/?uuid=ca1bfee8-d125-44dc-8c38-c595b758aadc"]},{"id":"ITEM-2","itemData":{"DOI":"10.1016/j.neubiorev.2016.07.003","ISSN":"18737528","abstract":"Depression's burden of disease goes beyond functioning and quality of life and extends to somatic health. Results from longitudinal cohort studies converge in illustrating that major depressive disorder (MDD) subsequently increases the risk of cardiovascular morbidity and mortality with about 80%. The impact of MDD on cardiovascular health may be partly explained by mediating mechanisms such as unhealthy lifestyle (smoking, excessive alcohol use, physical inactivity, unhealthy diet, therapy non-compliance) and unfavorable pathophysiological disturbances (autonomic, HPA-axis, metabolic and immuno-inflammatory dysregulations). A summary of the literature findings as well as relevant results from the large-scale Netherlands Study of Depression and Anxiety (N = 2981) are presented. Persons with MDD have significantly worse lifestyles as well as more pathophysiological disturbances as compared to healthy controls. Some of these differences seem to be specific for (typical versus ‘atypical’, or antidepressant treated versus drug-naive) subgroups of MDD patients. Alternative explanations are also present, namely undetected confounding, iatrogenic effects or ‘third factors’ such as genetics.","author":[{"dropping-particle":"","family":"Penninx","given":"Brenda W.J.H.","non-dropping-particle":"","parse-names":false,"suffix":""}],"container-title":"Neuroscience and Biobehavioral Reviews","id":"ITEM-2","issued":{"date-parts":[["2017"]]},"page":"277-286","title":"Depression and cardiovascular disease: Epidemiological evidence on their linking mechanisms","type":"article","volume":"74"},"uris":["http://www.mendeley.com/documents/?uuid=7cc341e0-9b7f-424c-9990-2eeadf216aff"]}],"mendeley":{"formattedCitation":"&lt;sup&gt;7,8&lt;/sup&gt;","plainTextFormattedCitation":"7,8","previouslyFormattedCitation":"&lt;sup&gt;7,8&lt;/sup&gt;"},"properties":{"noteIndex":0},"schema":"https://github.com/citation-style-language/schema/raw/master/csl-citation.json"}</w:instrText>
+      </w:r>
+      <w:r>
+        <w:fldChar w:fldCharType="separate"/>
+      </w:r>
+      <w:r>
+        <w:rPr>
+          <w:noProof/>
+          <w:vertAlign w:val="superscript"/>
+        </w:rPr>
+        <w:t>7,8</w:t>
+      </w:r>
+      <w:r>
+        <w:fldChar w:fldCharType="end"/>
+      </w:r>
+      <w:r>
         <w:t xml:space="preserve"> </w:t>
       </w:r>
       <w:r>
-        <w:t xml:space="preserve">Low HRV, </w:t>
-      </w:r>
-      <w:r>
-        <w:t>a reflection of ANS dysfunction, is measured</w:t>
-      </w:r>
-      <w:r>
-        <w:t xml:space="preserve"> non-invasively through electrocardiogram (ECG)</w:t>
-      </w:r>
-      <w:r>
-        <w:t xml:space="preserve"> and is </w:t>
-      </w:r>
-      <w:r>
-        <w:t xml:space="preserve">independently </w:t>
-      </w:r>
-      <w:r>
-        <w:t>associated with depressive symptoms,</w:t>
+        <w:t>Therapies targeting the ANS, such as vagal nerve stimulation, show efficacy in treatment-resistant depression</w:t>
+      </w:r>
+      <w:r>
+        <w:t>,</w:t>
       </w:r>
       <w:r>
         <w:fldChar w:fldCharType="begin" w:fldLock="1"/>
       </w:r>
       <w:r>
-        <w:instrText>ADDIN CSL_CITATION {"citationItems":[{"id":"ITEM-1","itemData":{"DOI":"10.3949/ccjm.76.s2.03","ISBN":"3143627344","ISSN":"08911150","PMID":"19376975","abstract":"Depression is common in patients with coronary heart disease (CHD) and is a risk factor for cardiac morbidity and mortality in these patients. Depression is associated with autonomic nervous system dysfunction, which may at least partially explain this increased risk. Low heart rate variability (HRV), which reflects excessive sympathetic and/or inadequate parasympathetic modulation of heart rate, is a strong predictor of mortality in patients with CHD. Most studies-both in patients with stable CHD and in patients with a recent acute coronary event-have found HRV to be lower in depressed patients than in their nondepressed counterparts. This manuscript provides an overview of this literature and concludes that HRV may account for a substantial part of the risk associated with depression in CHD.","author":[{"dropping-particle":"","family":"Carney","given":"Robert M.","non-dropping-particle":"","parse-names":false,"suffix":""},{"dropping-particle":"","family":"Freedland","given":"Kenneth E.","non-dropping-particle":"","parse-names":false,"suffix":""}],"container-title":"Cleveland Clinic Journal of Medicine","id":"ITEM-1","issue":"SUPPL.2","issued":{"date-parts":[["2009"]]},"title":"Depression and heart rate variability in patients with coronary heart disease","type":"article-journal","volume":"76"},"uris":["http://www.mendeley.com/documents/?uuid=fba43147-4c4f-4d08-a30a-b0262929c484"]}],"mendeley":{"formattedCitation":"&lt;sup&gt;17&lt;/sup&gt;","plainTextFormattedCitation":"17","previouslyFormattedCitation":"&lt;sup&gt;17&lt;/sup&gt;"},"properties":{"noteIndex":0},"schema":"https://github.com/citation-style-language/schema/raw/master/csl-citation.json"}</w:instrText>
+        <w:instrText>ADDIN CSL_CITATION {"citationItems":[{"id":"ITEM-1","itemData":{"DOI":"10.1007/s13311-017-0537-8","ISSN":"18787479","abstract":"Major depressive disorder (MDD) is prevalent. Although standards antidepressants are more effective than placebo, up to 35% of patients do not respond to 4 or more conventional treatments and are considered to have treatment-resistant depression (TRD). Considerable effort has been devoted to trying to find effective treatments for TRD. This review focuses on vagus nerve stimulation (VNS), approved for TRD in 2005 by the Food and Drugs Administration. Stimulation is carried by bipolar electrodes on the left cervical vagus nerve, which are attached to an implanted stimulator generator. The vagus bundle contains about 80% of afferent fibers terminating in the medulla, from which there are projections to many areas of brain, including the limbic forebrain. Various types of brain imaging studies reveal widespread functional effects in brain after either acute or chronic VNS. Although more randomized control trials of VNS need to be carried out before a definitive conclusion can be reached about its efficacy, the results of open studies, carried out over period of 1 to 2 years, show much more efficacy when compared with results from treatment as usual studies. There is an increase in clinical response to VNS between 3 and 12 months, which is quite different from that seen with standard antidepressant treatment of MDD. Preclinically, VNS affects many of the same brain areas, neurotransmitters (serotonin, norepinephrine) and signal transduction mechanisms (brain-derived neurotrophic factor–tropomyosin receptor kinase B) as those found with traditional antidepressants. Nevertheless, the mechanisms by which VNS benefits patients nonresponsive to conventional antidepressants is unclear, with further research needed to clarify this.","author":[{"dropping-particle":"","family":"Carreno","given":"Flavia R.","non-dropping-particle":"","parse-names":false,"suffix":""},{"dropping-particle":"","family":"Frazer","given":"Alan","non-dropping-particle":"","parse-names":false,"suffix":""}],"container-title":"Neurotherapeutics","id":"ITEM-1","issue":"3","issued":{"date-parts":[["2017","7","1"]]},"page":"716-727","publisher":"Springer New York LLC","title":"Vagal Nerve Stimulation for Treatment-Resistant Depression","type":"article","volume":"14"},"uris":["http://www.mendeley.com/documents/?uuid=20cbbd1f-ea8d-3c24-b503-335cbec56e65"]}],"mendeley":{"formattedCitation":"&lt;sup&gt;9&lt;/sup&gt;","plainTextFormattedCitation":"9","previouslyFormattedCitation":"&lt;sup&gt;9&lt;/sup&gt;"},"properties":{"noteIndex":0},"schema":"https://github.com/citation-style-language/schema/raw/master/csl-citation.json"}</w:instrText>
       </w:r>
       <w:r>
         <w:fldChar w:fldCharType="separate"/>
@@ -397,19 +186,22 @@
           <w:noProof/>
           <w:vertAlign w:val="superscript"/>
         </w:rPr>
-        <w:t>17</w:t>
+        <w:t>9</w:t>
       </w:r>
       <w:r>
         <w:fldChar w:fldCharType="end"/>
       </w:r>
       <w:r>
-        <w:t xml:space="preserve"> cardiovascular mortality,</w:t>
+        <w:t xml:space="preserve"> </w:t>
+      </w:r>
+      <w:r>
+        <w:t>angina pectoris,</w:t>
       </w:r>
       <w:r>
         <w:fldChar w:fldCharType="begin" w:fldLock="1"/>
       </w:r>
       <w:r>
-        <w:instrText>ADDIN CSL_CITATION {"citationItems":[{"id":"ITEM-1","itemData":{"DOI":"10.1097/01.psy.0000249733.33811.00","ISBN":"0033-3174","ISSN":"00333174","PMID":"17167127","abstract":"OBJECTIVE Depression is a risk factor for mortality after acute myocardial infarction (AMI), possibly as a result of altered autonomic nervous system (ANS) modulation of heart rate (HR) and rhythm. The purposes of this study were to determine: a) whether depressed patients are more likely to have an abnormal HR response (i.e., abnormal turbulence) to premature ventricular contractions (VPCs), and b) whether abnormal HR turbulence accounts for the effect of depression on increased mortality after AMI. METHODS Ambulatory electrocardiographic data were obtained from 666 (316 depressed, 350 nondepressed) patients with a recent AMI; 498 had VPCs with measurable HR turbulence. Of these, 260 had normal, 152 had equivocal, and 86 had abnormal HR turbulence. Patients were followed for up to 30 (median = 24) months. RESULTS Depressed patients were more likely to have abnormal HR turbulence (risk factor adjusted odds ratio = 1.8; 95% confidence interval [CI] = 1.0-3.0; p = .03) and have worse survival (odds ratio = 2.4; 95% CI = 1.2-4.6; p = .02) than nondepressed patients. When HR turbulence was added to the model, the adjusted hazard ratio for depression decreased to 1.9 (95% CI = 0.9-3.8; p = .08), and to 1.6 (95% CI = 0.8-3.4; p = .18) when a measure of HR variability (LnVLF) was added. The hazard was found to differ over time with depression posing little risk for mortality in year 1 but greater risk in years 2 and 3 of the follow up. CONCLUSION ANS dysregulation may partially mediate the increased risk for mortality in depressed patients with frequent VPCs after an AMI.","author":[{"dropping-particle":"","family":"Carney","given":"Robert M.","non-dropping-particle":"","parse-names":false,"suffix":""},{"dropping-particle":"","family":"Howells","given":"William B.","non-dropping-particle":"","parse-names":false,"suffix":""},{"dropping-particle":"","family":"Blumenthal","given":"James A.","non-dropping-particle":"","parse-names":false,"suffix":""},{"dropping-particle":"","family":"Freedland","given":"Kenneth E.","non-dropping-particle":"","parse-names":false,"suffix":""},{"dropping-particle":"","family":"Stein","given":"Phyllis K.","non-dropping-particle":"","parse-names":false,"suffix":""},{"dropping-particle":"","family":"Berkman","given":"Lisa F.","non-dropping-particle":"","parse-names":false,"suffix":""},{"dropping-particle":"","family":"Watkins","given":"Lana L.","non-dropping-particle":"","parse-names":false,"suffix":""},{"dropping-particle":"","family":"Czajkowski","given":"Susan M.","non-dropping-particle":"","parse-names":false,"suffix":""},{"dropping-particle":"","family":"Steinmeyer","given":"Brian","non-dropping-particle":"","parse-names":false,"suffix":""},{"dropping-particle":"","family":"Hayano","given":"Junichiro","non-dropping-particle":"","parse-names":false,"suffix":""},{"dropping-particle":"","family":"Domitrovich","given":"Peter P.","non-dropping-particle":"","parse-names":false,"suffix":""},{"dropping-particle":"","family":"Burg","given":"Matthew M.","non-dropping-particle":"","parse-names":false,"suffix":""},{"dropping-particle":"","family":"Jaffe","given":"Allan S.","non-dropping-particle":"","parse-names":false,"suffix":""}],"container-title":"Psychosomatic Medicine","id":"ITEM-1","issue":"1","issued":{"date-parts":[["2007"]]},"page":"4-9","title":"Heart rate turbulence, depression, and survival after acute myocardial infarction","type":"article-journal","volume":"69"},"uris":["http://www.mendeley.com/documents/?uuid=93753746-50be-41fd-be29-1544dba6a66d"]}],"mendeley":{"formattedCitation":"&lt;sup&gt;18&lt;/sup&gt;","plainTextFormattedCitation":"18","previouslyFormattedCitation":"&lt;sup&gt;18&lt;/sup&gt;"},"properties":{"noteIndex":0},"schema":"https://github.com/citation-style-language/schema/raw/master/csl-citation.json"}</w:instrText>
+        <w:instrText>ADDIN CSL_CITATION {"citationItems":[{"id":"ITEM-1","itemData":{"DOI":"10.1016/S1566-0702(01)00227-2","ISSN":"15660702","abstract":"We tested the hypotheses that (1) progression of coronary artery disease (CAD) increases sympathetic inflow to the heart, thus impairing cardiac blood supply, and (2) reduced sympathetic tone improves cardiac microcirculation and ameliorates severity of anginal symptoms. Electrical irritation of the nerve auricularis-a sensitive ramus of the vagus nerve-provides a central sympatholytic action. Using this technique, we studied the effects of vagal neurostimulation (VNS) on hemodynamics, the content of atrial noradrenergic nerves and the microcirculatory bed of CAD patients. VNS was performed in the preoperative period of CAD patients with severe angina pectoris. The comparison groups consisted of untreated patients with CAD or Wolff-Parkinson-White syndrome. Atrial tissue of patients with this syndrome (n=6); with effort angina (n=14); with angina at rest (n=10); and with severe angina treated with VNS (n=8) contained the following volume percentages of noradrenergic nerves: 1.7±0.1%, 1.3±0.3%, 0.5±0.1% (p&lt;0.05 vs. the other groups) and 1.3±0.2%, respectively. In these groups, cardiac microcirculatory vessels (diameter, 10-20 μm) had the following densities: 2.7±0.2%, 3.4±0.2%, 2.0±0.4% (p&lt;0.05 vs. the other groups) and 3.3±0.3%, respectively. VNS treatment abolished angina at rest, decreased heart rate and blood pressure. It improved left ventricular ejection fraction from 50±1.5% to 58±1.0% (p&lt;0.05), also changing left ventricular diastolic filling. The ratio of time velocity integrals of the early (Ei) to late (Ai) waves increased from 1.07±0.12 to 1.65±0.17 after VNS (p&lt;0.05). In electrocardiograms of VNS-treated patients, QRS- and QT-duration were shortened, the PQ-interval did not change, but T-wave configuration improved. In the postoperative period, heart failure occurred in 90% of the control group, vs. 12% in patients treated with VNS (p&lt;0.05). We conclude that CAD is characterized by overactivity of sympathetic cardiac tone. Vagal stimulation reduced sympathetic inflow to the heart, seemingly via an inhibition of norepinephrine release from sympathetic nerves. VNS' sympatholytic/vagotonic action dilated cardiac microcirculatory vessels and improved left ventricular contractility in patients with severe CAD. Copyright © 2001 Elsevier Science B.V.","author":[{"dropping-particle":"V.","family":"Zamotrinsky","given":"A.","non-dropping-particle":"","parse-names":false,"suffix":""},{"dropping-particle":"","family":"Kondratiev","given":"B.","non-dropping-particle":"","parse-names":false,"suffix":""},{"dropping-particle":"","family":"Jong","given":"J. W.","non-dropping-particle":"De","parse-names":false,"suffix":""}],"container-title":"Autonomic Neuroscience: Basic and Clinical","id":"ITEM-1","issue":"1-2","issued":{"date-parts":[["2001","4","12"]]},"page":"109-116","title":"Vagal neurostimulation in patients with coronary artery disease","type":"article-journal","volume":"88"},"uris":["http://www.mendeley.com/documents/?uuid=7e188c4b-f884-3678-a710-61b7dd1181eb"]}],"mendeley":{"formattedCitation":"&lt;sup&gt;10&lt;/sup&gt;","plainTextFormattedCitation":"10","previouslyFormattedCitation":"&lt;sup&gt;10&lt;/sup&gt;"},"properties":{"noteIndex":0},"schema":"https://github.com/citation-style-language/schema/raw/master/csl-citation.json"}</w:instrText>
       </w:r>
       <w:r>
         <w:fldChar w:fldCharType="separate"/>
@@ -419,19 +211,22 @@
           <w:noProof/>
           <w:vertAlign w:val="superscript"/>
         </w:rPr>
-        <w:t>18</w:t>
+        <w:t>10</w:t>
       </w:r>
       <w:r>
         <w:fldChar w:fldCharType="end"/>
       </w:r>
       <w:r>
-        <w:t xml:space="preserve"> and obstructive CAD.</w:t>
+        <w:t xml:space="preserve"> </w:t>
+      </w:r>
+      <w:r>
+        <w:t>and cardiac arrythmias,</w:t>
       </w:r>
       <w:r>
         <w:fldChar w:fldCharType="begin" w:fldLock="1"/>
       </w:r>
       <w:r>
-        <w:instrText>ADDIN CSL_CITATION {"citationItems":[{"id":"ITEM-1","itemData":{"DOI":"10.1136/heartjnl-2011-300033","ISSN":"13556037","abstract":"OBJECTIVE: Obstructive coronary artery disease (CAD) is evident in only half of patients referred for diagnostic angiography. Five-minute heart rate variability (HRV) is a non-invasive marker for autonomic control of the vasculature, which this study hypothesised could risk-stratify cardiac patients and reduce unnecessary angiograms.\\n\\nDESIGN: A prospective observational study (the Alternative Risk Markers in Coronary Artery Disease (ARM-CAD) study).\\n\\nSETTING: Three cardiac centres in Melbourne, Australia.\\n\\nPATIENTS: 470 consecutive patients undergoing elective angiography (with predominantly normal cardiac rhythm), regardless of co-morbidity.\\n\\nMAIN OUTCOME MEASURES: The presence of obstructive CAD (≥50% stenosis) on angiography.\\n\\nRESULTS: Patients with obstructive CAD had significantly reduced HRV, particularly in the low frequency (LF) range (median 180 vs 267 ms(2) without CAD; p&lt;0.001). There was a linear trend with the severity of CAD; median LF power (IQR) in patients with normal coronaries was 275 (612), with minor coronary irregularities 255 (400), single-vessel CAD 212 (396) and more severe disease 170 (327) ms(2); p value for trend 0.003. There was a similar reduction in LF power regardless of the anatomical location of coronary stenoses. Comparing patients with LF less than 250 and 250 ms(2) or greater, the adjusted OR for obstructive CAD using multivariate regression was 2.42, 95% CI 1.33 to 4.38 (p=0.004). No interactions were noted in subgroup analysis and HRV added to risk prediction irrespective of the baseline Framingham risk (p&lt;0.0001).\\n\\nCONCLUSION: Low HRV is strongly predictive of angiographic coronary disease regardless of other co-morbidities and is clinically useful as a risk predictor in patients with sinus rhythm.\\n\\nCLINICAL TRIAL REGISTRATION INFORMATION: http://clinicaltrials.gov/ct2/show/NCT00403351 www.armcad.com.","author":[{"dropping-particle":"","family":"Kotecha","given":"Dipak","non-dropping-particle":"","parse-names":false,"suffix":""},{"dropping-particle":"","family":"New","given":"G","non-dropping-particle":"","parse-names":false,"suffix":""},{"dropping-particle":"","family":"Flather","given":"M D","non-dropping-particle":"","parse-names":false,"suffix":""},{"dropping-particle":"","family":"Eccleston","given":"D","non-dropping-particle":"","parse-names":false,"suffix":""},{"dropping-particle":"","family":"Pepper","given":"J","non-dropping-particle":"","parse-names":false,"suffix":""},{"dropping-particle":"","family":"Krum","given":"H","non-dropping-particle":"","parse-names":false,"suffix":""}],"container-title":"Heart","id":"ITEM-1","issue":"5","issued":{"date-parts":[["2012"]]},"page":"395-401","title":"Five-minute heart rate variability can predict obstructive angiographic coronary disease","type":"article-journal","volume":"98"},"uris":["http://www.mendeley.com/documents/?uuid=3a51f41f-999f-49da-8d88-5aeee5a88265"]}],"mendeley":{"formattedCitation":"&lt;sup&gt;19&lt;/sup&gt;","plainTextFormattedCitation":"19","previouslyFormattedCitation":"&lt;sup&gt;19&lt;/sup&gt;"},"properties":{"noteIndex":0},"schema":"https://github.com/citation-style-language/schema/raw/master/csl-citation.json"}</w:instrText>
+        <w:instrText>ADDIN CSL_CITATION {"citationItems":[{"id":"ITEM-1","itemData":{"DOI":"10.1007/s10741-010-9178-2","ISSN":"13824147","abstract":"Enhancing vagal tone by delivering electrical stimulation to the vagal nerves (VNS) is emerging as a promising novel therapy in heart failure. In addition, VNS is already an FDA-approved therapy for refractory epilepsy and depression. Besides its well-known negative chronotropic, inotropic, and dromotropic effects, VNS has profound effects on cardiac electrophysiology and arrhythmogenesis. This review summarizes current knowledge about the complex relationship between VNS and cardiac arrhythmias. Specifically, the focus is on VNS capability to become a therapeutic strategy along with important electrophysiological alterations that may constitute a potential arrhythmogenic substrate and become a clinical concern. © 2010 Springer Science+Business Media, LLC.","author":[{"dropping-particle":"","family":"Zhang","given":"Youhua","non-dropping-particle":"","parse-names":false,"suffix":""},{"dropping-particle":"","family":"Mazgalev","given":"Todor N.","non-dropping-particle":"","parse-names":false,"suffix":""}],"container-title":"Heart Failure Reviews","id":"ITEM-1","issue":"2","issued":{"date-parts":[["2011","3"]]},"page":"147-161","title":"Arrhythmias and vagus nerve stimulation","type":"article-journal","volume":"16"},"uris":["http://www.mendeley.com/documents/?uuid=335d96e3-8f45-3407-9bb7-e04f773ea331"]}],"mendeley":{"formattedCitation":"&lt;sup&gt;11&lt;/sup&gt;","plainTextFormattedCitation":"11","previouslyFormattedCitation":"&lt;sup&gt;11&lt;/sup&gt;"},"properties":{"noteIndex":0},"schema":"https://github.com/citation-style-language/schema/raw/master/csl-citation.json"}</w:instrText>
       </w:r>
       <w:r>
         <w:fldChar w:fldCharType="separate"/>
@@ -441,316 +236,494 @@
           <w:noProof/>
           <w:vertAlign w:val="superscript"/>
         </w:rPr>
-        <w:t>19</w:t>
+        <w:t>11</w:t>
       </w:r>
       <w:r>
         <w:fldChar w:fldCharType="end"/>
       </w:r>
       <w:r>
-        <w:t xml:space="preserve"> </w:t>
+        <w:t xml:space="preserve"> implicating a potential target for focused interventions. We seek to gain </w:t>
       </w:r>
       <w:r>
         <w:rPr>
           <w:u w:val="single"/>
         </w:rPr>
-        <w:t>Our overall goal is to gain greater insight into the relationship of depression, CAD, and HRV</w:t>
-      </w:r>
-      <w:r>
-        <w:t xml:space="preserve">, and eventually translate these findings into targeted interventions. </w:t>
-      </w:r>
-      <w:r>
-        <w:t xml:space="preserve">The novel HRV measure, </w:t>
-      </w:r>
-      <w:proofErr w:type="spellStart"/>
-      <w:r>
-        <w:rPr>
-          <w:i/>
-          <w:iCs/>
-        </w:rPr>
-        <w:t>Dyx</w:t>
-      </w:r>
-      <w:proofErr w:type="spellEnd"/>
-      <w:r>
-        <w:t xml:space="preserve">, </w:t>
-      </w:r>
-      <w:r>
-        <w:t>derived from time series analysis,</w:t>
-      </w:r>
-      <w:r>
-        <w:fldChar w:fldCharType="begin" w:fldLock="1"/>
-      </w:r>
-      <w:r>
-        <w:instrText>ADDIN CSL_CITATION {"citationItems":[{"id":"ITEM-1","itemData":{"DOI":"10.1016/S0378-4371(02)00831-2","ISSN":"03784371","abstract":"We present a new method to describe time series with a highly complex time evolution. The time series is projected onto a two-dimensional phase-space plot which is quantified in terms of a multipole expansion where every data point is assigned a unit mass. The multipoles provide an efficient characterization of the original time series. © 2002 Elsevier Science B.V. All rights reserved.","author":[{"dropping-particle":"","family":"Lewkowicz","given":"M.","non-dropping-particle":"","parse-names":false,"suffix":""},{"dropping-particle":"","family":"Levitan","given":"J.","non-dropping-particle":"","parse-names":false,"suffix":""},{"dropping-particle":"","family":"Puzanov","given":"N.","non-dropping-particle":"","parse-names":false,"suffix":""},{"dropping-particle":"","family":"Shnerb","given":"N.","non-dropping-particle":"","parse-names":false,"suffix":""},{"dropping-particle":"","family":"Saermark","given":"K.","non-dropping-particle":"","parse-names":false,"suffix":""}],"container-title":"Physica A: Statistical Mechanics and its Applications","id":"ITEM-1","issue":"1-2","issued":{"date-parts":[["2002"]]},"page":"260-274","title":"Description of complex time series by multipoles","type":"article-journal","volume":"311"},"uris":["http://www.mendeley.com/documents/?uuid=eeae1580-709b-4c3b-8ae1-3eb285ad1262"]}],"mendeley":{"formattedCitation":"&lt;sup&gt;20&lt;/sup&gt;","plainTextFormattedCitation":"20"},"properties":{"noteIndex":0},"schema":"https://github.com/citation-style-language/schema/raw/master/csl-citation.json"}</w:instrText>
-      </w:r>
-      <w:r>
-        <w:fldChar w:fldCharType="separate"/>
-      </w:r>
-      <w:r>
-        <w:rPr>
-          <w:noProof/>
-          <w:vertAlign w:val="superscript"/>
-        </w:rPr>
-        <w:t>20</w:t>
-      </w:r>
-      <w:r>
-        <w:fldChar w:fldCharType="end"/>
-      </w:r>
-      <w:r>
-        <w:t xml:space="preserve"> </w:t>
-      </w:r>
-      <w:r>
-        <w:t>was found to be</w:t>
-      </w:r>
-      <w:r>
-        <w:t xml:space="preserve"> associated with</w:t>
-      </w:r>
-      <w:r>
-        <w:t xml:space="preserve"> increased cardiovascular mortality</w:t>
-      </w:r>
-      <w:r>
-        <w:t>.</w:t>
-      </w:r>
-      <w:r>
-        <w:fldChar w:fldCharType="begin" w:fldLock="1"/>
-      </w:r>
-      <w:r>
-        <w:instrText>ADDIN CSL_CITATION {"citationItems":[{"id":"ITEM-1","itemData":{"DOI":"10.1088/0967-3334/26/5/002","ISBN":"0020-7713","ISSN":"09673334","PMID":"9226893","abstract":"Proliferative enteritis is an enteric disease that affects a variety of animals. The causative agent in swine has been determined to be an obligate intracellular bacterium, Lawsonia intracellularis, related to the sulfate-reducing bacterium Desulfovibrio desulfuricans. The intracellular agents found in the lesions of different animal species are antigenically similar. In addition, strains from the pig, ferret, and hamster have been shown to be genetically similar. In this study we performed a partial 16S ribosomal DNA sequence analysis on the intracellular agent of proliferative enteritis from a hamster, a deer, and an ostrich and compared these sequences to that of the porcine L. intracellularis isolate. Results of this study indicate that the intracellular agents from these species with proliferative enteritis have high sequence similarity, indicating that they are all in the genus Lawsonia and that they may also be the same species, L. intracellularis.","author":[{"dropping-particle":"","family":"Olesen","given":"R. M.","non-dropping-particle":"","parse-names":false,"suffix":""},{"dropping-particle":"","family":"Bloch Thomsen","given":"P. E.","non-dropping-particle":"","parse-names":false,"suffix":""},{"dropping-particle":"","family":"Saermark","given":"K.","non-dropping-particle":"","parse-names":false,"suffix":""},{"dropping-particle":"","family":"Glikson","given":"M.","non-dropping-particle":"","parse-names":false,"suffix":""},{"dropping-particle":"","family":"Feldman","given":"S.","non-dropping-particle":"","parse-names":false,"suffix":""},{"dropping-particle":"","family":"Lewkowicz","given":"M.","non-dropping-particle":"","parse-names":false,"suffix":""},{"dropping-particle":"","family":"Levitan","given":"J.","non-dropping-particle":"","parse-names":false,"suffix":""}],"container-title":"Physiological Measurement","id":"ITEM-1","issue":"5","issued":{"date-parts":[["2005","10","1"]]},"page":"591-598","title":"Statistical analysis of the DIAMOND MI study by the multipole method","type":"article-journal","volume":"26"},"uris":["http://www.mendeley.com/documents/?uuid=8d290a0a-0a11-47ed-baf5-44960f9201ca"]},{"id":"ITEM-2","itemData":{"DOI":"10.1111/anec.12297","ISSN":"1082720X","abstract":"AIMS:The density HRV parameter Dyx is a new heart rate variability (HRV) measure based on multipole analysis of the Poincaré plot obtained from RR interval time series, deriving information from both the time and frequency domain. Preliminary results have suggested that the parameter may provide new predictive information on mortality in survivors of acute myocardial infarction (MI). This study compares the prognostic significance of Dyx to that of traditional linear and nonlinear measures of HRV.\\n\\nMETHODS AND RESULTS:In the Nordic ICD pilot study, patients with an acute MI were screened with 2D echocardiography and 24-hour Holter recordings. The study was designed to assess the power of several HRV measures to predict mortality. Dyx was tested in a subset of 206 consecutive Danish patients with analysable Holter recordings. After a median follow-up of 8.5 years 70 patients had died. Of all traditional and multipole HRV parameters, reduced Dyx was the most powerful predictor of all-cause mortality (HR 2.4; CI 1.5 to 3.8; P &lt; 0.001). After adjustment for known risk markers, such as age, diabetes, ejection fraction, previous MI and hypertension, Dyx remained an independent predictor of mortality (P = 0.02). Reduced Dyx also predicted cardiovascular death (P &lt; 0.01) and sudden cardiovascular death (P = 0.05). In Kaplan-Meier analysis, Dyx significantly predicted mortality in patients both with and without impaired left ventricular systolic function (P &lt; 0.0001).\\n\\nCONCLUSION:The new nonlinear HRV measure Dyx is a promising independent predictor of mortality in a long-term follow-up study of patients surviving a MI, irrespectively of left ventricular systolic function.","author":[{"dropping-particle":"","family":"Jørgensen","given":"Rikke Mørch","non-dropping-particle":"","parse-names":false,"suffix":""},{"dropping-particle":"","family":"Abildstrøm","given":"Steen Z","non-dropping-particle":"","parse-names":false,"suffix":""},{"dropping-particle":"","family":"Levitan","given":"Jacob","non-dropping-particle":"","parse-names":false,"suffix":""},{"dropping-particle":"","family":"Kobo","given":"Roi","non-dropping-particle":"","parse-names":false,"suffix":""},{"dropping-particle":"","family":"Puzanov","given":"Natalia","non-dropping-particle":"","parse-names":false,"suffix":""},{"dropping-particle":"","family":"Lewkowicz","given":"Meir","non-dropping-particle":"","parse-names":false,"suffix":""},{"dropping-particle":"","family":"Huikuri","given":"Heikki","non-dropping-particle":"","parse-names":false,"suffix":""},{"dropping-particle":"","family":"Peltola","given":"Mirja","non-dropping-particle":"","parse-names":false,"suffix":""},{"dropping-particle":"","family":"Haarbo","given":"Jens","non-dropping-particle":"","parse-names":false,"suffix":""},{"dropping-particle":"","family":"Thomsen","given":"Poul Erik Bloch","non-dropping-particle":"","parse-names":false,"suffix":""},{"dropping-particle":"","family":"Group","given":"Nordic I C D pilot study","non-dropping-particle":"","parse-names":false,"suffix":""}],"container-title":"Annals of noninvasive electrocardiology : the official journal of the International Society for Holter and Noninvasive Electrocardiology, Inc","id":"ITEM-2","issue":"1","issued":{"date-parts":[["2016"]]},"page":"60-68","title":"Heart Rate Variability Density Analysis (Dyx) and Prediction of Long-Term Mortality after Acute Myocardial Infarction.","type":"article-journal","volume":"21"},"uris":["http://www.mendeley.com/documents/?uuid=4f5bcf8d-711e-49a3-9ee3-f914ec7e1961"]}],"mendeley":{"formattedCitation":"&lt;sup&gt;21,22&lt;/sup&gt;","plainTextFormattedCitation":"21,22","previouslyFormattedCitation":"&lt;sup&gt;20,21&lt;/sup&gt;"},"properties":{"noteIndex":0},"schema":"https://github.com/citation-style-language/schema/raw/master/csl-citation.json"}</w:instrText>
-      </w:r>
-      <w:r>
-        <w:fldChar w:fldCharType="separate"/>
-      </w:r>
-      <w:r>
-        <w:rPr>
-          <w:noProof/>
-          <w:vertAlign w:val="superscript"/>
-        </w:rPr>
-        <w:t>21,22</w:t>
-      </w:r>
-      <w:r>
-        <w:fldChar w:fldCharType="end"/>
-      </w:r>
-      <w:r>
-        <w:t xml:space="preserve"> In </w:t>
-      </w:r>
-      <w:r>
-        <w:t xml:space="preserve">our </w:t>
-      </w:r>
-      <w:r>
-        <w:t xml:space="preserve">prior work, compared to traditional HRV, we found that </w:t>
-      </w:r>
-      <w:r>
-        <w:t xml:space="preserve">1) low </w:t>
-      </w:r>
-      <w:r>
-        <w:rPr>
-          <w:i/>
-          <w:iCs/>
-        </w:rPr>
-        <w:t xml:space="preserve">Dyx </w:t>
-      </w:r>
-      <w:r>
-        <w:t>in the early morning predicted abnormal coronary flow reserve,</w:t>
-      </w:r>
-      <w:r>
-        <w:fldChar w:fldCharType="begin" w:fldLock="1"/>
-      </w:r>
-      <w:r>
-        <w:instrText>ADDIN CSL_CITATION {"citationItems":[{"id":"ITEM-1","itemData":{"DOI":"10.1161/circ.138.suppl_1.15216","abstract":"Introduction: About one-half of sudden cardiac deaths occur in those without known CAD suggesting the need for better risk-stratification tests. Autonomic dysfunction, measured by low heart rate variability (HRV), can occur with myocardial ischemia. Testing for low HRV may help to identify high-risk, asymptomatic individuals. The association of low HRV with ischemia may also be greatest during the morning hours, when cardiac events (MI, sudden death) are most likely to be triggered. Hypothesis: In a cohort of veteran males with no known CAD, subclinical myocardial ischemia is associated with autonomic dysfunction as measured by low HRV; this association is greatest during morning hours. Methods: We evaluated 24-hour ambulatory ECGs in middle-aged twins without known CAD from the Vietnam Era Twin Registry, and calculated frequency domain and non-linear (Dyx) HRV metrics. All subjects underwent [13N]-ammonia positron emission tomography with adenosine stress, with ischemia defined as greater than 5% perfusion deficit. Mixed models were used to compare HRV between ischemic and non-ischemic subjects in 1-hour intervals, and morning hours were 6 AM until 10 AM. Results: Data on 276 twin subjects were analyzed; the mean age (SD) was 53 (3) and 55 (20%) had ischemia. HRV was significantly different between ischemic and non-ischemic twins during morning hours (figure 1), with the largest magnitude difference occurring with Dyx at 7 AM. Each SD decrease in Dyx associated with an OR for ischemia of 4.8 (95% CI, 1.5 — 15.8). Dyx in morning hours remained significant in a subgroup of pairs discordant for ischemia and after risk factor adjustment. Significant differences by ischemia status were noted for low-frequency and very-low-frequency HRV. Conclusions: Lower HRV is strongly associated with subclinical myocardial ischemia primarily during morning hours. More research regarding this circadian autonomic vulnerability and its clinical implications are warranted.","author":[{"dropping-particle":"","family":"Shah","given":"Anish","non-dropping-particle":"","parse-names":false,"suffix":""},{"dropping-particle":"","family":"Lampert","given":"Rachel","non-dropping-particle":"","parse-names":false,"suffix":""},{"dropping-particle":"","family":"Goldberg","given":"Jack","non-dropping-particle":"","parse-names":false,"suffix":""},{"dropping-particle":"","family":"Bremner","given":"J Douglas","non-dropping-particle":"","parse-names":false,"suffix":""},{"dropping-particle":"","family":"Vaccarino","given":"Viola","non-dropping-particle":"","parse-names":false,"suffix":""},{"dropping-particle":"","family":"Shah","given":"Amit","non-dropping-particle":"","parse-names":false,"suffix":""}],"container-title":"Circulation","id":"ITEM-1","issue":"Suppl_1","issued":{"date-parts":[["2018","11","6"]]},"note":"doi: 10.1161/circ.138.suppl_1.15216","page":"A15216-A15216","publisher":"American Heart Association","publisher-place":"Chicago, IL","title":"Abstract 15216: Circadian Autonomic Inflexibility: A Marker of Ischemic Heart Disease","type":"article-journal","volume":"138"},"uris":["http://www.mendeley.com/documents/?uuid=904baa23-820a-4d7b-b815-ba39fbafa5c6"]}],"mendeley":{"formattedCitation":"&lt;sup&gt;23&lt;/sup&gt;","plainTextFormattedCitation":"23","previouslyFormattedCitation":"&lt;sup&gt;23&lt;/sup&gt;"},"properties":{"noteIndex":0},"schema":"https://github.com/citation-style-language/schema/raw/master/csl-citation.json"}</w:instrText>
-      </w:r>
-      <w:r>
-        <w:fldChar w:fldCharType="separate"/>
-      </w:r>
-      <w:r>
-        <w:rPr>
-          <w:noProof/>
-          <w:vertAlign w:val="superscript"/>
-        </w:rPr>
-        <w:t>23</w:t>
-      </w:r>
-      <w:r>
-        <w:fldChar w:fldCharType="end"/>
-      </w:r>
-      <w:r>
-        <w:t xml:space="preserve"> and 2) in preliminary analyses low </w:t>
-      </w:r>
-      <w:r>
-        <w:rPr>
-          <w:i/>
-          <w:iCs/>
-        </w:rPr>
-        <w:t>Dyx</w:t>
-      </w:r>
-      <w:r>
-        <w:t xml:space="preserve"> strongly associated with depressive symptom burden.</w:t>
-      </w:r>
-      <w:r>
-        <w:t xml:space="preserve"> </w:t>
-      </w:r>
-      <w:r>
-        <w:t xml:space="preserve">This makes </w:t>
-      </w:r>
-      <w:r>
-        <w:rPr>
-          <w:i/>
-          <w:iCs/>
-        </w:rPr>
-        <w:t>Dyx</w:t>
-      </w:r>
-      <w:r>
-        <w:t xml:space="preserve"> a strong candidate for assessing ANS dysfunction in our pro</w:t>
-      </w:r>
-      <w:r>
-        <w:t>posal.</w:t>
-      </w:r>
-      <w:r>
-        <w:t xml:space="preserve"> HRV will be generated for up to 72-hours of raw ECG data on 200 patients, collected </w:t>
-      </w:r>
-      <w:r>
-        <w:t>through</w:t>
-      </w:r>
-      <w:r>
-        <w:t xml:space="preserve"> ambulatory ECG patches (</w:t>
-      </w:r>
-      <w:proofErr w:type="spellStart"/>
-      <w:r>
-        <w:t>VivaLNK</w:t>
-      </w:r>
-      <w:proofErr w:type="spellEnd"/>
-      <w:r>
-        <w:t xml:space="preserve"> ECG recorder) on the day of catheterization. We will use adjusted linear regression models for analysis with special consideration given to sex, which has a known effect on depression, CAD, and HRV,</w:t>
-      </w:r>
-      <w:r>
-        <w:fldChar w:fldCharType="begin" w:fldLock="1"/>
-      </w:r>
-      <w:r>
-        <w:instrText>ADDIN CSL_CITATION {"citationItems":[{"id":"ITEM-1","itemData":{"DOI":"10.1016/j.ijcard.2013.11.116","ISSN":"01675273","PMID":"24365620","abstract":"International Journal of Cardiology, 171 (2014) e42-e45. doi:10.1016/j.ijcard.2013.11.116","author":[{"dropping-particle":"","family":"Sacha","given":"Jerzy","non-dropping-particle":"","parse-names":false,"suffix":""},{"dropping-particle":"","family":"Barabach","given":"Szymon","non-dropping-particle":"","parse-names":false,"suffix":""},{"dropping-particle":"","family":"Statkiewicz-Barabach","given":"Gabriela","non-dropping-particle":"","parse-names":false,"suffix":""},{"dropping-particle":"","family":"Sacha","given":"Krzysztof","non-dropping-particle":"","parse-names":false,"suffix":""},{"dropping-particle":"","family":"Müller","given":"Alexander","non-dropping-particle":"","parse-names":false,"suffix":""},{"dropping-particle":"","family":"Piskorski","given":"Jaroslaw","non-dropping-particle":"","parse-names":false,"suffix":""},{"dropping-particle":"","family":"Barthel","given":"Petra","non-dropping-particle":"","parse-names":false,"suffix":""},{"dropping-particle":"","family":"Schmidt","given":"Georg","non-dropping-particle":"","parse-names":false,"suffix":""}],"container-title":"International Journal of Cardiology","id":"ITEM-1","issue":"2","issued":{"date-parts":[["2014"]]},"page":"42-45","title":"Gender differences in the interaction between heart rate and its variability - How to use it to improve the prognostic power of heart rate variability","type":"article","volume":"171"},"uris":["http://www.mendeley.com/documents/?uuid=4e83a6c8-e761-409b-af84-63546b7672b5"]},{"id":"ITEM-2","itemData":{"DOI":"10.1161/JAHA.113.000741","ISBN":"2047-9980","ISSN":"20479980","PMID":"24943475","abstract":"BACKGROUND: Young women with coronary heart disease have high rates of depression and a higher risk of adverse events than men of similar age. Whether depression has a higher prognostic value in this group than in men and older women is not known. Our objective was to assess whether depression in young women is associated with higher risk of coronary artery disease (CAD) and adverse outcomes compared with similarly aged men and older women. METHODS AND RESULTS: We examined 3237 patients undergoing coronary angiography for evaluation of CAD and followed them for 2.9 years (median). Depressive symptoms were assessed with the Patient Health Questionnaire (PHQ)-9, and CAD burden was dichotomized based on its presence or absence. After multivariable adjustment for CAD risk factors, depressive symptoms predicted CAD presence in women aged ≤ 55 years (odds ratio=1.07 95% confidence interval [CI] 1.02 to 1.13 per 1 point increase in PHQ-9 score), but not in men aged ≤ 55 years or women aged &gt;55 years. Depressive symptoms also predicted increased risk of death in women aged ≤ 55 years (adjusted hazard ratio=1.07, 95% CI 1.02 to 1.14, per 1 point increase in PHQ-9 score), but not in men aged ≤ 55 years and women aged &gt;55 years, with P=0.02 for the depression-sex interaction and P=0.02 for depression-sex-age interaction. CONCLUSIONS: Among patients with suspected or established CAD, depressive symptoms are associated with increased risk of death, particularly in young women. This group may be especially vulnerable to the adverse cardiovascular effects of depression.","author":[{"dropping-particle":"","family":"Shah","given":"Amit J.","non-dropping-particle":"","parse-names":false,"suffix":""},{"dropping-particle":"","family":"Ghasemzadeh","given":"Nima","non-dropping-particle":"","parse-names":false,"suffix":""},{"dropping-particle":"","family":"Zaragoza-Macias","given":"Elisa","non-dropping-particle":"","parse-names":false,"suffix":""},{"dropping-particle":"","family":"Patel","given":"Riyaz","non-dropping-particle":"","parse-names":false,"suffix":""},{"dropping-particle":"","family":"Eapen","given":"Danny J.","non-dropping-particle":"","parse-names":false,"suffix":""},{"dropping-particle":"","family":"Neeland","given":"Ian J.","non-dropping-particle":"","parse-names":false,"suffix":""},{"dropping-particle":"","family":"Pimple","given":"Pratik M.","non-dropping-particle":"","parse-names":false,"suffix":""},{"dropping-particle":"","family":"Zafari","given":"A. Maziar","non-dropping-particle":"","parse-names":false,"suffix":""},{"dropping-particle":"","family":"Quyyumi","given":"Arshed A.","non-dropping-particle":"","parse-names":false,"suffix":""},{"dropping-particle":"","family":"Vaccarino","given":"Viola","non-dropping-particle":"","parse-names":false,"suffix":""}],"container-title":"Journal of the American Heart Association","id":"ITEM-2","issue":"3","issued":{"date-parts":[["2014","6","18"]]},"page":"e000741","publisher":"American Heart Association, Inc.","title":"Sex and age differences in the association of depression with obstructive coronary artery disease and adverse cardiovascular events","type":"article-journal","volume":"3"},"uris":["http://www.mendeley.com/documents/?uuid=38eaff28-0230-49e1-b608-041005e4ad5a"]}],"mendeley":{"formattedCitation":"&lt;sup&gt;14,24&lt;/sup&gt;","plainTextFormattedCitation":"14,24","previouslyFormattedCitation":"&lt;sup&gt;14,25&lt;/sup&gt;"},"properties":{"noteIndex":0},"schema":"https://github.com/citation-style-language/schema/raw/master/csl-citation.json"}</w:instrText>
-      </w:r>
-      <w:r>
-        <w:fldChar w:fldCharType="separate"/>
-      </w:r>
-      <w:r>
-        <w:rPr>
-          <w:noProof/>
-          <w:vertAlign w:val="superscript"/>
-        </w:rPr>
-        <w:t>14,24</w:t>
-      </w:r>
-      <w:r>
-        <w:fldChar w:fldCharType="end"/>
-      </w:r>
-      <w:r>
-        <w:t xml:space="preserve"> and the circadian rhythm of the heart.</w:t>
-      </w:r>
-      <w:r>
-        <w:fldChar w:fldCharType="begin" w:fldLock="1"/>
-      </w:r>
-      <w:r>
-        <w:instrText>ADDIN CSL_CITATION {"citationItems":[{"id":"ITEM-1","itemData":{"DOI":"10.1016/S0002-8703(02)94797-6","ISSN":"00028703","abstract":"Background: We reviewed recent progress in the study of the chronobiological aspects of the cardiovascular system. Methods: Medline was used as the main search tool, and the full texts of selected papers were obtained. Results: More than 300 references were found, and 52 of them, representing the major findings in this field, were included in the reference list. Results of these studies confirm that most cardiovascular physiological parameters (such as heart rate, blood pressure, electrocardiogram indices) and pathophysiological events (myocardial ischemia/infarction, sudden cardiac death) show circadian rhythms. Results also suggest that consideration of these rhythms is important for the diagnosis and treatment of cardiovascular disorders and that restoration of normal circadian rhythms may be associated with clinical improvement. Conclusion: The study of circadian rhythms in the cardiovascular system is emerging as an important area of investigation because of its potential implications for patient management.","author":[{"dropping-particle":"","family":"Guo","given":"Yi Fang","non-dropping-particle":"","parse-names":false,"suffix":""},{"dropping-particle":"","family":"Stein","given":"Phyllis K.","non-dropping-particle":"","parse-names":false,"suffix":""}],"container-title":"American Heart Journal","id":"ITEM-1","issue":"5","issued":{"date-parts":[["2003"]]},"page":"779-786","title":"Circadian rhythm in the cardiovascular system: Chronocardiology","type":"article-journal","volume":"145"},"uris":["http://www.mendeley.com/documents/?uuid=4a9868f5-6aef-425e-b826-a9c1db3c9545"]}],"mendeley":{"formattedCitation":"&lt;sup&gt;25&lt;/sup&gt;","plainTextFormattedCitation":"25","previouslyFormattedCitation":"&lt;sup&gt;26&lt;/sup&gt;"},"properties":{"noteIndex":0},"schema":"https://github.com/citation-style-language/schema/raw/master/csl-citation.json"}</w:instrText>
-      </w:r>
-      <w:r>
-        <w:fldChar w:fldCharType="separate"/>
-      </w:r>
-      <w:r>
-        <w:rPr>
-          <w:noProof/>
-          <w:vertAlign w:val="superscript"/>
-        </w:rPr>
-        <w:t>25</w:t>
-      </w:r>
-      <w:r>
-        <w:fldChar w:fldCharType="end"/>
-      </w:r>
-      <w:r>
-        <w:t xml:space="preserve"> I will build upon existing skills in ECG analysis and signal processing using the pre-existing HRV toolbox, developed at Emory with the assistance of Dr. Amit Shah (mentor).</w:t>
-      </w:r>
-      <w:r>
-        <w:fldChar w:fldCharType="begin" w:fldLock="1"/>
-      </w:r>
-      <w:r>
-        <w:instrText>ADDIN CSL_CITATION {"citationItems":[{"id":"ITEM-1","itemData":{"DOI":"10.1088/1361-6579/aae021","ISBN":"2514599342","ISSN":"1361-6579","PMID":"30199376","abstract":"Abstract Variability metrics hold promise as potential indicators for autonomic function, prediction of adverse cardiovascular outcomes, psychophysiological status, and general wellness. Although the investigation of heart rate variability (HRV) has been prevalent for several decades, the methods used for preprocessing, windowing, and choosing appropriate parameters lacks consensus among academic and clinical investigators. Moreover, many of the important steps are omitted from publications, preventing reproducibility. To address this, we have compiled a comprehensive and open-source modular toolbox for calculating HRV metrics and other related variability indices, on both raw cardiovascular time series, and RR intervals. The software, known as the PhysioNet Cardiovascular Signal Toolbox, is implemented in the MATLAB programming language, with standard (open) input and output formats, and requires no external libraries. The functioning of our software is compared with other widely used and referenced HRV toolboxes to identify important differences. Our findings demonstrate how modest differences in the approach to HRV analysis can lead to divergent results, a factor that might have contributed to the lack of repeatability of studies and clinical applicability of HRV metrics. Existing HRV toolboxes do not include standardized preprocessing, signal quality indices (for noisy segment removal), and abnormal rhythm detection and are therefore likely to lead to significant errors in the presence of moderate to high noise or arrhythmias. We therefore describe the inclusion of validated tools to address these issues. We also make recommendations for default values and testing/reporting.","author":[{"dropping-particle":"","family":"Vest","given":"Adriana N.","non-dropping-particle":"","parse-names":false,"suffix":""},{"dropping-particle":"","family":"Poian","given":"Giulia","non-dropping-particle":"Da","parse-names":false,"suffix":""},{"dropping-particle":"","family":"Li","given":"Qiao","non-dropping-particle":"","parse-names":false,"suffix":""},{"dropping-particle":"","family":"Liu","given":"Chengyu","non-dropping-particle":"","parse-names":false,"suffix":""},{"dropping-particle":"","family":"Nemati","given":"Shamim","non-dropping-particle":"","parse-names":false,"suffix":""},{"dropping-particle":"","family":"Shah","given":"Amit J.","non-dropping-particle":"","parse-names":false,"suffix":""},{"dropping-particle":"","family":"Clifford","given":"Gari D.","non-dropping-particle":"","parse-names":false,"suffix":""}],"container-title":"Physiological Measurement","id":"ITEM-1","issue":"10","issued":{"date-parts":[["2018","10","11"]]},"page":"105004","title":"An open source benchmarked toolbox for cardiovascular waveform and interval analysis","type":"article-journal","volume":"39"},"uris":["http://www.mendeley.com/documents/?uuid=61b6bc55-ada3-452a-97c5-7be5b427a028"]}],"mendeley":{"formattedCitation":"&lt;sup&gt;26&lt;/sup&gt;","plainTextFormattedCitation":"26","previouslyFormattedCitation":"&lt;sup&gt;24&lt;/sup&gt;"},"properties":{"noteIndex":0},"schema":"https://github.com/citation-style-language/schema/raw/master/csl-citation.json"}</w:instrText>
-      </w:r>
-      <w:r>
-        <w:fldChar w:fldCharType="separate"/>
-      </w:r>
-      <w:r>
-        <w:rPr>
-          <w:noProof/>
-          <w:vertAlign w:val="superscript"/>
-        </w:rPr>
-        <w:t>26</w:t>
-      </w:r>
-      <w:r>
-        <w:fldChar w:fldCharType="end"/>
-      </w:r>
-      <w:r>
-        <w:t xml:space="preserve"> </w:t>
-      </w:r>
-      <w:r>
-        <w:rPr>
-          <w:i/>
-          <w:iCs/>
-        </w:rPr>
-        <w:t>I hypothesize that ANS dysfunction, as measured by</w:t>
-      </w:r>
-      <w:r>
-        <w:rPr>
-          <w:i/>
-          <w:iCs/>
-        </w:rPr>
-        <w:t xml:space="preserve"> low</w:t>
-      </w:r>
-      <w:r>
-        <w:rPr>
-          <w:i/>
-          <w:iCs/>
-        </w:rPr>
-        <w:t xml:space="preserve"> </w:t>
-      </w:r>
-      <w:r>
-        <w:rPr>
-          <w:i/>
-          <w:iCs/>
-        </w:rPr>
-        <w:t>Dyx</w:t>
-      </w:r>
-      <w:r>
-        <w:rPr>
-          <w:i/>
-          <w:iCs/>
-        </w:rPr>
-        <w:t>, mediates the effect of depression on CAD</w:t>
-      </w:r>
-      <w:r>
-        <w:t xml:space="preserve">. </w:t>
-      </w:r>
-    </w:p>
-    <w:p>
-      <w:pPr>
+        <w:t>a better understanding of the autonomic mechanisms in depression and coronary artery disease</w:t>
+      </w:r>
+      <w:r>
+        <w:t xml:space="preserve">, which may lead to improved, targeted interventions to decrease adverse outcomes in both conditions. </w:t>
+      </w:r>
+    </w:p>
+    <w:p>
+      <w:pPr>
+        <w:widowControl w:val="0"/>
+        <w:spacing w:after="80"/>
         <w:rPr>
           <w:sz w:val="8"/>
           <w:szCs w:val="8"/>
         </w:rPr>
       </w:pPr>
-      <w:r>
+    </w:p>
+    <w:p>
+      <w:pPr>
+        <w:widowControl w:val="0"/>
+        <w:spacing w:after="80"/>
+      </w:pPr>
+      <w:r>
+        <w:t>We have recently discovered a novel electrocardiographic (ECG) biomarker of ANS dysfunction that we found to be predictive of abnormal myocardial perfusion and coronary flow reserve,</w:t>
+      </w:r>
+      <w:r>
+        <w:fldChar w:fldCharType="begin" w:fldLock="1"/>
+      </w:r>
+      <w:r>
+        <w:instrText>ADDIN CSL_CITATION {"citationItems":[{"id":"ITEM-1","itemData":{"DOI":"10.1161/circ.138.suppl_1.15216","abstract":"Introduction: About one-half of sudden cardiac deaths occur in those without known CAD suggesting the need for better risk-stratification tests. Autonomic dysfunction, measured by low heart rate variability (HRV), can occur with myocardial ischemia. Testing for low HRV may help to identify high-risk, asymptomatic individuals. The association of low HRV with ischemia may also be greatest during the morning hours, when cardiac events (MI, sudden death) are most likely to be triggered. Hypothesis: In a cohort of veteran males with no known CAD, subclinical myocardial ischemia is associated with autonomic dysfunction as measured by low HRV; this association is greatest during morning hours. Methods: We evaluated 24-hour ambulatory ECGs in middle-aged twins without known CAD from the Vietnam Era Twin Registry, and calculated frequency domain and non-linear (Dyx) HRV metrics. All subjects underwent [13N]-ammonia positron emission tomography with adenosine stress, with ischemia defined as greater than 5% perfusion deficit. Mixed models were used to compare HRV between ischemic and non-ischemic subjects in 1-hour intervals, and morning hours were 6 AM until 10 AM. Results: Data on 276 twin subjects were analyzed; the mean age (SD) was 53 (3) and 55 (20%) had ischemia. HRV was significantly different between ischemic and non-ischemic twins during morning hours (figure 1), with the largest magnitude difference occurring with Dyx at 7 AM. Each SD decrease in Dyx associated with an OR for ischemia of 4.8 (95% CI, 1.5 — 15.8). Dyx in morning hours remained significant in a subgroup of pairs discordant for ischemia and after risk factor adjustment. Significant differences by ischemia status were noted for low-frequency and very-low-frequency HRV. Conclusions: Lower HRV is strongly associated with subclinical myocardial ischemia primarily during morning hours. More research regarding this circadian autonomic vulnerability and its clinical implications are warranted.","author":[{"dropping-particle":"","family":"Shah","given":"Anish","non-dropping-particle":"","parse-names":false,"suffix":""},{"dropping-particle":"","family":"Lampert","given":"Rachel","non-dropping-particle":"","parse-names":false,"suffix":""},{"dropping-particle":"","family":"Goldberg","given":"Jack","non-dropping-particle":"","parse-names":false,"suffix":""},{"dropping-particle":"","family":"Bremner","given":"J Douglas","non-dropping-particle":"","parse-names":false,"suffix":""},{"dropping-particle":"","family":"Vaccarino","given":"Viola","non-dropping-particle":"","parse-names":false,"suffix":""},{"dropping-particle":"","family":"Shah","given":"Amit","non-dropping-particle":"","parse-names":false,"suffix":""}],"container-title":"Circulation","id":"ITEM-1","issue":"Suppl_1","issued":{"date-parts":[["2018","11","6"]]},"note":"doi: 10.1161/circ.138.suppl_1.15216","page":"A15216-A15216","publisher":"American Heart Association","publisher-place":"Chicago, IL","title":"Abstract 15216: Circadian Autonomic Inflexibility: A Marker of Ischemic Heart Disease","type":"article-journal","volume":"138"},"uris":["http://www.mendeley.com/documents/?uuid=904baa23-820a-4d7b-b815-ba39fbafa5c6"]}],"mendeley":{"formattedCitation":"&lt;sup&gt;12&lt;/sup&gt;","plainTextFormattedCitation":"12","previouslyFormattedCitation":"&lt;sup&gt;12&lt;/sup&gt;"},"properties":{"noteIndex":0},"schema":"https://github.com/citation-style-language/schema/raw/master/csl-citation.json"}</w:instrText>
+      </w:r>
+      <w:r>
+        <w:fldChar w:fldCharType="separate"/>
+      </w:r>
+      <w:r>
+        <w:rPr>
+          <w:noProof/>
+          <w:vertAlign w:val="superscript"/>
+        </w:rPr>
+        <w:t>12</w:t>
+      </w:r>
+      <w:r>
+        <w:fldChar w:fldCharType="end"/>
+      </w:r>
+      <w:r>
+        <w:t xml:space="preserve"> and in preliminary analyses showed a strong association with depressive symptom burden. ANS dysfunction occurs at multiple levels, from central neurological processes to peripheral cardiovascular reflexes, such as the vagal withdrawal in depression and increased sympathetic tone in hypertension. Heart rate variability (HRV), measured non-invasively through ECG, is an accepted measure of the integration of these multiple levels of autonomic outflow to the heart.</w:t>
+      </w:r>
+      <w:r>
+        <w:fldChar w:fldCharType="begin" w:fldLock="1"/>
+      </w:r>
+      <w:r>
+        <w:instrText>ADDIN CSL_CITATION {"citationItems":[{"id":"ITEM-1","itemData":{"DOI":"10.1161/01.CIR.93.5.1043","ISBN":"0195-668X","ISSN":"0195-668X","PMID":"8737210","abstract":"The last two decades have witnessed the recognition of a significant relationship between the autonomic nervous system and cardiovascular mortality, including sudden cardiac death[1–4]. Experimental evidence for an associ- ation between a propensity for lethal arrhythmias and signs of either increased sympathetic or reduced vagal activity has encouraged the development of quantitative markers of autonomic activity. Heart rate variability (HRV) represents one of the most promising such markers. The apparently easy derivation of this measure has popularized its use. As many commercial devices now provide automated measurement of HRV, the cardiologist has been pro- vided with a seemingly simple tool for both research and clinical studies[5]. However, the significance and meaning of the many different measures of HRV are more complex than generally appreciated and there is a potential for incorrect conclusions and for excessive or unfounded extrapolations. Recognition of these problems led the European Society of Cardiology and the North American Society","author":[{"dropping-particle":"","family":"Task Force of the ESC and NAS","given":"","non-dropping-particle":"","parse-names":false,"suffix":""}],"container-title":"European Heart Journal","id":"ITEM-1","issue":"5","issued":{"date-parts":[["1996"]]},"page":"354-381","title":"Heart Rate Variability","type":"article-journal","volume":"17"},"uris":["http://www.mendeley.com/documents/?uuid=84f7c6d2-f171-463b-b4b3-7f20d6009f25"]},{"id":"ITEM-2","itemData":{"DOI":"10.1152/physiologyonline.1990.5.1.32","ISBN":"1548-9213","ISSN":"1548-9213","abstract":"JP Saul ABSTRACT What is most intriguing about heart rate (HR) variability is that there is so much of it. HR is constantly responding both rapidly and slowly to various physiological perturbations. We now understand that the frequency and amplitude of these HR fluctuations are indicative of the autonomic control systems underlying the response. Copyright © 1990 by International Union of Physiological Sciences","author":[{"dropping-particle":"","family":"Saul","given":"JP","non-dropping-particle":"","parse-names":false,"suffix":""}],"container-title":"Physiology","id":"ITEM-2","issue":"1","issued":{"date-parts":[["1990"]]},"page":"32-37","title":"Beat-To-Beat Variations of Heart Rate Reflect Modulation of Cardiac Autonomic Outflow","type":"article-journal","volume":"5"},"uris":["http://www.mendeley.com/documents/?uuid=af3d0299-78fe-425d-83b0-240110b56cac"]}],"mendeley":{"formattedCitation":"&lt;sup&gt;13,14&lt;/sup&gt;","plainTextFormattedCitation":"13,14","previouslyFormattedCitation":"&lt;sup&gt;13,14&lt;/sup&gt;"},"properties":{"noteIndex":0},"schema":"https://github.com/citation-style-language/schema/raw/master/csl-citation.json"}</w:instrText>
+      </w:r>
+      <w:r>
+        <w:fldChar w:fldCharType="separate"/>
+      </w:r>
+      <w:r>
+        <w:rPr>
+          <w:noProof/>
+          <w:vertAlign w:val="superscript"/>
+        </w:rPr>
+        <w:t>13,14</w:t>
+      </w:r>
+      <w:r>
+        <w:fldChar w:fldCharType="end"/>
+      </w:r>
+      <w:r>
+        <w:t xml:space="preserve"> Low HRV, a reflection of ANS dysfunction is independently </w:t>
+      </w:r>
+      <w:r>
+        <w:t>associated with depressive symptoms,</w:t>
+      </w:r>
+      <w:r>
+        <w:fldChar w:fldCharType="begin" w:fldLock="1"/>
+      </w:r>
+      <w:r>
+        <w:instrText>ADDIN CSL_CITATION {"citationItems":[{"id":"ITEM-1","itemData":{"DOI":"10.3949/ccjm.76.s2.03","ISBN":"3143627344","ISSN":"08911150","PMID":"19376975","abstract":"Depression is common in patients with coronary heart disease (CHD) and is a risk factor for cardiac morbidity and mortality in these patients. Depression is associated with autonomic nervous system dysfunction, which may at least partially explain this increased risk. Low heart rate variability (HRV), which reflects excessive sympathetic and/or inadequate parasympathetic modulation of heart rate, is a strong predictor of mortality in patients with CHD. Most studies-both in patients with stable CHD and in patients with a recent acute coronary event-have found HRV to be lower in depressed patients than in their nondepressed counterparts. This manuscript provides an overview of this literature and concludes that HRV may account for a substantial part of the risk associated with depression in CHD.","author":[{"dropping-particle":"","family":"Carney","given":"Robert M.","non-dropping-particle":"","parse-names":false,"suffix":""},{"dropping-particle":"","family":"Freedland","given":"Kenneth E.","non-dropping-particle":"","parse-names":false,"suffix":""}],"container-title":"Cleveland Clinic Journal of Medicine","id":"ITEM-1","issue":"SUPPL.2","issued":{"date-parts":[["2009"]]},"title":"Depression and heart rate variability in patients with coronary heart disease","type":"article-journal","volume":"76"},"uris":["http://www.mendeley.com/documents/?uuid=fba43147-4c4f-4d08-a30a-b0262929c484"]}],"mendeley":{"formattedCitation":"&lt;sup&gt;15&lt;/sup&gt;","plainTextFormattedCitation":"15","previouslyFormattedCitation":"&lt;sup&gt;15&lt;/sup&gt;"},"properties":{"noteIndex":0},"schema":"https://github.com/citation-style-language/schema/raw/master/csl-citation.json"}</w:instrText>
+      </w:r>
+      <w:r>
+        <w:fldChar w:fldCharType="separate"/>
+      </w:r>
+      <w:r>
+        <w:rPr>
+          <w:noProof/>
+          <w:vertAlign w:val="superscript"/>
+        </w:rPr>
+        <w:t>15</w:t>
+      </w:r>
+      <w:r>
+        <w:fldChar w:fldCharType="end"/>
+      </w:r>
+      <w:r>
+        <w:t xml:space="preserve"> cardiovascular mortality,</w:t>
+      </w:r>
+      <w:r>
+        <w:fldChar w:fldCharType="begin" w:fldLock="1"/>
+      </w:r>
+      <w:r>
+        <w:instrText>ADDIN CSL_CITATION {"citationItems":[{"id":"ITEM-1","itemData":{"DOI":"10.1097/01.psy.0000249733.33811.00","ISBN":"0033-3174","ISSN":"00333174","PMID":"17167127","abstract":"OBJECTIVE Depression is a risk factor for mortality after acute myocardial infarction (AMI), possibly as a result of altered autonomic nervous system (ANS) modulation of heart rate (HR) and rhythm. The purposes of this study were to determine: a) whether depressed patients are more likely to have an abnormal HR response (i.e., abnormal turbulence) to premature ventricular contractions (VPCs), and b) whether abnormal HR turbulence accounts for the effect of depression on increased mortality after AMI. METHODS Ambulatory electrocardiographic data were obtained from 666 (316 depressed, 350 nondepressed) patients with a recent AMI; 498 had VPCs with measurable HR turbulence. Of these, 260 had normal, 152 had equivocal, and 86 had abnormal HR turbulence. Patients were followed for up to 30 (median = 24) months. RESULTS Depressed patients were more likely to have abnormal HR turbulence (risk factor adjusted odds ratio = 1.8; 95% confidence interval [CI] = 1.0-3.0; p = .03) and have worse survival (odds ratio = 2.4; 95% CI = 1.2-4.6; p = .02) than nondepressed patients. When HR turbulence was added to the model, the adjusted hazard ratio for depression decreased to 1.9 (95% CI = 0.9-3.8; p = .08), and to 1.6 (95% CI = 0.8-3.4; p = .18) when a measure of HR variability (LnVLF) was added. The hazard was found to differ over time with depression posing little risk for mortality in year 1 but greater risk in years 2 and 3 of the follow up. CONCLUSION ANS dysregulation may partially mediate the increased risk for mortality in depressed patients with frequent VPCs after an AMI.","author":[{"dropping-particle":"","family":"Carney","given":"Robert M.","non-dropping-particle":"","parse-names":false,"suffix":""},{"dropping-particle":"","family":"Howells","given":"William B.","non-dropping-particle":"","parse-names":false,"suffix":""},{"dropping-particle":"","family":"Blumenthal","given":"James A.","non-dropping-particle":"","parse-names":false,"suffix":""},{"dropping-particle":"","family":"Freedland","given":"Kenneth E.","non-dropping-particle":"","parse-names":false,"suffix":""},{"dropping-particle":"","family":"Stein","given":"Phyllis K.","non-dropping-particle":"","parse-names":false,"suffix":""},{"dropping-particle":"","family":"Berkman","given":"Lisa F.","non-dropping-particle":"","parse-names":false,"suffix":""},{"dropping-particle":"","family":"Watkins","given":"Lana L.","non-dropping-particle":"","parse-names":false,"suffix":""},{"dropping-particle":"","family":"Czajkowski","given":"Susan M.","non-dropping-particle":"","parse-names":false,"suffix":""},{"dropping-particle":"","family":"Steinmeyer","given":"Brian","non-dropping-particle":"","parse-names":false,"suffix":""},{"dropping-particle":"","family":"Hayano","given":"Junichiro","non-dropping-particle":"","parse-names":false,"suffix":""},{"dropping-particle":"","family":"Domitrovich","given":"Peter P.","non-dropping-particle":"","parse-names":false,"suffix":""},{"dropping-particle":"","family":"Burg","given":"Matthew M.","non-dropping-particle":"","parse-names":false,"suffix":""},{"dropping-particle":"","family":"Jaffe","given":"Allan S.","non-dropping-particle":"","parse-names":false,"suffix":""}],"container-title":"Psychosomatic Medicine","id":"ITEM-1","issue":"1","issued":{"date-parts":[["2007"]]},"page":"4-9","title":"Heart rate turbulence, depression, and survival after acute myocardial infarction","type":"article-journal","volume":"69"},"uris":["http://www.mendeley.com/documents/?uuid=93753746-50be-41fd-be29-1544dba6a66d"]}],"mendeley":{"formattedCitation":"&lt;sup&gt;16&lt;/sup&gt;","plainTextFormattedCitation":"16","previouslyFormattedCitation":"&lt;sup&gt;16&lt;/sup&gt;"},"properties":{"noteIndex":0},"schema":"https://github.com/citation-style-language/schema/raw/master/csl-citation.json"}</w:instrText>
+      </w:r>
+      <w:r>
+        <w:fldChar w:fldCharType="separate"/>
+      </w:r>
+      <w:r>
+        <w:rPr>
+          <w:noProof/>
+          <w:vertAlign w:val="superscript"/>
+        </w:rPr>
+        <w:t>16</w:t>
+      </w:r>
+      <w:r>
+        <w:fldChar w:fldCharType="end"/>
+      </w:r>
+      <w:r>
+        <w:t xml:space="preserve"> and obstructive CAD.</w:t>
+      </w:r>
+      <w:r>
+        <w:fldChar w:fldCharType="begin" w:fldLock="1"/>
+      </w:r>
+      <w:r>
+        <w:instrText>ADDIN CSL_CITATION {"citationItems":[{"id":"ITEM-1","itemData":{"DOI":"10.1136/heartjnl-2011-300033","ISSN":"13556037","abstract":"OBJECTIVE: Obstructive coronary artery disease (CAD) is evident in only half of patients referred for diagnostic angiography. Five-minute heart rate variability (HRV) is a non-invasive marker for autonomic control of the vasculature, which this study hypothesised could risk-stratify cardiac patients and reduce unnecessary angiograms.\\n\\nDESIGN: A prospective observational study (the Alternative Risk Markers in Coronary Artery Disease (ARM-CAD) study).\\n\\nSETTING: Three cardiac centres in Melbourne, Australia.\\n\\nPATIENTS: 470 consecutive patients undergoing elective angiography (with predominantly normal cardiac rhythm), regardless of co-morbidity.\\n\\nMAIN OUTCOME MEASURES: The presence of obstructive CAD (≥50% stenosis) on angiography.\\n\\nRESULTS: Patients with obstructive CAD had significantly reduced HRV, particularly in the low frequency (LF) range (median 180 vs 267 ms(2) without CAD; p&lt;0.001). There was a linear trend with the severity of CAD; median LF power (IQR) in patients with normal coronaries was 275 (612), with minor coronary irregularities 255 (400), single-vessel CAD 212 (396) and more severe disease 170 (327) ms(2); p value for trend 0.003. There was a similar reduction in LF power regardless of the anatomical location of coronary stenoses. Comparing patients with LF less than 250 and 250 ms(2) or greater, the adjusted OR for obstructive CAD using multivariate regression was 2.42, 95% CI 1.33 to 4.38 (p=0.004). No interactions were noted in subgroup analysis and HRV added to risk prediction irrespective of the baseline Framingham risk (p&lt;0.0001).\\n\\nCONCLUSION: Low HRV is strongly predictive of angiographic coronary disease regardless of other co-morbidities and is clinically useful as a risk predictor in patients with sinus rhythm.\\n\\nCLINICAL TRIAL REGISTRATION INFORMATION: http://clinicaltrials.gov/ct2/show/NCT00403351 www.armcad.com.","author":[{"dropping-particle":"","family":"Kotecha","given":"Dipak","non-dropping-particle":"","parse-names":false,"suffix":""},{"dropping-particle":"","family":"New","given":"G","non-dropping-particle":"","parse-names":false,"suffix":""},{"dropping-particle":"","family":"Flather","given":"M D","non-dropping-particle":"","parse-names":false,"suffix":""},{"dropping-particle":"","family":"Eccleston","given":"D","non-dropping-particle":"","parse-names":false,"suffix":""},{"dropping-particle":"","family":"Pepper","given":"J","non-dropping-particle":"","parse-names":false,"suffix":""},{"dropping-particle":"","family":"Krum","given":"H","non-dropping-particle":"","parse-names":false,"suffix":""}],"container-title":"Heart","id":"ITEM-1","issue":"5","issued":{"date-parts":[["2012"]]},"page":"395-401","title":"Five-minute heart rate variability can predict obstructive angiographic coronary disease","type":"article-journal","volume":"98"},"uris":["http://www.mendeley.com/documents/?uuid=3a51f41f-999f-49da-8d88-5aeee5a88265"]}],"mendeley":{"formattedCitation":"&lt;sup&gt;17&lt;/sup&gt;","plainTextFormattedCitation":"17","previouslyFormattedCitation":"&lt;sup&gt;17&lt;/sup&gt;"},"properties":{"noteIndex":0},"schema":"https://github.com/citation-style-language/schema/raw/master/csl-citation.json"}</w:instrText>
+      </w:r>
+      <w:r>
+        <w:fldChar w:fldCharType="separate"/>
+      </w:r>
+      <w:r>
+        <w:rPr>
+          <w:noProof/>
+          <w:vertAlign w:val="superscript"/>
+        </w:rPr>
+        <w:t>17</w:t>
+      </w:r>
+      <w:r>
+        <w:fldChar w:fldCharType="end"/>
+      </w:r>
+      <w:r>
+        <w:t xml:space="preserve"> Our novel HRV measure, </w:t>
+      </w:r>
+      <w:proofErr w:type="spellStart"/>
+      <w:r>
+        <w:rPr>
+          <w:i/>
+        </w:rPr>
+        <w:t>Dyx</w:t>
+      </w:r>
+      <w:proofErr w:type="spellEnd"/>
+      <w:r>
+        <w:t xml:space="preserve">, </w:t>
+      </w:r>
+      <w:r>
+        <w:t>outperformed traditional HRV measures.</w:t>
+      </w:r>
+      <w:r>
+        <w:fldChar w:fldCharType="begin" w:fldLock="1"/>
+      </w:r>
+      <w:r>
+        <w:instrText>ADDIN CSL_CITATION {"citationItems":[{"id":"ITEM-1","itemData":{"DOI":"10.1161/circ.138.suppl_1.15216","abstract":"Introduction: About one-half of sudden cardiac deaths occur in those without known CAD suggesting the need for better risk-stratification tests. Autonomic dysfunction, measured by low heart rate variability (HRV), can occur with myocardial ischemia. Testing for low HRV may help to identify high-risk, asymptomatic individuals. The association of low HRV with ischemia may also be greatest during the morning hours, when cardiac events (MI, sudden death) are most likely to be triggered. Hypothesis: In a cohort of veteran males with no known CAD, subclinical myocardial ischemia is associated with autonomic dysfunction as measured by low HRV; this association is greatest during morning hours. Methods: We evaluated 24-hour ambulatory ECGs in middle-aged twins without known CAD from the Vietnam Era Twin Registry, and calculated frequency domain and non-linear (Dyx) HRV metrics. All subjects underwent [13N]-ammonia positron emission tomography with adenosine stress, with ischemia defined as greater than 5% perfusion deficit. Mixed models were used to compare HRV between ischemic and non-ischemic subjects in 1-hour intervals, and morning hours were 6 AM until 10 AM. Results: Data on 276 twin subjects were analyzed; the mean age (SD) was 53 (3) and 55 (20%) had ischemia. HRV was significantly different between ischemic and non-ischemic twins during morning hours (figure 1), with the largest magnitude difference occurring with Dyx at 7 AM. Each SD decrease in Dyx associated with an OR for ischemia of 4.8 (95% CI, 1.5 — 15.8). Dyx in morning hours remained significant in a subgroup of pairs discordant for ischemia and after risk factor adjustment. Significant differences by ischemia status were noted for low-frequency and very-low-frequency HRV. Conclusions: Lower HRV is strongly associated with subclinical myocardial ischemia primarily during morning hours. More research regarding this circadian autonomic vulnerability and its clinical implications are warranted.","author":[{"dropping-particle":"","family":"Shah","given":"Anish","non-dropping-particle":"","parse-names":false,"suffix":""},{"dropping-particle":"","family":"Lampert","given":"Rachel","non-dropping-particle":"","parse-names":false,"suffix":""},{"dropping-particle":"","family":"Goldberg","given":"Jack","non-dropping-particle":"","parse-names":false,"suffix":""},{"dropping-particle":"","family":"Bremner","given":"J Douglas","non-dropping-particle":"","parse-names":false,"suffix":""},{"dropping-particle":"","family":"Vaccarino","given":"Viola","non-dropping-particle":"","parse-names":false,"suffix":""},{"dropping-particle":"","family":"Shah","given":"Amit","non-dropping-particle":"","parse-names":false,"suffix":""}],"container-title":"Circulation","id":"ITEM-1","issue":"Suppl_1","issued":{"date-parts":[["2018","11","6"]]},"note":"doi: 10.1161/circ.138.suppl_1.15216","page":"A15216-A15216","publisher":"American Heart Association","publisher-place":"Chicago, IL","title":"Abstract 15216: Circadian Autonomic Inflexibility: A Marker of Ischemic Heart Disease","type":"article-journal","volume":"138"},"uris":["http://www.mendeley.com/documents/?uuid=904baa23-820a-4d7b-b815-ba39fbafa5c6"]}],"mendeley":{"formattedCitation":"&lt;sup&gt;12&lt;/sup&gt;","plainTextFormattedCitation":"12","previouslyFormattedCitation":"&lt;sup&gt;12&lt;/sup&gt;"},"properties":{"noteIndex":0},"schema":"https://github.com/citation-style-language/schema/raw/master/csl-citation.json"}</w:instrText>
+      </w:r>
+      <w:r>
+        <w:fldChar w:fldCharType="separate"/>
+      </w:r>
+      <w:r>
+        <w:rPr>
+          <w:noProof/>
+          <w:vertAlign w:val="superscript"/>
+        </w:rPr>
+        <w:t>12</w:t>
+      </w:r>
+      <w:r>
+        <w:fldChar w:fldCharType="end"/>
+      </w:r>
+      <w:r>
+        <w:t xml:space="preserve"> </w:t>
+      </w:r>
+      <w:proofErr w:type="spellStart"/>
+      <w:r>
+        <w:rPr>
+          <w:i/>
+        </w:rPr>
+        <w:t>Dyx</w:t>
+      </w:r>
+      <w:proofErr w:type="spellEnd"/>
+      <w:r>
+        <w:t xml:space="preserve"> </w:t>
+      </w:r>
+      <w:r>
+        <w:t>is derived from time-series analysis and captures the unpredictability of the heart.</w:t>
+      </w:r>
+      <w:r>
+        <w:fldChar w:fldCharType="begin" w:fldLock="1"/>
+      </w:r>
+      <w:r>
+        <w:instrText>ADDIN CSL_CITATION {"citationItems":[{"id":"ITEM-1","itemData":{"DOI":"10.1016/S0378-4371(02)00831-2","ISSN":"03784371","abstract":"We present a new method to describe time series with a highly complex time evolution. The time series is projected onto a two-dimensional phase-space plot which is quantified in terms of a multipole expansion where every data point is assigned a unit mass. The multipoles provide an efficient characterization of the original time series. © 2002 Elsevier Science B.V. All rights reserved.","author":[{"dropping-particle":"","family":"Lewkowicz","given":"M.","non-dropping-particle":"","parse-names":false,"suffix":""},{"dropping-particle":"","family":"Levitan","given":"J.","non-dropping-particle":"","parse-names":false,"suffix":""},{"dropping-particle":"","family":"Puzanov","given":"N.","non-dropping-particle":"","parse-names":false,"suffix":""},{"dropping-particle":"","family":"Shnerb","given":"N.","non-dropping-particle":"","parse-names":false,"suffix":""},{"dropping-particle":"","family":"Saermark","given":"K.","non-dropping-particle":"","parse-names":false,"suffix":""}],"container-title":"Physica A: Statistical Mechanics and its Applications","id":"ITEM-1","issue":"1-2","issued":{"date-parts":[["2002"]]},"page":"260-274","title":"Description of complex time series by multipoles","type":"article-journal","volume":"311"},"uris":["http://www.mendeley.com/documents/?uuid=eeae1580-709b-4c3b-8ae1-3eb285ad1262"]}],"mendeley":{"formattedCitation":"&lt;sup&gt;18&lt;/sup&gt;","plainTextFormattedCitation":"18","previouslyFormattedCitation":"&lt;sup&gt;18&lt;/sup&gt;"},"properties":{"noteIndex":0},"schema":"https://github.com/citation-style-language/schema/raw/master/csl-citation.json"}</w:instrText>
+      </w:r>
+      <w:r>
+        <w:fldChar w:fldCharType="separate"/>
+      </w:r>
+      <w:r>
+        <w:rPr>
+          <w:noProof/>
+          <w:vertAlign w:val="superscript"/>
+        </w:rPr>
+        <w:t>18</w:t>
+      </w:r>
+      <w:r>
+        <w:fldChar w:fldCharType="end"/>
+      </w:r>
+      <w:r>
+        <w:t xml:space="preserve"> </w:t>
+      </w:r>
+      <w:proofErr w:type="spellStart"/>
+      <w:r>
+        <w:rPr>
+          <w:i/>
+        </w:rPr>
+        <w:t>Dyx</w:t>
+      </w:r>
+      <w:proofErr w:type="spellEnd"/>
+      <w:r>
+        <w:t xml:space="preserve"> was recently shown to be a sensitive marker of ventricular dysrhythmia and cardiovascular mortality,</w:t>
+      </w:r>
+      <w:r>
+        <w:fldChar w:fldCharType="begin" w:fldLock="1"/>
+      </w:r>
+      <w:r>
+        <w:instrText>ADDIN CSL_CITATION {"citationItems":[{"id":"ITEM-1","itemData":{"DOI":"10.1088/0967-3334/26/5/002","ISBN":"0020-7713","ISSN":"09673334","PMID":"9226893","abstract":"Proliferative enteritis is an enteric disease that affects a variety of animals. The causative agent in swine has been determined to be an obligate intracellular bacterium, Lawsonia intracellularis, related to the sulfate-reducing bacterium Desulfovibrio desulfuricans. The intracellular agents found in the lesions of different animal species are antigenically similar. In addition, strains from the pig, ferret, and hamster have been shown to be genetically similar. In this study we performed a partial 16S ribosomal DNA sequence analysis on the intracellular agent of proliferative enteritis from a hamster, a deer, and an ostrich and compared these sequences to that of the porcine L. intracellularis isolate. Results of this study indicate that the intracellular agents from these species with proliferative enteritis have high sequence similarity, indicating that they are all in the genus Lawsonia and that they may also be the same species, L. intracellularis.","author":[{"dropping-particle":"","family":"Olesen","given":"R. M.","non-dropping-particle":"","parse-names":false,"suffix":""},{"dropping-particle":"","family":"Bloch Thomsen","given":"P. E.","non-dropping-particle":"","parse-names":false,"suffix":""},{"dropping-particle":"","family":"Saermark","given":"K.","non-dropping-particle":"","parse-names":false,"suffix":""},{"dropping-particle":"","family":"Glikson","given":"M.","non-dropping-particle":"","parse-names":false,"suffix":""},{"dropping-particle":"","family":"Feldman","given":"S.","non-dropping-particle":"","parse-names":false,"suffix":""},{"dropping-particle":"","family":"Lewkowicz","given":"M.","non-dropping-particle":"","parse-names":false,"suffix":""},{"dropping-particle":"","family":"Levitan","given":"J.","non-dropping-particle":"","parse-names":false,"suffix":""}],"container-title":"Physiological Measurement","id":"ITEM-1","issue":"5","issued":{"date-parts":[["2005","10","1"]]},"page":"591-598","title":"Statistical analysis of the DIAMOND MI study by the multipole method","type":"article-journal","volume":"26"},"uris":["http://www.mendeley.com/documents/?uuid=8d290a0a-0a11-47ed-baf5-44960f9201ca"]},{"id":"ITEM-2","itemData":{"DOI":"10.1111/anec.12297","ISSN":"1082720X","abstract":"AIMS:The density HRV parameter Dyx is a new heart rate variability (HRV) measure based on multipole analysis of the Poincaré plot obtained from RR interval time series, deriving information from both the time and frequency domain. Preliminary results have suggested that the parameter may provide new predictive information on mortality in survivors of acute myocardial infarction (MI). This study compares the prognostic significance of Dyx to that of traditional linear and nonlinear measures of HRV.\\n\\nMETHODS AND RESULTS:In the Nordic ICD pilot study, patients with an acute MI were screened with 2D echocardiography and 24-hour Holter recordings. The study was designed to assess the power of several HRV measures to predict mortality. Dyx was tested in a subset of 206 consecutive Danish patients with analysable Holter recordings. After a median follow-up of 8.5 years 70 patients had died. Of all traditional and multipole HRV parameters, reduced Dyx was the most powerful predictor of all-cause mortality (HR 2.4; CI 1.5 to 3.8; P &lt; 0.001). After adjustment for known risk markers, such as age, diabetes, ejection fraction, previous MI and hypertension, Dyx remained an independent predictor of mortality (P = 0.02). Reduced Dyx also predicted cardiovascular death (P &lt; 0.01) and sudden cardiovascular death (P = 0.05). In Kaplan-Meier analysis, Dyx significantly predicted mortality in patients both with and without impaired left ventricular systolic function (P &lt; 0.0001).\\n\\nCONCLUSION:The new nonlinear HRV measure Dyx is a promising independent predictor of mortality in a long-term follow-up study of patients surviving a MI, irrespectively of left ventricular systolic function.","author":[{"dropping-particle":"","family":"Jørgensen","given":"Rikke Mørch","non-dropping-particle":"","parse-names":false,"suffix":""},{"dropping-particle":"","family":"Abildstrøm","given":"Steen Z","non-dropping-particle":"","parse-names":false,"suffix":""},{"dropping-particle":"","family":"Levitan","given":"Jacob","non-dropping-particle":"","parse-names":false,"suffix":""},{"dropping-particle":"","family":"Kobo","given":"Roi","non-dropping-particle":"","parse-names":false,"suffix":""},{"dropping-particle":"","family":"Puzanov","given":"Natalia","non-dropping-particle":"","parse-names":false,"suffix":""},{"dropping-particle":"","family":"Lewkowicz","given":"Meir","non-dropping-particle":"","parse-names":false,"suffix":""},{"dropping-particle":"","family":"Huikuri","given":"Heikki","non-dropping-particle":"","parse-names":false,"suffix":""},{"dropping-particle":"","family":"Peltola","given":"Mirja","non-dropping-particle":"","parse-names":false,"suffix":""},{"dropping-particle":"","family":"Haarbo","given":"Jens","non-dropping-particle":"","parse-names":false,"suffix":""},{"dropping-particle":"","family":"Thomsen","given":"Poul Erik Bloch","non-dropping-particle":"","parse-names":false,"suffix":""},{"dropping-particle":"","family":"Group","given":"Nordic I C D pilot study","non-dropping-particle":"","parse-names":false,"suffix":""}],"container-title":"Annals of noninvasive electrocardiology : the official journal of the International Society for Holter and Noninvasive Electrocardiology, Inc","id":"ITEM-2","issue":"1","issued":{"date-parts":[["2016"]]},"page":"60-68","title":"Heart Rate Variability Density Analysis (Dyx) and Prediction of Long-Term Mortality after Acute Myocardial Infarction.","type":"article-journal","volume":"21"},"uris":["http://www.mendeley.com/documents/?uuid=4f5bcf8d-711e-49a3-9ee3-f914ec7e1961"]}],"mendeley":{"formattedCitation":"&lt;sup&gt;19,20&lt;/sup&gt;","plainTextFormattedCitation":"19,20","previouslyFormattedCitation":"&lt;sup&gt;19,20&lt;/sup&gt;"},"properties":{"noteIndex":0},"schema":"https://github.com/citation-style-language/schema/raw/master/csl-citation.json"}</w:instrText>
+      </w:r>
+      <w:r>
+        <w:fldChar w:fldCharType="separate"/>
+      </w:r>
+      <w:r>
+        <w:rPr>
+          <w:noProof/>
+          <w:vertAlign w:val="superscript"/>
+        </w:rPr>
+        <w:t>19,20</w:t>
+      </w:r>
+      <w:r>
+        <w:fldChar w:fldCharType="end"/>
+      </w:r>
+      <w:r>
+        <w:t xml:space="preserve"> and was found to be predictive of cardiac stress tests.</w:t>
+      </w:r>
+      <w:r>
+        <w:fldChar w:fldCharType="begin" w:fldLock="1"/>
+      </w:r>
+      <w:r>
+        <w:instrText>ADDIN CSL_CITATION {"citationItems":[{"id":"ITEM-1","itemData":{"DOI":"10.1016/j.amjcard.2015.02.054","ISSN":"18791913","PMID":"25872904","abstract":"Heart rate variability (HRV) has been shown to be attenuated in patients with coronary artery disease (CAD) and may, therefore, be possibly used for the early detection of myocardial ischemia. We aimed to evaluate the diagnostic yield of a novel short-term HRV algorithm for the detection of myocardial ischemia in subjects without known CAD. We prospectively enrolled 450 subjects without known CAD who were referred to tertiary medical centers for exercise stress testing (EST) with single-photon emission computed tomography myocardial perfusion imaging (MPI). All subjects underwent 1-hour Holter testing with subsequent HRV analysis before EST with MPI. The diagnostic yield of HRV analysis was compared with EST, using MPI as the gold standard for the noninvasive detection of myocardial ischemia. All subjects had intermediate pretest probability for CAD. Mean age was 62 years, 38% were women, 51% had hypertension, and 25% diabetes mellitus. HRV analysis showed superior sensitivity (77%) compared with standard EST (27%). After multivariate adjustment, HRV was independently associated with an 8.4-fold (p &lt;0.001) increased likelihood for the detection of myocardial ischemia by MPI, whereas EST did not show a statistically significant association with a positive MPI (odds ratio 2.1; p = 0.12). Of subjects who were referred for subsequent coronary angiography, the respective sensitivities of HRV and EST for the detection of significant CAD were 73% versus 26%. Our data suggest that HRV can be used as an important noninvasive technique for the detection of myocardial ischemia in subjects without known CAD, providing superior sensitivity to conventional EST in this population.","author":[{"dropping-particle":"","family":"Goldkorn","given":"Ronen","non-dropping-particle":"","parse-names":false,"suffix":""},{"dropping-particle":"","family":"Naimushin","given":"Alexey","non-dropping-particle":"","parse-names":false,"suffix":""},{"dropping-particle":"","family":"Shlomo","given":"Nir","non-dropping-particle":"","parse-names":false,"suffix":""},{"dropping-particle":"","family":"Dan","given":"Ariella","non-dropping-particle":"","parse-names":false,"suffix":""},{"dropping-particle":"","family":"Oieru","given":"Dan","non-dropping-particle":"","parse-names":false,"suffix":""},{"dropping-particle":"","family":"Moalem","given":"Israel","non-dropping-particle":"","parse-names":false,"suffix":""},{"dropping-particle":"","family":"Rozen","given":"Eli","non-dropping-particle":"","parse-names":false,"suffix":""},{"dropping-particle":"","family":"Gur","given":"Ilan","non-dropping-particle":"","parse-names":false,"suffix":""},{"dropping-particle":"","family":"Levitan","given":"Jacob","non-dropping-particle":"","parse-names":false,"suffix":""},{"dropping-particle":"","family":"Rosenmann","given":"David","non-dropping-particle":"","parse-names":false,"suffix":""},{"dropping-particle":"","family":"Mogilewsky","given":"Yakov","non-dropping-particle":"","parse-names":false,"suffix":""},{"dropping-particle":"","family":"Klempfner","given":"Robert","non-dropping-particle":"","parse-names":false,"suffix":""},{"dropping-particle":"","family":"Goldenberg","given":"Ilan","non-dropping-particle":"","parse-names":false,"suffix":""}],"container-title":"American Journal of Cardiology","id":"ITEM-1","issue":"11","issued":{"date-parts":[["2015"]]},"page":"1518-1522","title":"Comparison of the usefulness of heart rate variability versus exercise stress testing for the detection of myocardial ischemia in patients without known coronary artery disease","type":"article-journal","volume":"115"},"uris":["http://www.mendeley.com/documents/?uuid=b7f7cf94-e8eb-4716-aad5-1e8ffb1c631e"]},{"id":"ITEM-2","itemData":{"ISSN":"1565-1088","PMID":"25946767","abstract":"BACKGROUND: Heart rate variability (HRV) analysis has been shown to be a predictor of sudden cardiac death and all-cause mortality in patients with cardiac disease. OBJECTIVES: To examine whether newer HRV analysis algorithms, as used by the HeartTrends device, are superior to exercise stress testing (EST) for the detection of myocardial ischemia in patients without known coronary artery disease (CAD). METHODS: We present pilot data of the first 100 subjects enrolled in a clinical trial designed to evaluate the yield of short-term (1 hour) HRV testing for the detection of myocardial ischemia. The study population comprised subjects without known CAD referred to a tertiary medical center for EST with single-photon emission computed tomography (SPECT) myocardial perfusion imaging (MPI). All patients underwent a 1 hour electrocardiographic acquisition for HRV analysis with a HeartTrends device prior to ESTwith MPI. Sensitivity, specificity, and positive and negative predictive values (PPV and NPV, respectively) were calculated for EST and HRV analysis, using MPI as the gold standard for the non-invasive detection of myocardial ischemia. RESULTS: In this cohort 15% had a pathologic MPI result. HRV analysis showed superior sensitivity (85%), PPV (50%) and NPV (97%) as compared to standard EST (53%, 42%, 90%, respectively), while the specificity of the two tests was similar (86% and 85%, respectively). The close agreement between HRV and MPI was even more pronounced among patients &gt; 65 years of age. CONCLUSIONS: Our pilot data suggest that the diagnostic yield of the novel HeartTrends HRV algorithm is superior to conventional EST for the non-invasive detection of myocardial ischemia.","author":[{"dropping-particle":"","family":"Oieru","given":"Dan","non-dropping-particle":"","parse-names":false,"suffix":""},{"dropping-particle":"","family":"Moalem","given":"Israel","non-dropping-particle":"","parse-names":false,"suffix":""},{"dropping-particle":"","family":"Rozen","given":"Eli","non-dropping-particle":"","parse-names":false,"suffix":""},{"dropping-particle":"","family":"Naimushin","given":"Alexey","non-dropping-particle":"","parse-names":false,"suffix":""},{"dropping-particle":"","family":"Klempfner","given":"Robert","non-dropping-particle":"","parse-names":false,"suffix":""},{"dropping-particle":"","family":"Goldenberg","given":"Ilan","non-dropping-particle":"","parse-names":false,"suffix":""},{"dropping-particle":"","family":"Goldkorn","given":"Ronen","non-dropping-particle":"","parse-names":false,"suffix":""}],"container-title":"The Israel Medical Association journal : IMAJ","id":"ITEM-2","issue":"3","issued":{"date-parts":[["2015"]]},"page":"161-5","title":"A novel heart rate variability algorithm for the detection of myocardial ischemia: pilot data from a prospective clinical trial.","type":"article-journal","volume":"17"},"uris":["http://www.mendeley.com/documents/?uuid=43353b45-85c3-40ad-8998-78e840b80053"]}],"mendeley":{"formattedCitation":"&lt;sup&gt;21,22&lt;/sup&gt;","plainTextFormattedCitation":"21,22","previouslyFormattedCitation":"&lt;sup&gt;21,22&lt;/sup&gt;"},"properties":{"noteIndex":0},"schema":"https://github.com/citation-style-language/schema/raw/master/csl-citation.json"}</w:instrText>
+      </w:r>
+      <w:r>
+        <w:fldChar w:fldCharType="separate"/>
+      </w:r>
+      <w:r>
+        <w:rPr>
+          <w:noProof/>
+          <w:vertAlign w:val="superscript"/>
+        </w:rPr>
+        <w:t>21,22</w:t>
+      </w:r>
+      <w:r>
+        <w:fldChar w:fldCharType="end"/>
+      </w:r>
+      <w:r>
+        <w:t xml:space="preserve"> </w:t>
+      </w:r>
+      <w:r>
+        <w:t>We have also shown that depressive symptoms in CAD most prominently increase the risk of death in young women, suggesting that sex and age play a strong role in the underlying pathways.</w:t>
+      </w:r>
+      <w:r>
+        <w:fldChar w:fldCharType="begin" w:fldLock="1"/>
+      </w:r>
+      <w:r>
+        <w:instrText>ADDIN CSL_CITATION {"citationItems":[{"id":"ITEM-1","itemData":{"DOI":"10.1161/JAHA.113.000741","ISBN":"2047-9980","ISSN":"20479980","PMID":"24943475","abstract":"BACKGROUND: Young women with coronary heart disease have high rates of depression and a higher risk of adverse events than men of similar age. Whether depression has a higher prognostic value in this group than in men and older women is not known. Our objective was to assess whether depression in young women is associated with higher risk of coronary artery disease (CAD) and adverse outcomes compared with similarly aged men and older women. METHODS AND RESULTS: We examined 3237 patients undergoing coronary angiography for evaluation of CAD and followed them for 2.9 years (median). Depressive symptoms were assessed with the Patient Health Questionnaire (PHQ)-9, and CAD burden was dichotomized based on its presence or absence. After multivariable adjustment for CAD risk factors, depressive symptoms predicted CAD presence in women aged ≤ 55 years (odds ratio=1.07 95% confidence interval [CI] 1.02 to 1.13 per 1 point increase in PHQ-9 score), but not in men aged ≤ 55 years or women aged &gt;55 years. Depressive symptoms also predicted increased risk of death in women aged ≤ 55 years (adjusted hazard ratio=1.07, 95% CI 1.02 to 1.14, per 1 point increase in PHQ-9 score), but not in men aged ≤ 55 years and women aged &gt;55 years, with P=0.02 for the depression-sex interaction and P=0.02 for depression-sex-age interaction. CONCLUSIONS: Among patients with suspected or established CAD, depressive symptoms are associated with increased risk of death, particularly in young women. This group may be especially vulnerable to the adverse cardiovascular effects of depression.","author":[{"dropping-particle":"","family":"Shah","given":"Amit J.","non-dropping-particle":"","parse-names":false,"suffix":""},{"dropping-particle":"","family":"Ghasemzadeh","given":"Nima","non-dropping-particle":"","parse-names":false,"suffix":""},{"dropping-particle":"","family":"Zaragoza-Macias","given":"Elisa","non-dropping-particle":"","parse-names":false,"suffix":""},{"dropping-particle":"","family":"Patel","given":"Riyaz","non-dropping-particle":"","parse-names":false,"suffix":""},{"dropping-particle":"","family":"Eapen","given":"Danny J.","non-dropping-particle":"","parse-names":false,"suffix":""},{"dropping-particle":"","family":"Neeland","given":"Ian J.","non-dropping-particle":"","parse-names":false,"suffix":""},{"dropping-particle":"","family":"Pimple","given":"Pratik M.","non-dropping-particle":"","parse-names":false,"suffix":""},{"dropping-particle":"","family":"Zafari","given":"A. Maziar","non-dropping-particle":"","parse-names":false,"suffix":""},{"dropping-particle":"","family":"Quyyumi","given":"Arshed A.","non-dropping-particle":"","parse-names":false,"suffix":""},{"dropping-particle":"","family":"Vaccarino","given":"Viola","non-dropping-particle":"","parse-names":false,"suffix":""}],"container-title":"Journal of the American Heart Association","id":"ITEM-1","issue":"3","issued":{"date-parts":[["2014","6","18"]]},"page":"e000741","publisher":"American Heart Association, Inc.","title":"Sex and age differences in the association of depression with obstructive coronary artery disease and adverse cardiovascular events","type":"article-journal","volume":"3"},"uris":["http://www.mendeley.com/documents/?uuid=38eaff28-0230-49e1-b608-041005e4ad5a"]}],"mendeley":{"formattedCitation":"&lt;sup&gt;23&lt;/sup&gt;","plainTextFormattedCitation":"23","previouslyFormattedCitation":"&lt;sup&gt;23&lt;/sup&gt;"},"properties":{"noteIndex":0},"schema":"https://github.com/citation-style-language/schema/raw/master/csl-citation.json"}</w:instrText>
+      </w:r>
+      <w:r>
+        <w:fldChar w:fldCharType="separate"/>
+      </w:r>
+      <w:r>
+        <w:rPr>
+          <w:noProof/>
+          <w:vertAlign w:val="superscript"/>
+        </w:rPr>
+        <w:t>23</w:t>
+      </w:r>
+      <w:r>
+        <w:fldChar w:fldCharType="end"/>
+      </w:r>
+      <w:r>
+        <w:t xml:space="preserve"> HRV is strongly affected by both age and sex,</w:t>
+      </w:r>
+      <w:r>
+        <w:fldChar w:fldCharType="begin" w:fldLock="1"/>
+      </w:r>
+      <w:r>
+        <w:instrText>ADDIN CSL_CITATION {"citationItems":[{"id":"ITEM-1","itemData":{"DOI":"10.1016/j.ijcard.2013.11.116","ISSN":"01675273","PMID":"24365620","abstract":"International Journal of Cardiology, 171 (2014) e42-e45. doi:10.1016/j.ijcard.2013.11.116","author":[{"dropping-particle":"","family":"Sacha","given":"Jerzy","non-dropping-particle":"","parse-names":false,"suffix":""},{"dropping-particle":"","family":"Barabach","given":"Szymon","non-dropping-particle":"","parse-names":false,"suffix":""},{"dropping-particle":"","family":"Statkiewicz-Barabach","given":"Gabriela","non-dropping-particle":"","parse-names":false,"suffix":""},{"dropping-particle":"","family":"Sacha","given":"Krzysztof","non-dropping-particle":"","parse-names":false,"suffix":""},{"dropping-particle":"","family":"Müller","given":"Alexander","non-dropping-particle":"","parse-names":false,"suffix":""},{"dropping-particle":"","family":"Piskorski","given":"Jaroslaw","non-dropping-particle":"","parse-names":false,"suffix":""},{"dropping-particle":"","family":"Barthel","given":"Petra","non-dropping-particle":"","parse-names":false,"suffix":""},{"dropping-particle":"","family":"Schmidt","given":"Georg","non-dropping-particle":"","parse-names":false,"suffix":""}],"container-title":"International Journal of Cardiology","id":"ITEM-1","issue":"2","issued":{"date-parts":[["2014"]]},"page":"42-45","title":"Gender differences in the interaction between heart rate and its variability - How to use it to improve the prognostic power of heart rate variability","type":"article","volume":"171"},"uris":["http://www.mendeley.com/documents/?uuid=4e83a6c8-e761-409b-af84-63546b7672b5"]},{"id":"ITEM-2","itemData":{"DOI":"10.1161/JAHA.113.000741","ISBN":"2047-9980","ISSN":"20479980","PMID":"24943475","abstract":"BACKGROUND: Young women with coronary heart disease have high rates of depression and a higher risk of adverse events than men of similar age. Whether depression has a higher prognostic value in this group than in men and older women is not known. Our objective was to assess whether depression in young women is associated with higher risk of coronary artery disease (CAD) and adverse outcomes compared with similarly aged men and older women. METHODS AND RESULTS: We examined 3237 patients undergoing coronary angiography for evaluation of CAD and followed them for 2.9 years (median). Depressive symptoms were assessed with the Patient Health Questionnaire (PHQ)-9, and CAD burden was dichotomized based on its presence or absence. After multivariable adjustment for CAD risk factors, depressive symptoms predicted CAD presence in women aged ≤ 55 years (odds ratio=1.07 95% confidence interval [CI] 1.02 to 1.13 per 1 point increase in PHQ-9 score), but not in men aged ≤ 55 years or women aged &gt;55 years. Depressive symptoms also predicted increased risk of death in women aged ≤ 55 years (adjusted hazard ratio=1.07, 95% CI 1.02 to 1.14, per 1 point increase in PHQ-9 score), but not in men aged ≤ 55 years and women aged &gt;55 years, with P=0.02 for the depression-sex interaction and P=0.02 for depression-sex-age interaction. CONCLUSIONS: Among patients with suspected or established CAD, depressive symptoms are associated with increased risk of death, particularly in young women. This group may be especially vulnerable to the adverse cardiovascular effects of depression.","author":[{"dropping-particle":"","family":"Shah","given":"Amit J.","non-dropping-particle":"","parse-names":false,"suffix":""},{"dropping-particle":"","family":"Ghasemzadeh","given":"Nima","non-dropping-particle":"","parse-names":false,"suffix":""},{"dropping-particle":"","family":"Zaragoza-Macias","given":"Elisa","non-dropping-particle":"","parse-names":false,"suffix":""},{"dropping-particle":"","family":"Patel","given":"Riyaz","non-dropping-particle":"","parse-names":false,"suffix":""},{"dropping-particle":"","family":"Eapen","given":"Danny J.","non-dropping-particle":"","parse-names":false,"suffix":""},{"dropping-particle":"","family":"Neeland","given":"Ian J.","non-dropping-particle":"","parse-names":false,"suffix":""},{"dropping-particle":"","family":"Pimple","given":"Pratik M.","non-dropping-particle":"","parse-names":false,"suffix":""},{"dropping-particle":"","family":"Zafari","given":"A. Maziar","non-dropping-particle":"","parse-names":false,"suffix":""},{"dropping-particle":"","family":"Quyyumi","given":"Arshed A.","non-dropping-particle":"","parse-names":false,"suffix":""},{"dropping-particle":"","family":"Vaccarino","given":"Viola","non-dropping-particle":"","parse-names":false,"suffix":""}],"container-title":"Journal of the American Heart Association","id":"ITEM-2","issue":"3","issued":{"date-parts":[["2014","6","18"]]},"page":"e000741","publisher":"American Heart Association, Inc.","title":"Sex and age differences in the association of depression with obstructive coronary artery disease and adverse cardiovascular events","type":"article-journal","volume":"3"},"uris":["http://www.mendeley.com/documents/?uuid=38eaff28-0230-49e1-b608-041005e4ad5a"]}],"mendeley":{"formattedCitation":"&lt;sup&gt;23,24&lt;/sup&gt;","plainTextFormattedCitation":"23,24","previouslyFormattedCitation":"&lt;sup&gt;14,24&lt;/sup&gt;"},"properties":{"noteIndex":0},"schema":"https://github.com/citation-style-language/schema/raw/master/csl-citation.json"}</w:instrText>
+      </w:r>
+      <w:r>
+        <w:fldChar w:fldCharType="separate"/>
+      </w:r>
+      <w:r>
+        <w:rPr>
+          <w:noProof/>
+          <w:vertAlign w:val="superscript"/>
+        </w:rPr>
+        <w:t>23,24</w:t>
+      </w:r>
+      <w:r>
+        <w:fldChar w:fldCharType="end"/>
+      </w:r>
+      <w:r>
+        <w:t xml:space="preserve"> </w:t>
+      </w:r>
+      <w:r>
+        <w:t xml:space="preserve"> and in preliminary work we found that abnormal HRV was most strongly associated with depressive symptoms in younger women. </w:t>
+      </w:r>
+      <w:r>
+        <w:rPr>
+          <w:u w:val="single"/>
+        </w:rPr>
+        <w:t>Our goal is to study how ANS dysfunction may mediate the sex differences in the pathology of depression and CAD</w:t>
+      </w:r>
+      <w:r>
+        <w:t xml:space="preserve">. </w:t>
+      </w:r>
+    </w:p>
+    <w:p>
+      <w:pPr>
+        <w:widowControl w:val="0"/>
+        <w:spacing w:after="80"/>
         <w:rPr>
           <w:sz w:val="8"/>
           <w:szCs w:val="8"/>
         </w:rPr>
-        <w:t xml:space="preserve">  </w:t>
-      </w:r>
-      <w:r>
-        <w:rPr>
+      </w:pPr>
+    </w:p>
+    <w:p>
+      <w:pPr>
+        <w:widowControl w:val="0"/>
+        <w:spacing w:after="80"/>
+        <w:rPr>
+          <w:b/>
+          <w:bCs/>
           <w:sz w:val="8"/>
           <w:szCs w:val="8"/>
         </w:rPr>
-        <w:t xml:space="preserve">  </w:t>
-      </w:r>
-    </w:p>
-    <w:p>
-      <w:pPr>
-        <w:rPr>
-          <w:i/>
-          <w:iCs/>
+      </w:pPr>
+      <w:r>
+        <w:t>To examine</w:t>
+      </w:r>
+      <w:r>
+        <w:t xml:space="preserve"> the ANS in</w:t>
+      </w:r>
+      <w:r>
+        <w:t xml:space="preserve"> patients with </w:t>
+      </w:r>
+      <w:r>
+        <w:t>symptoms concerning for CAD</w:t>
+      </w:r>
+      <w:r>
+        <w:t xml:space="preserve">, we will leverage the Emory Cardiovascular Biobank (Dr. </w:t>
+      </w:r>
+      <w:proofErr w:type="spellStart"/>
+      <w:r>
+        <w:t>Arshed</w:t>
+      </w:r>
+      <w:proofErr w:type="spellEnd"/>
+      <w:r>
+        <w:t xml:space="preserve"> </w:t>
+      </w:r>
+      <w:proofErr w:type="spellStart"/>
+      <w:r>
+        <w:t>Quyyumi</w:t>
+      </w:r>
+      <w:proofErr w:type="spellEnd"/>
+      <w:r>
+        <w:t xml:space="preserve"> </w:t>
+      </w:r>
+      <w:r>
+        <w:t xml:space="preserve">, PI </w:t>
+      </w:r>
+      <w:r>
+        <w:t>(advisor</w:t>
+      </w:r>
+      <w:r>
+        <w:t xml:space="preserve">)), a multidisciplinary ongoing </w:t>
+      </w:r>
+      <w:r>
+        <w:t>prospective cohort of individuals undergoing clinically indicated cardiac catherization</w:t>
+      </w:r>
+      <w:r>
+        <w:t xml:space="preserve"> </w:t>
+      </w:r>
+      <w:r>
+        <w:t>during which depressive symptoms are assessed using validated metrics.</w:t>
+      </w:r>
+      <w:r>
+        <w:fldChar w:fldCharType="begin" w:fldLock="1"/>
+      </w:r>
+      <w:r>
+        <w:instrText>ADDIN CSL_CITATION {"citationItems":[{"id":"ITEM-1","itemData":{"DOI":"10.1136/bmjopen-2017-018753","ISSN":"20446055","PMID":"29288185","abstract":"A series of calcineurin-inhibiting compds. consisting of a central arom. N-heterocycle, two aryl substituents and a 3-(dimethylamino)propyl chain was synthesized by introduction of the side chain. A corresponding haloheterocyclic compd. was transformed into a 3-(dimethylamino)propynyl heterocyclic compd. by Sonogashira coupling and was in turn hydrogenated in the presence of Pd/C to afford the 3-(dimethylamino)propyl-substituted target compds. Some of the products showed calcineurin inhibiting activity. [on SciFinder(R)]","author":[{"dropping-particle":"","family":"Ko","given":"Yi An","non-dropping-particle":"","parse-names":false,"suffix":""},{"dropping-particle":"","family":"Hayek","given":"Salim","non-dropping-particle":"","parse-names":false,"suffix":""},{"dropping-particle":"","family":"Sandesara","given":"Pratik","non-dropping-particle":"","parse-names":false,"suffix":""},{"dropping-particle":"","family":"Samman Tahhan","given":"Ayman","non-dropping-particle":"","parse-names":false,"suffix":""},{"dropping-particle":"","family":"Quyyumi","given":"Arshed","non-dropping-particle":"","parse-names":false,"suffix":""}],"container-title":"BMJ Open","id":"ITEM-1","issue":"12","issued":{"date-parts":[["2017"]]},"page":"e018753","publisher":"BMJ Publishing Group","title":"Cohort profile: The Emory Cardiovascular Biobank (EmCAB)","type":"article-journal","volume":"7"},"uris":["http://www.mendeley.com/documents/?uuid=9bc2f85c-3adc-4603-96f2-aa05093c7338"]},{"id":"ITEM-2","itemData":{"DOI":"10.1161/JAHA.113.000741","ISBN":"2047-9980","ISSN":"20479980","PMID":"24943475","abstract":"BACKGROUND: Young women with coronary heart disease have high rates of depression and a higher risk of adverse events than men of similar age. Whether depression has a higher prognostic value in this group than in men and older women is not known. Our objective was to assess whether depression in young women is associated with higher risk of coronary artery disease (CAD) and adverse outcomes compared with similarly aged men and older women. METHODS AND RESULTS: We examined 3237 patients undergoing coronary angiography for evaluation of CAD and followed them for 2.9 years (median). Depressive symptoms were assessed with the Patient Health Questionnaire (PHQ)-9, and CAD burden was dichotomized based on its presence or absence. After multivariable adjustment for CAD risk factors, depressive symptoms predicted CAD presence in women aged ≤ 55 years (odds ratio=1.07 95% confidence interval [CI] 1.02 to 1.13 per 1 point increase in PHQ-9 score), but not in men aged ≤ 55 years or women aged &gt;55 years. Depressive symptoms also predicted increased risk of death in women aged ≤ 55 years (adjusted hazard ratio=1.07, 95% CI 1.02 to 1.14, per 1 point increase in PHQ-9 score), but not in men aged ≤ 55 years and women aged &gt;55 years, with P=0.02 for the depression-sex interaction and P=0.02 for depression-sex-age interaction. CONCLUSIONS: Among patients with suspected or established CAD, depressive symptoms are associated with increased risk of death, particularly in young women. This group may be especially vulnerable to the adverse cardiovascular effects of depression.","author":[{"dropping-particle":"","family":"Shah","given":"Amit J.","non-dropping-particle":"","parse-names":false,"suffix":""},{"dropping-particle":"","family":"Ghasemzadeh","given":"Nima","non-dropping-particle":"","parse-names":false,"suffix":""},{"dropping-particle":"","family":"Zaragoza-Macias","given":"Elisa","non-dropping-particle":"","parse-names":false,"suffix":""},{"dropping-particle":"","family":"Patel","given":"Riyaz","non-dropping-particle":"","parse-names":false,"suffix":""},{"dropping-particle":"","family":"Eapen","given":"Danny J.","non-dropping-particle":"","parse-names":false,"suffix":""},{"dropping-particle":"","family":"Neeland","given":"Ian J.","non-dropping-particle":"","parse-names":false,"suffix":""},{"dropping-particle":"","family":"Pimple","given":"Pratik M.","non-dropping-particle":"","parse-names":false,"suffix":""},{"dropping-particle":"","family":"Zafari","given":"A. Maziar","non-dropping-particle":"","parse-names":false,"suffix":""},{"dropping-particle":"","family":"Quyyumi","given":"Arshed A.","non-dropping-particle":"","parse-names":false,"suffix":""},{"dropping-particle":"","family":"Vaccarino","given":"Viola","non-dropping-particle":"","parse-names":false,"suffix":""}],"container-title":"Journal of the American Heart Association","id":"ITEM-2","issue":"3","issued":{"date-parts":[["2014","6","18"]]},"page":"e000741","publisher":"American Heart Association, Inc.","title":"Sex and age differences in the association of depression with obstructive coronary artery disease and adverse cardiovascular events","type":"article-journal","volume":"3"},"uris":["http://www.mendeley.com/documents/?uuid=38eaff28-0230-49e1-b608-041005e4ad5a"]}],"mendeley":{"formattedCitation":"&lt;sup&gt;23,25&lt;/sup&gt;","plainTextFormattedCitation":"23,25","previouslyFormattedCitation":"&lt;sup&gt;23,24&lt;/sup&gt;"},"properties":{"noteIndex":0},"schema":"https://github.com/citation-style-language/schema/raw/master/csl-citation.json"}</w:instrText>
+      </w:r>
+      <w:r>
+        <w:fldChar w:fldCharType="separate"/>
+      </w:r>
+      <w:r>
+        <w:rPr>
+          <w:noProof/>
+          <w:vertAlign w:val="superscript"/>
+        </w:rPr>
+        <w:t>23,25</w:t>
+      </w:r>
+      <w:r>
+        <w:fldChar w:fldCharType="end"/>
+      </w:r>
+      <w:r>
+        <w:t xml:space="preserve"> HRV will be generated </w:t>
+      </w:r>
+      <w:r>
+        <w:t>from</w:t>
+      </w:r>
+      <w:r>
+        <w:t xml:space="preserve"> raw ECG data on 200 collected through ambulatory ECG patches (</w:t>
+      </w:r>
+      <w:proofErr w:type="spellStart"/>
+      <w:r>
+        <w:t>VivaLNK</w:t>
+      </w:r>
+      <w:proofErr w:type="spellEnd"/>
+      <w:r>
+        <w:t xml:space="preserve"> ECG recorder) on the day of catheterization. </w:t>
+      </w:r>
+      <w:r>
+        <w:t xml:space="preserve">I </w:t>
+      </w:r>
+      <w:r>
+        <w:t>will build upon existing skills in ECG analysis and signal processing using the pre-existing HRV toolbox, developed at Emory with the assistance of Dr. Amit Shah (mentor).</w:t>
+      </w:r>
+      <w:r>
+        <w:fldChar w:fldCharType="begin" w:fldLock="1"/>
+      </w:r>
+      <w:r>
+        <w:instrText>ADDIN CSL_CITATION {"citationItems":[{"id":"ITEM-1","itemData":{"DOI":"10.1088/1361-6579/aae021","ISBN":"2514599342","ISSN":"1361-6579","PMID":"30199376","abstract":"Abstract Variability metrics hold promise as potential indicators for autonomic function, prediction of adverse cardiovascular outcomes, psychophysiological status, and general wellness. Although the investigation of heart rate variability (HRV) has been prevalent for several decades, the methods used for preprocessing, windowing, and choosing appropriate parameters lacks consensus among academic and clinical investigators. Moreover, many of the important steps are omitted from publications, preventing reproducibility. To address this, we have compiled a comprehensive and open-source modular toolbox for calculating HRV metrics and other related variability indices, on both raw cardiovascular time series, and RR intervals. The software, known as the PhysioNet Cardiovascular Signal Toolbox, is implemented in the MATLAB programming language, with standard (open) input and output formats, and requires no external libraries. The functioning of our software is compared with other widely used and referenced HRV toolboxes to identify important differences. Our findings demonstrate how modest differences in the approach to HRV analysis can lead to divergent results, a factor that might have contributed to the lack of repeatability of studies and clinical applicability of HRV metrics. Existing HRV toolboxes do not include standardized preprocessing, signal quality indices (for noisy segment removal), and abnormal rhythm detection and are therefore likely to lead to significant errors in the presence of moderate to high noise or arrhythmias. We therefore describe the inclusion of validated tools to address these issues. We also make recommendations for default values and testing/reporting.","author":[{"dropping-particle":"","family":"Vest","given":"Adriana N.","non-dropping-particle":"","parse-names":false,"suffix":""},{"dropping-particle":"","family":"Poian","given":"Giulia","non-dropping-particle":"Da","parse-names":false,"suffix":""},{"dropping-particle":"","family":"Li","given":"Qiao","non-dropping-particle":"","parse-names":false,"suffix":""},{"dropping-particle":"","family":"Liu","given":"Chengyu","non-dropping-particle":"","parse-names":false,"suffix":""},{"dropping-particle":"","family":"Nemati","given":"Shamim","non-dropping-particle":"","parse-names":false,"suffix":""},{"dropping-particle":"","family":"Shah","given":"Amit J.","non-dropping-particle":"","parse-names":false,"suffix":""},{"dropping-particle":"","family":"Clifford","given":"Gari D.","non-dropping-particle":"","parse-names":false,"suffix":""}],"container-title":"Physiological Measurement","id":"ITEM-1","issue":"10","issued":{"date-parts":[["2018","10","11"]]},"page":"105004","title":"An open source benchmarked toolbox for cardiovascular waveform and interval analysis","type":"article-journal","volume":"39"},"uris":["http://www.mendeley.com/documents/?uuid=61b6bc55-ada3-452a-97c5-7be5b427a028"]}],"mendeley":{"formattedCitation":"&lt;sup&gt;26&lt;/sup&gt;","plainTextFormattedCitation":"26","previouslyFormattedCitation":"&lt;sup&gt;25&lt;/sup&gt;"},"properties":{"noteIndex":0},"schema":"https://github.com/citation-style-language/schema/raw/master/csl-citation.json"}</w:instrText>
+      </w:r>
+      <w:r>
+        <w:fldChar w:fldCharType="separate"/>
+      </w:r>
+      <w:r>
+        <w:rPr>
+          <w:noProof/>
+          <w:vertAlign w:val="superscript"/>
+        </w:rPr>
+        <w:t>26</w:t>
+      </w:r>
+      <w:r>
+        <w:fldChar w:fldCharType="end"/>
+      </w:r>
+      <w:r>
+        <w:t xml:space="preserve"> </w:t>
+      </w:r>
+    </w:p>
+    <w:p>
+      <w:pPr>
+        <w:widowControl w:val="0"/>
+        <w:spacing w:after="80"/>
+        <w:rPr>
+          <w:sz w:val="8"/>
+          <w:szCs w:val="8"/>
+        </w:rPr>
+      </w:pPr>
+    </w:p>
+    <w:p>
+      <w:pPr>
+        <w:widowControl w:val="0"/>
+        <w:spacing w:after="80"/>
+        <w:rPr>
+          <w:sz w:val="8"/>
+          <w:szCs w:val="8"/>
         </w:rPr>
       </w:pPr>
       <w:r>
@@ -758,14 +731,14 @@
           <w:b/>
           <w:bCs/>
         </w:rPr>
-        <w:t xml:space="preserve">Aim 1. </w:t>
+        <w:t>Aim 1. Quantify</w:t>
       </w:r>
       <w:r>
         <w:rPr>
           <w:b/>
           <w:bCs/>
         </w:rPr>
-        <w:t xml:space="preserve">Establish the relationship between </w:t>
+        <w:t xml:space="preserve"> the relationship between </w:t>
       </w:r>
       <w:r>
         <w:rPr>
@@ -779,159 +752,150 @@
           <w:b/>
           <w:bCs/>
         </w:rPr>
-        <w:t xml:space="preserve"> and ANS dysfunction</w:t>
-      </w:r>
-      <w:r>
+        <w:t xml:space="preserve"> and</w:t>
+      </w:r>
+      <w:r>
+        <w:rPr>
+          <w:b/>
+          <w:bCs/>
+        </w:rPr>
+        <w:t xml:space="preserve"> ANS dysfunction</w:t>
+      </w:r>
+      <w:r>
+        <w:rPr>
+          <w:b/>
+          <w:bCs/>
+        </w:rPr>
+        <w:t xml:space="preserve"> (low </w:t>
+      </w:r>
+      <w:proofErr w:type="spellStart"/>
+      <w:r>
+        <w:rPr>
+          <w:b/>
+          <w:bCs/>
+        </w:rPr>
+        <w:t>Dyx</w:t>
+      </w:r>
+      <w:proofErr w:type="spellEnd"/>
+      <w:r>
+        <w:rPr>
+          <w:b/>
+          <w:bCs/>
+        </w:rPr>
+        <w:t>)</w:t>
+      </w:r>
+      <w:r>
+        <w:rPr>
+          <w:b/>
+          <w:bCs/>
+        </w:rPr>
+        <w:t xml:space="preserve">. </w:t>
+      </w:r>
+      <w:r>
+        <w:rPr>
+          <w:bCs/>
+        </w:rPr>
+        <w:t>We will a) measure depressive symptoms via the</w:t>
+      </w:r>
+      <w:r>
+        <w:rPr>
+          <w:b/>
+          <w:bCs/>
+        </w:rPr>
+        <w:t xml:space="preserve"> </w:t>
+      </w:r>
+      <w:r>
+        <w:t>Patient Health Questionnaire-9,</w:t>
+      </w:r>
+      <w:r>
+        <w:fldChar w:fldCharType="begin" w:fldLock="1"/>
+      </w:r>
+      <w:r>
+        <w:instrText>ADDIN CSL_CITATION {"citationItems":[{"id":"ITEM-1","itemData":{"ISSN":"0884-8734","PMID":"11556941","abstract":"OBJECTIVE While considerable attention has focused on improving the detection of depression, assessment of severity is also important in guiding treatment decisions. Therefore, we examined the validity of a brief, new measure of depression severity. MEASUREMENTS The Patient Health Questionnaire (PHQ) is a self-administered version of the PRIME-MD diagnostic instrument for common mental disorders. The PHQ-9 is the depression module, which scores each of the 9 DSM-IV criteria as \"0\" (not at all) to \"3\" (nearly every day). The PHQ-9 was completed by 6,000 patients in 8 primary care clinics and 7 obstetrics-gynecology clinics. Construct validity was assessed using the 20-item Short-Form General Health Survey, self-reported sick days and clinic visits, and symptom-related difficulty. Criterion validity was assessed against an independent structured mental health professional (MHP) interview in a sample of 580 patients. RESULTS As PHQ-9 depression severity increased, there was a substantial decrease in functional status on all 6 SF-20 subscales. Also, symptom-related difficulty, sick days, and health care utilization increased. Using the MHP reinterview as the criterion standard, a PHQ-9 score &gt; or =10 had a sensitivity of 88% and a specificity of 88% for major depression. PHQ-9 scores of 5, 10, 15, and 20 represented mild, moderate, moderately severe, and severe depression, respectively. Results were similar in the primary care and obstetrics-gynecology samples. CONCLUSION In addition to making criteria-based diagnoses of depressive disorders, the PHQ-9 is also a reliable and valid measure of depression severity. These characteristics plus its brevity make the PHQ-9 a useful clinical and research tool.","author":[{"dropping-particle":"","family":"Kroenke","given":"K","non-dropping-particle":"","parse-names":false,"suffix":""},{"dropping-particle":"","family":"Spitzer","given":"R L","non-dropping-particle":"","parse-names":false,"suffix":""},{"dropping-particle":"","family":"Williams","given":"J B","non-dropping-particle":"","parse-names":false,"suffix":""}],"container-title":"Journal of general internal medicine","id":"ITEM-1","issue":"9","issued":{"date-parts":[["2001","9"]]},"page":"606-13","title":"The PHQ-9: validity of a brief depression severity measure.","type":"article-journal","volume":"16"},"uris":["http://www.mendeley.com/documents/?uuid=68f586a9-fb34-4128-bd99-f13db07f7a56"]}],"mendeley":{"formattedCitation":"&lt;sup&gt;27&lt;/sup&gt;","plainTextFormattedCitation":"27","previouslyFormattedCitation":"&lt;sup&gt;26&lt;/sup&gt;"},"properties":{"noteIndex":0},"schema":"https://github.com/citation-style-language/schema/raw/master/csl-citation.json"}</w:instrText>
+      </w:r>
+      <w:r>
+        <w:fldChar w:fldCharType="separate"/>
+      </w:r>
+      <w:r>
+        <w:rPr>
+          <w:noProof/>
+          <w:vertAlign w:val="superscript"/>
+        </w:rPr>
+        <w:t>27</w:t>
+      </w:r>
+      <w:r>
+        <w:fldChar w:fldCharType="end"/>
+      </w:r>
+      <w:r>
+        <w:rPr>
+          <w:b/>
+          <w:bCs/>
+        </w:rPr>
+        <w:t xml:space="preserve"> </w:t>
+      </w:r>
+      <w:r>
+        <w:rPr>
+          <w:bCs/>
+        </w:rPr>
+        <w:t xml:space="preserve">and b) test the association with low </w:t>
+      </w:r>
+      <w:proofErr w:type="spellStart"/>
+      <w:r>
+        <w:rPr>
+          <w:bCs/>
+        </w:rPr>
+        <w:t>Dyx</w:t>
+      </w:r>
+      <w:proofErr w:type="spellEnd"/>
+      <w:r>
+        <w:rPr>
+          <w:bCs/>
+        </w:rPr>
+        <w:t xml:space="preserve">. </w:t>
+      </w:r>
+      <w:r>
+        <w:rPr>
+          <w:i/>
+        </w:rPr>
+        <w:t xml:space="preserve">We </w:t>
+      </w:r>
+      <w:r>
+        <w:rPr>
+          <w:i/>
+        </w:rPr>
+        <w:t>hypothesize</w:t>
+      </w:r>
+      <w:r>
+        <w:rPr>
+          <w:i/>
+        </w:rPr>
+        <w:t xml:space="preserve"> </w:t>
+      </w:r>
+      <w:r>
+        <w:rPr>
+          <w:i/>
+        </w:rPr>
+        <w:t xml:space="preserve">elevated depressive symptoms will associate with low </w:t>
+      </w:r>
+      <w:proofErr w:type="spellStart"/>
+      <w:r>
+        <w:rPr>
+          <w:i/>
+        </w:rPr>
+        <w:t>Dyx</w:t>
+      </w:r>
+      <w:proofErr w:type="spellEnd"/>
+      <w:r>
+        <w:rPr>
+          <w:i/>
+        </w:rPr>
         <w:t>.</w:t>
       </w:r>
-      <w:r>
-        <w:rPr>
-          <w:i/>
-          <w:iCs/>
-        </w:rPr>
-        <w:t xml:space="preserve"> </w:t>
-      </w:r>
-      <w:r>
-        <w:t>We</w:t>
-      </w:r>
-      <w:r>
-        <w:t xml:space="preserve"> will </w:t>
-      </w:r>
-      <w:r>
-        <w:t>a)</w:t>
-      </w:r>
-      <w:r>
-        <w:t xml:space="preserve"> assess depressive symptoms </w:t>
-      </w:r>
-      <w:r>
-        <w:t xml:space="preserve">with the </w:t>
-      </w:r>
-      <w:r>
-        <w:t>Patient Health Questionnaire-9,</w:t>
-      </w:r>
-      <w:r>
-        <w:fldChar w:fldCharType="begin" w:fldLock="1"/>
-      </w:r>
-      <w:r>
-        <w:instrText>ADDIN CSL_CITATION {"citationItems":[{"id":"ITEM-1","itemData":{"ISSN":"0884-8734","PMID":"11556941","abstract":"OBJECTIVE While considerable attention has focused on improving the detection of depression, assessment of severity is also important in guiding treatment decisions. Therefore, we examined the validity of a brief, new measure of depression severity. MEASUREMENTS The Patient Health Questionnaire (PHQ) is a self-administered version of the PRIME-MD diagnostic instrument for common mental disorders. The PHQ-9 is the depression module, which scores each of the 9 DSM-IV criteria as \"0\" (not at all) to \"3\" (nearly every day). The PHQ-9 was completed by 6,000 patients in 8 primary care clinics and 7 obstetrics-gynecology clinics. Construct validity was assessed using the 20-item Short-Form General Health Survey, self-reported sick days and clinic visits, and symptom-related difficulty. Criterion validity was assessed against an independent structured mental health professional (MHP) interview in a sample of 580 patients. RESULTS As PHQ-9 depression severity increased, there was a substantial decrease in functional status on all 6 SF-20 subscales. Also, symptom-related difficulty, sick days, and health care utilization increased. Using the MHP reinterview as the criterion standard, a PHQ-9 score &gt; or =10 had a sensitivity of 88% and a specificity of 88% for major depression. PHQ-9 scores of 5, 10, 15, and 20 represented mild, moderate, moderately severe, and severe depression, respectively. Results were similar in the primary care and obstetrics-gynecology samples. CONCLUSION In addition to making criteria-based diagnoses of depressive disorders, the PHQ-9 is also a reliable and valid measure of depression severity. These characteristics plus its brevity make the PHQ-9 a useful clinical and research tool.","author":[{"dropping-particle":"","family":"Kroenke","given":"K","non-dropping-particle":"","parse-names":false,"suffix":""},{"dropping-particle":"","family":"Spitzer","given":"R L","non-dropping-particle":"","parse-names":false,"suffix":""},{"dropping-particle":"","family":"Williams","given":"J B","non-dropping-particle":"","parse-names":false,"suffix":""}],"container-title":"Journal of general internal medicine","id":"ITEM-1","issue":"9","issued":{"date-parts":[["2001","9"]]},"page":"606-13","title":"The PHQ-9: validity of a brief depression severity measure.","type":"article-journal","volume":"16"},"uris":["http://www.mendeley.com/documents/?uuid=68f586a9-fb34-4128-bd99-f13db07f7a56"]}],"mendeley":{"formattedCitation":"&lt;sup&gt;27&lt;/sup&gt;","plainTextFormattedCitation":"27","previouslyFormattedCitation":"&lt;sup&gt;27&lt;/sup&gt;"},"properties":{"noteIndex":0},"schema":"https://github.com/citation-style-language/schema/raw/master/csl-citation.json"}</w:instrText>
-      </w:r>
-      <w:r>
-        <w:fldChar w:fldCharType="separate"/>
-      </w:r>
-      <w:r>
-        <w:rPr>
-          <w:noProof/>
-          <w:vertAlign w:val="superscript"/>
-        </w:rPr>
-        <w:t>27</w:t>
-      </w:r>
-      <w:r>
-        <w:fldChar w:fldCharType="end"/>
-      </w:r>
-      <w:r>
-        <w:t xml:space="preserve"> and </w:t>
-      </w:r>
-      <w:r>
-        <w:t>b) test</w:t>
-      </w:r>
-      <w:r>
-        <w:t xml:space="preserve"> the association of </w:t>
-      </w:r>
-      <w:r>
-        <w:t xml:space="preserve">the </w:t>
-      </w:r>
-      <w:r>
-        <w:t>depressive symptom</w:t>
-      </w:r>
-      <w:r>
-        <w:t xml:space="preserve"> score</w:t>
-      </w:r>
-      <w:r>
-        <w:t xml:space="preserve"> w</w:t>
-      </w:r>
-      <w:r>
-        <w:t>ith ANS dysfunction</w:t>
-      </w:r>
-      <w:r>
-        <w:t xml:space="preserve">, </w:t>
-      </w:r>
-      <w:r>
-        <w:t>measured by</w:t>
-      </w:r>
-      <w:r>
-        <w:t xml:space="preserve"> </w:t>
-      </w:r>
-      <w:r>
-        <w:rPr>
-          <w:i/>
-          <w:iCs/>
-        </w:rPr>
-        <w:t>Dy</w:t>
-      </w:r>
-      <w:r>
-        <w:rPr>
-          <w:i/>
-          <w:iCs/>
-        </w:rPr>
-        <w:t>x</w:t>
-      </w:r>
-      <w:r>
-        <w:t xml:space="preserve">. This may </w:t>
-      </w:r>
-      <w:r>
-        <w:t>generat</w:t>
-      </w:r>
-      <w:r>
-        <w:t>e</w:t>
-      </w:r>
-      <w:r>
-        <w:t xml:space="preserve"> a novel and robust non-invasive marker </w:t>
-      </w:r>
-      <w:r>
-        <w:t>for</w:t>
-      </w:r>
-      <w:r>
-        <w:t xml:space="preserve"> the effect of depression on the ANS. </w:t>
-      </w:r>
-      <w:r>
-        <w:rPr>
-          <w:i/>
-          <w:iCs/>
-          <w:u w:val="single"/>
-        </w:rPr>
-        <w:t>Hypothesis</w:t>
-      </w:r>
-      <w:r>
-        <w:rPr>
-          <w:i/>
-          <w:iCs/>
-        </w:rPr>
-        <w:t xml:space="preserve">: Elevated depressive symptoms will associate with </w:t>
-      </w:r>
-      <w:r>
-        <w:rPr>
-          <w:i/>
-          <w:iCs/>
-        </w:rPr>
-        <w:t xml:space="preserve">low </w:t>
-      </w:r>
-      <w:r>
-        <w:rPr>
-          <w:i/>
-          <w:iCs/>
-        </w:rPr>
-        <w:t>Dyx</w:t>
-      </w:r>
-      <w:r>
-        <w:rPr>
-          <w:i/>
-          <w:iCs/>
-        </w:rPr>
-        <w:t>.</w:t>
-      </w:r>
-    </w:p>
-    <w:p>
-      <w:pPr>
+    </w:p>
+    <w:p>
+      <w:pPr>
+        <w:widowControl w:val="0"/>
+        <w:spacing w:after="80"/>
         <w:rPr>
           <w:sz w:val="8"/>
           <w:szCs w:val="8"/>
@@ -939,369 +903,388 @@
       </w:pPr>
       <w:r>
         <w:rPr>
+          <w:b/>
+          <w:bCs/>
+        </w:rPr>
+        <w:t xml:space="preserve">Aim 2. </w:t>
+      </w:r>
+      <w:r>
+        <w:rPr>
+          <w:b/>
+          <w:bCs/>
+        </w:rPr>
+        <w:t>Examine the effect of obstructive CAD on ANS dysfunction</w:t>
+      </w:r>
+      <w:r>
+        <w:rPr>
+          <w:b/>
+          <w:bCs/>
+        </w:rPr>
+        <w:t>.</w:t>
+      </w:r>
+      <w:r>
+        <w:t xml:space="preserve"> We will</w:t>
+      </w:r>
+      <w:r>
+        <w:t xml:space="preserve"> a)</w:t>
+      </w:r>
+      <w:r>
+        <w:t xml:space="preserve"> assess the CAD burden with the CASS-50 score</w:t>
+      </w:r>
+      <w:r>
+        <w:t>,</w:t>
+      </w:r>
+      <w:r>
+        <w:fldChar w:fldCharType="begin" w:fldLock="1"/>
+      </w:r>
+      <w:r>
+        <w:instrText>ADDIN CSL_CITATION {"citationItems":[{"id":"ITEM-1","itemData":{"DOI":"10.1172/JCI110941","ISSN":"00219738","PMID":"6863543","abstract":"The Coronary Artery Surgery Study, CASS, enrolled 24,959 patients between August 1975 and June 1979 who were studied angiographically for suspected coronary artery disease. This paper compares the prognostic value for survival without early elective surgery of eight different indices of the extent of coronary artery disease: the number of diseased vessels, two indices using the number of proximal arterial segments diseased, two empirically generated indices from the CASS data, and the published indices of Friesinger, Gensini, and the National Heart and Chest Hospital, London. All had considerable prognostic information. Typically 80% of the prognostic information in one index was also contained in another. Our analysis shows that good prediction from angiographic data results from a combination of left ventricular function and arteriographic extent of disease. Prognosis may reasonably be obtained from three simple indices: the number of vessels diseased, the number of proximal arterial segments diseased, and a left ventricular wall motion score. These three indices account for an estimated 84% of the prognostic information available. 6-yr survival varies between 93 and 16% depending upon the values of these three indices.","author":[{"dropping-particle":"","family":"Ringqvist","given":"I.","non-dropping-particle":"","parse-names":false,"suffix":""},{"dropping-particle":"","family":"Fisher","given":"L. D.","non-dropping-particle":"","parse-names":false,"suffix":""},{"dropping-particle":"","family":"Mock","given":"M.","non-dropping-particle":"","parse-names":false,"suffix":""},{"dropping-particle":"","family":"Davis","given":"K. B.","non-dropping-particle":"","parse-names":false,"suffix":""},{"dropping-particle":"","family":"Wedel","given":"H.","non-dropping-particle":"","parse-names":false,"suffix":""},{"dropping-particle":"","family":"Chaitman","given":"B. R.","non-dropping-particle":"","parse-names":false,"suffix":""},{"dropping-particle":"","family":"Passamani","given":"E.","non-dropping-particle":"","parse-names":false,"suffix":""},{"dropping-particle":"","family":"Russell","given":"R. O.","non-dropping-particle":"","parse-names":false,"suffix":""},{"dropping-particle":"","family":"Alderman","given":"E. L.","non-dropping-particle":"","parse-names":false,"suffix":""},{"dropping-particle":"","family":"Kouchoukas","given":"N. T.","non-dropping-particle":"","parse-names":false,"suffix":""},{"dropping-particle":"","family":"Kaiser","given":"G. C.","non-dropping-particle":"","parse-names":false,"suffix":""},{"dropping-particle":"","family":"Ryan","given":"T. J.","non-dropping-particle":"","parse-names":false,"suffix":""},{"dropping-particle":"","family":"Killip","given":"T.","non-dropping-particle":"","parse-names":false,"suffix":""},{"dropping-particle":"","family":"Fray","given":"D.","non-dropping-particle":"","parse-names":false,"suffix":""}],"container-title":"Journal of Clinical Investigation","id":"ITEM-1","issue":"6","issued":{"date-parts":[["1983"]]},"page":"1854-1866","title":"Prognostic value of angiographic indices of coronary artery disease from the Coronary Artery Surgery Study (CASS)","type":"article-journal","volume":"71"},"uris":["http://www.mendeley.com/documents/?uuid=dfe4573b-afcb-34a7-ab02-1c7362c46101"]}],"mendeley":{"formattedCitation":"&lt;sup&gt;28&lt;/sup&gt;","plainTextFormattedCitation":"28","previouslyFormattedCitation":"&lt;sup&gt;27&lt;/sup&gt;"},"properties":{"noteIndex":0},"schema":"https://github.com/citation-style-language/schema/raw/master/csl-citation.json"}</w:instrText>
+      </w:r>
+      <w:r>
+        <w:fldChar w:fldCharType="separate"/>
+      </w:r>
+      <w:r>
+        <w:rPr>
+          <w:noProof/>
+          <w:vertAlign w:val="superscript"/>
+        </w:rPr>
+        <w:t>28</w:t>
+      </w:r>
+      <w:r>
+        <w:fldChar w:fldCharType="end"/>
+      </w:r>
+      <w:r>
+        <w:t xml:space="preserve"> an angiographic estimate of plaque burden</w:t>
+      </w:r>
+      <w:r>
+        <w:t xml:space="preserve">, </w:t>
+      </w:r>
+      <w:r>
+        <w:t>and b)</w:t>
+      </w:r>
+      <w:r>
+        <w:t xml:space="preserve"> </w:t>
+      </w:r>
+      <w:r>
+        <w:t xml:space="preserve">test the association of plaque burden with ANS dysfunction, measured by </w:t>
+      </w:r>
+      <w:proofErr w:type="spellStart"/>
+      <w:r>
+        <w:rPr>
+          <w:i/>
+          <w:iCs/>
+        </w:rPr>
+        <w:t>Dyx</w:t>
+      </w:r>
+      <w:proofErr w:type="spellEnd"/>
+      <w:r>
+        <w:t xml:space="preserve">, </w:t>
+      </w:r>
+      <w:r>
+        <w:rPr>
+          <w:i/>
+          <w:iCs/>
+        </w:rPr>
+        <w:t>W</w:t>
+      </w:r>
+      <w:r>
+        <w:rPr>
+          <w:i/>
+          <w:iCs/>
+        </w:rPr>
+        <w:t>e</w:t>
+      </w:r>
+      <w:r>
+        <w:rPr>
+          <w:i/>
+          <w:iCs/>
+        </w:rPr>
+        <w:t xml:space="preserve"> </w:t>
+      </w:r>
+      <w:r>
+        <w:rPr>
+          <w:i/>
+          <w:iCs/>
+        </w:rPr>
+        <w:t>hypothesize that</w:t>
+      </w:r>
+      <w:r>
+        <w:rPr>
+          <w:i/>
+          <w:iCs/>
+        </w:rPr>
+        <w:t xml:space="preserve"> </w:t>
+      </w:r>
+      <w:r>
+        <w:rPr>
+          <w:i/>
+          <w:iCs/>
+        </w:rPr>
+        <w:t>l</w:t>
+      </w:r>
+      <w:r>
+        <w:rPr>
+          <w:i/>
+          <w:iCs/>
+        </w:rPr>
+        <w:t xml:space="preserve">ow </w:t>
+      </w:r>
+      <w:proofErr w:type="spellStart"/>
+      <w:r>
+        <w:rPr>
+          <w:i/>
+          <w:iCs/>
+        </w:rPr>
+        <w:t>Dyx</w:t>
+      </w:r>
+      <w:proofErr w:type="spellEnd"/>
+      <w:r>
+        <w:rPr>
+          <w:i/>
+          <w:iCs/>
+        </w:rPr>
+        <w:t xml:space="preserve"> will associate with obstructive CAD (stenosis </w:t>
+      </w:r>
+      <w:r>
+        <w:rPr>
+          <w:i/>
+          <w:iCs/>
+          <w:u w:val="single"/>
+        </w:rPr>
+        <w:t>&gt;</w:t>
+      </w:r>
+      <w:r>
+        <w:rPr>
+          <w:i/>
+          <w:iCs/>
+        </w:rPr>
+        <w:t xml:space="preserve"> 70%) and plaque burden by CASS-50 in a dose-response relationship</w:t>
+      </w:r>
+      <w:r>
+        <w:rPr>
+          <w:i/>
+          <w:iCs/>
+        </w:rPr>
+        <w:t>.</w:t>
+      </w:r>
+      <w:r>
+        <w:rPr>
+          <w:i/>
+          <w:iCs/>
+        </w:rPr>
+        <w:fldChar w:fldCharType="begin" w:fldLock="1"/>
+      </w:r>
+      <w:r>
+        <w:rPr>
+          <w:i/>
+          <w:iCs/>
+        </w:rPr>
+        <w:instrText>ADDIN CSL_CITATION {"citationItems":[{"id":"ITEM-1","itemData":{"DOI":"10.1016/S0002-9149(83)80105-2","ISSN":"00029149","PMID":"6823874","author":[{"dropping-particle":"","family":"Gensini","given":"Goffredo G","non-dropping-particle":"","parse-names":false,"suffix":""}],"container-title":"The American Journal of Cardiology","id":"ITEM-1","issue":"3","issued":{"date-parts":[["1983","2"]]},"page":"606","title":"A more meaningful scoring system for determining the severity of coronary heart disease","type":"article","volume":"51"},"uris":["http://www.mendeley.com/documents/?uuid=dbe558e2-68d5-4ffa-bb2b-e3812165c2ea"]}],"mendeley":{"formattedCitation":"&lt;sup&gt;29&lt;/sup&gt;","plainTextFormattedCitation":"29","previouslyFormattedCitation":"&lt;sup&gt;28&lt;/sup&gt;"},"properties":{"noteIndex":0},"schema":"https://github.com/citation-style-language/schema/raw/master/csl-citation.json"}</w:instrText>
+      </w:r>
+      <w:r>
+        <w:rPr>
+          <w:i/>
+          <w:iCs/>
+        </w:rPr>
+        <w:fldChar w:fldCharType="separate"/>
+      </w:r>
+      <w:r>
+        <w:rPr>
+          <w:iCs/>
+          <w:noProof/>
+          <w:vertAlign w:val="superscript"/>
+        </w:rPr>
+        <w:t>29</w:t>
+      </w:r>
+      <w:r>
+        <w:rPr>
+          <w:i/>
+          <w:iCs/>
+        </w:rPr>
+        <w:fldChar w:fldCharType="end"/>
+      </w:r>
+      <w:r>
+        <w:rPr>
+          <w:i/>
+          <w:iCs/>
+        </w:rPr>
+        <w:t xml:space="preserve"> </w:t>
+      </w:r>
+    </w:p>
+    <w:p>
+      <w:pPr>
+        <w:widowControl w:val="0"/>
+        <w:spacing w:after="80"/>
+        <w:rPr>
+          <w:b/>
+          <w:bCs/>
           <w:sz w:val="8"/>
           <w:szCs w:val="8"/>
         </w:rPr>
-        <w:t xml:space="preserve">  </w:t>
-      </w:r>
-    </w:p>
-    <w:p>
+      </w:pPr>
       <w:r>
         <w:rPr>
           <w:b/>
           <w:bCs/>
         </w:rPr>
-        <w:t xml:space="preserve">Aim 2. </w:t>
+        <w:t xml:space="preserve">Exploratory </w:t>
       </w:r>
       <w:r>
         <w:rPr>
           <w:b/>
           <w:bCs/>
         </w:rPr>
-        <w:t>Examine the effect of obstructive CAD on ANS dysfunction</w:t>
+        <w:t xml:space="preserve">Aim 3. Study </w:t>
       </w:r>
       <w:r>
         <w:rPr>
           <w:b/>
           <w:bCs/>
         </w:rPr>
+        <w:t xml:space="preserve">the differences in ANS dysfunction in patients with </w:t>
+      </w:r>
+      <w:r>
+        <w:rPr>
+          <w:b/>
+          <w:bCs/>
+          <w:u w:val="single"/>
+        </w:rPr>
+        <w:t>depression and CAD</w:t>
+      </w:r>
+      <w:r>
+        <w:rPr>
+          <w:b/>
+          <w:bCs/>
+          <w:u w:val="single"/>
+        </w:rPr>
+        <w:t xml:space="preserve"> by sex</w:t>
+      </w:r>
+      <w:r>
+        <w:t xml:space="preserve">. We will a) </w:t>
+      </w:r>
+      <w:r>
+        <w:t xml:space="preserve">collect sex-specific data on participants (including menopausal status, hormone therapy, pregnancy, etc.), and b) perform sex-stratified analyses on patients with depression and CAD. </w:t>
+      </w:r>
+      <w:r>
+        <w:rPr>
+          <w:i/>
+          <w:iCs/>
+        </w:rPr>
+        <w:t xml:space="preserve">We </w:t>
+      </w:r>
+      <w:r>
+        <w:rPr>
+          <w:i/>
+          <w:iCs/>
+        </w:rPr>
+        <w:t xml:space="preserve">hypothesize that in patients with depression and CAD, </w:t>
+      </w:r>
+      <w:proofErr w:type="spellStart"/>
+      <w:r>
+        <w:rPr>
+          <w:i/>
+          <w:iCs/>
+        </w:rPr>
+        <w:t>Dyx</w:t>
+      </w:r>
+      <w:proofErr w:type="spellEnd"/>
+      <w:r>
+        <w:rPr>
+          <w:i/>
+          <w:iCs/>
+        </w:rPr>
+        <w:t xml:space="preserve"> will be lower in women than in men</w:t>
+      </w:r>
+      <w:r>
+        <w:rPr>
+          <w:i/>
+          <w:iCs/>
+        </w:rPr>
         <w:t>.</w:t>
       </w:r>
       <w:r>
-        <w:t xml:space="preserve"> We will</w:t>
-      </w:r>
-      <w:r>
-        <w:t xml:space="preserve"> a)</w:t>
-      </w:r>
-      <w:r>
-        <w:t xml:space="preserve"> assess the CAD burden with the CASS-50 score</w:t>
-      </w:r>
-      <w:r>
-        <w:t>,</w:t>
-      </w:r>
-      <w:r>
-        <w:fldChar w:fldCharType="begin" w:fldLock="1"/>
-      </w:r>
-      <w:r>
-        <w:instrText>ADDIN CSL_CITATION {"citationItems":[{"id":"ITEM-1","itemData":{"DOI":"10.1172/JCI110941","ISSN":"00219738","PMID":"6863543","abstract":"The Coronary Artery Surgery Study, CASS, enrolled 24,959 patients between August 1975 and June 1979 who were studied angiographically for suspected coronary artery disease. This paper compares the prognostic value for survival without early elective surgery of eight different indices of the extent of coronary artery disease: the number of diseased vessels, two indices using the number of proximal arterial segments diseased, two empirically generated indices from the CASS data, and the published indices of Friesinger, Gensini, and the National Heart and Chest Hospital, London. All had considerable prognostic information. Typically 80% of the prognostic information in one index was also contained in another. Our analysis shows that good prediction from angiographic data results from a combination of left ventricular function and arteriographic extent of disease. Prognosis may reasonably be obtained from three simple indices: the number of vessels diseased, the number of proximal arterial segments diseased, and a left ventricular wall motion score. These three indices account for an estimated 84% of the prognostic information available. 6-yr survival varies between 93 and 16% depending upon the values of these three indices.","author":[{"dropping-particle":"","family":"Ringqvist","given":"I.","non-dropping-particle":"","parse-names":false,"suffix":""},{"dropping-particle":"","family":"Fisher","given":"L. D.","non-dropping-particle":"","parse-names":false,"suffix":""},{"dropping-particle":"","family":"Mock","given":"M.","non-dropping-particle":"","parse-names":false,"suffix":""},{"dropping-particle":"","family":"Davis","given":"K. B.","non-dropping-particle":"","parse-names":false,"suffix":""},{"dropping-particle":"","family":"Wedel","given":"H.","non-dropping-particle":"","parse-names":false,"suffix":""},{"dropping-particle":"","family":"Chaitman","given":"B. R.","non-dropping-particle":"","parse-names":false,"suffix":""},{"dropping-particle":"","family":"Passamani","given":"E.","non-dropping-particle":"","parse-names":false,"suffix":""},{"dropping-particle":"","family":"Russell","given":"R. O.","non-dropping-particle":"","parse-names":false,"suffix":""},{"dropping-particle":"","family":"Alderman","given":"E. L.","non-dropping-particle":"","parse-names":false,"suffix":""},{"dropping-particle":"","family":"Kouchoukas","given":"N. T.","non-dropping-particle":"","parse-names":false,"suffix":""},{"dropping-particle":"","family":"Kaiser","given":"G. C.","non-dropping-particle":"","parse-names":false,"suffix":""},{"dropping-particle":"","family":"Ryan","given":"T. J.","non-dropping-particle":"","parse-names":false,"suffix":""},{"dropping-particle":"","family":"Killip","given":"T.","non-dropping-particle":"","parse-names":false,"suffix":""},{"dropping-particle":"","family":"Fray","given":"D.","non-dropping-particle":"","parse-names":false,"suffix":""}],"container-title":"Journal of Clinical Investigation","id":"ITEM-1","issue":"6","issued":{"date-parts":[["1983"]]},"page":"1854-1866","title":"Prognostic value of angiographic indices of coronary artery disease from the Coronary Artery Surgery Study (CASS)","type":"article-journal","volume":"71"},"uris":["http://www.mendeley.com/documents/?uuid=dfe4573b-afcb-34a7-ab02-1c7362c46101"]}],"mendeley":{"formattedCitation":"&lt;sup&gt;28&lt;/sup&gt;","plainTextFormattedCitation":"28","previouslyFormattedCitation":"&lt;sup&gt;28&lt;/sup&gt;"},"properties":{"noteIndex":0},"schema":"https://github.com/citation-style-language/schema/raw/master/csl-citation.json"}</w:instrText>
-      </w:r>
-      <w:r>
-        <w:fldChar w:fldCharType="separate"/>
-      </w:r>
-      <w:r>
-        <w:rPr>
-          <w:noProof/>
-          <w:vertAlign w:val="superscript"/>
-        </w:rPr>
-        <w:t>28</w:t>
-      </w:r>
-      <w:r>
-        <w:fldChar w:fldCharType="end"/>
-      </w:r>
-      <w:r>
-        <w:t xml:space="preserve"> an angiographic estimate of plaque burden</w:t>
-      </w:r>
-      <w:r>
-        <w:t xml:space="preserve">, </w:t>
-      </w:r>
-      <w:r>
-        <w:t>b)</w:t>
-      </w:r>
-      <w:r>
-        <w:t xml:space="preserve"> </w:t>
-      </w:r>
-      <w:r>
-        <w:t xml:space="preserve">test the association of plaque burden with ANS dysfunction, measured by </w:t>
-      </w:r>
-      <w:r>
-        <w:rPr>
-          <w:i/>
-          <w:iCs/>
-        </w:rPr>
-        <w:t>Dyx</w:t>
-      </w:r>
-      <w:r>
-        <w:t xml:space="preserve">, </w:t>
-      </w:r>
-      <w:r>
-        <w:t>before, during, and after catherization</w:t>
-      </w:r>
-      <w:r>
-        <w:t xml:space="preserve"> and/or r</w:t>
-      </w:r>
-      <w:r>
-        <w:t>evascularization</w:t>
-      </w:r>
-      <w:r>
-        <w:t>.</w:t>
-      </w:r>
-      <w:r>
-        <w:t xml:space="preserve"> </w:t>
-      </w:r>
-      <w:r>
-        <w:t xml:space="preserve">Findings </w:t>
-      </w:r>
-      <w:r>
-        <w:t>may</w:t>
-      </w:r>
-      <w:r>
-        <w:t xml:space="preserve"> help</w:t>
-      </w:r>
-      <w:r>
-        <w:t xml:space="preserve"> clarify the role of</w:t>
-      </w:r>
-      <w:r>
-        <w:t xml:space="preserve"> ANS dysfunction in</w:t>
-      </w:r>
-      <w:r>
-        <w:t xml:space="preserve"> </w:t>
-      </w:r>
-      <w:r>
-        <w:t xml:space="preserve">obstructive versus </w:t>
-      </w:r>
-      <w:r>
-        <w:t xml:space="preserve">microvascular CAD. </w:t>
-      </w:r>
-      <w:r>
-        <w:rPr>
-          <w:i/>
-          <w:iCs/>
-          <w:u w:val="single"/>
-        </w:rPr>
-        <w:t>Hypothesis</w:t>
-      </w:r>
-      <w:r>
-        <w:rPr>
-          <w:i/>
-          <w:iCs/>
-        </w:rPr>
-        <w:t xml:space="preserve">: Low </w:t>
-      </w:r>
-      <w:r>
-        <w:rPr>
-          <w:i/>
-          <w:iCs/>
-        </w:rPr>
-        <w:t>Dyx</w:t>
-      </w:r>
-      <w:r>
-        <w:rPr>
-          <w:i/>
-          <w:iCs/>
-        </w:rPr>
-        <w:t xml:space="preserve"> will associate with obstructive CAD (stenosis </w:t>
-      </w:r>
-      <w:r>
-        <w:rPr>
-          <w:i/>
-          <w:iCs/>
-          <w:u w:val="single"/>
-        </w:rPr>
-        <w:t>&gt;</w:t>
-      </w:r>
-      <w:r>
-        <w:rPr>
-          <w:i/>
-          <w:iCs/>
-        </w:rPr>
-        <w:t xml:space="preserve"> 70%) and plaque burden by CASS-50 in a dose-response relationship</w:t>
-      </w:r>
-      <w:r>
-        <w:rPr>
-          <w:i/>
-          <w:iCs/>
-        </w:rPr>
-        <w:t>,</w:t>
-      </w:r>
-      <w:r>
-        <w:rPr>
-          <w:i/>
-          <w:iCs/>
-        </w:rPr>
-        <w:fldChar w:fldCharType="begin" w:fldLock="1"/>
-      </w:r>
-      <w:r>
-        <w:rPr>
-          <w:i/>
-          <w:iCs/>
-        </w:rPr>
-        <w:instrText>ADDIN CSL_CITATION {"citationItems":[{"id":"ITEM-1","itemData":{"DOI":"10.1016/S0002-9149(83)80105-2","ISSN":"00029149","PMID":"6823874","author":[{"dropping-particle":"","family":"Gensini","given":"Goffredo G","non-dropping-particle":"","parse-names":false,"suffix":""}],"container-title":"The American Journal of Cardiology","id":"ITEM-1","issue":"3","issued":{"date-parts":[["1983","2"]]},"page":"606","title":"A more meaningful scoring system for determining the severity of coronary heart disease","type":"article","volume":"51"},"uris":["http://www.mendeley.com/documents/?uuid=dbe558e2-68d5-4ffa-bb2b-e3812165c2ea"]}],"mendeley":{"formattedCitation":"&lt;sup&gt;29&lt;/sup&gt;","plainTextFormattedCitation":"29","previouslyFormattedCitation":"&lt;sup&gt;29&lt;/sup&gt;"},"properties":{"noteIndex":0},"schema":"https://github.com/citation-style-language/schema/raw/master/csl-citation.json"}</w:instrText>
-      </w:r>
-      <w:r>
-        <w:rPr>
-          <w:i/>
-          <w:iCs/>
-        </w:rPr>
-        <w:fldChar w:fldCharType="separate"/>
-      </w:r>
-      <w:r>
-        <w:rPr>
-          <w:iCs/>
-          <w:noProof/>
-          <w:vertAlign w:val="superscript"/>
-        </w:rPr>
-        <w:t>29</w:t>
-      </w:r>
-      <w:r>
-        <w:rPr>
-          <w:i/>
-          <w:iCs/>
-        </w:rPr>
-        <w:fldChar w:fldCharType="end"/>
-      </w:r>
-      <w:r>
-        <w:rPr>
-          <w:i/>
-          <w:iCs/>
-        </w:rPr>
-        <w:t xml:space="preserve"> and </w:t>
-      </w:r>
-      <w:r>
-        <w:rPr>
-          <w:i/>
-          <w:iCs/>
-        </w:rPr>
-        <w:t xml:space="preserve">Dyx </w:t>
-      </w:r>
-      <w:r>
-        <w:rPr>
-          <w:i/>
-          <w:iCs/>
-        </w:rPr>
-        <w:t xml:space="preserve">will </w:t>
-      </w:r>
-      <w:r>
-        <w:rPr>
-          <w:i/>
-          <w:iCs/>
-        </w:rPr>
-        <w:t xml:space="preserve">increase </w:t>
-      </w:r>
-      <w:r>
-        <w:rPr>
-          <w:i/>
-          <w:iCs/>
-        </w:rPr>
-        <w:t>after revascularization.</w:t>
-      </w:r>
-      <w:r>
-        <w:t xml:space="preserve"> </w:t>
-      </w:r>
-    </w:p>
-    <w:p>
-      <w:pPr>
-        <w:rPr>
+        <w:rPr>
+          <w:b/>
+          <w:bCs/>
           <w:sz w:val="8"/>
           <w:szCs w:val="8"/>
         </w:rPr>
-      </w:pPr>
-      <w:r>
+        <w:t xml:space="preserve"> </w:t>
+      </w:r>
+    </w:p>
+    <w:p>
+      <w:pPr>
+        <w:widowControl w:val="0"/>
+        <w:spacing w:after="80"/>
         <w:rPr>
           <w:sz w:val="8"/>
           <w:szCs w:val="8"/>
         </w:rPr>
-        <w:t xml:space="preserve">  </w:t>
-      </w:r>
-    </w:p>
-    <w:p>
-      <w:r>
+      </w:pPr>
+    </w:p>
+    <w:p>
+      <w:pPr>
         <w:rPr>
           <w:b/>
-          <w:bCs/>
-        </w:rPr>
-        <w:t>Aim 3. Study clinical outcomes of ANS dysfunction in depression and CAD</w:t>
-      </w:r>
-      <w:r>
-        <w:t xml:space="preserve">. We will a) follow participants for adverse 1-year fatal and non-fatal outcomes, including all-cause mortality, myocardial infarction, revascularization, and development of CAD, and b) compare the differences in outcomes based on the presence of ANS dysfunction. </w:t>
-      </w:r>
-      <w:r>
-        <w:rPr>
-          <w:i/>
-          <w:iCs/>
-          <w:u w:val="single"/>
-        </w:rPr>
-        <w:t>Hypothesis</w:t>
-      </w:r>
-      <w:r>
-        <w:rPr>
-          <w:i/>
-          <w:iCs/>
-        </w:rPr>
-        <w:t xml:space="preserve">: Depressive symptoms and low HRV </w:t>
-      </w:r>
-      <w:r>
-        <w:rPr>
-          <w:i/>
-          <w:iCs/>
-        </w:rPr>
-        <w:t xml:space="preserve">together </w:t>
-      </w:r>
-      <w:r>
-        <w:rPr>
-          <w:i/>
-          <w:iCs/>
-        </w:rPr>
-        <w:t xml:space="preserve">will </w:t>
-      </w:r>
-      <w:r>
-        <w:rPr>
-          <w:i/>
-          <w:iCs/>
-        </w:rPr>
-        <w:t xml:space="preserve">synergistically </w:t>
-      </w:r>
-      <w:r>
-        <w:rPr>
-          <w:i/>
-          <w:iCs/>
-        </w:rPr>
-        <w:t>be associated</w:t>
-      </w:r>
-      <w:r>
-        <w:rPr>
-          <w:i/>
-          <w:iCs/>
-        </w:rPr>
-        <w:t xml:space="preserve"> with an increased risk </w:t>
-      </w:r>
-      <w:r>
-        <w:rPr>
-          <w:i/>
-          <w:iCs/>
-        </w:rPr>
-        <w:t xml:space="preserve">of fatal and non-fatal outcomes </w:t>
-      </w:r>
-      <w:r>
-        <w:rPr>
-          <w:i/>
-          <w:iCs/>
-        </w:rPr>
-        <w:t>after 1 year of follow-up.</w:t>
-      </w:r>
-    </w:p>
-    <w:p>
-      <w:pPr>
-        <w:rPr>
-          <w:sz w:val="8"/>
-          <w:szCs w:val="8"/>
-        </w:rPr>
-      </w:pPr>
-    </w:p>
-    <w:p>
+        </w:rPr>
+      </w:pPr>
+      <w:r>
+        <w:t>Our lab has investigated the influence of a</w:t>
+      </w:r>
+      <w:r>
+        <w:t>utonomic nervous system (ANS) dysfunction</w:t>
+      </w:r>
+      <w:r>
+        <w:t xml:space="preserve"> on these pathways as ANS dysfunction</w:t>
+      </w:r>
+      <w:r>
+        <w:t xml:space="preserve"> </w:t>
+      </w:r>
+      <w:r>
+        <w:t>occurs in both depression and CAD.</w:t>
+      </w:r>
+      <w:r>
+        <w:fldChar w:fldCharType="begin" w:fldLock="1"/>
+      </w:r>
+      <w:r>
+        <w:instrText>ADDIN CSL_CITATION {"citationItems":[{"id":"ITEM-1","itemData":{"DOI":"10.1038/nrcardio.2016.181","ISBN":"9780123739476","ISSN":"17595010","PMID":"20425245","abstract":"Depression often coexists with coronary heart disease and increases the risk of poor cardiac prognosis. The physiopathology of depression resembles that of chronic, severe stress. Because little research has evaluated the impact of depression treatment on cardiac events, there is no currently recommended depression-specific treatment to reduce cardiac risk. © 2007 Copyright © 2007 Elsevier Inc. All rights reserved.","author":[{"dropping-particle":"","family":"Carney","given":"Robert M.","non-dropping-particle":"","parse-names":false,"suffix":""},{"dropping-particle":"","family":"Freedland","given":"Kenneth E.","non-dropping-particle":"","parse-names":false,"suffix":""}],"container-title":"Nature Reviews Cardiology","id":"ITEM-1","issue":"3","issued":{"date-parts":[["2017","3","17"]]},"page":"145-155","title":"Depression and coronary heart disease","type":"article","volume":"14"},"uris":["http://www.mendeley.com/documents/?uuid=88cf80d2-ea65-4118-a6ce-41f627c6502b"]},{"id":"ITEM-2","itemData":{"DOI":"10.1016/S0165-0327(00)00338-4","ISBN":"0165-0327","ISSN":"01650327","PMID":"11163422","abstract":"In the present paper we present the outlines of a model that integrates autonomic, attentional, and affective systems into a functional and structural network that may help to guide us in our understanding of emotion regulation and dysregulation. We will emphasize the relationship between attentional regulation and affective processes and propose a group of underlying physiological systems that serve to integrate these functions in the service of self-regulation and adaptability of the organism. We will attempt to place this network in the context of dynamical systems models which involve feedback and feedforward circuits with special attention to negative feedback mechanisms, inhibitory processes, and their role in response selection. From a systems perspective, inhibitory processes can be viewed as negative feedback circuits that allow for the interruption of ongoing behavior and the re-deployment of resources to other tasks. When these negative feedback mechanisms are compromised, positive feedback loops may develop as a result (of dis-inhibition). From this perspective, the relative sympathetic activation seen in anxiety disorders may represent dis-inhibition due to faulty inhibitory mechanisms. © 2000 Elsevier Science B.V.","author":[{"dropping-particle":"","family":"Thayer","given":"Julian F.","non-dropping-particle":"","parse-names":false,"suffix":""},{"dropping-particle":"","family":"Lane","given":"Richard D.","non-dropping-particle":"","parse-names":false,"suffix":""}],"container-title":"Journal of Affective Disorders","id":"ITEM-2","issue":"3","issued":{"date-parts":[["2000"]]},"page":"201-216","title":"A model of neurovisceral integration in emotion regulation and dysregulation","type":"article-journal","volume":"61"},"uris":["http://www.mendeley.com/documents/?uuid=4b40ea97-a256-40a0-a1ad-ff5b9d6977bc"]},{"id":"ITEM-3","itemData":{"DOI":"10.1111/psyp.12319","ISSN":"14698986","abstract":"The neurovisceral integration hypothesis suggests in part that cerebral control of autonomic function conveys comparable control of executive function and, hence, correlation among vagally determined high frequency heart rate variability (HF-HRV), executive function, and regional cerebral blood flow (CBF). In 440 middle-aged men and women, resting HF-HRV was related to regional CBF derived from a resting arterial spin-labeled MRI scan and to seven neuropsychological tests of executive function. Despite some intercorrelations, regression modeling failed to support integrated central control of HF-HRV and executive function. Integration between autonomic and cognitive control appears more circumscribed than the general integration suggested by the neurovisceral integration hypothesis.","author":[{"dropping-particle":"","family":"Richard Jennings","given":"J.","non-dropping-particle":"","parse-names":false,"suffix":""},{"dropping-particle":"","family":"Allen","given":"Ben","non-dropping-particle":"","parse-names":false,"suffix":""},{"dropping-particle":"","family":"Gianaros","given":"Peter J","non-dropping-particle":"","parse-names":false,"suffix":""},{"dropping-particle":"","family":"Thayer","given":"Julian F","non-dropping-particle":"","parse-names":false,"suffix":""},{"dropping-particle":"","family":"Manuck","given":"Stephen B","non-dropping-particle":"","parse-names":false,"suffix":""}],"container-title":"Psychophysiology","id":"ITEM-3","issue":"2","issued":{"date-parts":[["2015"]]},"page":"214-224","title":"Focusing neurovisceral integration: Cognition, heart rate variability, and cerebral blood flow","type":"article-journal","volume":"52"},"uris":["http://www.mendeley.com/documents/?uuid=8f648ab2-ee70-48c8-b24e-f0b423e8bb6f"]},{"id":"ITEM-4","itemData":{"ISSN":"0195-668X","PMID":"8681998","abstract":"The intrinsic cardiac nervous system has been classically considered to contain only parasympathetic efferent postganglionic neurones which receive inputs from medullary parasympathetic efferent preganglionic neurones. In such a view, intrinsic cardiac ganglia act as simple relay stations of parasympathetic efferent neuronal input to the heart, the major autonomic control of the heart purported to reside solely in the brainstem and spinal cord. Data collected over the past two decades indicate that processing occurs within the mammalian intrinsic cardiac nervous system which involves afferent neurones, local circuit neurones (interconnecting neurones) as well as both sympathetic and parasympathetic efferent postganglionic neurones. As such, intrinsic cardiac ganglionic interactions represent the organ component of the hierarchy of intrathoracic nested feedback control loops which provide rapid and appropriate reflex coordination of efferent autonomic neuronal outflow to the heart. In such a concept, the intrinsic cardiac nervous system acts as a distributive processor, integrating parasympathetic and sympathetic efferent centrifugal information to the heart in addition to centripetal information arising from cardiac sensory neurites. A number of neurochemicals have been shown to influence the interneuronal interactions which occur within the intrathoracic cardiac nervous system. For instance, pharmacological interventions that modify b-adrenergic or angiotensin II receptors affect cardiomyocyte function not only directly, but indirectly by influencing the capacity of intrathoracic neurones to regulate cardiomyocytes. Thus, current pharmacological management of heart disease may influence cardiomyocyte function directly as well as indirectly secondary to modifying the cardiac nervous system. This review presents a brief summary of developing concepts about the role of the cardiac nervous system in regulating the normal heart. In addition, it provides some tentative ideas concerning the importance of this nervous system in cardiac disease states with a view to stimulating further interest in neural control of the heart so that appropriate neurocardiological strategies can be devised for the management of heart disease.","author":[{"dropping-particle":"","family":"Armour","given":"J Andrew","non-dropping-particle":"","parse-names":false,"suffix":""}],"container-title":"European heart journal","id":"ITEM-4","issue":"12","issued":{"date-parts":[["1999","12"]]},"page":"1751-2","title":"Myocardial ischaemia and the cardiac nervous system.","type":"article-journal","volume":"16"},"uris":["http://www.mendeley.com/documents/?uuid=78a5c08d-4413-4a17-bdd2-71274e1650f6"]}],"mendeley":{"formattedCitation":"&lt;sup&gt;1,30–32&lt;/sup&gt;","plainTextFormattedCitation":"1,30–32","previouslyFormattedCitation":"&lt;sup&gt;1,29–31&lt;/sup&gt;"},"properties":{"noteIndex":0},"schema":"https://github.com/citation-style-language/schema/raw/master/csl-citation.json"}</w:instrText>
+      </w:r>
+      <w:r>
+        <w:fldChar w:fldCharType="separate"/>
+      </w:r>
+      <w:r>
+        <w:rPr>
+          <w:noProof/>
+          <w:vertAlign w:val="superscript"/>
+        </w:rPr>
+        <w:t>1,30–32</w:t>
+      </w:r>
+      <w:r>
+        <w:fldChar w:fldCharType="end"/>
+      </w:r>
+      <w:r>
+        <w:t xml:space="preserve"> </w:t>
+      </w:r>
       <w:r>
         <w:t xml:space="preserve">By elucidating the role of ANS dysfunction </w:t>
       </w:r>
       <w:r>
-        <w:t>as a</w:t>
+        <w:t>as the mechanistic</w:t>
       </w:r>
       <w:r>
         <w:t xml:space="preserve"> </w:t>
       </w:r>
       <w:r>
-        <w:t>link between</w:t>
-      </w:r>
-      <w:r>
-        <w:t xml:space="preserve"> depression and CAD, we </w:t>
+        <w:t xml:space="preserve">link </w:t>
+      </w:r>
+      <w:r>
+        <w:t>underlying</w:t>
+      </w:r>
+      <w:r>
+        <w:t xml:space="preserve"> </w:t>
+      </w:r>
+      <w:r>
+        <w:t xml:space="preserve">depression and CAD, we </w:t>
       </w:r>
       <w:r>
         <w:t>can</w:t>
@@ -1319,120 +1302,70 @@
         <w:t>,</w:t>
       </w:r>
       <w:r>
-        <w:t xml:space="preserve"> such as biofeedback </w:t>
-      </w:r>
-      <w:r>
-        <w:t>or</w:t>
-      </w:r>
-      <w:r>
-        <w:t xml:space="preserve"> vagal nerve stimulation. </w:t>
-      </w:r>
-      <w:r>
-        <w:t xml:space="preserve">The F32 will allow me to work with experts in mental health and cardiovascular pathophysiology (Drs. Viola Vaccarino, Amit Shah) and </w:t>
+        <w:t xml:space="preserve"> suc</w:t>
+      </w:r>
+      <w:bookmarkStart w:id="0" w:name="_GoBack"/>
+      <w:bookmarkEnd w:id="0"/>
+      <w:r>
+        <w:t>h as vagal nerve stimulation.</w:t>
+      </w:r>
+      <w:r>
+        <w:fldChar w:fldCharType="begin" w:fldLock="1"/>
+      </w:r>
+      <w:r>
+        <w:instrText>ADDIN CSL_CITATION {"citationItems":[{"id":"ITEM-1","itemData":{"DOI":"10.2147/JIR.S163248","ISSN":"11787031","abstract":"In this review, we provide an overview of the US Food and Drug Administration (FDA)- approved clinical uses of vagus nerve stimulation (VNS) as well as information about the ongoing studies and preclinical research to expand the use of VNS to additional applications. VNS is currently FDA approved for therapeutic use in patients aged &gt;12 years with drug-resistant epilepsy and depression. Recent studies of VNS in in vivo systems have shown that it has anti-inflammatory properties which has led to more preclinical research aimed at expanding VNS treatment across a wider range of inflammatory disorders. Although the signaling pathway and mechanism by which VNS affects inflammation remain unknown, VNS has shown promising results in treating chronic inflammatory disorders such as sepsis, lung injury, rheumatoid arthritis (RA), and diabetes. It is also being used to control pain in fibromyalgia and migraines. This new preclinical research shows that VNS bears the promise of being applied to a wider range of therapeutic applications.","author":[{"dropping-particle":"","family":"Johnson","given":"Rhaya L.","non-dropping-particle":"","parse-names":false,"suffix":""},{"dropping-particle":"","family":"Wilson","given":"Christopher G.","non-dropping-particle":"","parse-names":false,"suffix":""}],"container-title":"Journal of Inflammation Research","id":"ITEM-1","issued":{"date-parts":[["2018","5","16"]]},"page":"203-213","publisher":"Dove Medical Press Ltd","title":"A review of vagus nerve stimulation as a therapeutic intervention","type":"article","volume":"11"},"uris":["http://www.mendeley.com/documents/?uuid=4a141b2e-368f-3cdb-a015-d23efa212cea"]}],"mendeley":{"formattedCitation":"&lt;sup&gt;33&lt;/sup&gt;","plainTextFormattedCitation":"33","previouslyFormattedCitation":"&lt;sup&gt;32&lt;/sup&gt;"},"properties":{"noteIndex":0},"schema":"https://github.com/citation-style-language/schema/raw/master/csl-citation.json"}</w:instrText>
+      </w:r>
+      <w:r>
+        <w:fldChar w:fldCharType="separate"/>
+      </w:r>
+      <w:r>
+        <w:rPr>
+          <w:noProof/>
+          <w:vertAlign w:val="superscript"/>
+        </w:rPr>
+        <w:t>33</w:t>
+      </w:r>
+      <w:r>
+        <w:fldChar w:fldCharType="end"/>
+      </w:r>
+      <w:r>
+        <w:t xml:space="preserve"> </w:t>
+      </w:r>
+      <w:r>
+        <w:t>The F32 will allow me t</w:t>
+      </w:r>
+      <w:r>
+        <w:t>o expand on my TL1 award t</w:t>
+      </w:r>
+      <w:r>
+        <w:t xml:space="preserve">o work with experts in mental health and cardiovascular pathophysiology (Drs. Viola Vaccarino, Amit Shah) and </w:t>
       </w:r>
       <w:r>
         <w:lastRenderedPageBreak/>
-        <w:t>cardiovascular epidemiology (</w:t>
-      </w:r>
-      <w:r>
-        <w:t xml:space="preserve">Dr. </w:t>
-      </w:r>
-      <w:r>
-        <w:t>Alvaro Alonso). Their mentorship</w:t>
-      </w:r>
-      <w:r>
-        <w:t>,</w:t>
-      </w:r>
-      <w:r>
-        <w:t xml:space="preserve"> </w:t>
-      </w:r>
-      <w:r>
-        <w:t xml:space="preserve">the </w:t>
-      </w:r>
-      <w:r>
-        <w:t>training in computational methods, quantitative epidemiology, and autonomic physiology</w:t>
-      </w:r>
-      <w:r>
-        <w:t>, a</w:t>
-      </w:r>
-      <w:r>
-        <w:t xml:space="preserve">nd this research experience will help me establish expertise in the area of </w:t>
-      </w:r>
-      <w:r>
-        <w:t>neurocardiology</w:t>
-      </w:r>
-      <w:r>
-        <w:t xml:space="preserve"> and prepare me for an </w:t>
-      </w:r>
-      <w:del w:id="0" w:author="Shah, Anish" w:date="2019-11-09T21:47:00Z">
-        <w:r>
-          <w:delText>independe</w:delText>
-        </w:r>
-      </w:del>
-      <w:ins w:id="1" w:author="Shah, Anish" w:date="2019-11-09T21:47:00Z">
-        <w:r>
-          <w:t>early career development award</w:t>
-        </w:r>
-      </w:ins>
-      <w:ins w:id="2" w:author="Shah, Anish" w:date="2019-11-09T22:03:00Z">
-        <w:r>
-          <w:t xml:space="preserve">. This is the first step towards </w:t>
-        </w:r>
-      </w:ins>
-      <w:ins w:id="3" w:author="Shah, Anish" w:date="2019-11-09T21:47:00Z">
-        <w:r>
-          <w:t>becom</w:t>
-        </w:r>
-      </w:ins>
-      <w:ins w:id="4" w:author="Shah, Anish" w:date="2019-11-09T22:03:00Z">
-        <w:r>
-          <w:t xml:space="preserve">ing </w:t>
-        </w:r>
-      </w:ins>
-      <w:bookmarkStart w:id="5" w:name="_GoBack"/>
-      <w:bookmarkEnd w:id="5"/>
-      <w:del w:id="6" w:author="Shah, Anish" w:date="2019-11-09T21:47:00Z">
-        <w:r>
-          <w:delText>nt career as</w:delText>
-        </w:r>
-        <w:r>
-          <w:delText xml:space="preserve"> </w:delText>
-        </w:r>
-      </w:del>
-      <w:r>
-        <w:t>a</w:t>
-      </w:r>
-      <w:r>
-        <w:t xml:space="preserve"> physician scientist dedicated to improving the </w:t>
-      </w:r>
-      <w:r>
-        <w:t xml:space="preserve">cardiovascular </w:t>
-      </w:r>
-      <w:r>
-        <w:t>outcomes</w:t>
-      </w:r>
-      <w:r>
-        <w:t xml:space="preserve"> in patients with psychological disorders.</w:t>
-      </w:r>
-    </w:p>
-    <w:p>
-      <w:pPr>
-        <w:pStyle w:val="Heading1"/>
-      </w:pPr>
-    </w:p>
-    <w:p>
-      <w:pPr>
-        <w:pStyle w:val="Heading1"/>
-      </w:pPr>
-      <w:r>
+        <w:t>cardiovascular epidemiology (Dr. Alvaro Alonso)</w:t>
+      </w:r>
+      <w:r>
+        <w:t>, and prepare me for an early career development award on improving cardiovascular outcomes in patients with psychological disorders.</w:t>
+      </w:r>
+      <w:r>
+        <w:rPr>
+          <w:b/>
+        </w:rPr>
         <w:br w:type="column"/>
       </w:r>
       <w:r>
+        <w:rPr>
+          <w:b/>
+        </w:rPr>
         <w:lastRenderedPageBreak/>
         <w:t>REFERENCES</w:t>
       </w:r>
     </w:p>
-    <w:p/>
+    <w:p>
+      <w:pPr>
+        <w:widowControl w:val="0"/>
+      </w:pPr>
+    </w:p>
     <w:p>
       <w:pPr>
         <w:widowControl w:val="0"/>
@@ -1467,23 +1400,23 @@
           <w:szCs w:val="24"/>
         </w:rPr>
         <w:tab/>
-        <w:t xml:space="preserve">Jha MK, Qamar A, Vaduganathan M, Charney DS, Murrough JW. Screening and Management of Depression in Patients With Cardiovascular Disease: JACC State-of-the-Art Review. </w:t>
-      </w:r>
-      <w:r>
-        <w:rPr>
-          <w:i/>
-          <w:iCs/>
-          <w:noProof/>
-          <w:szCs w:val="24"/>
-        </w:rPr>
-        <w:t>J Am Coll Cardiol</w:t>
-      </w:r>
-      <w:r>
-        <w:rPr>
-          <w:noProof/>
-          <w:szCs w:val="24"/>
-        </w:rPr>
-        <w:t>. 2019;73(14):1827-1845. doi:10.1016/j.jacc.2019.01.041</w:t>
+        <w:t xml:space="preserve">Carney RM, Freedland KE. Depression and coronary heart disease. </w:t>
+      </w:r>
+      <w:r>
+        <w:rPr>
+          <w:i/>
+          <w:iCs/>
+          <w:noProof/>
+          <w:szCs w:val="24"/>
+        </w:rPr>
+        <w:t>Nat Rev Cardiol</w:t>
+      </w:r>
+      <w:r>
+        <w:rPr>
+          <w:noProof/>
+          <w:szCs w:val="24"/>
+        </w:rPr>
+        <w:t>. 2017;14(3):145-155. doi:10.1038/nrcardio.2016.181</w:t>
       </w:r>
     </w:p>
     <w:p>
@@ -1511,23 +1444,23 @@
           <w:szCs w:val="24"/>
         </w:rPr>
         <w:tab/>
-        <w:t xml:space="preserve">Lichtman JH, Froelicher ES, Blumenthal JA, et al. Depression as a risk factor for poor prognosis among patients with acute coronary syndrome: Systematic review and recommendations: A scientific statement from the american heart association. </w:t>
-      </w:r>
-      <w:r>
-        <w:rPr>
-          <w:i/>
-          <w:iCs/>
-          <w:noProof/>
-          <w:szCs w:val="24"/>
-        </w:rPr>
-        <w:t>Circulation</w:t>
-      </w:r>
-      <w:r>
-        <w:rPr>
-          <w:noProof/>
-          <w:szCs w:val="24"/>
-        </w:rPr>
-        <w:t>. 2014;129(12):1350-1369. doi:10.1161/CIR.0000000000000019</w:t>
+        <w:t xml:space="preserve">Jha MK, Qamar A, Vaduganathan M, Charney DS, Murrough JW. Screening and Management of Depression in Patients With Cardiovascular Disease: JACC State-of-the-Art Review. </w:t>
+      </w:r>
+      <w:r>
+        <w:rPr>
+          <w:i/>
+          <w:iCs/>
+          <w:noProof/>
+          <w:szCs w:val="24"/>
+        </w:rPr>
+        <w:t>J Am Coll Cardiol</w:t>
+      </w:r>
+      <w:r>
+        <w:rPr>
+          <w:noProof/>
+          <w:szCs w:val="24"/>
+        </w:rPr>
+        <w:t>. 2019;73(14):1827-1845. doi:10.1016/j.jacc.2019.01.041</w:t>
       </w:r>
     </w:p>
     <w:p>
@@ -1555,23 +1488,23 @@
           <w:szCs w:val="24"/>
         </w:rPr>
         <w:tab/>
-        <w:t xml:space="preserve">Meijer A, Conradi HJ, Bos EH, Thombs BD, van Melle JP, de Jonge P. Prognostic association of depression following myocardial infarction with mortality and cardiovascular events: A meta-analysis of 25 years of research. </w:t>
-      </w:r>
-      <w:r>
-        <w:rPr>
-          <w:i/>
-          <w:iCs/>
-          <w:noProof/>
-          <w:szCs w:val="24"/>
-        </w:rPr>
-        <w:t>Gen Hosp Psychiatry</w:t>
-      </w:r>
-      <w:r>
-        <w:rPr>
-          <w:noProof/>
-          <w:szCs w:val="24"/>
-        </w:rPr>
-        <w:t>. 2011;33(3):203-216. doi:10.1016/j.genhosppsych.2011.02.007</w:t>
+        <w:t xml:space="preserve">Lichtman JH, Froelicher ES, Blumenthal JA, et al. Depression as a risk factor for poor prognosis among patients with acute coronary syndrome: Systematic review and recommendations: A scientific statement from the american heart association. </w:t>
+      </w:r>
+      <w:r>
+        <w:rPr>
+          <w:i/>
+          <w:iCs/>
+          <w:noProof/>
+          <w:szCs w:val="24"/>
+        </w:rPr>
+        <w:t>Circulation</w:t>
+      </w:r>
+      <w:r>
+        <w:rPr>
+          <w:noProof/>
+          <w:szCs w:val="24"/>
+        </w:rPr>
+        <w:t>. 2014;129(12):1350-1369. doi:10.1161/CIR.0000000000000019</w:t>
       </w:r>
     </w:p>
     <w:p>
@@ -1599,23 +1532,23 @@
           <w:szCs w:val="24"/>
         </w:rPr>
         <w:tab/>
-        <w:t xml:space="preserve">Smolderen KG, Buchanan DM, Gosch K, et al. Depression Treatment and 1-Year Mortality after Acute Myocardial Infarction: Insights from the TRIUMPH Registry (Translational Research Investigating Underlying Disparities in Acute Myocardial Infarction Patients’ Health Status). </w:t>
-      </w:r>
-      <w:r>
-        <w:rPr>
-          <w:i/>
-          <w:iCs/>
-          <w:noProof/>
-          <w:szCs w:val="24"/>
-        </w:rPr>
-        <w:t>Circulation</w:t>
-      </w:r>
-      <w:r>
-        <w:rPr>
-          <w:noProof/>
-          <w:szCs w:val="24"/>
-        </w:rPr>
-        <w:t>. 2017;135(18):1681-1689. doi:10.1161/CIRCULATIONAHA.116.025140</w:t>
+        <w:t xml:space="preserve">Meijer A, Conradi HJ, Bos EH, Thombs BD, van Melle JP, de Jonge P. Prognostic association of depression following myocardial infarction with mortality and cardiovascular events: A meta-analysis of 25 years of research. </w:t>
+      </w:r>
+      <w:r>
+        <w:rPr>
+          <w:i/>
+          <w:iCs/>
+          <w:noProof/>
+          <w:szCs w:val="24"/>
+        </w:rPr>
+        <w:t>Gen Hosp Psychiatry</w:t>
+      </w:r>
+      <w:r>
+        <w:rPr>
+          <w:noProof/>
+          <w:szCs w:val="24"/>
+        </w:rPr>
+        <w:t>. 2011;33(3):203-216. doi:10.1016/j.genhosppsych.2011.02.007</w:t>
       </w:r>
     </w:p>
     <w:p>
@@ -1643,23 +1576,23 @@
           <w:szCs w:val="24"/>
         </w:rPr>
         <w:tab/>
-        <w:t xml:space="preserve">Van Melle JP, De Jonge P, Honig A, et al. Effects of antidepressant treatment following myocardial infarction. </w:t>
-      </w:r>
-      <w:r>
-        <w:rPr>
-          <w:i/>
-          <w:iCs/>
-          <w:noProof/>
-          <w:szCs w:val="24"/>
-        </w:rPr>
-        <w:t>Br J Psychiatry</w:t>
-      </w:r>
-      <w:r>
-        <w:rPr>
-          <w:noProof/>
-          <w:szCs w:val="24"/>
-        </w:rPr>
-        <w:t>. 2007;190(JUNE):460-466. doi:10.1192/bjp.bp.106.028647</w:t>
+        <w:t xml:space="preserve">Berkman LF, Blumenthal J, Burg M, et al. Effects of Treating Depression and Low Perceived Social Support on Clinical Events after Myocardial Infarction: The Enhancing Recovery in Coronary Heart Disease Patients (ENRICHD) Randomized Trial. </w:t>
+      </w:r>
+      <w:r>
+        <w:rPr>
+          <w:i/>
+          <w:iCs/>
+          <w:noProof/>
+          <w:szCs w:val="24"/>
+        </w:rPr>
+        <w:t>J Am Med Assoc</w:t>
+      </w:r>
+      <w:r>
+        <w:rPr>
+          <w:noProof/>
+          <w:szCs w:val="24"/>
+        </w:rPr>
+        <w:t>. 2003;289(23):3106-3116. doi:10.1001/jama.289.23.3106</w:t>
       </w:r>
     </w:p>
     <w:p>
@@ -1687,23 +1620,23 @@
           <w:szCs w:val="24"/>
         </w:rPr>
         <w:tab/>
-        <w:t xml:space="preserve">Berkman LF, Blumenthal J, Burg M, et al. Effects of Treating Depression and Low Perceived Social Support on Clinical Events after Myocardial Infarction: The Enhancing Recovery in Coronary Heart Disease Patients (ENRICHD) Randomized Trial. </w:t>
-      </w:r>
-      <w:r>
-        <w:rPr>
-          <w:i/>
-          <w:iCs/>
-          <w:noProof/>
-          <w:szCs w:val="24"/>
-        </w:rPr>
-        <w:t>J Am Med Assoc</w:t>
-      </w:r>
-      <w:r>
-        <w:rPr>
-          <w:noProof/>
-          <w:szCs w:val="24"/>
-        </w:rPr>
-        <w:t>. 2003;289(23):3106-3116. doi:10.1001/jama.289.23.3106</w:t>
+        <w:t xml:space="preserve">Kronish IM, Moise N, Cheung YK, et al. Effect of Depression Screening after Acute Coronary Syndromes on Quality of Life: The CODIACS-QoL Randomized Clinical Trial. </w:t>
+      </w:r>
+      <w:r>
+        <w:rPr>
+          <w:i/>
+          <w:iCs/>
+          <w:noProof/>
+          <w:szCs w:val="24"/>
+        </w:rPr>
+        <w:t>JAMA Intern Med</w:t>
+      </w:r>
+      <w:r>
+        <w:rPr>
+          <w:noProof/>
+          <w:szCs w:val="24"/>
+        </w:rPr>
+        <w:t>. 2019. doi:10.1001/jamainternmed.2019.4518</w:t>
       </w:r>
     </w:p>
     <w:p>
@@ -1731,23 +1664,23 @@
           <w:szCs w:val="24"/>
         </w:rPr>
         <w:tab/>
-        <w:t xml:space="preserve">Vaccarino V, Votaw J, Faber T, et al. Major depression and coronary flow reserve detected by positron emission tomography. </w:t>
-      </w:r>
-      <w:r>
-        <w:rPr>
-          <w:i/>
-          <w:iCs/>
-          <w:noProof/>
-          <w:szCs w:val="24"/>
-        </w:rPr>
-        <w:t>Arch Intern Med</w:t>
-      </w:r>
-      <w:r>
-        <w:rPr>
-          <w:noProof/>
-          <w:szCs w:val="24"/>
-        </w:rPr>
-        <w:t>. 2009;169(18):1668-1676. doi:10.1001/archinternmed.2009.330</w:t>
+        <w:t xml:space="preserve">Carney RM, Blumenthal JA, Freedland KE, et al. </w:t>
+      </w:r>
+      <w:r>
+        <w:rPr>
+          <w:i/>
+          <w:iCs/>
+          <w:noProof/>
+          <w:szCs w:val="24"/>
+        </w:rPr>
+        <w:t>Low Heart Rate Variability and the Effect of Depression on Post-Myocardial Infarction Mortality</w:t>
+      </w:r>
+      <w:r>
+        <w:rPr>
+          <w:noProof/>
+          <w:szCs w:val="24"/>
+        </w:rPr>
+        <w:t>. Vol 165.; 2005. doi:10.1001/archinte.165.13.1486</w:t>
       </w:r>
     </w:p>
     <w:p>
@@ -1775,23 +1708,23 @@
           <w:szCs w:val="24"/>
         </w:rPr>
         <w:tab/>
-        <w:t xml:space="preserve">Wei J, Pimple P, Shah AJ, et al. Depressive symptoms are associated with mental stress-induced myocardial ischemia after acute myocardial infarction. Hayley S, ed. </w:t>
-      </w:r>
-      <w:r>
-        <w:rPr>
-          <w:i/>
-          <w:iCs/>
-          <w:noProof/>
-          <w:szCs w:val="24"/>
-        </w:rPr>
-        <w:t>PLoS One</w:t>
-      </w:r>
-      <w:r>
-        <w:rPr>
-          <w:noProof/>
-          <w:szCs w:val="24"/>
-        </w:rPr>
-        <w:t>. 2014;9(7):e102986. doi:10.1371/journal.pone.0102986</w:t>
+        <w:t xml:space="preserve">Penninx BWJH. Depression and cardiovascular disease: Epidemiological evidence on their linking mechanisms. </w:t>
+      </w:r>
+      <w:r>
+        <w:rPr>
+          <w:i/>
+          <w:iCs/>
+          <w:noProof/>
+          <w:szCs w:val="24"/>
+        </w:rPr>
+        <w:t>Neurosci Biobehav Rev</w:t>
+      </w:r>
+      <w:r>
+        <w:rPr>
+          <w:noProof/>
+          <w:szCs w:val="24"/>
+        </w:rPr>
+        <w:t>. 2017;74:277-286. doi:10.1016/j.neubiorev.2016.07.003</w:t>
       </w:r>
     </w:p>
     <w:p>
@@ -1819,23 +1752,23 @@
           <w:szCs w:val="24"/>
         </w:rPr>
         <w:tab/>
-        <w:t xml:space="preserve">Carney RM, Freedland KE. Depression and coronary heart disease. </w:t>
-      </w:r>
-      <w:r>
-        <w:rPr>
-          <w:i/>
-          <w:iCs/>
-          <w:noProof/>
-          <w:szCs w:val="24"/>
-        </w:rPr>
-        <w:t>Nat Rev Cardiol</w:t>
-      </w:r>
-      <w:r>
-        <w:rPr>
-          <w:noProof/>
-          <w:szCs w:val="24"/>
-        </w:rPr>
-        <w:t>. 2017;14(3):145-155. doi:10.1038/nrcardio.2016.181</w:t>
+        <w:t xml:space="preserve">Carreno FR, Frazer A. Vagal Nerve Stimulation for Treatment-Resistant Depression. </w:t>
+      </w:r>
+      <w:r>
+        <w:rPr>
+          <w:i/>
+          <w:iCs/>
+          <w:noProof/>
+          <w:szCs w:val="24"/>
+        </w:rPr>
+        <w:t>Neurotherapeutics</w:t>
+      </w:r>
+      <w:r>
+        <w:rPr>
+          <w:noProof/>
+          <w:szCs w:val="24"/>
+        </w:rPr>
+        <w:t>. 2017;14(3):716-727. doi:10.1007/s13311-017-0537-8</w:t>
       </w:r>
     </w:p>
     <w:p>
@@ -1863,23 +1796,23 @@
           <w:szCs w:val="24"/>
         </w:rPr>
         <w:tab/>
-        <w:t xml:space="preserve">Thayer JF, Lane RD. A model of neurovisceral integration in emotion regulation and dysregulation. </w:t>
-      </w:r>
-      <w:r>
-        <w:rPr>
-          <w:i/>
-          <w:iCs/>
-          <w:noProof/>
-          <w:szCs w:val="24"/>
-        </w:rPr>
-        <w:t>J Affect Disord</w:t>
-      </w:r>
-      <w:r>
-        <w:rPr>
-          <w:noProof/>
-          <w:szCs w:val="24"/>
-        </w:rPr>
-        <w:t>. 2000;61(3):201-216. doi:10.1016/S0165-0327(00)00338-4</w:t>
+        <w:t xml:space="preserve">Zamotrinsky A V., Kondratiev B, De Jong JW. Vagal neurostimulation in patients with coronary artery disease. </w:t>
+      </w:r>
+      <w:r>
+        <w:rPr>
+          <w:i/>
+          <w:iCs/>
+          <w:noProof/>
+          <w:szCs w:val="24"/>
+        </w:rPr>
+        <w:t>Auton Neurosci Basic Clin</w:t>
+      </w:r>
+      <w:r>
+        <w:rPr>
+          <w:noProof/>
+          <w:szCs w:val="24"/>
+        </w:rPr>
+        <w:t>. 2001;88(1-2):109-116. doi:10.1016/S1566-0702(01)00227-2</w:t>
       </w:r>
     </w:p>
     <w:p>
@@ -1907,23 +1840,23 @@
           <w:szCs w:val="24"/>
         </w:rPr>
         <w:tab/>
-        <w:t xml:space="preserve">Richard Jennings J, Allen B, Gianaros PJ, Thayer JF, Manuck SB. Focusing neurovisceral integration: Cognition, heart rate variability, and cerebral blood flow. </w:t>
-      </w:r>
-      <w:r>
-        <w:rPr>
-          <w:i/>
-          <w:iCs/>
-          <w:noProof/>
-          <w:szCs w:val="24"/>
-        </w:rPr>
-        <w:t>Psychophysiology</w:t>
-      </w:r>
-      <w:r>
-        <w:rPr>
-          <w:noProof/>
-          <w:szCs w:val="24"/>
-        </w:rPr>
-        <w:t>. 2015;52(2):214-224. doi:10.1111/psyp.12319</w:t>
+        <w:t xml:space="preserve">Zhang Y, Mazgalev TN. Arrhythmias and vagus nerve stimulation. </w:t>
+      </w:r>
+      <w:r>
+        <w:rPr>
+          <w:i/>
+          <w:iCs/>
+          <w:noProof/>
+          <w:szCs w:val="24"/>
+        </w:rPr>
+        <w:t>Heart Fail Rev</w:t>
+      </w:r>
+      <w:r>
+        <w:rPr>
+          <w:noProof/>
+          <w:szCs w:val="24"/>
+        </w:rPr>
+        <w:t>. 2011;16(2):147-161. doi:10.1007/s10741-010-9178-2</w:t>
       </w:r>
     </w:p>
     <w:p>
@@ -1951,23 +1884,23 @@
           <w:szCs w:val="24"/>
         </w:rPr>
         <w:tab/>
-        <w:t xml:space="preserve">Armour JA. Myocardial ischaemia and the cardiac nervous system. </w:t>
-      </w:r>
-      <w:r>
-        <w:rPr>
-          <w:i/>
-          <w:iCs/>
-          <w:noProof/>
-          <w:szCs w:val="24"/>
-        </w:rPr>
-        <w:t>Eur Heart J</w:t>
-      </w:r>
-      <w:r>
-        <w:rPr>
-          <w:noProof/>
-          <w:szCs w:val="24"/>
-        </w:rPr>
-        <w:t>. 1999;16(12):1751-1752. https://academic.oup.com/cardiovascres/article-abstract/41/1/41/317013. Accessed September 27, 2018.</w:t>
+        <w:t xml:space="preserve">Shah A, Lampert R, Goldberg J, Bremner JD, Vaccarino V, Shah A. Abstract 15216: Circadian Autonomic Inflexibility: A Marker of Ischemic Heart Disease. </w:t>
+      </w:r>
+      <w:r>
+        <w:rPr>
+          <w:i/>
+          <w:iCs/>
+          <w:noProof/>
+          <w:szCs w:val="24"/>
+        </w:rPr>
+        <w:t>Circulation</w:t>
+      </w:r>
+      <w:r>
+        <w:rPr>
+          <w:noProof/>
+          <w:szCs w:val="24"/>
+        </w:rPr>
+        <w:t>. 2018;138(Suppl_1):A15216-A15216. doi:10.1161/circ.138.suppl_1.15216</w:t>
       </w:r>
     </w:p>
     <w:p>
@@ -1995,23 +1928,23 @@
           <w:szCs w:val="24"/>
         </w:rPr>
         <w:tab/>
-        <w:t xml:space="preserve">Ko YA, Hayek S, Sandesara P, Samman Tahhan A, Quyyumi A. Cohort profile: The Emory Cardiovascular Biobank (EmCAB). </w:t>
-      </w:r>
-      <w:r>
-        <w:rPr>
-          <w:i/>
-          <w:iCs/>
-          <w:noProof/>
-          <w:szCs w:val="24"/>
-        </w:rPr>
-        <w:t>BMJ Open</w:t>
-      </w:r>
-      <w:r>
-        <w:rPr>
-          <w:noProof/>
-          <w:szCs w:val="24"/>
-        </w:rPr>
-        <w:t>. 2017;7(12):e018753. doi:10.1136/bmjopen-2017-018753</w:t>
+        <w:t xml:space="preserve">Task Force of the ESC and NAS. Heart Rate Variability. </w:t>
+      </w:r>
+      <w:r>
+        <w:rPr>
+          <w:i/>
+          <w:iCs/>
+          <w:noProof/>
+          <w:szCs w:val="24"/>
+        </w:rPr>
+        <w:t>Eur Heart J</w:t>
+      </w:r>
+      <w:r>
+        <w:rPr>
+          <w:noProof/>
+          <w:szCs w:val="24"/>
+        </w:rPr>
+        <w:t>. 1996;17(5):354-381. doi:10.1161/01.CIR.93.5.1043</w:t>
       </w:r>
     </w:p>
     <w:p>
@@ -2039,23 +1972,23 @@
           <w:szCs w:val="24"/>
         </w:rPr>
         <w:tab/>
-        <w:t xml:space="preserve">Shah AJ, Ghasemzadeh N, Zaragoza-Macias E, et al. Sex and age differences in the association of depression with obstructive coronary artery disease and adverse cardiovascular events. </w:t>
-      </w:r>
-      <w:r>
-        <w:rPr>
-          <w:i/>
-          <w:iCs/>
-          <w:noProof/>
-          <w:szCs w:val="24"/>
-        </w:rPr>
-        <w:t>J Am Heart Assoc</w:t>
-      </w:r>
-      <w:r>
-        <w:rPr>
-          <w:noProof/>
-          <w:szCs w:val="24"/>
-        </w:rPr>
-        <w:t>. 2014;3(3):e000741. doi:10.1161/JAHA.113.000741</w:t>
+        <w:t xml:space="preserve">Saul J. Beat-To-Beat Variations of Heart Rate Reflect Modulation of Cardiac Autonomic Outflow. </w:t>
+      </w:r>
+      <w:r>
+        <w:rPr>
+          <w:i/>
+          <w:iCs/>
+          <w:noProof/>
+          <w:szCs w:val="24"/>
+        </w:rPr>
+        <w:t>Physiology</w:t>
+      </w:r>
+      <w:r>
+        <w:rPr>
+          <w:noProof/>
+          <w:szCs w:val="24"/>
+        </w:rPr>
+        <w:t>. 1990;5(1):32-37. doi:10.1152/physiologyonline.1990.5.1.32</w:t>
       </w:r>
     </w:p>
     <w:p>
@@ -2083,23 +2016,23 @@
           <w:szCs w:val="24"/>
         </w:rPr>
         <w:tab/>
-        <w:t xml:space="preserve">Task Force of the ESC and NAS. Heart Rate Variability. </w:t>
-      </w:r>
-      <w:r>
-        <w:rPr>
-          <w:i/>
-          <w:iCs/>
-          <w:noProof/>
-          <w:szCs w:val="24"/>
-        </w:rPr>
-        <w:t>Eur Heart J</w:t>
-      </w:r>
-      <w:r>
-        <w:rPr>
-          <w:noProof/>
-          <w:szCs w:val="24"/>
-        </w:rPr>
-        <w:t>. 1996;17(5):354-381. doi:10.1161/01.CIR.93.5.1043</w:t>
+        <w:t xml:space="preserve">Carney RM, Freedland KE. Depression and heart rate variability in patients with coronary heart disease. </w:t>
+      </w:r>
+      <w:r>
+        <w:rPr>
+          <w:i/>
+          <w:iCs/>
+          <w:noProof/>
+          <w:szCs w:val="24"/>
+        </w:rPr>
+        <w:t>Cleve Clin J Med</w:t>
+      </w:r>
+      <w:r>
+        <w:rPr>
+          <w:noProof/>
+          <w:szCs w:val="24"/>
+        </w:rPr>
+        <w:t>. 2009;76(SUPPL.2). doi:10.3949/ccjm.76.s2.03</w:t>
       </w:r>
     </w:p>
     <w:p>
@@ -2127,23 +2060,23 @@
           <w:szCs w:val="24"/>
         </w:rPr>
         <w:tab/>
-        <w:t xml:space="preserve">Saul J. Beat-To-Beat Variations of Heart Rate Reflect Modulation of Cardiac Autonomic Outflow. </w:t>
-      </w:r>
-      <w:r>
-        <w:rPr>
-          <w:i/>
-          <w:iCs/>
-          <w:noProof/>
-          <w:szCs w:val="24"/>
-        </w:rPr>
-        <w:t>Physiology</w:t>
-      </w:r>
-      <w:r>
-        <w:rPr>
-          <w:noProof/>
-          <w:szCs w:val="24"/>
-        </w:rPr>
-        <w:t>. 1990;5(1):32-37. doi:10.1152/physiologyonline.1990.5.1.32</w:t>
+        <w:t xml:space="preserve">Carney RM, Howells WB, Blumenthal JA, et al. Heart rate turbulence, depression, and survival after acute myocardial infarction. </w:t>
+      </w:r>
+      <w:r>
+        <w:rPr>
+          <w:i/>
+          <w:iCs/>
+          <w:noProof/>
+          <w:szCs w:val="24"/>
+        </w:rPr>
+        <w:t>Psychosom Med</w:t>
+      </w:r>
+      <w:r>
+        <w:rPr>
+          <w:noProof/>
+          <w:szCs w:val="24"/>
+        </w:rPr>
+        <w:t>. 2007;69(1):4-9. doi:10.1097/01.psy.0000249733.33811.00</w:t>
       </w:r>
     </w:p>
     <w:p>
@@ -2171,23 +2104,23 @@
           <w:szCs w:val="24"/>
         </w:rPr>
         <w:tab/>
-        <w:t xml:space="preserve">Carney RM, Freedland KE. Depression and heart rate variability in patients with coronary heart disease. </w:t>
-      </w:r>
-      <w:r>
-        <w:rPr>
-          <w:i/>
-          <w:iCs/>
-          <w:noProof/>
-          <w:szCs w:val="24"/>
-        </w:rPr>
-        <w:t>Cleve Clin J Med</w:t>
-      </w:r>
-      <w:r>
-        <w:rPr>
-          <w:noProof/>
-          <w:szCs w:val="24"/>
-        </w:rPr>
-        <w:t>. 2009;76(SUPPL.2). doi:10.3949/ccjm.76.s2.03</w:t>
+        <w:t xml:space="preserve">Kotecha D, New G, Flather MD, Eccleston D, Pepper J, Krum H. Five-minute heart rate variability can predict obstructive angiographic coronary disease. </w:t>
+      </w:r>
+      <w:r>
+        <w:rPr>
+          <w:i/>
+          <w:iCs/>
+          <w:noProof/>
+          <w:szCs w:val="24"/>
+        </w:rPr>
+        <w:t>Heart</w:t>
+      </w:r>
+      <w:r>
+        <w:rPr>
+          <w:noProof/>
+          <w:szCs w:val="24"/>
+        </w:rPr>
+        <w:t>. 2012;98(5):395-401. doi:10.1136/heartjnl-2011-300033</w:t>
       </w:r>
     </w:p>
     <w:p>
@@ -2215,23 +2148,23 @@
           <w:szCs w:val="24"/>
         </w:rPr>
         <w:tab/>
-        <w:t xml:space="preserve">Carney RM, Howells WB, Blumenthal JA, et al. Heart rate turbulence, depression, and survival after acute myocardial infarction. </w:t>
-      </w:r>
-      <w:r>
-        <w:rPr>
-          <w:i/>
-          <w:iCs/>
-          <w:noProof/>
-          <w:szCs w:val="24"/>
-        </w:rPr>
-        <w:t>Psychosom Med</w:t>
-      </w:r>
-      <w:r>
-        <w:rPr>
-          <w:noProof/>
-          <w:szCs w:val="24"/>
-        </w:rPr>
-        <w:t>. 2007;69(1):4-9. doi:10.1097/01.psy.0000249733.33811.00</w:t>
+        <w:t xml:space="preserve">Lewkowicz M, Levitan J, Puzanov N, Shnerb N, Saermark K. Description of complex time series by multipoles. </w:t>
+      </w:r>
+      <w:r>
+        <w:rPr>
+          <w:i/>
+          <w:iCs/>
+          <w:noProof/>
+          <w:szCs w:val="24"/>
+        </w:rPr>
+        <w:t>Phys A Stat Mech its Appl</w:t>
+      </w:r>
+      <w:r>
+        <w:rPr>
+          <w:noProof/>
+          <w:szCs w:val="24"/>
+        </w:rPr>
+        <w:t>. 2002;311(1-2):260-274. doi:10.1016/S0378-4371(02)00831-2</w:t>
       </w:r>
     </w:p>
     <w:p>
@@ -2259,23 +2192,23 @@
           <w:szCs w:val="24"/>
         </w:rPr>
         <w:tab/>
-        <w:t xml:space="preserve">Kotecha D, New G, Flather MD, Eccleston D, Pepper J, Krum H. Five-minute heart rate variability can predict obstructive angiographic coronary disease. </w:t>
-      </w:r>
-      <w:r>
-        <w:rPr>
-          <w:i/>
-          <w:iCs/>
-          <w:noProof/>
-          <w:szCs w:val="24"/>
-        </w:rPr>
-        <w:t>Heart</w:t>
-      </w:r>
-      <w:r>
-        <w:rPr>
-          <w:noProof/>
-          <w:szCs w:val="24"/>
-        </w:rPr>
-        <w:t>. 2012;98(5):395-401. doi:10.1136/heartjnl-2011-300033</w:t>
+        <w:t xml:space="preserve">Olesen RM, Bloch Thomsen PE, Saermark K, et al. Statistical analysis of the DIAMOND MI study by the multipole method. </w:t>
+      </w:r>
+      <w:r>
+        <w:rPr>
+          <w:i/>
+          <w:iCs/>
+          <w:noProof/>
+          <w:szCs w:val="24"/>
+        </w:rPr>
+        <w:t>Physiol Meas</w:t>
+      </w:r>
+      <w:r>
+        <w:rPr>
+          <w:noProof/>
+          <w:szCs w:val="24"/>
+        </w:rPr>
+        <w:t>. 2005;26(5):591-598. doi:10.1088/0967-3334/26/5/002</w:t>
       </w:r>
     </w:p>
     <w:p>
@@ -2303,31 +2236,23 @@
           <w:szCs w:val="24"/>
         </w:rPr>
         <w:tab/>
-        <w:t xml:space="preserve">Lewkowicz M, Levitan J, Puzanov N, Shnerb N, Saermark K. Description of complex time series by </w:t>
-      </w:r>
-      <w:r>
-        <w:rPr>
-          <w:noProof/>
-          <w:szCs w:val="24"/>
-        </w:rPr>
-        <w:lastRenderedPageBreak/>
-        <w:t xml:space="preserve">multipoles. </w:t>
-      </w:r>
-      <w:r>
-        <w:rPr>
-          <w:i/>
-          <w:iCs/>
-          <w:noProof/>
-          <w:szCs w:val="24"/>
-        </w:rPr>
-        <w:t>Phys A Stat Mech its Appl</w:t>
-      </w:r>
-      <w:r>
-        <w:rPr>
-          <w:noProof/>
-          <w:szCs w:val="24"/>
-        </w:rPr>
-        <w:t>. 2002;311(1-2):260-274. doi:10.1016/S0378-4371(02)00831-2</w:t>
+        <w:t xml:space="preserve">Jørgensen RM, Abildstrøm SZ, Levitan J, et al. Heart Rate Variability Density Analysis (Dyx) and Prediction of Long-Term Mortality after Acute Myocardial Infarction. </w:t>
+      </w:r>
+      <w:r>
+        <w:rPr>
+          <w:i/>
+          <w:iCs/>
+          <w:noProof/>
+          <w:szCs w:val="24"/>
+        </w:rPr>
+        <w:t>Ann Noninvasive Electrocardiol</w:t>
+      </w:r>
+      <w:r>
+        <w:rPr>
+          <w:noProof/>
+          <w:szCs w:val="24"/>
+        </w:rPr>
+        <w:t>. 2016;21(1):60-68. doi:10.1111/anec.12297</w:t>
       </w:r>
     </w:p>
     <w:p>
@@ -2355,23 +2280,31 @@
           <w:szCs w:val="24"/>
         </w:rPr>
         <w:tab/>
-        <w:t xml:space="preserve">Olesen RM, Bloch Thomsen PE, Saermark K, et al. Statistical analysis of the DIAMOND MI study by the multipole method. </w:t>
-      </w:r>
-      <w:r>
-        <w:rPr>
-          <w:i/>
-          <w:iCs/>
-          <w:noProof/>
-          <w:szCs w:val="24"/>
-        </w:rPr>
-        <w:t>Physiol Meas</w:t>
-      </w:r>
-      <w:r>
-        <w:rPr>
-          <w:noProof/>
-          <w:szCs w:val="24"/>
-        </w:rPr>
-        <w:t>. 2005;26(5):591-598. doi:10.1088/0967-3334/26/5/002</w:t>
+        <w:t xml:space="preserve">Goldkorn R, Naimushin A, Shlomo N, et al. Comparison of the usefulness of heart rate variability versus exercise stress testing for the detection of myocardial ischemia in patients without known coronary </w:t>
+      </w:r>
+      <w:r>
+        <w:rPr>
+          <w:noProof/>
+          <w:szCs w:val="24"/>
+        </w:rPr>
+        <w:lastRenderedPageBreak/>
+        <w:t xml:space="preserve">artery disease. </w:t>
+      </w:r>
+      <w:r>
+        <w:rPr>
+          <w:i/>
+          <w:iCs/>
+          <w:noProof/>
+          <w:szCs w:val="24"/>
+        </w:rPr>
+        <w:t>Am J Cardiol</w:t>
+      </w:r>
+      <w:r>
+        <w:rPr>
+          <w:noProof/>
+          <w:szCs w:val="24"/>
+        </w:rPr>
+        <w:t>. 2015;115(11):1518-1522. doi:10.1016/j.amjcard.2015.02.054</w:t>
       </w:r>
     </w:p>
     <w:p>
@@ -2399,23 +2332,23 @@
           <w:szCs w:val="24"/>
         </w:rPr>
         <w:tab/>
-        <w:t xml:space="preserve">Jørgensen RM, Abildstrøm SZ, Levitan J, et al. Heart Rate Variability Density Analysis (Dyx) and Prediction of Long-Term Mortality after Acute Myocardial Infarction. </w:t>
-      </w:r>
-      <w:r>
-        <w:rPr>
-          <w:i/>
-          <w:iCs/>
-          <w:noProof/>
-          <w:szCs w:val="24"/>
-        </w:rPr>
-        <w:t>Ann Noninvasive Electrocardiol</w:t>
-      </w:r>
-      <w:r>
-        <w:rPr>
-          <w:noProof/>
-          <w:szCs w:val="24"/>
-        </w:rPr>
-        <w:t>. 2016;21(1):60-68. doi:10.1111/anec.12297</w:t>
+        <w:t xml:space="preserve">Oieru D, Moalem I, Rozen E, et al. A novel heart rate variability algorithm for the detection of myocardial ischemia: pilot data from a prospective clinical trial. </w:t>
+      </w:r>
+      <w:r>
+        <w:rPr>
+          <w:i/>
+          <w:iCs/>
+          <w:noProof/>
+          <w:szCs w:val="24"/>
+        </w:rPr>
+        <w:t>Isr Med Assoc J</w:t>
+      </w:r>
+      <w:r>
+        <w:rPr>
+          <w:noProof/>
+          <w:szCs w:val="24"/>
+        </w:rPr>
+        <w:t>. 2015;17(3):161-165. http://www.ncbi.nlm.nih.gov/pubmed/25946767.</w:t>
       </w:r>
     </w:p>
     <w:p>
@@ -2443,23 +2376,23 @@
           <w:szCs w:val="24"/>
         </w:rPr>
         <w:tab/>
-        <w:t xml:space="preserve">Shah A, Lampert R, Goldberg J, Bremner JD, Vaccarino V, Shah A. Abstract 15216: Circadian Autonomic Inflexibility: A Marker of Ischemic Heart Disease. </w:t>
-      </w:r>
-      <w:r>
-        <w:rPr>
-          <w:i/>
-          <w:iCs/>
-          <w:noProof/>
-          <w:szCs w:val="24"/>
-        </w:rPr>
-        <w:t>Circulation</w:t>
-      </w:r>
-      <w:r>
-        <w:rPr>
-          <w:noProof/>
-          <w:szCs w:val="24"/>
-        </w:rPr>
-        <w:t>. 2018;138(Suppl_1):A15216-A15216. doi:10.1161/circ.138.suppl_1.15216</w:t>
+        <w:t xml:space="preserve">Shah AJ, Ghasemzadeh N, Zaragoza-Macias E, et al. Sex and age differences in the association of depression with obstructive coronary artery disease and adverse cardiovascular events. </w:t>
+      </w:r>
+      <w:r>
+        <w:rPr>
+          <w:i/>
+          <w:iCs/>
+          <w:noProof/>
+          <w:szCs w:val="24"/>
+        </w:rPr>
+        <w:t>J Am Heart Assoc</w:t>
+      </w:r>
+      <w:r>
+        <w:rPr>
+          <w:noProof/>
+          <w:szCs w:val="24"/>
+        </w:rPr>
+        <w:t>. 2014;3(3):e000741. doi:10.1161/JAHA.113.000741</w:t>
       </w:r>
     </w:p>
     <w:p>
@@ -2531,23 +2464,23 @@
           <w:szCs w:val="24"/>
         </w:rPr>
         <w:tab/>
-        <w:t xml:space="preserve">Guo YF, Stein PK. Circadian rhythm in the cardiovascular system: Chronocardiology. </w:t>
-      </w:r>
-      <w:r>
-        <w:rPr>
-          <w:i/>
-          <w:iCs/>
-          <w:noProof/>
-          <w:szCs w:val="24"/>
-        </w:rPr>
-        <w:t>Am Heart J</w:t>
-      </w:r>
-      <w:r>
-        <w:rPr>
-          <w:noProof/>
-          <w:szCs w:val="24"/>
-        </w:rPr>
-        <w:t>. 2003;145(5):779-786. doi:10.1016/S0002-8703(02)94797-6</w:t>
+        <w:t xml:space="preserve">Ko YA, Hayek S, Sandesara P, Samman Tahhan A, Quyyumi A. Cohort profile: The Emory Cardiovascular Biobank (EmCAB). </w:t>
+      </w:r>
+      <w:r>
+        <w:rPr>
+          <w:i/>
+          <w:iCs/>
+          <w:noProof/>
+          <w:szCs w:val="24"/>
+        </w:rPr>
+        <w:t>BMJ Open</w:t>
+      </w:r>
+      <w:r>
+        <w:rPr>
+          <w:noProof/>
+          <w:szCs w:val="24"/>
+        </w:rPr>
+        <w:t>. 2017;7(12):e018753. doi:10.1136/bmjopen-2017-018753</w:t>
       </w:r>
     </w:p>
     <w:p>
@@ -2691,6 +2624,7 @@
         <w:ind w:left="640" w:hanging="640"/>
         <w:rPr>
           <w:noProof/>
+          <w:szCs w:val="24"/>
         </w:rPr>
       </w:pPr>
       <w:r>
@@ -2732,6 +2666,180 @@
         <w:autoSpaceDN w:val="0"/>
         <w:adjustRightInd w:val="0"/>
         <w:ind w:left="640" w:hanging="640"/>
+        <w:rPr>
+          <w:noProof/>
+          <w:szCs w:val="24"/>
+        </w:rPr>
+      </w:pPr>
+      <w:r>
+        <w:rPr>
+          <w:noProof/>
+          <w:szCs w:val="24"/>
+        </w:rPr>
+        <w:t xml:space="preserve">30. </w:t>
+      </w:r>
+      <w:r>
+        <w:rPr>
+          <w:noProof/>
+          <w:szCs w:val="24"/>
+        </w:rPr>
+        <w:tab/>
+        <w:t xml:space="preserve">Thayer JF, Lane RD. A model of neurovisceral integration in emotion regulation and dysregulation. </w:t>
+      </w:r>
+      <w:r>
+        <w:rPr>
+          <w:i/>
+          <w:iCs/>
+          <w:noProof/>
+          <w:szCs w:val="24"/>
+        </w:rPr>
+        <w:t>J Affect Disord</w:t>
+      </w:r>
+      <w:r>
+        <w:rPr>
+          <w:noProof/>
+          <w:szCs w:val="24"/>
+        </w:rPr>
+        <w:t>. 2000;61(3):201-216. doi:10.1016/S0165-0327(00)00338-4</w:t>
+      </w:r>
+    </w:p>
+    <w:p>
+      <w:pPr>
+        <w:widowControl w:val="0"/>
+        <w:autoSpaceDE w:val="0"/>
+        <w:autoSpaceDN w:val="0"/>
+        <w:adjustRightInd w:val="0"/>
+        <w:ind w:left="640" w:hanging="640"/>
+        <w:rPr>
+          <w:noProof/>
+          <w:szCs w:val="24"/>
+        </w:rPr>
+      </w:pPr>
+      <w:r>
+        <w:rPr>
+          <w:noProof/>
+          <w:szCs w:val="24"/>
+        </w:rPr>
+        <w:t xml:space="preserve">31. </w:t>
+      </w:r>
+      <w:r>
+        <w:rPr>
+          <w:noProof/>
+          <w:szCs w:val="24"/>
+        </w:rPr>
+        <w:tab/>
+        <w:t xml:space="preserve">Richard Jennings J, Allen B, Gianaros PJ, Thayer JF, Manuck SB. Focusing neurovisceral integration: Cognition, heart rate variability, and cerebral blood flow. </w:t>
+      </w:r>
+      <w:r>
+        <w:rPr>
+          <w:i/>
+          <w:iCs/>
+          <w:noProof/>
+          <w:szCs w:val="24"/>
+        </w:rPr>
+        <w:t>Psychophysiology</w:t>
+      </w:r>
+      <w:r>
+        <w:rPr>
+          <w:noProof/>
+          <w:szCs w:val="24"/>
+        </w:rPr>
+        <w:t>. 2015;52(2):214-224. doi:10.1111/psyp.12319</w:t>
+      </w:r>
+    </w:p>
+    <w:p>
+      <w:pPr>
+        <w:widowControl w:val="0"/>
+        <w:autoSpaceDE w:val="0"/>
+        <w:autoSpaceDN w:val="0"/>
+        <w:adjustRightInd w:val="0"/>
+        <w:ind w:left="640" w:hanging="640"/>
+        <w:rPr>
+          <w:noProof/>
+          <w:szCs w:val="24"/>
+        </w:rPr>
+      </w:pPr>
+      <w:r>
+        <w:rPr>
+          <w:noProof/>
+          <w:szCs w:val="24"/>
+        </w:rPr>
+        <w:t xml:space="preserve">32. </w:t>
+      </w:r>
+      <w:r>
+        <w:rPr>
+          <w:noProof/>
+          <w:szCs w:val="24"/>
+        </w:rPr>
+        <w:tab/>
+        <w:t xml:space="preserve">Armour JA. Myocardial ischaemia and the cardiac nervous system. </w:t>
+      </w:r>
+      <w:r>
+        <w:rPr>
+          <w:i/>
+          <w:iCs/>
+          <w:noProof/>
+          <w:szCs w:val="24"/>
+        </w:rPr>
+        <w:t>Eur Heart J</w:t>
+      </w:r>
+      <w:r>
+        <w:rPr>
+          <w:noProof/>
+          <w:szCs w:val="24"/>
+        </w:rPr>
+        <w:t>. 1999;16(12):1751-1752. https://academic.oup.com/cardiovascres/article-abstract/41/1/41/317013. Accessed September 27, 2018.</w:t>
+      </w:r>
+    </w:p>
+    <w:p>
+      <w:pPr>
+        <w:widowControl w:val="0"/>
+        <w:autoSpaceDE w:val="0"/>
+        <w:autoSpaceDN w:val="0"/>
+        <w:adjustRightInd w:val="0"/>
+        <w:ind w:left="640" w:hanging="640"/>
+        <w:rPr>
+          <w:noProof/>
+        </w:rPr>
+      </w:pPr>
+      <w:r>
+        <w:rPr>
+          <w:noProof/>
+          <w:szCs w:val="24"/>
+        </w:rPr>
+        <w:t xml:space="preserve">33. </w:t>
+      </w:r>
+      <w:r>
+        <w:rPr>
+          <w:noProof/>
+          <w:szCs w:val="24"/>
+        </w:rPr>
+        <w:tab/>
+        <w:t xml:space="preserve">Johnson RL, Wilson CG. A review of vagus nerve stimulation as a therapeutic intervention. </w:t>
+      </w:r>
+      <w:r>
+        <w:rPr>
+          <w:i/>
+          <w:iCs/>
+          <w:noProof/>
+          <w:szCs w:val="24"/>
+        </w:rPr>
+        <w:t>J Inflamm Res</w:t>
+      </w:r>
+      <w:r>
+        <w:rPr>
+          <w:noProof/>
+          <w:szCs w:val="24"/>
+        </w:rPr>
+        <w:t>. 2018;11:203-213. doi:10.2147/JIR.S163248</w:t>
+      </w:r>
+    </w:p>
+    <w:p>
+      <w:pPr>
+        <w:widowControl w:val="0"/>
+        <w:autoSpaceDE w:val="0"/>
+        <w:autoSpaceDN w:val="0"/>
+        <w:adjustRightInd w:val="0"/>
       </w:pPr>
       <w:r>
         <w:fldChar w:fldCharType="end"/>
@@ -3260,6 +3368,119 @@
     </w:lvl>
   </w:abstractNum>
   <w:abstractNum w:abstractNumId="5" w15:restartNumberingAfterBreak="0">
+    <w:nsid w:val="427C47A6"/>
+    <w:multiLevelType w:val="hybridMultilevel"/>
+    <w:tmpl w:val="5CB033A2"/>
+    <w:lvl w:ilvl="0" w:tplc="BAE2EC14">
+      <w:start w:val="3"/>
+      <w:numFmt w:val="bullet"/>
+      <w:lvlText w:val="-"/>
+      <w:lvlJc w:val="left"/>
+      <w:pPr>
+        <w:ind w:left="720" w:hanging="360"/>
+      </w:pPr>
+      <w:rPr>
+        <w:rFonts w:ascii="Arial" w:eastAsia="Times New Roman" w:hAnsi="Arial" w:cs="Arial" w:hint="default"/>
+      </w:rPr>
+    </w:lvl>
+    <w:lvl w:ilvl="1" w:tplc="04090003" w:tentative="1">
+      <w:start w:val="1"/>
+      <w:numFmt w:val="bullet"/>
+      <w:lvlText w:val="o"/>
+      <w:lvlJc w:val="left"/>
+      <w:pPr>
+        <w:ind w:left="1440" w:hanging="360"/>
+      </w:pPr>
+      <w:rPr>
+        <w:rFonts w:ascii="Courier New" w:hAnsi="Courier New" w:cs="Courier New" w:hint="default"/>
+      </w:rPr>
+    </w:lvl>
+    <w:lvl w:ilvl="2" w:tplc="04090005" w:tentative="1">
+      <w:start w:val="1"/>
+      <w:numFmt w:val="bullet"/>
+      <w:lvlText w:val=""/>
+      <w:lvlJc w:val="left"/>
+      <w:pPr>
+        <w:ind w:left="2160" w:hanging="360"/>
+      </w:pPr>
+      <w:rPr>
+        <w:rFonts w:ascii="Wingdings" w:hAnsi="Wingdings" w:hint="default"/>
+      </w:rPr>
+    </w:lvl>
+    <w:lvl w:ilvl="3" w:tplc="04090001" w:tentative="1">
+      <w:start w:val="1"/>
+      <w:numFmt w:val="bullet"/>
+      <w:lvlText w:val=""/>
+      <w:lvlJc w:val="left"/>
+      <w:pPr>
+        <w:ind w:left="2880" w:hanging="360"/>
+      </w:pPr>
+      <w:rPr>
+        <w:rFonts w:ascii="Symbol" w:hAnsi="Symbol" w:hint="default"/>
+      </w:rPr>
+    </w:lvl>
+    <w:lvl w:ilvl="4" w:tplc="04090003" w:tentative="1">
+      <w:start w:val="1"/>
+      <w:numFmt w:val="bullet"/>
+      <w:lvlText w:val="o"/>
+      <w:lvlJc w:val="left"/>
+      <w:pPr>
+        <w:ind w:left="3600" w:hanging="360"/>
+      </w:pPr>
+      <w:rPr>
+        <w:rFonts w:ascii="Courier New" w:hAnsi="Courier New" w:cs="Courier New" w:hint="default"/>
+      </w:rPr>
+    </w:lvl>
+    <w:lvl w:ilvl="5" w:tplc="04090005" w:tentative="1">
+      <w:start w:val="1"/>
+      <w:numFmt w:val="bullet"/>
+      <w:lvlText w:val=""/>
+      <w:lvlJc w:val="left"/>
+      <w:pPr>
+        <w:ind w:left="4320" w:hanging="360"/>
+      </w:pPr>
+      <w:rPr>
+        <w:rFonts w:ascii="Wingdings" w:hAnsi="Wingdings" w:hint="default"/>
+      </w:rPr>
+    </w:lvl>
+    <w:lvl w:ilvl="6" w:tplc="04090001" w:tentative="1">
+      <w:start w:val="1"/>
+      <w:numFmt w:val="bullet"/>
+      <w:lvlText w:val=""/>
+      <w:lvlJc w:val="left"/>
+      <w:pPr>
+        <w:ind w:left="5040" w:hanging="360"/>
+      </w:pPr>
+      <w:rPr>
+        <w:rFonts w:ascii="Symbol" w:hAnsi="Symbol" w:hint="default"/>
+      </w:rPr>
+    </w:lvl>
+    <w:lvl w:ilvl="7" w:tplc="04090003" w:tentative="1">
+      <w:start w:val="1"/>
+      <w:numFmt w:val="bullet"/>
+      <w:lvlText w:val="o"/>
+      <w:lvlJc w:val="left"/>
+      <w:pPr>
+        <w:ind w:left="5760" w:hanging="360"/>
+      </w:pPr>
+      <w:rPr>
+        <w:rFonts w:ascii="Courier New" w:hAnsi="Courier New" w:cs="Courier New" w:hint="default"/>
+      </w:rPr>
+    </w:lvl>
+    <w:lvl w:ilvl="8" w:tplc="04090005" w:tentative="1">
+      <w:start w:val="1"/>
+      <w:numFmt w:val="bullet"/>
+      <w:lvlText w:val=""/>
+      <w:lvlJc w:val="left"/>
+      <w:pPr>
+        <w:ind w:left="6480" w:hanging="360"/>
+      </w:pPr>
+      <w:rPr>
+        <w:rFonts w:ascii="Wingdings" w:hAnsi="Wingdings" w:hint="default"/>
+      </w:rPr>
+    </w:lvl>
+  </w:abstractNum>
+  <w:abstractNum w:abstractNumId="6" w15:restartNumberingAfterBreak="0">
     <w:nsid w:val="4D916AB4"/>
     <w:multiLevelType w:val="hybridMultilevel"/>
     <w:tmpl w:val="40F2017C"/>
@@ -3350,7 +3571,7 @@
       </w:pPr>
     </w:lvl>
   </w:abstractNum>
-  <w:abstractNum w:abstractNumId="6" w15:restartNumberingAfterBreak="0">
+  <w:abstractNum w:abstractNumId="7" w15:restartNumberingAfterBreak="0">
     <w:nsid w:val="53CA333B"/>
     <w:multiLevelType w:val="hybridMultilevel"/>
     <w:tmpl w:val="B6403652"/>
@@ -3439,7 +3660,7 @@
       </w:pPr>
     </w:lvl>
   </w:abstractNum>
-  <w:abstractNum w:abstractNumId="7" w15:restartNumberingAfterBreak="0">
+  <w:abstractNum w:abstractNumId="8" w15:restartNumberingAfterBreak="0">
     <w:nsid w:val="66535BBA"/>
     <w:multiLevelType w:val="hybridMultilevel"/>
     <w:tmpl w:val="0DE45ABE"/>
@@ -3530,7 +3751,7 @@
       </w:pPr>
     </w:lvl>
   </w:abstractNum>
-  <w:abstractNum w:abstractNumId="8" w15:restartNumberingAfterBreak="0">
+  <w:abstractNum w:abstractNumId="9" w15:restartNumberingAfterBreak="0">
     <w:nsid w:val="72E168B3"/>
     <w:multiLevelType w:val="hybridMultilevel"/>
     <w:tmpl w:val="F2D6C4BE"/>
@@ -3622,7 +3843,120 @@
       </w:pPr>
     </w:lvl>
   </w:abstractNum>
-  <w:abstractNum w:abstractNumId="9" w15:restartNumberingAfterBreak="0">
+  <w:abstractNum w:abstractNumId="10" w15:restartNumberingAfterBreak="0">
+    <w:nsid w:val="746814C0"/>
+    <w:multiLevelType w:val="hybridMultilevel"/>
+    <w:tmpl w:val="6D0C07CE"/>
+    <w:lvl w:ilvl="0" w:tplc="6964B118">
+      <w:start w:val="3"/>
+      <w:numFmt w:val="bullet"/>
+      <w:lvlText w:val="-"/>
+      <w:lvlJc w:val="left"/>
+      <w:pPr>
+        <w:ind w:left="720" w:hanging="360"/>
+      </w:pPr>
+      <w:rPr>
+        <w:rFonts w:ascii="Arial" w:eastAsia="Times New Roman" w:hAnsi="Arial" w:cs="Arial" w:hint="default"/>
+      </w:rPr>
+    </w:lvl>
+    <w:lvl w:ilvl="1" w:tplc="04090003" w:tentative="1">
+      <w:start w:val="1"/>
+      <w:numFmt w:val="bullet"/>
+      <w:lvlText w:val="o"/>
+      <w:lvlJc w:val="left"/>
+      <w:pPr>
+        <w:ind w:left="1440" w:hanging="360"/>
+      </w:pPr>
+      <w:rPr>
+        <w:rFonts w:ascii="Courier New" w:hAnsi="Courier New" w:cs="Courier New" w:hint="default"/>
+      </w:rPr>
+    </w:lvl>
+    <w:lvl w:ilvl="2" w:tplc="04090005" w:tentative="1">
+      <w:start w:val="1"/>
+      <w:numFmt w:val="bullet"/>
+      <w:lvlText w:val=""/>
+      <w:lvlJc w:val="left"/>
+      <w:pPr>
+        <w:ind w:left="2160" w:hanging="360"/>
+      </w:pPr>
+      <w:rPr>
+        <w:rFonts w:ascii="Wingdings" w:hAnsi="Wingdings" w:hint="default"/>
+      </w:rPr>
+    </w:lvl>
+    <w:lvl w:ilvl="3" w:tplc="04090001" w:tentative="1">
+      <w:start w:val="1"/>
+      <w:numFmt w:val="bullet"/>
+      <w:lvlText w:val=""/>
+      <w:lvlJc w:val="left"/>
+      <w:pPr>
+        <w:ind w:left="2880" w:hanging="360"/>
+      </w:pPr>
+      <w:rPr>
+        <w:rFonts w:ascii="Symbol" w:hAnsi="Symbol" w:hint="default"/>
+      </w:rPr>
+    </w:lvl>
+    <w:lvl w:ilvl="4" w:tplc="04090003" w:tentative="1">
+      <w:start w:val="1"/>
+      <w:numFmt w:val="bullet"/>
+      <w:lvlText w:val="o"/>
+      <w:lvlJc w:val="left"/>
+      <w:pPr>
+        <w:ind w:left="3600" w:hanging="360"/>
+      </w:pPr>
+      <w:rPr>
+        <w:rFonts w:ascii="Courier New" w:hAnsi="Courier New" w:cs="Courier New" w:hint="default"/>
+      </w:rPr>
+    </w:lvl>
+    <w:lvl w:ilvl="5" w:tplc="04090005" w:tentative="1">
+      <w:start w:val="1"/>
+      <w:numFmt w:val="bullet"/>
+      <w:lvlText w:val=""/>
+      <w:lvlJc w:val="left"/>
+      <w:pPr>
+        <w:ind w:left="4320" w:hanging="360"/>
+      </w:pPr>
+      <w:rPr>
+        <w:rFonts w:ascii="Wingdings" w:hAnsi="Wingdings" w:hint="default"/>
+      </w:rPr>
+    </w:lvl>
+    <w:lvl w:ilvl="6" w:tplc="04090001" w:tentative="1">
+      <w:start w:val="1"/>
+      <w:numFmt w:val="bullet"/>
+      <w:lvlText w:val=""/>
+      <w:lvlJc w:val="left"/>
+      <w:pPr>
+        <w:ind w:left="5040" w:hanging="360"/>
+      </w:pPr>
+      <w:rPr>
+        <w:rFonts w:ascii="Symbol" w:hAnsi="Symbol" w:hint="default"/>
+      </w:rPr>
+    </w:lvl>
+    <w:lvl w:ilvl="7" w:tplc="04090003" w:tentative="1">
+      <w:start w:val="1"/>
+      <w:numFmt w:val="bullet"/>
+      <w:lvlText w:val="o"/>
+      <w:lvlJc w:val="left"/>
+      <w:pPr>
+        <w:ind w:left="5760" w:hanging="360"/>
+      </w:pPr>
+      <w:rPr>
+        <w:rFonts w:ascii="Courier New" w:hAnsi="Courier New" w:cs="Courier New" w:hint="default"/>
+      </w:rPr>
+    </w:lvl>
+    <w:lvl w:ilvl="8" w:tplc="04090005" w:tentative="1">
+      <w:start w:val="1"/>
+      <w:numFmt w:val="bullet"/>
+      <w:lvlText w:val=""/>
+      <w:lvlJc w:val="left"/>
+      <w:pPr>
+        <w:ind w:left="6480" w:hanging="360"/>
+      </w:pPr>
+      <w:rPr>
+        <w:rFonts w:ascii="Wingdings" w:hAnsi="Wingdings" w:hint="default"/>
+      </w:rPr>
+    </w:lvl>
+  </w:abstractNum>
+  <w:abstractNum w:abstractNumId="11" w15:restartNumberingAfterBreak="0">
     <w:nsid w:val="7C5641B1"/>
     <w:multiLevelType w:val="hybridMultilevel"/>
     <w:tmpl w:val="52F607CE"/>
@@ -3720,22 +4054,22 @@
     <w:abstractNumId w:val="0"/>
   </w:num>
   <w:num w:numId="3">
-    <w:abstractNumId w:val="6"/>
+    <w:abstractNumId w:val="7"/>
   </w:num>
   <w:num w:numId="4">
     <w:abstractNumId w:val="3"/>
   </w:num>
   <w:num w:numId="5">
+    <w:abstractNumId w:val="9"/>
+  </w:num>
+  <w:num w:numId="6">
     <w:abstractNumId w:val="8"/>
   </w:num>
-  <w:num w:numId="6">
-    <w:abstractNumId w:val="7"/>
-  </w:num>
   <w:num w:numId="7">
-    <w:abstractNumId w:val="9"/>
+    <w:abstractNumId w:val="11"/>
   </w:num>
   <w:num w:numId="8">
-    <w:abstractNumId w:val="5"/>
+    <w:abstractNumId w:val="6"/>
   </w:num>
   <w:num w:numId="9">
     <w:abstractNumId w:val="2"/>
@@ -3743,15 +4077,13 @@
   <w:num w:numId="10">
     <w:abstractNumId w:val="1"/>
   </w:num>
+  <w:num w:numId="11">
+    <w:abstractNumId w:val="5"/>
+  </w:num>
+  <w:num w:numId="12">
+    <w:abstractNumId w:val="10"/>
+  </w:num>
 </w:numbering>
-</file>
-
-<file path=word/people.xml><?xml version="1.0" encoding="utf-8"?>
-<w15:people xmlns:wpc="http://schemas.microsoft.com/office/word/2010/wordprocessingCanvas" xmlns:cx="http://schemas.microsoft.com/office/drawing/2014/chartex" xmlns:cx1="http://schemas.microsoft.com/office/drawing/2015/9/8/chartex" xmlns:cx2="http://schemas.microsoft.com/office/drawing/2015/10/21/chartex" xmlns:cx3="http://schemas.microsoft.com/office/drawing/2016/5/9/chartex" xmlns:cx4="http://schemas.microsoft.com/office/drawing/2016/5/10/chartex" xmlns:cx5="http://schemas.microsoft.com/office/drawing/2016/5/11/chartex" xmlns:cx6="http://schemas.microsoft.com/office/drawing/2016/5/12/chartex" xmlns:cx7="http://schemas.microsoft.com/office/drawing/2016/5/13/chartex" xmlns:cx8="http://schemas.microsoft.com/office/drawing/2016/5/14/chartex" xmlns:mc="http://schemas.openxmlformats.org/markup-compatibility/2006" xmlns:aink="http://schemas.microsoft.com/office/drawing/2016/ink" xmlns:am3d="http://schemas.microsoft.com/office/drawing/2017/model3d" xmlns:o="urn:schemas-microsoft-com:office:office" xmlns:r="http://schemas.openxmlformats.org/officeDocument/2006/relationships" xmlns:m="http://schemas.openxmlformats.org/officeDocument/2006/math" xmlns:v="urn:schemas-microsoft-com:vml" xmlns:wp14="http://schemas.microsoft.com/office/word/2010/wordprocessingDrawing" xmlns:wp="http://schemas.openxmlformats.org/drawingml/2006/wordprocessingDrawing" xmlns:w10="urn:schemas-microsoft-com:office:word" xmlns:w="http://schemas.openxmlformats.org/wordprocessingml/2006/main" xmlns:w14="http://schemas.microsoft.com/office/word/2010/wordml" xmlns:w15="http://schemas.microsoft.com/office/word/2012/wordml" xmlns:w16cid="http://schemas.microsoft.com/office/word/2016/wordml/cid" xmlns:w16se="http://schemas.microsoft.com/office/word/2015/wordml/symex" xmlns:wpg="http://schemas.microsoft.com/office/word/2010/wordprocessingGroup" xmlns:wpi="http://schemas.microsoft.com/office/word/2010/wordprocessingInk" xmlns:wne="http://schemas.microsoft.com/office/word/2006/wordml" xmlns:wps="http://schemas.microsoft.com/office/word/2010/wordprocessingShape" mc:Ignorable="w14 w15 w16se w16cid wp14">
-  <w15:person w15:author="Shah, Anish">
-    <w15:presenceInfo w15:providerId="AD" w15:userId="S-1-5-21-4279633407-28481931-2677731258-389376"/>
-  </w15:person>
-</w15:people>
 </file>
 
 <file path=word/styles.xml><?xml version="1.0" encoding="utf-8"?>
@@ -3873,7 +4205,6 @@
     <w:lsdException w:name="HTML Sample" w:semiHidden="1" w:unhideWhenUsed="1"/>
     <w:lsdException w:name="HTML Typewriter" w:semiHidden="1" w:unhideWhenUsed="1"/>
     <w:lsdException w:name="HTML Variable" w:semiHidden="1" w:unhideWhenUsed="1"/>
-    <w:lsdException w:name="Normal Table" w:semiHidden="1" w:unhideWhenUsed="1"/>
     <w:lsdException w:name="annotation subject" w:semiHidden="1" w:unhideWhenUsed="1"/>
     <w:lsdException w:name="No List" w:semiHidden="1" w:unhideWhenUsed="1"/>
     <w:lsdException w:name="Outline List 1" w:semiHidden="1" w:unhideWhenUsed="1"/>
@@ -3917,10 +4248,8 @@
     <w:lsdException w:name="Table Elegant" w:semiHidden="1" w:unhideWhenUsed="1"/>
     <w:lsdException w:name="Table Professional" w:semiHidden="1" w:unhideWhenUsed="1"/>
     <w:lsdException w:name="Table Subtle 1" w:semiHidden="1" w:unhideWhenUsed="1"/>
-    <w:lsdException w:name="Table Subtle 2" w:semiHidden="1" w:unhideWhenUsed="1"/>
     <w:lsdException w:name="Table Web 1" w:semiHidden="1" w:unhideWhenUsed="1"/>
     <w:lsdException w:name="Table Web 2" w:semiHidden="1" w:unhideWhenUsed="1"/>
-    <w:lsdException w:name="Table Web 3" w:semiHidden="1" w:unhideWhenUsed="1"/>
     <w:lsdException w:name="Balloon Text" w:semiHidden="1" w:unhideWhenUsed="1"/>
     <w:lsdException w:name="Table Grid" w:uiPriority="39"/>
     <w:lsdException w:name="Table Theme" w:semiHidden="1" w:unhideWhenUsed="1"/>
@@ -4716,7 +5045,7 @@
 </file>
 
 <file path=customXml/itemProps1.xml><?xml version="1.0" encoding="utf-8"?>
-<ds:datastoreItem xmlns:ds="http://schemas.openxmlformats.org/officeDocument/2006/customXml" ds:itemID="{A762D399-C3DA-45D1-9D72-E9098C6D3868}">
+<ds:datastoreItem xmlns:ds="http://schemas.openxmlformats.org/officeDocument/2006/customXml" ds:itemID="{03B4640B-73F4-469D-B902-E8419CE6FA23}">
   <ds:schemaRefs>
     <ds:schemaRef ds:uri="http://schemas.openxmlformats.org/officeDocument/2006/bibliography"/>
   </ds:schemaRefs>

</xml_diff>

<commit_message>
amit made some more changes to SA
</commit_message>
<xml_diff>
--- a/c_specific-aims.docx
+++ b/c_specific-aims.docx
@@ -1,6 +1,6 @@
 
 <file path=word/document.xml><?xml version="1.0" encoding="utf-8"?>
-<w:document xmlns:wpc="http://schemas.microsoft.com/office/word/2010/wordprocessingCanvas" xmlns:cx="http://schemas.microsoft.com/office/drawing/2014/chartex" xmlns:cx1="http://schemas.microsoft.com/office/drawing/2015/9/8/chartex" xmlns:cx2="http://schemas.microsoft.com/office/drawing/2015/10/21/chartex" xmlns:cx3="http://schemas.microsoft.com/office/drawing/2016/5/9/chartex" xmlns:cx4="http://schemas.microsoft.com/office/drawing/2016/5/10/chartex" xmlns:cx5="http://schemas.microsoft.com/office/drawing/2016/5/11/chartex" xmlns:cx6="http://schemas.microsoft.com/office/drawing/2016/5/12/chartex" xmlns:cx7="http://schemas.microsoft.com/office/drawing/2016/5/13/chartex" xmlns:cx8="http://schemas.microsoft.com/office/drawing/2016/5/14/chartex" xmlns:mc="http://schemas.openxmlformats.org/markup-compatibility/2006" xmlns:aink="http://schemas.microsoft.com/office/drawing/2016/ink" xmlns:am3d="http://schemas.microsoft.com/office/drawing/2017/model3d" xmlns:o="urn:schemas-microsoft-com:office:office" xmlns:r="http://schemas.openxmlformats.org/officeDocument/2006/relationships" xmlns:m="http://schemas.openxmlformats.org/officeDocument/2006/math" xmlns:v="urn:schemas-microsoft-com:vml" xmlns:wp14="http://schemas.microsoft.com/office/word/2010/wordprocessingDrawing" xmlns:wp="http://schemas.openxmlformats.org/drawingml/2006/wordprocessingDrawing" xmlns:w10="urn:schemas-microsoft-com:office:word" xmlns:w="http://schemas.openxmlformats.org/wordprocessingml/2006/main" xmlns:w14="http://schemas.microsoft.com/office/word/2010/wordml" xmlns:w15="http://schemas.microsoft.com/office/word/2012/wordml" xmlns:w16cid="http://schemas.microsoft.com/office/word/2016/wordml/cid" xmlns:w16se="http://schemas.microsoft.com/office/word/2015/wordml/symex" xmlns:wpg="http://schemas.microsoft.com/office/word/2010/wordprocessingGroup" xmlns:wpi="http://schemas.microsoft.com/office/word/2010/wordprocessingInk" xmlns:wne="http://schemas.microsoft.com/office/word/2006/wordml" xmlns:wps="http://schemas.microsoft.com/office/word/2010/wordprocessingShape" mc:Ignorable="w14 w15 w16se w16cid wp14">
+<w:document xmlns:wpc="http://schemas.microsoft.com/office/word/2010/wordprocessingCanvas" xmlns:cx="http://schemas.microsoft.com/office/drawing/2014/chartex" xmlns:cx1="http://schemas.microsoft.com/office/drawing/2015/9/8/chartex" xmlns:mc="http://schemas.openxmlformats.org/markup-compatibility/2006" xmlns:o="urn:schemas-microsoft-com:office:office" xmlns:r="http://schemas.openxmlformats.org/officeDocument/2006/relationships" xmlns:m="http://schemas.openxmlformats.org/officeDocument/2006/math" xmlns:v="urn:schemas-microsoft-com:vml" xmlns:wp14="http://schemas.microsoft.com/office/word/2010/wordprocessingDrawing" xmlns:wp="http://schemas.openxmlformats.org/drawingml/2006/wordprocessingDrawing" xmlns:w10="urn:schemas-microsoft-com:office:word" xmlns:w="http://schemas.openxmlformats.org/wordprocessingml/2006/main" xmlns:w14="http://schemas.microsoft.com/office/word/2010/wordml" xmlns:w15="http://schemas.microsoft.com/office/word/2012/wordml" xmlns:w16se="http://schemas.microsoft.com/office/word/2015/wordml/symex" xmlns:wpg="http://schemas.microsoft.com/office/word/2010/wordprocessingGroup" xmlns:wpi="http://schemas.microsoft.com/office/word/2010/wordprocessingInk" xmlns:wne="http://schemas.microsoft.com/office/word/2006/wordml" xmlns:wps="http://schemas.microsoft.com/office/word/2010/wordprocessingShape" mc:Ignorable="w14 w15 w16se wp14">
   <w:body>
     <w:p>
       <w:pPr>
@@ -29,12 +29,36 @@
       <w:pPr>
         <w:widowControl w:val="0"/>
         <w:spacing w:after="80"/>
-      </w:pPr>
-      <w:r>
-        <w:t>There is a key knowledge gap in the pathological mechanisms underlying depression and coronary artery disease (CAD)</w:t>
-      </w:r>
-      <w:r>
-        <w:t xml:space="preserve"> that may lead to suboptimal clinical outcomes for both.</w:t>
+        <w:rPr>
+          <w:del w:id="0" w:author="Shah, Amit J." w:date="2019-11-13T10:20:00Z"/>
+        </w:rPr>
+      </w:pPr>
+      <w:r>
+        <w:t xml:space="preserve">There is a key knowledge gap in the </w:t>
+      </w:r>
+      <w:del w:id="1" w:author="Shah, Amit J. [2]" w:date="2019-11-13T09:48:00Z">
+        <w:r>
+          <w:delText xml:space="preserve">pathological </w:delText>
+        </w:r>
+      </w:del>
+      <w:ins w:id="2" w:author="Shah, Amit J. [2]" w:date="2019-11-13T09:48:00Z">
+        <w:r>
+          <w:t>understanding of the</w:t>
+        </w:r>
+        <w:r>
+          <w:t xml:space="preserve"> </w:t>
+        </w:r>
+      </w:ins>
+      <w:r>
+        <w:t>mechanisms underlying depression and coronary artery disease (CAD)</w:t>
+      </w:r>
+      <w:del w:id="3" w:author="Shah, Amit J. [2]" w:date="2019-11-13T09:49:00Z">
+        <w:r>
+          <w:delText xml:space="preserve"> that may lead to suboptimal clinical outcomes for both</w:delText>
+        </w:r>
+      </w:del>
+      <w:r>
+        <w:t>.</w:t>
       </w:r>
       <w:r>
         <w:fldChar w:fldCharType="begin" w:fldLock="1"/>
@@ -55,9 +79,85 @@
       <w:r>
         <w:fldChar w:fldCharType="end"/>
       </w:r>
-      <w:r>
-        <w:t xml:space="preserve"> </w:t>
-      </w:r>
+      <w:ins w:id="4" w:author="Shah, Amit J. [2]" w:date="2019-11-13T09:49:00Z">
+        <w:r>
+          <w:t xml:space="preserve"> </w:t>
+        </w:r>
+      </w:ins>
+      <w:ins w:id="5" w:author="Shah, Amit J. [2]" w:date="2019-11-13T09:51:00Z">
+        <w:r>
+          <w:t xml:space="preserve">This is a major public health issue, considering that depression is the </w:t>
+        </w:r>
+        <w:del w:id="6" w:author="Shah, Amit J. [3]" w:date="2019-11-13T10:04:00Z">
+          <w:r>
+            <w:delText>leadng</w:delText>
+          </w:r>
+        </w:del>
+      </w:ins>
+      <w:ins w:id="7" w:author="Shah, Amit J. [3]" w:date="2019-11-13T10:04:00Z">
+        <w:r>
+          <w:t>leading</w:t>
+        </w:r>
+      </w:ins>
+      <w:ins w:id="8" w:author="Shah, Amit J. [2]" w:date="2019-11-13T09:51:00Z">
+        <w:r>
+          <w:t xml:space="preserve"> cause of disability </w:t>
+        </w:r>
+        <w:del w:id="9" w:author="Shah, Amit J. [3]" w:date="2019-11-13T09:58:00Z">
+          <w:r>
+            <w:delText>around</w:delText>
+          </w:r>
+        </w:del>
+      </w:ins>
+      <w:ins w:id="10" w:author="Shah, Amit J. [3]" w:date="2019-11-13T09:58:00Z">
+        <w:r>
+          <w:t>in</w:t>
+        </w:r>
+      </w:ins>
+      <w:ins w:id="11" w:author="Shah, Amit J. [2]" w:date="2019-11-13T09:51:00Z">
+        <w:r>
+          <w:t xml:space="preserve"> the </w:t>
+        </w:r>
+        <w:commentRangeStart w:id="12"/>
+        <w:r>
+          <w:t>world</w:t>
+        </w:r>
+      </w:ins>
+      <w:commentRangeEnd w:id="12"/>
+      <w:ins w:id="13" w:author="Shah, Amit J. [2]" w:date="2019-11-13T09:52:00Z">
+        <w:r>
+          <w:rPr>
+            <w:rStyle w:val="CommentReference"/>
+          </w:rPr>
+          <w:commentReference w:id="12"/>
+        </w:r>
+      </w:ins>
+      <w:ins w:id="14" w:author="Shah, Amit J. [2]" w:date="2019-11-13T09:51:00Z">
+        <w:r>
+          <w:t xml:space="preserve">, and CAD is the leading cause of </w:t>
+        </w:r>
+        <w:commentRangeStart w:id="15"/>
+        <w:r>
+          <w:t>death</w:t>
+        </w:r>
+      </w:ins>
+      <w:commentRangeEnd w:id="15"/>
+      <w:r>
+        <w:rPr>
+          <w:rStyle w:val="CommentReference"/>
+        </w:rPr>
+        <w:commentReference w:id="15"/>
+      </w:r>
+      <w:ins w:id="16" w:author="Shah, Amit J. [2]" w:date="2019-11-13T09:51:00Z">
+        <w:r>
+          <w:t>.</w:t>
+        </w:r>
+      </w:ins>
+      <w:del w:id="17" w:author="Shah, Amit J. [2]" w:date="2019-11-13T09:49:00Z">
+        <w:r>
+          <w:delText xml:space="preserve"> </w:delText>
+        </w:r>
+      </w:del>
       <w:r>
         <w:rPr>
           <w:b/>
@@ -67,8 +167,18 @@
         </w:rPr>
         <w:t xml:space="preserve"> </w:t>
       </w:r>
-      <w:r>
-        <w:t xml:space="preserve">Depression affects </w:t>
+      <w:ins w:id="18" w:author="Shah, Amit J. [3]" w:date="2019-11-13T09:54:00Z">
+        <w:r>
+          <w:t>They are also comorbid and likely share common mechanisms: d</w:t>
+        </w:r>
+      </w:ins>
+      <w:del w:id="19" w:author="Shah, Amit J. [3]" w:date="2019-11-13T09:54:00Z">
+        <w:r>
+          <w:delText>D</w:delText>
+        </w:r>
+      </w:del>
+      <w:r>
+        <w:t xml:space="preserve">epression affects </w:t>
       </w:r>
       <w:r>
         <w:t xml:space="preserve">up to </w:t>
@@ -88,6 +198,263 @@
       <w:r>
         <w:t xml:space="preserve"> a 3-fold increase in cardiovascular mortality</w:t>
       </w:r>
+      <w:ins w:id="20" w:author="Shah, Amit J. [3]" w:date="2019-11-13T09:55:00Z">
+        <w:r>
+          <w:t>.</w:t>
+        </w:r>
+      </w:ins>
+      <w:del w:id="21" w:author="Shah, Amit J. [3]" w:date="2019-11-13T09:55:00Z">
+        <w:r>
+          <w:delText>,</w:delText>
+        </w:r>
+      </w:del>
+      <w:r>
+        <w:fldChar w:fldCharType="begin" w:fldLock="1"/>
+      </w:r>
+      <w:r>
+        <w:instrText>ADDIN CSL_CITATION {"citationItems":[{"id":"ITEM-1","itemData":{"DOI":"10.1016/j.jacc.2019.01.041","ISSN":"15583597","PMID":"30975301","abstract":"Depression is a common problem in patients with cardiovascular disease (CVD) and is associated with increased mortality, excess disability, greater health care expenditures, and reduced quality of life. Depression is present in 1 of 5 patients with coronary artery disease, peripheral artery disease, and heart failure. Depression complicates the optimal management of CVD by worsening cardiovascular risk factors and decreasing adherence to healthy lifestyles and evidence-based medical therapies. As such, standardized screening pathways for depression in patients with CVD offer the potential for early identification and optimal management of depression to improve health outcomes. Unfortunately, the burden of depression in patients with CVD is under-recognized; as a result, screening and management strategies targeting depression have been poorly implemented in patients with CVD. In this review, the authors discuss a practical approach for the screening and management of depression in patients with CVD.","author":[{"dropping-particle":"","family":"Jha","given":"Manish K","non-dropping-particle":"","parse-names":false,"suffix":""},{"dropping-particle":"","family":"Qamar","given":"Arman","non-dropping-particle":"","parse-names":false,"suffix":""},{"dropping-particle":"","family":"Vaduganathan","given":"Muthiah","non-dropping-particle":"","parse-names":false,"suffix":""},{"dropping-particle":"","family":"Charney","given":"Dennis S","non-dropping-particle":"","parse-names":false,"suffix":""},{"dropping-particle":"","family":"Murrough","given":"James W","non-dropping-particle":"","parse-names":false,"suffix":""}],"container-title":"Journal of the American College of Cardiology","id":"ITEM-1","issue":"14","issued":{"date-parts":[["2019","4","16"]]},"page":"1827-1845","title":"Screening and Management of Depression in Patients With Cardiovascular Disease: JACC State-of-the-Art Review","type":"article","volume":"73"},"uris":["http://www.mendeley.com/documents/?uuid=586fbcad-6c28-329f-9d28-125750b64357"]},{"id":"ITEM-2","itemData":{"DOI":"10.1161/CIR.0000000000000019","ISSN":"15244539","abstract":"BACKGROUND - : Although prospective studies, systematic reviews, and meta-analyses have documented an association between depression and increased morbidity and mortality in a variety of cardiac populations, depression has not yet achieved formal recognition as a risk factor for poor prognosis in patients with acute coronary syndrome by the American Heart Association and other health organizations. The purpose of this scientific statement is to review available evidence and recommend whether depression should be elevated to the status of a risk factor for patients with acute coronary syndrome. METHODS AND RESULTS - : Writing group members were approved by the American Heart Association's Scientific Statement and Manuscript Oversight Committees. A systematic literature review on depression and adverse medical outcomes after acute coronary syndrome was conducted that included all-cause mortality, cardiac mortality, and composite outcomes for mortality and nonfatal events. The review assessed the strength, consistency, independence, and generalizability of the published studies. A total of 53 individual studies (32 reported on associations with all-cause mortality, 12 on cardiac mortality, and 22 on composite outcomes) and 4 meta-analyses met inclusion criteria. There was heterogeneity across studies in terms of the demographic composition of study samples, definition and measurement of depression, length of follow-up, and covariates included in the multivariable models. Despite limitations in some individual studies, our review identified generally consistent associations between depression and adverse outcomes. CONCLUSIONS - : Despite the heterogeneity of published studies included in this review, the preponderance of evidence supports the recommendation that the American Heart Association should elevate depression to the status of a risk factor for adverse medical outcomes in patients with acute coronary syndrome. © 2014 American Heart Association, Inc.","author":[{"dropping-particle":"","family":"Lichtman","given":"Judith H.","non-dropping-particle":"","parse-names":false,"suffix":""},{"dropping-particle":"","family":"Froelicher","given":"Erika S.","non-dropping-particle":"","parse-names":false,"suffix":""},{"dropping-particle":"","family":"Blumenthal","given":"James A.","non-dropping-particle":"","parse-names":false,"suffix":""},{"dropping-particle":"","family":"Carney","given":"Robert M.","non-dropping-particle":"","parse-names":false,"suffix":""},{"dropping-particle":"V.","family":"Doering","given":"Lynn","non-dropping-particle":"","parse-names":false,"suffix":""},{"dropping-particle":"","family":"Frasure-Smith","given":"Nancy","non-dropping-particle":"","parse-names":false,"suffix":""},{"dropping-particle":"","family":"Freedland","given":"Kenneth E.","non-dropping-particle":"","parse-names":false,"suffix":""},{"dropping-particle":"","family":"Jaffe","given":"Allan S.","non-dropping-particle":"","parse-names":false,"suffix":""},{"dropping-particle":"","family":"Leifheit-Limson","given":"Erica C.","non-dropping-particle":"","parse-names":false,"suffix":""},{"dropping-particle":"","family":"Sheps","given":"David S.","non-dropping-particle":"","parse-names":false,"suffix":""},{"dropping-particle":"","family":"Vaccarino","given":"Viola","non-dropping-particle":"","parse-names":false,"suffix":""},{"dropping-particle":"","family":"Wulsin","given":"Lawson","non-dropping-particle":"","parse-names":false,"suffix":""}],"container-title":"Circulation","id":"ITEM-2","issue":"12","issued":{"date-parts":[["2014","3","25"]]},"page":"1350-1369","publisher":"Lippincott Williams and Wilkins","title":"Depression as a risk factor for poor prognosis among patients with acute coronary syndrome: Systematic review and recommendations: A scientific statement from the american heart association","type":"article","volume":"129"},"uris":["http://www.mendeley.com/documents/?uuid=f03e4939-63e2-3e28-a5c3-48c868a287da"]},{"id":"ITEM-3","itemData":{"DOI":"10.1016/j.genhosppsych.2011.02.007","ISSN":"01638343","abstract":"Objective: A meta-analysis of over 25 years of research into the relationship between post-myocardial infarction (MI) depression and cardiac prognosis was conducted to investigate changes in this association over time and to investigate subgroup effects. Method: A systematic literature search was performed (Medline, Embase and PsycINFO; 1975-2011) without language restrictions. Studies investigating the impact of post-MI depression on cardiovascular outcome, defined as all-cause mortality, cardiac mortality and cardiac events within 24 months after the index MI, were identified. Depression had to be assessed within 3 months after MI using established instruments. Pooled odds ratios (ORs) were calculated using a random effects model. Results: A total of 29 studies were identified, resulting in 41 comparisons. Follow-up (on average 16 months) was described for 16,889 MI patients. Post-MI depression was associated with an increased risk of all-cause mortality [(OR), 2.25; 95% confidence interval [CI], 1.73-2.93; P&lt;.001], cardiac mortality (OR, 2.71; 95% CI, 1.68-4.36; P&lt;.001) and cardiac events (OR, 1.59; 95% CI, 1.37-1.85; P&lt;.001). ORs proved robust in subgroup analyses but declined over the years for cardiac events. Conclusions: Post-MI depression is associated with a 1.6- to 2.7-fold increased risk of impaired outcomes within 24 months. This association has been relatively stable over the past 25 years. © 2011 Elsevier Inc.","author":[{"dropping-particle":"","family":"Meijer","given":"Anna","non-dropping-particle":"","parse-names":false,"suffix":""},{"dropping-particle":"","family":"Conradi","given":"Henk Jan","non-dropping-particle":"","parse-names":false,"suffix":""},{"dropping-particle":"","family":"Bos","given":"Elisabeth H.","non-dropping-particle":"","parse-names":false,"suffix":""},{"dropping-particle":"","family":"Thombs","given":"Brett D.","non-dropping-particle":"","parse-names":false,"suffix":""},{"dropping-particle":"","family":"Melle","given":"Joost P.","non-dropping-particle":"van","parse-names":false,"suffix":""},{"dropping-particle":"","family":"Jonge","given":"Peter","non-dropping-particle":"de","parse-names":false,"suffix":""}],"container-title":"General Hospital Psychiatry","id":"ITEM-3","issue":"3","issued":{"date-parts":[["2011","5"]]},"page":"203-216","title":"Prognostic association of depression following myocardial infarction with mortality and cardiovascular events: A meta-analysis of 25 years of research","type":"article-journal","volume":"33"},"uris":["http://www.mendeley.com/documents/?uuid=66cbc225-7c90-3b5d-88e8-3b3a288ce73b"]}],"mendeley":{"formattedCitation":"&lt;sup&gt;2–4&lt;/sup&gt;","plainTextFormattedCitation":"2–4","previouslyFormattedCitation":"&lt;sup&gt;2–4&lt;/sup&gt;"},"properties":{"noteIndex":0},"schema":"https://github.com/citation-style-language/schema/raw/master/csl-citation.json"}</w:instrText>
+      </w:r>
+      <w:r>
+        <w:fldChar w:fldCharType="separate"/>
+      </w:r>
+      <w:r>
+        <w:rPr>
+          <w:noProof/>
+          <w:vertAlign w:val="superscript"/>
+        </w:rPr>
+        <w:t>2–4</w:t>
+      </w:r>
+      <w:r>
+        <w:fldChar w:fldCharType="end"/>
+      </w:r>
+      <w:r>
+        <w:t xml:space="preserve"> </w:t>
+      </w:r>
+      <w:del w:id="22" w:author="Shah, Amit J. [3]" w:date="2019-11-13T09:55:00Z">
+        <w:r>
+          <w:delText xml:space="preserve">however </w:delText>
+        </w:r>
+      </w:del>
+      <w:ins w:id="23" w:author="Shah, Amit J. [3]" w:date="2019-11-13T09:55:00Z">
+        <w:r>
+          <w:t xml:space="preserve">Our knowledge gaps are underscored by negative studies that show that current </w:t>
+        </w:r>
+        <w:del w:id="24" w:author="Shah, Amit J." w:date="2019-11-13T10:21:00Z">
+          <w:r>
+            <w:delText>strategies</w:delText>
+          </w:r>
+        </w:del>
+      </w:ins>
+      <w:ins w:id="25" w:author="Shah, Amit J." w:date="2019-11-13T10:21:00Z">
+        <w:r>
+          <w:t>treatments</w:t>
+        </w:r>
+      </w:ins>
+      <w:ins w:id="26" w:author="Shah, Amit J. [3]" w:date="2019-11-13T09:55:00Z">
+        <w:r>
+          <w:t xml:space="preserve"> for </w:t>
+        </w:r>
+      </w:ins>
+      <w:ins w:id="27" w:author="Shah, Amit J. [3]" w:date="2019-11-13T09:56:00Z">
+        <w:r>
+          <w:t>depression</w:t>
+        </w:r>
+      </w:ins>
+      <w:ins w:id="28" w:author="Shah, Amit J. [3]" w:date="2019-11-13T09:55:00Z">
+        <w:r>
+          <w:t xml:space="preserve"> </w:t>
+        </w:r>
+      </w:ins>
+      <w:ins w:id="29" w:author="Shah, Amit J. [3]" w:date="2019-11-13T09:56:00Z">
+        <w:r>
+          <w:t xml:space="preserve">in CAD patients have modest effects </w:t>
+        </w:r>
+      </w:ins>
+      <w:ins w:id="30" w:author="Shah, Amit J. [3]" w:date="2019-11-13T10:00:00Z">
+        <w:r>
+          <w:t xml:space="preserve">in reducing depressive symptoms </w:t>
+        </w:r>
+      </w:ins>
+      <w:ins w:id="31" w:author="Shah, Amit J. [3]" w:date="2019-11-13T09:56:00Z">
+        <w:r>
+          <w:t>and no impact on</w:t>
+        </w:r>
+      </w:ins>
+      <w:ins w:id="32" w:author="Shah, Amit J. [3]" w:date="2019-11-13T10:01:00Z">
+        <w:r>
+          <w:t xml:space="preserve"> CAD</w:t>
+        </w:r>
+      </w:ins>
+      <w:ins w:id="33" w:author="Shah, Amit J. [3]" w:date="2019-11-13T09:56:00Z">
+        <w:r>
+          <w:t xml:space="preserve"> outcomes</w:t>
+        </w:r>
+      </w:ins>
+      <w:del w:id="34" w:author="Shah, Amit J. [3]" w:date="2019-11-13T09:55:00Z">
+        <w:r>
+          <w:delText>treating</w:delText>
+        </w:r>
+        <w:r>
+          <w:delText xml:space="preserve"> </w:delText>
+        </w:r>
+      </w:del>
+      <w:del w:id="35" w:author="Shah, Amit J. [3]" w:date="2019-11-13T09:56:00Z">
+        <w:r>
+          <w:delText>depression does not decrease the risk of cardiovascular complications</w:delText>
+        </w:r>
+      </w:del>
+      <w:r>
+        <w:t>.</w:t>
+      </w:r>
+      <w:r>
+        <w:fldChar w:fldCharType="begin" w:fldLock="1"/>
+      </w:r>
+      <w:r>
+        <w:instrText>ADDIN CSL_CITATION {"citationItems":[{"id":"ITEM-1","itemData":{"DOI":"10.1001/jama.289.23.3106","ISSN":"00987484","abstract":"Context: Depression and low perceived social support (LPSS) after myocardial infarction (MI) are associated with higher morbidity and mortality, but little is known about whether this excess risk can be reduced through treatment. Objective: To determine whether mortality and recurrent infarction are reduced by treatment of depression and LPSS with cognitive behavior therapy (CBT), supplemented with a selective serotonin reuptake inhibitor (SSRI) antidepressant when indicated, in patients enrolled within 28 days after MI. Design, Setting, and Patients: Randomized clinical trial conducted from October 1996 to April 2001 in 2481 MI patients (1084 women, 1397 men) enrolled from 8 clinical centers. Major or minor depression was diagnosed by modified Diagnostic and Statistical Manual of Mental Disorders, Fourth Edition criteria and severity by the 17-item Hamilton Rating Scale for Depression (HRSD); LPSS was determined by the Enhancing Recovery in Coronary Heart Disease Patients (ENRICHD) Social Support Instrument (ESSI). Random allocation was to usual medical care or CBT-based psychosocial intervention. Intervention: Cognitive behavior therapy was initiated at a median of 17 days after the index MI for a median of 11 individual sessions throughout 6 months, plus group therapy when feasible, with SSRIs for patients scoring higher than 24 on the HRSD or having a less than 50% reduction in Beck Depression Inventory scores after 5 weeks. Main Outcome Measures: Composite primary end point of death or recurrent MI; secondary outcomes included change in HRSD (for depression) or ESSI scores (for LPSS) at 6 months. Results: Improvement in psychosocial outcomes at 6 months favored treatment: mean (SD) change in HRSD score, -10.1 (7.8) in the depression and psychosocial intervention group vs -8.4 (7.7) in the depression and usual care group (P&lt;.001); mean (SD) change in ESSI score, 5.1 (5.9) in the LPSS and psychosocial intervention group vs 3.4 (6.0) in the LPSS and usual care group (P&lt;.001). After an average follow-up of 29 months, there was no significant difference in event-free survival between usual care (75.9%) and psychosocial intervention (75.8%). There were also no differences in survival between the psychosocial intervention and usual care arms in any of the 3 psychosocial risk groups (depression, LPSS, and depression and LPSS patients). Conclusions: The intervention did not increase event-free survival. The intervention improved depression and social isolat…","author":[{"dropping-particle":"","family":"Berkman","given":"Lisa F.","non-dropping-particle":"","parse-names":false,"suffix":""},{"dropping-particle":"","family":"Blumenthal","given":"James","non-dropping-particle":"","parse-names":false,"suffix":""},{"dropping-particle":"","family":"Burg","given":"Matthew","non-dropping-particle":"","parse-names":false,"suffix":""},{"dropping-particle":"","family":"Carney","given":"Robert M.","non-dropping-particle":"","parse-names":false,"suffix":""},{"dropping-particle":"","family":"Catellier","given":"Diane","non-dropping-particle":"","parse-names":false,"suffix":""},{"dropping-particle":"","family":"Cowan","given":"Marie J.","non-dropping-particle":"","parse-names":false,"suffix":""},{"dropping-particle":"","family":"Czajkowski","given":"Susan M.","non-dropping-particle":"","parse-names":false,"suffix":""},{"dropping-particle":"","family":"Busk","given":"Robert","non-dropping-particle":"De","parse-names":false,"suffix":""},{"dropping-particle":"","family":"Hosking","given":"James","non-dropping-particle":"","parse-names":false,"suffix":""},{"dropping-particle":"","family":"Jaffe","given":"Allan","non-dropping-particle":"","parse-names":false,"suffix":""},{"dropping-particle":"","family":"Kaufmann","given":"Peter G.","non-dropping-particle":"","parse-names":false,"suffix":""},{"dropping-particle":"","family":"Mitchell","given":"Pamela","non-dropping-particle":"","parse-names":false,"suffix":""},{"dropping-particle":"","family":"Norman","given":"James","non-dropping-particle":"","parse-names":false,"suffix":""},{"dropping-particle":"","family":"Powell","given":"Lynda H.","non-dropping-particle":"","parse-names":false,"suffix":""},{"dropping-particle":"","family":"Raczynski","given":"James M.","non-dropping-particle":"","parse-names":false,"suffix":""},{"dropping-particle":"","family":"Schneiderman","given":"Neil","non-dropping-particle":"","parse-names":false,"suffix":""},{"dropping-particle":"","family":"Raczynski","given":"","non-dropping-particle":"","parse-names":false,"suffix":""}],"container-title":"Journal of the American Medical Association","id":"ITEM-1","issue":"23","issued":{"date-parts":[["2003","6","18"]]},"page":"3106-3116","publisher":"American Medical Association","title":"Effects of Treating Depression and Low Perceived Social Support on Clinical Events after Myocardial Infarction: The Enhancing Recovery in Coronary Heart Disease Patients (ENRICHD) Randomized Trial","type":"article-journal","volume":"289"},"uris":["http://www.mendeley.com/documents/?uuid=f85f9a8f-d19b-335b-8cde-a7e783424af2"]},{"id":"ITEM-2","itemData":{"DOI":"10.1001/jamainternmed.2019.4518","ISSN":"21686106","abstract":"Importance: Patients with acute coronary syndrome (ACS) and elevated depressive symptoms are at increased risk for recurrent cardiovascular events and mortality, worse quality of life, and higher health care costs. These observational findings prompted multiple scientific panels to advise universal depression screening in survivors of ACS prior to evidence from randomized screening trials. Objective: To determine whether systematically screening for depression in survivors of ACS improves quality of life and depression compared with usual care. Design, Setting, and Participants: A 3-group multisite randomized trial enrolled 1500 patients with ACS from 4 health care systems between November 1, 2013, and March 31, 2017, with follow-up ending July 31, 2018. Patients were eligible if they had been hospitalized for ACS in the previous 2 to 12 months and had no prior history of depression. All analyses were performed on an intention-to-treat basis. Interventions: Patients with ACS were randomly assigned 1:1:1 to receive (1) systematic depression screening using the 8-item Patient Health Questionnaire, with notification of primary care clinicians and provision of centralized, patient-preference, stepped depression care for those with positive screening results (8-item Patient Health Questionnaire score ≥10; screen, notify, and treat, n = 499); (2) systematic depression screening, with notification of primary care clinicians for those with positive screening results (screen and notify, n = 501); and (3) usual care (no screening, n = 500). Main Outcomes and Measures: The primary outcome was change in quality-adjusted life-years. The secondary outcome was depression-free days. Adverse effects and mortality were assessed by patient interview and hospital records. Results: A total of 1500 patients (424 women and 1076 men; mean [SD] age, 65.9 [11.5] years) were randomized in the 18-month trial. Only 71 of 1000 eligible survivors of ACS (7.1%) had elevated 8-item Patient Health Questionnaire scores indicating depressive symptoms at screening. There were no differences in mean (SD) change in quality-adjusted life-years (screen, notify and treat, -0.06 [0.20]; screen and notify, -0.06 [0.20]; no screen, -0.06 [0.18]; P =.98) or cumulative mean (SD) depression-free days (screen, notify and treat, 343.1 [179.0] days; screen and notify, 351.3 [175.0] days; no screen, 339.0 [176.6] days; P =.63). Harms including death, bleeding, or sleep difficulties did not differ among g…","author":[{"dropping-particle":"","family":"Kronish","given":"Ian M.","non-dropping-particle":"","parse-names":false,"suffix":""},{"dropping-particle":"","family":"Moise","given":"Nathalie","non-dropping-particle":"","parse-names":false,"suffix":""},{"dropping-particle":"","family":"Cheung","given":"Ying Kuen","non-dropping-particle":"","parse-names":false,"suffix":""},{"dropping-particle":"","family":"Clarke","given":"Gregory N.","non-dropping-particle":"","parse-names":false,"suffix":""},{"dropping-particle":"","family":"Dolor","given":"Rowena J.","non-dropping-particle":"","parse-names":false,"suffix":""},{"dropping-particle":"","family":"Duer-Hefele","given":"Joan","non-dropping-particle":"","parse-names":false,"suffix":""},{"dropping-particle":"","family":"Margolis","given":"Karen L.","non-dropping-particle":"","parse-names":false,"suffix":""},{"dropping-particle":"","family":"St Onge","given":"Tara","non-dropping-particle":"","parse-names":false,"suffix":""},{"dropping-particle":"","family":"Parsons","given":"Faith","non-dropping-particle":"","parse-names":false,"suffix":""},{"dropping-particle":"","family":"Retuerto","given":"Jessica","non-dropping-particle":"","parse-names":false,"suffix":""},{"dropping-particle":"","family":"Thanataveerat","given":"Anusorn","non-dropping-particle":"","parse-names":false,"suffix":""},{"dropping-particle":"","family":"Davidson","given":"Karina W.","non-dropping-particle":"","parse-names":false,"suffix":""}],"container-title":"JAMA Internal Medicine","id":"ITEM-2","issued":{"date-parts":[["2019"]]},"publisher":"American Medical Association","title":"Effect of Depression Screening after Acute Coronary Syndromes on Quality of Life: The CODIACS-QoL Randomized Clinical Trial","type":"article-journal"},"uris":["http://www.mendeley.com/documents/?uuid=768d2d02-985e-3d54-8d97-5032eb8428aa"]}],"mendeley":{"formattedCitation":"&lt;sup&gt;5,6&lt;/sup&gt;","plainTextFormattedCitation":"5,6","previouslyFormattedCitation":"&lt;sup&gt;5,6&lt;/sup&gt;"},"properties":{"noteIndex":0},"schema":"https://github.com/citation-style-language/schema/raw/master/csl-citation.json"}</w:instrText>
+      </w:r>
+      <w:r>
+        <w:fldChar w:fldCharType="separate"/>
+      </w:r>
+      <w:r>
+        <w:rPr>
+          <w:noProof/>
+          <w:vertAlign w:val="superscript"/>
+        </w:rPr>
+        <w:t>5,6</w:t>
+      </w:r>
+      <w:r>
+        <w:fldChar w:fldCharType="end"/>
+      </w:r>
+      <w:r>
+        <w:t xml:space="preserve"> A</w:t>
+      </w:r>
+      <w:ins w:id="36" w:author="Shah, Amit J. [3]" w:date="2019-11-13T09:57:00Z">
+        <w:r>
+          <w:t xml:space="preserve"> common mechanistic </w:t>
+        </w:r>
+      </w:ins>
+      <w:del w:id="37" w:author="Shah, Amit J. [3]" w:date="2019-11-13T09:57:00Z">
+        <w:r>
+          <w:delText xml:space="preserve">n alternative </w:delText>
+        </w:r>
+      </w:del>
+      <w:r>
+        <w:t xml:space="preserve">pathway for </w:t>
+      </w:r>
+      <w:del w:id="38" w:author="Shah, Amit J. [3]" w:date="2019-11-13T09:57:00Z">
+        <w:r>
+          <w:delText xml:space="preserve">the cardiotoxicity seen in </w:delText>
+        </w:r>
+      </w:del>
+      <w:r>
+        <w:t xml:space="preserve">depression </w:t>
+      </w:r>
+      <w:ins w:id="39" w:author="Shah, Amit J. [3]" w:date="2019-11-13T09:57:00Z">
+        <w:r>
+          <w:t xml:space="preserve">and CAD </w:t>
+        </w:r>
+      </w:ins>
+      <w:del w:id="40" w:author="Shah, Amit J. [3]" w:date="2019-11-13T09:57:00Z">
+        <w:r>
+          <w:delText>may stem from dysfunction of the</w:delText>
+        </w:r>
+      </w:del>
+      <w:ins w:id="41" w:author="Shah, Amit J. [3]" w:date="2019-11-13T09:57:00Z">
+        <w:r>
+          <w:t>is dysfunction of</w:t>
+        </w:r>
+      </w:ins>
+      <w:r>
+        <w:t xml:space="preserve"> autonomic nervous system (ANS)</w:t>
+      </w:r>
+      <w:ins w:id="42" w:author="Shah, Amit J. [3]" w:date="2019-11-13T09:58:00Z">
+        <w:r>
+          <w:t xml:space="preserve">. </w:t>
+        </w:r>
+      </w:ins>
+      <w:ins w:id="43" w:author="Shah, Amit J. [3]" w:date="2019-11-13T10:01:00Z">
+        <w:r>
+          <w:t xml:space="preserve">Although current treatment strategies do not specifically target the ANS, research into such therapies may be promising, given the strong </w:t>
+        </w:r>
+      </w:ins>
+      <w:ins w:id="44" w:author="Shah, Amit J. [3]" w:date="2019-11-13T10:02:00Z">
+        <w:r>
+          <w:t xml:space="preserve">biological </w:t>
+        </w:r>
+      </w:ins>
+      <w:ins w:id="45" w:author="Shah, Amit J. [3]" w:date="2019-11-13T10:01:00Z">
+        <w:r>
+          <w:t xml:space="preserve">relationships that </w:t>
+        </w:r>
+      </w:ins>
+      <w:ins w:id="46" w:author="Shah, Amit J. [5]" w:date="2019-11-13T10:54:00Z">
+        <w:r>
+          <w:t>exist</w:t>
+        </w:r>
+      </w:ins>
+      <w:ins w:id="47" w:author="Shah, Amit J. [3]" w:date="2019-11-13T10:01:00Z">
+        <w:del w:id="48" w:author="Shah, Amit J. [5]" w:date="2019-11-13T10:54:00Z">
+          <w:r>
+            <w:delText>have been uncovered</w:delText>
+          </w:r>
+        </w:del>
+        <w:r>
+          <w:t>.</w:t>
+        </w:r>
+      </w:ins>
+      <w:del w:id="49" w:author="Shah, Amit J. [3]" w:date="2019-11-13T10:00:00Z">
+        <w:r>
+          <w:delText>.</w:delText>
+        </w:r>
+      </w:del>
+      <w:r>
+        <w:fldChar w:fldCharType="begin" w:fldLock="1"/>
+      </w:r>
+      <w:r>
+        <w:instrText>ADDIN CSL_CITATION {"citationItems":[{"id":"ITEM-1","itemData":{"DOI":"10.1001/archinte.165.13.1486","ISBN":"0003-9926 (Print)\\r0003-9926","ISSN":"00039926","PMID":"16009863","abstract":"BACKGROUND: Depression is associated with an increased risk for mortality after acute myocardial infarction (MI). The purpose of this study was to determine whether low heart rate variability (HRV) mediates the effect of depression on mortality. METHODS: Twenty-four-hour ambulatory electrocardiograms were obtained from 311 depressed patients with a recent acute MI who were enrolled in the Enhancing Recovery in Coronary Heart Disease (ENRICHD) clinical trial and from 367 nondepressed patients who met the ENRICHD medical inclusion criteria. Standard HRV indexes were extracted from the recordings. RESULTS: The log of very low-frequency (LnVLF) power, an index of HRV derived from power spectral analysis of the electrocardiogram signal (0.0033-0.04 Hz [in milliseconds squared]), was lower in the depressed than in the nondepressed patients (P&lt;.001). There were 47 deaths (6.1%) during a 30-month follow-up. After adjusting for potential confounders, the depressed patients remained at higher risk for all-cause mortality compared with the nondepressed patients (hazard ratio, 2.8; 95% confidence interval [CI], 1.4-5.4; P&lt;.003). When LnVLF power was entered into the model, the hazard ratio for depression dropped to 2.1 (95% CI, 1.1-4.2; P = .03). The proportion of the risk for depression attributable to LnVLF power was 0.27 (95% CI, 0.23-0.31; P&lt;.001). CONCLUSIONS: Low HRV partially mediates the effect of depression on survival after acute MI. This finding helps to clarify the physiological mechanisms underlying depression's role as a risk factor for mortality in patients with coronary heart disease. It also raises the possibility that treatments that improve both depression and HRV might also improve survival in these patients.","author":[{"dropping-particle":"","family":"Carney","given":"Robert M.","non-dropping-particle":"","parse-names":false,"suffix":""},{"dropping-particle":"","family":"Blumenthal","given":"James A.","non-dropping-particle":"","parse-names":false,"suffix":""},{"dropping-particle":"","family":"Freedland","given":"Kenneth E.","non-dropping-particle":"","parse-names":false,"suffix":""},{"dropping-particle":"","family":"Stein","given":"Phyllis K.","non-dropping-particle":"","parse-names":false,"suffix":""},{"dropping-particle":"","family":"Howells","given":"William B.","non-dropping-particle":"","parse-names":false,"suffix":""},{"dropping-particle":"","family":"Berkman","given":"Lisa F.","non-dropping-particle":"","parse-names":false,"suffix":""},{"dropping-particle":"","family":"Watkins","given":"Lana L.","non-dropping-particle":"","parse-names":false,"suffix":""},{"dropping-particle":"","family":"Czajkowski","given":"Susan M.","non-dropping-particle":"","parse-names":false,"suffix":""},{"dropping-particle":"","family":"Hayano","given":"Junichiro","non-dropping-particle":"","parse-names":false,"suffix":""},{"dropping-particle":"","family":"Domitrovich","given":"Peter P.","non-dropping-particle":"","parse-names":false,"suffix":""},{"dropping-particle":"","family":"Jaffe","given":"Allan S.","non-dropping-particle":"","parse-names":false,"suffix":""}],"container-title":"Archives of Internal Medicine","id":"ITEM-1","issue":"13","issued":{"date-parts":[["2005"]]},"number-of-pages":"1486-1491","title":"Low heart rate variability and the effect of depression on post-myocardial infarction mortality","type":"report","volume":"165"},"uris":["http://www.mendeley.com/documents/?uuid=ca1bfee8-d125-44dc-8c38-c595b758aadc"]},{"id":"ITEM-2","itemData":{"DOI":"10.1016/j.neubiorev.2016.07.003","ISSN":"18737528","abstract":"Depression's burden of disease goes beyond functioning and quality of life and extends to somatic health. Results from longitudinal cohort studies converge in illustrating that major depressive disorder (MDD) subsequently increases the risk of cardiovascular morbidity and mortality with about 80%. The impact of MDD on cardiovascular health may be partly explained by mediating mechanisms such as unhealthy lifestyle (smoking, excessive alcohol use, physical inactivity, unhealthy diet, therapy non-compliance) and unfavorable pathophysiological disturbances (autonomic, HPA-axis, metabolic and immuno-inflammatory dysregulations). A summary of the literature findings as well as relevant results from the large-scale Netherlands Study of Depression and Anxiety (N = 2981) are presented. Persons with MDD have significantly worse lifestyles as well as more pathophysiological disturbances as compared to healthy controls. Some of these differences seem to be specific for (typical versus ‘atypical’, or antidepressant treated versus drug-naive) subgroups of MDD patients. Alternative explanations are also present, namely undetected confounding, iatrogenic effects or ‘third factors’ such as genetics.","author":[{"dropping-particle":"","family":"Penninx","given":"Brenda W.J.H.","non-dropping-particle":"","parse-names":false,"suffix":""}],"container-title":"Neuroscience and Biobehavioral Reviews","id":"ITEM-2","issued":{"date-parts":[["2017"]]},"page":"277-286","title":"Depression and cardiovascular disease: Epidemiological evidence on their linking mechanisms","type":"article","volume":"74"},"uris":["http://www.mendeley.com/documents/?uuid=7cc341e0-9b7f-424c-9990-2eeadf216aff"]}],"mendeley":{"formattedCitation":"&lt;sup&gt;7,8&lt;/sup&gt;","plainTextFormattedCitation":"7,8","previouslyFormattedCitation":"&lt;sup&gt;7,8&lt;/sup&gt;"},"properties":{"noteIndex":0},"schema":"https://github.com/citation-style-language/schema/raw/master/csl-citation.json"}</w:instrText>
+      </w:r>
+      <w:r>
+        <w:fldChar w:fldCharType="separate"/>
+      </w:r>
+      <w:r>
+        <w:rPr>
+          <w:noProof/>
+          <w:vertAlign w:val="superscript"/>
+        </w:rPr>
+        <w:t>7,8</w:t>
+      </w:r>
+      <w:r>
+        <w:fldChar w:fldCharType="end"/>
+      </w:r>
+      <w:ins w:id="50" w:author="Shah, Amit J. [3]" w:date="2019-11-13T10:02:00Z">
+        <w:r>
+          <w:t xml:space="preserve"> V</w:t>
+        </w:r>
+      </w:ins>
+      <w:del w:id="51" w:author="Shah, Amit J. [3]" w:date="2019-11-13T10:02:00Z">
+        <w:r>
+          <w:delText xml:space="preserve"> </w:delText>
+        </w:r>
+        <w:r>
+          <w:delText>Therapies targeting the ANS, such as v</w:delText>
+        </w:r>
+      </w:del>
+      <w:r>
+        <w:t>agal nerve stimulation,</w:t>
+      </w:r>
+      <w:ins w:id="52" w:author="Shah, Amit J. [3]" w:date="2019-11-13T10:02:00Z">
+        <w:r>
+          <w:t xml:space="preserve"> for example, may be effective in</w:t>
+        </w:r>
+      </w:ins>
+      <w:del w:id="53" w:author="Shah, Amit J. [3]" w:date="2019-11-13T10:02:00Z">
+        <w:r>
+          <w:delText xml:space="preserve"> show efficacy in</w:delText>
+        </w:r>
+      </w:del>
+      <w:r>
+        <w:t xml:space="preserve"> treatment-resistant depression</w:t>
+      </w:r>
       <w:r>
         <w:t>,</w:t>
       </w:r>
@@ -95,7 +462,7 @@
         <w:fldChar w:fldCharType="begin" w:fldLock="1"/>
       </w:r>
       <w:r>
-        <w:instrText>ADDIN CSL_CITATION {"citationItems":[{"id":"ITEM-1","itemData":{"DOI":"10.1016/j.jacc.2019.01.041","ISSN":"15583597","PMID":"30975301","abstract":"Depression is a common problem in patients with cardiovascular disease (CVD) and is associated with increased mortality, excess disability, greater health care expenditures, and reduced quality of life. Depression is present in 1 of 5 patients with coronary artery disease, peripheral artery disease, and heart failure. Depression complicates the optimal management of CVD by worsening cardiovascular risk factors and decreasing adherence to healthy lifestyles and evidence-based medical therapies. As such, standardized screening pathways for depression in patients with CVD offer the potential for early identification and optimal management of depression to improve health outcomes. Unfortunately, the burden of depression in patients with CVD is under-recognized; as a result, screening and management strategies targeting depression have been poorly implemented in patients with CVD. In this review, the authors discuss a practical approach for the screening and management of depression in patients with CVD.","author":[{"dropping-particle":"","family":"Jha","given":"Manish K","non-dropping-particle":"","parse-names":false,"suffix":""},{"dropping-particle":"","family":"Qamar","given":"Arman","non-dropping-particle":"","parse-names":false,"suffix":""},{"dropping-particle":"","family":"Vaduganathan","given":"Muthiah","non-dropping-particle":"","parse-names":false,"suffix":""},{"dropping-particle":"","family":"Charney","given":"Dennis S","non-dropping-particle":"","parse-names":false,"suffix":""},{"dropping-particle":"","family":"Murrough","given":"James W","non-dropping-particle":"","parse-names":false,"suffix":""}],"container-title":"Journal of the American College of Cardiology","id":"ITEM-1","issue":"14","issued":{"date-parts":[["2019","4","16"]]},"page":"1827-1845","title":"Screening and Management of Depression in Patients With Cardiovascular Disease: JACC State-of-the-Art Review","type":"article","volume":"73"},"uris":["http://www.mendeley.com/documents/?uuid=586fbcad-6c28-329f-9d28-125750b64357"]},{"id":"ITEM-2","itemData":{"DOI":"10.1161/CIR.0000000000000019","ISSN":"15244539","abstract":"BACKGROUND - : Although prospective studies, systematic reviews, and meta-analyses have documented an association between depression and increased morbidity and mortality in a variety of cardiac populations, depression has not yet achieved formal recognition as a risk factor for poor prognosis in patients with acute coronary syndrome by the American Heart Association and other health organizations. The purpose of this scientific statement is to review available evidence and recommend whether depression should be elevated to the status of a risk factor for patients with acute coronary syndrome. METHODS AND RESULTS - : Writing group members were approved by the American Heart Association's Scientific Statement and Manuscript Oversight Committees. A systematic literature review on depression and adverse medical outcomes after acute coronary syndrome was conducted that included all-cause mortality, cardiac mortality, and composite outcomes for mortality and nonfatal events. The review assessed the strength, consistency, independence, and generalizability of the published studies. A total of 53 individual studies (32 reported on associations with all-cause mortality, 12 on cardiac mortality, and 22 on composite outcomes) and 4 meta-analyses met inclusion criteria. There was heterogeneity across studies in terms of the demographic composition of study samples, definition and measurement of depression, length of follow-up, and covariates included in the multivariable models. Despite limitations in some individual studies, our review identified generally consistent associations between depression and adverse outcomes. CONCLUSIONS - : Despite the heterogeneity of published studies included in this review, the preponderance of evidence supports the recommendation that the American Heart Association should elevate depression to the status of a risk factor for adverse medical outcomes in patients with acute coronary syndrome. © 2014 American Heart Association, Inc.","author":[{"dropping-particle":"","family":"Lichtman","given":"Judith H.","non-dropping-particle":"","parse-names":false,"suffix":""},{"dropping-particle":"","family":"Froelicher","given":"Erika S.","non-dropping-particle":"","parse-names":false,"suffix":""},{"dropping-particle":"","family":"Blumenthal","given":"James A.","non-dropping-particle":"","parse-names":false,"suffix":""},{"dropping-particle":"","family":"Carney","given":"Robert M.","non-dropping-particle":"","parse-names":false,"suffix":""},{"dropping-particle":"V.","family":"Doering","given":"Lynn","non-dropping-particle":"","parse-names":false,"suffix":""},{"dropping-particle":"","family":"Frasure-Smith","given":"Nancy","non-dropping-particle":"","parse-names":false,"suffix":""},{"dropping-particle":"","family":"Freedland","given":"Kenneth E.","non-dropping-particle":"","parse-names":false,"suffix":""},{"dropping-particle":"","family":"Jaffe","given":"Allan S.","non-dropping-particle":"","parse-names":false,"suffix":""},{"dropping-particle":"","family":"Leifheit-Limson","given":"Erica C.","non-dropping-particle":"","parse-names":false,"suffix":""},{"dropping-particle":"","family":"Sheps","given":"David S.","non-dropping-particle":"","parse-names":false,"suffix":""},{"dropping-particle":"","family":"Vaccarino","given":"Viola","non-dropping-particle":"","parse-names":false,"suffix":""},{"dropping-particle":"","family":"Wulsin","given":"Lawson","non-dropping-particle":"","parse-names":false,"suffix":""}],"container-title":"Circulation","id":"ITEM-2","issue":"12","issued":{"date-parts":[["2014","3","25"]]},"page":"1350-1369","publisher":"Lippincott Williams and Wilkins","title":"Depression as a risk factor for poor prognosis among patients with acute coronary syndrome: Systematic review and recommendations: A scientific statement from the american heart association","type":"article","volume":"129"},"uris":["http://www.mendeley.com/documents/?uuid=f03e4939-63e2-3e28-a5c3-48c868a287da"]},{"id":"ITEM-3","itemData":{"DOI":"10.1016/j.genhosppsych.2011.02.007","ISSN":"01638343","abstract":"Objective: A meta-analysis of over 25 years of research into the relationship between post-myocardial infarction (MI) depression and cardiac prognosis was conducted to investigate changes in this association over time and to investigate subgroup effects. Method: A systematic literature search was performed (Medline, Embase and PsycINFO; 1975-2011) without language restrictions. Studies investigating the impact of post-MI depression on cardiovascular outcome, defined as all-cause mortality, cardiac mortality and cardiac events within 24 months after the index MI, were identified. Depression had to be assessed within 3 months after MI using established instruments. Pooled odds ratios (ORs) were calculated using a random effects model. Results: A total of 29 studies were identified, resulting in 41 comparisons. Follow-up (on average 16 months) was described for 16,889 MI patients. Post-MI depression was associated with an increased risk of all-cause mortality [(OR), 2.25; 95% confidence interval [CI], 1.73-2.93; P&lt;.001], cardiac mortality (OR, 2.71; 95% CI, 1.68-4.36; P&lt;.001) and cardiac events (OR, 1.59; 95% CI, 1.37-1.85; P&lt;.001). ORs proved robust in subgroup analyses but declined over the years for cardiac events. Conclusions: Post-MI depression is associated with a 1.6- to 2.7-fold increased risk of impaired outcomes within 24 months. This association has been relatively stable over the past 25 years. © 2011 Elsevier Inc.","author":[{"dropping-particle":"","family":"Meijer","given":"Anna","non-dropping-particle":"","parse-names":false,"suffix":""},{"dropping-particle":"","family":"Conradi","given":"Henk Jan","non-dropping-particle":"","parse-names":false,"suffix":""},{"dropping-particle":"","family":"Bos","given":"Elisabeth H.","non-dropping-particle":"","parse-names":false,"suffix":""},{"dropping-particle":"","family":"Thombs","given":"Brett D.","non-dropping-particle":"","parse-names":false,"suffix":""},{"dropping-particle":"","family":"Melle","given":"Joost P.","non-dropping-particle":"van","parse-names":false,"suffix":""},{"dropping-particle":"","family":"Jonge","given":"Peter","non-dropping-particle":"de","parse-names":false,"suffix":""}],"container-title":"General Hospital Psychiatry","id":"ITEM-3","issue":"3","issued":{"date-parts":[["2011","5"]]},"page":"203-216","title":"Prognostic association of depression following myocardial infarction with mortality and cardiovascular events: A meta-analysis of 25 years of research","type":"article-journal","volume":"33"},"uris":["http://www.mendeley.com/documents/?uuid=66cbc225-7c90-3b5d-88e8-3b3a288ce73b"]}],"mendeley":{"formattedCitation":"&lt;sup&gt;2–4&lt;/sup&gt;","plainTextFormattedCitation":"2–4","previouslyFormattedCitation":"&lt;sup&gt;2–4&lt;/sup&gt;"},"properties":{"noteIndex":0},"schema":"https://github.com/citation-style-language/schema/raw/master/csl-citation.json"}</w:instrText>
+        <w:instrText>ADDIN CSL_CITATION {"citationItems":[{"id":"ITEM-1","itemData":{"DOI":"10.1007/s13311-017-0537-8","ISSN":"18787479","abstract":"Major depressive disorder (MDD) is prevalent. Although standards antidepressants are more effective than placebo, up to 35% of patients do not respond to 4 or more conventional treatments and are considered to have treatment-resistant depression (TRD). Considerable effort has been devoted to trying to find effective treatments for TRD. This review focuses on vagus nerve stimulation (VNS), approved for TRD in 2005 by the Food and Drugs Administration. Stimulation is carried by bipolar electrodes on the left cervical vagus nerve, which are attached to an implanted stimulator generator. The vagus bundle contains about 80% of afferent fibers terminating in the medulla, from which there are projections to many areas of brain, including the limbic forebrain. Various types of brain imaging studies reveal widespread functional effects in brain after either acute or chronic VNS. Although more randomized control trials of VNS need to be carried out before a definitive conclusion can be reached about its efficacy, the results of open studies, carried out over period of 1 to 2 years, show much more efficacy when compared with results from treatment as usual studies. There is an increase in clinical response to VNS between 3 and 12 months, which is quite different from that seen with standard antidepressant treatment of MDD. Preclinically, VNS affects many of the same brain areas, neurotransmitters (serotonin, norepinephrine) and signal transduction mechanisms (brain-derived neurotrophic factor–tropomyosin receptor kinase B) as those found with traditional antidepressants. Nevertheless, the mechanisms by which VNS benefits patients nonresponsive to conventional antidepressants is unclear, with further research needed to clarify this.","author":[{"dropping-particle":"","family":"Carreno","given":"Flavia R.","non-dropping-particle":"","parse-names":false,"suffix":""},{"dropping-particle":"","family":"Frazer","given":"Alan","non-dropping-particle":"","parse-names":false,"suffix":""}],"container-title":"Neurotherapeutics","id":"ITEM-1","issue":"3","issued":{"date-parts":[["2017","7","1"]]},"page":"716-727","publisher":"Springer New York LLC","title":"Vagal Nerve Stimulation for Treatment-Resistant Depression","type":"article","volume":"14"},"uris":["http://www.mendeley.com/documents/?uuid=20cbbd1f-ea8d-3c24-b503-335cbec56e65"]}],"mendeley":{"formattedCitation":"&lt;sup&gt;9&lt;/sup&gt;","plainTextFormattedCitation":"9","previouslyFormattedCitation":"&lt;sup&gt;9&lt;/sup&gt;"},"properties":{"noteIndex":0},"schema":"https://github.com/citation-style-language/schema/raw/master/csl-citation.json"}</w:instrText>
       </w:r>
       <w:r>
         <w:fldChar w:fldCharType="separate"/>
@@ -105,7 +472,7 @@
           <w:noProof/>
           <w:vertAlign w:val="superscript"/>
         </w:rPr>
-        <w:t>2–4</w:t>
+        <w:t>9</w:t>
       </w:r>
       <w:r>
         <w:fldChar w:fldCharType="end"/>
@@ -114,19 +481,13 @@
         <w:t xml:space="preserve"> </w:t>
       </w:r>
       <w:r>
-        <w:t>however treating</w:t>
-      </w:r>
-      <w:r>
-        <w:t xml:space="preserve"> depression does not decrease the risk of cardiovascular complications</w:t>
-      </w:r>
-      <w:r>
-        <w:t>.</w:t>
+        <w:t>angina pectoris,</w:t>
       </w:r>
       <w:r>
         <w:fldChar w:fldCharType="begin" w:fldLock="1"/>
       </w:r>
       <w:r>
-        <w:instrText>ADDIN CSL_CITATION {"citationItems":[{"id":"ITEM-1","itemData":{"DOI":"10.1001/jama.289.23.3106","ISSN":"00987484","abstract":"Context: Depression and low perceived social support (LPSS) after myocardial infarction (MI) are associated with higher morbidity and mortality, but little is known about whether this excess risk can be reduced through treatment. Objective: To determine whether mortality and recurrent infarction are reduced by treatment of depression and LPSS with cognitive behavior therapy (CBT), supplemented with a selective serotonin reuptake inhibitor (SSRI) antidepressant when indicated, in patients enrolled within 28 days after MI. Design, Setting, and Patients: Randomized clinical trial conducted from October 1996 to April 2001 in 2481 MI patients (1084 women, 1397 men) enrolled from 8 clinical centers. Major or minor depression was diagnosed by modified Diagnostic and Statistical Manual of Mental Disorders, Fourth Edition criteria and severity by the 17-item Hamilton Rating Scale for Depression (HRSD); LPSS was determined by the Enhancing Recovery in Coronary Heart Disease Patients (ENRICHD) Social Support Instrument (ESSI). Random allocation was to usual medical care or CBT-based psychosocial intervention. Intervention: Cognitive behavior therapy was initiated at a median of 17 days after the index MI for a median of 11 individual sessions throughout 6 months, plus group therapy when feasible, with SSRIs for patients scoring higher than 24 on the HRSD or having a less than 50% reduction in Beck Depression Inventory scores after 5 weeks. Main Outcome Measures: Composite primary end point of death or recurrent MI; secondary outcomes included change in HRSD (for depression) or ESSI scores (for LPSS) at 6 months. Results: Improvement in psychosocial outcomes at 6 months favored treatment: mean (SD) change in HRSD score, -10.1 (7.8) in the depression and psychosocial intervention group vs -8.4 (7.7) in the depression and usual care group (P&lt;.001); mean (SD) change in ESSI score, 5.1 (5.9) in the LPSS and psychosocial intervention group vs 3.4 (6.0) in the LPSS and usual care group (P&lt;.001). After an average follow-up of 29 months, there was no significant difference in event-free survival between usual care (75.9%) and psychosocial intervention (75.8%). There were also no differences in survival between the psychosocial intervention and usual care arms in any of the 3 psychosocial risk groups (depression, LPSS, and depression and LPSS patients). Conclusions: The intervention did not increase event-free survival. The intervention improved depression and social isolat…","author":[{"dropping-particle":"","family":"Berkman","given":"Lisa F.","non-dropping-particle":"","parse-names":false,"suffix":""},{"dropping-particle":"","family":"Blumenthal","given":"James","non-dropping-particle":"","parse-names":false,"suffix":""},{"dropping-particle":"","family":"Burg","given":"Matthew","non-dropping-particle":"","parse-names":false,"suffix":""},{"dropping-particle":"","family":"Carney","given":"Robert M.","non-dropping-particle":"","parse-names":false,"suffix":""},{"dropping-particle":"","family":"Catellier","given":"Diane","non-dropping-particle":"","parse-names":false,"suffix":""},{"dropping-particle":"","family":"Cowan","given":"Marie J.","non-dropping-particle":"","parse-names":false,"suffix":""},{"dropping-particle":"","family":"Czajkowski","given":"Susan M.","non-dropping-particle":"","parse-names":false,"suffix":""},{"dropping-particle":"","family":"Busk","given":"Robert","non-dropping-particle":"De","parse-names":false,"suffix":""},{"dropping-particle":"","family":"Hosking","given":"James","non-dropping-particle":"","parse-names":false,"suffix":""},{"dropping-particle":"","family":"Jaffe","given":"Allan","non-dropping-particle":"","parse-names":false,"suffix":""},{"dropping-particle":"","family":"Kaufmann","given":"Peter G.","non-dropping-particle":"","parse-names":false,"suffix":""},{"dropping-particle":"","family":"Mitchell","given":"Pamela","non-dropping-particle":"","parse-names":false,"suffix":""},{"dropping-particle":"","family":"Norman","given":"James","non-dropping-particle":"","parse-names":false,"suffix":""},{"dropping-particle":"","family":"Powell","given":"Lynda H.","non-dropping-particle":"","parse-names":false,"suffix":""},{"dropping-particle":"","family":"Raczynski","given":"James M.","non-dropping-particle":"","parse-names":false,"suffix":""},{"dropping-particle":"","family":"Schneiderman","given":"Neil","non-dropping-particle":"","parse-names":false,"suffix":""},{"dropping-particle":"","family":"Raczynski","given":"","non-dropping-particle":"","parse-names":false,"suffix":""}],"container-title":"Journal of the American Medical Association","id":"ITEM-1","issue":"23","issued":{"date-parts":[["2003","6","18"]]},"page":"3106-3116","publisher":"American Medical Association","title":"Effects of Treating Depression and Low Perceived Social Support on Clinical Events after Myocardial Infarction: The Enhancing Recovery in Coronary Heart Disease Patients (ENRICHD) Randomized Trial","type":"article-journal","volume":"289"},"uris":["http://www.mendeley.com/documents/?uuid=f85f9a8f-d19b-335b-8cde-a7e783424af2"]},{"id":"ITEM-2","itemData":{"DOI":"10.1001/jamainternmed.2019.4518","ISSN":"21686106","abstract":"Importance: Patients with acute coronary syndrome (ACS) and elevated depressive symptoms are at increased risk for recurrent cardiovascular events and mortality, worse quality of life, and higher health care costs. These observational findings prompted multiple scientific panels to advise universal depression screening in survivors of ACS prior to evidence from randomized screening trials. Objective: To determine whether systematically screening for depression in survivors of ACS improves quality of life and depression compared with usual care. Design, Setting, and Participants: A 3-group multisite randomized trial enrolled 1500 patients with ACS from 4 health care systems between November 1, 2013, and March 31, 2017, with follow-up ending July 31, 2018. Patients were eligible if they had been hospitalized for ACS in the previous 2 to 12 months and had no prior history of depression. All analyses were performed on an intention-to-treat basis. Interventions: Patients with ACS were randomly assigned 1:1:1 to receive (1) systematic depression screening using the 8-item Patient Health Questionnaire, with notification of primary care clinicians and provision of centralized, patient-preference, stepped depression care for those with positive screening results (8-item Patient Health Questionnaire score ≥10; screen, notify, and treat, n = 499); (2) systematic depression screening, with notification of primary care clinicians for those with positive screening results (screen and notify, n = 501); and (3) usual care (no screening, n = 500). Main Outcomes and Measures: The primary outcome was change in quality-adjusted life-years. The secondary outcome was depression-free days. Adverse effects and mortality were assessed by patient interview and hospital records. Results: A total of 1500 patients (424 women and 1076 men; mean [SD] age, 65.9 [11.5] years) were randomized in the 18-month trial. Only 71 of 1000 eligible survivors of ACS (7.1%) had elevated 8-item Patient Health Questionnaire scores indicating depressive symptoms at screening. There were no differences in mean (SD) change in quality-adjusted life-years (screen, notify and treat, -0.06 [0.20]; screen and notify, -0.06 [0.20]; no screen, -0.06 [0.18]; P =.98) or cumulative mean (SD) depression-free days (screen, notify and treat, 343.1 [179.0] days; screen and notify, 351.3 [175.0] days; no screen, 339.0 [176.6] days; P =.63). Harms including death, bleeding, or sleep difficulties did not differ among g…","author":[{"dropping-particle":"","family":"Kronish","given":"Ian M.","non-dropping-particle":"","parse-names":false,"suffix":""},{"dropping-particle":"","family":"Moise","given":"Nathalie","non-dropping-particle":"","parse-names":false,"suffix":""},{"dropping-particle":"","family":"Cheung","given":"Ying Kuen","non-dropping-particle":"","parse-names":false,"suffix":""},{"dropping-particle":"","family":"Clarke","given":"Gregory N.","non-dropping-particle":"","parse-names":false,"suffix":""},{"dropping-particle":"","family":"Dolor","given":"Rowena J.","non-dropping-particle":"","parse-names":false,"suffix":""},{"dropping-particle":"","family":"Duer-Hefele","given":"Joan","non-dropping-particle":"","parse-names":false,"suffix":""},{"dropping-particle":"","family":"Margolis","given":"Karen L.","non-dropping-particle":"","parse-names":false,"suffix":""},{"dropping-particle":"","family":"St Onge","given":"Tara","non-dropping-particle":"","parse-names":false,"suffix":""},{"dropping-particle":"","family":"Parsons","given":"Faith","non-dropping-particle":"","parse-names":false,"suffix":""},{"dropping-particle":"","family":"Retuerto","given":"Jessica","non-dropping-particle":"","parse-names":false,"suffix":""},{"dropping-particle":"","family":"Thanataveerat","given":"Anusorn","non-dropping-particle":"","parse-names":false,"suffix":""},{"dropping-particle":"","family":"Davidson","given":"Karina W.","non-dropping-particle":"","parse-names":false,"suffix":""}],"container-title":"JAMA Internal Medicine","id":"ITEM-2","issued":{"date-parts":[["2019"]]},"publisher":"American Medical Association","title":"Effect of Depression Screening after Acute Coronary Syndromes on Quality of Life: The CODIACS-QoL Randomized Clinical Trial","type":"article-journal"},"uris":["http://www.mendeley.com/documents/?uuid=768d2d02-985e-3d54-8d97-5032eb8428aa"]}],"mendeley":{"formattedCitation":"&lt;sup&gt;5,6&lt;/sup&gt;","plainTextFormattedCitation":"5,6","previouslyFormattedCitation":"&lt;sup&gt;5,6&lt;/sup&gt;"},"properties":{"noteIndex":0},"schema":"https://github.com/citation-style-language/schema/raw/master/csl-citation.json"}</w:instrText>
+        <w:instrText>ADDIN CSL_CITATION {"citationItems":[{"id":"ITEM-1","itemData":{"DOI":"10.1016/S1566-0702(01)00227-2","ISSN":"15660702","abstract":"We tested the hypotheses that (1) progression of coronary artery disease (CAD) increases sympathetic inflow to the heart, thus impairing cardiac blood supply, and (2) reduced sympathetic tone improves cardiac microcirculation and ameliorates severity of anginal symptoms. Electrical irritation of the nerve auricularis-a sensitive ramus of the vagus nerve-provides a central sympatholytic action. Using this technique, we studied the effects of vagal neurostimulation (VNS) on hemodynamics, the content of atrial noradrenergic nerves and the microcirculatory bed of CAD patients. VNS was performed in the preoperative period of CAD patients with severe angina pectoris. The comparison groups consisted of untreated patients with CAD or Wolff-Parkinson-White syndrome. Atrial tissue of patients with this syndrome (n=6); with effort angina (n=14); with angina at rest (n=10); and with severe angina treated with VNS (n=8) contained the following volume percentages of noradrenergic nerves: 1.7±0.1%, 1.3±0.3%, 0.5±0.1% (p&lt;0.05 vs. the other groups) and 1.3±0.2%, respectively. In these groups, cardiac microcirculatory vessels (diameter, 10-20 μm) had the following densities: 2.7±0.2%, 3.4±0.2%, 2.0±0.4% (p&lt;0.05 vs. the other groups) and 3.3±0.3%, respectively. VNS treatment abolished angina at rest, decreased heart rate and blood pressure. It improved left ventricular ejection fraction from 50±1.5% to 58±1.0% (p&lt;0.05), also changing left ventricular diastolic filling. The ratio of time velocity integrals of the early (Ei) to late (Ai) waves increased from 1.07±0.12 to 1.65±0.17 after VNS (p&lt;0.05). In electrocardiograms of VNS-treated patients, QRS- and QT-duration were shortened, the PQ-interval did not change, but T-wave configuration improved. In the postoperative period, heart failure occurred in 90% of the control group, vs. 12% in patients treated with VNS (p&lt;0.05). We conclude that CAD is characterized by overactivity of sympathetic cardiac tone. Vagal stimulation reduced sympathetic inflow to the heart, seemingly via an inhibition of norepinephrine release from sympathetic nerves. VNS' sympatholytic/vagotonic action dilated cardiac microcirculatory vessels and improved left ventricular contractility in patients with severe CAD. Copyright © 2001 Elsevier Science B.V.","author":[{"dropping-particle":"V.","family":"Zamotrinsky","given":"A.","non-dropping-particle":"","parse-names":false,"suffix":""},{"dropping-particle":"","family":"Kondratiev","given":"B.","non-dropping-particle":"","parse-names":false,"suffix":""},{"dropping-particle":"","family":"Jong","given":"J. W.","non-dropping-particle":"De","parse-names":false,"suffix":""}],"container-title":"Autonomic Neuroscience: Basic and Clinical","id":"ITEM-1","issue":"1-2","issued":{"date-parts":[["2001","4","12"]]},"page":"109-116","title":"Vagal neurostimulation in patients with coronary artery disease","type":"article-journal","volume":"88"},"uris":["http://www.mendeley.com/documents/?uuid=7e188c4b-f884-3678-a710-61b7dd1181eb"]}],"mendeley":{"formattedCitation":"&lt;sup&gt;10&lt;/sup&gt;","plainTextFormattedCitation":"10","previouslyFormattedCitation":"&lt;sup&gt;10&lt;/sup&gt;"},"properties":{"noteIndex":0},"schema":"https://github.com/citation-style-language/schema/raw/master/csl-citation.json"}</w:instrText>
       </w:r>
       <w:r>
         <w:fldChar w:fldCharType="separate"/>
@@ -136,19 +497,37 @@
           <w:noProof/>
           <w:vertAlign w:val="superscript"/>
         </w:rPr>
-        <w:t>5,6</w:t>
+        <w:t>10</w:t>
       </w:r>
       <w:r>
         <w:fldChar w:fldCharType="end"/>
       </w:r>
       <w:r>
-        <w:t xml:space="preserve"> An alternative pathway for the cardiotoxicity seen in depression may stem from dysfunction of the autonomic nervous system (ANS).</w:t>
-      </w:r>
+        <w:t xml:space="preserve"> </w:t>
+      </w:r>
+      <w:r>
+        <w:t xml:space="preserve">and cardiac </w:t>
+      </w:r>
+      <w:del w:id="54" w:author="Shah, Amit J. [3]" w:date="2019-11-13T10:02:00Z">
+        <w:r>
+          <w:delText>arrythmias</w:delText>
+        </w:r>
+      </w:del>
+      <w:ins w:id="55" w:author="Shah, Amit J. [3]" w:date="2019-11-13T10:02:00Z">
+        <w:r>
+          <w:t>arrhythmias.</w:t>
+        </w:r>
+      </w:ins>
+      <w:del w:id="56" w:author="Shah, Amit J. [3]" w:date="2019-11-13T10:02:00Z">
+        <w:r>
+          <w:delText>,</w:delText>
+        </w:r>
+      </w:del>
       <w:r>
         <w:fldChar w:fldCharType="begin" w:fldLock="1"/>
       </w:r>
       <w:r>
-        <w:instrText>ADDIN CSL_CITATION {"citationItems":[{"id":"ITEM-1","itemData":{"DOI":"10.1001/archinte.165.13.1486","ISBN":"0003-9926 (Print)\\r0003-9926","ISSN":"00039926","PMID":"16009863","abstract":"BACKGROUND: Depression is associated with an increased risk for mortality after acute myocardial infarction (MI). The purpose of this study was to determine whether low heart rate variability (HRV) mediates the effect of depression on mortality. METHODS: Twenty-four-hour ambulatory electrocardiograms were obtained from 311 depressed patients with a recent acute MI who were enrolled in the Enhancing Recovery in Coronary Heart Disease (ENRICHD) clinical trial and from 367 nondepressed patients who met the ENRICHD medical inclusion criteria. Standard HRV indexes were extracted from the recordings. RESULTS: The log of very low-frequency (LnVLF) power, an index of HRV derived from power spectral analysis of the electrocardiogram signal (0.0033-0.04 Hz [in milliseconds squared]), was lower in the depressed than in the nondepressed patients (P&lt;.001). There were 47 deaths (6.1%) during a 30-month follow-up. After adjusting for potential confounders, the depressed patients remained at higher risk for all-cause mortality compared with the nondepressed patients (hazard ratio, 2.8; 95% confidence interval [CI], 1.4-5.4; P&lt;.003). When LnVLF power was entered into the model, the hazard ratio for depression dropped to 2.1 (95% CI, 1.1-4.2; P = .03). The proportion of the risk for depression attributable to LnVLF power was 0.27 (95% CI, 0.23-0.31; P&lt;.001). CONCLUSIONS: Low HRV partially mediates the effect of depression on survival after acute MI. This finding helps to clarify the physiological mechanisms underlying depression's role as a risk factor for mortality in patients with coronary heart disease. It also raises the possibility that treatments that improve both depression and HRV might also improve survival in these patients.","author":[{"dropping-particle":"","family":"Carney","given":"Robert M.","non-dropping-particle":"","parse-names":false,"suffix":""},{"dropping-particle":"","family":"Blumenthal","given":"James A.","non-dropping-particle":"","parse-names":false,"suffix":""},{"dropping-particle":"","family":"Freedland","given":"Kenneth E.","non-dropping-particle":"","parse-names":false,"suffix":""},{"dropping-particle":"","family":"Stein","given":"Phyllis K.","non-dropping-particle":"","parse-names":false,"suffix":""},{"dropping-particle":"","family":"Howells","given":"William B.","non-dropping-particle":"","parse-names":false,"suffix":""},{"dropping-particle":"","family":"Berkman","given":"Lisa F.","non-dropping-particle":"","parse-names":false,"suffix":""},{"dropping-particle":"","family":"Watkins","given":"Lana L.","non-dropping-particle":"","parse-names":false,"suffix":""},{"dropping-particle":"","family":"Czajkowski","given":"Susan M.","non-dropping-particle":"","parse-names":false,"suffix":""},{"dropping-particle":"","family":"Hayano","given":"Junichiro","non-dropping-particle":"","parse-names":false,"suffix":""},{"dropping-particle":"","family":"Domitrovich","given":"Peter P.","non-dropping-particle":"","parse-names":false,"suffix":""},{"dropping-particle":"","family":"Jaffe","given":"Allan S.","non-dropping-particle":"","parse-names":false,"suffix":""}],"container-title":"Archives of Internal Medicine","id":"ITEM-1","issue":"13","issued":{"date-parts":[["2005"]]},"number-of-pages":"1486-1491","title":"Low heart rate variability and the effect of depression on post-myocardial infarction mortality","type":"report","volume":"165"},"uris":["http://www.mendeley.com/documents/?uuid=ca1bfee8-d125-44dc-8c38-c595b758aadc"]},{"id":"ITEM-2","itemData":{"DOI":"10.1016/j.neubiorev.2016.07.003","ISSN":"18737528","abstract":"Depression's burden of disease goes beyond functioning and quality of life and extends to somatic health. Results from longitudinal cohort studies converge in illustrating that major depressive disorder (MDD) subsequently increases the risk of cardiovascular morbidity and mortality with about 80%. The impact of MDD on cardiovascular health may be partly explained by mediating mechanisms such as unhealthy lifestyle (smoking, excessive alcohol use, physical inactivity, unhealthy diet, therapy non-compliance) and unfavorable pathophysiological disturbances (autonomic, HPA-axis, metabolic and immuno-inflammatory dysregulations). A summary of the literature findings as well as relevant results from the large-scale Netherlands Study of Depression and Anxiety (N = 2981) are presented. Persons with MDD have significantly worse lifestyles as well as more pathophysiological disturbances as compared to healthy controls. Some of these differences seem to be specific for (typical versus ‘atypical’, or antidepressant treated versus drug-naive) subgroups of MDD patients. Alternative explanations are also present, namely undetected confounding, iatrogenic effects or ‘third factors’ such as genetics.","author":[{"dropping-particle":"","family":"Penninx","given":"Brenda W.J.H.","non-dropping-particle":"","parse-names":false,"suffix":""}],"container-title":"Neuroscience and Biobehavioral Reviews","id":"ITEM-2","issued":{"date-parts":[["2017"]]},"page":"277-286","title":"Depression and cardiovascular disease: Epidemiological evidence on their linking mechanisms","type":"article","volume":"74"},"uris":["http://www.mendeley.com/documents/?uuid=7cc341e0-9b7f-424c-9990-2eeadf216aff"]}],"mendeley":{"formattedCitation":"&lt;sup&gt;7,8&lt;/sup&gt;","plainTextFormattedCitation":"7,8","previouslyFormattedCitation":"&lt;sup&gt;7,8&lt;/sup&gt;"},"properties":{"noteIndex":0},"schema":"https://github.com/citation-style-language/schema/raw/master/csl-citation.json"}</w:instrText>
+        <w:instrText>ADDIN CSL_CITATION {"citationItems":[{"id":"ITEM-1","itemData":{"DOI":"10.1007/s10741-010-9178-2","ISSN":"13824147","abstract":"Enhancing vagal tone by delivering electrical stimulation to the vagal nerves (VNS) is emerging as a promising novel therapy in heart failure. In addition, VNS is already an FDA-approved therapy for refractory epilepsy and depression. Besides its well-known negative chronotropic, inotropic, and dromotropic effects, VNS has profound effects on cardiac electrophysiology and arrhythmogenesis. This review summarizes current knowledge about the complex relationship between VNS and cardiac arrhythmias. Specifically, the focus is on VNS capability to become a therapeutic strategy along with important electrophysiological alterations that may constitute a potential arrhythmogenic substrate and become a clinical concern. © 2010 Springer Science+Business Media, LLC.","author":[{"dropping-particle":"","family":"Zhang","given":"Youhua","non-dropping-particle":"","parse-names":false,"suffix":""},{"dropping-particle":"","family":"Mazgalev","given":"Todor N.","non-dropping-particle":"","parse-names":false,"suffix":""}],"container-title":"Heart Failure Reviews","id":"ITEM-1","issue":"2","issued":{"date-parts":[["2011","3"]]},"page":"147-161","title":"Arrhythmias and vagus nerve stimulation","type":"article-journal","volume":"16"},"uris":["http://www.mendeley.com/documents/?uuid=335d96e3-8f45-3407-9bb7-e04f773ea331"]}],"mendeley":{"formattedCitation":"&lt;sup&gt;11&lt;/sup&gt;","plainTextFormattedCitation":"11","previouslyFormattedCitation":"&lt;sup&gt;11&lt;/sup&gt;"},"properties":{"noteIndex":0},"schema":"https://github.com/citation-style-language/schema/raw/master/csl-citation.json"}</w:instrText>
       </w:r>
       <w:r>
         <w:fldChar w:fldCharType="separate"/>
@@ -158,107 +537,72 @@
           <w:noProof/>
           <w:vertAlign w:val="superscript"/>
         </w:rPr>
-        <w:t>7,8</w:t>
+        <w:t>11</w:t>
       </w:r>
       <w:r>
         <w:fldChar w:fldCharType="end"/>
       </w:r>
-      <w:r>
-        <w:t xml:space="preserve"> </w:t>
-      </w:r>
-      <w:r>
-        <w:t>Therapies targeting the ANS, such as vagal nerve stimulation, show efficacy in treatment-resistant depression</w:t>
-      </w:r>
-      <w:r>
-        <w:t>,</w:t>
-      </w:r>
-      <w:r>
-        <w:fldChar w:fldCharType="begin" w:fldLock="1"/>
-      </w:r>
-      <w:r>
-        <w:instrText>ADDIN CSL_CITATION {"citationItems":[{"id":"ITEM-1","itemData":{"DOI":"10.1007/s13311-017-0537-8","ISSN":"18787479","abstract":"Major depressive disorder (MDD) is prevalent. Although standards antidepressants are more effective than placebo, up to 35% of patients do not respond to 4 or more conventional treatments and are considered to have treatment-resistant depression (TRD). Considerable effort has been devoted to trying to find effective treatments for TRD. This review focuses on vagus nerve stimulation (VNS), approved for TRD in 2005 by the Food and Drugs Administration. Stimulation is carried by bipolar electrodes on the left cervical vagus nerve, which are attached to an implanted stimulator generator. The vagus bundle contains about 80% of afferent fibers terminating in the medulla, from which there are projections to many areas of brain, including the limbic forebrain. Various types of brain imaging studies reveal widespread functional effects in brain after either acute or chronic VNS. Although more randomized control trials of VNS need to be carried out before a definitive conclusion can be reached about its efficacy, the results of open studies, carried out over period of 1 to 2 years, show much more efficacy when compared with results from treatment as usual studies. There is an increase in clinical response to VNS between 3 and 12 months, which is quite different from that seen with standard antidepressant treatment of MDD. Preclinically, VNS affects many of the same brain areas, neurotransmitters (serotonin, norepinephrine) and signal transduction mechanisms (brain-derived neurotrophic factor–tropomyosin receptor kinase B) as those found with traditional antidepressants. Nevertheless, the mechanisms by which VNS benefits patients nonresponsive to conventional antidepressants is unclear, with further research needed to clarify this.","author":[{"dropping-particle":"","family":"Carreno","given":"Flavia R.","non-dropping-particle":"","parse-names":false,"suffix":""},{"dropping-particle":"","family":"Frazer","given":"Alan","non-dropping-particle":"","parse-names":false,"suffix":""}],"container-title":"Neurotherapeutics","id":"ITEM-1","issue":"3","issued":{"date-parts":[["2017","7","1"]]},"page":"716-727","publisher":"Springer New York LLC","title":"Vagal Nerve Stimulation for Treatment-Resistant Depression","type":"article","volume":"14"},"uris":["http://www.mendeley.com/documents/?uuid=20cbbd1f-ea8d-3c24-b503-335cbec56e65"]}],"mendeley":{"formattedCitation":"&lt;sup&gt;9&lt;/sup&gt;","plainTextFormattedCitation":"9","previouslyFormattedCitation":"&lt;sup&gt;9&lt;/sup&gt;"},"properties":{"noteIndex":0},"schema":"https://github.com/citation-style-language/schema/raw/master/csl-citation.json"}</w:instrText>
-      </w:r>
-      <w:r>
-        <w:fldChar w:fldCharType="separate"/>
-      </w:r>
-      <w:r>
-        <w:rPr>
-          <w:noProof/>
-          <w:vertAlign w:val="superscript"/>
-        </w:rPr>
-        <w:t>9</w:t>
-      </w:r>
-      <w:r>
-        <w:fldChar w:fldCharType="end"/>
-      </w:r>
-      <w:r>
-        <w:t xml:space="preserve"> </w:t>
-      </w:r>
-      <w:r>
-        <w:t>angina pectoris,</w:t>
-      </w:r>
-      <w:r>
-        <w:fldChar w:fldCharType="begin" w:fldLock="1"/>
-      </w:r>
-      <w:r>
-        <w:instrText>ADDIN CSL_CITATION {"citationItems":[{"id":"ITEM-1","itemData":{"DOI":"10.1016/S1566-0702(01)00227-2","ISSN":"15660702","abstract":"We tested the hypotheses that (1) progression of coronary artery disease (CAD) increases sympathetic inflow to the heart, thus impairing cardiac blood supply, and (2) reduced sympathetic tone improves cardiac microcirculation and ameliorates severity of anginal symptoms. Electrical irritation of the nerve auricularis-a sensitive ramus of the vagus nerve-provides a central sympatholytic action. Using this technique, we studied the effects of vagal neurostimulation (VNS) on hemodynamics, the content of atrial noradrenergic nerves and the microcirculatory bed of CAD patients. VNS was performed in the preoperative period of CAD patients with severe angina pectoris. The comparison groups consisted of untreated patients with CAD or Wolff-Parkinson-White syndrome. Atrial tissue of patients with this syndrome (n=6); with effort angina (n=14); with angina at rest (n=10); and with severe angina treated with VNS (n=8) contained the following volume percentages of noradrenergic nerves: 1.7±0.1%, 1.3±0.3%, 0.5±0.1% (p&lt;0.05 vs. the other groups) and 1.3±0.2%, respectively. In these groups, cardiac microcirculatory vessels (diameter, 10-20 μm) had the following densities: 2.7±0.2%, 3.4±0.2%, 2.0±0.4% (p&lt;0.05 vs. the other groups) and 3.3±0.3%, respectively. VNS treatment abolished angina at rest, decreased heart rate and blood pressure. It improved left ventricular ejection fraction from 50±1.5% to 58±1.0% (p&lt;0.05), also changing left ventricular diastolic filling. The ratio of time velocity integrals of the early (Ei) to late (Ai) waves increased from 1.07±0.12 to 1.65±0.17 after VNS (p&lt;0.05). In electrocardiograms of VNS-treated patients, QRS- and QT-duration were shortened, the PQ-interval did not change, but T-wave configuration improved. In the postoperative period, heart failure occurred in 90% of the control group, vs. 12% in patients treated with VNS (p&lt;0.05). We conclude that CAD is characterized by overactivity of sympathetic cardiac tone. Vagal stimulation reduced sympathetic inflow to the heart, seemingly via an inhibition of norepinephrine release from sympathetic nerves. VNS' sympatholytic/vagotonic action dilated cardiac microcirculatory vessels and improved left ventricular contractility in patients with severe CAD. Copyright © 2001 Elsevier Science B.V.","author":[{"dropping-particle":"V.","family":"Zamotrinsky","given":"A.","non-dropping-particle":"","parse-names":false,"suffix":""},{"dropping-particle":"","family":"Kondratiev","given":"B.","non-dropping-particle":"","parse-names":false,"suffix":""},{"dropping-particle":"","family":"Jong","given":"J. W.","non-dropping-particle":"De","parse-names":false,"suffix":""}],"container-title":"Autonomic Neuroscience: Basic and Clinical","id":"ITEM-1","issue":"1-2","issued":{"date-parts":[["2001","4","12"]]},"page":"109-116","title":"Vagal neurostimulation in patients with coronary artery disease","type":"article-journal","volume":"88"},"uris":["http://www.mendeley.com/documents/?uuid=7e188c4b-f884-3678-a710-61b7dd1181eb"]}],"mendeley":{"formattedCitation":"&lt;sup&gt;10&lt;/sup&gt;","plainTextFormattedCitation":"10","previouslyFormattedCitation":"&lt;sup&gt;10&lt;/sup&gt;"},"properties":{"noteIndex":0},"schema":"https://github.com/citation-style-language/schema/raw/master/csl-citation.json"}</w:instrText>
-      </w:r>
-      <w:r>
-        <w:fldChar w:fldCharType="separate"/>
-      </w:r>
-      <w:r>
-        <w:rPr>
-          <w:noProof/>
-          <w:vertAlign w:val="superscript"/>
-        </w:rPr>
-        <w:t>10</w:t>
-      </w:r>
-      <w:r>
-        <w:fldChar w:fldCharType="end"/>
-      </w:r>
-      <w:r>
-        <w:t xml:space="preserve"> </w:t>
-      </w:r>
-      <w:r>
-        <w:t>and cardiac arrythmias,</w:t>
-      </w:r>
-      <w:r>
-        <w:fldChar w:fldCharType="begin" w:fldLock="1"/>
-      </w:r>
-      <w:r>
-        <w:instrText>ADDIN CSL_CITATION {"citationItems":[{"id":"ITEM-1","itemData":{"DOI":"10.1007/s10741-010-9178-2","ISSN":"13824147","abstract":"Enhancing vagal tone by delivering electrical stimulation to the vagal nerves (VNS) is emerging as a promising novel therapy in heart failure. In addition, VNS is already an FDA-approved therapy for refractory epilepsy and depression. Besides its well-known negative chronotropic, inotropic, and dromotropic effects, VNS has profound effects on cardiac electrophysiology and arrhythmogenesis. This review summarizes current knowledge about the complex relationship between VNS and cardiac arrhythmias. Specifically, the focus is on VNS capability to become a therapeutic strategy along with important electrophysiological alterations that may constitute a potential arrhythmogenic substrate and become a clinical concern. © 2010 Springer Science+Business Media, LLC.","author":[{"dropping-particle":"","family":"Zhang","given":"Youhua","non-dropping-particle":"","parse-names":false,"suffix":""},{"dropping-particle":"","family":"Mazgalev","given":"Todor N.","non-dropping-particle":"","parse-names":false,"suffix":""}],"container-title":"Heart Failure Reviews","id":"ITEM-1","issue":"2","issued":{"date-parts":[["2011","3"]]},"page":"147-161","title":"Arrhythmias and vagus nerve stimulation","type":"article-journal","volume":"16"},"uris":["http://www.mendeley.com/documents/?uuid=335d96e3-8f45-3407-9bb7-e04f773ea331"]}],"mendeley":{"formattedCitation":"&lt;sup&gt;11&lt;/sup&gt;","plainTextFormattedCitation":"11","previouslyFormattedCitation":"&lt;sup&gt;11&lt;/sup&gt;"},"properties":{"noteIndex":0},"schema":"https://github.com/citation-style-language/schema/raw/master/csl-citation.json"}</w:instrText>
-      </w:r>
-      <w:r>
-        <w:fldChar w:fldCharType="separate"/>
-      </w:r>
-      <w:r>
-        <w:rPr>
-          <w:noProof/>
-          <w:vertAlign w:val="superscript"/>
-        </w:rPr>
-        <w:t>11</w:t>
-      </w:r>
-      <w:r>
-        <w:fldChar w:fldCharType="end"/>
-      </w:r>
-      <w:r>
-        <w:t xml:space="preserve"> implicating a potential target for focused interventions. We seek to gain </w:t>
+      <w:del w:id="57" w:author="Shah, Amit J. [3]" w:date="2019-11-13T10:02:00Z">
+        <w:r>
+          <w:delText xml:space="preserve"> implicating a potential target for focused interventions.</w:delText>
+        </w:r>
+      </w:del>
+      <w:r>
+        <w:t xml:space="preserve"> We seek to gain </w:t>
       </w:r>
       <w:r>
         <w:rPr>
           <w:u w:val="single"/>
         </w:rPr>
-        <w:t>a better understanding of the autonomic mechanisms in depression and coronary artery disease</w:t>
-      </w:r>
-      <w:r>
-        <w:t xml:space="preserve">, which may lead to improved, targeted interventions to decrease adverse outcomes in both conditions. </w:t>
-      </w:r>
+        <w:t xml:space="preserve">a better understanding of </w:t>
+      </w:r>
+      <w:ins w:id="58" w:author="Shah, Amit J. [3]" w:date="2019-11-13T10:05:00Z">
+        <w:r>
+          <w:rPr>
+            <w:u w:val="single"/>
+          </w:rPr>
+          <w:t xml:space="preserve">relationship of ANS biomarkers that can help </w:t>
+        </w:r>
+      </w:ins>
+      <w:ins w:id="59" w:author="Shah, Amit J. [3]" w:date="2019-11-13T10:06:00Z">
+        <w:r>
+          <w:rPr>
+            <w:u w:val="single"/>
+          </w:rPr>
+          <w:t>understand</w:t>
+        </w:r>
+      </w:ins>
+      <w:ins w:id="60" w:author="Shah, Amit J. [3]" w:date="2019-11-13T10:05:00Z">
+        <w:r>
+          <w:rPr>
+            <w:u w:val="single"/>
+          </w:rPr>
+          <w:t xml:space="preserve"> the heart-brain relationship and uncover effective therapies for both.</w:t>
+        </w:r>
+      </w:ins>
+      <w:del w:id="61" w:author="Shah, Amit J. [3]" w:date="2019-11-13T10:06:00Z">
+        <w:r>
+          <w:rPr>
+            <w:u w:val="single"/>
+          </w:rPr>
+          <w:delText>the autonomic mechanisms in depression and coronary artery disease</w:delText>
+        </w:r>
+        <w:r>
+          <w:delText>, which may lead to improved, targeted interventions to decrease adverse outcomes in both conditions.</w:delText>
+        </w:r>
+      </w:del>
+      <w:del w:id="62" w:author="Shah, Amit J." w:date="2019-11-13T10:20:00Z">
+        <w:r>
+          <w:delText xml:space="preserve"> </w:delText>
+        </w:r>
+      </w:del>
     </w:p>
     <w:p>
       <w:pPr>
         <w:widowControl w:val="0"/>
         <w:spacing w:after="80"/>
         <w:rPr>
+          <w:del w:id="63" w:author="Shah, Amit J." w:date="2019-11-13T10:20:00Z"/>
           <w:sz w:val="8"/>
           <w:szCs w:val="8"/>
         </w:rPr>
@@ -268,315 +612,1032 @@
       <w:pPr>
         <w:widowControl w:val="0"/>
         <w:spacing w:after="80"/>
-      </w:pPr>
-      <w:r>
-        <w:t>We have recently discovered a novel electrocardiographic (ECG) biomarker of ANS dysfunction that we found to be predictive of abnormal myocardial perfusion and coronary flow reserve,</w:t>
-      </w:r>
-      <w:r>
-        <w:fldChar w:fldCharType="begin" w:fldLock="1"/>
-      </w:r>
-      <w:r>
-        <w:instrText>ADDIN CSL_CITATION {"citationItems":[{"id":"ITEM-1","itemData":{"DOI":"10.1161/circ.138.suppl_1.15216","abstract":"Introduction: About one-half of sudden cardiac deaths occur in those without known CAD suggesting the need for better risk-stratification tests. Autonomic dysfunction, measured by low heart rate variability (HRV), can occur with myocardial ischemia. Testing for low HRV may help to identify high-risk, asymptomatic individuals. The association of low HRV with ischemia may also be greatest during the morning hours, when cardiac events (MI, sudden death) are most likely to be triggered. Hypothesis: In a cohort of veteran males with no known CAD, subclinical myocardial ischemia is associated with autonomic dysfunction as measured by low HRV; this association is greatest during morning hours. Methods: We evaluated 24-hour ambulatory ECGs in middle-aged twins without known CAD from the Vietnam Era Twin Registry, and calculated frequency domain and non-linear (Dyx) HRV metrics. All subjects underwent [13N]-ammonia positron emission tomography with adenosine stress, with ischemia defined as greater than 5% perfusion deficit. Mixed models were used to compare HRV between ischemic and non-ischemic subjects in 1-hour intervals, and morning hours were 6 AM until 10 AM. Results: Data on 276 twin subjects were analyzed; the mean age (SD) was 53 (3) and 55 (20%) had ischemia. HRV was significantly different between ischemic and non-ischemic twins during morning hours (figure 1), with the largest magnitude difference occurring with Dyx at 7 AM. Each SD decrease in Dyx associated with an OR for ischemia of 4.8 (95% CI, 1.5 — 15.8). Dyx in morning hours remained significant in a subgroup of pairs discordant for ischemia and after risk factor adjustment. Significant differences by ischemia status were noted for low-frequency and very-low-frequency HRV. Conclusions: Lower HRV is strongly associated with subclinical myocardial ischemia primarily during morning hours. More research regarding this circadian autonomic vulnerability and its clinical implications are warranted.","author":[{"dropping-particle":"","family":"Shah","given":"Anish","non-dropping-particle":"","parse-names":false,"suffix":""},{"dropping-particle":"","family":"Lampert","given":"Rachel","non-dropping-particle":"","parse-names":false,"suffix":""},{"dropping-particle":"","family":"Goldberg","given":"Jack","non-dropping-particle":"","parse-names":false,"suffix":""},{"dropping-particle":"","family":"Bremner","given":"J Douglas","non-dropping-particle":"","parse-names":false,"suffix":""},{"dropping-particle":"","family":"Vaccarino","given":"Viola","non-dropping-particle":"","parse-names":false,"suffix":""},{"dropping-particle":"","family":"Shah","given":"Amit","non-dropping-particle":"","parse-names":false,"suffix":""}],"container-title":"Circulation","id":"ITEM-1","issue":"Suppl_1","issued":{"date-parts":[["2018","11","6"]]},"note":"doi: 10.1161/circ.138.suppl_1.15216","page":"A15216-A15216","publisher":"American Heart Association","publisher-place":"Chicago, IL","title":"Abstract 15216: Circadian Autonomic Inflexibility: A Marker of Ischemic Heart Disease","type":"article-journal","volume":"138"},"uris":["http://www.mendeley.com/documents/?uuid=904baa23-820a-4d7b-b815-ba39fbafa5c6"]}],"mendeley":{"formattedCitation":"&lt;sup&gt;12&lt;/sup&gt;","plainTextFormattedCitation":"12","previouslyFormattedCitation":"&lt;sup&gt;12&lt;/sup&gt;"},"properties":{"noteIndex":0},"schema":"https://github.com/citation-style-language/schema/raw/master/csl-citation.json"}</w:instrText>
-      </w:r>
-      <w:r>
-        <w:fldChar w:fldCharType="separate"/>
-      </w:r>
-      <w:r>
-        <w:rPr>
-          <w:noProof/>
-          <w:vertAlign w:val="superscript"/>
-        </w:rPr>
-        <w:t>12</w:t>
-      </w:r>
-      <w:r>
-        <w:fldChar w:fldCharType="end"/>
-      </w:r>
-      <w:r>
-        <w:t xml:space="preserve"> and in preliminary analyses showed a strong association with depressive symptom burden. ANS dysfunction occurs at multiple levels, from central neurological processes to peripheral cardiovascular reflexes, such as the vagal withdrawal in depression and increased sympathetic tone in hypertension. Heart rate variability (HRV), measured non-invasively through ECG, is an accepted measure of the integration of these multiple levels of autonomic outflow to the heart.</w:t>
-      </w:r>
-      <w:r>
-        <w:fldChar w:fldCharType="begin" w:fldLock="1"/>
-      </w:r>
-      <w:r>
-        <w:instrText>ADDIN CSL_CITATION {"citationItems":[{"id":"ITEM-1","itemData":{"DOI":"10.1161/01.CIR.93.5.1043","ISBN":"0195-668X","ISSN":"0195-668X","PMID":"8737210","abstract":"The last two decades have witnessed the recognition of a significant relationship between the autonomic nervous system and cardiovascular mortality, including sudden cardiac death[1–4]. Experimental evidence for an associ- ation between a propensity for lethal arrhythmias and signs of either increased sympathetic or reduced vagal activity has encouraged the development of quantitative markers of autonomic activity. Heart rate variability (HRV) represents one of the most promising such markers. The apparently easy derivation of this measure has popularized its use. As many commercial devices now provide automated measurement of HRV, the cardiologist has been pro- vided with a seemingly simple tool for both research and clinical studies[5]. However, the significance and meaning of the many different measures of HRV are more complex than generally appreciated and there is a potential for incorrect conclusions and for excessive or unfounded extrapolations. Recognition of these problems led the European Society of Cardiology and the North American Society","author":[{"dropping-particle":"","family":"Task Force of the ESC and NAS","given":"","non-dropping-particle":"","parse-names":false,"suffix":""}],"container-title":"European Heart Journal","id":"ITEM-1","issue":"5","issued":{"date-parts":[["1996"]]},"page":"354-381","title":"Heart Rate Variability","type":"article-journal","volume":"17"},"uris":["http://www.mendeley.com/documents/?uuid=84f7c6d2-f171-463b-b4b3-7f20d6009f25"]},{"id":"ITEM-2","itemData":{"DOI":"10.1152/physiologyonline.1990.5.1.32","ISBN":"1548-9213","ISSN":"1548-9213","abstract":"JP Saul ABSTRACT What is most intriguing about heart rate (HR) variability is that there is so much of it. HR is constantly responding both rapidly and slowly to various physiological perturbations. We now understand that the frequency and amplitude of these HR fluctuations are indicative of the autonomic control systems underlying the response. Copyright © 1990 by International Union of Physiological Sciences","author":[{"dropping-particle":"","family":"Saul","given":"JP","non-dropping-particle":"","parse-names":false,"suffix":""}],"container-title":"Physiology","id":"ITEM-2","issue":"1","issued":{"date-parts":[["1990"]]},"page":"32-37","title":"Beat-To-Beat Variations of Heart Rate Reflect Modulation of Cardiac Autonomic Outflow","type":"article-journal","volume":"5"},"uris":["http://www.mendeley.com/documents/?uuid=af3d0299-78fe-425d-83b0-240110b56cac"]}],"mendeley":{"formattedCitation":"&lt;sup&gt;13,14&lt;/sup&gt;","plainTextFormattedCitation":"13,14","previouslyFormattedCitation":"&lt;sup&gt;13,14&lt;/sup&gt;"},"properties":{"noteIndex":0},"schema":"https://github.com/citation-style-language/schema/raw/master/csl-citation.json"}</w:instrText>
-      </w:r>
-      <w:r>
-        <w:fldChar w:fldCharType="separate"/>
-      </w:r>
-      <w:r>
-        <w:rPr>
-          <w:noProof/>
-          <w:vertAlign w:val="superscript"/>
-        </w:rPr>
-        <w:t>13,14</w:t>
-      </w:r>
-      <w:r>
-        <w:fldChar w:fldCharType="end"/>
-      </w:r>
-      <w:r>
-        <w:t xml:space="preserve"> Low HRV, a reflection of ANS dysfunction is independently </w:t>
-      </w:r>
-      <w:r>
-        <w:t>associated with depressive symptoms,</w:t>
-      </w:r>
-      <w:r>
-        <w:fldChar w:fldCharType="begin" w:fldLock="1"/>
-      </w:r>
-      <w:r>
-        <w:instrText>ADDIN CSL_CITATION {"citationItems":[{"id":"ITEM-1","itemData":{"DOI":"10.3949/ccjm.76.s2.03","ISBN":"3143627344","ISSN":"08911150","PMID":"19376975","abstract":"Depression is common in patients with coronary heart disease (CHD) and is a risk factor for cardiac morbidity and mortality in these patients. Depression is associated with autonomic nervous system dysfunction, which may at least partially explain this increased risk. Low heart rate variability (HRV), which reflects excessive sympathetic and/or inadequate parasympathetic modulation of heart rate, is a strong predictor of mortality in patients with CHD. Most studies-both in patients with stable CHD and in patients with a recent acute coronary event-have found HRV to be lower in depressed patients than in their nondepressed counterparts. This manuscript provides an overview of this literature and concludes that HRV may account for a substantial part of the risk associated with depression in CHD.","author":[{"dropping-particle":"","family":"Carney","given":"Robert M.","non-dropping-particle":"","parse-names":false,"suffix":""},{"dropping-particle":"","family":"Freedland","given":"Kenneth E.","non-dropping-particle":"","parse-names":false,"suffix":""}],"container-title":"Cleveland Clinic Journal of Medicine","id":"ITEM-1","issue":"SUPPL.2","issued":{"date-parts":[["2009"]]},"title":"Depression and heart rate variability in patients with coronary heart disease","type":"article-journal","volume":"76"},"uris":["http://www.mendeley.com/documents/?uuid=fba43147-4c4f-4d08-a30a-b0262929c484"]}],"mendeley":{"formattedCitation":"&lt;sup&gt;15&lt;/sup&gt;","plainTextFormattedCitation":"15","previouslyFormattedCitation":"&lt;sup&gt;15&lt;/sup&gt;"},"properties":{"noteIndex":0},"schema":"https://github.com/citation-style-language/schema/raw/master/csl-citation.json"}</w:instrText>
-      </w:r>
-      <w:r>
-        <w:fldChar w:fldCharType="separate"/>
-      </w:r>
-      <w:r>
-        <w:rPr>
-          <w:noProof/>
-          <w:vertAlign w:val="superscript"/>
-        </w:rPr>
-        <w:t>15</w:t>
-      </w:r>
-      <w:r>
-        <w:fldChar w:fldCharType="end"/>
-      </w:r>
-      <w:r>
-        <w:t xml:space="preserve"> cardiovascular mortality,</w:t>
-      </w:r>
-      <w:r>
-        <w:fldChar w:fldCharType="begin" w:fldLock="1"/>
-      </w:r>
-      <w:r>
-        <w:instrText>ADDIN CSL_CITATION {"citationItems":[{"id":"ITEM-1","itemData":{"DOI":"10.1097/01.psy.0000249733.33811.00","ISBN":"0033-3174","ISSN":"00333174","PMID":"17167127","abstract":"OBJECTIVE Depression is a risk factor for mortality after acute myocardial infarction (AMI), possibly as a result of altered autonomic nervous system (ANS) modulation of heart rate (HR) and rhythm. The purposes of this study were to determine: a) whether depressed patients are more likely to have an abnormal HR response (i.e., abnormal turbulence) to premature ventricular contractions (VPCs), and b) whether abnormal HR turbulence accounts for the effect of depression on increased mortality after AMI. METHODS Ambulatory electrocardiographic data were obtained from 666 (316 depressed, 350 nondepressed) patients with a recent AMI; 498 had VPCs with measurable HR turbulence. Of these, 260 had normal, 152 had equivocal, and 86 had abnormal HR turbulence. Patients were followed for up to 30 (median = 24) months. RESULTS Depressed patients were more likely to have abnormal HR turbulence (risk factor adjusted odds ratio = 1.8; 95% confidence interval [CI] = 1.0-3.0; p = .03) and have worse survival (odds ratio = 2.4; 95% CI = 1.2-4.6; p = .02) than nondepressed patients. When HR turbulence was added to the model, the adjusted hazard ratio for depression decreased to 1.9 (95% CI = 0.9-3.8; p = .08), and to 1.6 (95% CI = 0.8-3.4; p = .18) when a measure of HR variability (LnVLF) was added. The hazard was found to differ over time with depression posing little risk for mortality in year 1 but greater risk in years 2 and 3 of the follow up. CONCLUSION ANS dysregulation may partially mediate the increased risk for mortality in depressed patients with frequent VPCs after an AMI.","author":[{"dropping-particle":"","family":"Carney","given":"Robert M.","non-dropping-particle":"","parse-names":false,"suffix":""},{"dropping-particle":"","family":"Howells","given":"William B.","non-dropping-particle":"","parse-names":false,"suffix":""},{"dropping-particle":"","family":"Blumenthal","given":"James A.","non-dropping-particle":"","parse-names":false,"suffix":""},{"dropping-particle":"","family":"Freedland","given":"Kenneth E.","non-dropping-particle":"","parse-names":false,"suffix":""},{"dropping-particle":"","family":"Stein","given":"Phyllis K.","non-dropping-particle":"","parse-names":false,"suffix":""},{"dropping-particle":"","family":"Berkman","given":"Lisa F.","non-dropping-particle":"","parse-names":false,"suffix":""},{"dropping-particle":"","family":"Watkins","given":"Lana L.","non-dropping-particle":"","parse-names":false,"suffix":""},{"dropping-particle":"","family":"Czajkowski","given":"Susan M.","non-dropping-particle":"","parse-names":false,"suffix":""},{"dropping-particle":"","family":"Steinmeyer","given":"Brian","non-dropping-particle":"","parse-names":false,"suffix":""},{"dropping-particle":"","family":"Hayano","given":"Junichiro","non-dropping-particle":"","parse-names":false,"suffix":""},{"dropping-particle":"","family":"Domitrovich","given":"Peter P.","non-dropping-particle":"","parse-names":false,"suffix":""},{"dropping-particle":"","family":"Burg","given":"Matthew M.","non-dropping-particle":"","parse-names":false,"suffix":""},{"dropping-particle":"","family":"Jaffe","given":"Allan S.","non-dropping-particle":"","parse-names":false,"suffix":""}],"container-title":"Psychosomatic Medicine","id":"ITEM-1","issue":"1","issued":{"date-parts":[["2007"]]},"page":"4-9","title":"Heart rate turbulence, depression, and survival after acute myocardial infarction","type":"article-journal","volume":"69"},"uris":["http://www.mendeley.com/documents/?uuid=93753746-50be-41fd-be29-1544dba6a66d"]}],"mendeley":{"formattedCitation":"&lt;sup&gt;16&lt;/sup&gt;","plainTextFormattedCitation":"16","previouslyFormattedCitation":"&lt;sup&gt;16&lt;/sup&gt;"},"properties":{"noteIndex":0},"schema":"https://github.com/citation-style-language/schema/raw/master/csl-citation.json"}</w:instrText>
-      </w:r>
-      <w:r>
-        <w:fldChar w:fldCharType="separate"/>
-      </w:r>
-      <w:r>
-        <w:rPr>
-          <w:noProof/>
-          <w:vertAlign w:val="superscript"/>
-        </w:rPr>
-        <w:t>16</w:t>
-      </w:r>
-      <w:r>
-        <w:fldChar w:fldCharType="end"/>
-      </w:r>
-      <w:r>
-        <w:t xml:space="preserve"> and obstructive CAD.</w:t>
-      </w:r>
-      <w:r>
-        <w:fldChar w:fldCharType="begin" w:fldLock="1"/>
-      </w:r>
-      <w:r>
-        <w:instrText>ADDIN CSL_CITATION {"citationItems":[{"id":"ITEM-1","itemData":{"DOI":"10.1136/heartjnl-2011-300033","ISSN":"13556037","abstract":"OBJECTIVE: Obstructive coronary artery disease (CAD) is evident in only half of patients referred for diagnostic angiography. Five-minute heart rate variability (HRV) is a non-invasive marker for autonomic control of the vasculature, which this study hypothesised could risk-stratify cardiac patients and reduce unnecessary angiograms.\\n\\nDESIGN: A prospective observational study (the Alternative Risk Markers in Coronary Artery Disease (ARM-CAD) study).\\n\\nSETTING: Three cardiac centres in Melbourne, Australia.\\n\\nPATIENTS: 470 consecutive patients undergoing elective angiography (with predominantly normal cardiac rhythm), regardless of co-morbidity.\\n\\nMAIN OUTCOME MEASURES: The presence of obstructive CAD (≥50% stenosis) on angiography.\\n\\nRESULTS: Patients with obstructive CAD had significantly reduced HRV, particularly in the low frequency (LF) range (median 180 vs 267 ms(2) without CAD; p&lt;0.001). There was a linear trend with the severity of CAD; median LF power (IQR) in patients with normal coronaries was 275 (612), with minor coronary irregularities 255 (400), single-vessel CAD 212 (396) and more severe disease 170 (327) ms(2); p value for trend 0.003. There was a similar reduction in LF power regardless of the anatomical location of coronary stenoses. Comparing patients with LF less than 250 and 250 ms(2) or greater, the adjusted OR for obstructive CAD using multivariate regression was 2.42, 95% CI 1.33 to 4.38 (p=0.004). No interactions were noted in subgroup analysis and HRV added to risk prediction irrespective of the baseline Framingham risk (p&lt;0.0001).\\n\\nCONCLUSION: Low HRV is strongly predictive of angiographic coronary disease regardless of other co-morbidities and is clinically useful as a risk predictor in patients with sinus rhythm.\\n\\nCLINICAL TRIAL REGISTRATION INFORMATION: http://clinicaltrials.gov/ct2/show/NCT00403351 www.armcad.com.","author":[{"dropping-particle":"","family":"Kotecha","given":"Dipak","non-dropping-particle":"","parse-names":false,"suffix":""},{"dropping-particle":"","family":"New","given":"G","non-dropping-particle":"","parse-names":false,"suffix":""},{"dropping-particle":"","family":"Flather","given":"M D","non-dropping-particle":"","parse-names":false,"suffix":""},{"dropping-particle":"","family":"Eccleston","given":"D","non-dropping-particle":"","parse-names":false,"suffix":""},{"dropping-particle":"","family":"Pepper","given":"J","non-dropping-particle":"","parse-names":false,"suffix":""},{"dropping-particle":"","family":"Krum","given":"H","non-dropping-particle":"","parse-names":false,"suffix":""}],"container-title":"Heart","id":"ITEM-1","issue":"5","issued":{"date-parts":[["2012"]]},"page":"395-401","title":"Five-minute heart rate variability can predict obstructive angiographic coronary disease","type":"article-journal","volume":"98"},"uris":["http://www.mendeley.com/documents/?uuid=3a51f41f-999f-49da-8d88-5aeee5a88265"]}],"mendeley":{"formattedCitation":"&lt;sup&gt;17&lt;/sup&gt;","plainTextFormattedCitation":"17","previouslyFormattedCitation":"&lt;sup&gt;17&lt;/sup&gt;"},"properties":{"noteIndex":0},"schema":"https://github.com/citation-style-language/schema/raw/master/csl-citation.json"}</w:instrText>
-      </w:r>
-      <w:r>
-        <w:fldChar w:fldCharType="separate"/>
-      </w:r>
-      <w:r>
-        <w:rPr>
-          <w:noProof/>
-          <w:vertAlign w:val="superscript"/>
-        </w:rPr>
-        <w:t>17</w:t>
-      </w:r>
-      <w:r>
-        <w:fldChar w:fldCharType="end"/>
-      </w:r>
-      <w:r>
-        <w:t xml:space="preserve"> Our novel HRV measure, </w:t>
-      </w:r>
-      <w:proofErr w:type="spellStart"/>
-      <w:r>
-        <w:rPr>
-          <w:i/>
-        </w:rPr>
-        <w:t>Dyx</w:t>
-      </w:r>
-      <w:proofErr w:type="spellEnd"/>
-      <w:r>
-        <w:t xml:space="preserve">, </w:t>
-      </w:r>
-      <w:r>
-        <w:t>outperformed traditional HRV measures.</w:t>
-      </w:r>
-      <w:r>
-        <w:fldChar w:fldCharType="begin" w:fldLock="1"/>
-      </w:r>
-      <w:r>
-        <w:instrText>ADDIN CSL_CITATION {"citationItems":[{"id":"ITEM-1","itemData":{"DOI":"10.1161/circ.138.suppl_1.15216","abstract":"Introduction: About one-half of sudden cardiac deaths occur in those without known CAD suggesting the need for better risk-stratification tests. Autonomic dysfunction, measured by low heart rate variability (HRV), can occur with myocardial ischemia. Testing for low HRV may help to identify high-risk, asymptomatic individuals. The association of low HRV with ischemia may also be greatest during the morning hours, when cardiac events (MI, sudden death) are most likely to be triggered. Hypothesis: In a cohort of veteran males with no known CAD, subclinical myocardial ischemia is associated with autonomic dysfunction as measured by low HRV; this association is greatest during morning hours. Methods: We evaluated 24-hour ambulatory ECGs in middle-aged twins without known CAD from the Vietnam Era Twin Registry, and calculated frequency domain and non-linear (Dyx) HRV metrics. All subjects underwent [13N]-ammonia positron emission tomography with adenosine stress, with ischemia defined as greater than 5% perfusion deficit. Mixed models were used to compare HRV between ischemic and non-ischemic subjects in 1-hour intervals, and morning hours were 6 AM until 10 AM. Results: Data on 276 twin subjects were analyzed; the mean age (SD) was 53 (3) and 55 (20%) had ischemia. HRV was significantly different between ischemic and non-ischemic twins during morning hours (figure 1), with the largest magnitude difference occurring with Dyx at 7 AM. Each SD decrease in Dyx associated with an OR for ischemia of 4.8 (95% CI, 1.5 — 15.8). Dyx in morning hours remained significant in a subgroup of pairs discordant for ischemia and after risk factor adjustment. Significant differences by ischemia status were noted for low-frequency and very-low-frequency HRV. Conclusions: Lower HRV is strongly associated with subclinical myocardial ischemia primarily during morning hours. More research regarding this circadian autonomic vulnerability and its clinical implications are warranted.","author":[{"dropping-particle":"","family":"Shah","given":"Anish","non-dropping-particle":"","parse-names":false,"suffix":""},{"dropping-particle":"","family":"Lampert","given":"Rachel","non-dropping-particle":"","parse-names":false,"suffix":""},{"dropping-particle":"","family":"Goldberg","given":"Jack","non-dropping-particle":"","parse-names":false,"suffix":""},{"dropping-particle":"","family":"Bremner","given":"J Douglas","non-dropping-particle":"","parse-names":false,"suffix":""},{"dropping-particle":"","family":"Vaccarino","given":"Viola","non-dropping-particle":"","parse-names":false,"suffix":""},{"dropping-particle":"","family":"Shah","given":"Amit","non-dropping-particle":"","parse-names":false,"suffix":""}],"container-title":"Circulation","id":"ITEM-1","issue":"Suppl_1","issued":{"date-parts":[["2018","11","6"]]},"note":"doi: 10.1161/circ.138.suppl_1.15216","page":"A15216-A15216","publisher":"American Heart Association","publisher-place":"Chicago, IL","title":"Abstract 15216: Circadian Autonomic Inflexibility: A Marker of Ischemic Heart Disease","type":"article-journal","volume":"138"},"uris":["http://www.mendeley.com/documents/?uuid=904baa23-820a-4d7b-b815-ba39fbafa5c6"]}],"mendeley":{"formattedCitation":"&lt;sup&gt;12&lt;/sup&gt;","plainTextFormattedCitation":"12","previouslyFormattedCitation":"&lt;sup&gt;12&lt;/sup&gt;"},"properties":{"noteIndex":0},"schema":"https://github.com/citation-style-language/schema/raw/master/csl-citation.json"}</w:instrText>
-      </w:r>
-      <w:r>
-        <w:fldChar w:fldCharType="separate"/>
-      </w:r>
-      <w:r>
-        <w:rPr>
-          <w:noProof/>
-          <w:vertAlign w:val="superscript"/>
-        </w:rPr>
-        <w:t>12</w:t>
-      </w:r>
-      <w:r>
-        <w:fldChar w:fldCharType="end"/>
-      </w:r>
-      <w:r>
-        <w:t xml:space="preserve"> </w:t>
-      </w:r>
-      <w:proofErr w:type="spellStart"/>
-      <w:r>
-        <w:rPr>
-          <w:i/>
-        </w:rPr>
-        <w:t>Dyx</w:t>
-      </w:r>
-      <w:proofErr w:type="spellEnd"/>
-      <w:r>
-        <w:t xml:space="preserve"> </w:t>
-      </w:r>
-      <w:r>
-        <w:t>is derived from time-series analysis and captures the unpredictability of the heart.</w:t>
-      </w:r>
-      <w:r>
-        <w:fldChar w:fldCharType="begin" w:fldLock="1"/>
-      </w:r>
-      <w:r>
-        <w:instrText>ADDIN CSL_CITATION {"citationItems":[{"id":"ITEM-1","itemData":{"DOI":"10.1016/S0378-4371(02)00831-2","ISSN":"03784371","abstract":"We present a new method to describe time series with a highly complex time evolution. The time series is projected onto a two-dimensional phase-space plot which is quantified in terms of a multipole expansion where every data point is assigned a unit mass. The multipoles provide an efficient characterization of the original time series. © 2002 Elsevier Science B.V. All rights reserved.","author":[{"dropping-particle":"","family":"Lewkowicz","given":"M.","non-dropping-particle":"","parse-names":false,"suffix":""},{"dropping-particle":"","family":"Levitan","given":"J.","non-dropping-particle":"","parse-names":false,"suffix":""},{"dropping-particle":"","family":"Puzanov","given":"N.","non-dropping-particle":"","parse-names":false,"suffix":""},{"dropping-particle":"","family":"Shnerb","given":"N.","non-dropping-particle":"","parse-names":false,"suffix":""},{"dropping-particle":"","family":"Saermark","given":"K.","non-dropping-particle":"","parse-names":false,"suffix":""}],"container-title":"Physica A: Statistical Mechanics and its Applications","id":"ITEM-1","issue":"1-2","issued":{"date-parts":[["2002"]]},"page":"260-274","title":"Description of complex time series by multipoles","type":"article-journal","volume":"311"},"uris":["http://www.mendeley.com/documents/?uuid=eeae1580-709b-4c3b-8ae1-3eb285ad1262"]}],"mendeley":{"formattedCitation":"&lt;sup&gt;18&lt;/sup&gt;","plainTextFormattedCitation":"18","previouslyFormattedCitation":"&lt;sup&gt;18&lt;/sup&gt;"},"properties":{"noteIndex":0},"schema":"https://github.com/citation-style-language/schema/raw/master/csl-citation.json"}</w:instrText>
-      </w:r>
-      <w:r>
-        <w:fldChar w:fldCharType="separate"/>
-      </w:r>
-      <w:r>
-        <w:rPr>
-          <w:noProof/>
-          <w:vertAlign w:val="superscript"/>
-        </w:rPr>
-        <w:t>18</w:t>
-      </w:r>
-      <w:r>
-        <w:fldChar w:fldCharType="end"/>
-      </w:r>
-      <w:r>
-        <w:t xml:space="preserve"> </w:t>
-      </w:r>
-      <w:proofErr w:type="spellStart"/>
-      <w:r>
-        <w:rPr>
-          <w:i/>
-        </w:rPr>
-        <w:t>Dyx</w:t>
-      </w:r>
-      <w:proofErr w:type="spellEnd"/>
-      <w:r>
-        <w:t xml:space="preserve"> was recently shown to be a sensitive marker of ventricular dysrhythmia and cardiovascular mortality,</w:t>
-      </w:r>
-      <w:r>
-        <w:fldChar w:fldCharType="begin" w:fldLock="1"/>
-      </w:r>
-      <w:r>
-        <w:instrText>ADDIN CSL_CITATION {"citationItems":[{"id":"ITEM-1","itemData":{"DOI":"10.1088/0967-3334/26/5/002","ISBN":"0020-7713","ISSN":"09673334","PMID":"9226893","abstract":"Proliferative enteritis is an enteric disease that affects a variety of animals. The causative agent in swine has been determined to be an obligate intracellular bacterium, Lawsonia intracellularis, related to the sulfate-reducing bacterium Desulfovibrio desulfuricans. The intracellular agents found in the lesions of different animal species are antigenically similar. In addition, strains from the pig, ferret, and hamster have been shown to be genetically similar. In this study we performed a partial 16S ribosomal DNA sequence analysis on the intracellular agent of proliferative enteritis from a hamster, a deer, and an ostrich and compared these sequences to that of the porcine L. intracellularis isolate. Results of this study indicate that the intracellular agents from these species with proliferative enteritis have high sequence similarity, indicating that they are all in the genus Lawsonia and that they may also be the same species, L. intracellularis.","author":[{"dropping-particle":"","family":"Olesen","given":"R. M.","non-dropping-particle":"","parse-names":false,"suffix":""},{"dropping-particle":"","family":"Bloch Thomsen","given":"P. E.","non-dropping-particle":"","parse-names":false,"suffix":""},{"dropping-particle":"","family":"Saermark","given":"K.","non-dropping-particle":"","parse-names":false,"suffix":""},{"dropping-particle":"","family":"Glikson","given":"M.","non-dropping-particle":"","parse-names":false,"suffix":""},{"dropping-particle":"","family":"Feldman","given":"S.","non-dropping-particle":"","parse-names":false,"suffix":""},{"dropping-particle":"","family":"Lewkowicz","given":"M.","non-dropping-particle":"","parse-names":false,"suffix":""},{"dropping-particle":"","family":"Levitan","given":"J.","non-dropping-particle":"","parse-names":false,"suffix":""}],"container-title":"Physiological Measurement","id":"ITEM-1","issue":"5","issued":{"date-parts":[["2005","10","1"]]},"page":"591-598","title":"Statistical analysis of the DIAMOND MI study by the multipole method","type":"article-journal","volume":"26"},"uris":["http://www.mendeley.com/documents/?uuid=8d290a0a-0a11-47ed-baf5-44960f9201ca"]},{"id":"ITEM-2","itemData":{"DOI":"10.1111/anec.12297","ISSN":"1082720X","abstract":"AIMS:The density HRV parameter Dyx is a new heart rate variability (HRV) measure based on multipole analysis of the Poincaré plot obtained from RR interval time series, deriving information from both the time and frequency domain. Preliminary results have suggested that the parameter may provide new predictive information on mortality in survivors of acute myocardial infarction (MI). This study compares the prognostic significance of Dyx to that of traditional linear and nonlinear measures of HRV.\\n\\nMETHODS AND RESULTS:In the Nordic ICD pilot study, patients with an acute MI were screened with 2D echocardiography and 24-hour Holter recordings. The study was designed to assess the power of several HRV measures to predict mortality. Dyx was tested in a subset of 206 consecutive Danish patients with analysable Holter recordings. After a median follow-up of 8.5 years 70 patients had died. Of all traditional and multipole HRV parameters, reduced Dyx was the most powerful predictor of all-cause mortality (HR 2.4; CI 1.5 to 3.8; P &lt; 0.001). After adjustment for known risk markers, such as age, diabetes, ejection fraction, previous MI and hypertension, Dyx remained an independent predictor of mortality (P = 0.02). Reduced Dyx also predicted cardiovascular death (P &lt; 0.01) and sudden cardiovascular death (P = 0.05). In Kaplan-Meier analysis, Dyx significantly predicted mortality in patients both with and without impaired left ventricular systolic function (P &lt; 0.0001).\\n\\nCONCLUSION:The new nonlinear HRV measure Dyx is a promising independent predictor of mortality in a long-term follow-up study of patients surviving a MI, irrespectively of left ventricular systolic function.","author":[{"dropping-particle":"","family":"Jørgensen","given":"Rikke Mørch","non-dropping-particle":"","parse-names":false,"suffix":""},{"dropping-particle":"","family":"Abildstrøm","given":"Steen Z","non-dropping-particle":"","parse-names":false,"suffix":""},{"dropping-particle":"","family":"Levitan","given":"Jacob","non-dropping-particle":"","parse-names":false,"suffix":""},{"dropping-particle":"","family":"Kobo","given":"Roi","non-dropping-particle":"","parse-names":false,"suffix":""},{"dropping-particle":"","family":"Puzanov","given":"Natalia","non-dropping-particle":"","parse-names":false,"suffix":""},{"dropping-particle":"","family":"Lewkowicz","given":"Meir","non-dropping-particle":"","parse-names":false,"suffix":""},{"dropping-particle":"","family":"Huikuri","given":"Heikki","non-dropping-particle":"","parse-names":false,"suffix":""},{"dropping-particle":"","family":"Peltola","given":"Mirja","non-dropping-particle":"","parse-names":false,"suffix":""},{"dropping-particle":"","family":"Haarbo","given":"Jens","non-dropping-particle":"","parse-names":false,"suffix":""},{"dropping-particle":"","family":"Thomsen","given":"Poul Erik Bloch","non-dropping-particle":"","parse-names":false,"suffix":""},{"dropping-particle":"","family":"Group","given":"Nordic I C D pilot study","non-dropping-particle":"","parse-names":false,"suffix":""}],"container-title":"Annals of noninvasive electrocardiology : the official journal of the International Society for Holter and Noninvasive Electrocardiology, Inc","id":"ITEM-2","issue":"1","issued":{"date-parts":[["2016"]]},"page":"60-68","title":"Heart Rate Variability Density Analysis (Dyx) and Prediction of Long-Term Mortality after Acute Myocardial Infarction.","type":"article-journal","volume":"21"},"uris":["http://www.mendeley.com/documents/?uuid=4f5bcf8d-711e-49a3-9ee3-f914ec7e1961"]}],"mendeley":{"formattedCitation":"&lt;sup&gt;19,20&lt;/sup&gt;","plainTextFormattedCitation":"19,20","previouslyFormattedCitation":"&lt;sup&gt;19,20&lt;/sup&gt;"},"properties":{"noteIndex":0},"schema":"https://github.com/citation-style-language/schema/raw/master/csl-citation.json"}</w:instrText>
-      </w:r>
-      <w:r>
-        <w:fldChar w:fldCharType="separate"/>
-      </w:r>
-      <w:r>
-        <w:rPr>
-          <w:noProof/>
-          <w:vertAlign w:val="superscript"/>
-        </w:rPr>
-        <w:t>19,20</w:t>
-      </w:r>
-      <w:r>
-        <w:fldChar w:fldCharType="end"/>
-      </w:r>
-      <w:r>
-        <w:t xml:space="preserve"> and was found to be predictive of cardiac stress tests.</w:t>
-      </w:r>
-      <w:r>
-        <w:fldChar w:fldCharType="begin" w:fldLock="1"/>
-      </w:r>
-      <w:r>
-        <w:instrText>ADDIN CSL_CITATION {"citationItems":[{"id":"ITEM-1","itemData":{"DOI":"10.1016/j.amjcard.2015.02.054","ISSN":"18791913","PMID":"25872904","abstract":"Heart rate variability (HRV) has been shown to be attenuated in patients with coronary artery disease (CAD) and may, therefore, be possibly used for the early detection of myocardial ischemia. We aimed to evaluate the diagnostic yield of a novel short-term HRV algorithm for the detection of myocardial ischemia in subjects without known CAD. We prospectively enrolled 450 subjects without known CAD who were referred to tertiary medical centers for exercise stress testing (EST) with single-photon emission computed tomography myocardial perfusion imaging (MPI). All subjects underwent 1-hour Holter testing with subsequent HRV analysis before EST with MPI. The diagnostic yield of HRV analysis was compared with EST, using MPI as the gold standard for the noninvasive detection of myocardial ischemia. All subjects had intermediate pretest probability for CAD. Mean age was 62 years, 38% were women, 51% had hypertension, and 25% diabetes mellitus. HRV analysis showed superior sensitivity (77%) compared with standard EST (27%). After multivariate adjustment, HRV was independently associated with an 8.4-fold (p &lt;0.001) increased likelihood for the detection of myocardial ischemia by MPI, whereas EST did not show a statistically significant association with a positive MPI (odds ratio 2.1; p = 0.12). Of subjects who were referred for subsequent coronary angiography, the respective sensitivities of HRV and EST for the detection of significant CAD were 73% versus 26%. Our data suggest that HRV can be used as an important noninvasive technique for the detection of myocardial ischemia in subjects without known CAD, providing superior sensitivity to conventional EST in this population.","author":[{"dropping-particle":"","family":"Goldkorn","given":"Ronen","non-dropping-particle":"","parse-names":false,"suffix":""},{"dropping-particle":"","family":"Naimushin","given":"Alexey","non-dropping-particle":"","parse-names":false,"suffix":""},{"dropping-particle":"","family":"Shlomo","given":"Nir","non-dropping-particle":"","parse-names":false,"suffix":""},{"dropping-particle":"","family":"Dan","given":"Ariella","non-dropping-particle":"","parse-names":false,"suffix":""},{"dropping-particle":"","family":"Oieru","given":"Dan","non-dropping-particle":"","parse-names":false,"suffix":""},{"dropping-particle":"","family":"Moalem","given":"Israel","non-dropping-particle":"","parse-names":false,"suffix":""},{"dropping-particle":"","family":"Rozen","given":"Eli","non-dropping-particle":"","parse-names":false,"suffix":""},{"dropping-particle":"","family":"Gur","given":"Ilan","non-dropping-particle":"","parse-names":false,"suffix":""},{"dropping-particle":"","family":"Levitan","given":"Jacob","non-dropping-particle":"","parse-names":false,"suffix":""},{"dropping-particle":"","family":"Rosenmann","given":"David","non-dropping-particle":"","parse-names":false,"suffix":""},{"dropping-particle":"","family":"Mogilewsky","given":"Yakov","non-dropping-particle":"","parse-names":false,"suffix":""},{"dropping-particle":"","family":"Klempfner","given":"Robert","non-dropping-particle":"","parse-names":false,"suffix":""},{"dropping-particle":"","family":"Goldenberg","given":"Ilan","non-dropping-particle":"","parse-names":false,"suffix":""}],"container-title":"American Journal of Cardiology","id":"ITEM-1","issue":"11","issued":{"date-parts":[["2015"]]},"page":"1518-1522","title":"Comparison of the usefulness of heart rate variability versus exercise stress testing for the detection of myocardial ischemia in patients without known coronary artery disease","type":"article-journal","volume":"115"},"uris":["http://www.mendeley.com/documents/?uuid=b7f7cf94-e8eb-4716-aad5-1e8ffb1c631e"]},{"id":"ITEM-2","itemData":{"ISSN":"1565-1088","PMID":"25946767","abstract":"BACKGROUND: Heart rate variability (HRV) analysis has been shown to be a predictor of sudden cardiac death and all-cause mortality in patients with cardiac disease. OBJECTIVES: To examine whether newer HRV analysis algorithms, as used by the HeartTrends device, are superior to exercise stress testing (EST) for the detection of myocardial ischemia in patients without known coronary artery disease (CAD). METHODS: We present pilot data of the first 100 subjects enrolled in a clinical trial designed to evaluate the yield of short-term (1 hour) HRV testing for the detection of myocardial ischemia. The study population comprised subjects without known CAD referred to a tertiary medical center for EST with single-photon emission computed tomography (SPECT) myocardial perfusion imaging (MPI). All patients underwent a 1 hour electrocardiographic acquisition for HRV analysis with a HeartTrends device prior to ESTwith MPI. Sensitivity, specificity, and positive and negative predictive values (PPV and NPV, respectively) were calculated for EST and HRV analysis, using MPI as the gold standard for the non-invasive detection of myocardial ischemia. RESULTS: In this cohort 15% had a pathologic MPI result. HRV analysis showed superior sensitivity (85%), PPV (50%) and NPV (97%) as compared to standard EST (53%, 42%, 90%, respectively), while the specificity of the two tests was similar (86% and 85%, respectively). The close agreement between HRV and MPI was even more pronounced among patients &gt; 65 years of age. CONCLUSIONS: Our pilot data suggest that the diagnostic yield of the novel HeartTrends HRV algorithm is superior to conventional EST for the non-invasive detection of myocardial ischemia.","author":[{"dropping-particle":"","family":"Oieru","given":"Dan","non-dropping-particle":"","parse-names":false,"suffix":""},{"dropping-particle":"","family":"Moalem","given":"Israel","non-dropping-particle":"","parse-names":false,"suffix":""},{"dropping-particle":"","family":"Rozen","given":"Eli","non-dropping-particle":"","parse-names":false,"suffix":""},{"dropping-particle":"","family":"Naimushin","given":"Alexey","non-dropping-particle":"","parse-names":false,"suffix":""},{"dropping-particle":"","family":"Klempfner","given":"Robert","non-dropping-particle":"","parse-names":false,"suffix":""},{"dropping-particle":"","family":"Goldenberg","given":"Ilan","non-dropping-particle":"","parse-names":false,"suffix":""},{"dropping-particle":"","family":"Goldkorn","given":"Ronen","non-dropping-particle":"","parse-names":false,"suffix":""}],"container-title":"The Israel Medical Association journal : IMAJ","id":"ITEM-2","issue":"3","issued":{"date-parts":[["2015"]]},"page":"161-5","title":"A novel heart rate variability algorithm for the detection of myocardial ischemia: pilot data from a prospective clinical trial.","type":"article-journal","volume":"17"},"uris":["http://www.mendeley.com/documents/?uuid=43353b45-85c3-40ad-8998-78e840b80053"]}],"mendeley":{"formattedCitation":"&lt;sup&gt;21,22&lt;/sup&gt;","plainTextFormattedCitation":"21,22","previouslyFormattedCitation":"&lt;sup&gt;21,22&lt;/sup&gt;"},"properties":{"noteIndex":0},"schema":"https://github.com/citation-style-language/schema/raw/master/csl-citation.json"}</w:instrText>
-      </w:r>
-      <w:r>
-        <w:fldChar w:fldCharType="separate"/>
-      </w:r>
-      <w:r>
-        <w:rPr>
-          <w:noProof/>
-          <w:vertAlign w:val="superscript"/>
-        </w:rPr>
-        <w:t>21,22</w:t>
-      </w:r>
-      <w:r>
-        <w:fldChar w:fldCharType="end"/>
-      </w:r>
-      <w:r>
-        <w:t xml:space="preserve"> </w:t>
-      </w:r>
-      <w:r>
-        <w:t>We have also shown that depressive symptoms in CAD most prominently increase the risk of death in young women, suggesting that sex and age play a strong role in the underlying pathways.</w:t>
-      </w:r>
-      <w:r>
-        <w:fldChar w:fldCharType="begin" w:fldLock="1"/>
-      </w:r>
-      <w:r>
-        <w:instrText>ADDIN CSL_CITATION {"citationItems":[{"id":"ITEM-1","itemData":{"DOI":"10.1161/JAHA.113.000741","ISBN":"2047-9980","ISSN":"20479980","PMID":"24943475","abstract":"BACKGROUND: Young women with coronary heart disease have high rates of depression and a higher risk of adverse events than men of similar age. Whether depression has a higher prognostic value in this group than in men and older women is not known. Our objective was to assess whether depression in young women is associated with higher risk of coronary artery disease (CAD) and adverse outcomes compared with similarly aged men and older women. METHODS AND RESULTS: We examined 3237 patients undergoing coronary angiography for evaluation of CAD and followed them for 2.9 years (median). Depressive symptoms were assessed with the Patient Health Questionnaire (PHQ)-9, and CAD burden was dichotomized based on its presence or absence. After multivariable adjustment for CAD risk factors, depressive symptoms predicted CAD presence in women aged ≤ 55 years (odds ratio=1.07 95% confidence interval [CI] 1.02 to 1.13 per 1 point increase in PHQ-9 score), but not in men aged ≤ 55 years or women aged &gt;55 years. Depressive symptoms also predicted increased risk of death in women aged ≤ 55 years (adjusted hazard ratio=1.07, 95% CI 1.02 to 1.14, per 1 point increase in PHQ-9 score), but not in men aged ≤ 55 years and women aged &gt;55 years, with P=0.02 for the depression-sex interaction and P=0.02 for depression-sex-age interaction. CONCLUSIONS: Among patients with suspected or established CAD, depressive symptoms are associated with increased risk of death, particularly in young women. This group may be especially vulnerable to the adverse cardiovascular effects of depression.","author":[{"dropping-particle":"","family":"Shah","given":"Amit J.","non-dropping-particle":"","parse-names":false,"suffix":""},{"dropping-particle":"","family":"Ghasemzadeh","given":"Nima","non-dropping-particle":"","parse-names":false,"suffix":""},{"dropping-particle":"","family":"Zaragoza-Macias","given":"Elisa","non-dropping-particle":"","parse-names":false,"suffix":""},{"dropping-particle":"","family":"Patel","given":"Riyaz","non-dropping-particle":"","parse-names":false,"suffix":""},{"dropping-particle":"","family":"Eapen","given":"Danny J.","non-dropping-particle":"","parse-names":false,"suffix":""},{"dropping-particle":"","family":"Neeland","given":"Ian J.","non-dropping-particle":"","parse-names":false,"suffix":""},{"dropping-particle":"","family":"Pimple","given":"Pratik M.","non-dropping-particle":"","parse-names":false,"suffix":""},{"dropping-particle":"","family":"Zafari","given":"A. Maziar","non-dropping-particle":"","parse-names":false,"suffix":""},{"dropping-particle":"","family":"Quyyumi","given":"Arshed A.","non-dropping-particle":"","parse-names":false,"suffix":""},{"dropping-particle":"","family":"Vaccarino","given":"Viola","non-dropping-particle":"","parse-names":false,"suffix":""}],"container-title":"Journal of the American Heart Association","id":"ITEM-1","issue":"3","issued":{"date-parts":[["2014","6","18"]]},"page":"e000741","publisher":"American Heart Association, Inc.","title":"Sex and age differences in the association of depression with obstructive coronary artery disease and adverse cardiovascular events","type":"article-journal","volume":"3"},"uris":["http://www.mendeley.com/documents/?uuid=38eaff28-0230-49e1-b608-041005e4ad5a"]}],"mendeley":{"formattedCitation":"&lt;sup&gt;23&lt;/sup&gt;","plainTextFormattedCitation":"23","previouslyFormattedCitation":"&lt;sup&gt;23&lt;/sup&gt;"},"properties":{"noteIndex":0},"schema":"https://github.com/citation-style-language/schema/raw/master/csl-citation.json"}</w:instrText>
-      </w:r>
-      <w:r>
-        <w:fldChar w:fldCharType="separate"/>
-      </w:r>
-      <w:r>
-        <w:rPr>
-          <w:noProof/>
-          <w:vertAlign w:val="superscript"/>
-        </w:rPr>
-        <w:t>23</w:t>
-      </w:r>
-      <w:r>
-        <w:fldChar w:fldCharType="end"/>
-      </w:r>
-      <w:r>
-        <w:t xml:space="preserve"> HRV is strongly affected by both age and sex,</w:t>
-      </w:r>
-      <w:r>
-        <w:fldChar w:fldCharType="begin" w:fldLock="1"/>
-      </w:r>
-      <w:r>
-        <w:instrText>ADDIN CSL_CITATION {"citationItems":[{"id":"ITEM-1","itemData":{"DOI":"10.1016/j.ijcard.2013.11.116","ISSN":"01675273","PMID":"24365620","abstract":"International Journal of Cardiology, 171 (2014) e42-e45. doi:10.1016/j.ijcard.2013.11.116","author":[{"dropping-particle":"","family":"Sacha","given":"Jerzy","non-dropping-particle":"","parse-names":false,"suffix":""},{"dropping-particle":"","family":"Barabach","given":"Szymon","non-dropping-particle":"","parse-names":false,"suffix":""},{"dropping-particle":"","family":"Statkiewicz-Barabach","given":"Gabriela","non-dropping-particle":"","parse-names":false,"suffix":""},{"dropping-particle":"","family":"Sacha","given":"Krzysztof","non-dropping-particle":"","parse-names":false,"suffix":""},{"dropping-particle":"","family":"Müller","given":"Alexander","non-dropping-particle":"","parse-names":false,"suffix":""},{"dropping-particle":"","family":"Piskorski","given":"Jaroslaw","non-dropping-particle":"","parse-names":false,"suffix":""},{"dropping-particle":"","family":"Barthel","given":"Petra","non-dropping-particle":"","parse-names":false,"suffix":""},{"dropping-particle":"","family":"Schmidt","given":"Georg","non-dropping-particle":"","parse-names":false,"suffix":""}],"container-title":"International Journal of Cardiology","id":"ITEM-1","issue":"2","issued":{"date-parts":[["2014"]]},"page":"42-45","title":"Gender differences in the interaction between heart rate and its variability - How to use it to improve the prognostic power of heart rate variability","type":"article","volume":"171"},"uris":["http://www.mendeley.com/documents/?uuid=4e83a6c8-e761-409b-af84-63546b7672b5"]},{"id":"ITEM-2","itemData":{"DOI":"10.1161/JAHA.113.000741","ISBN":"2047-9980","ISSN":"20479980","PMID":"24943475","abstract":"BACKGROUND: Young women with coronary heart disease have high rates of depression and a higher risk of adverse events than men of similar age. Whether depression has a higher prognostic value in this group than in men and older women is not known. Our objective was to assess whether depression in young women is associated with higher risk of coronary artery disease (CAD) and adverse outcomes compared with similarly aged men and older women. METHODS AND RESULTS: We examined 3237 patients undergoing coronary angiography for evaluation of CAD and followed them for 2.9 years (median). Depressive symptoms were assessed with the Patient Health Questionnaire (PHQ)-9, and CAD burden was dichotomized based on its presence or absence. After multivariable adjustment for CAD risk factors, depressive symptoms predicted CAD presence in women aged ≤ 55 years (odds ratio=1.07 95% confidence interval [CI] 1.02 to 1.13 per 1 point increase in PHQ-9 score), but not in men aged ≤ 55 years or women aged &gt;55 years. Depressive symptoms also predicted increased risk of death in women aged ≤ 55 years (adjusted hazard ratio=1.07, 95% CI 1.02 to 1.14, per 1 point increase in PHQ-9 score), but not in men aged ≤ 55 years and women aged &gt;55 years, with P=0.02 for the depression-sex interaction and P=0.02 for depression-sex-age interaction. CONCLUSIONS: Among patients with suspected or established CAD, depressive symptoms are associated with increased risk of death, particularly in young women. This group may be especially vulnerable to the adverse cardiovascular effects of depression.","author":[{"dropping-particle":"","family":"Shah","given":"Amit J.","non-dropping-particle":"","parse-names":false,"suffix":""},{"dropping-particle":"","family":"Ghasemzadeh","given":"Nima","non-dropping-particle":"","parse-names":false,"suffix":""},{"dropping-particle":"","family":"Zaragoza-Macias","given":"Elisa","non-dropping-particle":"","parse-names":false,"suffix":""},{"dropping-particle":"","family":"Patel","given":"Riyaz","non-dropping-particle":"","parse-names":false,"suffix":""},{"dropping-particle":"","family":"Eapen","given":"Danny J.","non-dropping-particle":"","parse-names":false,"suffix":""},{"dropping-particle":"","family":"Neeland","given":"Ian J.","non-dropping-particle":"","parse-names":false,"suffix":""},{"dropping-particle":"","family":"Pimple","given":"Pratik M.","non-dropping-particle":"","parse-names":false,"suffix":""},{"dropping-particle":"","family":"Zafari","given":"A. Maziar","non-dropping-particle":"","parse-names":false,"suffix":""},{"dropping-particle":"","family":"Quyyumi","given":"Arshed A.","non-dropping-particle":"","parse-names":false,"suffix":""},{"dropping-particle":"","family":"Vaccarino","given":"Viola","non-dropping-particle":"","parse-names":false,"suffix":""}],"container-title":"Journal of the American Heart Association","id":"ITEM-2","issue":"3","issued":{"date-parts":[["2014","6","18"]]},"page":"e000741","publisher":"American Heart Association, Inc.","title":"Sex and age differences in the association of depression with obstructive coronary artery disease and adverse cardiovascular events","type":"article-journal","volume":"3"},"uris":["http://www.mendeley.com/documents/?uuid=38eaff28-0230-49e1-b608-041005e4ad5a"]}],"mendeley":{"formattedCitation":"&lt;sup&gt;23,24&lt;/sup&gt;","plainTextFormattedCitation":"23,24","previouslyFormattedCitation":"&lt;sup&gt;14,24&lt;/sup&gt;"},"properties":{"noteIndex":0},"schema":"https://github.com/citation-style-language/schema/raw/master/csl-citation.json"}</w:instrText>
-      </w:r>
-      <w:r>
-        <w:fldChar w:fldCharType="separate"/>
-      </w:r>
-      <w:r>
-        <w:rPr>
-          <w:noProof/>
-          <w:vertAlign w:val="superscript"/>
-        </w:rPr>
-        <w:t>23,24</w:t>
-      </w:r>
-      <w:r>
-        <w:fldChar w:fldCharType="end"/>
-      </w:r>
-      <w:r>
-        <w:t xml:space="preserve"> </w:t>
-      </w:r>
-      <w:r>
-        <w:t xml:space="preserve"> and in preliminary work we found that abnormal HRV was most strongly associated with depressive symptoms in younger women. </w:t>
-      </w:r>
-      <w:r>
-        <w:rPr>
-          <w:u w:val="single"/>
-        </w:rPr>
-        <w:t>Our goal is to study how ANS dysfunction may mediate the sex differences in the pathology of depression and CAD</w:t>
-      </w:r>
-      <w:r>
-        <w:t xml:space="preserve">. </w:t>
-      </w:r>
+        <w:rPr>
+          <w:ins w:id="64" w:author="Shah, Amit J." w:date="2019-11-13T10:20:00Z"/>
+        </w:rPr>
+      </w:pPr>
+      <w:del w:id="65" w:author="Shah, Amit J." w:date="2019-11-13T10:20:00Z">
+        <w:r>
+          <w:delText>W</w:delText>
+        </w:r>
+      </w:del>
     </w:p>
     <w:p>
       <w:pPr>
         <w:widowControl w:val="0"/>
         <w:spacing w:after="80"/>
         <w:rPr>
+          <w:ins w:id="66" w:author="Shah, Amit J." w:date="2019-11-13T10:19:00Z"/>
+        </w:rPr>
+      </w:pPr>
+      <w:ins w:id="67" w:author="Shah, Amit J." w:date="2019-11-13T10:20:00Z">
+        <w:r>
+          <w:t>W</w:t>
+        </w:r>
+      </w:ins>
+      <w:r>
+        <w:t xml:space="preserve">e have recently </w:t>
+      </w:r>
+      <w:del w:id="68" w:author="Shah, Amit J. [3]" w:date="2019-11-13T10:07:00Z">
+        <w:r>
+          <w:delText xml:space="preserve">discovered </w:delText>
+        </w:r>
+      </w:del>
+      <w:ins w:id="69" w:author="Shah, Amit J. [3]" w:date="2019-11-13T10:07:00Z">
+        <w:r>
+          <w:t>investigated</w:t>
+        </w:r>
+        <w:r>
+          <w:t xml:space="preserve"> </w:t>
+        </w:r>
+      </w:ins>
+      <w:r>
+        <w:t>a novel electrocardiographic (ECG) biomarker of ANS dysfunction</w:t>
+      </w:r>
+      <w:ins w:id="70" w:author="Shah, Amit J. [3]" w:date="2019-11-13T10:08:00Z">
+        <w:r>
+          <w:t xml:space="preserve">, </w:t>
+        </w:r>
+        <w:r>
+          <w:rPr>
+            <w:i/>
+            <w:rPrChange w:id="71" w:author="Shah, Amit J. [3]" w:date="2019-11-13T10:08:00Z">
+              <w:rPr/>
+            </w:rPrChange>
+          </w:rPr>
+          <w:t>Dyx</w:t>
+        </w:r>
+        <w:r>
+          <w:t>,</w:t>
+        </w:r>
+      </w:ins>
+      <w:r>
+        <w:t xml:space="preserve"> that </w:t>
+      </w:r>
+      <w:del w:id="72" w:author="Shah, Amit J. [3]" w:date="2019-11-13T10:07:00Z">
+        <w:r>
+          <w:delText>we found to be</w:delText>
+        </w:r>
+      </w:del>
+      <w:ins w:id="73" w:author="Shah, Amit J. [3]" w:date="2019-11-13T10:07:00Z">
+        <w:r>
+          <w:t>was</w:t>
+        </w:r>
+      </w:ins>
+      <w:r>
+        <w:t xml:space="preserve"> predictive of abnormal myocardial perfusion and coronary flow reserve,</w:t>
+      </w:r>
+      <w:r>
+        <w:fldChar w:fldCharType="begin" w:fldLock="1"/>
+      </w:r>
+      <w:r>
+        <w:instrText>ADDIN CSL_CITATION {"citationItems":[{"id":"ITEM-1","itemData":{"DOI":"10.1161/circ.138.suppl_1.15216","abstract":"Introduction: About one-half of sudden cardiac deaths occur in those without known CAD suggesting the need for better risk-stratification tests. Autonomic dysfunction, measured by low heart rate variability (HRV), can occur with myocardial ischemia. Testing for low HRV may help to identify high-risk, asymptomatic individuals. The association of low HRV with ischemia may also be greatest during the morning hours, when cardiac events (MI, sudden death) are most likely to be triggered. Hypothesis: In a cohort of veteran males with no known CAD, subclinical myocardial ischemia is associated with autonomic dysfunction as measured by low HRV; this association is greatest during morning hours. Methods: We evaluated 24-hour ambulatory ECGs in middle-aged twins without known CAD from the Vietnam Era Twin Registry, and calculated frequency domain and non-linear (Dyx) HRV metrics. All subjects underwent [13N]-ammonia positron emission tomography with adenosine stress, with ischemia defined as greater than 5% perfusion deficit. Mixed models were used to compare HRV between ischemic and non-ischemic subjects in 1-hour intervals, and morning hours were 6 AM until 10 AM. Results: Data on 276 twin subjects were analyzed; the mean age (SD) was 53 (3) and 55 (20%) had ischemia. HRV was significantly different between ischemic and non-ischemic twins during morning hours (figure 1), with the largest magnitude difference occurring with Dyx at 7 AM. Each SD decrease in Dyx associated with an OR for ischemia of 4.8 (95% CI, 1.5 — 15.8). Dyx in morning hours remained significant in a subgroup of pairs discordant for ischemia and after risk factor adjustment. Significant differences by ischemia status were noted for low-frequency and very-low-frequency HRV. Conclusions: Lower HRV is strongly associated with subclinical myocardial ischemia primarily during morning hours. More research regarding this circadian autonomic vulnerability and its clinical implications are warranted.","author":[{"dropping-particle":"","family":"Shah","given":"Anish","non-dropping-particle":"","parse-names":false,"suffix":""},{"dropping-particle":"","family":"Lampert","given":"Rachel","non-dropping-particle":"","parse-names":false,"suffix":""},{"dropping-particle":"","family":"Goldberg","given":"Jack","non-dropping-particle":"","parse-names":false,"suffix":""},{"dropping-particle":"","family":"Bremner","given":"J Douglas","non-dropping-particle":"","parse-names":false,"suffix":""},{"dropping-particle":"","family":"Vaccarino","given":"Viola","non-dropping-particle":"","parse-names":false,"suffix":""},{"dropping-particle":"","family":"Shah","given":"Amit","non-dropping-particle":"","parse-names":false,"suffix":""}],"container-title":"Circulation","id":"ITEM-1","issue":"Suppl_1","issued":{"date-parts":[["2018","11","6"]]},"note":"doi: 10.1161/circ.138.suppl_1.15216","page":"A15216-A15216","publisher":"American Heart Association","publisher-place":"Chicago, IL","title":"Abstract 15216: Circadian Autonomic Inflexibility: A Marker of Ischemic Heart Disease","type":"article-journal","volume":"138"},"uris":["http://www.mendeley.com/documents/?uuid=904baa23-820a-4d7b-b815-ba39fbafa5c6"]}],"mendeley":{"formattedCitation":"&lt;sup&gt;12&lt;/sup&gt;","plainTextFormattedCitation":"12","previouslyFormattedCitation":"&lt;sup&gt;12&lt;/sup&gt;"},"properties":{"noteIndex":0},"schema":"https://github.com/citation-style-language/schema/raw/master/csl-citation.json"}</w:instrText>
+      </w:r>
+      <w:r>
+        <w:fldChar w:fldCharType="separate"/>
+      </w:r>
+      <w:r>
+        <w:rPr>
+          <w:noProof/>
+          <w:vertAlign w:val="superscript"/>
+        </w:rPr>
+        <w:t>12</w:t>
+      </w:r>
+      <w:r>
+        <w:fldChar w:fldCharType="end"/>
+      </w:r>
+      <w:r>
+        <w:t xml:space="preserve"> </w:t>
+      </w:r>
+      <w:del w:id="74" w:author="Shah, Amit J. [3]" w:date="2019-11-13T10:07:00Z">
+        <w:r>
+          <w:delText xml:space="preserve">and in preliminary analyses showed a strong association with </w:delText>
+        </w:r>
+      </w:del>
+      <w:ins w:id="75" w:author="Shah, Amit J. [3]" w:date="2019-11-13T10:07:00Z">
+        <w:r>
+          <w:t xml:space="preserve">as well as </w:t>
+        </w:r>
+      </w:ins>
+      <w:r>
+        <w:t>depressive symptom</w:t>
+      </w:r>
+      <w:del w:id="76" w:author="Shah, Amit J. [3]" w:date="2019-11-13T10:08:00Z">
+        <w:r>
+          <w:delText xml:space="preserve"> burden</w:delText>
+        </w:r>
+      </w:del>
+      <w:ins w:id="77" w:author="Shah, Amit J. [3]" w:date="2019-11-13T10:08:00Z">
+        <w:r>
+          <w:t>s</w:t>
+        </w:r>
+      </w:ins>
+      <w:r>
+        <w:t xml:space="preserve">. </w:t>
+      </w:r>
+      <w:ins w:id="78" w:author="Shah, Amit J. [3]" w:date="2019-11-13T10:12:00Z">
+        <w:r>
+          <w:t>Encouraged</w:t>
+        </w:r>
+      </w:ins>
+      <w:ins w:id="79" w:author="Shah, Amit J. [3]" w:date="2019-11-13T10:09:00Z">
+        <w:r>
+          <w:t xml:space="preserve"> by these findings, we seek to further explore its potential as a means of investigating dysfunction </w:t>
+        </w:r>
+      </w:ins>
+      <w:del w:id="80" w:author="Shah, Amit J. [3]" w:date="2019-11-13T10:10:00Z">
+        <w:r>
+          <w:delText>ANS dysfunction occurs at multiple levels, from</w:delText>
+        </w:r>
+      </w:del>
+      <w:ins w:id="81" w:author="Shah, Amit J. [3]" w:date="2019-11-13T10:10:00Z">
+        <w:r>
+          <w:t>in</w:t>
+        </w:r>
+      </w:ins>
+      <w:ins w:id="82" w:author="Shah, Amit J. [3]" w:date="2019-11-13T10:13:00Z">
+        <w:r>
+          <w:t xml:space="preserve"> both</w:t>
+        </w:r>
+      </w:ins>
+      <w:r>
+        <w:t xml:space="preserve"> central neurological processes</w:t>
+      </w:r>
+      <w:ins w:id="83" w:author="Shah, Amit J. [3]" w:date="2019-11-13T10:10:00Z">
+        <w:r>
+          <w:t xml:space="preserve"> (depression) as well as</w:t>
+        </w:r>
+      </w:ins>
+      <w:del w:id="84" w:author="Shah, Amit J. [3]" w:date="2019-11-13T10:10:00Z">
+        <w:r>
+          <w:delText xml:space="preserve"> to </w:delText>
+        </w:r>
+      </w:del>
+      <w:ins w:id="85" w:author="Shah, Amit J. [3]" w:date="2019-11-13T10:10:00Z">
+        <w:r>
+          <w:t xml:space="preserve"> </w:t>
+        </w:r>
+      </w:ins>
+      <w:r>
+        <w:t>peripheral cardiovascular reflexes</w:t>
+      </w:r>
+      <w:ins w:id="86" w:author="Shah, Amit J." w:date="2019-11-13T10:29:00Z">
+        <w:r>
+          <w:t xml:space="preserve"> as they relate to obstructive CAD</w:t>
+        </w:r>
+      </w:ins>
+      <w:ins w:id="87" w:author="Shah, Amit J. [3]" w:date="2019-11-13T10:13:00Z">
+        <w:r>
+          <w:t xml:space="preserve">. </w:t>
+        </w:r>
+        <w:del w:id="88" w:author="Shah, Amit J." w:date="2019-11-13T10:29:00Z">
+          <w:r>
+            <w:delText>This</w:delText>
+          </w:r>
+        </w:del>
+        <w:del w:id="89" w:author="Shah, Amit J." w:date="2019-11-13T10:30:00Z">
+          <w:r>
+            <w:delText xml:space="preserve"> includes </w:delText>
+          </w:r>
+        </w:del>
+      </w:ins>
+      <w:ins w:id="90" w:author="Shah, Amit J. [3]" w:date="2019-11-13T10:11:00Z">
+        <w:del w:id="91" w:author="Shah, Amit J." w:date="2019-11-13T10:30:00Z">
+          <w:r>
+            <w:delText>the</w:delText>
+          </w:r>
+        </w:del>
+        <w:del w:id="92" w:author="Shah, Amit J." w:date="2019-11-13T10:31:00Z">
+          <w:r>
+            <w:delText xml:space="preserve"> baroreceptor and intrinsic cardiac nervous system that regulate CAD </w:delText>
+          </w:r>
+        </w:del>
+      </w:ins>
+      <w:ins w:id="93" w:author="Shah, Amit J. [3]" w:date="2019-11-13T10:12:00Z">
+        <w:del w:id="94" w:author="Shah, Amit J." w:date="2019-11-13T10:31:00Z">
+          <w:r>
+            <w:delText>pathogenesis and coronary vasomotor tone</w:delText>
+          </w:r>
+        </w:del>
+      </w:ins>
+      <w:del w:id="95" w:author="Shah, Amit J." w:date="2019-11-13T10:31:00Z">
+        <w:r>
+          <w:delText xml:space="preserve">, such as the vagal withdrawal in depression and increased sympathetic tone in hypertension. </w:delText>
+        </w:r>
+      </w:del>
+      <w:ins w:id="96" w:author="Shah, Amit J. [3]" w:date="2019-11-13T10:14:00Z">
+        <w:r>
+          <w:t xml:space="preserve">Both </w:t>
+        </w:r>
+        <w:del w:id="97" w:author="Shah, Amit J." w:date="2019-11-13T10:31:00Z">
+          <w:r>
+            <w:delText>processes</w:delText>
+          </w:r>
+        </w:del>
+      </w:ins>
+      <w:ins w:id="98" w:author="Shah, Amit J." w:date="2019-11-13T10:31:00Z">
+        <w:r>
+          <w:t>mechanisms</w:t>
+        </w:r>
+      </w:ins>
+      <w:ins w:id="99" w:author="Shah, Amit J. [3]" w:date="2019-11-13T10:14:00Z">
+        <w:r>
+          <w:t xml:space="preserve"> can influence the </w:t>
+        </w:r>
+        <w:del w:id="100" w:author="Shah, Amit J." w:date="2019-11-13T10:26:00Z">
+          <w:r>
+            <w:delText>variability</w:delText>
+          </w:r>
+        </w:del>
+      </w:ins>
+      <w:ins w:id="101" w:author="Shah, Amit J." w:date="2019-11-13T10:26:00Z">
+        <w:r>
+          <w:t>adaptability</w:t>
+        </w:r>
+      </w:ins>
+      <w:ins w:id="102" w:author="Shah, Amit J." w:date="2019-11-13T10:27:00Z">
+        <w:r>
+          <w:t>/flexibility of the ANS, which can be measured by</w:t>
+        </w:r>
+      </w:ins>
+      <w:ins w:id="103" w:author="Shah, Amit J. [3]" w:date="2019-11-13T10:14:00Z">
+        <w:del w:id="104" w:author="Shah, Amit J." w:date="2019-11-13T10:27:00Z">
+          <w:r>
+            <w:delText xml:space="preserve"> of the </w:delText>
+          </w:r>
+        </w:del>
+      </w:ins>
+      <w:ins w:id="105" w:author="Shah, Amit J." w:date="2019-11-13T10:27:00Z">
+        <w:r>
+          <w:t xml:space="preserve"> </w:t>
+        </w:r>
+      </w:ins>
+      <w:ins w:id="106" w:author="Shah, Amit J. [3]" w:date="2019-11-13T10:14:00Z">
+        <w:r>
+          <w:t>heart rate</w:t>
+        </w:r>
+        <w:del w:id="107" w:author="Shah, Amit J." w:date="2019-11-13T10:27:00Z">
+          <w:r>
+            <w:delText xml:space="preserve"> (HRV) </w:delText>
+          </w:r>
+        </w:del>
+        <w:del w:id="108" w:author="Shah, Amit J." w:date="2019-11-13T10:28:00Z">
+          <w:r>
+            <w:delText>over time.</w:delText>
+          </w:r>
+        </w:del>
+      </w:ins>
+      <w:ins w:id="109" w:author="Shah, Amit J." w:date="2019-11-13T10:28:00Z">
+        <w:r>
+          <w:t xml:space="preserve"> variability (HRV).</w:t>
+        </w:r>
+      </w:ins>
+      <w:ins w:id="110" w:author="Shah, Amit J. [3]" w:date="2019-11-13T10:14:00Z">
+        <w:r>
+          <w:t xml:space="preserve"> </w:t>
+        </w:r>
+      </w:ins>
+      <w:ins w:id="111" w:author="Shah, Amit J. [3]" w:date="2019-11-13T10:12:00Z">
+        <w:r>
+          <w:rPr>
+            <w:i/>
+            <w:rPrChange w:id="112" w:author="Shah, Amit J. [3]" w:date="2019-11-13T10:12:00Z">
+              <w:rPr/>
+            </w:rPrChange>
+          </w:rPr>
+          <w:t>Dyx</w:t>
+        </w:r>
+      </w:ins>
+      <w:ins w:id="113" w:author="Shah, Amit J." w:date="2019-11-13T10:31:00Z">
+        <w:r>
+          <w:rPr>
+            <w:i/>
+          </w:rPr>
+          <w:t>,</w:t>
+        </w:r>
+        <w:r>
+          <w:t xml:space="preserve"> we have found, is a particularly </w:t>
+        </w:r>
+      </w:ins>
+      <w:ins w:id="114" w:author="Shah, Amit J." w:date="2019-11-13T10:32:00Z">
+        <w:r>
+          <w:t>promising</w:t>
+        </w:r>
+      </w:ins>
+      <w:ins w:id="115" w:author="Shah, Amit J." w:date="2019-11-13T10:31:00Z">
+        <w:r>
+          <w:t xml:space="preserve"> </w:t>
+        </w:r>
+      </w:ins>
+      <w:ins w:id="116" w:author="Shah, Amit J. [3]" w:date="2019-11-13T10:12:00Z">
+        <w:del w:id="117" w:author="Shah, Amit J." w:date="2019-11-13T10:32:00Z">
+          <w:r>
+            <w:delText xml:space="preserve"> </w:delText>
+          </w:r>
+        </w:del>
+      </w:ins>
+      <w:ins w:id="118" w:author="Shah, Amit J. [3]" w:date="2019-11-13T10:14:00Z">
+        <w:del w:id="119" w:author="Shah, Amit J." w:date="2019-11-13T10:28:00Z">
+          <w:r>
+            <w:delText>conveniently measures</w:delText>
+          </w:r>
+        </w:del>
+      </w:ins>
+      <w:del w:id="120" w:author="Shah, Amit J." w:date="2019-11-13T10:28:00Z">
+        <w:r>
+          <w:delText>Heart rate variability (</w:delText>
+        </w:r>
+      </w:del>
+      <w:ins w:id="121" w:author="Shah, Amit J. [3]" w:date="2019-11-13T10:14:00Z">
+        <w:del w:id="122" w:author="Shah, Amit J." w:date="2019-11-13T10:32:00Z">
+          <w:r>
+            <w:delText xml:space="preserve"> </w:delText>
+          </w:r>
+        </w:del>
+      </w:ins>
+      <w:r>
+        <w:t>HRV</w:t>
+      </w:r>
+      <w:ins w:id="123" w:author="Shah, Amit J." w:date="2019-11-13T10:32:00Z">
+        <w:r>
+          <w:t xml:space="preserve"> metric</w:t>
+        </w:r>
+      </w:ins>
+      <w:ins w:id="124" w:author="Shah, Amit J." w:date="2019-11-13T10:28:00Z">
+        <w:r>
+          <w:t xml:space="preserve">, and measured </w:t>
+        </w:r>
+      </w:ins>
+      <w:del w:id="125" w:author="Shah, Amit J. [3]" w:date="2019-11-13T10:14:00Z">
+        <w:r>
+          <w:delText>)</w:delText>
+        </w:r>
+      </w:del>
+      <w:ins w:id="126" w:author="Shah, Amit J. [3]" w:date="2019-11-13T10:14:00Z">
+        <w:del w:id="127" w:author="Shah, Amit J." w:date="2019-11-13T10:28:00Z">
+          <w:r>
+            <w:delText xml:space="preserve"> using</w:delText>
+          </w:r>
+        </w:del>
+      </w:ins>
+      <w:ins w:id="128" w:author="Shah, Amit J." w:date="2019-11-13T10:28:00Z">
+        <w:r>
+          <w:t>in a low cost/burden manner with</w:t>
+        </w:r>
+      </w:ins>
+      <w:ins w:id="129" w:author="Shah, Amit J. [3]" w:date="2019-11-13T10:14:00Z">
+        <w:r>
+          <w:t xml:space="preserve"> ambulatory ECG</w:t>
+        </w:r>
+      </w:ins>
+      <w:del w:id="130" w:author="Shah, Amit J. [3]" w:date="2019-11-13T10:15:00Z">
+        <w:r>
+          <w:delText>, measured non-invasively through ECG, is an accepted measure of the integration of these multiple levels of autonomic outflow to the heart</w:delText>
+        </w:r>
+      </w:del>
+      <w:ins w:id="131" w:author="Shah, Amit J. [3]" w:date="2019-11-13T10:15:00Z">
+        <w:del w:id="132" w:author="Shah, Amit J." w:date="2019-11-13T10:29:00Z">
+          <w:r>
+            <w:delText>, which is both low cost and low burden</w:delText>
+          </w:r>
+        </w:del>
+      </w:ins>
+      <w:r>
+        <w:t>.</w:t>
+      </w:r>
+      <w:commentRangeStart w:id="133"/>
+      <w:r>
+        <w:fldChar w:fldCharType="begin" w:fldLock="1"/>
+      </w:r>
+      <w:r>
+        <w:instrText>ADDIN CSL_CITATION {"citationItems":[{"id":"ITEM-1","itemData":{"DOI":"10.1161/01.CIR.93.5.1043","ISBN":"0195-668X","ISSN":"0195-668X","PMID":"8737210","abstract":"The last two decades have witnessed the recognition of a significant relationship between the autonomic nervous system and cardiovascular mortality, including sudden cardiac death[1–4]. Experimental evidence for an associ- ation between a propensity for lethal arrhythmias and signs of either increased sympathetic or reduced vagal activity has encouraged the development of quantitative markers of autonomic activity. Heart rate variability (HRV) represents one of the most promising such markers. The apparently easy derivation of this measure has popularized its use. As many commercial devices now provide automated measurement of HRV, the cardiologist has been pro- vided with a seemingly simple tool for both research and clinical studies[5]. However, the significance and meaning of the many different measures of HRV are more complex than generally appreciated and there is a potential for incorrect conclusions and for excessive or unfounded extrapolations. Recognition of these problems led the European Society of Cardiology and the North American Society","author":[{"dropping-particle":"","family":"Task Force of the ESC and NAS","given":"","non-dropping-particle":"","parse-names":false,"suffix":""}],"container-title":"European Heart Journal","id":"ITEM-1","issue":"5","issued":{"date-parts":[["1996"]]},"page":"354-381","title":"Heart Rate Variability","type":"article-journal","volume":"17"},"uris":["http://www.mendeley.com/documents/?uuid=84f7c6d2-f171-463b-b4b3-7f20d6009f25"]},{"id":"ITEM-2","itemData":{"DOI":"10.1152/physiologyonline.1990.5.1.32","ISBN":"1548-9213","ISSN":"1548-9213","abstract":"JP Saul ABSTRACT What is most intriguing about heart rate (HR) variability is that there is so much of it. HR is constantly responding both rapidly and slowly to various physiological perturbations. We now understand that the frequency and amplitude of these HR fluctuations are indicative of the autonomic control systems underlying the response. Copyright © 1990 by International Union of Physiological Sciences","author":[{"dropping-particle":"","family":"Saul","given":"JP","non-dropping-particle":"","parse-names":false,"suffix":""}],"container-title":"Physiology","id":"ITEM-2","issue":"1","issued":{"date-parts":[["1990"]]},"page":"32-37","title":"Beat-To-Beat Variations of Heart Rate Reflect Modulation of Cardiac Autonomic Outflow","type":"article-journal","volume":"5"},"uris":["http://www.mendeley.com/documents/?uuid=af3d0299-78fe-425d-83b0-240110b56cac"]}],"mendeley":{"formattedCitation":"&lt;sup&gt;13,14&lt;/sup&gt;","plainTextFormattedCitation":"13,14","previouslyFormattedCitation":"&lt;sup&gt;13,14&lt;/sup&gt;"},"properties":{"noteIndex":0},"schema":"https://github.com/citation-style-language/schema/raw/master/csl-citation.json"}</w:instrText>
+      </w:r>
+      <w:r>
+        <w:fldChar w:fldCharType="separate"/>
+      </w:r>
+      <w:r>
+        <w:rPr>
+          <w:noProof/>
+          <w:vertAlign w:val="superscript"/>
+        </w:rPr>
+        <w:t>13,14</w:t>
+      </w:r>
+      <w:r>
+        <w:fldChar w:fldCharType="end"/>
+      </w:r>
+      <w:commentRangeEnd w:id="133"/>
+      <w:r>
+        <w:rPr>
+          <w:rStyle w:val="CommentReference"/>
+        </w:rPr>
+        <w:commentReference w:id="133"/>
+      </w:r>
+      <w:r>
+        <w:t xml:space="preserve"> </w:t>
+      </w:r>
+      <w:del w:id="134" w:author="Shah, Amit J." w:date="2019-11-13T10:15:00Z">
+        <w:r>
+          <w:delText>L</w:delText>
+        </w:r>
+      </w:del>
+      <w:del w:id="135" w:author="Shah, Amit J." w:date="2019-11-13T10:16:00Z">
+        <w:r>
+          <w:delText xml:space="preserve">ow HRV, a reflection of ANS dysfunction is independently </w:delText>
+        </w:r>
+        <w:r>
+          <w:delText>associated with depressive symptoms,</w:delText>
+        </w:r>
+        <w:r>
+          <w:fldChar w:fldCharType="begin" w:fldLock="1"/>
+        </w:r>
+        <w:r>
+          <w:delInstrText>ADDIN CSL_CITATION {"citationItems":[{"id":"ITEM-1","itemData":{"DOI":"10.3949/ccjm.76.s2.03","ISBN":"3143627344","ISSN":"08911150","PMID":"19376975","abstract":"Depression is common in patients with coronary heart disease (CHD) and is a risk factor for cardiac morbidity and mortality in these patients. Depression is associated with autonomic nervous system dysfunction, which may at least partially explain this increased risk. Low heart rate variability (HRV), which reflects excessive sympathetic and/or inadequate parasympathetic modulation of heart rate, is a strong predictor of mortality in patients with CHD. Most studies-both in patients with stable CHD and in patients with a recent acute coronary event-have found HRV to be lower in depressed patients than in their nondepressed counterparts. This manuscript provides an overview of this literature and concludes that HRV may account for a substantial part of the risk associated with depression in CHD.","author":[{"dropping-particle":"","family":"Carney","given":"Robert M.","non-dropping-particle":"","parse-names":false,"suffix":""},{"dropping-particle":"","family":"Freedland","given":"Kenneth E.","non-dropping-particle":"","parse-names":false,"suffix":""}],"container-title":"Cleveland Clinic Journal of Medicine","id":"ITEM-1","issue":"SUPPL.2","issued":{"date-parts":[["2009"]]},"title":"Depression and heart rate variability in patients with coronary heart disease","type":"article-journal","volume":"76"},"uris":["http://www.mendeley.com/documents/?uuid=fba43147-4c4f-4d08-a30a-b0262929c484"]}],"mendeley":{"formattedCitation":"&lt;sup&gt;15&lt;/sup&gt;","plainTextFormattedCitation":"15","previouslyFormattedCitation":"&lt;sup&gt;15&lt;/sup&gt;"},"properties":{"noteIndex":0},"schema":"https://github.com/citation-style-language/schema/raw/master/csl-citation.json"}</w:delInstrText>
+        </w:r>
+        <w:r>
+          <w:fldChar w:fldCharType="separate"/>
+        </w:r>
+        <w:r>
+          <w:rPr>
+            <w:noProof/>
+            <w:vertAlign w:val="superscript"/>
+          </w:rPr>
+          <w:delText>15</w:delText>
+        </w:r>
+        <w:r>
+          <w:fldChar w:fldCharType="end"/>
+        </w:r>
+        <w:r>
+          <w:delText xml:space="preserve"> cardiovascular mortality,</w:delText>
+        </w:r>
+        <w:r>
+          <w:fldChar w:fldCharType="begin" w:fldLock="1"/>
+        </w:r>
+        <w:r>
+          <w:delInstrText>ADDIN CSL_CITATION {"citationItems":[{"id":"ITEM-1","itemData":{"DOI":"10.1097/01.psy.0000249733.33811.00","ISBN":"0033-3174","ISSN":"00333174","PMID":"17167127","abstract":"OBJECTIVE Depression is a risk factor for mortality after acute myocardial infarction (AMI), possibly as a result of altered autonomic nervous system (ANS) modulation of heart rate (HR) and rhythm. The purposes of this study were to determine: a) whether depressed patients are more likely to have an abnormal HR response (i.e., abnormal turbulence) to premature ventricular contractions (VPCs), and b) whether abnormal HR turbulence accounts for the effect of depression on increased mortality after AMI. METHODS Ambulatory electrocardiographic data were obtained from 666 (316 depressed, 350 nondepressed) patients with a recent AMI; 498 had VPCs with measurable HR turbulence. Of these, 260 had normal, 152 had equivocal, and 86 had abnormal HR turbulence. Patients were followed for up to 30 (median = 24) months. RESULTS Depressed patients were more likely to have abnormal HR turbulence (risk factor adjusted odds ratio = 1.8; 95% confidence interval [CI] = 1.0-3.0; p = .03) and have worse survival (odds ratio = 2.4; 95% CI = 1.2-4.6; p = .02) than nondepressed patients. When HR turbulence was added to the model, the adjusted hazard ratio for depression decreased to 1.9 (95% CI = 0.9-3.8; p = .08), and to 1.6 (95% CI = 0.8-3.4; p = .18) when a measure of HR variability (LnVLF) was added. The hazard was found to differ over time with depression posing little risk for mortality in year 1 but greater risk in years 2 and 3 of the follow up. CONCLUSION ANS dysregulation may partially mediate the increased risk for mortality in depressed patients with frequent VPCs after an AMI.","author":[{"dropping-particle":"","family":"Carney","given":"Robert M.","non-dropping-particle":"","parse-names":false,"suffix":""},{"dropping-particle":"","family":"Howells","given":"William B.","non-dropping-particle":"","parse-names":false,"suffix":""},{"dropping-particle":"","family":"Blumenthal","given":"James A.","non-dropping-particle":"","parse-names":false,"suffix":""},{"dropping-particle":"","family":"Freedland","given":"Kenneth E.","non-dropping-particle":"","parse-names":false,"suffix":""},{"dropping-particle":"","family":"Stein","given":"Phyllis K.","non-dropping-particle":"","parse-names":false,"suffix":""},{"dropping-particle":"","family":"Berkman","given":"Lisa F.","non-dropping-particle":"","parse-names":false,"suffix":""},{"dropping-particle":"","family":"Watkins","given":"Lana L.","non-dropping-particle":"","parse-names":false,"suffix":""},{"dropping-particle":"","family":"Czajkowski","given":"Susan M.","non-dropping-particle":"","parse-names":false,"suffix":""},{"dropping-particle":"","family":"Steinmeyer","given":"Brian","non-dropping-particle":"","parse-names":false,"suffix":""},{"dropping-particle":"","family":"Hayano","given":"Junichiro","non-dropping-particle":"","parse-names":false,"suffix":""},{"dropping-particle":"","family":"Domitrovich","given":"Peter P.","non-dropping-particle":"","parse-names":false,"suffix":""},{"dropping-particle":"","family":"Burg","given":"Matthew M.","non-dropping-particle":"","parse-names":false,"suffix":""},{"dropping-particle":"","family":"Jaffe","given":"Allan S.","non-dropping-particle":"","parse-names":false,"suffix":""}],"container-title":"Psychosomatic Medicine","id":"ITEM-1","issue":"1","issued":{"date-parts":[["2007"]]},"page":"4-9","title":"Heart rate turbulence, depression, and survival after acute myocardial infarction","type":"article-journal","volume":"69"},"uris":["http://www.mendeley.com/documents/?uuid=93753746-50be-41fd-be29-1544dba6a66d"]}],"mendeley":{"formattedCitation":"&lt;sup&gt;16&lt;/sup&gt;","plainTextFormattedCitation":"16","previouslyFormattedCitation":"&lt;sup&gt;16&lt;/sup&gt;"},"properties":{"noteIndex":0},"schema":"https://github.com/citation-style-language/schema/raw/master/csl-citation.json"}</w:delInstrText>
+        </w:r>
+        <w:r>
+          <w:fldChar w:fldCharType="separate"/>
+        </w:r>
+        <w:r>
+          <w:rPr>
+            <w:noProof/>
+            <w:vertAlign w:val="superscript"/>
+          </w:rPr>
+          <w:delText>16</w:delText>
+        </w:r>
+        <w:r>
+          <w:fldChar w:fldCharType="end"/>
+        </w:r>
+        <w:r>
+          <w:delText xml:space="preserve"> and obstructive CAD.</w:delText>
+        </w:r>
+        <w:r>
+          <w:fldChar w:fldCharType="begin" w:fldLock="1"/>
+        </w:r>
+        <w:r>
+          <w:delInstrText>ADDIN CSL_CITATION {"citationItems":[{"id":"ITEM-1","itemData":{"DOI":"10.1136/heartjnl-2011-300033","ISSN":"13556037","abstract":"OBJECTIVE: Obstructive coronary artery disease (CAD) is evident in only half of patients referred for diagnostic angiography. Five-minute heart rate variability (HRV) is a non-invasive marker for autonomic control of the vasculature, which this study hypothesised could risk-stratify cardiac patients and reduce unnecessary angiograms.\\n\\nDESIGN: A prospective observational study (the Alternative Risk Markers in Coronary Artery Disease (ARM-CAD) study).\\n\\nSETTING: Three cardiac centres in Melbourne, Australia.\\n\\nPATIENTS: 470 consecutive patients undergoing elective angiography (with predominantly normal cardiac rhythm), regardless of co-morbidity.\\n\\nMAIN OUTCOME MEASURES: The presence of obstructive CAD (≥50% stenosis) on angiography.\\n\\nRESULTS: Patients with obstructive CAD had significantly reduced HRV, particularly in the low frequency (LF) range (median 180 vs 267 ms(2) without CAD; p&lt;0.001). There was a linear trend with the severity of CAD; median LF power (IQR) in patients with normal coronaries was 275 (612), with minor coronary irregularities 255 (400), single-vessel CAD 212 (396) and more severe disease 170 (327) ms(2); p value for trend 0.003. There was a similar reduction in LF power regardless of the anatomical location of coronary stenoses. Comparing patients with LF less than 250 and 250 ms(2) or greater, the adjusted OR for obstructive CAD using multivariate regression was 2.42, 95% CI 1.33 to 4.38 (p=0.004). No interactions were noted in subgroup analysis and HRV added to risk prediction irrespective of the baseline Framingham risk (p&lt;0.0001).\\n\\nCONCLUSION: Low HRV is strongly predictive of angiographic coronary disease regardless of other co-morbidities and is clinically useful as a risk predictor in patients with sinus rhythm.\\n\\nCLINICAL TRIAL REGISTRATION INFORMATION: http://clinicaltrials.gov/ct2/show/NCT00403351 www.armcad.com.","author":[{"dropping-particle":"","family":"Kotecha","given":"Dipak","non-dropping-particle":"","parse-names":false,"suffix":""},{"dropping-particle":"","family":"New","given":"G","non-dropping-particle":"","parse-names":false,"suffix":""},{"dropping-particle":"","family":"Flather","given":"M D","non-dropping-particle":"","parse-names":false,"suffix":""},{"dropping-particle":"","family":"Eccleston","given":"D","non-dropping-particle":"","parse-names":false,"suffix":""},{"dropping-particle":"","family":"Pepper","given":"J","non-dropping-particle":"","parse-names":false,"suffix":""},{"dropping-particle":"","family":"Krum","given":"H","non-dropping-particle":"","parse-names":false,"suffix":""}],"container-title":"Heart","id":"ITEM-1","issue":"5","issued":{"date-parts":[["2012"]]},"page":"395-401","title":"Five-minute heart rate variability can predict obstructive angiographic coronary disease","type":"article-journal","volume":"98"},"uris":["http://www.mendeley.com/documents/?uuid=3a51f41f-999f-49da-8d88-5aeee5a88265"]}],"mendeley":{"formattedCitation":"&lt;sup&gt;17&lt;/sup&gt;","plainTextFormattedCitation":"17","previouslyFormattedCitation":"&lt;sup&gt;17&lt;/sup&gt;"},"properties":{"noteIndex":0},"schema":"https://github.com/citation-style-language/schema/raw/master/csl-citation.json"}</w:delInstrText>
+        </w:r>
+        <w:r>
+          <w:fldChar w:fldCharType="separate"/>
+        </w:r>
+        <w:r>
+          <w:rPr>
+            <w:noProof/>
+            <w:vertAlign w:val="superscript"/>
+          </w:rPr>
+          <w:delText>17</w:delText>
+        </w:r>
+        <w:r>
+          <w:fldChar w:fldCharType="end"/>
+        </w:r>
+        <w:r>
+          <w:delText xml:space="preserve"> Our novel HRV measure, </w:delText>
+        </w:r>
+        <w:r>
+          <w:rPr>
+            <w:i/>
+          </w:rPr>
+          <w:delText>Dyx</w:delText>
+        </w:r>
+        <w:r>
+          <w:delText xml:space="preserve">, </w:delText>
+        </w:r>
+        <w:r>
+          <w:delText>outperformed traditional HRV measures.</w:delText>
+        </w:r>
+        <w:r>
+          <w:fldChar w:fldCharType="begin" w:fldLock="1"/>
+        </w:r>
+        <w:r>
+          <w:delInstrText>ADDIN CSL_CITATION {"citationItems":[{"id":"ITEM-1","itemData":{"DOI":"10.1161/circ.138.suppl_1.15216","abstract":"Introduction: About one-half of sudden cardiac deaths occur in those without known CAD suggesting the need for better risk-stratification tests. Autonomic dysfunction, measured by low heart rate variability (HRV), can occur with myocardial ischemia. Testing for low HRV may help to identify high-risk, asymptomatic individuals. The association of low HRV with ischemia may also be greatest during the morning hours, when cardiac events (MI, sudden death) are most likely to be triggered. Hypothesis: In a cohort of veteran males with no known CAD, subclinical myocardial ischemia is associated with autonomic dysfunction as measured by low HRV; this association is greatest during morning hours. Methods: We evaluated 24-hour ambulatory ECGs in middle-aged twins without known CAD from the Vietnam Era Twin Registry, and calculated frequency domain and non-linear (Dyx) HRV metrics. All subjects underwent [13N]-ammonia positron emission tomography with adenosine stress, with ischemia defined as greater than 5% perfusion deficit. Mixed models were used to compare HRV between ischemic and non-ischemic subjects in 1-hour intervals, and morning hours were 6 AM until 10 AM. Results: Data on 276 twin subjects were analyzed; the mean age (SD) was 53 (3) and 55 (20%) had ischemia. HRV was significantly different between ischemic and non-ischemic twins during morning hours (figure 1), with the largest magnitude difference occurring with Dyx at 7 AM. Each SD decrease in Dyx associated with an OR for ischemia of 4.8 (95% CI, 1.5 — 15.8). Dyx in morning hours remained significant in a subgroup of pairs discordant for ischemia and after risk factor adjustment. Significant differences by ischemia status were noted for low-frequency and very-low-frequency HRV. Conclusions: Lower HRV is strongly associated with subclinical myocardial ischemia primarily during morning hours. More research regarding this circadian autonomic vulnerability and its clinical implications are warranted.","author":[{"dropping-particle":"","family":"Shah","given":"Anish","non-dropping-particle":"","parse-names":false,"suffix":""},{"dropping-particle":"","family":"Lampert","given":"Rachel","non-dropping-particle":"","parse-names":false,"suffix":""},{"dropping-particle":"","family":"Goldberg","given":"Jack","non-dropping-particle":"","parse-names":false,"suffix":""},{"dropping-particle":"","family":"Bremner","given":"J Douglas","non-dropping-particle":"","parse-names":false,"suffix":""},{"dropping-particle":"","family":"Vaccarino","given":"Viola","non-dropping-particle":"","parse-names":false,"suffix":""},{"dropping-particle":"","family":"Shah","given":"Amit","non-dropping-particle":"","parse-names":false,"suffix":""}],"container-title":"Circulation","id":"ITEM-1","issue":"Suppl_1","issued":{"date-parts":[["2018","11","6"]]},"note":"doi: 10.1161/circ.138.suppl_1.15216","page":"A15216-A15216","publisher":"American Heart Association","publisher-place":"Chicago, IL","title":"Abstract 15216: Circadian Autonomic Inflexibility: A Marker of Ischemic Heart Disease","type":"article-journal","volume":"138"},"uris":["http://www.mendeley.com/documents/?uuid=904baa23-820a-4d7b-b815-ba39fbafa5c6"]}],"mendeley":{"formattedCitation":"&lt;sup&gt;12&lt;/sup&gt;","plainTextFormattedCitation":"12","previouslyFormattedCitation":"&lt;sup&gt;12&lt;/sup&gt;"},"properties":{"noteIndex":0},"schema":"https://github.com/citation-style-language/schema/raw/master/csl-citation.json"}</w:delInstrText>
+        </w:r>
+        <w:r>
+          <w:fldChar w:fldCharType="separate"/>
+        </w:r>
+        <w:r>
+          <w:rPr>
+            <w:noProof/>
+            <w:vertAlign w:val="superscript"/>
+          </w:rPr>
+          <w:delText>12</w:delText>
+        </w:r>
+        <w:r>
+          <w:fldChar w:fldCharType="end"/>
+        </w:r>
+        <w:r>
+          <w:delText xml:space="preserve"> </w:delText>
+        </w:r>
+      </w:del>
+      <w:r>
+        <w:rPr>
+          <w:i/>
+        </w:rPr>
+        <w:t>Dyx</w:t>
+      </w:r>
+      <w:r>
+        <w:t xml:space="preserve"> </w:t>
+      </w:r>
+      <w:del w:id="136" w:author="Shah, Amit J." w:date="2019-11-13T10:17:00Z">
+        <w:r>
+          <w:delText>is derived from time-series analysis and</w:delText>
+        </w:r>
+      </w:del>
+      <w:ins w:id="137" w:author="Shah, Amit J." w:date="2019-11-13T10:17:00Z">
+        <w:r>
+          <w:t>is derived from an algorithm of the heart rate time series that measures</w:t>
+        </w:r>
+      </w:ins>
+      <w:del w:id="138" w:author="Shah, Amit J." w:date="2019-11-13T10:17:00Z">
+        <w:r>
+          <w:delText xml:space="preserve"> captures </w:delText>
+        </w:r>
+      </w:del>
+      <w:ins w:id="139" w:author="Shah, Amit J." w:date="2019-11-13T10:17:00Z">
+        <w:r>
+          <w:t xml:space="preserve"> </w:t>
+        </w:r>
+      </w:ins>
+      <w:r>
+        <w:t>the unpredictability</w:t>
+      </w:r>
+      <w:ins w:id="140" w:author="Shah, Amit J." w:date="2019-11-13T10:32:00Z">
+        <w:r>
+          <w:t xml:space="preserve"> and variability</w:t>
+        </w:r>
+      </w:ins>
+      <w:r>
+        <w:t xml:space="preserve"> of the heart</w:t>
+      </w:r>
+      <w:ins w:id="141" w:author="Shah, Amit J." w:date="2019-11-13T10:32:00Z">
+        <w:r>
+          <w:t xml:space="preserve"> rhythm</w:t>
+        </w:r>
+      </w:ins>
+      <w:r>
+        <w:t>.</w:t>
+      </w:r>
+      <w:r>
+        <w:fldChar w:fldCharType="begin" w:fldLock="1"/>
+      </w:r>
+      <w:r>
+        <w:instrText>ADDIN CSL_CITATION {"citationItems":[{"id":"ITEM-1","itemData":{"DOI":"10.1016/S0378-4371(02)00831-2","ISSN":"03784371","abstract":"We present a new method to describe time series with a highly complex time evolution. The time series is projected onto a two-dimensional phase-space plot which is quantified in terms of a multipole expansion where every data point is assigned a unit mass. The multipoles provide an efficient characterization of the original time series. © 2002 Elsevier Science B.V. All rights reserved.","author":[{"dropping-particle":"","family":"Lewkowicz","given":"M.","non-dropping-particle":"","parse-names":false,"suffix":""},{"dropping-particle":"","family":"Levitan","given":"J.","non-dropping-particle":"","parse-names":false,"suffix":""},{"dropping-particle":"","family":"Puzanov","given":"N.","non-dropping-particle":"","parse-names":false,"suffix":""},{"dropping-particle":"","family":"Shnerb","given":"N.","non-dropping-particle":"","parse-names":false,"suffix":""},{"dropping-particle":"","family":"Saermark","given":"K.","non-dropping-particle":"","parse-names":false,"suffix":""}],"container-title":"Physica A: Statistical Mechanics and its Applications","id":"ITEM-1","issue":"1-2","issued":{"date-parts":[["2002"]]},"page":"260-274","title":"Description of complex time series by multipoles","type":"article-journal","volume":"311"},"uris":["http://www.mendeley.com/documents/?uuid=eeae1580-709b-4c3b-8ae1-3eb285ad1262"]}],"mendeley":{"formattedCitation":"&lt;sup&gt;18&lt;/sup&gt;","plainTextFormattedCitation":"18","previouslyFormattedCitation":"&lt;sup&gt;18&lt;/sup&gt;"},"properties":{"noteIndex":0},"schema":"https://github.com/citation-style-language/schema/raw/master/csl-citation.json"}</w:instrText>
+      </w:r>
+      <w:r>
+        <w:fldChar w:fldCharType="separate"/>
+      </w:r>
+      <w:r>
+        <w:rPr>
+          <w:noProof/>
+          <w:vertAlign w:val="superscript"/>
+        </w:rPr>
+        <w:t>18</w:t>
+      </w:r>
+      <w:r>
+        <w:fldChar w:fldCharType="end"/>
+      </w:r>
+      <w:r>
+        <w:t xml:space="preserve"> </w:t>
+      </w:r>
+      <w:del w:id="142" w:author="Shah, Amit J." w:date="2019-11-13T10:17:00Z">
+        <w:r>
+          <w:rPr>
+            <w:i/>
+          </w:rPr>
+          <w:delText>Dyx</w:delText>
+        </w:r>
+        <w:r>
+          <w:delText xml:space="preserve"> was recently shown to be a sensitive marker of</w:delText>
+        </w:r>
+      </w:del>
+      <w:ins w:id="143" w:author="Shah, Amit J." w:date="2019-11-13T10:17:00Z">
+        <w:r>
+          <w:t xml:space="preserve">Other studies have also found </w:t>
+        </w:r>
+      </w:ins>
+      <w:ins w:id="144" w:author="Shah, Amit J." w:date="2019-11-13T10:32:00Z">
+        <w:r>
+          <w:t xml:space="preserve">low </w:t>
+        </w:r>
+        <w:r>
+          <w:rPr>
+            <w:i/>
+            <w:rPrChange w:id="145" w:author="Shah, Amit J." w:date="2019-11-13T10:32:00Z">
+              <w:rPr/>
+            </w:rPrChange>
+          </w:rPr>
+          <w:t>Dyx</w:t>
+        </w:r>
+      </w:ins>
+      <w:ins w:id="146" w:author="Shah, Amit J." w:date="2019-11-13T10:17:00Z">
+        <w:r>
+          <w:t xml:space="preserve"> to predict</w:t>
+        </w:r>
+      </w:ins>
+      <w:r>
+        <w:t xml:space="preserve"> ventricular dysrhythmia and cardiovascular mortality</w:t>
+      </w:r>
+      <w:ins w:id="147" w:author="Shah, Amit J." w:date="2019-11-13T10:18:00Z">
+        <w:r>
+          <w:t>;</w:t>
+        </w:r>
+      </w:ins>
+      <w:del w:id="148" w:author="Shah, Amit J." w:date="2019-11-13T10:18:00Z">
+        <w:r>
+          <w:delText>,</w:delText>
+        </w:r>
+      </w:del>
+      <w:r>
+        <w:fldChar w:fldCharType="begin" w:fldLock="1"/>
+      </w:r>
+      <w:r>
+        <w:instrText>ADDIN CSL_CITATION {"citationItems":[{"id":"ITEM-1","itemData":{"DOI":"10.1088/0967-3334/26/5/002","ISBN":"0020-7713","ISSN":"09673334","PMID":"9226893","abstract":"Proliferative enteritis is an enteric disease that affects a variety of animals. The causative agent in swine has been determined to be an obligate intracellular bacterium, Lawsonia intracellularis, related to the sulfate-reducing bacterium Desulfovibrio desulfuricans. The intracellular agents found in the lesions of different animal species are antigenically similar. In addition, strains from the pig, ferret, and hamster have been shown to be genetically similar. In this study we performed a partial 16S ribosomal DNA sequence analysis on the intracellular agent of proliferative enteritis from a hamster, a deer, and an ostrich and compared these sequences to that of the porcine L. intracellularis isolate. Results of this study indicate that the intracellular agents from these species with proliferative enteritis have high sequence similarity, indicating that they are all in the genus Lawsonia and that they may also be the same species, L. intracellularis.","author":[{"dropping-particle":"","family":"Olesen","given":"R. M.","non-dropping-particle":"","parse-names":false,"suffix":""},{"dropping-particle":"","family":"Bloch Thomsen","given":"P. E.","non-dropping-particle":"","parse-names":false,"suffix":""},{"dropping-particle":"","family":"Saermark","given":"K.","non-dropping-particle":"","parse-names":false,"suffix":""},{"dropping-particle":"","family":"Glikson","given":"M.","non-dropping-particle":"","parse-names":false,"suffix":""},{"dropping-particle":"","family":"Feldman","given":"S.","non-dropping-particle":"","parse-names":false,"suffix":""},{"dropping-particle":"","family":"Lewkowicz","given":"M.","non-dropping-particle":"","parse-names":false,"suffix":""},{"dropping-particle":"","family":"Levitan","given":"J.","non-dropping-particle":"","parse-names":false,"suffix":""}],"container-title":"Physiological Measurement","id":"ITEM-1","issue":"5","issued":{"date-parts":[["2005","10","1"]]},"page":"591-598","title":"Statistical analysis of the DIAMOND MI study by the multipole method","type":"article-journal","volume":"26"},"uris":["http://www.mendeley.com/documents/?uuid=8d290a0a-0a11-47ed-baf5-44960f9201ca"]},{"id":"ITEM-2","itemData":{"DOI":"10.1111/anec.12297","ISSN":"1082720X","abstract":"AIMS:The density HRV parameter Dyx is a new heart rate variability (HRV) measure based on multipole analysis of the Poincaré plot obtained from RR interval time series, deriving information from both the time and frequency domain. Preliminary results have suggested that the parameter may provide new predictive information on mortality in survivors of acute myocardial infarction (MI). This study compares the prognostic significance of Dyx to that of traditional linear and nonlinear measures of HRV.\\n\\nMETHODS AND RESULTS:In the Nordic ICD pilot study, patients with an acute MI were screened with 2D echocardiography and 24-hour Holter recordings. The study was designed to assess the power of several HRV measures to predict mortality. Dyx was tested in a subset of 206 consecutive Danish patients with analysable Holter recordings. After a median follow-up of 8.5 years 70 patients had died. Of all traditional and multipole HRV parameters, reduced Dyx was the most powerful predictor of all-cause mortality (HR 2.4; CI 1.5 to 3.8; P &lt; 0.001). After adjustment for known risk markers, such as age, diabetes, ejection fraction, previous MI and hypertension, Dyx remained an independent predictor of mortality (P = 0.02). Reduced Dyx also predicted cardiovascular death (P &lt; 0.01) and sudden cardiovascular death (P = 0.05). In Kaplan-Meier analysis, Dyx significantly predicted mortality in patients both with and without impaired left ventricular systolic function (P &lt; 0.0001).\\n\\nCONCLUSION:The new nonlinear HRV measure Dyx is a promising independent predictor of mortality in a long-term follow-up study of patients surviving a MI, irrespectively of left ventricular systolic function.","author":[{"dropping-particle":"","family":"Jørgensen","given":"Rikke Mørch","non-dropping-particle":"","parse-names":false,"suffix":""},{"dropping-particle":"","family":"Abildstrøm","given":"Steen Z","non-dropping-particle":"","parse-names":false,"suffix":""},{"dropping-particle":"","family":"Levitan","given":"Jacob","non-dropping-particle":"","parse-names":false,"suffix":""},{"dropping-particle":"","family":"Kobo","given":"Roi","non-dropping-particle":"","parse-names":false,"suffix":""},{"dropping-particle":"","family":"Puzanov","given":"Natalia","non-dropping-particle":"","parse-names":false,"suffix":""},{"dropping-particle":"","family":"Lewkowicz","given":"Meir","non-dropping-particle":"","parse-names":false,"suffix":""},{"dropping-particle":"","family":"Huikuri","given":"Heikki","non-dropping-particle":"","parse-names":false,"suffix":""},{"dropping-particle":"","family":"Peltola","given":"Mirja","non-dropping-particle":"","parse-names":false,"suffix":""},{"dropping-particle":"","family":"Haarbo","given":"Jens","non-dropping-particle":"","parse-names":false,"suffix":""},{"dropping-particle":"","family":"Thomsen","given":"Poul Erik Bloch","non-dropping-particle":"","parse-names":false,"suffix":""},{"dropping-particle":"","family":"Group","given":"Nordic I C D pilot study","non-dropping-particle":"","parse-names":false,"suffix":""}],"container-title":"Annals of noninvasive electrocardiology : the official journal of the International Society for Holter and Noninvasive Electrocardiology, Inc","id":"ITEM-2","issue":"1","issued":{"date-parts":[["2016"]]},"page":"60-68","title":"Heart Rate Variability Density Analysis (Dyx) and Prediction of Long-Term Mortality after Acute Myocardial Infarction.","type":"article-journal","volume":"21"},"uris":["http://www.mendeley.com/documents/?uuid=4f5bcf8d-711e-49a3-9ee3-f914ec7e1961"]}],"mendeley":{"formattedCitation":"&lt;sup&gt;19,20&lt;/sup&gt;","plainTextFormattedCitation":"19,20","previouslyFormattedCitation":"&lt;sup&gt;19,20&lt;/sup&gt;"},"properties":{"noteIndex":0},"schema":"https://github.com/citation-style-language/schema/raw/master/csl-citation.json"}</w:instrText>
+      </w:r>
+      <w:r>
+        <w:fldChar w:fldCharType="separate"/>
+      </w:r>
+      <w:r>
+        <w:rPr>
+          <w:noProof/>
+          <w:vertAlign w:val="superscript"/>
+        </w:rPr>
+        <w:t>19,20</w:t>
+      </w:r>
+      <w:r>
+        <w:fldChar w:fldCharType="end"/>
+      </w:r>
+      <w:r>
+        <w:t xml:space="preserve"> </w:t>
+      </w:r>
+      <w:del w:id="149" w:author="Shah, Amit J." w:date="2019-11-13T10:18:00Z">
+        <w:r>
+          <w:delText>and was found to be predictive of cardiac stress tests</w:delText>
+        </w:r>
+      </w:del>
+      <w:ins w:id="150" w:author="Shah, Amit J." w:date="2019-11-13T10:18:00Z">
+        <w:r>
+          <w:t xml:space="preserve">in addition, individuals with chest pain who had low </w:t>
+        </w:r>
+        <w:r>
+          <w:rPr>
+            <w:i/>
+            <w:rPrChange w:id="151" w:author="Shah, Amit J." w:date="2019-11-13T10:19:00Z">
+              <w:rPr/>
+            </w:rPrChange>
+          </w:rPr>
+          <w:t>Dyx</w:t>
+        </w:r>
+        <w:r>
+          <w:t xml:space="preserve"> values were found to have an odds ratio of 8 for having positive stress test results</w:t>
+        </w:r>
+      </w:ins>
+      <w:r>
+        <w:t>.</w:t>
+      </w:r>
+      <w:r>
+        <w:fldChar w:fldCharType="begin" w:fldLock="1"/>
+      </w:r>
+      <w:r>
+        <w:instrText>ADDIN CSL_CITATION {"citationItems":[{"id":"ITEM-1","itemData":{"DOI":"10.1016/j.amjcard.2015.02.054","ISSN":"18791913","PMID":"25872904","abstract":"Heart rate variability (HRV) has been shown to be attenuated in patients with coronary artery disease (CAD) and may, therefore, be possibly used for the early detection of myocardial ischemia. We aimed to evaluate the diagnostic yield of a novel short-term HRV algorithm for the detection of myocardial ischemia in subjects without known CAD. We prospectively enrolled 450 subjects without known CAD who were referred to tertiary medical centers for exercise stress testing (EST) with single-photon emission computed tomography myocardial perfusion imaging (MPI). All subjects underwent 1-hour Holter testing with subsequent HRV analysis before EST with MPI. The diagnostic yield of HRV analysis was compared with EST, using MPI as the gold standard for the noninvasive detection of myocardial ischemia. All subjects had intermediate pretest probability for CAD. Mean age was 62 years, 38% were women, 51% had hypertension, and 25% diabetes mellitus. HRV analysis showed superior sensitivity (77%) compared with standard EST (27%). After multivariate adjustment, HRV was independently associated with an 8.4-fold (p &lt;0.001) increased likelihood for the detection of myocardial ischemia by MPI, whereas EST did not show a statistically significant association with a positive MPI (odds ratio 2.1; p = 0.12). Of subjects who were referred for subsequent coronary angiography, the respective sensitivities of HRV and EST for the detection of significant CAD were 73% versus 26%. Our data suggest that HRV can be used as an important noninvasive technique for the detection of myocardial ischemia in subjects without known CAD, providing superior sensitivity to conventional EST in this population.","author":[{"dropping-particle":"","family":"Goldkorn","given":"Ronen","non-dropping-particle":"","parse-names":false,"suffix":""},{"dropping-particle":"","family":"Naimushin","given":"Alexey","non-dropping-particle":"","parse-names":false,"suffix":""},{"dropping-particle":"","family":"Shlomo","given":"Nir","non-dropping-particle":"","parse-names":false,"suffix":""},{"dropping-particle":"","family":"Dan","given":"Ariella","non-dropping-particle":"","parse-names":false,"suffix":""},{"dropping-particle":"","family":"Oieru","given":"Dan","non-dropping-particle":"","parse-names":false,"suffix":""},{"dropping-particle":"","family":"Moalem","given":"Israel","non-dropping-particle":"","parse-names":false,"suffix":""},{"dropping-particle":"","family":"Rozen","given":"Eli","non-dropping-particle":"","parse-names":false,"suffix":""},{"dropping-particle":"","family":"Gur","given":"Ilan","non-dropping-particle":"","parse-names":false,"suffix":""},{"dropping-particle":"","family":"Levitan","given":"Jacob","non-dropping-particle":"","parse-names":false,"suffix":""},{"dropping-particle":"","family":"Rosenmann","given":"David","non-dropping-particle":"","parse-names":false,"suffix":""},{"dropping-particle":"","family":"Mogilewsky","given":"Yakov","non-dropping-particle":"","parse-names":false,"suffix":""},{"dropping-particle":"","family":"Klempfner","given":"Robert","non-dropping-particle":"","parse-names":false,"suffix":""},{"dropping-particle":"","family":"Goldenberg","given":"Ilan","non-dropping-particle":"","parse-names":false,"suffix":""}],"container-title":"American Journal of Cardiology","id":"ITEM-1","issue":"11","issued":{"date-parts":[["2015"]]},"page":"1518-1522","title":"Comparison of the usefulness of heart rate variability versus exercise stress testing for the detection of myocardial ischemia in patients without known coronary artery disease","type":"article-journal","volume":"115"},"uris":["http://www.mendeley.com/documents/?uuid=b7f7cf94-e8eb-4716-aad5-1e8ffb1c631e"]},{"id":"ITEM-2","itemData":{"ISSN":"1565-1088","PMID":"25946767","abstract":"BACKGROUND: Heart rate variability (HRV) analysis has been shown to be a predictor of sudden cardiac death and all-cause mortality in patients with cardiac disease. OBJECTIVES: To examine whether newer HRV analysis algorithms, as used by the HeartTrends device, are superior to exercise stress testing (EST) for the detection of myocardial ischemia in patients without known coronary artery disease (CAD). METHODS: We present pilot data of the first 100 subjects enrolled in a clinical trial designed to evaluate the yield of short-term (1 hour) HRV testing for the detection of myocardial ischemia. The study population comprised subjects without known CAD referred to a tertiary medical center for EST with single-photon emission computed tomography (SPECT) myocardial perfusion imaging (MPI). All patients underwent a 1 hour electrocardiographic acquisition for HRV analysis with a HeartTrends device prior to ESTwith MPI. Sensitivity, specificity, and positive and negative predictive values (PPV and NPV, respectively) were calculated for EST and HRV analysis, using MPI as the gold standard for the non-invasive detection of myocardial ischemia. RESULTS: In this cohort 15% had a pathologic MPI result. HRV analysis showed superior sensitivity (85%), PPV (50%) and NPV (97%) as compared to standard EST (53%, 42%, 90%, respectively), while the specificity of the two tests was similar (86% and 85%, respectively). The close agreement between HRV and MPI was even more pronounced among patients &gt; 65 years of age. CONCLUSIONS: Our pilot data suggest that the diagnostic yield of the novel HeartTrends HRV algorithm is superior to conventional EST for the non-invasive detection of myocardial ischemia.","author":[{"dropping-particle":"","family":"Oieru","given":"Dan","non-dropping-particle":"","parse-names":false,"suffix":""},{"dropping-particle":"","family":"Moalem","given":"Israel","non-dropping-particle":"","parse-names":false,"suffix":""},{"dropping-particle":"","family":"Rozen","given":"Eli","non-dropping-particle":"","parse-names":false,"suffix":""},{"dropping-particle":"","family":"Naimushin","given":"Alexey","non-dropping-particle":"","parse-names":false,"suffix":""},{"dropping-particle":"","family":"Klempfner","given":"Robert","non-dropping-particle":"","parse-names":false,"suffix":""},{"dropping-particle":"","family":"Goldenberg","given":"Ilan","non-dropping-particle":"","parse-names":false,"suffix":""},{"dropping-particle":"","family":"Goldkorn","given":"Ronen","non-dropping-particle":"","parse-names":false,"suffix":""}],"container-title":"The Israel Medical Association journal : IMAJ","id":"ITEM-2","issue":"3","issued":{"date-parts":[["2015"]]},"page":"161-5","title":"A novel heart rate variability algorithm for the detection of myocardial ischemia: pilot data from a prospective clinical trial.","type":"article-journal","volume":"17"},"uris":["http://www.mendeley.com/documents/?uuid=43353b45-85c3-40ad-8998-78e840b80053"]}],"mendeley":{"formattedCitation":"&lt;sup&gt;21,22&lt;/sup&gt;","plainTextFormattedCitation":"21,22","previouslyFormattedCitation":"&lt;sup&gt;21,22&lt;/sup&gt;"},"properties":{"noteIndex":0},"schema":"https://github.com/citation-style-language/schema/raw/master/csl-citation.json"}</w:instrText>
+      </w:r>
+      <w:r>
+        <w:fldChar w:fldCharType="separate"/>
+      </w:r>
+      <w:r>
+        <w:rPr>
+          <w:noProof/>
+          <w:vertAlign w:val="superscript"/>
+        </w:rPr>
+        <w:t>21,22</w:t>
+      </w:r>
+      <w:r>
+        <w:fldChar w:fldCharType="end"/>
+      </w:r>
+      <w:r>
+        <w:t xml:space="preserve"> </w:t>
+      </w:r>
+      <w:ins w:id="152" w:author="Shah, Amit J. [5]" w:date="2019-11-13T10:55:00Z">
+        <w:r>
+          <w:t xml:space="preserve">Overall, </w:t>
+        </w:r>
+        <w:r>
+          <w:rPr>
+            <w:i/>
+            <w:rPrChange w:id="153" w:author="Shah, Amit J. [5]" w:date="2019-11-13T10:55:00Z">
+              <w:rPr/>
+            </w:rPrChange>
+          </w:rPr>
+          <w:t>Dyx</w:t>
+        </w:r>
+        <w:r>
+          <w:t xml:space="preserve"> may serve as an important clinical biomarker, but more studies are needed.</w:t>
+        </w:r>
+      </w:ins>
+    </w:p>
+    <w:p>
+      <w:pPr>
+        <w:widowControl w:val="0"/>
+        <w:spacing w:after="80"/>
+        <w:rPr>
+          <w:del w:id="154" w:author="Shah, Amit J. [5]" w:date="2019-11-13T10:56:00Z"/>
+        </w:rPr>
+      </w:pPr>
+      <w:ins w:id="155" w:author="Shah, Amit J." w:date="2019-11-13T10:22:00Z">
+        <w:r>
+          <w:rPr>
+            <w:u w:val="single"/>
+            <w:rPrChange w:id="156" w:author="Shah, Amit J." w:date="2019-11-13T10:32:00Z">
+              <w:rPr/>
+            </w:rPrChange>
+          </w:rPr>
+          <w:t xml:space="preserve">The autonomic pathways that </w:t>
+        </w:r>
+      </w:ins>
+      <w:ins w:id="157" w:author="Shah, Amit J." w:date="2019-11-13T10:25:00Z">
+        <w:r>
+          <w:rPr>
+            <w:u w:val="single"/>
+            <w:rPrChange w:id="158" w:author="Shah, Amit J." w:date="2019-11-13T10:32:00Z">
+              <w:rPr/>
+            </w:rPrChange>
+          </w:rPr>
+          <w:t>underlie</w:t>
+        </w:r>
+      </w:ins>
+      <w:ins w:id="159" w:author="Shah, Amit J." w:date="2019-11-13T10:22:00Z">
+        <w:r>
+          <w:rPr>
+            <w:u w:val="single"/>
+            <w:rPrChange w:id="160" w:author="Shah, Amit J." w:date="2019-11-13T10:32:00Z">
+              <w:rPr/>
+            </w:rPrChange>
+          </w:rPr>
+          <w:t xml:space="preserve"> depression and CAD may be most concerning for young women</w:t>
+        </w:r>
+        <w:r>
+          <w:t xml:space="preserve">. </w:t>
+        </w:r>
+      </w:ins>
+      <w:ins w:id="161" w:author="Shah, Amit J." w:date="2019-11-13T10:23:00Z">
+        <w:r>
+          <w:t xml:space="preserve">My mentors, </w:t>
+        </w:r>
+      </w:ins>
+      <w:ins w:id="162" w:author="Shah, Amit J." w:date="2019-11-13T10:22:00Z">
+        <w:r>
+          <w:t>Drs. Shah and Vaccarino</w:t>
+        </w:r>
+      </w:ins>
+      <w:ins w:id="163" w:author="Shah, Amit J." w:date="2019-11-13T10:23:00Z">
+        <w:r>
+          <w:t xml:space="preserve">, </w:t>
+        </w:r>
+      </w:ins>
+      <w:del w:id="164" w:author="Shah, Amit J." w:date="2019-11-13T10:24:00Z">
+        <w:r>
+          <w:delText>We h</w:delText>
+        </w:r>
+      </w:del>
+      <w:ins w:id="165" w:author="Shah, Amit J." w:date="2019-11-13T10:24:00Z">
+        <w:r>
+          <w:t>h</w:t>
+        </w:r>
+      </w:ins>
+      <w:r>
+        <w:t xml:space="preserve">ave </w:t>
+      </w:r>
+      <w:del w:id="166" w:author="Shah, Amit J." w:date="2019-11-13T10:24:00Z">
+        <w:r>
+          <w:delText xml:space="preserve">also </w:delText>
+        </w:r>
+      </w:del>
+      <w:ins w:id="167" w:author="Shah, Amit J." w:date="2019-11-13T10:24:00Z">
+        <w:r>
+          <w:t>found</w:t>
+        </w:r>
+      </w:ins>
+      <w:del w:id="168" w:author="Shah, Amit J." w:date="2019-11-13T10:24:00Z">
+        <w:r>
+          <w:delText xml:space="preserve">shown </w:delText>
+        </w:r>
+      </w:del>
+      <w:ins w:id="169" w:author="Shah, Amit J." w:date="2019-11-13T10:24:00Z">
+        <w:r>
+          <w:t xml:space="preserve"> </w:t>
+        </w:r>
+      </w:ins>
+      <w:r>
+        <w:t xml:space="preserve">that depressive symptoms </w:t>
+      </w:r>
+      <w:del w:id="170" w:author="Shah, Amit J." w:date="2019-11-13T10:24:00Z">
+        <w:r>
+          <w:delText xml:space="preserve">in </w:delText>
+        </w:r>
+      </w:del>
+      <w:ins w:id="171" w:author="Shah, Amit J." w:date="2019-11-13T10:24:00Z">
+        <w:r>
+          <w:t>and</w:t>
+        </w:r>
+        <w:r>
+          <w:t xml:space="preserve"> </w:t>
+        </w:r>
+      </w:ins>
+      <w:r>
+        <w:t xml:space="preserve">CAD </w:t>
+      </w:r>
+      <w:ins w:id="172" w:author="Shah, Amit J." w:date="2019-11-13T10:24:00Z">
+        <w:r>
+          <w:t xml:space="preserve">are </w:t>
+        </w:r>
+      </w:ins>
+      <w:r>
+        <w:t xml:space="preserve">most </w:t>
+      </w:r>
+      <w:del w:id="173" w:author="Shah, Amit J." w:date="2019-11-13T10:24:00Z">
+        <w:r>
+          <w:delText xml:space="preserve">prominently </w:delText>
+        </w:r>
+      </w:del>
+      <w:ins w:id="174" w:author="Shah, Amit J." w:date="2019-11-13T10:24:00Z">
+        <w:r>
+          <w:t xml:space="preserve">strongly associated in women less than </w:t>
+        </w:r>
+        <w:del w:id="175" w:author="Shah, Amit J. [5]" w:date="2019-11-13T10:55:00Z">
+          <w:r>
+            <w:delText>55</w:delText>
+          </w:r>
+        </w:del>
+      </w:ins>
+      <w:ins w:id="176" w:author="Shah, Amit J. [5]" w:date="2019-11-13T10:55:00Z">
+        <w:r>
+          <w:t>60</w:t>
+        </w:r>
+      </w:ins>
+      <w:ins w:id="177" w:author="Shah, Amit J." w:date="2019-11-13T10:24:00Z">
+        <w:r>
+          <w:t xml:space="preserve"> years of age; in addition, </w:t>
+        </w:r>
+      </w:ins>
+      <w:ins w:id="178" w:author="Shah, Amit J." w:date="2019-11-13T10:25:00Z">
+        <w:r>
+          <w:t>young</w:t>
+        </w:r>
+      </w:ins>
+      <w:ins w:id="179" w:author="Shah, Amit J." w:date="2019-11-13T10:24:00Z">
+        <w:r>
+          <w:t xml:space="preserve"> women are</w:t>
+        </w:r>
+      </w:ins>
+      <w:ins w:id="180" w:author="Shah, Amit J." w:date="2019-11-13T10:25:00Z">
+        <w:r>
+          <w:t xml:space="preserve"> twice as likely to have depression and </w:t>
+        </w:r>
+      </w:ins>
+      <w:ins w:id="181" w:author="Shah, Amit J." w:date="2019-11-13T10:24:00Z">
+        <w:r>
+          <w:t>myocardial ischemia with mental stress</w:t>
+        </w:r>
+      </w:ins>
+      <w:del w:id="182" w:author="Shah, Amit J." w:date="2019-11-13T10:24:00Z">
+        <w:r>
+          <w:delText>increase the risk of death in young women,</w:delText>
+        </w:r>
+      </w:del>
+      <w:del w:id="183" w:author="Shah, Amit J." w:date="2019-11-13T10:26:00Z">
+        <w:r>
+          <w:delText xml:space="preserve"> suggesting that sex and age play a strong role in the underlying pathways</w:delText>
+        </w:r>
+      </w:del>
+      <w:r>
+        <w:t>.</w:t>
+      </w:r>
+      <w:r>
+        <w:fldChar w:fldCharType="begin" w:fldLock="1"/>
+      </w:r>
+      <w:r>
+        <w:instrText>ADDIN CSL_CITATION {"citationItems":[{"id":"ITEM-1","itemData":{"DOI":"10.1161/JAHA.113.000741","ISBN":"2047-9980","ISSN":"20479980","PMID":"24943475","abstract":"BACKGROUND: Young women with coronary heart disease have high rates of depression and a higher risk of adverse events than men of similar age. Whether depression has a higher prognostic value in this group than in men and older women is not known. Our objective was to assess whether depression in young women is associated with higher risk of coronary artery disease (CAD) and adverse outcomes compared with similarly aged men and older women. METHODS AND RESULTS: We examined 3237 patients undergoing coronary angiography for evaluation of CAD and followed them for 2.9 years (median). Depressive symptoms were assessed with the Patient Health Questionnaire (PHQ)-9, and CAD burden was dichotomized based on its presence or absence. After multivariable adjustment for CAD risk factors, depressive symptoms predicted CAD presence in women aged ≤ 55 years (odds ratio=1.07 95% confidence interval [CI] 1.02 to 1.13 per 1 point increase in PHQ-9 score), but not in men aged ≤ 55 years or women aged &gt;55 years. Depressive symptoms also predicted increased risk of death in women aged ≤ 55 years (adjusted hazard ratio=1.07, 95% CI 1.02 to 1.14, per 1 point increase in PHQ-9 score), but not in men aged ≤ 55 years and women aged &gt;55 years, with P=0.02 for the depression-sex interaction and P=0.02 for depression-sex-age interaction. CONCLUSIONS: Among patients with suspected or established CAD, depressive symptoms are associated with increased risk of death, particularly in young women. This group may be especially vulnerable to the adverse cardiovascular effects of depression.","author":[{"dropping-particle":"","family":"Shah","given":"Amit J.","non-dropping-particle":"","parse-names":false,"suffix":""},{"dropping-particle":"","family":"Ghasemzadeh","given":"Nima","non-dropping-particle":"","parse-names":false,"suffix":""},{"dropping-particle":"","family":"Zaragoza-Macias","given":"Elisa","non-dropping-particle":"","parse-names":false,"suffix":""},{"dropping-particle":"","family":"Patel","given":"Riyaz","non-dropping-particle":"","parse-names":false,"suffix":""},{"dropping-particle":"","family":"Eapen","given":"Danny J.","non-dropping-particle":"","parse-names":false,"suffix":""},{"dropping-particle":"","family":"Neeland","given":"Ian J.","non-dropping-particle":"","parse-names":false,"suffix":""},{"dropping-particle":"","family":"Pimple","given":"Pratik M.","non-dropping-particle":"","parse-names":false,"suffix":""},{"dropping-particle":"","family":"Zafari","given":"A. Maziar","non-dropping-particle":"","parse-names":false,"suffix":""},{"dropping-particle":"","family":"Quyyumi","given":"Arshed A.","non-dropping-particle":"","parse-names":false,"suffix":""},{"dropping-particle":"","family":"Vaccarino","given":"Viola","non-dropping-particle":"","parse-names":false,"suffix":""}],"container-title":"Journal of the American Heart Association","id":"ITEM-1","issue":"3","issued":{"date-parts":[["2014","6","18"]]},"page":"e000741","publisher":"American Heart Association, Inc.","title":"Sex and age differences in the association of depression with obstructive coronary artery disease and adverse cardiovascular events","type":"article-journal","volume":"3"},"uris":["http://www.mendeley.com/documents/?uuid=38eaff28-0230-49e1-b608-041005e4ad5a"]}],"mendeley":{"formattedCitation":"&lt;sup&gt;23&lt;/sup&gt;","plainTextFormattedCitation":"23","previouslyFormattedCitation":"&lt;sup&gt;23&lt;/sup&gt;"},"properties":{"noteIndex":0},"schema":"https://github.com/citation-style-language/schema/raw/master/csl-citation.json"}</w:instrText>
+      </w:r>
+      <w:r>
+        <w:fldChar w:fldCharType="separate"/>
+      </w:r>
+      <w:r>
+        <w:rPr>
+          <w:noProof/>
+          <w:vertAlign w:val="superscript"/>
+        </w:rPr>
+        <w:t>23</w:t>
+      </w:r>
+      <w:r>
+        <w:fldChar w:fldCharType="end"/>
+      </w:r>
+      <w:r>
+        <w:t xml:space="preserve"> HRV is strongly affected by both age and sex,</w:t>
+      </w:r>
+      <w:r>
+        <w:fldChar w:fldCharType="begin" w:fldLock="1"/>
+      </w:r>
+      <w:r>
+        <w:instrText>ADDIN CSL_CITATION {"citationItems":[{"id":"ITEM-1","itemData":{"DOI":"10.1016/j.ijcard.2013.11.116","ISSN":"01675273","PMID":"24365620","abstract":"International Journal of Cardiology, 171 (2014) e42-e45. doi:10.1016/j.ijcard.2013.11.116","author":[{"dropping-particle":"","family":"Sacha","given":"Jerzy","non-dropping-particle":"","parse-names":false,"suffix":""},{"dropping-particle":"","family":"Barabach","given":"Szymon","non-dropping-particle":"","parse-names":false,"suffix":""},{"dropping-particle":"","family":"Statkiewicz-Barabach","given":"Gabriela","non-dropping-particle":"","parse-names":false,"suffix":""},{"dropping-particle":"","family":"Sacha","given":"Krzysztof","non-dropping-particle":"","parse-names":false,"suffix":""},{"dropping-particle":"","family":"Müller","given":"Alexander","non-dropping-particle":"","parse-names":false,"suffix":""},{"dropping-particle":"","family":"Piskorski","given":"Jaroslaw","non-dropping-particle":"","parse-names":false,"suffix":""},{"dropping-particle":"","family":"Barthel","given":"Petra","non-dropping-particle":"","parse-names":false,"suffix":""},{"dropping-particle":"","family":"Schmidt","given":"Georg","non-dropping-particle":"","parse-names":false,"suffix":""}],"container-title":"International Journal of Cardiology","id":"ITEM-1","issue":"2","issued":{"date-parts":[["2014"]]},"page":"42-45","title":"Gender differences in the interaction between heart rate and its variability - How to use it to improve the prognostic power of heart rate variability","type":"article","volume":"171"},"uris":["http://www.mendeley.com/documents/?uuid=4e83a6c8-e761-409b-af84-63546b7672b5"]},{"id":"ITEM-2","itemData":{"DOI":"10.1161/JAHA.113.000741","ISBN":"2047-9980","ISSN":"20479980","PMID":"24943475","abstract":"BACKGROUND: Young women with coronary heart disease have high rates of depression and a higher risk of adverse events than men of similar age. Whether depression has a higher prognostic value in this group than in men and older women is not known. Our objective was to assess whether depression in young women is associated with higher risk of coronary artery disease (CAD) and adverse outcomes compared with similarly aged men and older women. METHODS AND RESULTS: We examined 3237 patients undergoing coronary angiography for evaluation of CAD and followed them for 2.9 years (median). Depressive symptoms were assessed with the Patient Health Questionnaire (PHQ)-9, and CAD burden was dichotomized based on its presence or absence. After multivariable adjustment for CAD risk factors, depressive symptoms predicted CAD presence in women aged ≤ 55 years (odds ratio=1.07 95% confidence interval [CI] 1.02 to 1.13 per 1 point increase in PHQ-9 score), but not in men aged ≤ 55 years or women aged &gt;55 years. Depressive symptoms also predicted increased risk of death in women aged ≤ 55 years (adjusted hazard ratio=1.07, 95% CI 1.02 to 1.14, per 1 point increase in PHQ-9 score), but not in men aged ≤ 55 years and women aged &gt;55 years, with P=0.02 for the depression-sex interaction and P=0.02 for depression-sex-age interaction. CONCLUSIONS: Among patients with suspected or established CAD, depressive symptoms are associated with increased risk of death, particularly in young women. This group may be especially vulnerable to the adverse cardiovascular effects of depression.","author":[{"dropping-particle":"","family":"Shah","given":"Amit J.","non-dropping-particle":"","parse-names":false,"suffix":""},{"dropping-particle":"","family":"Ghasemzadeh","given":"Nima","non-dropping-particle":"","parse-names":false,"suffix":""},{"dropping-particle":"","family":"Zaragoza-Macias","given":"Elisa","non-dropping-particle":"","parse-names":false,"suffix":""},{"dropping-particle":"","family":"Patel","given":"Riyaz","non-dropping-particle":"","parse-names":false,"suffix":""},{"dropping-particle":"","family":"Eapen","given":"Danny J.","non-dropping-particle":"","parse-names":false,"suffix":""},{"dropping-particle":"","family":"Neeland","given":"Ian J.","non-dropping-particle":"","parse-names":false,"suffix":""},{"dropping-particle":"","family":"Pimple","given":"Pratik M.","non-dropping-particle":"","parse-names":false,"suffix":""},{"dropping-particle":"","family":"Zafari","given":"A. Maziar","non-dropping-particle":"","parse-names":false,"suffix":""},{"dropping-particle":"","family":"Quyyumi","given":"Arshed A.","non-dropping-particle":"","parse-names":false,"suffix":""},{"dropping-particle":"","family":"Vaccarino","given":"Viola","non-dropping-particle":"","parse-names":false,"suffix":""}],"container-title":"Journal of the American Heart Association","id":"ITEM-2","issue":"3","issued":{"date-parts":[["2014","6","18"]]},"page":"e000741","publisher":"American Heart Association, Inc.","title":"Sex and age differences in the association of depression with obstructive coronary artery disease and adverse cardiovascular events","type":"article-journal","volume":"3"},"uris":["http://www.mendeley.com/documents/?uuid=38eaff28-0230-49e1-b608-041005e4ad5a"]}],"mendeley":{"formattedCitation":"&lt;sup&gt;23,24&lt;/sup&gt;","plainTextFormattedCitation":"23,24","previouslyFormattedCitation":"&lt;sup&gt;14,24&lt;/sup&gt;"},"properties":{"noteIndex":0},"schema":"https://github.com/citation-style-language/schema/raw/master/csl-citation.json"}</w:instrText>
+      </w:r>
+      <w:r>
+        <w:fldChar w:fldCharType="separate"/>
+      </w:r>
+      <w:r>
+        <w:rPr>
+          <w:noProof/>
+          <w:vertAlign w:val="superscript"/>
+        </w:rPr>
+        <w:t>23,24</w:t>
+      </w:r>
+      <w:r>
+        <w:fldChar w:fldCharType="end"/>
+      </w:r>
+      <w:r>
+        <w:t xml:space="preserve"> </w:t>
+      </w:r>
+      <w:r>
+        <w:t xml:space="preserve"> and in preliminary work we found that abnormal HRV was most strongly associated with depressive symptoms in younger women. </w:t>
+      </w:r>
+      <w:del w:id="184" w:author="Shah, Amit J." w:date="2019-11-13T10:33:00Z">
+        <w:r>
+          <w:rPr>
+            <w:u w:val="single"/>
+          </w:rPr>
+          <w:delText>Our goal is to study how ANS dysfunction may mediate the sex differences in the pathology of depression and CAD</w:delText>
+        </w:r>
+        <w:r>
+          <w:delText xml:space="preserve">. </w:delText>
+        </w:r>
+      </w:del>
+      <w:ins w:id="185" w:author="Shah, Amit J." w:date="2019-11-13T10:33:00Z">
+        <w:r>
+          <w:t xml:space="preserve">By studying how Dyx and its relationships with depression and CAD may differ by age and sex, we can better understand mechanisms that may be </w:t>
+        </w:r>
+      </w:ins>
+      <w:ins w:id="186" w:author="Shah, Amit J." w:date="2019-11-13T10:34:00Z">
+        <w:r>
+          <w:t>potentially</w:t>
+        </w:r>
+      </w:ins>
+      <w:ins w:id="187" w:author="Shah, Amit J." w:date="2019-11-13T10:33:00Z">
+        <w:r>
+          <w:t xml:space="preserve"> </w:t>
+        </w:r>
+      </w:ins>
+      <w:ins w:id="188" w:author="Shah, Amit J." w:date="2019-11-13T10:34:00Z">
+        <w:r>
+          <w:t xml:space="preserve">specific to this high risk </w:t>
+        </w:r>
+        <w:commentRangeStart w:id="189"/>
+        <w:r>
+          <w:t>group</w:t>
+        </w:r>
+        <w:commentRangeEnd w:id="189"/>
+        <w:r>
+          <w:rPr>
+            <w:rStyle w:val="CommentReference"/>
+          </w:rPr>
+          <w:commentReference w:id="189"/>
+        </w:r>
+        <w:r>
+          <w:t>.</w:t>
+        </w:r>
+      </w:ins>
+    </w:p>
+    <w:p>
+      <w:pPr>
+        <w:widowControl w:val="0"/>
+        <w:spacing w:after="80"/>
+        <w:rPr>
+          <w:ins w:id="190" w:author="Shah, Amit J. [5]" w:date="2019-11-13T10:56:00Z"/>
+        </w:rPr>
+      </w:pPr>
+    </w:p>
+    <w:p>
+      <w:pPr>
+        <w:widowControl w:val="0"/>
+        <w:spacing w:after="80"/>
+        <w:rPr>
+          <w:del w:id="191" w:author="Shah, Amit J. [5]" w:date="2019-11-13T10:56:00Z"/>
           <w:sz w:val="8"/>
           <w:szCs w:val="8"/>
         </w:rPr>
@@ -587,66 +1648,269 @@
         <w:widowControl w:val="0"/>
         <w:spacing w:after="80"/>
         <w:rPr>
+          <w:del w:id="192" w:author="Shah, Amit J. [6]" w:date="2019-11-13T10:41:00Z"/>
           <w:b/>
           <w:bCs/>
           <w:sz w:val="8"/>
           <w:szCs w:val="8"/>
         </w:rPr>
       </w:pPr>
-      <w:r>
-        <w:t>To examine</w:t>
-      </w:r>
-      <w:r>
-        <w:t xml:space="preserve"> the ANS in</w:t>
-      </w:r>
-      <w:r>
-        <w:t xml:space="preserve"> patients with </w:t>
-      </w:r>
-      <w:r>
-        <w:t>symptoms concerning for CAD</w:t>
-      </w:r>
-      <w:r>
-        <w:t xml:space="preserve">, we will leverage the Emory Cardiovascular Biobank (Dr. </w:t>
-      </w:r>
-      <w:proofErr w:type="spellStart"/>
-      <w:r>
-        <w:t>Arshed</w:t>
-      </w:r>
-      <w:proofErr w:type="spellEnd"/>
+      <w:del w:id="193" w:author="Shah, Amit J. [6]" w:date="2019-11-13T10:35:00Z">
+        <w:r>
+          <w:delText>To examine</w:delText>
+        </w:r>
+        <w:r>
+          <w:delText xml:space="preserve"> the</w:delText>
+        </w:r>
+      </w:del>
+      <w:ins w:id="194" w:author="Shah, Amit J. [6]" w:date="2019-11-13T10:35:00Z">
+        <w:r>
+          <w:t xml:space="preserve">We seek to study these ANS pathways </w:t>
+        </w:r>
+      </w:ins>
+      <w:del w:id="195" w:author="Shah, Amit J. [6]" w:date="2019-11-13T10:36:00Z">
+        <w:r>
+          <w:delText xml:space="preserve"> ANS in</w:delText>
+        </w:r>
+        <w:r>
+          <w:delText xml:space="preserve"> </w:delText>
+        </w:r>
+      </w:del>
+      <w:ins w:id="196" w:author="Shah, Amit J. [6]" w:date="2019-11-13T10:36:00Z">
+        <w:r>
+          <w:t xml:space="preserve">a prospective cohort study of high risk </w:t>
+        </w:r>
+      </w:ins>
+      <w:ins w:id="197" w:author="Shah, Amit J. [6]" w:date="2019-11-13T10:37:00Z">
+        <w:r>
+          <w:t xml:space="preserve">symptomatic </w:t>
+        </w:r>
+      </w:ins>
+      <w:r>
+        <w:t xml:space="preserve">patients </w:t>
+      </w:r>
+      <w:del w:id="198" w:author="Shah, Amit J. [6]" w:date="2019-11-13T10:36:00Z">
+        <w:r>
+          <w:delText xml:space="preserve">with </w:delText>
+        </w:r>
+        <w:r>
+          <w:delText>symptoms concerning for CAD</w:delText>
+        </w:r>
+        <w:r>
+          <w:delText>, we will leverage the</w:delText>
+        </w:r>
+      </w:del>
+      <w:ins w:id="199" w:author="Shah, Amit J. [6]" w:date="2019-11-13T10:36:00Z">
+        <w:r>
+          <w:t>referred for angiography in the</w:t>
+        </w:r>
+      </w:ins>
+      <w:r>
+        <w:t xml:space="preserve"> Emory Cardiovascular Biobank (Dr. </w:t>
+      </w:r>
+      <w:r>
+        <w:t xml:space="preserve">Arshed Quyyumi </w:t>
+      </w:r>
+      <w:r>
+        <w:t xml:space="preserve">, PI </w:t>
+      </w:r>
+      <w:r>
+        <w:t>(advisor</w:t>
+      </w:r>
+      <w:r>
+        <w:t>))</w:t>
+      </w:r>
+      <w:del w:id="200" w:author="Shah, Amit J. [6]" w:date="2019-11-13T10:37:00Z">
+        <w:r>
+          <w:delText xml:space="preserve">, a multidisciplinary ongoing </w:delText>
+        </w:r>
+        <w:r>
+          <w:delText>prospective cohort of individuals undergoing clinically indicated cardiac catherization</w:delText>
+        </w:r>
+        <w:r>
+          <w:delText xml:space="preserve"> </w:delText>
+        </w:r>
+        <w:r>
+          <w:delText>during which depressive symptoms are assessed using validated metrics</w:delText>
+        </w:r>
+      </w:del>
+      <w:r>
+        <w:t>.</w:t>
+      </w:r>
+      <w:r>
+        <w:fldChar w:fldCharType="begin" w:fldLock="1"/>
+      </w:r>
+      <w:r>
+        <w:instrText>ADDIN CSL_CITATION {"citationItems":[{"id":"ITEM-1","itemData":{"DOI":"10.1136/bmjopen-2017-018753","ISSN":"20446055","PMID":"29288185","abstract":"A series of calcineurin-inhibiting compds. consisting of a central arom. N-heterocycle, two aryl substituents and a 3-(dimethylamino)propyl chain was synthesized by introduction of the side chain. A corresponding haloheterocyclic compd. was transformed into a 3-(dimethylamino)propynyl heterocyclic compd. by Sonogashira coupling and was in turn hydrogenated in the presence of Pd/C to afford the 3-(dimethylamino)propyl-substituted target compds. Some of the products showed calcineurin inhibiting activity. [on SciFinder(R)]","author":[{"dropping-particle":"","family":"Ko","given":"Yi An","non-dropping-particle":"","parse-names":false,"suffix":""},{"dropping-particle":"","family":"Hayek","given":"Salim","non-dropping-particle":"","parse-names":false,"suffix":""},{"dropping-particle":"","family":"Sandesara","given":"Pratik","non-dropping-particle":"","parse-names":false,"suffix":""},{"dropping-particle":"","family":"Samman Tahhan","given":"Ayman","non-dropping-particle":"","parse-names":false,"suffix":""},{"dropping-particle":"","family":"Quyyumi","given":"Arshed","non-dropping-particle":"","parse-names":false,"suffix":""}],"container-title":"BMJ Open","id":"ITEM-1","issue":"12","issued":{"date-parts":[["2017"]]},"page":"e018753","publisher":"BMJ Publishing Group","title":"Cohort profile: The Emory Cardiovascular Biobank (EmCAB)","type":"article-journal","volume":"7"},"uris":["http://www.mendeley.com/documents/?uuid=9bc2f85c-3adc-4603-96f2-aa05093c7338"]},{"id":"ITEM-2","itemData":{"DOI":"10.1161/JAHA.113.000741","ISBN":"2047-9980","ISSN":"20479980","PMID":"24943475","abstract":"BACKGROUND: Young women with coronary heart disease have high rates of depression and a higher risk of adverse events than men of similar age. Whether depression has a higher prognostic value in this group than in men and older women is not known. Our objective was to assess whether depression in young women is associated with higher risk of coronary artery disease (CAD) and adverse outcomes compared with similarly aged men and older women. METHODS AND RESULTS: We examined 3237 patients undergoing coronary angiography for evaluation of CAD and followed them for 2.9 years (median). Depressive symptoms were assessed with the Patient Health Questionnaire (PHQ)-9, and CAD burden was dichotomized based on its presence or absence. After multivariable adjustment for CAD risk factors, depressive symptoms predicted CAD presence in women aged ≤ 55 years (odds ratio=1.07 95% confidence interval [CI] 1.02 to 1.13 per 1 point increase in PHQ-9 score), but not in men aged ≤ 55 years or women aged &gt;55 years. Depressive symptoms also predicted increased risk of death in women aged ≤ 55 years (adjusted hazard ratio=1.07, 95% CI 1.02 to 1.14, per 1 point increase in PHQ-9 score), but not in men aged ≤ 55 years and women aged &gt;55 years, with P=0.02 for the depression-sex interaction and P=0.02 for depression-sex-age interaction. CONCLUSIONS: Among patients with suspected or established CAD, depressive symptoms are associated with increased risk of death, particularly in young women. This group may be especially vulnerable to the adverse cardiovascular effects of depression.","author":[{"dropping-particle":"","family":"Shah","given":"Amit J.","non-dropping-particle":"","parse-names":false,"suffix":""},{"dropping-particle":"","family":"Ghasemzadeh","given":"Nima","non-dropping-particle":"","parse-names":false,"suffix":""},{"dropping-particle":"","family":"Zaragoza-Macias","given":"Elisa","non-dropping-particle":"","parse-names":false,"suffix":""},{"dropping-particle":"","family":"Patel","given":"Riyaz","non-dropping-particle":"","parse-names":false,"suffix":""},{"dropping-particle":"","family":"Eapen","given":"Danny J.","non-dropping-particle":"","parse-names":false,"suffix":""},{"dropping-particle":"","family":"Neeland","given":"Ian J.","non-dropping-particle":"","parse-names":false,"suffix":""},{"dropping-particle":"","family":"Pimple","given":"Pratik M.","non-dropping-particle":"","parse-names":false,"suffix":""},{"dropping-particle":"","family":"Zafari","given":"A. Maziar","non-dropping-particle":"","parse-names":false,"suffix":""},{"dropping-particle":"","family":"Quyyumi","given":"Arshed A.","non-dropping-particle":"","parse-names":false,"suffix":""},{"dropping-particle":"","family":"Vaccarino","given":"Viola","non-dropping-particle":"","parse-names":false,"suffix":""}],"container-title":"Journal of the American Heart Association","id":"ITEM-2","issue":"3","issued":{"date-parts":[["2014","6","18"]]},"page":"e000741","publisher":"American Heart Association, Inc.","title":"Sex and age differences in the association of depression with obstructive coronary artery disease and adverse cardiovascular events","type":"article-journal","volume":"3"},"uris":["http://www.mendeley.com/documents/?uuid=38eaff28-0230-49e1-b608-041005e4ad5a"]}],"mendeley":{"formattedCitation":"&lt;sup&gt;23,25&lt;/sup&gt;","plainTextFormattedCitation":"23,25","previouslyFormattedCitation":"&lt;sup&gt;23,24&lt;/sup&gt;"},"properties":{"noteIndex":0},"schema":"https://github.com/citation-style-language/schema/raw/master/csl-citation.json"}</w:instrText>
+      </w:r>
+      <w:r>
+        <w:fldChar w:fldCharType="separate"/>
+      </w:r>
+      <w:r>
+        <w:rPr>
+          <w:noProof/>
+          <w:vertAlign w:val="superscript"/>
+        </w:rPr>
+        <w:t>23,25</w:t>
+      </w:r>
+      <w:r>
+        <w:fldChar w:fldCharType="end"/>
+      </w:r>
       <w:r>
         <w:t xml:space="preserve"> </w:t>
       </w:r>
-      <w:proofErr w:type="spellStart"/>
-      <w:r>
-        <w:t>Quyyumi</w:t>
-      </w:r>
-      <w:proofErr w:type="spellEnd"/>
+      <w:ins w:id="201" w:author="Shah, Amit J. [6]" w:date="2019-11-13T10:37:00Z">
+        <w:r>
+          <w:t xml:space="preserve">We will examine both depressive symptoms </w:t>
+        </w:r>
+      </w:ins>
+      <w:ins w:id="202" w:author="Shah, Amit J. [6]" w:date="2019-11-13T10:42:00Z">
+        <w:r>
+          <w:t xml:space="preserve">(via </w:t>
+        </w:r>
+        <w:r>
+          <w:t>Patient Health Questionnaire-9</w:t>
+        </w:r>
+        <w:r>
+          <w:t xml:space="preserve"> or PHQ-9)</w:t>
+        </w:r>
+        <w:r>
+          <w:fldChar w:fldCharType="begin" w:fldLock="1"/>
+        </w:r>
+        <w:r>
+          <w:instrText>ADDIN CSL_CITATION {"citationItems":[{"id":"ITEM-1","itemData":{"ISSN":"0884-8734","PMID":"11556941","abstract":"OBJECTIVE While considerable attention has focused on improving the detection of depression, assessment of severity is also important in guiding treatment decisions. Therefore, we examined the validity of a brief, new measure of depression severity. MEASUREMENTS The Patient Health Questionnaire (PHQ) is a self-administered version of the PRIME-MD diagnostic instrument for common mental disorders. The PHQ-9 is the depression module, which scores each of the 9 DSM-IV criteria as \"0\" (not at all) to \"3\" (nearly every day). The PHQ-9 was completed by 6,000 patients in 8 primary care clinics and 7 obstetrics-gynecology clinics. Construct validity was assessed using the 20-item Short-Form General Health Survey, self-reported sick days and clinic visits, and symptom-related difficulty. Criterion validity was assessed against an independent structured mental health professional (MHP) interview in a sample of 580 patients. RESULTS As PHQ-9 depression severity increased, there was a substantial decrease in functional status on all 6 SF-20 subscales. Also, symptom-related difficulty, sick days, and health care utilization increased. Using the MHP reinterview as the criterion standard, a PHQ-9 score &gt; or =10 had a sensitivity of 88% and a specificity of 88% for major depression. PHQ-9 scores of 5, 10, 15, and 20 represented mild, moderate, moderately severe, and severe depression, respectively. Results were similar in the primary care and obstetrics-gynecology samples. CONCLUSION In addition to making criteria-based diagnoses of depressive disorders, the PHQ-9 is also a reliable and valid measure of depression severity. These characteristics plus its brevity make the PHQ-9 a useful clinical and research tool.","author":[{"dropping-particle":"","family":"Kroenke","given":"K","non-dropping-particle":"","parse-names":false,"suffix":""},{"dropping-particle":"","family":"Spitzer","given":"R L","non-dropping-particle":"","parse-names":false,"suffix":""},{"dropping-particle":"","family":"Williams","given":"J B","non-dropping-particle":"","parse-names":false,"suffix":""}],"container-title":"Journal of general internal medicine","id":"ITEM-1","issue":"9","issued":{"date-parts":[["2001","9"]]},"page":"606-13","title":"The PHQ-9: validity of a brief depression severity measure.","type":"article-journal","volume":"16"},"uris":["http://www.mendeley.com/documents/?uuid=68f586a9-fb34-4128-bd99-f13db07f7a56"]}],"mendeley":{"formattedCitation":"&lt;sup&gt;27&lt;/sup&gt;","plainTextFormattedCitation":"27","previouslyFormattedCitation":"&lt;sup&gt;26&lt;/sup&gt;"},"properties":{"noteIndex":0},"schema":"https://github.com/citation-style-language/schema/raw/master/csl-citation.json"}</w:instrText>
+        </w:r>
+        <w:r>
+          <w:fldChar w:fldCharType="separate"/>
+        </w:r>
+        <w:r>
+          <w:rPr>
+            <w:noProof/>
+            <w:vertAlign w:val="superscript"/>
+          </w:rPr>
+          <w:t>27</w:t>
+        </w:r>
+        <w:r>
+          <w:fldChar w:fldCharType="end"/>
+        </w:r>
+        <w:r>
+          <w:rPr>
+            <w:b/>
+            <w:bCs/>
+          </w:rPr>
+          <w:t xml:space="preserve"> </w:t>
+        </w:r>
+      </w:ins>
+      <w:ins w:id="203" w:author="Shah, Amit J. [6]" w:date="2019-11-13T10:37:00Z">
+        <w:r>
+          <w:t xml:space="preserve">and </w:t>
+        </w:r>
+      </w:ins>
+      <w:r>
+        <w:t>HRV</w:t>
+      </w:r>
+      <w:ins w:id="204" w:author="Shah, Amit J. [6]" w:date="2019-11-13T10:37:00Z">
+        <w:r>
+          <w:t xml:space="preserve"> using a new</w:t>
+        </w:r>
+      </w:ins>
+      <w:ins w:id="205" w:author="Shah, Amit J. [6]" w:date="2019-11-13T10:38:00Z">
+        <w:r>
+          <w:t>ly developed</w:t>
+        </w:r>
+      </w:ins>
+      <w:ins w:id="206" w:author="Shah, Amit J. [6]" w:date="2019-11-13T10:37:00Z">
+        <w:r>
+          <w:t xml:space="preserve"> ECG patch</w:t>
+        </w:r>
+      </w:ins>
       <w:r>
         <w:t xml:space="preserve"> </w:t>
       </w:r>
-      <w:r>
-        <w:t xml:space="preserve">, PI </w:t>
-      </w:r>
-      <w:r>
-        <w:t>(advisor</w:t>
-      </w:r>
-      <w:r>
-        <w:t xml:space="preserve">)), a multidisciplinary ongoing </w:t>
-      </w:r>
-      <w:r>
-        <w:t>prospective cohort of individuals undergoing clinically indicated cardiac catherization</w:t>
-      </w:r>
+      <w:del w:id="207" w:author="Shah, Amit J. [6]" w:date="2019-11-13T10:37:00Z">
+        <w:r>
+          <w:delText xml:space="preserve">will be generated </w:delText>
+        </w:r>
+        <w:r>
+          <w:delText>from</w:delText>
+        </w:r>
+        <w:r>
+          <w:delText xml:space="preserve"> raw ECG data on</w:delText>
+        </w:r>
+      </w:del>
+      <w:ins w:id="208" w:author="Shah, Amit J. [6]" w:date="2019-11-13T10:37:00Z">
+        <w:r>
+          <w:t>in</w:t>
+        </w:r>
+      </w:ins>
       <w:r>
         <w:t xml:space="preserve"> </w:t>
       </w:r>
-      <w:r>
-        <w:t>during which depressive symptoms are assessed using validated metrics.</w:t>
-      </w:r>
+      <w:commentRangeStart w:id="209"/>
+      <w:ins w:id="210" w:author="Shah, Amit J. [6]" w:date="2019-11-13T10:37:00Z">
+        <w:r>
+          <w:t>1</w:t>
+        </w:r>
+      </w:ins>
+      <w:del w:id="211" w:author="Shah, Amit J. [6]" w:date="2019-11-13T10:37:00Z">
+        <w:r>
+          <w:delText>2</w:delText>
+        </w:r>
+      </w:del>
+      <w:r>
+        <w:t xml:space="preserve">00 </w:t>
+      </w:r>
+      <w:commentRangeEnd w:id="209"/>
+      <w:r>
+        <w:rPr>
+          <w:rStyle w:val="CommentReference"/>
+        </w:rPr>
+        <w:commentReference w:id="209"/>
+      </w:r>
+      <w:ins w:id="212" w:author="Shah, Amit J. [6]" w:date="2019-11-13T10:38:00Z">
+        <w:r>
+          <w:t xml:space="preserve">patients </w:t>
+        </w:r>
+      </w:ins>
+      <w:del w:id="213" w:author="Shah, Amit J. [6]" w:date="2019-11-13T10:38:00Z">
+        <w:r>
+          <w:delText>collected through ambulatory ECG patches (VivaLNK ECG recorder) on the day of</w:delText>
+        </w:r>
+      </w:del>
+      <w:ins w:id="214" w:author="Shah, Amit J. [6]" w:date="2019-11-13T10:38:00Z">
+        <w:r>
+          <w:t>prior to</w:t>
+        </w:r>
+      </w:ins>
+      <w:r>
+        <w:t xml:space="preserve"> catheterization</w:t>
+      </w:r>
+      <w:ins w:id="215" w:author="Shah, Amit J. [6]" w:date="2019-11-13T10:39:00Z">
+        <w:r>
+          <w:t>,</w:t>
+        </w:r>
+      </w:ins>
+      <w:del w:id="216" w:author="Shah, Amit J. [6]" w:date="2019-11-13T10:39:00Z">
+        <w:r>
+          <w:delText>.</w:delText>
+        </w:r>
+      </w:del>
+      <w:del w:id="217" w:author="Shah, Amit J. [6]" w:date="2019-11-13T10:38:00Z">
+        <w:r>
+          <w:delText xml:space="preserve"> </w:delText>
+        </w:r>
+        <w:r>
+          <w:delText xml:space="preserve">I </w:delText>
+        </w:r>
+        <w:r>
+          <w:delText>will build upon existing skills in ECG analysis and signal processing using the pre-existing HRV toolbox, developed at Emory with the assistance of Dr. Amit Shah (mentor).</w:delText>
+        </w:r>
+      </w:del>
       <w:r>
         <w:fldChar w:fldCharType="begin" w:fldLock="1"/>
       </w:r>
       <w:r>
-        <w:instrText>ADDIN CSL_CITATION {"citationItems":[{"id":"ITEM-1","itemData":{"DOI":"10.1136/bmjopen-2017-018753","ISSN":"20446055","PMID":"29288185","abstract":"A series of calcineurin-inhibiting compds. consisting of a central arom. N-heterocycle, two aryl substituents and a 3-(dimethylamino)propyl chain was synthesized by introduction of the side chain. A corresponding haloheterocyclic compd. was transformed into a 3-(dimethylamino)propynyl heterocyclic compd. by Sonogashira coupling and was in turn hydrogenated in the presence of Pd/C to afford the 3-(dimethylamino)propyl-substituted target compds. Some of the products showed calcineurin inhibiting activity. [on SciFinder(R)]","author":[{"dropping-particle":"","family":"Ko","given":"Yi An","non-dropping-particle":"","parse-names":false,"suffix":""},{"dropping-particle":"","family":"Hayek","given":"Salim","non-dropping-particle":"","parse-names":false,"suffix":""},{"dropping-particle":"","family":"Sandesara","given":"Pratik","non-dropping-particle":"","parse-names":false,"suffix":""},{"dropping-particle":"","family":"Samman Tahhan","given":"Ayman","non-dropping-particle":"","parse-names":false,"suffix":""},{"dropping-particle":"","family":"Quyyumi","given":"Arshed","non-dropping-particle":"","parse-names":false,"suffix":""}],"container-title":"BMJ Open","id":"ITEM-1","issue":"12","issued":{"date-parts":[["2017"]]},"page":"e018753","publisher":"BMJ Publishing Group","title":"Cohort profile: The Emory Cardiovascular Biobank (EmCAB)","type":"article-journal","volume":"7"},"uris":["http://www.mendeley.com/documents/?uuid=9bc2f85c-3adc-4603-96f2-aa05093c7338"]},{"id":"ITEM-2","itemData":{"DOI":"10.1161/JAHA.113.000741","ISBN":"2047-9980","ISSN":"20479980","PMID":"24943475","abstract":"BACKGROUND: Young women with coronary heart disease have high rates of depression and a higher risk of adverse events than men of similar age. Whether depression has a higher prognostic value in this group than in men and older women is not known. Our objective was to assess whether depression in young women is associated with higher risk of coronary artery disease (CAD) and adverse outcomes compared with similarly aged men and older women. METHODS AND RESULTS: We examined 3237 patients undergoing coronary angiography for evaluation of CAD and followed them for 2.9 years (median). Depressive symptoms were assessed with the Patient Health Questionnaire (PHQ)-9, and CAD burden was dichotomized based on its presence or absence. After multivariable adjustment for CAD risk factors, depressive symptoms predicted CAD presence in women aged ≤ 55 years (odds ratio=1.07 95% confidence interval [CI] 1.02 to 1.13 per 1 point increase in PHQ-9 score), but not in men aged ≤ 55 years or women aged &gt;55 years. Depressive symptoms also predicted increased risk of death in women aged ≤ 55 years (adjusted hazard ratio=1.07, 95% CI 1.02 to 1.14, per 1 point increase in PHQ-9 score), but not in men aged ≤ 55 years and women aged &gt;55 years, with P=0.02 for the depression-sex interaction and P=0.02 for depression-sex-age interaction. CONCLUSIONS: Among patients with suspected or established CAD, depressive symptoms are associated with increased risk of death, particularly in young women. This group may be especially vulnerable to the adverse cardiovascular effects of depression.","author":[{"dropping-particle":"","family":"Shah","given":"Amit J.","non-dropping-particle":"","parse-names":false,"suffix":""},{"dropping-particle":"","family":"Ghasemzadeh","given":"Nima","non-dropping-particle":"","parse-names":false,"suffix":""},{"dropping-particle":"","family":"Zaragoza-Macias","given":"Elisa","non-dropping-particle":"","parse-names":false,"suffix":""},{"dropping-particle":"","family":"Patel","given":"Riyaz","non-dropping-particle":"","parse-names":false,"suffix":""},{"dropping-particle":"","family":"Eapen","given":"Danny J.","non-dropping-particle":"","parse-names":false,"suffix":""},{"dropping-particle":"","family":"Neeland","given":"Ian J.","non-dropping-particle":"","parse-names":false,"suffix":""},{"dropping-particle":"","family":"Pimple","given":"Pratik M.","non-dropping-particle":"","parse-names":false,"suffix":""},{"dropping-particle":"","family":"Zafari","given":"A. Maziar","non-dropping-particle":"","parse-names":false,"suffix":""},{"dropping-particle":"","family":"Quyyumi","given":"Arshed A.","non-dropping-particle":"","parse-names":false,"suffix":""},{"dropping-particle":"","family":"Vaccarino","given":"Viola","non-dropping-particle":"","parse-names":false,"suffix":""}],"container-title":"Journal of the American Heart Association","id":"ITEM-2","issue":"3","issued":{"date-parts":[["2014","6","18"]]},"page":"e000741","publisher":"American Heart Association, Inc.","title":"Sex and age differences in the association of depression with obstructive coronary artery disease and adverse cardiovascular events","type":"article-journal","volume":"3"},"uris":["http://www.mendeley.com/documents/?uuid=38eaff28-0230-49e1-b608-041005e4ad5a"]}],"mendeley":{"formattedCitation":"&lt;sup&gt;23,25&lt;/sup&gt;","plainTextFormattedCitation":"23,25","previouslyFormattedCitation":"&lt;sup&gt;23,24&lt;/sup&gt;"},"properties":{"noteIndex":0},"schema":"https://github.com/citation-style-language/schema/raw/master/csl-citation.json"}</w:instrText>
+        <w:instrText>ADDIN CSL_CITATION {"citationItems":[{"id":"ITEM-1","itemData":{"DOI":"10.1088/1361-6579/aae021","ISBN":"2514599342","ISSN":"1361-6579","PMID":"30199376","abstract":"Abstract Variability metrics hold promise as potential indicators for autonomic function, prediction of adverse cardiovascular outcomes, psychophysiological status, and general wellness. Although the investigation of heart rate variability (HRV) has been prevalent for several decades, the methods used for preprocessing, windowing, and choosing appropriate parameters lacks consensus among academic and clinical investigators. Moreover, many of the important steps are omitted from publications, preventing reproducibility. To address this, we have compiled a comprehensive and open-source modular toolbox for calculating HRV metrics and other related variability indices, on both raw cardiovascular time series, and RR intervals. The software, known as the PhysioNet Cardiovascular Signal Toolbox, is implemented in the MATLAB programming language, with standard (open) input and output formats, and requires no external libraries. The functioning of our software is compared with other widely used and referenced HRV toolboxes to identify important differences. Our findings demonstrate how modest differences in the approach to HRV analysis can lead to divergent results, a factor that might have contributed to the lack of repeatability of studies and clinical applicability of HRV metrics. Existing HRV toolboxes do not include standardized preprocessing, signal quality indices (for noisy segment removal), and abnormal rhythm detection and are therefore likely to lead to significant errors in the presence of moderate to high noise or arrhythmias. We therefore describe the inclusion of validated tools to address these issues. We also make recommendations for default values and testing/reporting.","author":[{"dropping-particle":"","family":"Vest","given":"Adriana N.","non-dropping-particle":"","parse-names":false,"suffix":""},{"dropping-particle":"","family":"Poian","given":"Giulia","non-dropping-particle":"Da","parse-names":false,"suffix":""},{"dropping-particle":"","family":"Li","given":"Qiao","non-dropping-particle":"","parse-names":false,"suffix":""},{"dropping-particle":"","family":"Liu","given":"Chengyu","non-dropping-particle":"","parse-names":false,"suffix":""},{"dropping-particle":"","family":"Nemati","given":"Shamim","non-dropping-particle":"","parse-names":false,"suffix":""},{"dropping-particle":"","family":"Shah","given":"Amit J.","non-dropping-particle":"","parse-names":false,"suffix":""},{"dropping-particle":"","family":"Clifford","given":"Gari D.","non-dropping-particle":"","parse-names":false,"suffix":""}],"container-title":"Physiological Measurement","id":"ITEM-1","issue":"10","issued":{"date-parts":[["2018","10","11"]]},"page":"105004","title":"An open source benchmarked toolbox for cardiovascular waveform and interval analysis","type":"article-journal","volume":"39"},"uris":["http://www.mendeley.com/documents/?uuid=61b6bc55-ada3-452a-97c5-7be5b427a028"]}],"mendeley":{"formattedCitation":"&lt;sup&gt;26&lt;/sup&gt;","plainTextFormattedCitation":"26","previouslyFormattedCitation":"&lt;sup&gt;25&lt;/sup&gt;"},"properties":{"noteIndex":0},"schema":"https://github.com/citation-style-language/schema/raw/master/csl-citation.json"}</w:instrText>
       </w:r>
       <w:r>
         <w:fldChar w:fldCharType="separate"/>
@@ -656,62 +1920,58 @@
           <w:noProof/>
           <w:vertAlign w:val="superscript"/>
         </w:rPr>
-        <w:t>23,25</w:t>
+        <w:t>26</w:t>
       </w:r>
       <w:r>
         <w:fldChar w:fldCharType="end"/>
       </w:r>
-      <w:r>
-        <w:t xml:space="preserve"> HRV will be generated </w:t>
-      </w:r>
-      <w:r>
-        <w:t>from</w:t>
-      </w:r>
-      <w:r>
-        <w:t xml:space="preserve"> raw ECG data on 200 collected through ambulatory ECG patches (</w:t>
-      </w:r>
-      <w:proofErr w:type="spellStart"/>
-      <w:r>
-        <w:t>VivaLNK</w:t>
-      </w:r>
-      <w:proofErr w:type="spellEnd"/>
-      <w:r>
-        <w:t xml:space="preserve"> ECG recorder) on the day of catheterization. </w:t>
-      </w:r>
-      <w:r>
-        <w:t xml:space="preserve">I </w:t>
-      </w:r>
-      <w:r>
-        <w:t>will build upon existing skills in ECG analysis and signal processing using the pre-existing HRV toolbox, developed at Emory with the assistance of Dr. Amit Shah (mentor).</w:t>
-      </w:r>
-      <w:r>
-        <w:fldChar w:fldCharType="begin" w:fldLock="1"/>
-      </w:r>
-      <w:r>
-        <w:instrText>ADDIN CSL_CITATION {"citationItems":[{"id":"ITEM-1","itemData":{"DOI":"10.1088/1361-6579/aae021","ISBN":"2514599342","ISSN":"1361-6579","PMID":"30199376","abstract":"Abstract Variability metrics hold promise as potential indicators for autonomic function, prediction of adverse cardiovascular outcomes, psychophysiological status, and general wellness. Although the investigation of heart rate variability (HRV) has been prevalent for several decades, the methods used for preprocessing, windowing, and choosing appropriate parameters lacks consensus among academic and clinical investigators. Moreover, many of the important steps are omitted from publications, preventing reproducibility. To address this, we have compiled a comprehensive and open-source modular toolbox for calculating HRV metrics and other related variability indices, on both raw cardiovascular time series, and RR intervals. The software, known as the PhysioNet Cardiovascular Signal Toolbox, is implemented in the MATLAB programming language, with standard (open) input and output formats, and requires no external libraries. The functioning of our software is compared with other widely used and referenced HRV toolboxes to identify important differences. Our findings demonstrate how modest differences in the approach to HRV analysis can lead to divergent results, a factor that might have contributed to the lack of repeatability of studies and clinical applicability of HRV metrics. Existing HRV toolboxes do not include standardized preprocessing, signal quality indices (for noisy segment removal), and abnormal rhythm detection and are therefore likely to lead to significant errors in the presence of moderate to high noise or arrhythmias. We therefore describe the inclusion of validated tools to address these issues. We also make recommendations for default values and testing/reporting.","author":[{"dropping-particle":"","family":"Vest","given":"Adriana N.","non-dropping-particle":"","parse-names":false,"suffix":""},{"dropping-particle":"","family":"Poian","given":"Giulia","non-dropping-particle":"Da","parse-names":false,"suffix":""},{"dropping-particle":"","family":"Li","given":"Qiao","non-dropping-particle":"","parse-names":false,"suffix":""},{"dropping-particle":"","family":"Liu","given":"Chengyu","non-dropping-particle":"","parse-names":false,"suffix":""},{"dropping-particle":"","family":"Nemati","given":"Shamim","non-dropping-particle":"","parse-names":false,"suffix":""},{"dropping-particle":"","family":"Shah","given":"Amit J.","non-dropping-particle":"","parse-names":false,"suffix":""},{"dropping-particle":"","family":"Clifford","given":"Gari D.","non-dropping-particle":"","parse-names":false,"suffix":""}],"container-title":"Physiological Measurement","id":"ITEM-1","issue":"10","issued":{"date-parts":[["2018","10","11"]]},"page":"105004","title":"An open source benchmarked toolbox for cardiovascular waveform and interval analysis","type":"article-journal","volume":"39"},"uris":["http://www.mendeley.com/documents/?uuid=61b6bc55-ada3-452a-97c5-7be5b427a028"]}],"mendeley":{"formattedCitation":"&lt;sup&gt;26&lt;/sup&gt;","plainTextFormattedCitation":"26","previouslyFormattedCitation":"&lt;sup&gt;25&lt;/sup&gt;"},"properties":{"noteIndex":0},"schema":"https://github.com/citation-style-language/schema/raw/master/csl-citation.json"}</w:instrText>
-      </w:r>
-      <w:r>
-        <w:fldChar w:fldCharType="separate"/>
-      </w:r>
-      <w:r>
-        <w:rPr>
-          <w:noProof/>
-          <w:vertAlign w:val="superscript"/>
-        </w:rPr>
-        <w:t>26</w:t>
-      </w:r>
-      <w:r>
-        <w:fldChar w:fldCharType="end"/>
-      </w:r>
-      <w:r>
-        <w:t xml:space="preserve"> </w:t>
-      </w:r>
+      <w:ins w:id="218" w:author="Shah, Amit J. [6]" w:date="2019-11-13T10:39:00Z">
+        <w:r>
+          <w:t xml:space="preserve"> </w:t>
+        </w:r>
+      </w:ins>
+      <w:ins w:id="219" w:author="Shah, Amit J. [6]" w:date="2019-11-13T10:40:00Z">
+        <w:r>
+          <w:t>and aim to examine the shared ANS mechanism between depression and CAD. Furthermore, we will oversample young women</w:t>
+        </w:r>
+      </w:ins>
+      <w:ins w:id="220" w:author="Shah, Amit J. [5]" w:date="2019-11-13T10:43:00Z">
+        <w:r>
+          <w:t xml:space="preserve"> (</w:t>
+        </w:r>
+      </w:ins>
+      <w:ins w:id="221" w:author="Shah, Amit J. [5]" w:date="2019-11-13T10:48:00Z">
+        <w:r>
+          <w:t>≤</w:t>
+        </w:r>
+      </w:ins>
+      <w:ins w:id="222" w:author="Shah, Amit J. [5]" w:date="2019-11-13T10:43:00Z">
+        <w:r>
+          <w:t>60 years of age)</w:t>
+        </w:r>
+      </w:ins>
+      <w:ins w:id="223" w:author="Shah, Amit J. [6]" w:date="2019-11-13T10:40:00Z">
+        <w:r>
+          <w:t xml:space="preserve"> to better power evaluation of sex differences</w:t>
+        </w:r>
+      </w:ins>
+      <w:ins w:id="224" w:author="Shah, Amit J. [6]" w:date="2019-11-13T10:41:00Z">
+        <w:r>
+          <w:t>. Our aims are:</w:t>
+        </w:r>
+      </w:ins>
+      <w:del w:id="225" w:author="Shah, Amit J. [6]" w:date="2019-11-13T10:39:00Z">
+        <w:r>
+          <w:delText xml:space="preserve"> </w:delText>
+        </w:r>
+      </w:del>
     </w:p>
     <w:p>
       <w:pPr>
         <w:widowControl w:val="0"/>
         <w:spacing w:after="80"/>
         <w:rPr>
+          <w:del w:id="226" w:author="Shah, Amit J. [6]" w:date="2019-11-13T10:41:00Z"/>
           <w:sz w:val="8"/>
           <w:szCs w:val="8"/>
         </w:rPr>
@@ -722,16 +1982,45 @@
         <w:widowControl w:val="0"/>
         <w:spacing w:after="80"/>
         <w:rPr>
+          <w:ins w:id="227" w:author="Shah, Amit J. [6]" w:date="2019-11-13T10:41:00Z"/>
+          <w:b/>
+          <w:bCs/>
+        </w:rPr>
+      </w:pPr>
+      <w:del w:id="228" w:author="Shah, Amit J. [6]" w:date="2019-11-13T10:41:00Z">
+        <w:r>
+          <w:rPr>
+            <w:b/>
+            <w:bCs/>
+          </w:rPr>
+          <w:delText>A</w:delText>
+        </w:r>
+      </w:del>
+    </w:p>
+    <w:p>
+      <w:pPr>
+        <w:widowControl w:val="0"/>
+        <w:spacing w:after="80"/>
+        <w:rPr>
           <w:sz w:val="8"/>
           <w:szCs w:val="8"/>
         </w:rPr>
       </w:pPr>
+      <w:ins w:id="229" w:author="Shah, Amit J. [6]" w:date="2019-11-13T10:41:00Z">
+        <w:r>
+          <w:rPr>
+            <w:b/>
+            <w:bCs/>
+          </w:rPr>
+          <w:t>A</w:t>
+        </w:r>
+      </w:ins>
       <w:r>
         <w:rPr>
           <w:b/>
           <w:bCs/>
         </w:rPr>
-        <w:t>Aim 1. Quantify</w:t>
+        <w:t>im 1. Quantify</w:t>
       </w:r>
       <w:r>
         <w:rPr>
@@ -761,283 +2050,351 @@
         </w:rPr>
         <w:t xml:space="preserve"> ANS dysfunction</w:t>
       </w:r>
+      <w:del w:id="230" w:author="Shah, Amit J. [6]" w:date="2019-11-13T10:42:00Z">
+        <w:r>
+          <w:rPr>
+            <w:b/>
+            <w:bCs/>
+          </w:rPr>
+          <w:delText xml:space="preserve"> (low Dyx). </w:delText>
+        </w:r>
+        <w:r>
+          <w:rPr>
+            <w:bCs/>
+          </w:rPr>
+          <w:delText>We will a) measure depressive symptoms via the</w:delText>
+        </w:r>
+        <w:r>
+          <w:rPr>
+            <w:b/>
+            <w:bCs/>
+          </w:rPr>
+          <w:delText xml:space="preserve"> </w:delText>
+        </w:r>
+        <w:r>
+          <w:delText>Patient Health Questionnaire-9,</w:delText>
+        </w:r>
+        <w:r>
+          <w:fldChar w:fldCharType="begin" w:fldLock="1"/>
+        </w:r>
+        <w:r>
+          <w:delInstrText>ADDIN CSL_CITATION {"citationItems":[{"id":"ITEM-1","itemData":{"ISSN":"0884-8734","PMID":"11556941","abstract":"OBJECTIVE While considerable attention has focused on improving the detection of depression, assessment of severity is also important in guiding treatment decisions. Therefore, we examined the validity of a brief, new measure of depression severity. MEASUREMENTS The Patient Health Questionnaire (PHQ) is a self-administered version of the PRIME-MD diagnostic instrument for common mental disorders. The PHQ-9 is the depression module, which scores each of the 9 DSM-IV criteria as \"0\" (not at all) to \"3\" (nearly every day). The PHQ-9 was completed by 6,000 patients in 8 primary care clinics and 7 obstetrics-gynecology clinics. Construct validity was assessed using the 20-item Short-Form General Health Survey, self-reported sick days and clinic visits, and symptom-related difficulty. Criterion validity was assessed against an independent structured mental health professional (MHP) interview in a sample of 580 patients. RESULTS As PHQ-9 depression severity increased, there was a substantial decrease in functional status on all 6 SF-20 subscales. Also, symptom-related difficulty, sick days, and health care utilization increased. Using the MHP reinterview as the criterion standard, a PHQ-9 score &gt; or =10 had a sensitivity of 88% and a specificity of 88% for major depression. PHQ-9 scores of 5, 10, 15, and 20 represented mild, moderate, moderately severe, and severe depression, respectively. Results were similar in the primary care and obstetrics-gynecology samples. CONCLUSION In addition to making criteria-based diagnoses of depressive disorders, the PHQ-9 is also a reliable and valid measure of depression severity. These characteristics plus its brevity make the PHQ-9 a useful clinical and research tool.","author":[{"dropping-particle":"","family":"Kroenke","given":"K","non-dropping-particle":"","parse-names":false,"suffix":""},{"dropping-particle":"","family":"Spitzer","given":"R L","non-dropping-particle":"","parse-names":false,"suffix":""},{"dropping-particle":"","family":"Williams","given":"J B","non-dropping-particle":"","parse-names":false,"suffix":""}],"container-title":"Journal of general internal medicine","id":"ITEM-1","issue":"9","issued":{"date-parts":[["2001","9"]]},"page":"606-13","title":"The PHQ-9: validity of a brief depression severity measure.","type":"article-journal","volume":"16"},"uris":["http://www.mendeley.com/documents/?uuid=68f586a9-fb34-4128-bd99-f13db07f7a56"]}],"mendeley":{"formattedCitation":"&lt;sup&gt;27&lt;/sup&gt;","plainTextFormattedCitation":"27","previouslyFormattedCitation":"&lt;sup&gt;26&lt;/sup&gt;"},"properties":{"noteIndex":0},"schema":"https://github.com/citation-style-language/schema/raw/master/csl-citation.json"}</w:delInstrText>
+        </w:r>
+        <w:r>
+          <w:fldChar w:fldCharType="separate"/>
+        </w:r>
+        <w:r>
+          <w:rPr>
+            <w:noProof/>
+            <w:vertAlign w:val="superscript"/>
+          </w:rPr>
+          <w:delText>27</w:delText>
+        </w:r>
+        <w:r>
+          <w:fldChar w:fldCharType="end"/>
+        </w:r>
+        <w:r>
+          <w:rPr>
+            <w:b/>
+            <w:bCs/>
+          </w:rPr>
+          <w:delText xml:space="preserve"> </w:delText>
+        </w:r>
+        <w:r>
+          <w:rPr>
+            <w:bCs/>
+          </w:rPr>
+          <w:delText>and b) test the association with low Dyx.</w:delText>
+        </w:r>
+      </w:del>
+      <w:ins w:id="231" w:author="Shah, Amit J. [6]" w:date="2019-11-13T10:42:00Z">
+        <w:r>
+          <w:rPr>
+            <w:b/>
+            <w:bCs/>
+          </w:rPr>
+          <w:t>.</w:t>
+        </w:r>
+      </w:ins>
+      <w:r>
+        <w:rPr>
+          <w:bCs/>
+        </w:rPr>
+        <w:t xml:space="preserve"> </w:t>
+      </w:r>
+      <w:r>
+        <w:rPr>
+          <w:i/>
+        </w:rPr>
+        <w:t xml:space="preserve">We </w:t>
+      </w:r>
+      <w:r>
+        <w:rPr>
+          <w:i/>
+        </w:rPr>
+        <w:t>hypothesize</w:t>
+      </w:r>
+      <w:r>
+        <w:rPr>
+          <w:i/>
+        </w:rPr>
+        <w:t xml:space="preserve"> </w:t>
+      </w:r>
+      <w:r>
+        <w:rPr>
+          <w:i/>
+        </w:rPr>
+        <w:t xml:space="preserve">elevated </w:t>
+      </w:r>
+      <w:del w:id="232" w:author="Shah, Amit J. [6]" w:date="2019-11-13T10:42:00Z">
+        <w:r>
+          <w:rPr>
+            <w:i/>
+          </w:rPr>
+          <w:delText>depressive symptoms</w:delText>
+        </w:r>
+      </w:del>
+      <w:ins w:id="233" w:author="Shah, Amit J. [6]" w:date="2019-11-13T10:42:00Z">
+        <w:r>
+          <w:rPr>
+            <w:i/>
+          </w:rPr>
+          <w:t>PHQ-9 scores</w:t>
+        </w:r>
+      </w:ins>
+      <w:r>
+        <w:rPr>
+          <w:i/>
+        </w:rPr>
+        <w:t xml:space="preserve"> will associate with low Dyx</w:t>
+      </w:r>
+      <w:r>
+        <w:rPr>
+          <w:i/>
+        </w:rPr>
+        <w:t>.</w:t>
+      </w:r>
+    </w:p>
+    <w:p>
+      <w:pPr>
+        <w:widowControl w:val="0"/>
+        <w:spacing w:after="80"/>
+        <w:rPr>
+          <w:sz w:val="8"/>
+          <w:szCs w:val="8"/>
+        </w:rPr>
+      </w:pPr>
       <w:r>
         <w:rPr>
           <w:b/>
           <w:bCs/>
         </w:rPr>
-        <w:t xml:space="preserve"> (low </w:t>
-      </w:r>
-      <w:proofErr w:type="spellStart"/>
+        <w:t xml:space="preserve">Aim 2. </w:t>
+      </w:r>
       <w:r>
         <w:rPr>
           <w:b/>
           <w:bCs/>
         </w:rPr>
-        <w:t>Dyx</w:t>
-      </w:r>
-      <w:proofErr w:type="spellEnd"/>
+        <w:t xml:space="preserve">Examine the </w:t>
+      </w:r>
+      <w:del w:id="234" w:author="Shah, Amit J. [5]" w:date="2019-11-13T10:43:00Z">
+        <w:r>
+          <w:rPr>
+            <w:b/>
+            <w:bCs/>
+          </w:rPr>
+          <w:delText xml:space="preserve">effect </w:delText>
+        </w:r>
+      </w:del>
+      <w:ins w:id="235" w:author="Shah, Amit J. [5]" w:date="2019-11-13T10:43:00Z">
+        <w:r>
+          <w:rPr>
+            <w:b/>
+            <w:bCs/>
+          </w:rPr>
+          <w:t>relationship</w:t>
+        </w:r>
+        <w:r>
+          <w:rPr>
+            <w:b/>
+            <w:bCs/>
+          </w:rPr>
+          <w:t xml:space="preserve"> </w:t>
+        </w:r>
+      </w:ins>
       <w:r>
         <w:rPr>
           <w:b/>
           <w:bCs/>
         </w:rPr>
-        <w:t>)</w:t>
-      </w:r>
+        <w:t xml:space="preserve">of obstructive CAD </w:t>
+      </w:r>
+      <w:del w:id="236" w:author="Shah, Amit J. [5]" w:date="2019-11-13T10:43:00Z">
+        <w:r>
+          <w:rPr>
+            <w:b/>
+            <w:bCs/>
+          </w:rPr>
+          <w:delText xml:space="preserve">on </w:delText>
+        </w:r>
+      </w:del>
+      <w:ins w:id="237" w:author="Shah, Amit J. [5]" w:date="2019-11-13T10:43:00Z">
+        <w:r>
+          <w:rPr>
+            <w:b/>
+            <w:bCs/>
+          </w:rPr>
+          <w:t>with</w:t>
+        </w:r>
+        <w:r>
+          <w:rPr>
+            <w:b/>
+            <w:bCs/>
+          </w:rPr>
+          <w:t xml:space="preserve"> </w:t>
+        </w:r>
+      </w:ins>
       <w:r>
         <w:rPr>
           <w:b/>
           <w:bCs/>
         </w:rPr>
-        <w:t xml:space="preserve">. </w:t>
-      </w:r>
-      <w:r>
-        <w:rPr>
-          <w:bCs/>
-        </w:rPr>
-        <w:t>We will a) measure depressive symptoms via the</w:t>
-      </w:r>
+        <w:t>ANS dysfunction</w:t>
+      </w:r>
+      <w:ins w:id="238" w:author="Shah, Amit J. [5]" w:date="2019-11-13T10:45:00Z">
+        <w:r>
+          <w:rPr>
+            <w:b/>
+            <w:bCs/>
+          </w:rPr>
+          <w:t xml:space="preserve"> and its potential dose-response relationship</w:t>
+        </w:r>
+      </w:ins>
       <w:r>
         <w:rPr>
           <w:b/>
           <w:bCs/>
         </w:rPr>
+        <w:t>.</w:t>
+      </w:r>
+      <w:r>
         <w:t xml:space="preserve"> </w:t>
       </w:r>
-      <w:r>
-        <w:t>Patient Health Questionnaire-9,</w:t>
-      </w:r>
-      <w:r>
-        <w:fldChar w:fldCharType="begin" w:fldLock="1"/>
-      </w:r>
-      <w:r>
-        <w:instrText>ADDIN CSL_CITATION {"citationItems":[{"id":"ITEM-1","itemData":{"ISSN":"0884-8734","PMID":"11556941","abstract":"OBJECTIVE While considerable attention has focused on improving the detection of depression, assessment of severity is also important in guiding treatment decisions. Therefore, we examined the validity of a brief, new measure of depression severity. MEASUREMENTS The Patient Health Questionnaire (PHQ) is a self-administered version of the PRIME-MD diagnostic instrument for common mental disorders. The PHQ-9 is the depression module, which scores each of the 9 DSM-IV criteria as \"0\" (not at all) to \"3\" (nearly every day). The PHQ-9 was completed by 6,000 patients in 8 primary care clinics and 7 obstetrics-gynecology clinics. Construct validity was assessed using the 20-item Short-Form General Health Survey, self-reported sick days and clinic visits, and symptom-related difficulty. Criterion validity was assessed against an independent structured mental health professional (MHP) interview in a sample of 580 patients. RESULTS As PHQ-9 depression severity increased, there was a substantial decrease in functional status on all 6 SF-20 subscales. Also, symptom-related difficulty, sick days, and health care utilization increased. Using the MHP reinterview as the criterion standard, a PHQ-9 score &gt; or =10 had a sensitivity of 88% and a specificity of 88% for major depression. PHQ-9 scores of 5, 10, 15, and 20 represented mild, moderate, moderately severe, and severe depression, respectively. Results were similar in the primary care and obstetrics-gynecology samples. CONCLUSION In addition to making criteria-based diagnoses of depressive disorders, the PHQ-9 is also a reliable and valid measure of depression severity. These characteristics plus its brevity make the PHQ-9 a useful clinical and research tool.","author":[{"dropping-particle":"","family":"Kroenke","given":"K","non-dropping-particle":"","parse-names":false,"suffix":""},{"dropping-particle":"","family":"Spitzer","given":"R L","non-dropping-particle":"","parse-names":false,"suffix":""},{"dropping-particle":"","family":"Williams","given":"J B","non-dropping-particle":"","parse-names":false,"suffix":""}],"container-title":"Journal of general internal medicine","id":"ITEM-1","issue":"9","issued":{"date-parts":[["2001","9"]]},"page":"606-13","title":"The PHQ-9: validity of a brief depression severity measure.","type":"article-journal","volume":"16"},"uris":["http://www.mendeley.com/documents/?uuid=68f586a9-fb34-4128-bd99-f13db07f7a56"]}],"mendeley":{"formattedCitation":"&lt;sup&gt;27&lt;/sup&gt;","plainTextFormattedCitation":"27","previouslyFormattedCitation":"&lt;sup&gt;26&lt;/sup&gt;"},"properties":{"noteIndex":0},"schema":"https://github.com/citation-style-language/schema/raw/master/csl-citation.json"}</w:instrText>
-      </w:r>
-      <w:r>
-        <w:fldChar w:fldCharType="separate"/>
-      </w:r>
-      <w:r>
-        <w:rPr>
-          <w:noProof/>
-          <w:vertAlign w:val="superscript"/>
-        </w:rPr>
-        <w:t>27</w:t>
-      </w:r>
-      <w:r>
-        <w:fldChar w:fldCharType="end"/>
-      </w:r>
-      <w:r>
-        <w:rPr>
-          <w:b/>
-          <w:bCs/>
-        </w:rPr>
-        <w:t xml:space="preserve"> </w:t>
-      </w:r>
-      <w:r>
-        <w:rPr>
-          <w:bCs/>
-        </w:rPr>
-        <w:t xml:space="preserve">and b) test the association with low </w:t>
-      </w:r>
-      <w:proofErr w:type="spellStart"/>
-      <w:r>
-        <w:rPr>
-          <w:bCs/>
-        </w:rPr>
-        <w:t>Dyx</w:t>
-      </w:r>
-      <w:proofErr w:type="spellEnd"/>
-      <w:r>
-        <w:rPr>
-          <w:bCs/>
-        </w:rPr>
-        <w:t xml:space="preserve">. </w:t>
-      </w:r>
-      <w:r>
-        <w:rPr>
-          <w:i/>
-        </w:rPr>
-        <w:t xml:space="preserve">We </w:t>
-      </w:r>
-      <w:r>
-        <w:rPr>
-          <w:i/>
-        </w:rPr>
-        <w:t>hypothesize</w:t>
-      </w:r>
-      <w:r>
-        <w:rPr>
-          <w:i/>
-        </w:rPr>
-        <w:t xml:space="preserve"> </w:t>
-      </w:r>
-      <w:r>
-        <w:rPr>
-          <w:i/>
-        </w:rPr>
-        <w:t xml:space="preserve">elevated depressive symptoms will associate with low </w:t>
-      </w:r>
-      <w:proofErr w:type="spellStart"/>
-      <w:r>
-        <w:rPr>
-          <w:i/>
-        </w:rPr>
-        <w:t>Dyx</w:t>
-      </w:r>
-      <w:proofErr w:type="spellEnd"/>
-      <w:r>
-        <w:rPr>
-          <w:i/>
-        </w:rPr>
-        <w:t>.</w:t>
-      </w:r>
-    </w:p>
-    <w:p>
-      <w:pPr>
-        <w:widowControl w:val="0"/>
-        <w:spacing w:after="80"/>
-        <w:rPr>
-          <w:sz w:val="8"/>
-          <w:szCs w:val="8"/>
-        </w:rPr>
-      </w:pPr>
-      <w:r>
-        <w:rPr>
-          <w:b/>
-          <w:bCs/>
-        </w:rPr>
-        <w:t xml:space="preserve">Aim 2. </w:t>
-      </w:r>
-      <w:r>
-        <w:rPr>
-          <w:b/>
-          <w:bCs/>
-        </w:rPr>
-        <w:t>Examine the effect of obstructive CAD on ANS dysfunction</w:t>
-      </w:r>
-      <w:r>
-        <w:rPr>
-          <w:b/>
-          <w:bCs/>
-        </w:rPr>
-        <w:t>.</w:t>
-      </w:r>
-      <w:r>
-        <w:t xml:space="preserve"> We will</w:t>
-      </w:r>
-      <w:r>
-        <w:t xml:space="preserve"> a)</w:t>
-      </w:r>
-      <w:r>
-        <w:t xml:space="preserve"> assess the CAD burden with the CASS-50 score</w:t>
-      </w:r>
-      <w:r>
-        <w:t>,</w:t>
-      </w:r>
-      <w:r>
-        <w:fldChar w:fldCharType="begin" w:fldLock="1"/>
-      </w:r>
-      <w:r>
-        <w:instrText>ADDIN CSL_CITATION {"citationItems":[{"id":"ITEM-1","itemData":{"DOI":"10.1172/JCI110941","ISSN":"00219738","PMID":"6863543","abstract":"The Coronary Artery Surgery Study, CASS, enrolled 24,959 patients between August 1975 and June 1979 who were studied angiographically for suspected coronary artery disease. This paper compares the prognostic value for survival without early elective surgery of eight different indices of the extent of coronary artery disease: the number of diseased vessels, two indices using the number of proximal arterial segments diseased, two empirically generated indices from the CASS data, and the published indices of Friesinger, Gensini, and the National Heart and Chest Hospital, London. All had considerable prognostic information. Typically 80% of the prognostic information in one index was also contained in another. Our analysis shows that good prediction from angiographic data results from a combination of left ventricular function and arteriographic extent of disease. Prognosis may reasonably be obtained from three simple indices: the number of vessels diseased, the number of proximal arterial segments diseased, and a left ventricular wall motion score. These three indices account for an estimated 84% of the prognostic information available. 6-yr survival varies between 93 and 16% depending upon the values of these three indices.","author":[{"dropping-particle":"","family":"Ringqvist","given":"I.","non-dropping-particle":"","parse-names":false,"suffix":""},{"dropping-particle":"","family":"Fisher","given":"L. D.","non-dropping-particle":"","parse-names":false,"suffix":""},{"dropping-particle":"","family":"Mock","given":"M.","non-dropping-particle":"","parse-names":false,"suffix":""},{"dropping-particle":"","family":"Davis","given":"K. B.","non-dropping-particle":"","parse-names":false,"suffix":""},{"dropping-particle":"","family":"Wedel","given":"H.","non-dropping-particle":"","parse-names":false,"suffix":""},{"dropping-particle":"","family":"Chaitman","given":"B. R.","non-dropping-particle":"","parse-names":false,"suffix":""},{"dropping-particle":"","family":"Passamani","given":"E.","non-dropping-particle":"","parse-names":false,"suffix":""},{"dropping-particle":"","family":"Russell","given":"R. O.","non-dropping-particle":"","parse-names":false,"suffix":""},{"dropping-particle":"","family":"Alderman","given":"E. L.","non-dropping-particle":"","parse-names":false,"suffix":""},{"dropping-particle":"","family":"Kouchoukas","given":"N. T.","non-dropping-particle":"","parse-names":false,"suffix":""},{"dropping-particle":"","family":"Kaiser","given":"G. C.","non-dropping-particle":"","parse-names":false,"suffix":""},{"dropping-particle":"","family":"Ryan","given":"T. J.","non-dropping-particle":"","parse-names":false,"suffix":""},{"dropping-particle":"","family":"Killip","given":"T.","non-dropping-particle":"","parse-names":false,"suffix":""},{"dropping-particle":"","family":"Fray","given":"D.","non-dropping-particle":"","parse-names":false,"suffix":""}],"container-title":"Journal of Clinical Investigation","id":"ITEM-1","issue":"6","issued":{"date-parts":[["1983"]]},"page":"1854-1866","title":"Prognostic value of angiographic indices of coronary artery disease from the Coronary Artery Surgery Study (CASS)","type":"article-journal","volume":"71"},"uris":["http://www.mendeley.com/documents/?uuid=dfe4573b-afcb-34a7-ab02-1c7362c46101"]}],"mendeley":{"formattedCitation":"&lt;sup&gt;28&lt;/sup&gt;","plainTextFormattedCitation":"28","previouslyFormattedCitation":"&lt;sup&gt;27&lt;/sup&gt;"},"properties":{"noteIndex":0},"schema":"https://github.com/citation-style-language/schema/raw/master/csl-citation.json"}</w:instrText>
-      </w:r>
-      <w:r>
-        <w:fldChar w:fldCharType="separate"/>
-      </w:r>
-      <w:r>
-        <w:rPr>
-          <w:noProof/>
-          <w:vertAlign w:val="superscript"/>
-        </w:rPr>
-        <w:t>28</w:t>
-      </w:r>
-      <w:r>
-        <w:fldChar w:fldCharType="end"/>
-      </w:r>
-      <w:r>
-        <w:t xml:space="preserve"> an angiographic estimate of plaque burden</w:t>
-      </w:r>
-      <w:r>
-        <w:t xml:space="preserve">, </w:t>
-      </w:r>
-      <w:r>
-        <w:t>and b)</w:t>
-      </w:r>
-      <w:r>
-        <w:t xml:space="preserve"> </w:t>
-      </w:r>
-      <w:r>
-        <w:t xml:space="preserve">test the association of plaque burden with ANS dysfunction, measured by </w:t>
-      </w:r>
-      <w:proofErr w:type="spellStart"/>
+      <w:del w:id="239" w:author="Shah, Amit J. [5]" w:date="2019-11-13T10:44:00Z">
+        <w:r>
+          <w:delText>We will</w:delText>
+        </w:r>
+        <w:r>
+          <w:delText xml:space="preserve"> a)</w:delText>
+        </w:r>
+        <w:r>
+          <w:delText xml:space="preserve"> assess the CAD burden with the CASS-50 score</w:delText>
+        </w:r>
+        <w:r>
+          <w:delText>,</w:delText>
+        </w:r>
+        <w:r>
+          <w:fldChar w:fldCharType="begin" w:fldLock="1"/>
+        </w:r>
+        <w:r>
+          <w:delInstrText>ADDIN CSL_CITATION {"citationItems":[{"id":"ITEM-1","itemData":{"DOI":"10.1172/JCI110941","ISSN":"00219738","PMID":"6863543","abstract":"The Coronary Artery Surgery Study, CASS, enrolled 24,959 patients between August 1975 and June 1979 who were studied angiographically for suspected coronary artery disease. This paper compares the prognostic value for survival without early elective surgery of eight different indices of the extent of coronary artery disease: the number of diseased vessels, two indices using the number of proximal arterial segments diseased, two empirically generated indices from the CASS data, and the published indices of Friesinger, Gensini, and the National Heart and Chest Hospital, London. All had considerable prognostic information. Typically 80% of the prognostic information in one index was also contained in another. Our analysis shows that good prediction from angiographic data results from a combination of left ventricular function and arteriographic extent of disease. Prognosis may reasonably be obtained from three simple indices: the number of vessels diseased, the number of proximal arterial segments diseased, and a left ventricular wall motion score. These three indices account for an estimated 84% of the prognostic information available. 6-yr survival varies between 93 and 16% depending upon the values of these three indices.","author":[{"dropping-particle":"","family":"Ringqvist","given":"I.","non-dropping-particle":"","parse-names":false,"suffix":""},{"dropping-particle":"","family":"Fisher","given":"L. D.","non-dropping-particle":"","parse-names":false,"suffix":""},{"dropping-particle":"","family":"Mock","given":"M.","non-dropping-particle":"","parse-names":false,"suffix":""},{"dropping-particle":"","family":"Davis","given":"K. B.","non-dropping-particle":"","parse-names":false,"suffix":""},{"dropping-particle":"","family":"Wedel","given":"H.","non-dropping-particle":"","parse-names":false,"suffix":""},{"dropping-particle":"","family":"Chaitman","given":"B. R.","non-dropping-particle":"","parse-names":false,"suffix":""},{"dropping-particle":"","family":"Passamani","given":"E.","non-dropping-particle":"","parse-names":false,"suffix":""},{"dropping-particle":"","family":"Russell","given":"R. O.","non-dropping-particle":"","parse-names":false,"suffix":""},{"dropping-particle":"","family":"Alderman","given":"E. L.","non-dropping-particle":"","parse-names":false,"suffix":""},{"dropping-particle":"","family":"Kouchoukas","given":"N. T.","non-dropping-particle":"","parse-names":false,"suffix":""},{"dropping-particle":"","family":"Kaiser","given":"G. C.","non-dropping-particle":"","parse-names":false,"suffix":""},{"dropping-particle":"","family":"Ryan","given":"T. J.","non-dropping-particle":"","parse-names":false,"suffix":""},{"dropping-particle":"","family":"Killip","given":"T.","non-dropping-particle":"","parse-names":false,"suffix":""},{"dropping-particle":"","family":"Fray","given":"D.","non-dropping-particle":"","parse-names":false,"suffix":""}],"container-title":"Journal of Clinical Investigation","id":"ITEM-1","issue":"6","issued":{"date-parts":[["1983"]]},"page":"1854-1866","title":"Prognostic value of angiographic indices of coronary artery disease from the Coronary Artery Surgery Study (CASS)","type":"article-journal","volume":"71"},"uris":["http://www.mendeley.com/documents/?uuid=dfe4573b-afcb-34a7-ab02-1c7362c46101"]}],"mendeley":{"formattedCitation":"&lt;sup&gt;28&lt;/sup&gt;","plainTextFormattedCitation":"28","previouslyFormattedCitation":"&lt;sup&gt;27&lt;/sup&gt;"},"properties":{"noteIndex":0},"schema":"https://github.com/citation-style-language/schema/raw/master/csl-citation.json"}</w:delInstrText>
+        </w:r>
+        <w:r>
+          <w:fldChar w:fldCharType="separate"/>
+        </w:r>
+        <w:r>
+          <w:rPr>
+            <w:noProof/>
+            <w:vertAlign w:val="superscript"/>
+          </w:rPr>
+          <w:delText>28</w:delText>
+        </w:r>
+        <w:r>
+          <w:fldChar w:fldCharType="end"/>
+        </w:r>
+        <w:r>
+          <w:delText xml:space="preserve"> an angiographic estimate of plaque burden</w:delText>
+        </w:r>
+        <w:r>
+          <w:delText xml:space="preserve">, </w:delText>
+        </w:r>
+        <w:r>
+          <w:delText>and b)</w:delText>
+        </w:r>
+        <w:r>
+          <w:delText xml:space="preserve"> </w:delText>
+        </w:r>
+        <w:r>
+          <w:delText xml:space="preserve">test the association of plaque burden with ANS dysfunction, measured by </w:delText>
+        </w:r>
+        <w:r>
+          <w:rPr>
+            <w:i/>
+            <w:iCs/>
+          </w:rPr>
+          <w:delText>Dyx</w:delText>
+        </w:r>
+        <w:r>
+          <w:delText xml:space="preserve">, </w:delText>
+        </w:r>
+      </w:del>
       <w:r>
         <w:rPr>
           <w:i/>
           <w:iCs/>
         </w:rPr>
-        <w:t>Dyx</w:t>
-      </w:r>
-      <w:proofErr w:type="spellEnd"/>
-      <w:r>
-        <w:t xml:space="preserve">, </w:t>
+        <w:t>W</w:t>
       </w:r>
       <w:r>
         <w:rPr>
           <w:i/>
           <w:iCs/>
         </w:rPr>
-        <w:t>W</w:t>
+        <w:t>e</w:t>
       </w:r>
       <w:r>
         <w:rPr>
           <w:i/>
           <w:iCs/>
         </w:rPr>
-        <w:t>e</w:t>
+        <w:t xml:space="preserve"> </w:t>
       </w:r>
       <w:r>
         <w:rPr>
           <w:i/>
           <w:iCs/>
         </w:rPr>
-        <w:t xml:space="preserve"> </w:t>
+        <w:t>hypothesize that</w:t>
       </w:r>
       <w:r>
         <w:rPr>
           <w:i/>
           <w:iCs/>
         </w:rPr>
-        <w:t>hypothesize that</w:t>
+        <w:t xml:space="preserve"> </w:t>
       </w:r>
       <w:r>
         <w:rPr>
           <w:i/>
           <w:iCs/>
         </w:rPr>
-        <w:t xml:space="preserve"> </w:t>
+        <w:t>l</w:t>
       </w:r>
       <w:r>
         <w:rPr>
           <w:i/>
           <w:iCs/>
         </w:rPr>
-        <w:t>l</w:t>
+        <w:t xml:space="preserve">ow </w:t>
       </w:r>
       <w:r>
         <w:rPr>
           <w:i/>
           <w:iCs/>
         </w:rPr>
-        <w:t xml:space="preserve">ow </w:t>
-      </w:r>
-      <w:proofErr w:type="spellStart"/>
-      <w:r>
-        <w:rPr>
-          <w:i/>
-          <w:iCs/>
-        </w:rPr>
         <w:t>Dyx</w:t>
       </w:r>
-      <w:proofErr w:type="spellEnd"/>
       <w:r>
         <w:rPr>
           <w:i/>
@@ -1058,56 +2415,162 @@
           <w:i/>
           <w:iCs/>
         </w:rPr>
-        <w:t xml:space="preserve"> 70%) and plaque burden by CASS-50 in a dose-response relationship</w:t>
-      </w:r>
+        <w:t xml:space="preserve"> 70%)</w:t>
+      </w:r>
+      <w:ins w:id="240" w:author="Shah, Amit J. [5]" w:date="2019-11-13T10:44:00Z">
+        <w:r>
+          <w:rPr>
+            <w:i/>
+            <w:iCs/>
+          </w:rPr>
+          <w:t>,</w:t>
+        </w:r>
+      </w:ins>
       <w:r>
         <w:rPr>
           <w:i/>
           <w:iCs/>
         </w:rPr>
-        <w:t>.</w:t>
-      </w:r>
+        <w:t xml:space="preserve"> </w:t>
+      </w:r>
+      <w:del w:id="241" w:author="Shah, Amit J. [5]" w:date="2019-11-13T10:45:00Z">
+        <w:r>
+          <w:rPr>
+            <w:i/>
+            <w:iCs/>
+          </w:rPr>
+          <w:delText>and plaque burden by CASS-50 in a dose-response relationship</w:delText>
+        </w:r>
+      </w:del>
+      <w:ins w:id="242" w:author="Shah, Amit J. [5]" w:date="2019-11-13T10:45:00Z">
+        <w:r>
+          <w:rPr>
+            <w:i/>
+            <w:iCs/>
+          </w:rPr>
+          <w:t xml:space="preserve">and that lower Dyx will associate with a </w:t>
+        </w:r>
+        <w:del w:id="243" w:author="Shah, Amit" w:date="2019-11-13T10:57:00Z">
+          <w:r>
+            <w:rPr>
+              <w:i/>
+              <w:iCs/>
+            </w:rPr>
+            <w:delText>higher</w:delText>
+          </w:r>
+        </w:del>
+      </w:ins>
+      <w:ins w:id="244" w:author="Shah, Amit" w:date="2019-11-13T10:57:00Z">
+        <w:r>
+          <w:rPr>
+            <w:i/>
+            <w:iCs/>
+          </w:rPr>
+          <w:t>greater</w:t>
+        </w:r>
+      </w:ins>
+      <w:ins w:id="245" w:author="Shah, Amit J. [5]" w:date="2019-11-13T10:45:00Z">
+        <w:r>
+          <w:rPr>
+            <w:i/>
+            <w:iCs/>
+          </w:rPr>
+          <w:t xml:space="preserve"> number of </w:t>
+        </w:r>
+        <w:del w:id="246" w:author="Shah, Amit" w:date="2019-11-13T10:57:00Z">
+          <w:r>
+            <w:rPr>
+              <w:i/>
+              <w:iCs/>
+            </w:rPr>
+            <w:delText>diseased</w:delText>
+          </w:r>
+        </w:del>
+      </w:ins>
+      <w:ins w:id="247" w:author="Shah, Amit" w:date="2019-11-13T10:57:00Z">
+        <w:r>
+          <w:rPr>
+            <w:i/>
+            <w:iCs/>
+          </w:rPr>
+          <w:t>obstructed</w:t>
+        </w:r>
+      </w:ins>
+      <w:ins w:id="248" w:author="Shah, Amit J. [5]" w:date="2019-11-13T10:45:00Z">
+        <w:r>
+          <w:rPr>
+            <w:i/>
+            <w:iCs/>
+          </w:rPr>
+          <w:t xml:space="preserve"> vessels in a dose-response </w:t>
+        </w:r>
+        <w:del w:id="249" w:author="Shah, Amit" w:date="2019-11-13T10:57:00Z">
+          <w:r>
+            <w:rPr>
+              <w:i/>
+              <w:iCs/>
+            </w:rPr>
+            <w:delText>relationship</w:delText>
+          </w:r>
+        </w:del>
+      </w:ins>
+      <w:ins w:id="250" w:author="Shah, Amit" w:date="2019-11-13T10:57:00Z">
+        <w:r>
+          <w:rPr>
+            <w:i/>
+            <w:iCs/>
+          </w:rPr>
+          <w:t>manner</w:t>
+        </w:r>
+      </w:ins>
       <w:r>
         <w:rPr>
           <w:i/>
           <w:iCs/>
         </w:rPr>
-        <w:fldChar w:fldCharType="begin" w:fldLock="1"/>
+        <w:t>.</w:t>
       </w:r>
       <w:r>
         <w:rPr>
           <w:i/>
           <w:iCs/>
         </w:rPr>
-        <w:instrText>ADDIN CSL_CITATION {"citationItems":[{"id":"ITEM-1","itemData":{"DOI":"10.1016/S0002-9149(83)80105-2","ISSN":"00029149","PMID":"6823874","author":[{"dropping-particle":"","family":"Gensini","given":"Goffredo G","non-dropping-particle":"","parse-names":false,"suffix":""}],"container-title":"The American Journal of Cardiology","id":"ITEM-1","issue":"3","issued":{"date-parts":[["1983","2"]]},"page":"606","title":"A more meaningful scoring system for determining the severity of coronary heart disease","type":"article","volume":"51"},"uris":["http://www.mendeley.com/documents/?uuid=dbe558e2-68d5-4ffa-bb2b-e3812165c2ea"]}],"mendeley":{"formattedCitation":"&lt;sup&gt;29&lt;/sup&gt;","plainTextFormattedCitation":"29","previouslyFormattedCitation":"&lt;sup&gt;28&lt;/sup&gt;"},"properties":{"noteIndex":0},"schema":"https://github.com/citation-style-language/schema/raw/master/csl-citation.json"}</w:instrText>
+        <w:fldChar w:fldCharType="begin" w:fldLock="1"/>
       </w:r>
       <w:r>
         <w:rPr>
           <w:i/>
           <w:iCs/>
         </w:rPr>
-        <w:fldChar w:fldCharType="separate"/>
-      </w:r>
-      <w:r>
-        <w:rPr>
-          <w:iCs/>
-          <w:noProof/>
-          <w:vertAlign w:val="superscript"/>
-        </w:rPr>
-        <w:t>29</w:t>
+        <w:instrText>ADDIN CSL_CITATION {"citationItems":[{"id":"ITEM-1","itemData":{"DOI":"10.1016/S0002-9149(83)80105-2","ISSN":"00029149","PMID":"6823874","author":[{"dropping-particle":"","family":"Gensini","given":"Goffredo G","non-dropping-particle":"","parse-names":false,"suffix":""}],"container-title":"The American Journal of Cardiology","id":"ITEM-1","issue":"3","issued":{"date-parts":[["1983","2"]]},"page":"606","title":"A more meaningful scoring system for determining the severity of coronary heart disease","type":"article","volume":"51"},"uris":["http://www.mendeley.com/documents/?uuid=dbe558e2-68d5-4ffa-bb2b-e3812165c2ea"]}],"mendeley":{"formattedCitation":"&lt;sup&gt;29&lt;/sup&gt;","plainTextFormattedCitation":"29","previouslyFormattedCitation":"&lt;sup&gt;28&lt;/sup&gt;"},"properties":{"noteIndex":0},"schema":"https://github.com/citation-style-language/schema/raw/master/csl-citation.json"}</w:instrText>
       </w:r>
       <w:r>
         <w:rPr>
           <w:i/>
           <w:iCs/>
         </w:rPr>
-        <w:fldChar w:fldCharType="end"/>
+        <w:fldChar w:fldCharType="separate"/>
+      </w:r>
+      <w:r>
+        <w:rPr>
+          <w:iCs/>
+          <w:noProof/>
+          <w:vertAlign w:val="superscript"/>
+        </w:rPr>
+        <w:t>29</w:t>
       </w:r>
       <w:r>
         <w:rPr>
           <w:i/>
           <w:iCs/>
         </w:rPr>
+        <w:fldChar w:fldCharType="end"/>
+      </w:r>
+      <w:r>
+        <w:rPr>
+          <w:i/>
+          <w:iCs/>
+        </w:rPr>
         <w:t xml:space="preserve"> </w:t>
       </w:r>
     </w:p>
@@ -1116,32 +2579,78 @@
         <w:widowControl w:val="0"/>
         <w:spacing w:after="80"/>
         <w:rPr>
+          <w:del w:id="251" w:author="Shah, Amit J. [5]" w:date="2019-11-13T10:50:00Z"/>
           <w:b/>
           <w:bCs/>
           <w:sz w:val="8"/>
           <w:szCs w:val="8"/>
         </w:rPr>
       </w:pPr>
+      <w:del w:id="252" w:author="Shah, Amit J. [5]" w:date="2019-11-13T10:45:00Z">
+        <w:r>
+          <w:rPr>
+            <w:b/>
+            <w:bCs/>
+          </w:rPr>
+          <w:delText xml:space="preserve">Exploratory </w:delText>
+        </w:r>
+      </w:del>
       <w:r>
         <w:rPr>
           <w:b/>
           <w:bCs/>
         </w:rPr>
-        <w:t xml:space="preserve">Exploratory </w:t>
+        <w:t xml:space="preserve">Aim 3. Study </w:t>
       </w:r>
       <w:r>
         <w:rPr>
           <w:b/>
           <w:bCs/>
         </w:rPr>
-        <w:t xml:space="preserve">Aim 3. Study </w:t>
-      </w:r>
+        <w:t xml:space="preserve">the </w:t>
+      </w:r>
+      <w:del w:id="253" w:author="Shah, Amit J. [5]" w:date="2019-11-13T10:46:00Z">
+        <w:r>
+          <w:rPr>
+            <w:b/>
+            <w:bCs/>
+          </w:rPr>
+          <w:delText>differences in ANS dysfunction in patients with</w:delText>
+        </w:r>
+      </w:del>
+      <w:ins w:id="254" w:author="Shah, Amit J. [5]" w:date="2019-11-13T10:46:00Z">
+        <w:r>
+          <w:rPr>
+            <w:b/>
+            <w:bCs/>
+          </w:rPr>
+          <w:t xml:space="preserve">interaction of </w:t>
+        </w:r>
+      </w:ins>
+      <w:ins w:id="255" w:author="Shah, Amit J. [5]" w:date="2019-11-13T10:53:00Z">
+        <w:r>
+          <w:rPr>
+            <w:b/>
+            <w:bCs/>
+          </w:rPr>
+          <w:t xml:space="preserve">age and </w:t>
+        </w:r>
+      </w:ins>
+      <w:ins w:id="256" w:author="Shah, Amit J. [5]" w:date="2019-11-13T10:46:00Z">
+        <w:r>
+          <w:rPr>
+            <w:b/>
+            <w:bCs/>
+          </w:rPr>
+          <w:t>sex in the relationships between ANS dysfunction and both</w:t>
+        </w:r>
+      </w:ins>
       <w:r>
         <w:rPr>
           <w:b/>
           <w:bCs/>
         </w:rPr>
-        <w:t xml:space="preserve">the differences in ANS dysfunction in patients with </w:t>
+        <w:t xml:space="preserve"> </w:t>
       </w:r>
       <w:r>
         <w:rPr>
@@ -1149,22 +2658,38 @@
           <w:bCs/>
           <w:u w:val="single"/>
         </w:rPr>
-        <w:t>depression and CAD</w:t>
-      </w:r>
+        <w:t xml:space="preserve">depression and </w:t>
+      </w:r>
+      <w:commentRangeStart w:id="257"/>
       <w:r>
         <w:rPr>
           <w:b/>
           <w:bCs/>
           <w:u w:val="single"/>
         </w:rPr>
-        <w:t xml:space="preserve"> by sex</w:t>
-      </w:r>
-      <w:r>
-        <w:t xml:space="preserve">. We will a) </w:t>
-      </w:r>
-      <w:r>
-        <w:t xml:space="preserve">collect sex-specific data on participants (including menopausal status, hormone therapy, pregnancy, etc.), and b) perform sex-stratified analyses on patients with depression and CAD. </w:t>
-      </w:r>
+        <w:t>CAD</w:t>
+      </w:r>
+      <w:del w:id="258" w:author="Shah, Amit J. [5]" w:date="2019-11-13T10:47:00Z">
+        <w:r>
+          <w:rPr>
+            <w:b/>
+            <w:bCs/>
+            <w:u w:val="single"/>
+          </w:rPr>
+          <w:delText xml:space="preserve"> by sex</w:delText>
+        </w:r>
+      </w:del>
+      <w:r>
+        <w:t xml:space="preserve">. </w:t>
+      </w:r>
+      <w:del w:id="259" w:author="Shah, Amit J. [5]" w:date="2019-11-13T10:47:00Z">
+        <w:r>
+          <w:delText xml:space="preserve">We will a) </w:delText>
+        </w:r>
+        <w:r>
+          <w:delText xml:space="preserve">collect sex-specific data on participants (including menopausal status, hormone therapy, pregnancy, etc.), and b) perform sex-stratified analyses on patients with depression and CAD. </w:delText>
+        </w:r>
+      </w:del>
       <w:r>
         <w:rPr>
           <w:i/>
@@ -1177,77 +2702,333 @@
           <w:i/>
           <w:iCs/>
         </w:rPr>
-        <w:t xml:space="preserve">hypothesize that in patients with depression and CAD, </w:t>
-      </w:r>
-      <w:proofErr w:type="spellStart"/>
+        <w:t xml:space="preserve">hypothesize that </w:t>
+      </w:r>
+      <w:del w:id="260" w:author="Shah, Amit J. [5]" w:date="2019-11-13T10:47:00Z">
+        <w:r>
+          <w:rPr>
+            <w:i/>
+            <w:iCs/>
+          </w:rPr>
+          <w:delText>in patients with depression and CAD, Dyx will be lower in women than in men</w:delText>
+        </w:r>
+      </w:del>
+      <w:ins w:id="261" w:author="Shah, Amit J. [5]" w:date="2019-11-13T10:47:00Z">
+        <w:r>
+          <w:rPr>
+            <w:i/>
+            <w:iCs/>
+          </w:rPr>
+          <w:t>the relationships of Dyx with both depression and CAD will be stronger in young women (</w:t>
+        </w:r>
+      </w:ins>
+      <w:ins w:id="262" w:author="Shah, Amit J. [5]" w:date="2019-11-13T10:48:00Z">
+        <w:r>
+          <w:rPr>
+            <w:i/>
+            <w:iCs/>
+          </w:rPr>
+          <w:t>≤60 years) than men or older women (&gt;60 years)</w:t>
+        </w:r>
+      </w:ins>
       <w:r>
         <w:rPr>
           <w:i/>
           <w:iCs/>
         </w:rPr>
-        <w:t>Dyx</w:t>
-      </w:r>
-      <w:proofErr w:type="spellEnd"/>
-      <w:r>
-        <w:rPr>
-          <w:i/>
-          <w:iCs/>
-        </w:rPr>
-        <w:t xml:space="preserve"> will be lower in women than in men</w:t>
-      </w:r>
-      <w:r>
-        <w:rPr>
-          <w:i/>
-          <w:iCs/>
-        </w:rPr>
         <w:t>.</w:t>
       </w:r>
-      <w:r>
-        <w:rPr>
-          <w:b/>
-          <w:bCs/>
+      <w:del w:id="263" w:author="Shah, Amit J. [5]" w:date="2019-11-13T10:56:00Z">
+        <w:r>
+          <w:rPr>
+            <w:b/>
+            <w:bCs/>
+            <w:sz w:val="8"/>
+            <w:szCs w:val="8"/>
+          </w:rPr>
+          <w:delText xml:space="preserve"> </w:delText>
+        </w:r>
+      </w:del>
+    </w:p>
+    <w:p>
+      <w:pPr>
+        <w:widowControl w:val="0"/>
+        <w:spacing w:after="80"/>
+        <w:rPr>
+          <w:del w:id="264" w:author="Shah, Amit J. [5]" w:date="2019-11-13T10:50:00Z"/>
           <w:sz w:val="8"/>
           <w:szCs w:val="8"/>
         </w:rPr>
-        <w:t xml:space="preserve"> </w:t>
-      </w:r>
+      </w:pPr>
     </w:p>
     <w:p>
       <w:pPr>
-        <w:widowControl w:val="0"/>
-        <w:spacing w:after="80"/>
-        <w:rPr>
-          <w:sz w:val="8"/>
-          <w:szCs w:val="8"/>
+        <w:rPr>
+          <w:ins w:id="265" w:author="Shah, Amit J. [5]" w:date="2019-11-13T10:56:00Z"/>
         </w:rPr>
       </w:pPr>
     </w:p>
     <w:p>
       <w:pPr>
         <w:rPr>
+          <w:ins w:id="266" w:author="Shah, Amit J. [5]" w:date="2019-11-13T10:56:00Z"/>
+        </w:rPr>
+      </w:pPr>
+    </w:p>
+    <w:p>
+      <w:pPr>
+        <w:rPr>
           <w:b/>
         </w:rPr>
       </w:pPr>
-      <w:r>
-        <w:t>Our lab has investigated the influence of a</w:t>
-      </w:r>
-      <w:r>
-        <w:t>utonomic nervous system (ANS) dysfunction</w:t>
-      </w:r>
-      <w:r>
-        <w:t xml:space="preserve"> on these pathways as ANS dysfunction</w:t>
+      <w:ins w:id="267" w:author="Shah, Amit J. [5]" w:date="2019-11-13T10:50:00Z">
+        <w:r>
+          <w:t xml:space="preserve">This project </w:t>
+        </w:r>
+      </w:ins>
+      <w:moveToRangeStart w:id="268" w:author="Shah, Amit J. [5]" w:date="2019-11-13T10:50:00Z" w:name="move24534634"/>
+      <w:moveTo w:id="269" w:author="Shah, Amit J. [5]" w:date="2019-11-13T10:50:00Z">
+        <w:del w:id="270" w:author="Shah, Amit J. [5]" w:date="2019-11-13T10:50:00Z">
+          <w:r>
+            <w:delText xml:space="preserve">The F32 </w:delText>
+          </w:r>
+        </w:del>
+        <w:r>
+          <w:t xml:space="preserve">will allow me </w:t>
+        </w:r>
+      </w:moveTo>
+      <w:commentRangeEnd w:id="257"/>
+      <w:r>
+        <w:rPr>
+          <w:rStyle w:val="CommentReference"/>
+        </w:rPr>
+        <w:commentReference w:id="257"/>
+      </w:r>
+      <w:moveTo w:id="271" w:author="Shah, Amit J. [5]" w:date="2019-11-13T10:50:00Z">
+        <w:r>
+          <w:t xml:space="preserve">to expand on my TL1 award to work with experts in mental health and cardiovascular pathophysiology (Drs. Viola Vaccarino, Amit Shah) and cardiovascular epidemiology (Dr. Alvaro Alonso), and prepare me for an early career development award </w:t>
+        </w:r>
+        <w:del w:id="272" w:author="Shah, Amit J. [5]" w:date="2019-11-13T10:51:00Z">
+          <w:r>
+            <w:delText>on improving</w:delText>
+          </w:r>
+        </w:del>
+      </w:moveTo>
+      <w:ins w:id="273" w:author="Shah, Amit J. [5]" w:date="2019-11-13T10:51:00Z">
+        <w:r>
+          <w:t>that also includes examination of long-term</w:t>
+        </w:r>
+      </w:ins>
+      <w:moveTo w:id="274" w:author="Shah, Amit J. [5]" w:date="2019-11-13T10:50:00Z">
+        <w:r>
+          <w:t xml:space="preserve"> cardiovascular outcomes</w:t>
+        </w:r>
+        <w:del w:id="275" w:author="Shah, Amit" w:date="2019-11-13T10:58:00Z">
+          <w:r>
+            <w:delText xml:space="preserve"> </w:delText>
+          </w:r>
+        </w:del>
+        <w:del w:id="276" w:author="Shah, Amit J. [5]" w:date="2019-11-13T10:51:00Z">
+          <w:r>
+            <w:delText>in patients with psychological disorders</w:delText>
+          </w:r>
+        </w:del>
+      </w:moveTo>
+      <w:ins w:id="277" w:author="Shah, Amit J. [5]" w:date="2019-11-13T10:51:00Z">
+        <w:del w:id="278" w:author="Shah, Amit" w:date="2019-11-13T10:58:00Z">
+          <w:r>
+            <w:delText>as well</w:delText>
+          </w:r>
+        </w:del>
+      </w:ins>
+      <w:moveTo w:id="279" w:author="Shah, Amit J. [5]" w:date="2019-11-13T10:50:00Z">
+        <w:r>
+          <w:t>.</w:t>
+        </w:r>
+      </w:moveTo>
+      <w:moveToRangeEnd w:id="268"/>
+      <w:ins w:id="280" w:author="Shah, Amit J. [5]" w:date="2019-11-13T10:51:00Z">
+        <w:r>
+          <w:t xml:space="preserve"> </w:t>
+        </w:r>
+      </w:ins>
+      <w:del w:id="281" w:author="Shah, Amit J. [5]" w:date="2019-11-13T10:48:00Z">
+        <w:r>
+          <w:delText>Our lab has investigated the influence of a</w:delText>
+        </w:r>
+        <w:r>
+          <w:delText>utonomic nervous system (ANS) dysfunction</w:delText>
+        </w:r>
+        <w:r>
+          <w:delText xml:space="preserve"> on these pathways as ANS dysfunction</w:delText>
+        </w:r>
+        <w:r>
+          <w:delText xml:space="preserve"> </w:delText>
+        </w:r>
+        <w:r>
+          <w:delText>occurs in both depression and CAD</w:delText>
+        </w:r>
+      </w:del>
+      <w:ins w:id="282" w:author="Shah, Amit J. [5]" w:date="2019-11-13T10:48:00Z">
+        <w:del w:id="283" w:author="Shah, Amit" w:date="2019-11-13T10:59:00Z">
+          <w:r>
+            <w:delText>Our</w:delText>
+          </w:r>
+        </w:del>
+      </w:ins>
+      <w:ins w:id="284" w:author="Shah, Amit" w:date="2019-11-13T10:59:00Z">
+        <w:r>
+          <w:t>This</w:t>
+        </w:r>
+      </w:ins>
+      <w:ins w:id="285" w:author="Shah, Amit J. [5]" w:date="2019-11-13T10:48:00Z">
+        <w:r>
+          <w:t xml:space="preserve"> multidisciplinary, collaborative team</w:t>
+        </w:r>
+        <w:r>
+          <w:t xml:space="preserve"> has </w:t>
+        </w:r>
+        <w:del w:id="286" w:author="Shah, Amit" w:date="2019-11-13T10:59:00Z">
+          <w:r>
+            <w:delText>the</w:delText>
+          </w:r>
+        </w:del>
+      </w:ins>
+      <w:ins w:id="287" w:author="Shah, Amit" w:date="2019-11-13T10:59:00Z">
+        <w:r>
+          <w:t>shown evidence of effective collaborations as well.</w:t>
+        </w:r>
+      </w:ins>
+      <w:bookmarkStart w:id="288" w:name="_GoBack"/>
+      <w:bookmarkEnd w:id="288"/>
+      <w:ins w:id="289" w:author="Shah, Amit J. [5]" w:date="2019-11-13T10:48:00Z">
+        <w:del w:id="290" w:author="Shah, Amit" w:date="2019-11-13T10:59:00Z">
+          <w:r>
+            <w:delText xml:space="preserve"> </w:delText>
+          </w:r>
+        </w:del>
+      </w:ins>
+      <w:ins w:id="291" w:author="Shah, Amit J. [5]" w:date="2019-11-13T10:49:00Z">
+        <w:del w:id="292" w:author="Shah, Amit" w:date="2019-11-13T10:59:00Z">
+          <w:r>
+            <w:delText xml:space="preserve">necessary </w:delText>
+          </w:r>
+          <w:r>
+            <w:delText>expertise</w:delText>
+          </w:r>
+        </w:del>
+      </w:ins>
+      <w:ins w:id="293" w:author="Shah, Amit J. [5]" w:date="2019-11-13T10:48:00Z">
+        <w:del w:id="294" w:author="Shah, Amit" w:date="2019-11-13T10:59:00Z">
+          <w:r>
+            <w:delText xml:space="preserve"> </w:delText>
+          </w:r>
+        </w:del>
+      </w:ins>
+      <w:ins w:id="295" w:author="Shah, Amit J. [5]" w:date="2019-11-13T10:49:00Z">
+        <w:del w:id="296" w:author="Shah, Amit" w:date="2019-11-13T10:59:00Z">
+          <w:r>
+            <w:delText xml:space="preserve">and facilities to successfully </w:delText>
+          </w:r>
+          <w:r>
+            <w:delText>conduct these aims</w:delText>
+          </w:r>
+        </w:del>
+      </w:ins>
+      <w:del w:id="297" w:author="Shah, Amit" w:date="2019-11-13T10:59:00Z">
+        <w:r>
+          <w:delText>.</w:delText>
+        </w:r>
+      </w:del>
+      <w:r>
+        <w:fldChar w:fldCharType="begin" w:fldLock="1"/>
+      </w:r>
+      <w:r>
+        <w:instrText>ADDIN CSL_CITATION {"citationItems":[{"id":"ITEM-1","itemData":{"DOI":"10.1038/nrcardio.2016.181","ISBN":"9780123739476","ISSN":"17595010","PMID":"20425245","abstract":"Depression often coexists with coronary heart disease and increases the risk of poor cardiac prognosis. The physiopathology of depression resembles that of chronic, severe stress. Because little research has evaluated the impact of depression treatment on cardiac events, there is no currently recommended depression-specific treatment to reduce cardiac risk. © 2007 Copyright © 2007 Elsevier Inc. All rights reserved.","author":[{"dropping-particle":"","family":"Carney","given":"Robert M.","non-dropping-particle":"","parse-names":false,"suffix":""},{"dropping-particle":"","family":"Freedland","given":"Kenneth E.","non-dropping-particle":"","parse-names":false,"suffix":""}],"container-title":"Nature Reviews Cardiology","id":"ITEM-1","issue":"3","issued":{"date-parts":[["2017","3","17"]]},"page":"145-155","title":"Depression and coronary heart disease","type":"article","volume":"14"},"uris":["http://www.mendeley.com/documents/?uuid=88cf80d2-ea65-4118-a6ce-41f627c6502b"]},{"id":"ITEM-2","itemData":{"DOI":"10.1016/S0165-0327(00)00338-4","ISBN":"0165-0327","ISSN":"01650327","PMID":"11163422","abstract":"In the present paper we present the outlines of a model that integrates autonomic, attentional, and affective systems into a functional and structural network that may help to guide us in our understanding of emotion regulation and dysregulation. We will emphasize the relationship between attentional regulation and affective processes and propose a group of underlying physiological systems that serve to integrate these functions in the service of self-regulation and adaptability of the organism. We will attempt to place this network in the context of dynamical systems models which involve feedback and feedforward circuits with special attention to negative feedback mechanisms, inhibitory processes, and their role in response selection. From a systems perspective, inhibitory processes can be viewed as negative feedback circuits that allow for the interruption of ongoing behavior and the re-deployment of resources to other tasks. When these negative feedback mechanisms are compromised, positive feedback loops may develop as a result (of dis-inhibition). From this perspective, the relative sympathetic activation seen in anxiety disorders may represent dis-inhibition due to faulty inhibitory mechanisms. © 2000 Elsevier Science B.V.","author":[{"dropping-particle":"","family":"Thayer","given":"Julian F.","non-dropping-particle":"","parse-names":false,"suffix":""},{"dropping-particle":"","family":"Lane","given":"Richard D.","non-dropping-particle":"","parse-names":false,"suffix":""}],"container-title":"Journal of Affective Disorders","id":"ITEM-2","issue":"3","issued":{"date-parts":[["2000"]]},"page":"201-216","title":"A model of neurovisceral integration in emotion regulation and dysregulation","type":"article-journal","volume":"61"},"uris":["http://www.mendeley.com/documents/?uuid=4b40ea97-a256-40a0-a1ad-ff5b9d6977bc"]},{"id":"ITEM-3","itemData":{"DOI":"10.1111/psyp.12319","ISSN":"14698986","abstract":"The neurovisceral integration hypothesis suggests in part that cerebral control of autonomic function conveys comparable control of executive function and, hence, correlation among vagally determined high frequency heart rate variability (HF-HRV), executive function, and regional cerebral blood flow (CBF). In 440 middle-aged men and women, resting HF-HRV was related to regional CBF derived from a resting arterial spin-labeled MRI scan and to seven neuropsychological tests of executive function. Despite some intercorrelations, regression modeling failed to support integrated central control of HF-HRV and executive function. Integration between autonomic and cognitive control appears more circumscribed than the general integration suggested by the neurovisceral integration hypothesis.","author":[{"dropping-particle":"","family":"Richard Jennings","given":"J.","non-dropping-particle":"","parse-names":false,"suffix":""},{"dropping-particle":"","family":"Allen","given":"Ben","non-dropping-particle":"","parse-names":false,"suffix":""},{"dropping-particle":"","family":"Gianaros","given":"Peter J","non-dropping-particle":"","parse-names":false,"suffix":""},{"dropping-particle":"","family":"Thayer","given":"Julian F","non-dropping-particle":"","parse-names":false,"suffix":""},{"dropping-particle":"","family":"Manuck","given":"Stephen B","non-dropping-particle":"","parse-names":false,"suffix":""}],"container-title":"Psychophysiology","id":"ITEM-3","issue":"2","issued":{"date-parts":[["2015"]]},"page":"214-224","title":"Focusing neurovisceral integration: Cognition, heart rate variability, and cerebral blood flow","type":"article-journal","volume":"52"},"uris":["http://www.mendeley.com/documents/?uuid=8f648ab2-ee70-48c8-b24e-f0b423e8bb6f"]},{"id":"ITEM-4","itemData":{"ISSN":"0195-668X","PMID":"8681998","abstract":"The intrinsic cardiac nervous system has been classically considered to contain only parasympathetic efferent postganglionic neurones which receive inputs from medullary parasympathetic efferent preganglionic neurones. In such a view, intrinsic cardiac ganglia act as simple relay stations of parasympathetic efferent neuronal input to the heart, the major autonomic control of the heart purported to reside solely in the brainstem and spinal cord. Data collected over the past two decades indicate that processing occurs within the mammalian intrinsic cardiac nervous system which involves afferent neurones, local circuit neurones (interconnecting neurones) as well as both sympathetic and parasympathetic efferent postganglionic neurones. As such, intrinsic cardiac ganglionic interactions represent the organ component of the hierarchy of intrathoracic nested feedback control loops which provide rapid and appropriate reflex coordination of efferent autonomic neuronal outflow to the heart. In such a concept, the intrinsic cardiac nervous system acts as a distributive processor, integrating parasympathetic and sympathetic efferent centrifugal information to the heart in addition to centripetal information arising from cardiac sensory neurites. A number of neurochemicals have been shown to influence the interneuronal interactions which occur within the intrathoracic cardiac nervous system. For instance, pharmacological interventions that modify b-adrenergic or angiotensin II receptors affect cardiomyocyte function not only directly, but indirectly by influencing the capacity of intrathoracic neurones to regulate cardiomyocytes. Thus, current pharmacological management of heart disease may influence cardiomyocyte function directly as well as indirectly secondary to modifying the cardiac nervous system. This review presents a brief summary of developing concepts about the role of the cardiac nervous system in regulating the normal heart. In addition, it provides some tentative ideas concerning the importance of this nervous system in cardiac disease states with a view to stimulating further interest in neural control of the heart so that appropriate neurocardiological strategies can be devised for the management of heart disease.","author":[{"dropping-particle":"","family":"Armour","given":"J Andrew","non-dropping-particle":"","parse-names":false,"suffix":""}],"container-title":"European heart journal","id":"ITEM-4","issue":"12","issued":{"date-parts":[["1999","12"]]},"page":"1751-2","title":"Myocardial ischaemia and the cardiac nervous system.","type":"article-journal","volume":"16"},"uris":["http://www.mendeley.com/documents/?uuid=78a5c08d-4413-4a17-bdd2-71274e1650f6"]}],"mendeley":{"formattedCitation":"&lt;sup&gt;1,30–32&lt;/sup&gt;","plainTextFormattedCitation":"1,30–32","previouslyFormattedCitation":"&lt;sup&gt;1,29–31&lt;/sup&gt;"},"properties":{"noteIndex":0},"schema":"https://github.com/citation-style-language/schema/raw/master/csl-citation.json"}</w:instrText>
+      </w:r>
+      <w:r>
+        <w:fldChar w:fldCharType="separate"/>
+      </w:r>
+      <w:r>
+        <w:rPr>
+          <w:noProof/>
+          <w:vertAlign w:val="superscript"/>
+        </w:rPr>
+        <w:t>1,30–32</w:t>
+      </w:r>
+      <w:r>
+        <w:fldChar w:fldCharType="end"/>
       </w:r>
       <w:r>
         <w:t xml:space="preserve"> </w:t>
       </w:r>
-      <w:r>
-        <w:t>occurs in both depression and CAD.</w:t>
+      <w:del w:id="298" w:author="Shah, Amit J. [5]" w:date="2019-11-13T10:51:00Z">
+        <w:r>
+          <w:delText xml:space="preserve">By elucidating the role of ANS dysfunction </w:delText>
+        </w:r>
+        <w:r>
+          <w:delText>as the mechanistic</w:delText>
+        </w:r>
+        <w:r>
+          <w:delText xml:space="preserve"> </w:delText>
+        </w:r>
+        <w:r>
+          <w:delText xml:space="preserve">link </w:delText>
+        </w:r>
+        <w:r>
+          <w:delText>underlying</w:delText>
+        </w:r>
+        <w:r>
+          <w:delText xml:space="preserve"> </w:delText>
+        </w:r>
+        <w:r>
+          <w:delText>depression and CAD</w:delText>
+        </w:r>
+      </w:del>
+      <w:ins w:id="299" w:author="Shah, Amit J. [5]" w:date="2019-11-13T10:51:00Z">
+        <w:r>
+          <w:t xml:space="preserve">Collectively, our work can help lay the groundwork for future clinical trials on ANS therapies such as </w:t>
+        </w:r>
+      </w:ins>
+      <w:del w:id="300" w:author="Shah, Amit J. [5]" w:date="2019-11-13T10:52:00Z">
+        <w:r>
+          <w:delText xml:space="preserve">, we </w:delText>
+        </w:r>
+        <w:r>
+          <w:delText>can</w:delText>
+        </w:r>
+        <w:r>
+          <w:delText xml:space="preserve"> assess the potential</w:delText>
+        </w:r>
+        <w:r>
+          <w:delText xml:space="preserve"> </w:delText>
+        </w:r>
+        <w:r>
+          <w:delText>of interventions that target the ANS</w:delText>
+        </w:r>
+        <w:r>
+          <w:delText>,</w:delText>
+        </w:r>
+        <w:r>
+          <w:delText xml:space="preserve"> such as </w:delText>
+        </w:r>
+      </w:del>
+      <w:r>
+        <w:t>vagal nerve stimulation</w:t>
+      </w:r>
+      <w:ins w:id="301" w:author="Shah, Amit J. [5]" w:date="2019-11-13T10:52:00Z">
+        <w:r>
+          <w:t>, and also help bridge the gap in gender disparities in both depression and CAD</w:t>
+        </w:r>
+      </w:ins>
+      <w:r>
+        <w:t>.</w:t>
       </w:r>
       <w:r>
         <w:fldChar w:fldCharType="begin" w:fldLock="1"/>
       </w:r>
       <w:r>
-        <w:instrText>ADDIN CSL_CITATION {"citationItems":[{"id":"ITEM-1","itemData":{"DOI":"10.1038/nrcardio.2016.181","ISBN":"9780123739476","ISSN":"17595010","PMID":"20425245","abstract":"Depression often coexists with coronary heart disease and increases the risk of poor cardiac prognosis. The physiopathology of depression resembles that of chronic, severe stress. Because little research has evaluated the impact of depression treatment on cardiac events, there is no currently recommended depression-specific treatment to reduce cardiac risk. © 2007 Copyright © 2007 Elsevier Inc. All rights reserved.","author":[{"dropping-particle":"","family":"Carney","given":"Robert M.","non-dropping-particle":"","parse-names":false,"suffix":""},{"dropping-particle":"","family":"Freedland","given":"Kenneth E.","non-dropping-particle":"","parse-names":false,"suffix":""}],"container-title":"Nature Reviews Cardiology","id":"ITEM-1","issue":"3","issued":{"date-parts":[["2017","3","17"]]},"page":"145-155","title":"Depression and coronary heart disease","type":"article","volume":"14"},"uris":["http://www.mendeley.com/documents/?uuid=88cf80d2-ea65-4118-a6ce-41f627c6502b"]},{"id":"ITEM-2","itemData":{"DOI":"10.1016/S0165-0327(00)00338-4","ISBN":"0165-0327","ISSN":"01650327","PMID":"11163422","abstract":"In the present paper we present the outlines of a model that integrates autonomic, attentional, and affective systems into a functional and structural network that may help to guide us in our understanding of emotion regulation and dysregulation. We will emphasize the relationship between attentional regulation and affective processes and propose a group of underlying physiological systems that serve to integrate these functions in the service of self-regulation and adaptability of the organism. We will attempt to place this network in the context of dynamical systems models which involve feedback and feedforward circuits with special attention to negative feedback mechanisms, inhibitory processes, and their role in response selection. From a systems perspective, inhibitory processes can be viewed as negative feedback circuits that allow for the interruption of ongoing behavior and the re-deployment of resources to other tasks. When these negative feedback mechanisms are compromised, positive feedback loops may develop as a result (of dis-inhibition). From this perspective, the relative sympathetic activation seen in anxiety disorders may represent dis-inhibition due to faulty inhibitory mechanisms. © 2000 Elsevier Science B.V.","author":[{"dropping-particle":"","family":"Thayer","given":"Julian F.","non-dropping-particle":"","parse-names":false,"suffix":""},{"dropping-particle":"","family":"Lane","given":"Richard D.","non-dropping-particle":"","parse-names":false,"suffix":""}],"container-title":"Journal of Affective Disorders","id":"ITEM-2","issue":"3","issued":{"date-parts":[["2000"]]},"page":"201-216","title":"A model of neurovisceral integration in emotion regulation and dysregulation","type":"article-journal","volume":"61"},"uris":["http://www.mendeley.com/documents/?uuid=4b40ea97-a256-40a0-a1ad-ff5b9d6977bc"]},{"id":"ITEM-3","itemData":{"DOI":"10.1111/psyp.12319","ISSN":"14698986","abstract":"The neurovisceral integration hypothesis suggests in part that cerebral control of autonomic function conveys comparable control of executive function and, hence, correlation among vagally determined high frequency heart rate variability (HF-HRV), executive function, and regional cerebral blood flow (CBF). In 440 middle-aged men and women, resting HF-HRV was related to regional CBF derived from a resting arterial spin-labeled MRI scan and to seven neuropsychological tests of executive function. Despite some intercorrelations, regression modeling failed to support integrated central control of HF-HRV and executive function. Integration between autonomic and cognitive control appears more circumscribed than the general integration suggested by the neurovisceral integration hypothesis.","author":[{"dropping-particle":"","family":"Richard Jennings","given":"J.","non-dropping-particle":"","parse-names":false,"suffix":""},{"dropping-particle":"","family":"Allen","given":"Ben","non-dropping-particle":"","parse-names":false,"suffix":""},{"dropping-particle":"","family":"Gianaros","given":"Peter J","non-dropping-particle":"","parse-names":false,"suffix":""},{"dropping-particle":"","family":"Thayer","given":"Julian F","non-dropping-particle":"","parse-names":false,"suffix":""},{"dropping-particle":"","family":"Manuck","given":"Stephen B","non-dropping-particle":"","parse-names":false,"suffix":""}],"container-title":"Psychophysiology","id":"ITEM-3","issue":"2","issued":{"date-parts":[["2015"]]},"page":"214-224","title":"Focusing neurovisceral integration: Cognition, heart rate variability, and cerebral blood flow","type":"article-journal","volume":"52"},"uris":["http://www.mendeley.com/documents/?uuid=8f648ab2-ee70-48c8-b24e-f0b423e8bb6f"]},{"id":"ITEM-4","itemData":{"ISSN":"0195-668X","PMID":"8681998","abstract":"The intrinsic cardiac nervous system has been classically considered to contain only parasympathetic efferent postganglionic neurones which receive inputs from medullary parasympathetic efferent preganglionic neurones. In such a view, intrinsic cardiac ganglia act as simple relay stations of parasympathetic efferent neuronal input to the heart, the major autonomic control of the heart purported to reside solely in the brainstem and spinal cord. Data collected over the past two decades indicate that processing occurs within the mammalian intrinsic cardiac nervous system which involves afferent neurones, local circuit neurones (interconnecting neurones) as well as both sympathetic and parasympathetic efferent postganglionic neurones. As such, intrinsic cardiac ganglionic interactions represent the organ component of the hierarchy of intrathoracic nested feedback control loops which provide rapid and appropriate reflex coordination of efferent autonomic neuronal outflow to the heart. In such a concept, the intrinsic cardiac nervous system acts as a distributive processor, integrating parasympathetic and sympathetic efferent centrifugal information to the heart in addition to centripetal information arising from cardiac sensory neurites. A number of neurochemicals have been shown to influence the interneuronal interactions which occur within the intrathoracic cardiac nervous system. For instance, pharmacological interventions that modify b-adrenergic or angiotensin II receptors affect cardiomyocyte function not only directly, but indirectly by influencing the capacity of intrathoracic neurones to regulate cardiomyocytes. Thus, current pharmacological management of heart disease may influence cardiomyocyte function directly as well as indirectly secondary to modifying the cardiac nervous system. This review presents a brief summary of developing concepts about the role of the cardiac nervous system in regulating the normal heart. In addition, it provides some tentative ideas concerning the importance of this nervous system in cardiac disease states with a view to stimulating further interest in neural control of the heart so that appropriate neurocardiological strategies can be devised for the management of heart disease.","author":[{"dropping-particle":"","family":"Armour","given":"J Andrew","non-dropping-particle":"","parse-names":false,"suffix":""}],"container-title":"European heart journal","id":"ITEM-4","issue":"12","issued":{"date-parts":[["1999","12"]]},"page":"1751-2","title":"Myocardial ischaemia and the cardiac nervous system.","type":"article-journal","volume":"16"},"uris":["http://www.mendeley.com/documents/?uuid=78a5c08d-4413-4a17-bdd2-71274e1650f6"]}],"mendeley":{"formattedCitation":"&lt;sup&gt;1,30–32&lt;/sup&gt;","plainTextFormattedCitation":"1,30–32","previouslyFormattedCitation":"&lt;sup&gt;1,29–31&lt;/sup&gt;"},"properties":{"noteIndex":0},"schema":"https://github.com/citation-style-language/schema/raw/master/csl-citation.json"}</w:instrText>
+        <w:instrText>ADDIN CSL_CITATION {"citationItems":[{"id":"ITEM-1","itemData":{"DOI":"10.2147/JIR.S163248","ISSN":"11787031","abstract":"In this review, we provide an overview of the US Food and Drug Administration (FDA)- approved clinical uses of vagus nerve stimulation (VNS) as well as information about the ongoing studies and preclinical research to expand the use of VNS to additional applications. VNS is currently FDA approved for therapeutic use in patients aged &gt;12 years with drug-resistant epilepsy and depression. Recent studies of VNS in in vivo systems have shown that it has anti-inflammatory properties which has led to more preclinical research aimed at expanding VNS treatment across a wider range of inflammatory disorders. Although the signaling pathway and mechanism by which VNS affects inflammation remain unknown, VNS has shown promising results in treating chronic inflammatory disorders such as sepsis, lung injury, rheumatoid arthritis (RA), and diabetes. It is also being used to control pain in fibromyalgia and migraines. This new preclinical research shows that VNS bears the promise of being applied to a wider range of therapeutic applications.","author":[{"dropping-particle":"","family":"Johnson","given":"Rhaya L.","non-dropping-particle":"","parse-names":false,"suffix":""},{"dropping-particle":"","family":"Wilson","given":"Christopher G.","non-dropping-particle":"","parse-names":false,"suffix":""}],"container-title":"Journal of Inflammation Research","id":"ITEM-1","issued":{"date-parts":[["2018","5","16"]]},"page":"203-213","publisher":"Dove Medical Press Ltd","title":"A review of vagus nerve stimulation as a therapeutic intervention","type":"article","volume":"11"},"uris":["http://www.mendeley.com/documents/?uuid=4a141b2e-368f-3cdb-a015-d23efa212cea"]}],"mendeley":{"formattedCitation":"&lt;sup&gt;33&lt;/sup&gt;","plainTextFormattedCitation":"33","previouslyFormattedCitation":"&lt;sup&gt;32&lt;/sup&gt;"},"properties":{"noteIndex":0},"schema":"https://github.com/citation-style-language/schema/raw/master/csl-citation.json"}</w:instrText>
       </w:r>
       <w:r>
         <w:fldChar w:fldCharType="separate"/>
@@ -1257,7 +3038,7 @@
           <w:noProof/>
           <w:vertAlign w:val="superscript"/>
         </w:rPr>
-        <w:t>1,30–32</w:t>
+        <w:t>33</w:t>
       </w:r>
       <w:r>
         <w:fldChar w:fldCharType="end"/>
@@ -1265,88 +3046,22 @@
       <w:r>
         <w:t xml:space="preserve"> </w:t>
       </w:r>
-      <w:r>
-        <w:t xml:space="preserve">By elucidating the role of ANS dysfunction </w:t>
-      </w:r>
-      <w:r>
-        <w:t>as the mechanistic</w:t>
-      </w:r>
-      <w:r>
-        <w:t xml:space="preserve"> </w:t>
-      </w:r>
-      <w:r>
-        <w:t xml:space="preserve">link </w:t>
-      </w:r>
-      <w:r>
-        <w:t>underlying</w:t>
-      </w:r>
-      <w:r>
-        <w:t xml:space="preserve"> </w:t>
-      </w:r>
-      <w:r>
-        <w:t xml:space="preserve">depression and CAD, we </w:t>
-      </w:r>
-      <w:r>
-        <w:t>can</w:t>
-      </w:r>
-      <w:r>
-        <w:t xml:space="preserve"> assess the potential</w:t>
-      </w:r>
-      <w:r>
-        <w:t xml:space="preserve"> </w:t>
-      </w:r>
-      <w:r>
-        <w:t>of interventions that target the ANS</w:t>
-      </w:r>
-      <w:r>
-        <w:t>,</w:t>
-      </w:r>
-      <w:r>
-        <w:t xml:space="preserve"> suc</w:t>
-      </w:r>
-      <w:bookmarkStart w:id="0" w:name="_GoBack"/>
-      <w:bookmarkEnd w:id="0"/>
-      <w:r>
-        <w:t>h as vagal nerve stimulation.</w:t>
-      </w:r>
-      <w:r>
-        <w:fldChar w:fldCharType="begin" w:fldLock="1"/>
-      </w:r>
-      <w:r>
-        <w:instrText>ADDIN CSL_CITATION {"citationItems":[{"id":"ITEM-1","itemData":{"DOI":"10.2147/JIR.S163248","ISSN":"11787031","abstract":"In this review, we provide an overview of the US Food and Drug Administration (FDA)- approved clinical uses of vagus nerve stimulation (VNS) as well as information about the ongoing studies and preclinical research to expand the use of VNS to additional applications. VNS is currently FDA approved for therapeutic use in patients aged &gt;12 years with drug-resistant epilepsy and depression. Recent studies of VNS in in vivo systems have shown that it has anti-inflammatory properties which has led to more preclinical research aimed at expanding VNS treatment across a wider range of inflammatory disorders. Although the signaling pathway and mechanism by which VNS affects inflammation remain unknown, VNS has shown promising results in treating chronic inflammatory disorders such as sepsis, lung injury, rheumatoid arthritis (RA), and diabetes. It is also being used to control pain in fibromyalgia and migraines. This new preclinical research shows that VNS bears the promise of being applied to a wider range of therapeutic applications.","author":[{"dropping-particle":"","family":"Johnson","given":"Rhaya L.","non-dropping-particle":"","parse-names":false,"suffix":""},{"dropping-particle":"","family":"Wilson","given":"Christopher G.","non-dropping-particle":"","parse-names":false,"suffix":""}],"container-title":"Journal of Inflammation Research","id":"ITEM-1","issued":{"date-parts":[["2018","5","16"]]},"page":"203-213","publisher":"Dove Medical Press Ltd","title":"A review of vagus nerve stimulation as a therapeutic intervention","type":"article","volume":"11"},"uris":["http://www.mendeley.com/documents/?uuid=4a141b2e-368f-3cdb-a015-d23efa212cea"]}],"mendeley":{"formattedCitation":"&lt;sup&gt;33&lt;/sup&gt;","plainTextFormattedCitation":"33","previouslyFormattedCitation":"&lt;sup&gt;32&lt;/sup&gt;"},"properties":{"noteIndex":0},"schema":"https://github.com/citation-style-language/schema/raw/master/csl-citation.json"}</w:instrText>
-      </w:r>
-      <w:r>
-        <w:fldChar w:fldCharType="separate"/>
-      </w:r>
-      <w:r>
-        <w:rPr>
-          <w:noProof/>
-          <w:vertAlign w:val="superscript"/>
-        </w:rPr>
-        <w:t>33</w:t>
-      </w:r>
-      <w:r>
-        <w:fldChar w:fldCharType="end"/>
-      </w:r>
-      <w:r>
-        <w:t xml:space="preserve"> </w:t>
-      </w:r>
-      <w:r>
-        <w:t>The F32 will allow me t</w:t>
-      </w:r>
-      <w:r>
-        <w:t>o expand on my TL1 award t</w:t>
-      </w:r>
-      <w:r>
-        <w:t xml:space="preserve">o work with experts in mental health and cardiovascular pathophysiology (Drs. Viola Vaccarino, Amit Shah) and </w:t>
-      </w:r>
-      <w:r>
-        <w:lastRenderedPageBreak/>
-        <w:t>cardiovascular epidemiology (Dr. Alvaro Alonso)</w:t>
-      </w:r>
-      <w:r>
-        <w:t>, and prepare me for an early career development award on improving cardiovascular outcomes in patients with psychological disorders.</w:t>
-      </w:r>
+      <w:moveFromRangeStart w:id="302" w:author="Shah, Amit J. [5]" w:date="2019-11-13T10:50:00Z" w:name="move24534634"/>
+      <w:moveFrom w:id="303" w:author="Shah, Amit J. [5]" w:date="2019-11-13T10:50:00Z">
+        <w:r>
+          <w:t>The F32 will allow me t</w:t>
+        </w:r>
+        <w:r>
+          <w:t>o expand on my TL1 award t</w:t>
+        </w:r>
+        <w:r>
+          <w:t>o work with experts in mental health and cardiovascular pathophysiology (Drs. Viola Vaccarino, Amit Shah) and cardiovascular epidemiology (Dr. Alvaro Alonso)</w:t>
+        </w:r>
+        <w:r>
+          <w:t>, and prepare me for an early career development award on improving cardiovascular outcomes in patients with psychological disorders.</w:t>
+        </w:r>
+      </w:moveFrom>
+      <w:moveFromRangeEnd w:id="302"/>
       <w:r>
         <w:rPr>
           <w:b/>
@@ -2855,8 +4570,138 @@
 </w:document>
 </file>
 
+<file path=word/comments.xml><?xml version="1.0" encoding="utf-8"?>
+<w:comments xmlns:wpc="http://schemas.microsoft.com/office/word/2010/wordprocessingCanvas" xmlns:cx="http://schemas.microsoft.com/office/drawing/2014/chartex" xmlns:cx1="http://schemas.microsoft.com/office/drawing/2015/9/8/chartex" xmlns:mc="http://schemas.openxmlformats.org/markup-compatibility/2006" xmlns:o="urn:schemas-microsoft-com:office:office" xmlns:r="http://schemas.openxmlformats.org/officeDocument/2006/relationships" xmlns:m="http://schemas.openxmlformats.org/officeDocument/2006/math" xmlns:v="urn:schemas-microsoft-com:vml" xmlns:wp14="http://schemas.microsoft.com/office/word/2010/wordprocessingDrawing" xmlns:wp="http://schemas.openxmlformats.org/drawingml/2006/wordprocessingDrawing" xmlns:w10="urn:schemas-microsoft-com:office:word" xmlns:w="http://schemas.openxmlformats.org/wordprocessingml/2006/main" xmlns:w14="http://schemas.microsoft.com/office/word/2010/wordml" xmlns:w15="http://schemas.microsoft.com/office/word/2012/wordml" xmlns:w16se="http://schemas.microsoft.com/office/word/2015/wordml/symex" xmlns:wpg="http://schemas.microsoft.com/office/word/2010/wordprocessingGroup" xmlns:wpi="http://schemas.microsoft.com/office/word/2010/wordprocessingInk" xmlns:wne="http://schemas.microsoft.com/office/word/2006/wordml" xmlns:wps="http://schemas.microsoft.com/office/word/2010/wordprocessingShape" mc:Ignorable="w14 w15 w16se wp14">
+  <w:comment w:id="12" w:author="Shah, Amit J. [2]" w:date="2019-11-13T09:52:00Z" w:initials="SA">
+    <w:p>
+      <w:pPr>
+        <w:pStyle w:val="CommentText"/>
+      </w:pPr>
+      <w:r>
+        <w:rPr>
+          <w:rStyle w:val="CommentReference"/>
+        </w:rPr>
+        <w:annotationRef/>
+      </w:r>
+      <w:hyperlink r:id="rId1" w:history="1">
+        <w:r>
+          <w:rPr>
+            <w:rStyle w:val="Hyperlink"/>
+          </w:rPr>
+          <w:t>https://jamanetwork.com/journals/jama/article-abstract/2618635</w:t>
+        </w:r>
+      </w:hyperlink>
+    </w:p>
+  </w:comment>
+  <w:comment w:id="15" w:author="Shah, Amit J. [4]" w:date="2019-11-13T09:54:00Z" w:initials="SA">
+    <w:p>
+      <w:pPr>
+        <w:pStyle w:val="CommentText"/>
+      </w:pPr>
+      <w:r>
+        <w:rPr>
+          <w:rStyle w:val="CommentReference"/>
+        </w:rPr>
+        <w:annotationRef/>
+      </w:r>
+      <w:hyperlink r:id="rId2" w:history="1">
+        <w:r>
+          <w:rPr>
+            <w:rStyle w:val="Hyperlink"/>
+          </w:rPr>
+          <w:t>https://www.sciencedirect.com/science/article/abs/pii/S0167527316321842</w:t>
+        </w:r>
+      </w:hyperlink>
+    </w:p>
+  </w:comment>
+  <w:comment w:id="133" w:author="Shah, Amit J. [3]" w:date="2019-11-13T10:15:00Z" w:initials="SA">
+    <w:p>
+      <w:pPr>
+        <w:pStyle w:val="CommentText"/>
+      </w:pPr>
+      <w:r>
+        <w:rPr>
+          <w:rStyle w:val="CommentReference"/>
+        </w:rPr>
+        <w:annotationRef/>
+      </w:r>
+      <w:r>
+        <w:t>Perhaps move these references to the sentence before</w:t>
+      </w:r>
+    </w:p>
+  </w:comment>
+  <w:comment w:id="189" w:author="Shah, Amit J." w:date="2019-11-13T10:34:00Z" w:initials="SA">
+    <w:p>
+      <w:pPr>
+        <w:pStyle w:val="CommentText"/>
+      </w:pPr>
+      <w:r>
+        <w:rPr>
+          <w:rStyle w:val="CommentReference"/>
+        </w:rPr>
+        <w:annotationRef/>
+      </w:r>
+      <w:hyperlink r:id="rId3" w:history="1">
+        <w:r>
+          <w:rPr>
+            <w:rStyle w:val="Hyperlink"/>
+          </w:rPr>
+          <w:t>https://www.ncbi.nlm.nih.gov/pubmed/29459465</w:t>
+        </w:r>
+      </w:hyperlink>
+    </w:p>
+  </w:comment>
+  <w:comment w:id="209" w:author="Shah, Amit J. [6]" w:date="2019-11-13T10:42:00Z" w:initials="SA">
+    <w:p>
+      <w:pPr>
+        <w:pStyle w:val="CommentText"/>
+      </w:pPr>
+      <w:r>
+        <w:rPr>
+          <w:rStyle w:val="CommentReference"/>
+        </w:rPr>
+        <w:annotationRef/>
+      </w:r>
+      <w:r>
+        <w:t>This will be more feasible</w:t>
+      </w:r>
+      <w:r>
+        <w:t xml:space="preserve"> – 2 patients per week. Need at least 25 women &lt; 60 years of age, which may be a challenge</w:t>
+      </w:r>
+    </w:p>
+  </w:comment>
+  <w:comment w:id="257" w:author="Shah, Amit J. [5]" w:date="2019-11-13T10:56:00Z" w:initials="SA">
+    <w:p>
+      <w:pPr>
+        <w:pStyle w:val="CommentText"/>
+      </w:pPr>
+      <w:r>
+        <w:rPr>
+          <w:rStyle w:val="CommentReference"/>
+        </w:rPr>
+        <w:annotationRef/>
+      </w:r>
+      <w:r>
+        <w:t>There is a spacing issue here</w:t>
+      </w:r>
+    </w:p>
+  </w:comment>
+</w:comments>
+</file>
+
+<file path=word/commentsExtended.xml><?xml version="1.0" encoding="utf-8"?>
+<w15:commentsEx xmlns:wpc="http://schemas.microsoft.com/office/word/2010/wordprocessingCanvas" xmlns:cx="http://schemas.microsoft.com/office/drawing/2014/chartex" xmlns:cx1="http://schemas.microsoft.com/office/drawing/2015/9/8/chartex" xmlns:mc="http://schemas.openxmlformats.org/markup-compatibility/2006" xmlns:o="urn:schemas-microsoft-com:office:office" xmlns:r="http://schemas.openxmlformats.org/officeDocument/2006/relationships" xmlns:m="http://schemas.openxmlformats.org/officeDocument/2006/math" xmlns:v="urn:schemas-microsoft-com:vml" xmlns:wp14="http://schemas.microsoft.com/office/word/2010/wordprocessingDrawing" xmlns:wp="http://schemas.openxmlformats.org/drawingml/2006/wordprocessingDrawing" xmlns:w10="urn:schemas-microsoft-com:office:word" xmlns:w="http://schemas.openxmlformats.org/wordprocessingml/2006/main" xmlns:w14="http://schemas.microsoft.com/office/word/2010/wordml" xmlns:w15="http://schemas.microsoft.com/office/word/2012/wordml" xmlns:w16se="http://schemas.microsoft.com/office/word/2015/wordml/symex" xmlns:wpg="http://schemas.microsoft.com/office/word/2010/wordprocessingGroup" xmlns:wpi="http://schemas.microsoft.com/office/word/2010/wordprocessingInk" xmlns:wne="http://schemas.microsoft.com/office/word/2006/wordml" xmlns:wps="http://schemas.microsoft.com/office/word/2010/wordprocessingShape" mc:Ignorable="w14 w15 w16se wp14">
+  <w15:commentEx w15:paraId="565AA729" w15:done="0"/>
+  <w15:commentEx w15:paraId="2BE8106B" w15:done="0"/>
+  <w15:commentEx w15:paraId="60178CB0" w15:done="0"/>
+  <w15:commentEx w15:paraId="4ED9FB0D" w15:done="0"/>
+  <w15:commentEx w15:paraId="4B98DD77" w15:done="0"/>
+  <w15:commentEx w15:paraId="66D5DA32" w15:done="0"/>
+</w15:commentsEx>
+</file>
+
 <file path=word/endnotes.xml><?xml version="1.0" encoding="utf-8"?>
-<w:endnotes xmlns:wpc="http://schemas.microsoft.com/office/word/2010/wordprocessingCanvas" xmlns:cx="http://schemas.microsoft.com/office/drawing/2014/chartex" xmlns:cx1="http://schemas.microsoft.com/office/drawing/2015/9/8/chartex" xmlns:cx2="http://schemas.microsoft.com/office/drawing/2015/10/21/chartex" xmlns:cx3="http://schemas.microsoft.com/office/drawing/2016/5/9/chartex" xmlns:cx4="http://schemas.microsoft.com/office/drawing/2016/5/10/chartex" xmlns:cx5="http://schemas.microsoft.com/office/drawing/2016/5/11/chartex" xmlns:cx6="http://schemas.microsoft.com/office/drawing/2016/5/12/chartex" xmlns:cx7="http://schemas.microsoft.com/office/drawing/2016/5/13/chartex" xmlns:cx8="http://schemas.microsoft.com/office/drawing/2016/5/14/chartex" xmlns:mc="http://schemas.openxmlformats.org/markup-compatibility/2006" xmlns:aink="http://schemas.microsoft.com/office/drawing/2016/ink" xmlns:am3d="http://schemas.microsoft.com/office/drawing/2017/model3d" xmlns:o="urn:schemas-microsoft-com:office:office" xmlns:r="http://schemas.openxmlformats.org/officeDocument/2006/relationships" xmlns:m="http://schemas.openxmlformats.org/officeDocument/2006/math" xmlns:v="urn:schemas-microsoft-com:vml" xmlns:wp14="http://schemas.microsoft.com/office/word/2010/wordprocessingDrawing" xmlns:wp="http://schemas.openxmlformats.org/drawingml/2006/wordprocessingDrawing" xmlns:w10="urn:schemas-microsoft-com:office:word" xmlns:w="http://schemas.openxmlformats.org/wordprocessingml/2006/main" xmlns:w14="http://schemas.microsoft.com/office/word/2010/wordml" xmlns:w15="http://schemas.microsoft.com/office/word/2012/wordml" xmlns:w16cid="http://schemas.microsoft.com/office/word/2016/wordml/cid" xmlns:w16se="http://schemas.microsoft.com/office/word/2015/wordml/symex" xmlns:wpg="http://schemas.microsoft.com/office/word/2010/wordprocessingGroup" xmlns:wpi="http://schemas.microsoft.com/office/word/2010/wordprocessingInk" xmlns:wne="http://schemas.microsoft.com/office/word/2006/wordml" xmlns:wps="http://schemas.microsoft.com/office/word/2010/wordprocessingShape" mc:Ignorable="w14 w15 w16se w16cid wp14">
+<w:endnotes xmlns:wpc="http://schemas.microsoft.com/office/word/2010/wordprocessingCanvas" xmlns:cx="http://schemas.microsoft.com/office/drawing/2014/chartex" xmlns:cx1="http://schemas.microsoft.com/office/drawing/2015/9/8/chartex" xmlns:mc="http://schemas.openxmlformats.org/markup-compatibility/2006" xmlns:o="urn:schemas-microsoft-com:office:office" xmlns:r="http://schemas.openxmlformats.org/officeDocument/2006/relationships" xmlns:m="http://schemas.openxmlformats.org/officeDocument/2006/math" xmlns:v="urn:schemas-microsoft-com:vml" xmlns:wp14="http://schemas.microsoft.com/office/word/2010/wordprocessingDrawing" xmlns:wp="http://schemas.openxmlformats.org/drawingml/2006/wordprocessingDrawing" xmlns:w10="urn:schemas-microsoft-com:office:word" xmlns:w="http://schemas.openxmlformats.org/wordprocessingml/2006/main" xmlns:w14="http://schemas.microsoft.com/office/word/2010/wordml" xmlns:w15="http://schemas.microsoft.com/office/word/2012/wordml" xmlns:w16se="http://schemas.microsoft.com/office/word/2015/wordml/symex" xmlns:wpg="http://schemas.microsoft.com/office/word/2010/wordprocessingGroup" xmlns:wpi="http://schemas.microsoft.com/office/word/2010/wordprocessingInk" xmlns:wne="http://schemas.microsoft.com/office/word/2006/wordml" xmlns:wps="http://schemas.microsoft.com/office/word/2010/wordprocessingShape" mc:Ignorable="w14 w15 w16se wp14">
   <w:endnote w:type="separator" w:id="-1">
     <w:p>
       <w:r>
@@ -2875,7 +4720,7 @@
 </file>
 
 <file path=word/footnotes.xml><?xml version="1.0" encoding="utf-8"?>
-<w:footnotes xmlns:wpc="http://schemas.microsoft.com/office/word/2010/wordprocessingCanvas" xmlns:cx="http://schemas.microsoft.com/office/drawing/2014/chartex" xmlns:cx1="http://schemas.microsoft.com/office/drawing/2015/9/8/chartex" xmlns:cx2="http://schemas.microsoft.com/office/drawing/2015/10/21/chartex" xmlns:cx3="http://schemas.microsoft.com/office/drawing/2016/5/9/chartex" xmlns:cx4="http://schemas.microsoft.com/office/drawing/2016/5/10/chartex" xmlns:cx5="http://schemas.microsoft.com/office/drawing/2016/5/11/chartex" xmlns:cx6="http://schemas.microsoft.com/office/drawing/2016/5/12/chartex" xmlns:cx7="http://schemas.microsoft.com/office/drawing/2016/5/13/chartex" xmlns:cx8="http://schemas.microsoft.com/office/drawing/2016/5/14/chartex" xmlns:mc="http://schemas.openxmlformats.org/markup-compatibility/2006" xmlns:aink="http://schemas.microsoft.com/office/drawing/2016/ink" xmlns:am3d="http://schemas.microsoft.com/office/drawing/2017/model3d" xmlns:o="urn:schemas-microsoft-com:office:office" xmlns:r="http://schemas.openxmlformats.org/officeDocument/2006/relationships" xmlns:m="http://schemas.openxmlformats.org/officeDocument/2006/math" xmlns:v="urn:schemas-microsoft-com:vml" xmlns:wp14="http://schemas.microsoft.com/office/word/2010/wordprocessingDrawing" xmlns:wp="http://schemas.openxmlformats.org/drawingml/2006/wordprocessingDrawing" xmlns:w10="urn:schemas-microsoft-com:office:word" xmlns:w="http://schemas.openxmlformats.org/wordprocessingml/2006/main" xmlns:w14="http://schemas.microsoft.com/office/word/2010/wordml" xmlns:w15="http://schemas.microsoft.com/office/word/2012/wordml" xmlns:w16cid="http://schemas.microsoft.com/office/word/2016/wordml/cid" xmlns:w16se="http://schemas.microsoft.com/office/word/2015/wordml/symex" xmlns:wpg="http://schemas.microsoft.com/office/word/2010/wordprocessingGroup" xmlns:wpi="http://schemas.microsoft.com/office/word/2010/wordprocessingInk" xmlns:wne="http://schemas.microsoft.com/office/word/2006/wordml" xmlns:wps="http://schemas.microsoft.com/office/word/2010/wordprocessingShape" mc:Ignorable="w14 w15 w16se w16cid wp14">
+<w:footnotes xmlns:wpc="http://schemas.microsoft.com/office/word/2010/wordprocessingCanvas" xmlns:cx="http://schemas.microsoft.com/office/drawing/2014/chartex" xmlns:cx1="http://schemas.microsoft.com/office/drawing/2015/9/8/chartex" xmlns:mc="http://schemas.openxmlformats.org/markup-compatibility/2006" xmlns:o="urn:schemas-microsoft-com:office:office" xmlns:r="http://schemas.openxmlformats.org/officeDocument/2006/relationships" xmlns:m="http://schemas.openxmlformats.org/officeDocument/2006/math" xmlns:v="urn:schemas-microsoft-com:vml" xmlns:wp14="http://schemas.microsoft.com/office/word/2010/wordprocessingDrawing" xmlns:wp="http://schemas.openxmlformats.org/drawingml/2006/wordprocessingDrawing" xmlns:w10="urn:schemas-microsoft-com:office:word" xmlns:w="http://schemas.openxmlformats.org/wordprocessingml/2006/main" xmlns:w14="http://schemas.microsoft.com/office/word/2010/wordml" xmlns:w15="http://schemas.microsoft.com/office/word/2012/wordml" xmlns:w16se="http://schemas.microsoft.com/office/word/2015/wordml/symex" xmlns:wpg="http://schemas.microsoft.com/office/word/2010/wordprocessingGroup" xmlns:wpi="http://schemas.microsoft.com/office/word/2010/wordprocessingInk" xmlns:wne="http://schemas.microsoft.com/office/word/2006/wordml" xmlns:wps="http://schemas.microsoft.com/office/word/2010/wordprocessingShape" mc:Ignorable="w14 w15 w16se wp14">
   <w:footnote w:type="separator" w:id="-1">
     <w:p>
       <w:r>
@@ -2894,7 +4739,7 @@
 </file>
 
 <file path=word/numbering.xml><?xml version="1.0" encoding="utf-8"?>
-<w:numbering xmlns:wpc="http://schemas.microsoft.com/office/word/2010/wordprocessingCanvas" xmlns:cx="http://schemas.microsoft.com/office/drawing/2014/chartex" xmlns:cx1="http://schemas.microsoft.com/office/drawing/2015/9/8/chartex" xmlns:cx2="http://schemas.microsoft.com/office/drawing/2015/10/21/chartex" xmlns:cx3="http://schemas.microsoft.com/office/drawing/2016/5/9/chartex" xmlns:cx4="http://schemas.microsoft.com/office/drawing/2016/5/10/chartex" xmlns:cx5="http://schemas.microsoft.com/office/drawing/2016/5/11/chartex" xmlns:cx6="http://schemas.microsoft.com/office/drawing/2016/5/12/chartex" xmlns:cx7="http://schemas.microsoft.com/office/drawing/2016/5/13/chartex" xmlns:cx8="http://schemas.microsoft.com/office/drawing/2016/5/14/chartex" xmlns:mc="http://schemas.openxmlformats.org/markup-compatibility/2006" xmlns:aink="http://schemas.microsoft.com/office/drawing/2016/ink" xmlns:am3d="http://schemas.microsoft.com/office/drawing/2017/model3d" xmlns:o="urn:schemas-microsoft-com:office:office" xmlns:r="http://schemas.openxmlformats.org/officeDocument/2006/relationships" xmlns:m="http://schemas.openxmlformats.org/officeDocument/2006/math" xmlns:v="urn:schemas-microsoft-com:vml" xmlns:wp14="http://schemas.microsoft.com/office/word/2010/wordprocessingDrawing" xmlns:wp="http://schemas.openxmlformats.org/drawingml/2006/wordprocessingDrawing" xmlns:w10="urn:schemas-microsoft-com:office:word" xmlns:w="http://schemas.openxmlformats.org/wordprocessingml/2006/main" xmlns:w14="http://schemas.microsoft.com/office/word/2010/wordml" xmlns:w15="http://schemas.microsoft.com/office/word/2012/wordml" xmlns:w16cid="http://schemas.microsoft.com/office/word/2016/wordml/cid" xmlns:w16se="http://schemas.microsoft.com/office/word/2015/wordml/symex" xmlns:wpg="http://schemas.microsoft.com/office/word/2010/wordprocessingGroup" xmlns:wpi="http://schemas.microsoft.com/office/word/2010/wordprocessingInk" xmlns:wne="http://schemas.microsoft.com/office/word/2006/wordml" xmlns:wps="http://schemas.microsoft.com/office/word/2010/wordprocessingShape" mc:Ignorable="w14 w15 w16se w16cid wp14">
+<w:numbering xmlns:wpc="http://schemas.microsoft.com/office/word/2010/wordprocessingCanvas" xmlns:cx="http://schemas.microsoft.com/office/drawing/2014/chartex" xmlns:cx1="http://schemas.microsoft.com/office/drawing/2015/9/8/chartex" xmlns:mc="http://schemas.openxmlformats.org/markup-compatibility/2006" xmlns:o="urn:schemas-microsoft-com:office:office" xmlns:r="http://schemas.openxmlformats.org/officeDocument/2006/relationships" xmlns:m="http://schemas.openxmlformats.org/officeDocument/2006/math" xmlns:v="urn:schemas-microsoft-com:vml" xmlns:wp14="http://schemas.microsoft.com/office/word/2010/wordprocessingDrawing" xmlns:wp="http://schemas.openxmlformats.org/drawingml/2006/wordprocessingDrawing" xmlns:w10="urn:schemas-microsoft-com:office:word" xmlns:w="http://schemas.openxmlformats.org/wordprocessingml/2006/main" xmlns:w14="http://schemas.microsoft.com/office/word/2010/wordml" xmlns:w15="http://schemas.microsoft.com/office/word/2012/wordml" xmlns:w16se="http://schemas.microsoft.com/office/word/2015/wordml/symex" xmlns:wpg="http://schemas.microsoft.com/office/word/2010/wordprocessingGroup" xmlns:wpi="http://schemas.microsoft.com/office/word/2010/wordprocessingInk" xmlns:wne="http://schemas.microsoft.com/office/word/2006/wordml" xmlns:wps="http://schemas.microsoft.com/office/word/2010/wordprocessingShape" mc:Ignorable="w14 w15 w16se wp14">
   <w:abstractNum w:abstractNumId="0" w15:restartNumberingAfterBreak="0">
     <w:nsid w:val="0A4C2D27"/>
     <w:multiLevelType w:val="hybridMultilevel"/>
@@ -4086,8 +5931,34 @@
 </w:numbering>
 </file>
 
+<file path=word/people.xml><?xml version="1.0" encoding="utf-8"?>
+<w15:people xmlns:wpc="http://schemas.microsoft.com/office/word/2010/wordprocessingCanvas" xmlns:cx="http://schemas.microsoft.com/office/drawing/2014/chartex" xmlns:cx1="http://schemas.microsoft.com/office/drawing/2015/9/8/chartex" xmlns:mc="http://schemas.openxmlformats.org/markup-compatibility/2006" xmlns:o="urn:schemas-microsoft-com:office:office" xmlns:r="http://schemas.openxmlformats.org/officeDocument/2006/relationships" xmlns:m="http://schemas.openxmlformats.org/officeDocument/2006/math" xmlns:v="urn:schemas-microsoft-com:vml" xmlns:wp14="http://schemas.microsoft.com/office/word/2010/wordprocessingDrawing" xmlns:wp="http://schemas.openxmlformats.org/drawingml/2006/wordprocessingDrawing" xmlns:w10="urn:schemas-microsoft-com:office:word" xmlns:w="http://schemas.openxmlformats.org/wordprocessingml/2006/main" xmlns:w14="http://schemas.microsoft.com/office/word/2010/wordml" xmlns:w15="http://schemas.microsoft.com/office/word/2012/wordml" xmlns:w16se="http://schemas.microsoft.com/office/word/2015/wordml/symex" xmlns:wpg="http://schemas.microsoft.com/office/word/2010/wordprocessingGroup" xmlns:wpi="http://schemas.microsoft.com/office/word/2010/wordprocessingInk" xmlns:wne="http://schemas.microsoft.com/office/word/2006/wordml" xmlns:wps="http://schemas.microsoft.com/office/word/2010/wordprocessingShape" mc:Ignorable="w14 w15 w16se wp14">
+  <w15:person w15:author="Shah, Amit J.">
+    <w15:presenceInfo w15:providerId="AD" w15:userId="S-1-5-21-4279633407-28481931-2677731258-175094"/>
+  </w15:person>
+  <w15:person w15:author="Shah, Amit J. [2]">
+    <w15:presenceInfo w15:providerId="AD" w15:userId="S-1-5-21-4279633407-28481931-2677731258-175094"/>
+  </w15:person>
+  <w15:person w15:author="Shah, Amit J. [3]">
+    <w15:presenceInfo w15:providerId="AD" w15:userId="S-1-5-21-4279633407-28481931-2677731258-175094"/>
+  </w15:person>
+  <w15:person w15:author="Shah, Amit J. [4]">
+    <w15:presenceInfo w15:providerId="AD" w15:userId="S-1-5-21-4279633407-28481931-2677731258-175094"/>
+  </w15:person>
+  <w15:person w15:author="Shah, Amit J. [5]">
+    <w15:presenceInfo w15:providerId="AD" w15:userId="S-1-5-21-4279633407-28481931-2677731258-175094"/>
+  </w15:person>
+  <w15:person w15:author="Shah, Amit J. [6]">
+    <w15:presenceInfo w15:providerId="AD" w15:userId="S-1-5-21-4279633407-28481931-2677731258-175094"/>
+  </w15:person>
+  <w15:person w15:author="Shah, Amit">
+    <w15:presenceInfo w15:providerId="AD" w15:userId="S-1-5-21-4279633407-28481931-2677731258-175094"/>
+  </w15:person>
+</w15:people>
+</file>
+
 <file path=word/styles.xml><?xml version="1.0" encoding="utf-8"?>
-<w:styles xmlns:mc="http://schemas.openxmlformats.org/markup-compatibility/2006" xmlns:r="http://schemas.openxmlformats.org/officeDocument/2006/relationships" xmlns:w="http://schemas.openxmlformats.org/wordprocessingml/2006/main" xmlns:w14="http://schemas.microsoft.com/office/word/2010/wordml" xmlns:w15="http://schemas.microsoft.com/office/word/2012/wordml" xmlns:w16cid="http://schemas.microsoft.com/office/word/2016/wordml/cid" xmlns:w16se="http://schemas.microsoft.com/office/word/2015/wordml/symex" mc:Ignorable="w14 w15 w16se w16cid">
+<w:styles xmlns:mc="http://schemas.openxmlformats.org/markup-compatibility/2006" xmlns:r="http://schemas.openxmlformats.org/officeDocument/2006/relationships" xmlns:w="http://schemas.openxmlformats.org/wordprocessingml/2006/main" xmlns:w14="http://schemas.microsoft.com/office/word/2010/wordml" xmlns:w15="http://schemas.microsoft.com/office/word/2012/wordml" xmlns:w16se="http://schemas.microsoft.com/office/word/2015/wordml/symex" mc:Ignorable="w14 w15 w16se">
   <w:docDefaults>
     <w:rPrDefault>
       <w:rPr>
@@ -4099,7 +5970,7 @@
     </w:rPrDefault>
     <w:pPrDefault/>
   </w:docDefaults>
-  <w:latentStyles w:defLockedState="0" w:defUIPriority="99" w:defSemiHidden="0" w:defUnhideWhenUsed="0" w:defQFormat="0" w:count="375">
+  <w:latentStyles w:defLockedState="0" w:defUIPriority="99" w:defSemiHidden="0" w:defUnhideWhenUsed="0" w:defQFormat="0" w:count="371">
     <w:lsdException w:name="Normal" w:uiPriority="0" w:qFormat="1"/>
     <w:lsdException w:name="heading 1" w:uiPriority="9" w:qFormat="1"/>
     <w:lsdException w:name="heading 2" w:semiHidden="1" w:uiPriority="9" w:unhideWhenUsed="1" w:qFormat="1"/>
@@ -4205,6 +6076,7 @@
     <w:lsdException w:name="HTML Sample" w:semiHidden="1" w:unhideWhenUsed="1"/>
     <w:lsdException w:name="HTML Typewriter" w:semiHidden="1" w:unhideWhenUsed="1"/>
     <w:lsdException w:name="HTML Variable" w:semiHidden="1" w:unhideWhenUsed="1"/>
+    <w:lsdException w:name="Normal Table" w:semiHidden="1" w:unhideWhenUsed="1"/>
     <w:lsdException w:name="annotation subject" w:semiHidden="1" w:unhideWhenUsed="1"/>
     <w:lsdException w:name="No List" w:semiHidden="1" w:unhideWhenUsed="1"/>
     <w:lsdException w:name="Outline List 1" w:semiHidden="1" w:unhideWhenUsed="1"/>
@@ -4248,8 +6120,10 @@
     <w:lsdException w:name="Table Elegant" w:semiHidden="1" w:unhideWhenUsed="1"/>
     <w:lsdException w:name="Table Professional" w:semiHidden="1" w:unhideWhenUsed="1"/>
     <w:lsdException w:name="Table Subtle 1" w:semiHidden="1" w:unhideWhenUsed="1"/>
+    <w:lsdException w:name="Table Subtle 2" w:semiHidden="1" w:unhideWhenUsed="1"/>
     <w:lsdException w:name="Table Web 1" w:semiHidden="1" w:unhideWhenUsed="1"/>
     <w:lsdException w:name="Table Web 2" w:semiHidden="1" w:unhideWhenUsed="1"/>
+    <w:lsdException w:name="Table Web 3" w:semiHidden="1" w:unhideWhenUsed="1"/>
     <w:lsdException w:name="Balloon Text" w:semiHidden="1" w:unhideWhenUsed="1"/>
     <w:lsdException w:name="Table Grid" w:uiPriority="39"/>
     <w:lsdException w:name="Table Theme" w:semiHidden="1" w:unhideWhenUsed="1"/>
@@ -4468,10 +6342,6 @@
     <w:lsdException w:name="List Table 5 Dark Accent 6" w:uiPriority="50"/>
     <w:lsdException w:name="List Table 6 Colorful Accent 6" w:uiPriority="51"/>
     <w:lsdException w:name="List Table 7 Colorful Accent 6" w:uiPriority="52"/>
-    <w:lsdException w:name="Mention" w:semiHidden="1" w:unhideWhenUsed="1"/>
-    <w:lsdException w:name="Smart Hyperlink" w:semiHidden="1" w:unhideWhenUsed="1"/>
-    <w:lsdException w:name="Hashtag" w:semiHidden="1" w:unhideWhenUsed="1"/>
-    <w:lsdException w:name="Unresolved Mention" w:semiHidden="1" w:unhideWhenUsed="1"/>
   </w:latentStyles>
   <w:style w:type="paragraph" w:default="1" w:styleId="Normal">
     <w:name w:val="Normal"/>
@@ -4717,6 +6587,18 @@
       <w:color w:val="44546A" w:themeColor="text2"/>
       <w:sz w:val="22"/>
       <w:szCs w:val="22"/>
+    </w:rPr>
+  </w:style>
+  <w:style w:type="character" w:styleId="Hyperlink">
+    <w:name w:val="Hyperlink"/>
+    <w:basedOn w:val="DefaultParagraphFont"/>
+    <w:uiPriority w:val="99"/>
+    <w:semiHidden/>
+    <w:unhideWhenUsed/>
+    <w:rsid w:val="0038636A"/>
+    <w:rPr>
+      <w:color w:val="0000FF"/>
+      <w:u w:val="single"/>
     </w:rPr>
   </w:style>
 </w:styles>
@@ -5045,7 +6927,7 @@
 </file>
 
 <file path=customXml/itemProps1.xml><?xml version="1.0" encoding="utf-8"?>
-<ds:datastoreItem xmlns:ds="http://schemas.openxmlformats.org/officeDocument/2006/customXml" ds:itemID="{03B4640B-73F4-469D-B902-E8419CE6FA23}">
+<ds:datastoreItem xmlns:ds="http://schemas.openxmlformats.org/officeDocument/2006/customXml" ds:itemID="{CFEC70C5-0338-4EE9-BEBA-9F5C265636F3}">
   <ds:schemaRefs>
     <ds:schemaRef ds:uri="http://schemas.openxmlformats.org/officeDocument/2006/bibliography"/>
   </ds:schemaRefs>

</xml_diff>

<commit_message>
working on resaerch strategy
</commit_message>
<xml_diff>
--- a/c_specific-aims.docx
+++ b/c_specific-aims.docx
@@ -6,9 +6,8 @@
       <w:pPr>
         <w:pStyle w:val="Heading1"/>
       </w:pPr>
-      <w:r>
-        <w:t xml:space="preserve">C. </w:t>
-      </w:r>
+      <w:bookmarkStart w:id="0" w:name="_GoBack"/>
+      <w:bookmarkEnd w:id="0"/>
       <w:r>
         <w:t>SPECIFIC AIMS</w:t>
       </w:r>
@@ -22,377 +21,418 @@
       </w:pPr>
     </w:p>
     <w:p>
-      <w:pPr>
+      <w:r>
+        <w:t xml:space="preserve">There is a key knowledge gap in the </w:t>
+      </w:r>
+      <w:r>
+        <w:t xml:space="preserve">understanding of the </w:t>
+      </w:r>
+      <w:r>
+        <w:t>mechanisms underlying depression and coronary artery disease (CAD)</w:t>
+      </w:r>
+      <w:r>
+        <w:t>.</w:t>
+      </w:r>
+      <w:r>
+        <w:fldChar w:fldCharType="begin" w:fldLock="1"/>
+      </w:r>
+      <w:r>
+        <w:instrText>ADDIN CSL_CITATION {"citationItems":[{"id":"ITEM-1","itemData":{"DOI":"10.1038/nrcardio.2016.181","ISBN":"9780123739476","ISSN":"17595010","PMID":"20425245","abstract":"Depression often coexists with coronary heart disease and increases the risk of poor cardiac prognosis. The physiopathology of depression resembles that of chronic, severe stress. Because little research has evaluated the impact of depression treatment on cardiac events, there is no currently recommended depression-specific treatment to reduce cardiac risk. © 2007 Copyright © 2007 Elsevier Inc. All rights reserved.","author":[{"dropping-particle":"","family":"Carney","given":"Robert M.","non-dropping-particle":"","parse-names":false,"suffix":""},{"dropping-particle":"","family":"Freedland","given":"Kenneth E.","non-dropping-particle":"","parse-names":false,"suffix":""}],"container-title":"Nature Reviews Cardiology","id":"ITEM-1","issue":"3","issued":{"date-parts":[["2017","3","17"]]},"page":"145-155","title":"Depression and coronary heart disease","type":"article","volume":"14"},"uris":["http://www.mendeley.com/documents/?uuid=88cf80d2-ea65-4118-a6ce-41f627c6502b"]}],"mendeley":{"formattedCitation":"&lt;sup&gt;1&lt;/sup&gt;","plainTextFormattedCitation":"1","previouslyFormattedCitation":"&lt;sup&gt;1&lt;/sup&gt;"},"properties":{"noteIndex":0},"schema":"https://github.com/citation-style-language/schema/raw/master/csl-citation.json"}</w:instrText>
+      </w:r>
+      <w:r>
+        <w:fldChar w:fldCharType="separate"/>
+      </w:r>
+      <w:r>
+        <w:rPr>
+          <w:noProof/>
+          <w:vertAlign w:val="superscript"/>
+        </w:rPr>
+        <w:t>1</w:t>
+      </w:r>
+      <w:r>
+        <w:fldChar w:fldCharType="end"/>
+      </w:r>
+      <w:r>
+        <w:t xml:space="preserve"> This is a major public health issue, considering that depression is the </w:t>
+      </w:r>
+      <w:r>
+        <w:t>leading</w:t>
+      </w:r>
+      <w:r>
+        <w:t xml:space="preserve"> cause of disability </w:t>
+      </w:r>
+      <w:r>
+        <w:t>in</w:t>
+      </w:r>
+      <w:r>
+        <w:t xml:space="preserve"> the world,</w:t>
+      </w:r>
+      <w:r>
+        <w:fldChar w:fldCharType="begin" w:fldLock="1"/>
+      </w:r>
+      <w:r>
+        <w:instrText>ADDIN CSL_CITATION {"citationItems":[{"id":"ITEM-1","itemData":{"DOI":"10.1001/jama.2017.3826","ISSN":"15383598","abstract":"The proportion of the global population living with depression is estimated to be 322 million people—4.4% of the world’s population—according to a new report, “Depression and Other Common Mental Disorders: Global Health Estimates,” released by the World Health Organization. The report also includes data on anxiety disorders, which affect more than 260 million people—3.6% of the global population. The prevalence of these common mental disorders is increasing, particularly in low- and middle-income countries, with many people experiencing both depression and anxiety disorders simultaneously.","author":[{"dropping-particle":"","family":"Friedrich","given":"M. J.","non-dropping-particle":"","parse-names":false,"suffix":""}],"container-title":"JAMA","id":"ITEM-1","issue":"15","issued":{"date-parts":[["2017","4","18"]]},"page":"1517","publisher":"NLM (Medline)","title":"Depression Is the Leading Cause of Disability Around the World","type":"article-journal","volume":"317"},"uris":["http://www.mendeley.com/documents/?uuid=235e79cc-df27-3ebc-9aa5-b6b59d6c5466"]}],"mendeley":{"formattedCitation":"&lt;sup&gt;2&lt;/sup&gt;","plainTextFormattedCitation":"2","previouslyFormattedCitation":"&lt;sup&gt;2&lt;/sup&gt;"},"properties":{"noteIndex":0},"schema":"https://github.com/citation-style-language/schema/raw/master/csl-citation.json"}</w:instrText>
+      </w:r>
+      <w:r>
+        <w:fldChar w:fldCharType="separate"/>
+      </w:r>
+      <w:r>
+        <w:rPr>
+          <w:noProof/>
+          <w:vertAlign w:val="superscript"/>
+        </w:rPr>
+        <w:t>2</w:t>
+      </w:r>
+      <w:r>
+        <w:fldChar w:fldCharType="end"/>
+      </w:r>
+      <w:r>
+        <w:t xml:space="preserve"> and CAD is the leading cause of death.</w:t>
+      </w:r>
+      <w:r>
+        <w:fldChar w:fldCharType="begin" w:fldLock="1"/>
+      </w:r>
+      <w:r>
+        <w:instrText>ADDIN CSL_CITATION {"citationItems":[{"id":"ITEM-1","itemData":{"DOI":"10.1016/j.ijcard.2016.09.026","ISSN":"18741754","abstract":"The pattern and global burden of disease has evolved considerably over the last two decades, from primarily communicable, maternal, and perinatal causes to non-communicable disease (NCD). Cardiovascular disease (CVD) has become the single most important and largest cause of NCD deaths worldwide at over 50%. The World Health Organisation (WHO) estimates that 17.6 million people died of CVD worldwide in 2012. Proportionally, this accounts for an estimated 31.43% of global mortality, with ischaemic heart disease (IHD) accounting for approximately 7.4 million deaths, 13.2% of the total. IHD was also the greatest single cause of death in 2000, accounting for an estimated 6.0 million deaths. The global burden of CVD falls, principally, on the low and middle-income (LMI) countries, accounting for over 80% of CVD deaths. Individual populations face differing challenges and each population has unique health burdens, however, CVD remains one of the greatest health challenges both nationally and worldwide.","author":[{"dropping-particle":"","family":"McAloon","given":"Christopher J.","non-dropping-particle":"","parse-names":false,"suffix":""},{"dropping-particle":"","family":"Boylan","given":"Luke M.","non-dropping-particle":"","parse-names":false,"suffix":""},{"dropping-particle":"","family":"Hamborg","given":"Thomas","non-dropping-particle":"","parse-names":false,"suffix":""},{"dropping-particle":"","family":"Stallard","given":"Nigel","non-dropping-particle":"","parse-names":false,"suffix":""},{"dropping-particle":"","family":"Osman","given":"Faizel","non-dropping-particle":"","parse-names":false,"suffix":""},{"dropping-particle":"","family":"Lim","given":"Phang B.","non-dropping-particle":"","parse-names":false,"suffix":""},{"dropping-particle":"","family":"Hayat","given":"Sajad A.","non-dropping-particle":"","parse-names":false,"suffix":""}],"container-title":"International Journal of Cardiology","id":"ITEM-1","issued":{"date-parts":[["2016","12","1"]]},"page":"256-264","publisher":"Elsevier Ireland Ltd","title":"The changing face of cardiovascular disease 2000–2012: An analysis of the world health organisation global health estimates data","type":"article","volume":"224"},"uris":["http://www.mendeley.com/documents/?uuid=e1dff68b-e099-33df-bbc4-d00901988d98"]}],"mendeley":{"formattedCitation":"&lt;sup&gt;3&lt;/sup&gt;","plainTextFormattedCitation":"3","previouslyFormattedCitation":"&lt;sup&gt;3&lt;/sup&gt;"},"properties":{"noteIndex":0},"schema":"https://github.com/citation-style-language/schema/raw/master/csl-citation.json"}</w:instrText>
+      </w:r>
+      <w:r>
+        <w:fldChar w:fldCharType="separate"/>
+      </w:r>
+      <w:r>
+        <w:rPr>
+          <w:noProof/>
+          <w:vertAlign w:val="superscript"/>
+        </w:rPr>
+        <w:t>3</w:t>
+      </w:r>
+      <w:r>
+        <w:fldChar w:fldCharType="end"/>
+      </w:r>
+      <w:r>
+        <w:t xml:space="preserve"> Th</w:t>
+      </w:r>
+      <w:r>
+        <w:t>ey are also comorbid and likely share common mechanisms: d</w:t>
+      </w:r>
+      <w:r>
+        <w:t xml:space="preserve">epression affects </w:t>
+      </w:r>
+      <w:r>
+        <w:t xml:space="preserve">up to </w:t>
+      </w:r>
+      <w:r>
+        <w:t xml:space="preserve">20% of patients with </w:t>
+      </w:r>
+      <w:r>
+        <w:t xml:space="preserve">coronary artery disease (CAD) </w:t>
+      </w:r>
+      <w:r>
+        <w:t xml:space="preserve">and </w:t>
+      </w:r>
+      <w:r>
+        <w:t>is associated with</w:t>
+      </w:r>
+      <w:r>
+        <w:t xml:space="preserve"> a 3-fold increase in cardiovascular mortality</w:t>
+      </w:r>
+      <w:r>
+        <w:t>.</w:t>
+      </w:r>
+      <w:r>
+        <w:fldChar w:fldCharType="begin" w:fldLock="1"/>
+      </w:r>
+      <w:r>
+        <w:instrText>ADDIN CSL_CITATION {"citationItems":[{"id":"ITEM-1","itemData":{"DOI":"10.1016/j.jacc.2019.01.041","ISSN":"15583597","PMID":"30975301","abstract":"Depression is a common problem in patients with cardiovascular disease (CVD) and is associated with increased mortality, excess disability, greater health care expenditures, and reduced quality of life. Depression is present in 1 of 5 patients with coronary artery disease, peripheral artery disease, and heart failure. Depression complicates the optimal management of CVD by worsening cardiovascular risk factors and decreasing adherence to healthy lifestyles and evidence-based medical therapies. As such, standardized screening pathways for depression in patients with CVD offer the potential for early identification and optimal management of depression to improve health outcomes. Unfortunately, the burden of depression in patients with CVD is under-recognized; as a result, screening and management strategies targeting depression have been poorly implemented in patients with CVD. In this review, the authors discuss a practical approach for the screening and management of depression in patients with CVD.","author":[{"dropping-particle":"","family":"Jha","given":"Manish K","non-dropping-particle":"","parse-names":false,"suffix":""},{"dropping-particle":"","family":"Qamar","given":"Arman","non-dropping-particle":"","parse-names":false,"suffix":""},{"dropping-particle":"","family":"Vaduganathan","given":"Muthiah","non-dropping-particle":"","parse-names":false,"suffix":""},{"dropping-particle":"","family":"Charney","given":"Dennis S","non-dropping-particle":"","parse-names":false,"suffix":""},{"dropping-particle":"","family":"Murrough","given":"James W","non-dropping-particle":"","parse-names":false,"suffix":""}],"container-title":"Journal of the American College of Cardiology","id":"ITEM-1","issue":"14","issued":{"date-parts":[["2019","4","16"]]},"page":"1827-1845","title":"Screening and Management of Depression in Patients With Cardiovascular Disease: JACC State-of-the-Art Review","type":"article","volume":"73"},"uris":["http://www.mendeley.com/documents/?uuid=586fbcad-6c28-329f-9d28-125750b64357"]},{"id":"ITEM-2","itemData":{"DOI":"10.1161/CIR.0000000000000019","ISSN":"15244539","abstract":"BACKGROUND - : Although prospective studies, systematic reviews, and meta-analyses have documented an association between depression and increased morbidity and mortality in a variety of cardiac populations, depression has not yet achieved formal recognition as a risk factor for poor prognosis in patients with acute coronary syndrome by the American Heart Association and other health organizations. The purpose of this scientific statement is to review available evidence and recommend whether depression should be elevated to the status of a risk factor for patients with acute coronary syndrome. METHODS AND RESULTS - : Writing group members were approved by the American Heart Association's Scientific Statement and Manuscript Oversight Committees. A systematic literature review on depression and adverse medical outcomes after acute coronary syndrome was conducted that included all-cause mortality, cardiac mortality, and composite outcomes for mortality and nonfatal events. The review assessed the strength, consistency, independence, and generalizability of the published studies. A total of 53 individual studies (32 reported on associations with all-cause mortality, 12 on cardiac mortality, and 22 on composite outcomes) and 4 meta-analyses met inclusion criteria. There was heterogeneity across studies in terms of the demographic composition of study samples, definition and measurement of depression, length of follow-up, and covariates included in the multivariable models. Despite limitations in some individual studies, our review identified generally consistent associations between depression and adverse outcomes. CONCLUSIONS - : Despite the heterogeneity of published studies included in this review, the preponderance of evidence supports the recommendation that the American Heart Association should elevate depression to the status of a risk factor for adverse medical outcomes in patients with acute coronary syndrome. © 2014 American Heart Association, Inc.","author":[{"dropping-particle":"","family":"Lichtman","given":"Judith H.","non-dropping-particle":"","parse-names":false,"suffix":""},{"dropping-particle":"","family":"Froelicher","given":"Erika S.","non-dropping-particle":"","parse-names":false,"suffix":""},{"dropping-particle":"","family":"Blumenthal","given":"James A.","non-dropping-particle":"","parse-names":false,"suffix":""},{"dropping-particle":"","family":"Carney","given":"Robert M.","non-dropping-particle":"","parse-names":false,"suffix":""},{"dropping-particle":"V.","family":"Doering","given":"Lynn","non-dropping-particle":"","parse-names":false,"suffix":""},{"dropping-particle":"","family":"Frasure-Smith","given":"Nancy","non-dropping-particle":"","parse-names":false,"suffix":""},{"dropping-particle":"","family":"Freedland","given":"Kenneth E.","non-dropping-particle":"","parse-names":false,"suffix":""},{"dropping-particle":"","family":"Jaffe","given":"Allan S.","non-dropping-particle":"","parse-names":false,"suffix":""},{"dropping-particle":"","family":"Leifheit-Limson","given":"Erica C.","non-dropping-particle":"","parse-names":false,"suffix":""},{"dropping-particle":"","family":"Sheps","given":"David S.","non-dropping-particle":"","parse-names":false,"suffix":""},{"dropping-particle":"","family":"Vaccarino","given":"Viola","non-dropping-particle":"","parse-names":false,"suffix":""},{"dropping-particle":"","family":"Wulsin","given":"Lawson","non-dropping-particle":"","parse-names":false,"suffix":""}],"container-title":"Circulation","id":"ITEM-2","issue":"12","issued":{"date-parts":[["2014","3","25"]]},"page":"1350-1369","publisher":"Lippincott Williams and Wilkins","title":"Depression as a risk factor for poor prognosis among patients with acute coronary syndrome: Systematic review and recommendations: A scientific statement from the american heart association","type":"article","volume":"129"},"uris":["http://www.mendeley.com/documents/?uuid=f03e4939-63e2-3e28-a5c3-48c868a287da"]},{"id":"ITEM-3","itemData":{"DOI":"10.1016/j.genhosppsych.2011.02.007","ISSN":"01638343","abstract":"Objective: A meta-analysis of over 25 years of research into the relationship between post-myocardial infarction (MI) depression and cardiac prognosis was conducted to investigate changes in this association over time and to investigate subgroup effects. Method: A systematic literature search was performed (Medline, Embase and PsycINFO; 1975-2011) without language restrictions. Studies investigating the impact of post-MI depression on cardiovascular outcome, defined as all-cause mortality, cardiac mortality and cardiac events within 24 months after the index MI, were identified. Depression had to be assessed within 3 months after MI using established instruments. Pooled odds ratios (ORs) were calculated using a random effects model. Results: A total of 29 studies were identified, resulting in 41 comparisons. Follow-up (on average 16 months) was described for 16,889 MI patients. Post-MI depression was associated with an increased risk of all-cause mortality [(OR), 2.25; 95% confidence interval [CI], 1.73-2.93; P&lt;.001], cardiac mortality (OR, 2.71; 95% CI, 1.68-4.36; P&lt;.001) and cardiac events (OR, 1.59; 95% CI, 1.37-1.85; P&lt;.001). ORs proved robust in subgroup analyses but declined over the years for cardiac events. Conclusions: Post-MI depression is associated with a 1.6- to 2.7-fold increased risk of impaired outcomes within 24 months. This association has been relatively stable over the past 25 years. © 2011 Elsevier Inc.","author":[{"dropping-particle":"","family":"Meijer","given":"Anna","non-dropping-particle":"","parse-names":false,"suffix":""},{"dropping-particle":"","family":"Conradi","given":"Henk Jan","non-dropping-particle":"","parse-names":false,"suffix":""},{"dropping-particle":"","family":"Bos","given":"Elisabeth H.","non-dropping-particle":"","parse-names":false,"suffix":""},{"dropping-particle":"","family":"Thombs","given":"Brett D.","non-dropping-particle":"","parse-names":false,"suffix":""},{"dropping-particle":"","family":"Melle","given":"Joost P.","non-dropping-particle":"van","parse-names":false,"suffix":""},{"dropping-particle":"","family":"Jonge","given":"Peter","non-dropping-particle":"de","parse-names":false,"suffix":""}],"container-title":"General Hospital Psychiatry","id":"ITEM-3","issue":"3","issued":{"date-parts":[["2011","5"]]},"page":"203-216","title":"Prognostic association of depression following myocardial infarction with mortality and cardiovascular events: A meta-analysis of 25 years of research","type":"article-journal","volume":"33"},"uris":["http://www.mendeley.com/documents/?uuid=66cbc225-7c90-3b5d-88e8-3b3a288ce73b"]}],"mendeley":{"formattedCitation":"&lt;sup&gt;4–6&lt;/sup&gt;","plainTextFormattedCitation":"4–6","previouslyFormattedCitation":"&lt;sup&gt;4–6&lt;/sup&gt;"},"properties":{"noteIndex":0},"schema":"https://github.com/citation-style-language/schema/raw/master/csl-citation.json"}</w:instrText>
+      </w:r>
+      <w:r>
+        <w:fldChar w:fldCharType="separate"/>
+      </w:r>
+      <w:r>
+        <w:rPr>
+          <w:noProof/>
+          <w:vertAlign w:val="superscript"/>
+        </w:rPr>
+        <w:t>4–6</w:t>
+      </w:r>
+      <w:r>
+        <w:fldChar w:fldCharType="end"/>
+      </w:r>
+      <w:r>
+        <w:t xml:space="preserve"> </w:t>
+      </w:r>
+      <w:r>
+        <w:t>Despite these as</w:t>
+      </w:r>
+      <w:r>
+        <w:t>s</w:t>
+      </w:r>
+      <w:r>
+        <w:t>ociations,</w:t>
+      </w:r>
+      <w:r>
+        <w:t xml:space="preserve"> </w:t>
+      </w:r>
+      <w:r>
+        <w:t>treatments</w:t>
+      </w:r>
+      <w:r>
+        <w:t xml:space="preserve"> for depression in CAD patients have </w:t>
+      </w:r>
+      <w:r>
+        <w:t xml:space="preserve">only </w:t>
+      </w:r>
+      <w:r>
+        <w:t xml:space="preserve">modest effects </w:t>
+      </w:r>
+      <w:r>
+        <w:t>in reducing depressive symptoms</w:t>
+      </w:r>
+      <w:r>
+        <w:t>,</w:t>
+      </w:r>
+      <w:r>
+        <w:t xml:space="preserve"> </w:t>
+      </w:r>
+      <w:r>
+        <w:t xml:space="preserve">and </w:t>
+      </w:r>
+      <w:r>
+        <w:t xml:space="preserve">furthermore have </w:t>
+      </w:r>
+      <w:r>
+        <w:t>no impact on</w:t>
+      </w:r>
+      <w:r>
+        <w:t xml:space="preserve"> CAD</w:t>
+      </w:r>
+      <w:r>
+        <w:t xml:space="preserve"> outcomes</w:t>
+      </w:r>
+      <w:r>
+        <w:t>.</w:t>
+      </w:r>
+      <w:r>
+        <w:fldChar w:fldCharType="begin" w:fldLock="1"/>
+      </w:r>
+      <w:r>
+        <w:instrText>ADDIN CSL_CITATION {"citationItems":[{"id":"ITEM-1","itemData":{"DOI":"10.1001/jama.289.23.3106","ISSN":"00987484","abstract":"Context: Depression and low perceived social support (LPSS) after myocardial infarction (MI) are associated with higher morbidity and mortality, but little is known about whether this excess risk can be reduced through treatment. Objective: To determine whether mortality and recurrent infarction are reduced by treatment of depression and LPSS with cognitive behavior therapy (CBT), supplemented with a selective serotonin reuptake inhibitor (SSRI) antidepressant when indicated, in patients enrolled within 28 days after MI. Design, Setting, and Patients: Randomized clinical trial conducted from October 1996 to April 2001 in 2481 MI patients (1084 women, 1397 men) enrolled from 8 clinical centers. Major or minor depression was diagnosed by modified Diagnostic and Statistical Manual of Mental Disorders, Fourth Edition criteria and severity by the 17-item Hamilton Rating Scale for Depression (HRSD); LPSS was determined by the Enhancing Recovery in Coronary Heart Disease Patients (ENRICHD) Social Support Instrument (ESSI). Random allocation was to usual medical care or CBT-based psychosocial intervention. Intervention: Cognitive behavior therapy was initiated at a median of 17 days after the index MI for a median of 11 individual sessions throughout 6 months, plus group therapy when feasible, with SSRIs for patients scoring higher than 24 on the HRSD or having a less than 50% reduction in Beck Depression Inventory scores after 5 weeks. Main Outcome Measures: Composite primary end point of death or recurrent MI; secondary outcomes included change in HRSD (for depression) or ESSI scores (for LPSS) at 6 months. Results: Improvement in psychosocial outcomes at 6 months favored treatment: mean (SD) change in HRSD score, -10.1 (7.8) in the depression and psychosocial intervention group vs -8.4 (7.7) in the depression and usual care group (P&lt;.001); mean (SD) change in ESSI score, 5.1 (5.9) in the LPSS and psychosocial intervention group vs 3.4 (6.0) in the LPSS and usual care group (P&lt;.001). After an average follow-up of 29 months, there was no significant difference in event-free survival between usual care (75.9%) and psychosocial intervention (75.8%). There were also no differences in survival between the psychosocial intervention and usual care arms in any of the 3 psychosocial risk groups (depression, LPSS, and depression and LPSS patients). Conclusions: The intervention did not increase event-free survival. The intervention improved depression and social isolat…","author":[{"dropping-particle":"","family":"Berkman","given":"Lisa F.","non-dropping-particle":"","parse-names":false,"suffix":""},{"dropping-particle":"","family":"Blumenthal","given":"James","non-dropping-particle":"","parse-names":false,"suffix":""},{"dropping-particle":"","family":"Burg","given":"Matthew","non-dropping-particle":"","parse-names":false,"suffix":""},{"dropping-particle":"","family":"Carney","given":"Robert M.","non-dropping-particle":"","parse-names":false,"suffix":""},{"dropping-particle":"","family":"Catellier","given":"Diane","non-dropping-particle":"","parse-names":false,"suffix":""},{"dropping-particle":"","family":"Cowan","given":"Marie J.","non-dropping-particle":"","parse-names":false,"suffix":""},{"dropping-particle":"","family":"Czajkowski","given":"Susan M.","non-dropping-particle":"","parse-names":false,"suffix":""},{"dropping-particle":"","family":"Busk","given":"Robert","non-dropping-particle":"De","parse-names":false,"suffix":""},{"dropping-particle":"","family":"Hosking","given":"James","non-dropping-particle":"","parse-names":false,"suffix":""},{"dropping-particle":"","family":"Jaffe","given":"Allan","non-dropping-particle":"","parse-names":false,"suffix":""},{"dropping-particle":"","family":"Kaufmann","given":"Peter G.","non-dropping-particle":"","parse-names":false,"suffix":""},{"dropping-particle":"","family":"Mitchell","given":"Pamela","non-dropping-particle":"","parse-names":false,"suffix":""},{"dropping-particle":"","family":"Norman","given":"James","non-dropping-particle":"","parse-names":false,"suffix":""},{"dropping-particle":"","family":"Powell","given":"Lynda H.","non-dropping-particle":"","parse-names":false,"suffix":""},{"dropping-particle":"","family":"Raczynski","given":"James M.","non-dropping-particle":"","parse-names":false,"suffix":""},{"dropping-particle":"","family":"Schneiderman","given":"Neil","non-dropping-particle":"","parse-names":false,"suffix":""},{"dropping-particle":"","family":"Raczynski","given":"","non-dropping-particle":"","parse-names":false,"suffix":""}],"container-title":"Journal of the American Medical Association","id":"ITEM-1","issue":"23","issued":{"date-parts":[["2003","6","18"]]},"page":"3106-3116","publisher":"American Medical Association","title":"Effects of Treating Depression and Low Perceived Social Support on Clinical Events after Myocardial Infarction: The Enhancing Recovery in Coronary Heart Disease Patients (ENRICHD) Randomized Trial","type":"article-journal","volume":"289"},"uris":["http://www.mendeley.com/documents/?uuid=f85f9a8f-d19b-335b-8cde-a7e783424af2"]},{"id":"ITEM-2","itemData":{"DOI":"10.1001/jamainternmed.2019.4518","ISSN":"21686106","abstract":"Importance: Patients with acute coronary syndrome (ACS) and elevated depressive symptoms are at increased risk for recurrent cardiovascular events and mortality, worse quality of life, and higher health care costs. These observational findings prompted multiple scientific panels to advise universal depression screening in survivors of ACS prior to evidence from randomized screening trials. Objective: To determine whether systematically screening for depression in survivors of ACS improves quality of life and depression compared with usual care. Design, Setting, and Participants: A 3-group multisite randomized trial enrolled 1500 patients with ACS from 4 health care systems between November 1, 2013, and March 31, 2017, with follow-up ending July 31, 2018. Patients were eligible if they had been hospitalized for ACS in the previous 2 to 12 months and had no prior history of depression. All analyses were performed on an intention-to-treat basis. Interventions: Patients with ACS were randomly assigned 1:1:1 to receive (1) systematic depression screening using the 8-item Patient Health Questionnaire, with notification of primary care clinicians and provision of centralized, patient-preference, stepped depression care for those with positive screening results (8-item Patient Health Questionnaire score ≥10; screen, notify, and treat, n = 499); (2) systematic depression screening, with notification of primary care clinicians for those with positive screening results (screen and notify, n = 501); and (3) usual care (no screening, n = 500). Main Outcomes and Measures: The primary outcome was change in quality-adjusted life-years. The secondary outcome was depression-free days. Adverse effects and mortality were assessed by patient interview and hospital records. Results: A total of 1500 patients (424 women and 1076 men; mean [SD] age, 65.9 [11.5] years) were randomized in the 18-month trial. Only 71 of 1000 eligible survivors of ACS (7.1%) had elevated 8-item Patient Health Questionnaire scores indicating depressive symptoms at screening. There were no differences in mean (SD) change in quality-adjusted life-years (screen, notify and treat, -0.06 [0.20]; screen and notify, -0.06 [0.20]; no screen, -0.06 [0.18]; P =.98) or cumulative mean (SD) depression-free days (screen, notify and treat, 343.1 [179.0] days; screen and notify, 351.3 [175.0] days; no screen, 339.0 [176.6] days; P =.63). Harms including death, bleeding, or sleep difficulties did not differ among g…","author":[{"dropping-particle":"","family":"Kronish","given":"Ian M.","non-dropping-particle":"","parse-names":false,"suffix":""},{"dropping-particle":"","family":"Moise","given":"Nathalie","non-dropping-particle":"","parse-names":false,"suffix":""},{"dropping-particle":"","family":"Cheung","given":"Ying Kuen","non-dropping-particle":"","parse-names":false,"suffix":""},{"dropping-particle":"","family":"Clarke","given":"Gregory N.","non-dropping-particle":"","parse-names":false,"suffix":""},{"dropping-particle":"","family":"Dolor","given":"Rowena J.","non-dropping-particle":"","parse-names":false,"suffix":""},{"dropping-particle":"","family":"Duer-Hefele","given":"Joan","non-dropping-particle":"","parse-names":false,"suffix":""},{"dropping-particle":"","family":"Margolis","given":"Karen L.","non-dropping-particle":"","parse-names":false,"suffix":""},{"dropping-particle":"","family":"St Onge","given":"Tara","non-dropping-particle":"","parse-names":false,"suffix":""},{"dropping-particle":"","family":"Parsons","given":"Faith","non-dropping-particle":"","parse-names":false,"suffix":""},{"dropping-particle":"","family":"Retuerto","given":"Jessica","non-dropping-particle":"","parse-names":false,"suffix":""},{"dropping-particle":"","family":"Thanataveerat","given":"Anusorn","non-dropping-particle":"","parse-names":false,"suffix":""},{"dropping-particle":"","family":"Davidson","given":"Karina W.","non-dropping-particle":"","parse-names":false,"suffix":""}],"container-title":"JAMA Internal Medicine","id":"ITEM-2","issued":{"date-parts":[["2019"]]},"publisher":"American Medical Association","title":"Effect of Depression Screening after Acute Coronary Syndromes on Quality of Life: The CODIACS-QoL Randomized Clinical Trial","type":"article-journal"},"uris":["http://www.mendeley.com/documents/?uuid=768d2d02-985e-3d54-8d97-5032eb8428aa"]}],"mendeley":{"formattedCitation":"&lt;sup&gt;7,8&lt;/sup&gt;","plainTextFormattedCitation":"7,8","previouslyFormattedCitation":"&lt;sup&gt;7,8&lt;/sup&gt;"},"properties":{"noteIndex":0},"schema":"https://github.com/citation-style-language/schema/raw/master/csl-citation.json"}</w:instrText>
+      </w:r>
+      <w:r>
+        <w:fldChar w:fldCharType="separate"/>
+      </w:r>
+      <w:r>
+        <w:rPr>
+          <w:noProof/>
+          <w:vertAlign w:val="superscript"/>
+        </w:rPr>
+        <w:t>7,8</w:t>
+      </w:r>
+      <w:r>
+        <w:fldChar w:fldCharType="end"/>
+      </w:r>
+      <w:r>
+        <w:t xml:space="preserve"> </w:t>
+      </w:r>
+      <w:r>
+        <w:rPr>
+          <w:i/>
+          <w:iCs/>
+        </w:rPr>
+        <w:t xml:space="preserve">Therefore, </w:t>
+      </w:r>
+      <w:r>
+        <w:rPr>
+          <w:i/>
+          <w:iCs/>
+        </w:rPr>
+        <w:t>mo</w:t>
+      </w:r>
+      <w:r>
+        <w:rPr>
+          <w:i/>
+          <w:iCs/>
+        </w:rPr>
+        <w:t>re research</w:t>
+      </w:r>
+      <w:r>
+        <w:rPr>
+          <w:i/>
+          <w:iCs/>
+        </w:rPr>
+        <w:t xml:space="preserve"> is needed</w:t>
+      </w:r>
+      <w:r>
+        <w:rPr>
+          <w:i/>
+          <w:iCs/>
+        </w:rPr>
+        <w:t xml:space="preserve"> to develop more effective interventions that address shared mechanisms</w:t>
+      </w:r>
+      <w:r>
+        <w:t xml:space="preserve">. </w:t>
+      </w:r>
+      <w:r>
+        <w:t>A</w:t>
+      </w:r>
+      <w:r>
+        <w:t xml:space="preserve"> common mechanistic </w:t>
+      </w:r>
+      <w:r>
+        <w:t xml:space="preserve">pathway for depression </w:t>
+      </w:r>
+      <w:r>
+        <w:t>and CAD is dysfunction of</w:t>
+      </w:r>
+      <w:r>
+        <w:t xml:space="preserve"> the</w:t>
+      </w:r>
+      <w:r>
+        <w:t xml:space="preserve"> autonomic nervous system (ANS)</w:t>
+      </w:r>
+      <w:r>
+        <w:t xml:space="preserve">. Although current treatment strategies do not specifically target the ANS, research into such therapies may be promising, given the strong biological relationships that </w:t>
+      </w:r>
+      <w:r>
+        <w:t>exist</w:t>
+      </w:r>
+      <w:r>
+        <w:t>.</w:t>
+      </w:r>
+      <w:r>
+        <w:fldChar w:fldCharType="begin" w:fldLock="1"/>
+      </w:r>
+      <w:r>
+        <w:instrText>ADDIN CSL_CITATION {"citationItems":[{"id":"ITEM-1","itemData":{"DOI":"10.1001/archinte.165.13.1486","ISBN":"0003-9926 (Print)\\r0003-9926","ISSN":"00039926","PMID":"16009863","abstract":"BACKGROUND: Depression is associated with an increased risk for mortality after acute myocardial infarction (MI). The purpose of this study was to determine whether low heart rate variability (HRV) mediates the effect of depression on mortality. METHODS: Twenty-four-hour ambulatory electrocardiograms were obtained from 311 depressed patients with a recent acute MI who were enrolled in the Enhancing Recovery in Coronary Heart Disease (ENRICHD) clinical trial and from 367 nondepressed patients who met the ENRICHD medical inclusion criteria. Standard HRV indexes were extracted from the recordings. RESULTS: The log of very low-frequency (LnVLF) power, an index of HRV derived from power spectral analysis of the electrocardiogram signal (0.0033-0.04 Hz [in milliseconds squared]), was lower in the depressed than in the nondepressed patients (P&lt;.001). There were 47 deaths (6.1%) during a 30-month follow-up. After adjusting for potential confounders, the depressed patients remained at higher risk for all-cause mortality compared with the nondepressed patients (hazard ratio, 2.8; 95% confidence interval [CI], 1.4-5.4; P&lt;.003). When LnVLF power was entered into the model, the hazard ratio for depression dropped to 2.1 (95% CI, 1.1-4.2; P = .03). The proportion of the risk for depression attributable to LnVLF power was 0.27 (95% CI, 0.23-0.31; P&lt;.001). CONCLUSIONS: Low HRV partially mediates the effect of depression on survival after acute MI. This finding helps to clarify the physiological mechanisms underlying depression's role as a risk factor for mortality in patients with coronary heart disease. It also raises the possibility that treatments that improve both depression and HRV might also improve survival in these patients.","author":[{"dropping-particle":"","family":"Carney","given":"Robert M.","non-dropping-particle":"","parse-names":false,"suffix":""},{"dropping-particle":"","family":"Blumenthal","given":"James A.","non-dropping-particle":"","parse-names":false,"suffix":""},{"dropping-particle":"","family":"Freedland","given":"Kenneth E.","non-dropping-particle":"","parse-names":false,"suffix":""},{"dropping-particle":"","family":"Stein","given":"Phyllis K.","non-dropping-particle":"","parse-names":false,"suffix":""},{"dropping-particle":"","family":"Howells","given":"William B.","non-dropping-particle":"","parse-names":false,"suffix":""},{"dropping-particle":"","family":"Berkman","given":"Lisa F.","non-dropping-particle":"","parse-names":false,"suffix":""},{"dropping-particle":"","family":"Watkins","given":"Lana L.","non-dropping-particle":"","parse-names":false,"suffix":""},{"dropping-particle":"","family":"Czajkowski","given":"Susan M.","non-dropping-particle":"","parse-names":false,"suffix":""},{"dropping-particle":"","family":"Hayano","given":"Junichiro","non-dropping-particle":"","parse-names":false,"suffix":""},{"dropping-particle":"","family":"Domitrovich","given":"Peter P.","non-dropping-particle":"","parse-names":false,"suffix":""},{"dropping-particle":"","family":"Jaffe","given":"Allan S.","non-dropping-particle":"","parse-names":false,"suffix":""}],"container-title":"Archives of Internal Medicine","id":"ITEM-1","issue":"13","issued":{"date-parts":[["2005"]]},"number-of-pages":"1486-1491","title":"Low heart rate variability and the effect of depression on post-myocardial infarction mortality","type":"report","volume":"165"},"uris":["http://www.mendeley.com/documents/?uuid=ca1bfee8-d125-44dc-8c38-c595b758aadc"]},{"id":"ITEM-2","itemData":{"DOI":"10.1016/j.neubiorev.2016.07.003","ISSN":"18737528","abstract":"Depression's burden of disease goes beyond functioning and quality of life and extends to somatic health. Results from longitudinal cohort studies converge in illustrating that major depressive disorder (MDD) subsequently increases the risk of cardiovascular morbidity and mortality with about 80%. The impact of MDD on cardiovascular health may be partly explained by mediating mechanisms such as unhealthy lifestyle (smoking, excessive alcohol use, physical inactivity, unhealthy diet, therapy non-compliance) and unfavorable pathophysiological disturbances (autonomic, HPA-axis, metabolic and immuno-inflammatory dysregulations). A summary of the literature findings as well as relevant results from the large-scale Netherlands Study of Depression and Anxiety (N = 2981) are presented. Persons with MDD have significantly worse lifestyles as well as more pathophysiological disturbances as compared to healthy controls. Some of these differences seem to be specific for (typical versus ‘atypical’, or antidepressant treated versus drug-naive) subgroups of MDD patients. Alternative explanations are also present, namely undetected confounding, iatrogenic effects or ‘third factors’ such as genetics.","author":[{"dropping-particle":"","family":"Penninx","given":"Brenda W.J.H.","non-dropping-particle":"","parse-names":false,"suffix":""}],"container-title":"Neuroscience and Biobehavioral Reviews","id":"ITEM-2","issued":{"date-parts":[["2017"]]},"page":"277-286","title":"Depression and cardiovascular disease: Epidemiological evidence on their linking mechanisms","type":"article","volume":"74"},"uris":["http://www.mendeley.com/documents/?uuid=7cc341e0-9b7f-424c-9990-2eeadf216aff"]}],"mendeley":{"formattedCitation":"&lt;sup&gt;9,10&lt;/sup&gt;","plainTextFormattedCitation":"9,10","previouslyFormattedCitation":"&lt;sup&gt;9,10&lt;/sup&gt;"},"properties":{"noteIndex":0},"schema":"https://github.com/citation-style-language/schema/raw/master/csl-citation.json"}</w:instrText>
+      </w:r>
+      <w:r>
+        <w:fldChar w:fldCharType="separate"/>
+      </w:r>
+      <w:r>
+        <w:rPr>
+          <w:noProof/>
+          <w:vertAlign w:val="superscript"/>
+        </w:rPr>
+        <w:t>9,10</w:t>
+      </w:r>
+      <w:r>
+        <w:fldChar w:fldCharType="end"/>
+      </w:r>
+      <w:r>
+        <w:t xml:space="preserve"> V</w:t>
+      </w:r>
+      <w:r>
+        <w:t>agal nerve stimulation,</w:t>
+      </w:r>
+      <w:r>
+        <w:t xml:space="preserve"> for example, may be effective in</w:t>
+      </w:r>
+      <w:r>
+        <w:t xml:space="preserve"> treatment-resistant depression</w:t>
+      </w:r>
+      <w:r>
+        <w:t>,</w:t>
+      </w:r>
+      <w:r>
+        <w:fldChar w:fldCharType="begin" w:fldLock="1"/>
+      </w:r>
+      <w:r>
+        <w:instrText>ADDIN CSL_CITATION {"citationItems":[{"id":"ITEM-1","itemData":{"DOI":"10.1007/s13311-017-0537-8","ISSN":"18787479","abstract":"Major depressive disorder (MDD) is prevalent. Although standards antidepressants are more effective than placebo, up to 35% of patients do not respond to 4 or more conventional treatments and are considered to have treatment-resistant depression (TRD). Considerable effort has been devoted to trying to find effective treatments for TRD. This review focuses on vagus nerve stimulation (VNS), approved for TRD in 2005 by the Food and Drugs Administration. Stimulation is carried by bipolar electrodes on the left cervical vagus nerve, which are attached to an implanted stimulator generator. The vagus bundle contains about 80% of afferent fibers terminating in the medulla, from which there are projections to many areas of brain, including the limbic forebrain. Various types of brain imaging studies reveal widespread functional effects in brain after either acute or chronic VNS. Although more randomized control trials of VNS need to be carried out before a definitive conclusion can be reached about its efficacy, the results of open studies, carried out over period of 1 to 2 years, show much more efficacy when compared with results from treatment as usual studies. There is an increase in clinical response to VNS between 3 and 12 months, which is quite different from that seen with standard antidepressant treatment of MDD. Preclinically, VNS affects many of the same brain areas, neurotransmitters (serotonin, norepinephrine) and signal transduction mechanisms (brain-derived neurotrophic factor–tropomyosin receptor kinase B) as those found with traditional antidepressants. Nevertheless, the mechanisms by which VNS benefits patients nonresponsive to conventional antidepressants is unclear, with further research needed to clarify this.","author":[{"dropping-particle":"","family":"Carreno","given":"Flavia R.","non-dropping-particle":"","parse-names":false,"suffix":""},{"dropping-particle":"","family":"Frazer","given":"Alan","non-dropping-particle":"","parse-names":false,"suffix":""}],"container-title":"Neurotherapeutics","id":"ITEM-1","issue":"3","issued":{"date-parts":[["2017","7","1"]]},"page":"716-727","publisher":"Springer New York LLC","title":"Vagal Nerve Stimulation for Treatment-Resistant Depression","type":"article","volume":"14"},"uris":["http://www.mendeley.com/documents/?uuid=20cbbd1f-ea8d-3c24-b503-335cbec56e65"]}],"mendeley":{"formattedCitation":"&lt;sup&gt;11&lt;/sup&gt;","plainTextFormattedCitation":"11","previouslyFormattedCitation":"&lt;sup&gt;11&lt;/sup&gt;"},"properties":{"noteIndex":0},"schema":"https://github.com/citation-style-language/schema/raw/master/csl-citation.json"}</w:instrText>
+      </w:r>
+      <w:r>
+        <w:fldChar w:fldCharType="separate"/>
+      </w:r>
+      <w:r>
+        <w:rPr>
+          <w:noProof/>
+          <w:vertAlign w:val="superscript"/>
+        </w:rPr>
+        <w:t>11</w:t>
+      </w:r>
+      <w:r>
+        <w:fldChar w:fldCharType="end"/>
+      </w:r>
+      <w:r>
+        <w:t xml:space="preserve"> </w:t>
+      </w:r>
+      <w:r>
+        <w:t>angina pectoris,</w:t>
+      </w:r>
+      <w:r>
+        <w:fldChar w:fldCharType="begin" w:fldLock="1"/>
+      </w:r>
+      <w:r>
+        <w:instrText>ADDIN CSL_CITATION {"citationItems":[{"id":"ITEM-1","itemData":{"DOI":"10.1016/S1566-0702(01)00227-2","ISSN":"15660702","abstract":"We tested the hypotheses that (1) progression of coronary artery disease (CAD) increases sympathetic inflow to the heart, thus impairing cardiac blood supply, and (2) reduced sympathetic tone improves cardiac microcirculation and ameliorates severity of anginal symptoms. Electrical irritation of the nerve auricularis-a sensitive ramus of the vagus nerve-provides a central sympatholytic action. Using this technique, we studied the effects of vagal neurostimulation (VNS) on hemodynamics, the content of atrial noradrenergic nerves and the microcirculatory bed of CAD patients. VNS was performed in the preoperative period of CAD patients with severe angina pectoris. The comparison groups consisted of untreated patients with CAD or Wolff-Parkinson-White syndrome. Atrial tissue of patients with this syndrome (n=6); with effort angina (n=14); with angina at rest (n=10); and with severe angina treated with VNS (n=8) contained the following volume percentages of noradrenergic nerves: 1.7±0.1%, 1.3±0.3%, 0.5±0.1% (p&lt;0.05 vs. the other groups) and 1.3±0.2%, respectively. In these groups, cardiac microcirculatory vessels (diameter, 10-20 μm) had the following densities: 2.7±0.2%, 3.4±0.2%, 2.0±0.4% (p&lt;0.05 vs. the other groups) and 3.3±0.3%, respectively. VNS treatment abolished angina at rest, decreased heart rate and blood pressure. It improved left ventricular ejection fraction from 50±1.5% to 58±1.0% (p&lt;0.05), also changing left ventricular diastolic filling. The ratio of time velocity integrals of the early (Ei) to late (Ai) waves increased from 1.07±0.12 to 1.65±0.17 after VNS (p&lt;0.05). In electrocardiograms of VNS-treated patients, QRS- and QT-duration were shortened, the PQ-interval did not change, but T-wave configuration improved. In the postoperative period, heart failure occurred in 90% of the control group, vs. 12% in patients treated with VNS (p&lt;0.05). We conclude that CAD is characterized by overactivity of sympathetic cardiac tone. Vagal stimulation reduced sympathetic inflow to the heart, seemingly via an inhibition of norepinephrine release from sympathetic nerves. VNS' sympatholytic/vagotonic action dilated cardiac microcirculatory vessels and improved left ventricular contractility in patients with severe CAD. Copyright © 2001 Elsevier Science B.V.","author":[{"dropping-particle":"V.","family":"Zamotrinsky","given":"A.","non-dropping-particle":"","parse-names":false,"suffix":""},{"dropping-particle":"","family":"Kondratiev","given":"B.","non-dropping-particle":"","parse-names":false,"suffix":""},{"dropping-particle":"","family":"Jong","given":"J. W.","non-dropping-particle":"De","parse-names":false,"suffix":""}],"container-title":"Autonomic Neuroscience: Basic and Clinical","id":"ITEM-1","issue":"1-2","issued":{"date-parts":[["2001","4","12"]]},"page":"109-116","title":"Vagal neurostimulation in patients with coronary artery disease","type":"article-journal","volume":"88"},"uris":["http://www.mendeley.com/documents/?uuid=7e188c4b-f884-3678-a710-61b7dd1181eb"]}],"mendeley":{"formattedCitation":"&lt;sup&gt;12&lt;/sup&gt;","plainTextFormattedCitation":"12","previouslyFormattedCitation":"&lt;sup&gt;12&lt;/sup&gt;"},"properties":{"noteIndex":0},"schema":"https://github.com/citation-style-language/schema/raw/master/csl-citation.json"}</w:instrText>
+      </w:r>
+      <w:r>
+        <w:fldChar w:fldCharType="separate"/>
+      </w:r>
+      <w:r>
+        <w:rPr>
+          <w:noProof/>
+          <w:vertAlign w:val="superscript"/>
+        </w:rPr>
+        <w:t>12</w:t>
+      </w:r>
+      <w:r>
+        <w:fldChar w:fldCharType="end"/>
+      </w:r>
+      <w:r>
+        <w:t xml:space="preserve"> </w:t>
+      </w:r>
+      <w:r>
+        <w:t xml:space="preserve">and cardiac </w:t>
+      </w:r>
+      <w:r>
+        <w:t>arrhythmias.</w:t>
+      </w:r>
+      <w:r>
+        <w:fldChar w:fldCharType="begin" w:fldLock="1"/>
+      </w:r>
+      <w:r>
+        <w:instrText>ADDIN CSL_CITATION {"citationItems":[{"id":"ITEM-1","itemData":{"DOI":"10.1007/s10741-010-9178-2","ISSN":"13824147","abstract":"Enhancing vagal tone by delivering electrical stimulation to the vagal nerves (VNS) is emerging as a promising novel therapy in heart failure. In addition, VNS is already an FDA-approved therapy for refractory epilepsy and depression. Besides its well-known negative chronotropic, inotropic, and dromotropic effects, VNS has profound effects on cardiac electrophysiology and arrhythmogenesis. This review summarizes current knowledge about the complex relationship between VNS and cardiac arrhythmias. Specifically, the focus is on VNS capability to become a therapeutic strategy along with important electrophysiological alterations that may constitute a potential arrhythmogenic substrate and become a clinical concern. © 2010 Springer Science+Business Media, LLC.","author":[{"dropping-particle":"","family":"Zhang","given":"Youhua","non-dropping-particle":"","parse-names":false,"suffix":""},{"dropping-particle":"","family":"Mazgalev","given":"Todor N.","non-dropping-particle":"","parse-names":false,"suffix":""}],"container-title":"Heart Failure Reviews","id":"ITEM-1","issue":"2","issued":{"date-parts":[["2011","3"]]},"page":"147-161","title":"Arrhythmias and vagus nerve stimulation","type":"article-journal","volume":"16"},"uris":["http://www.mendeley.com/documents/?uuid=335d96e3-8f45-3407-9bb7-e04f773ea331"]}],"mendeley":{"formattedCitation":"&lt;sup&gt;13&lt;/sup&gt;","plainTextFormattedCitation":"13","previouslyFormattedCitation":"&lt;sup&gt;13&lt;/sup&gt;"},"properties":{"noteIndex":0},"schema":"https://github.com/citation-style-language/schema/raw/master/csl-citation.json"}</w:instrText>
+      </w:r>
+      <w:r>
+        <w:fldChar w:fldCharType="separate"/>
+      </w:r>
+      <w:r>
+        <w:rPr>
+          <w:noProof/>
+          <w:vertAlign w:val="superscript"/>
+        </w:rPr>
+        <w:t>13</w:t>
+      </w:r>
+      <w:r>
+        <w:fldChar w:fldCharType="end"/>
+      </w:r>
+      <w:r>
+        <w:t xml:space="preserve"> We seek to gain </w:t>
+      </w:r>
+      <w:r>
         <w:rPr>
           <w:u w:val="single"/>
         </w:rPr>
-      </w:pPr>
-      <w:r>
-        <w:t xml:space="preserve">There is a key knowledge gap in the </w:t>
-      </w:r>
-      <w:r>
-        <w:t xml:space="preserve">understanding of the </w:t>
-      </w:r>
-      <w:r>
-        <w:t>mechanisms underlying depression and coronary artery disease (CAD)</w:t>
-      </w:r>
-      <w:r>
-        <w:t>.</w:t>
-      </w:r>
-      <w:r>
-        <w:fldChar w:fldCharType="begin" w:fldLock="1"/>
-      </w:r>
-      <w:r>
-        <w:instrText>ADDIN CSL_CITATION {"citationItems":[{"id":"ITEM-1","itemData":{"DOI":"10.1038/nrcardio.2016.181","ISBN":"9780123739476","ISSN":"17595010","PMID":"20425245","abstract":"Depression often coexists with coronary heart disease and increases the risk of poor cardiac prognosis. The physiopathology of depression resembles that of chronic, severe stress. Because little research has evaluated the impact of depression treatment on cardiac events, there is no currently recommended depression-specific treatment to reduce cardiac risk. © 2007 Copyright © 2007 Elsevier Inc. All rights reserved.","author":[{"dropping-particle":"","family":"Carney","given":"Robert M.","non-dropping-particle":"","parse-names":false,"suffix":""},{"dropping-particle":"","family":"Freedland","given":"Kenneth E.","non-dropping-particle":"","parse-names":false,"suffix":""}],"container-title":"Nature Reviews Cardiology","id":"ITEM-1","issue":"3","issued":{"date-parts":[["2017","3","17"]]},"page":"145-155","title":"Depression and coronary heart disease","type":"article","volume":"14"},"uris":["http://www.mendeley.com/documents/?uuid=88cf80d2-ea65-4118-a6ce-41f627c6502b"]}],"mendeley":{"formattedCitation":"&lt;sup&gt;1&lt;/sup&gt;","plainTextFormattedCitation":"1","previouslyFormattedCitation":"&lt;sup&gt;1&lt;/sup&gt;"},"properties":{"noteIndex":0},"schema":"https://github.com/citation-style-language/schema/raw/master/csl-citation.json"}</w:instrText>
-      </w:r>
-      <w:r>
-        <w:fldChar w:fldCharType="separate"/>
-      </w:r>
-      <w:r>
-        <w:rPr>
-          <w:noProof/>
-          <w:vertAlign w:val="superscript"/>
-        </w:rPr>
-        <w:t>1</w:t>
-      </w:r>
-      <w:r>
-        <w:fldChar w:fldCharType="end"/>
-      </w:r>
-      <w:r>
-        <w:t xml:space="preserve"> This is a major public health issue, considering that depression is the </w:t>
-      </w:r>
-      <w:r>
-        <w:t>leading</w:t>
-      </w:r>
-      <w:r>
-        <w:t xml:space="preserve"> cause of disability </w:t>
-      </w:r>
-      <w:r>
-        <w:t>in</w:t>
-      </w:r>
-      <w:r>
-        <w:t xml:space="preserve"> the </w:t>
-      </w:r>
-      <w:commentRangeStart w:id="0"/>
-      <w:r>
-        <w:t>world</w:t>
-      </w:r>
-      <w:commentRangeEnd w:id="0"/>
-      <w:r>
-        <w:rPr>
-          <w:rStyle w:val="CommentReference"/>
-        </w:rPr>
-        <w:commentReference w:id="0"/>
-      </w:r>
-      <w:r>
-        <w:t>,</w:t>
-      </w:r>
-      <w:r>
-        <w:fldChar w:fldCharType="begin" w:fldLock="1"/>
-      </w:r>
-      <w:r>
-        <w:instrText>ADDIN CSL_CITATION {"citationItems":[{"id":"ITEM-1","itemData":{"DOI":"10.1001/jama.2017.3826","ISSN":"15383598","abstract":"The proportion of the global population living with depression is estimated to be 322 million people—4.4% of the world’s population—according to a new report, “Depression and Other Common Mental Disorders: Global Health Estimates,” released by the World Health Organization. The report also includes data on anxiety disorders, which affect more than 260 million people—3.6% of the global population. The prevalence of these common mental disorders is increasing, particularly in low- and middle-income countries, with many people experiencing both depression and anxiety disorders simultaneously.","author":[{"dropping-particle":"","family":"Friedrich","given":"M. J.","non-dropping-particle":"","parse-names":false,"suffix":""}],"container-title":"JAMA","id":"ITEM-1","issue":"15","issued":{"date-parts":[["2017","4","18"]]},"page":"1517","publisher":"NLM (Medline)","title":"Depression Is the Leading Cause of Disability Around the World","type":"article-journal","volume":"317"},"uris":["http://www.mendeley.com/documents/?uuid=235e79cc-df27-3ebc-9aa5-b6b59d6c5466"]}],"mendeley":{"formattedCitation":"&lt;sup&gt;2&lt;/sup&gt;","plainTextFormattedCitation":"2","previouslyFormattedCitation":"&lt;sup&gt;2&lt;/sup&gt;"},"properties":{"noteIndex":0},"schema":"https://github.com/citation-style-language/schema/raw/master/csl-citation.json"}</w:instrText>
-      </w:r>
-      <w:r>
-        <w:fldChar w:fldCharType="separate"/>
-      </w:r>
-      <w:r>
-        <w:rPr>
-          <w:noProof/>
-          <w:vertAlign w:val="superscript"/>
-        </w:rPr>
-        <w:t>2</w:t>
-      </w:r>
-      <w:r>
-        <w:fldChar w:fldCharType="end"/>
-      </w:r>
-      <w:r>
-        <w:t xml:space="preserve"> and CAD is the leading cause of </w:t>
-      </w:r>
-      <w:commentRangeStart w:id="1"/>
-      <w:r>
-        <w:t>death</w:t>
-      </w:r>
-      <w:commentRangeEnd w:id="1"/>
-      <w:r>
-        <w:rPr>
-          <w:rStyle w:val="CommentReference"/>
-        </w:rPr>
-        <w:commentReference w:id="1"/>
-      </w:r>
-      <w:r>
-        <w:t>.</w:t>
-      </w:r>
-      <w:r>
-        <w:fldChar w:fldCharType="begin" w:fldLock="1"/>
-      </w:r>
-      <w:r>
-        <w:instrText>ADDIN CSL_CITATION {"citationItems":[{"id":"ITEM-1","itemData":{"DOI":"10.1016/j.ijcard.2016.09.026","ISSN":"18741754","abstract":"The pattern and global burden of disease has evolved considerably over the last two decades, from primarily communicable, maternal, and perinatal causes to non-communicable disease (NCD). Cardiovascular disease (CVD) has become the single most important and largest cause of NCD deaths worldwide at over 50%. The World Health Organisation (WHO) estimates that 17.6 million people died of CVD worldwide in 2012. Proportionally, this accounts for an estimated 31.43% of global mortality, with ischaemic heart disease (IHD) accounting for approximately 7.4 million deaths, 13.2% of the total. IHD was also the greatest single cause of death in 2000, accounting for an estimated 6.0 million deaths. The global burden of CVD falls, principally, on the low and middle-income (LMI) countries, accounting for over 80% of CVD deaths. Individual populations face differing challenges and each population has unique health burdens, however, CVD remains one of the greatest health challenges both nationally and worldwide.","author":[{"dropping-particle":"","family":"McAloon","given":"Christopher J.","non-dropping-particle":"","parse-names":false,"suffix":""},{"dropping-particle":"","family":"Boylan","given":"Luke M.","non-dropping-particle":"","parse-names":false,"suffix":""},{"dropping-particle":"","family":"Hamborg","given":"Thomas","non-dropping-particle":"","parse-names":false,"suffix":""},{"dropping-particle":"","family":"Stallard","given":"Nigel","non-dropping-particle":"","parse-names":false,"suffix":""},{"dropping-particle":"","family":"Osman","given":"Faizel","non-dropping-particle":"","parse-names":false,"suffix":""},{"dropping-particle":"","family":"Lim","given":"Phang B.","non-dropping-particle":"","parse-names":false,"suffix":""},{"dropping-particle":"","family":"Hayat","given":"Sajad A.","non-dropping-particle":"","parse-names":false,"suffix":""}],"container-title":"International Journal of Cardiology","id":"ITEM-1","issued":{"date-parts":[["2016","12","1"]]},"page":"256-264","publisher":"Elsevier Ireland Ltd","title":"The changing face of cardiovascular disease 2000–2012: An analysis of the world health organisation global health estimates data","type":"article","volume":"224"},"uris":["http://www.mendeley.com/documents/?uuid=e1dff68b-e099-33df-bbc4-d00901988d98"]}],"mendeley":{"formattedCitation":"&lt;sup&gt;3&lt;/sup&gt;","plainTextFormattedCitation":"3","previouslyFormattedCitation":"&lt;sup&gt;3&lt;/sup&gt;"},"properties":{"noteIndex":0},"schema":"https://github.com/citation-style-language/schema/raw/master/csl-citation.json"}</w:instrText>
-      </w:r>
-      <w:r>
-        <w:fldChar w:fldCharType="separate"/>
-      </w:r>
-      <w:r>
-        <w:rPr>
-          <w:noProof/>
-          <w:vertAlign w:val="superscript"/>
-        </w:rPr>
-        <w:t>3</w:t>
-      </w:r>
-      <w:r>
-        <w:fldChar w:fldCharType="end"/>
-      </w:r>
-      <w:r>
-        <w:t xml:space="preserve"> Th</w:t>
-      </w:r>
-      <w:r>
-        <w:t>ey are also comorbid and likely share common mechanisms: d</w:t>
-      </w:r>
-      <w:r>
-        <w:t xml:space="preserve">epression affects </w:t>
-      </w:r>
-      <w:r>
-        <w:t xml:space="preserve">up to </w:t>
-      </w:r>
-      <w:r>
-        <w:t xml:space="preserve">20% of patients with </w:t>
-      </w:r>
-      <w:r>
-        <w:t xml:space="preserve">coronary artery disease (CAD) </w:t>
-      </w:r>
-      <w:r>
-        <w:t xml:space="preserve">and </w:t>
-      </w:r>
-      <w:r>
-        <w:t>is associated with</w:t>
-      </w:r>
-      <w:r>
-        <w:t xml:space="preserve"> a 3-fold increase in cardiovascular mortality</w:t>
-      </w:r>
-      <w:r>
-        <w:t>.</w:t>
-      </w:r>
-      <w:r>
-        <w:fldChar w:fldCharType="begin" w:fldLock="1"/>
-      </w:r>
-      <w:r>
-        <w:instrText>ADDIN CSL_CITATION {"citationItems":[{"id":"ITEM-1","itemData":{"DOI":"10.1016/j.jacc.2019.01.041","ISSN":"15583597","PMID":"30975301","abstract":"Depression is a common problem in patients with cardiovascular disease (CVD) and is associated with increased mortality, excess disability, greater health care expenditures, and reduced quality of life. Depression is present in 1 of 5 patients with coronary artery disease, peripheral artery disease, and heart failure. Depression complicates the optimal management of CVD by worsening cardiovascular risk factors and decreasing adherence to healthy lifestyles and evidence-based medical therapies. As such, standardized screening pathways for depression in patients with CVD offer the potential for early identification and optimal management of depression to improve health outcomes. Unfortunately, the burden of depression in patients with CVD is under-recognized; as a result, screening and management strategies targeting depression have been poorly implemented in patients with CVD. In this review, the authors discuss a practical approach for the screening and management of depression in patients with CVD.","author":[{"dropping-particle":"","family":"Jha","given":"Manish K","non-dropping-particle":"","parse-names":false,"suffix":""},{"dropping-particle":"","family":"Qamar","given":"Arman","non-dropping-particle":"","parse-names":false,"suffix":""},{"dropping-particle":"","family":"Vaduganathan","given":"Muthiah","non-dropping-particle":"","parse-names":false,"suffix":""},{"dropping-particle":"","family":"Charney","given":"Dennis S","non-dropping-particle":"","parse-names":false,"suffix":""},{"dropping-particle":"","family":"Murrough","given":"James W","non-dropping-particle":"","parse-names":false,"suffix":""}],"container-title":"Journal of the American College of Cardiology","id":"ITEM-1","issue":"14","issued":{"date-parts":[["2019","4","16"]]},"page":"1827-1845","title":"Screening and Management of Depression in Patients With Cardiovascular Disease: JACC State-of-the-Art Review","type":"article","volume":"73"},"uris":["http://www.mendeley.com/documents/?uuid=586fbcad-6c28-329f-9d28-125750b64357"]},{"id":"ITEM-2","itemData":{"DOI":"10.1161/CIR.0000000000000019","ISSN":"15244539","abstract":"BACKGROUND - : Although prospective studies, systematic reviews, and meta-analyses have documented an association between depression and increased morbidity and mortality in a variety of cardiac populations, depression has not yet achieved formal recognition as a risk factor for poor prognosis in patients with acute coronary syndrome by the American Heart Association and other health organizations. The purpose of this scientific statement is to review available evidence and recommend whether depression should be elevated to the status of a risk factor for patients with acute coronary syndrome. METHODS AND RESULTS - : Writing group members were approved by the American Heart Association's Scientific Statement and Manuscript Oversight Committees. A systematic literature review on depression and adverse medical outcomes after acute coronary syndrome was conducted that included all-cause mortality, cardiac mortality, and composite outcomes for mortality and nonfatal events. The review assessed the strength, consistency, independence, and generalizability of the published studies. A total of 53 individual studies (32 reported on associations with all-cause mortality, 12 on cardiac mortality, and 22 on composite outcomes) and 4 meta-analyses met inclusion criteria. There was heterogeneity across studies in terms of the demographic composition of study samples, definition and measurement of depression, length of follow-up, and covariates included in the multivariable models. Despite limitations in some individual studies, our review identified generally consistent associations between depression and adverse outcomes. CONCLUSIONS - : Despite the heterogeneity of published studies included in this review, the preponderance of evidence supports the recommendation that the American Heart Association should elevate depression to the status of a risk factor for adverse medical outcomes in patients with acute coronary syndrome. © 2014 American Heart Association, Inc.","author":[{"dropping-particle":"","family":"Lichtman","given":"Judith H.","non-dropping-particle":"","parse-names":false,"suffix":""},{"dropping-particle":"","family":"Froelicher","given":"Erika S.","non-dropping-particle":"","parse-names":false,"suffix":""},{"dropping-particle":"","family":"Blumenthal","given":"James A.","non-dropping-particle":"","parse-names":false,"suffix":""},{"dropping-particle":"","family":"Carney","given":"Robert M.","non-dropping-particle":"","parse-names":false,"suffix":""},{"dropping-particle":"V.","family":"Doering","given":"Lynn","non-dropping-particle":"","parse-names":false,"suffix":""},{"dropping-particle":"","family":"Frasure-Smith","given":"Nancy","non-dropping-particle":"","parse-names":false,"suffix":""},{"dropping-particle":"","family":"Freedland","given":"Kenneth E.","non-dropping-particle":"","parse-names":false,"suffix":""},{"dropping-particle":"","family":"Jaffe","given":"Allan S.","non-dropping-particle":"","parse-names":false,"suffix":""},{"dropping-particle":"","family":"Leifheit-Limson","given":"Erica C.","non-dropping-particle":"","parse-names":false,"suffix":""},{"dropping-particle":"","family":"Sheps","given":"David S.","non-dropping-particle":"","parse-names":false,"suffix":""},{"dropping-particle":"","family":"Vaccarino","given":"Viola","non-dropping-particle":"","parse-names":false,"suffix":""},{"dropping-particle":"","family":"Wulsin","given":"Lawson","non-dropping-particle":"","parse-names":false,"suffix":""}],"container-title":"Circulation","id":"ITEM-2","issue":"12","issued":{"date-parts":[["2014","3","25"]]},"page":"1350-1369","publisher":"Lippincott Williams and Wilkins","title":"Depression as a risk factor for poor prognosis among patients with acute coronary syndrome: Systematic review and recommendations: A scientific statement from the american heart association","type":"article","volume":"129"},"uris":["http://www.mendeley.com/documents/?uuid=f03e4939-63e2-3e28-a5c3-48c868a287da"]},{"id":"ITEM-3","itemData":{"DOI":"10.1016/j.genhosppsych.2011.02.007","ISSN":"01638343","abstract":"Objective: A meta-analysis of over 25 years of research into the relationship between post-myocardial infarction (MI) depression and cardiac prognosis was conducted to investigate changes in this association over time and to investigate subgroup effects. Method: A systematic literature search was performed (Medline, Embase and PsycINFO; 1975-2011) without language restrictions. Studies investigating the impact of post-MI depression on cardiovascular outcome, defined as all-cause mortality, cardiac mortality and cardiac events within 24 months after the index MI, were identified. Depression had to be assessed within 3 months after MI using established instruments. Pooled odds ratios (ORs) were calculated using a random effects model. Results: A total of 29 studies were identified, resulting in 41 comparisons. Follow-up (on average 16 months) was described for 16,889 MI patients. Post-MI depression was associated with an increased risk of all-cause mortality [(OR), 2.25; 95% confidence interval [CI], 1.73-2.93; P&lt;.001], cardiac mortality (OR, 2.71; 95% CI, 1.68-4.36; P&lt;.001) and cardiac events (OR, 1.59; 95% CI, 1.37-1.85; P&lt;.001). ORs proved robust in subgroup analyses but declined over the years for cardiac events. Conclusions: Post-MI depression is associated with a 1.6- to 2.7-fold increased risk of impaired outcomes within 24 months. This association has been relatively stable over the past 25 years. © 2011 Elsevier Inc.","author":[{"dropping-particle":"","family":"Meijer","given":"Anna","non-dropping-particle":"","parse-names":false,"suffix":""},{"dropping-particle":"","family":"Conradi","given":"Henk Jan","non-dropping-particle":"","parse-names":false,"suffix":""},{"dropping-particle":"","family":"Bos","given":"Elisabeth H.","non-dropping-particle":"","parse-names":false,"suffix":""},{"dropping-particle":"","family":"Thombs","given":"Brett D.","non-dropping-particle":"","parse-names":false,"suffix":""},{"dropping-particle":"","family":"Melle","given":"Joost P.","non-dropping-particle":"van","parse-names":false,"suffix":""},{"dropping-particle":"","family":"Jonge","given":"Peter","non-dropping-particle":"de","parse-names":false,"suffix":""}],"container-title":"General Hospital Psychiatry","id":"ITEM-3","issue":"3","issued":{"date-parts":[["2011","5"]]},"page":"203-216","title":"Prognostic association of depression following myocardial infarction with mortality and cardiovascular events: A meta-analysis of 25 years of research","type":"article-journal","volume":"33"},"uris":["http://www.mendeley.com/documents/?uuid=66cbc225-7c90-3b5d-88e8-3b3a288ce73b"]}],"mendeley":{"formattedCitation":"&lt;sup&gt;4–6&lt;/sup&gt;","plainTextFormattedCitation":"4–6","previouslyFormattedCitation":"&lt;sup&gt;4–6&lt;/sup&gt;"},"properties":{"noteIndex":0},"schema":"https://github.com/citation-style-language/schema/raw/master/csl-citation.json"}</w:instrText>
-      </w:r>
-      <w:r>
-        <w:fldChar w:fldCharType="separate"/>
-      </w:r>
-      <w:r>
-        <w:rPr>
-          <w:noProof/>
-          <w:vertAlign w:val="superscript"/>
-        </w:rPr>
-        <w:t>4–6</w:t>
-      </w:r>
-      <w:r>
-        <w:fldChar w:fldCharType="end"/>
-      </w:r>
-      <w:r>
-        <w:t xml:space="preserve"> </w:t>
-      </w:r>
-      <w:r>
-        <w:t xml:space="preserve">Our knowledge gaps are underscored by negative studies that show that current </w:t>
-      </w:r>
-      <w:r>
-        <w:t>treatments</w:t>
-      </w:r>
-      <w:r>
-        <w:t xml:space="preserve"> for depression in CAD patients have modest effects </w:t>
-      </w:r>
-      <w:r>
-        <w:t xml:space="preserve">in reducing depressive symptoms </w:t>
-      </w:r>
-      <w:r>
-        <w:t>and no impact on</w:t>
-      </w:r>
-      <w:r>
-        <w:t xml:space="preserve"> CAD</w:t>
-      </w:r>
-      <w:r>
-        <w:t xml:space="preserve"> outcomes</w:t>
-      </w:r>
-      <w:r>
-        <w:t>.</w:t>
-      </w:r>
-      <w:r>
-        <w:fldChar w:fldCharType="begin" w:fldLock="1"/>
-      </w:r>
-      <w:r>
-        <w:instrText>ADDIN CSL_CITATION {"citationItems":[{"id":"ITEM-1","itemData":{"DOI":"10.1001/jama.289.23.3106","ISSN":"00987484","abstract":"Context: Depression and low perceived social support (LPSS) after myocardial infarction (MI) are associated with higher morbidity and mortality, but little is known about whether this excess risk can be reduced through treatment. Objective: To determine whether mortality and recurrent infarction are reduced by treatment of depression and LPSS with cognitive behavior therapy (CBT), supplemented with a selective serotonin reuptake inhibitor (SSRI) antidepressant when indicated, in patients enrolled within 28 days after MI. Design, Setting, and Patients: Randomized clinical trial conducted from October 1996 to April 2001 in 2481 MI patients (1084 women, 1397 men) enrolled from 8 clinical centers. Major or minor depression was diagnosed by modified Diagnostic and Statistical Manual of Mental Disorders, Fourth Edition criteria and severity by the 17-item Hamilton Rating Scale for Depression (HRSD); LPSS was determined by the Enhancing Recovery in Coronary Heart Disease Patients (ENRICHD) Social Support Instrument (ESSI). Random allocation was to usual medical care or CBT-based psychosocial intervention. Intervention: Cognitive behavior therapy was initiated at a median of 17 days after the index MI for a median of 11 individual sessions throughout 6 months, plus group therapy when feasible, with SSRIs for patients scoring higher than 24 on the HRSD or having a less than 50% reduction in Beck Depression Inventory scores after 5 weeks. Main Outcome Measures: Composite primary end point of death or recurrent MI; secondary outcomes included change in HRSD (for depression) or ESSI scores (for LPSS) at 6 months. Results: Improvement in psychosocial outcomes at 6 months favored treatment: mean (SD) change in HRSD score, -10.1 (7.8) in the depression and psychosocial intervention group vs -8.4 (7.7) in the depression and usual care group (P&lt;.001); mean (SD) change in ESSI score, 5.1 (5.9) in the LPSS and psychosocial intervention group vs 3.4 (6.0) in the LPSS and usual care group (P&lt;.001). After an average follow-up of 29 months, there was no significant difference in event-free survival between usual care (75.9%) and psychosocial intervention (75.8%). There were also no differences in survival between the psychosocial intervention and usual care arms in any of the 3 psychosocial risk groups (depression, LPSS, and depression and LPSS patients). Conclusions: The intervention did not increase event-free survival. The intervention improved depression and social isolat…","author":[{"dropping-particle":"","family":"Berkman","given":"Lisa F.","non-dropping-particle":"","parse-names":false,"suffix":""},{"dropping-particle":"","family":"Blumenthal","given":"James","non-dropping-particle":"","parse-names":false,"suffix":""},{"dropping-particle":"","family":"Burg","given":"Matthew","non-dropping-particle":"","parse-names":false,"suffix":""},{"dropping-particle":"","family":"Carney","given":"Robert M.","non-dropping-particle":"","parse-names":false,"suffix":""},{"dropping-particle":"","family":"Catellier","given":"Diane","non-dropping-particle":"","parse-names":false,"suffix":""},{"dropping-particle":"","family":"Cowan","given":"Marie J.","non-dropping-particle":"","parse-names":false,"suffix":""},{"dropping-particle":"","family":"Czajkowski","given":"Susan M.","non-dropping-particle":"","parse-names":false,"suffix":""},{"dropping-particle":"","family":"Busk","given":"Robert","non-dropping-particle":"De","parse-names":false,"suffix":""},{"dropping-particle":"","family":"Hosking","given":"James","non-dropping-particle":"","parse-names":false,"suffix":""},{"dropping-particle":"","family":"Jaffe","given":"Allan","non-dropping-particle":"","parse-names":false,"suffix":""},{"dropping-particle":"","family":"Kaufmann","given":"Peter G.","non-dropping-particle":"","parse-names":false,"suffix":""},{"dropping-particle":"","family":"Mitchell","given":"Pamela","non-dropping-particle":"","parse-names":false,"suffix":""},{"dropping-particle":"","family":"Norman","given":"James","non-dropping-particle":"","parse-names":false,"suffix":""},{"dropping-particle":"","family":"Powell","given":"Lynda H.","non-dropping-particle":"","parse-names":false,"suffix":""},{"dropping-particle":"","family":"Raczynski","given":"James M.","non-dropping-particle":"","parse-names":false,"suffix":""},{"dropping-particle":"","family":"Schneiderman","given":"Neil","non-dropping-particle":"","parse-names":false,"suffix":""},{"dropping-particle":"","family":"Raczynski","given":"","non-dropping-particle":"","parse-names":false,"suffix":""}],"container-title":"Journal of the American Medical Association","id":"ITEM-1","issue":"23","issued":{"date-parts":[["2003","6","18"]]},"page":"3106-3116","publisher":"American Medical Association","title":"Effects of Treating Depression and Low Perceived Social Support on Clinical Events after Myocardial Infarction: The Enhancing Recovery in Coronary Heart Disease Patients (ENRICHD) Randomized Trial","type":"article-journal","volume":"289"},"uris":["http://www.mendeley.com/documents/?uuid=f85f9a8f-d19b-335b-8cde-a7e783424af2"]},{"id":"ITEM-2","itemData":{"DOI":"10.1001/jamainternmed.2019.4518","ISSN":"21686106","abstract":"Importance: Patients with acute coronary syndrome (ACS) and elevated depressive symptoms are at increased risk for recurrent cardiovascular events and mortality, worse quality of life, and higher health care costs. These observational findings prompted multiple scientific panels to advise universal depression screening in survivors of ACS prior to evidence from randomized screening trials. Objective: To determine whether systematically screening for depression in survivors of ACS improves quality of life and depression compared with usual care. Design, Setting, and Participants: A 3-group multisite randomized trial enrolled 1500 patients with ACS from 4 health care systems between November 1, 2013, and March 31, 2017, with follow-up ending July 31, 2018. Patients were eligible if they had been hospitalized for ACS in the previous 2 to 12 months and had no prior history of depression. All analyses were performed on an intention-to-treat basis. Interventions: Patients with ACS were randomly assigned 1:1:1 to receive (1) systematic depression screening using the 8-item Patient Health Questionnaire, with notification of primary care clinicians and provision of centralized, patient-preference, stepped depression care for those with positive screening results (8-item Patient Health Questionnaire score ≥10; screen, notify, and treat, n = 499); (2) systematic depression screening, with notification of primary care clinicians for those with positive screening results (screen and notify, n = 501); and (3) usual care (no screening, n = 500). Main Outcomes and Measures: The primary outcome was change in quality-adjusted life-years. The secondary outcome was depression-free days. Adverse effects and mortality were assessed by patient interview and hospital records. Results: A total of 1500 patients (424 women and 1076 men; mean [SD] age, 65.9 [11.5] years) were randomized in the 18-month trial. Only 71 of 1000 eligible survivors of ACS (7.1%) had elevated 8-item Patient Health Questionnaire scores indicating depressive symptoms at screening. There were no differences in mean (SD) change in quality-adjusted life-years (screen, notify and treat, -0.06 [0.20]; screen and notify, -0.06 [0.20]; no screen, -0.06 [0.18]; P =.98) or cumulative mean (SD) depression-free days (screen, notify and treat, 343.1 [179.0] days; screen and notify, 351.3 [175.0] days; no screen, 339.0 [176.6] days; P =.63). Harms including death, bleeding, or sleep difficulties did not differ among g…","author":[{"dropping-particle":"","family":"Kronish","given":"Ian M.","non-dropping-particle":"","parse-names":false,"suffix":""},{"dropping-particle":"","family":"Moise","given":"Nathalie","non-dropping-particle":"","parse-names":false,"suffix":""},{"dropping-particle":"","family":"Cheung","given":"Ying Kuen","non-dropping-particle":"","parse-names":false,"suffix":""},{"dropping-particle":"","family":"Clarke","given":"Gregory N.","non-dropping-particle":"","parse-names":false,"suffix":""},{"dropping-particle":"","family":"Dolor","given":"Rowena J.","non-dropping-particle":"","parse-names":false,"suffix":""},{"dropping-particle":"","family":"Duer-Hefele","given":"Joan","non-dropping-particle":"","parse-names":false,"suffix":""},{"dropping-particle":"","family":"Margolis","given":"Karen L.","non-dropping-particle":"","parse-names":false,"suffix":""},{"dropping-particle":"","family":"St Onge","given":"Tara","non-dropping-particle":"","parse-names":false,"suffix":""},{"dropping-particle":"","family":"Parsons","given":"Faith","non-dropping-particle":"","parse-names":false,"suffix":""},{"dropping-particle":"","family":"Retuerto","given":"Jessica","non-dropping-particle":"","parse-names":false,"suffix":""},{"dropping-particle":"","family":"Thanataveerat","given":"Anusorn","non-dropping-particle":"","parse-names":false,"suffix":""},{"dropping-particle":"","family":"Davidson","given":"Karina W.","non-dropping-particle":"","parse-names":false,"suffix":""}],"container-title":"JAMA Internal Medicine","id":"ITEM-2","issued":{"date-parts":[["2019"]]},"publisher":"American Medical Association","title":"Effect of Depression Screening after Acute Coronary Syndromes on Quality of Life: The CODIACS-QoL Randomized Clinical Trial","type":"article-journal"},"uris":["http://www.mendeley.com/documents/?uuid=768d2d02-985e-3d54-8d97-5032eb8428aa"]}],"mendeley":{"formattedCitation":"&lt;sup&gt;7,8&lt;/sup&gt;","plainTextFormattedCitation":"7,8","previouslyFormattedCitation":"&lt;sup&gt;7,8&lt;/sup&gt;"},"properties":{"noteIndex":0},"schema":"https://github.com/citation-style-language/schema/raw/master/csl-citation.json"}</w:instrText>
-      </w:r>
-      <w:r>
-        <w:fldChar w:fldCharType="separate"/>
-      </w:r>
-      <w:r>
-        <w:rPr>
-          <w:noProof/>
-          <w:vertAlign w:val="superscript"/>
-        </w:rPr>
-        <w:t>7,8</w:t>
-      </w:r>
-      <w:r>
-        <w:fldChar w:fldCharType="end"/>
-      </w:r>
-      <w:r>
-        <w:t xml:space="preserve"> A</w:t>
-      </w:r>
-      <w:r>
-        <w:t xml:space="preserve"> common mechanistic </w:t>
-      </w:r>
-      <w:r>
-        <w:t xml:space="preserve">pathway for depression </w:t>
-      </w:r>
-      <w:r>
-        <w:t>and CAD is dysfunction of</w:t>
-      </w:r>
-      <w:r>
-        <w:t xml:space="preserve"> autonomic nervous system (ANS)</w:t>
-      </w:r>
-      <w:r>
-        <w:t xml:space="preserve">. Although current treatment strategies do not specifically target the ANS, research into such therapies may be promising, given the strong biological relationships that </w:t>
-      </w:r>
-      <w:r>
-        <w:t>exist</w:t>
-      </w:r>
-      <w:r>
-        <w:t>.</w:t>
-      </w:r>
-      <w:r>
-        <w:fldChar w:fldCharType="begin" w:fldLock="1"/>
-      </w:r>
-      <w:r>
-        <w:instrText>ADDIN CSL_CITATION {"citationItems":[{"id":"ITEM-1","itemData":{"DOI":"10.1001/archinte.165.13.1486","ISBN":"0003-9926 (Print)\\r0003-9926","ISSN":"00039926","PMID":"16009863","abstract":"BACKGROUND: Depression is associated with an increased risk for mortality after acute myocardial infarction (MI). The purpose of this study was to determine whether low heart rate variability (HRV) mediates the effect of depression on mortality. METHODS: Twenty-four-hour ambulatory electrocardiograms were obtained from 311 depressed patients with a recent acute MI who were enrolled in the Enhancing Recovery in Coronary Heart Disease (ENRICHD) clinical trial and from 367 nondepressed patients who met the ENRICHD medical inclusion criteria. Standard HRV indexes were extracted from the recordings. RESULTS: The log of very low-frequency (LnVLF) power, an index of HRV derived from power spectral analysis of the electrocardiogram signal (0.0033-0.04 Hz [in milliseconds squared]), was lower in the depressed than in the nondepressed patients (P&lt;.001). There were 47 deaths (6.1%) during a 30-month follow-up. After adjusting for potential confounders, the depressed patients remained at higher risk for all-cause mortality compared with the nondepressed patients (hazard ratio, 2.8; 95% confidence interval [CI], 1.4-5.4; P&lt;.003). When LnVLF power was entered into the model, the hazard ratio for depression dropped to 2.1 (95% CI, 1.1-4.2; P = .03). The proportion of the risk for depression attributable to LnVLF power was 0.27 (95% CI, 0.23-0.31; P&lt;.001). CONCLUSIONS: Low HRV partially mediates the effect of depression on survival after acute MI. This finding helps to clarify the physiological mechanisms underlying depression's role as a risk factor for mortality in patients with coronary heart disease. It also raises the possibility that treatments that improve both depression and HRV might also improve survival in these patients.","author":[{"dropping-particle":"","family":"Carney","given":"Robert M.","non-dropping-particle":"","parse-names":false,"suffix":""},{"dropping-particle":"","family":"Blumenthal","given":"James A.","non-dropping-particle":"","parse-names":false,"suffix":""},{"dropping-particle":"","family":"Freedland","given":"Kenneth E.","non-dropping-particle":"","parse-names":false,"suffix":""},{"dropping-particle":"","family":"Stein","given":"Phyllis K.","non-dropping-particle":"","parse-names":false,"suffix":""},{"dropping-particle":"","family":"Howells","given":"William B.","non-dropping-particle":"","parse-names":false,"suffix":""},{"dropping-particle":"","family":"Berkman","given":"Lisa F.","non-dropping-particle":"","parse-names":false,"suffix":""},{"dropping-particle":"","family":"Watkins","given":"Lana L.","non-dropping-particle":"","parse-names":false,"suffix":""},{"dropping-particle":"","family":"Czajkowski","given":"Susan M.","non-dropping-particle":"","parse-names":false,"suffix":""},{"dropping-particle":"","family":"Hayano","given":"Junichiro","non-dropping-particle":"","parse-names":false,"suffix":""},{"dropping-particle":"","family":"Domitrovich","given":"Peter P.","non-dropping-particle":"","parse-names":false,"suffix":""},{"dropping-particle":"","family":"Jaffe","given":"Allan S.","non-dropping-particle":"","parse-names":false,"suffix":""}],"container-title":"Archives of Internal Medicine","id":"ITEM-1","issue":"13","issued":{"date-parts":[["2005"]]},"number-of-pages":"1486-1491","title":"Low heart rate variability and the effect of depression on post-myocardial infarction mortality","type":"report","volume":"165"},"uris":["http://www.mendeley.com/documents/?uuid=ca1bfee8-d125-44dc-8c38-c595b758aadc"]},{"id":"ITEM-2","itemData":{"DOI":"10.1016/j.neubiorev.2016.07.003","ISSN":"18737528","abstract":"Depression's burden of disease goes beyond functioning and quality of life and extends to somatic health. Results from longitudinal cohort studies converge in illustrating that major depressive disorder (MDD) subsequently increases the risk of cardiovascular morbidity and mortality with about 80%. The impact of MDD on cardiovascular health may be partly explained by mediating mechanisms such as unhealthy lifestyle (smoking, excessive alcohol use, physical inactivity, unhealthy diet, therapy non-compliance) and unfavorable pathophysiological disturbances (autonomic, HPA-axis, metabolic and immuno-inflammatory dysregulations). A summary of the literature findings as well as relevant results from the large-scale Netherlands Study of Depression and Anxiety (N = 2981) are presented. Persons with MDD have significantly worse lifestyles as well as more pathophysiological disturbances as compared to healthy controls. Some of these differences seem to be specific for (typical versus ‘atypical’, or antidepressant treated versus drug-naive) subgroups of MDD patients. Alternative explanations are also present, namely undetected confounding, iatrogenic effects or ‘third factors’ such as genetics.","author":[{"dropping-particle":"","family":"Penninx","given":"Brenda W.J.H.","non-dropping-particle":"","parse-names":false,"suffix":""}],"container-title":"Neuroscience and Biobehavioral Reviews","id":"ITEM-2","issued":{"date-parts":[["2017"]]},"page":"277-286","title":"Depression and cardiovascular disease: Epidemiological evidence on their linking mechanisms","type":"article","volume":"74"},"uris":["http://www.mendeley.com/documents/?uuid=7cc341e0-9b7f-424c-9990-2eeadf216aff"]}],"mendeley":{"formattedCitation":"&lt;sup&gt;9,10&lt;/sup&gt;","plainTextFormattedCitation":"9,10","previouslyFormattedCitation":"&lt;sup&gt;9,10&lt;/sup&gt;"},"properties":{"noteIndex":0},"schema":"https://github.com/citation-style-language/schema/raw/master/csl-citation.json"}</w:instrText>
-      </w:r>
-      <w:r>
-        <w:fldChar w:fldCharType="separate"/>
-      </w:r>
-      <w:r>
-        <w:rPr>
-          <w:noProof/>
-          <w:vertAlign w:val="superscript"/>
-        </w:rPr>
-        <w:t>9,10</w:t>
-      </w:r>
-      <w:r>
-        <w:fldChar w:fldCharType="end"/>
-      </w:r>
-      <w:r>
-        <w:t xml:space="preserve"> V</w:t>
-      </w:r>
-      <w:r>
-        <w:t>agal nerve stimulation,</w:t>
-      </w:r>
-      <w:r>
-        <w:t xml:space="preserve"> for example, may be effective in</w:t>
-      </w:r>
-      <w:r>
-        <w:t xml:space="preserve"> treatment-resistant depression</w:t>
-      </w:r>
-      <w:r>
-        <w:t>,</w:t>
-      </w:r>
-      <w:r>
-        <w:fldChar w:fldCharType="begin" w:fldLock="1"/>
-      </w:r>
-      <w:r>
-        <w:instrText>ADDIN CSL_CITATION {"citationItems":[{"id":"ITEM-1","itemData":{"DOI":"10.1007/s13311-017-0537-8","ISSN":"18787479","abstract":"Major depressive disorder (MDD) is prevalent. Although standards antidepressants are more effective than placebo, up to 35% of patients do not respond to 4 or more conventional treatments and are considered to have treatment-resistant depression (TRD). Considerable effort has been devoted to trying to find effective treatments for TRD. This review focuses on vagus nerve stimulation (VNS), approved for TRD in 2005 by the Food and Drugs Administration. Stimulation is carried by bipolar electrodes on the left cervical vagus nerve, which are attached to an implanted stimulator generator. The vagus bundle contains about 80% of afferent fibers terminating in the medulla, from which there are projections to many areas of brain, including the limbic forebrain. Various types of brain imaging studies reveal widespread functional effects in brain after either acute or chronic VNS. Although more randomized control trials of VNS need to be carried out before a definitive conclusion can be reached about its efficacy, the results of open studies, carried out over period of 1 to 2 years, show much more efficacy when compared with results from treatment as usual studies. There is an increase in clinical response to VNS between 3 and 12 months, which is quite different from that seen with standard antidepressant treatment of MDD. Preclinically, VNS affects many of the same brain areas, neurotransmitters (serotonin, norepinephrine) and signal transduction mechanisms (brain-derived neurotrophic factor–tropomyosin receptor kinase B) as those found with traditional antidepressants. Nevertheless, the mechanisms by which VNS benefits patients nonresponsive to conventional antidepressants is unclear, with further research needed to clarify this.","author":[{"dropping-particle":"","family":"Carreno","given":"Flavia R.","non-dropping-particle":"","parse-names":false,"suffix":""},{"dropping-particle":"","family":"Frazer","given":"Alan","non-dropping-particle":"","parse-names":false,"suffix":""}],"container-title":"Neurotherapeutics","id":"ITEM-1","issue":"3","issued":{"date-parts":[["2017","7","1"]]},"page":"716-727","publisher":"Springer New York LLC","title":"Vagal Nerve Stimulation for Treatment-Resistant Depression","type":"article","volume":"14"},"uris":["http://www.mendeley.com/documents/?uuid=20cbbd1f-ea8d-3c24-b503-335cbec56e65"]}],"mendeley":{"formattedCitation":"&lt;sup&gt;11&lt;/sup&gt;","plainTextFormattedCitation":"11","previouslyFormattedCitation":"&lt;sup&gt;11&lt;/sup&gt;"},"properties":{"noteIndex":0},"schema":"https://github.com/citation-style-language/schema/raw/master/csl-citation.json"}</w:instrText>
-      </w:r>
-      <w:r>
-        <w:fldChar w:fldCharType="separate"/>
-      </w:r>
-      <w:r>
-        <w:rPr>
-          <w:noProof/>
-          <w:vertAlign w:val="superscript"/>
-        </w:rPr>
-        <w:t>11</w:t>
-      </w:r>
-      <w:r>
-        <w:fldChar w:fldCharType="end"/>
-      </w:r>
-      <w:r>
-        <w:t xml:space="preserve"> </w:t>
-      </w:r>
-      <w:r>
-        <w:t>angina pectoris,</w:t>
-      </w:r>
-      <w:r>
-        <w:fldChar w:fldCharType="begin" w:fldLock="1"/>
-      </w:r>
-      <w:r>
-        <w:instrText>ADDIN CSL_CITATION {"citationItems":[{"id":"ITEM-1","itemData":{"DOI":"10.1016/S1566-0702(01)00227-2","ISSN":"15660702","abstract":"We tested the hypotheses that (1) progression of coronary artery disease (CAD) increases sympathetic inflow to the heart, thus impairing cardiac blood supply, and (2) reduced sympathetic tone improves cardiac microcirculation and ameliorates severity of anginal symptoms. Electrical irritation of the nerve auricularis-a sensitive ramus of the vagus nerve-provides a central sympatholytic action. Using this technique, we studied the effects of vagal neurostimulation (VNS) on hemodynamics, the content of atrial noradrenergic nerves and the microcirculatory bed of CAD patients. VNS was performed in the preoperative period of CAD patients with severe angina pectoris. The comparison groups consisted of untreated patients with CAD or Wolff-Parkinson-White syndrome. Atrial tissue of patients with this syndrome (n=6); with effort angina (n=14); with angina at rest (n=10); and with severe angina treated with VNS (n=8) contained the following volume percentages of noradrenergic nerves: 1.7±0.1%, 1.3±0.3%, 0.5±0.1% (p&lt;0.05 vs. the other groups) and 1.3±0.2%, respectively. In these groups, cardiac microcirculatory vessels (diameter, 10-20 μm) had the following densities: 2.7±0.2%, 3.4±0.2%, 2.0±0.4% (p&lt;0.05 vs. the other groups) and 3.3±0.3%, respectively. VNS treatment abolished angina at rest, decreased heart rate and blood pressure. It improved left ventricular ejection fraction from 50±1.5% to 58±1.0% (p&lt;0.05), also changing left ventricular diastolic filling. The ratio of time velocity integrals of the early (Ei) to late (Ai) waves increased from 1.07±0.12 to 1.65±0.17 after VNS (p&lt;0.05). In electrocardiograms of VNS-treated patients, QRS- and QT-duration were shortened, the PQ-interval did not change, but T-wave configuration improved. In the postoperative period, heart failure occurred in 90% of the control group, vs. 12% in patients treated with VNS (p&lt;0.05). We conclude that CAD is characterized by overactivity of sympathetic cardiac tone. Vagal stimulation reduced sympathetic inflow to the heart, seemingly via an inhibition of norepinephrine release from sympathetic nerves. VNS' sympatholytic/vagotonic action dilated cardiac microcirculatory vessels and improved left ventricular contractility in patients with severe CAD. Copyright © 2001 Elsevier Science B.V.","author":[{"dropping-particle":"V.","family":"Zamotrinsky","given":"A.","non-dropping-particle":"","parse-names":false,"suffix":""},{"dropping-particle":"","family":"Kondratiev","given":"B.","non-dropping-particle":"","parse-names":false,"suffix":""},{"dropping-particle":"","family":"Jong","given":"J. W.","non-dropping-particle":"De","parse-names":false,"suffix":""}],"container-title":"Autonomic Neuroscience: Basic and Clinical","id":"ITEM-1","issue":"1-2","issued":{"date-parts":[["2001","4","12"]]},"page":"109-116","title":"Vagal neurostimulation in patients with coronary artery disease","type":"article-journal","volume":"88"},"uris":["http://www.mendeley.com/documents/?uuid=7e188c4b-f884-3678-a710-61b7dd1181eb"]}],"mendeley":{"formattedCitation":"&lt;sup&gt;12&lt;/sup&gt;","plainTextFormattedCitation":"12","previouslyFormattedCitation":"&lt;sup&gt;12&lt;/sup&gt;"},"properties":{"noteIndex":0},"schema":"https://github.com/citation-style-language/schema/raw/master/csl-citation.json"}</w:instrText>
-      </w:r>
-      <w:r>
-        <w:fldChar w:fldCharType="separate"/>
-      </w:r>
-      <w:r>
-        <w:rPr>
-          <w:noProof/>
-          <w:vertAlign w:val="superscript"/>
-        </w:rPr>
-        <w:t>12</w:t>
-      </w:r>
-      <w:r>
-        <w:fldChar w:fldCharType="end"/>
-      </w:r>
-      <w:r>
-        <w:t xml:space="preserve"> </w:t>
-      </w:r>
-      <w:r>
-        <w:t xml:space="preserve">and cardiac </w:t>
-      </w:r>
-      <w:r>
-        <w:t>arrhythmias.</w:t>
-      </w:r>
-      <w:r>
-        <w:fldChar w:fldCharType="begin" w:fldLock="1"/>
-      </w:r>
-      <w:r>
-        <w:instrText>ADDIN CSL_CITATION {"citationItems":[{"id":"ITEM-1","itemData":{"DOI":"10.1007/s10741-010-9178-2","ISSN":"13824147","abstract":"Enhancing vagal tone by delivering electrical stimulation to the vagal nerves (VNS) is emerging as a promising novel therapy in heart failure. In addition, VNS is already an FDA-approved therapy for refractory epilepsy and depression. Besides its well-known negative chronotropic, inotropic, and dromotropic effects, VNS has profound effects on cardiac electrophysiology and arrhythmogenesis. This review summarizes current knowledge about the complex relationship between VNS and cardiac arrhythmias. Specifically, the focus is on VNS capability to become a therapeutic strategy along with important electrophysiological alterations that may constitute a potential arrhythmogenic substrate and become a clinical concern. © 2010 Springer Science+Business Media, LLC.","author":[{"dropping-particle":"","family":"Zhang","given":"Youhua","non-dropping-particle":"","parse-names":false,"suffix":""},{"dropping-particle":"","family":"Mazgalev","given":"Todor N.","non-dropping-particle":"","parse-names":false,"suffix":""}],"container-title":"Heart Failure Reviews","id":"ITEM-1","issue":"2","issued":{"date-parts":[["2011","3"]]},"page":"147-161","title":"Arrhythmias and vagus nerve stimulation","type":"article-journal","volume":"16"},"uris":["http://www.mendeley.com/documents/?uuid=335d96e3-8f45-3407-9bb7-e04f773ea331"]}],"mendeley":{"formattedCitation":"&lt;sup&gt;13&lt;/sup&gt;","plainTextFormattedCitation":"13","previouslyFormattedCitation":"&lt;sup&gt;13&lt;/sup&gt;"},"properties":{"noteIndex":0},"schema":"https://github.com/citation-style-language/schema/raw/master/csl-citation.json"}</w:instrText>
-      </w:r>
-      <w:r>
-        <w:fldChar w:fldCharType="separate"/>
-      </w:r>
-      <w:r>
-        <w:rPr>
-          <w:noProof/>
-          <w:vertAlign w:val="superscript"/>
-        </w:rPr>
-        <w:t>13</w:t>
-      </w:r>
-      <w:r>
-        <w:fldChar w:fldCharType="end"/>
-      </w:r>
-      <w:r>
-        <w:t xml:space="preserve"> We seek to gain </w:t>
+        <w:t xml:space="preserve">a better understanding of </w:t>
       </w:r>
       <w:r>
         <w:rPr>
           <w:u w:val="single"/>
         </w:rPr>
-        <w:t xml:space="preserve">a better understanding of </w:t>
+        <w:t xml:space="preserve">relationship of ANS biomarkers that can help </w:t>
       </w:r>
       <w:r>
         <w:rPr>
           <w:u w:val="single"/>
         </w:rPr>
-        <w:t xml:space="preserve">relationship of ANS biomarkers that can help </w:t>
+        <w:t>elucidate</w:t>
       </w:r>
       <w:r>
         <w:rPr>
           <w:u w:val="single"/>
         </w:rPr>
-        <w:t>elucidate</w:t>
-      </w:r>
-      <w:r>
-        <w:rPr>
-          <w:u w:val="single"/>
-        </w:rPr>
-        <w:t xml:space="preserve"> the heart-brain relationship and uncover effective therapies for both.</w:t>
+        <w:t xml:space="preserve"> the heart-brain relationship and uncover effective therapies for both</w:t>
+      </w:r>
+      <w:r>
+        <w:t xml:space="preserve">. </w:t>
       </w:r>
     </w:p>
     <w:p>
@@ -404,10 +444,6 @@
       </w:pPr>
     </w:p>
     <w:p>
-      <w:pPr>
-        <w:widowControl w:val="0"/>
-        <w:spacing w:after="80"/>
-      </w:pPr>
       <w:r>
         <w:t>W</w:t>
       </w:r>
@@ -427,6 +463,7 @@
       <w:r>
         <w:rPr>
           <w:i/>
+          <w:iCs/>
         </w:rPr>
         <w:t>Dyx</w:t>
       </w:r>
@@ -510,7 +547,6 @@
       <w:r>
         <w:t xml:space="preserve"> variability (HRV).</w:t>
       </w:r>
-      <w:commentRangeStart w:id="2"/>
       <w:r>
         <w:fldChar w:fldCharType="begin" w:fldLock="1"/>
       </w:r>
@@ -530,391 +566,222 @@
       <w:r>
         <w:fldChar w:fldCharType="end"/>
       </w:r>
-      <w:commentRangeEnd w:id="2"/>
-      <w:r>
-        <w:rPr>
-          <w:rStyle w:val="CommentReference"/>
-        </w:rPr>
-        <w:commentReference w:id="2"/>
-      </w:r>
       <w:r>
         <w:t xml:space="preserve"> </w:t>
       </w:r>
       <w:r>
+        <w:t xml:space="preserve"> We have found that</w:t>
+      </w:r>
+      <w:r>
         <w:t xml:space="preserve"> </w:t>
       </w:r>
       <w:proofErr w:type="spellStart"/>
       <w:r>
         <w:rPr>
           <w:i/>
+          <w:iCs/>
         </w:rPr>
         <w:t>Dyx</w:t>
       </w:r>
       <w:proofErr w:type="spellEnd"/>
       <w:r>
-        <w:rPr>
-          <w:i/>
-        </w:rPr>
+        <w:t xml:space="preserve"> is a particularly promising </w:t>
+      </w:r>
+      <w:r>
+        <w:t>HRV</w:t>
+      </w:r>
+      <w:r>
+        <w:t xml:space="preserve"> metric</w:t>
+      </w:r>
+      <w:r>
+        <w:t>, and measured in a low cost/burden manner with</w:t>
+      </w:r>
+      <w:r>
+        <w:t xml:space="preserve"> ambulatory ECG</w:t>
+      </w:r>
+      <w:r>
+        <w:t xml:space="preserve">. </w:t>
+      </w:r>
+      <w:proofErr w:type="spellStart"/>
+      <w:r>
+        <w:rPr>
+          <w:i/>
+          <w:iCs/>
+        </w:rPr>
+        <w:t>Dyx</w:t>
+      </w:r>
+      <w:proofErr w:type="spellEnd"/>
+      <w:r>
+        <w:t xml:space="preserve"> </w:t>
+      </w:r>
+      <w:r>
+        <w:t xml:space="preserve">is derived from an algorithm of the heart rate time series that measures </w:t>
+      </w:r>
+      <w:r>
+        <w:t>the unpredictability</w:t>
+      </w:r>
+      <w:r>
+        <w:t xml:space="preserve"> and variability</w:t>
+      </w:r>
+      <w:r>
+        <w:t xml:space="preserve"> of the heart</w:t>
+      </w:r>
+      <w:r>
+        <w:t xml:space="preserve"> rhythm</w:t>
+      </w:r>
+      <w:r>
+        <w:t>.</w:t>
+      </w:r>
+      <w:r>
+        <w:fldChar w:fldCharType="begin" w:fldLock="1"/>
+      </w:r>
+      <w:r>
+        <w:instrText>ADDIN CSL_CITATION {"citationItems":[{"id":"ITEM-1","itemData":{"DOI":"10.1016/S0378-4371(02)00831-2","ISSN":"03784371","abstract":"We present a new method to describe time series with a highly complex time evolution. The time series is projected onto a two-dimensional phase-space plot which is quantified in terms of a multipole expansion where every data point is assigned a unit mass. The multipoles provide an efficient characterization of the original time series. © 2002 Elsevier Science B.V. All rights reserved.","author":[{"dropping-particle":"","family":"Lewkowicz","given":"M.","non-dropping-particle":"","parse-names":false,"suffix":""},{"dropping-particle":"","family":"Levitan","given":"J.","non-dropping-particle":"","parse-names":false,"suffix":""},{"dropping-particle":"","family":"Puzanov","given":"N.","non-dropping-particle":"","parse-names":false,"suffix":""},{"dropping-particle":"","family":"Shnerb","given":"N.","non-dropping-particle":"","parse-names":false,"suffix":""},{"dropping-particle":"","family":"Saermark","given":"K.","non-dropping-particle":"","parse-names":false,"suffix":""}],"container-title":"Physica A: Statistical Mechanics and its Applications","id":"ITEM-1","issue":"1-2","issued":{"date-parts":[["2002"]]},"page":"260-274","title":"Description of complex time series by multipoles","type":"article-journal","volume":"311"},"uris":["http://www.mendeley.com/documents/?uuid=eeae1580-709b-4c3b-8ae1-3eb285ad1262"]}],"mendeley":{"formattedCitation":"&lt;sup&gt;17&lt;/sup&gt;","plainTextFormattedCitation":"17","previouslyFormattedCitation":"&lt;sup&gt;17&lt;/sup&gt;"},"properties":{"noteIndex":0},"schema":"https://github.com/citation-style-language/schema/raw/master/csl-citation.json"}</w:instrText>
+      </w:r>
+      <w:r>
+        <w:fldChar w:fldCharType="separate"/>
+      </w:r>
+      <w:r>
+        <w:rPr>
+          <w:noProof/>
+          <w:vertAlign w:val="superscript"/>
+        </w:rPr>
+        <w:t>17</w:t>
+      </w:r>
+      <w:r>
+        <w:fldChar w:fldCharType="end"/>
+      </w:r>
+      <w:r>
+        <w:t xml:space="preserve"> </w:t>
+      </w:r>
+      <w:r>
+        <w:t xml:space="preserve">Other studies have also found </w:t>
+      </w:r>
+      <w:r>
+        <w:t xml:space="preserve">low </w:t>
+      </w:r>
+      <w:proofErr w:type="spellStart"/>
+      <w:r>
+        <w:rPr>
+          <w:i/>
+          <w:iCs/>
+        </w:rPr>
+        <w:t>Dyx</w:t>
+      </w:r>
+      <w:proofErr w:type="spellEnd"/>
+      <w:r>
+        <w:t xml:space="preserve"> to predict</w:t>
+      </w:r>
+      <w:r>
+        <w:t xml:space="preserve"> ventricular dysrhythmia and cardiovascular mortality</w:t>
+      </w:r>
+      <w:r>
+        <w:t>;</w:t>
+      </w:r>
+      <w:r>
+        <w:fldChar w:fldCharType="begin" w:fldLock="1"/>
+      </w:r>
+      <w:r>
+        <w:instrText>ADDIN CSL_CITATION {"citationItems":[{"id":"ITEM-1","itemData":{"DOI":"10.1088/0967-3334/26/5/002","ISBN":"0020-7713","ISSN":"09673334","PMID":"9226893","abstract":"Proliferative enteritis is an enteric disease that affects a variety of animals. The causative agent in swine has been determined to be an obligate intracellular bacterium, Lawsonia intracellularis, related to the sulfate-reducing bacterium Desulfovibrio desulfuricans. The intracellular agents found in the lesions of different animal species are antigenically similar. In addition, strains from the pig, ferret, and hamster have been shown to be genetically similar. In this study we performed a partial 16S ribosomal DNA sequence analysis on the intracellular agent of proliferative enteritis from a hamster, a deer, and an ostrich and compared these sequences to that of the porcine L. intracellularis isolate. Results of this study indicate that the intracellular agents from these species with proliferative enteritis have high sequence similarity, indicating that they are all in the genus Lawsonia and that they may also be the same species, L. intracellularis.","author":[{"dropping-particle":"","family":"Olesen","given":"R. M.","non-dropping-particle":"","parse-names":false,"suffix":""},{"dropping-particle":"","family":"Bloch Thomsen","given":"P. E.","non-dropping-particle":"","parse-names":false,"suffix":""},{"dropping-particle":"","family":"Saermark","given":"K.","non-dropping-particle":"","parse-names":false,"suffix":""},{"dropping-particle":"","family":"Glikson","given":"M.","non-dropping-particle":"","parse-names":false,"suffix":""},{"dropping-particle":"","family":"Feldman","given":"S.","non-dropping-particle":"","parse-names":false,"suffix":""},{"dropping-particle":"","family":"Lewkowicz","given":"M.","non-dropping-particle":"","parse-names":false,"suffix":""},{"dropping-particle":"","family":"Levitan","given":"J.","non-dropping-particle":"","parse-names":false,"suffix":""}],"container-title":"Physiological Measurement","id":"ITEM-1","issue":"5","issued":{"date-parts":[["2005","10","1"]]},"page":"591-598","title":"Statistical analysis of the DIAMOND MI study by the multipole method","type":"article-journal","volume":"26"},"uris":["http://www.mendeley.com/documents/?uuid=8d290a0a-0a11-47ed-baf5-44960f9201ca"]},{"id":"ITEM-2","itemData":{"DOI":"10.1111/anec.12297","ISSN":"1082720X","abstract":"AIMS:The density HRV parameter Dyx is a new heart rate variability (HRV) measure based on multipole analysis of the Poincaré plot obtained from RR interval time series, deriving information from both the time and frequency domain. Preliminary results have suggested that the parameter may provide new predictive information on mortality in survivors of acute myocardial infarction (MI). This study compares the prognostic significance of Dyx to that of traditional linear and nonlinear measures of HRV.\\n\\nMETHODS AND RESULTS:In the Nordic ICD pilot study, patients with an acute MI were screened with 2D echocardiography and 24-hour Holter recordings. The study was designed to assess the power of several HRV measures to predict mortality. Dyx was tested in a subset of 206 consecutive Danish patients with analysable Holter recordings. After a median follow-up of 8.5 years 70 patients had died. Of all traditional and multipole HRV parameters, reduced Dyx was the most powerful predictor of all-cause mortality (HR 2.4; CI 1.5 to 3.8; P &lt; 0.001). After adjustment for known risk markers, such as age, diabetes, ejection fraction, previous MI and hypertension, Dyx remained an independent predictor of mortality (P = 0.02). Reduced Dyx also predicted cardiovascular death (P &lt; 0.01) and sudden cardiovascular death (P = 0.05). In Kaplan-Meier analysis, Dyx significantly predicted mortality in patients both with and without impaired left ventricular systolic function (P &lt; 0.0001).\\n\\nCONCLUSION:The new nonlinear HRV measure Dyx is a promising independent predictor of mortality in a long-term follow-up study of patients surviving a MI, irrespectively of left ventricular systolic function.","author":[{"dropping-particle":"","family":"Jørgensen","given":"Rikke Mørch","non-dropping-particle":"","parse-names":false,"suffix":""},{"dropping-particle":"","family":"Abildstrøm","given":"Steen Z","non-dropping-particle":"","parse-names":false,"suffix":""},{"dropping-particle":"","family":"Levitan","given":"Jacob","non-dropping-particle":"","parse-names":false,"suffix":""},{"dropping-particle":"","family":"Kobo","given":"Roi","non-dropping-particle":"","parse-names":false,"suffix":""},{"dropping-particle":"","family":"Puzanov","given":"Natalia","non-dropping-particle":"","parse-names":false,"suffix":""},{"dropping-particle":"","family":"Lewkowicz","given":"Meir","non-dropping-particle":"","parse-names":false,"suffix":""},{"dropping-particle":"","family":"Huikuri","given":"Heikki","non-dropping-particle":"","parse-names":false,"suffix":""},{"dropping-particle":"","family":"Peltola","given":"Mirja","non-dropping-particle":"","parse-names":false,"suffix":""},{"dropping-particle":"","family":"Haarbo","given":"Jens","non-dropping-particle":"","parse-names":false,"suffix":""},{"dropping-particle":"","family":"Thomsen","given":"Poul Erik Bloch","non-dropping-particle":"","parse-names":false,"suffix":""},{"dropping-particle":"","family":"Group","given":"Nordic I C D pilot study","non-dropping-particle":"","parse-names":false,"suffix":""}],"container-title":"Annals of noninvasive electrocardiology : the official journal of the International Society for Holter and Noninvasive Electrocardiology, Inc","id":"ITEM-2","issue":"1","issued":{"date-parts":[["2016"]]},"page":"60-68","title":"Heart Rate Variability Density Analysis (Dyx) and Prediction of Long-Term Mortality after Acute Myocardial Infarction.","type":"article-journal","volume":"21"},"uris":["http://www.mendeley.com/documents/?uuid=4f5bcf8d-711e-49a3-9ee3-f914ec7e1961"]}],"mendeley":{"formattedCitation":"&lt;sup&gt;18,19&lt;/sup&gt;","plainTextFormattedCitation":"18,19","previouslyFormattedCitation":"&lt;sup&gt;18,19&lt;/sup&gt;"},"properties":{"noteIndex":0},"schema":"https://github.com/citation-style-language/schema/raw/master/csl-citation.json"}</w:instrText>
+      </w:r>
+      <w:r>
+        <w:fldChar w:fldCharType="separate"/>
+      </w:r>
+      <w:r>
+        <w:rPr>
+          <w:noProof/>
+          <w:vertAlign w:val="superscript"/>
+        </w:rPr>
+        <w:t>18,19</w:t>
+      </w:r>
+      <w:r>
+        <w:fldChar w:fldCharType="end"/>
+      </w:r>
+      <w:r>
+        <w:t xml:space="preserve"> </w:t>
+      </w:r>
+      <w:r>
+        <w:t xml:space="preserve">in addition, individuals with chest pain who had low </w:t>
+      </w:r>
+      <w:proofErr w:type="spellStart"/>
+      <w:r>
+        <w:rPr>
+          <w:i/>
+          <w:iCs/>
+        </w:rPr>
+        <w:t>Dyx</w:t>
+      </w:r>
+      <w:proofErr w:type="spellEnd"/>
+      <w:r>
+        <w:t xml:space="preserve"> values were found to have an odds ratio of 8 for having positive stress test results</w:t>
+      </w:r>
+      <w:r>
+        <w:t>.</w:t>
+      </w:r>
+      <w:r>
+        <w:fldChar w:fldCharType="begin" w:fldLock="1"/>
+      </w:r>
+      <w:r>
+        <w:instrText>ADDIN CSL_CITATION {"citationItems":[{"id":"ITEM-1","itemData":{"DOI":"10.1016/j.amjcard.2015.02.054","ISSN":"18791913","PMID":"25872904","abstract":"Heart rate variability (HRV) has been shown to be attenuated in patients with coronary artery disease (CAD) and may, therefore, be possibly used for the early detection of myocardial ischemia. We aimed to evaluate the diagnostic yield of a novel short-term HRV algorithm for the detection of myocardial ischemia in subjects without known CAD. We prospectively enrolled 450 subjects without known CAD who were referred to tertiary medical centers for exercise stress testing (EST) with single-photon emission computed tomography myocardial perfusion imaging (MPI). All subjects underwent 1-hour Holter testing with subsequent HRV analysis before EST with MPI. The diagnostic yield of HRV analysis was compared with EST, using MPI as the gold standard for the noninvasive detection of myocardial ischemia. All subjects had intermediate pretest probability for CAD. Mean age was 62 years, 38% were women, 51% had hypertension, and 25% diabetes mellitus. HRV analysis showed superior sensitivity (77%) compared with standard EST (27%). After multivariate adjustment, HRV was independently associated with an 8.4-fold (p &lt;0.001) increased likelihood for the detection of myocardial ischemia by MPI, whereas EST did not show a statistically significant association with a positive MPI (odds ratio 2.1; p = 0.12). Of subjects who were referred for subsequent coronary angiography, the respective sensitivities of HRV and EST for the detection of significant CAD were 73% versus 26%. Our data suggest that HRV can be used as an important noninvasive technique for the detection of myocardial ischemia in subjects without known CAD, providing superior sensitivity to conventional EST in this population.","author":[{"dropping-particle":"","family":"Goldkorn","given":"Ronen","non-dropping-particle":"","parse-names":false,"suffix":""},{"dropping-particle":"","family":"Naimushin","given":"Alexey","non-dropping-particle":"","parse-names":false,"suffix":""},{"dropping-particle":"","family":"Shlomo","given":"Nir","non-dropping-particle":"","parse-names":false,"suffix":""},{"dropping-particle":"","family":"Dan","given":"Ariella","non-dropping-particle":"","parse-names":false,"suffix":""},{"dropping-particle":"","family":"Oieru","given":"Dan","non-dropping-particle":"","parse-names":false,"suffix":""},{"dropping-particle":"","family":"Moalem","given":"Israel","non-dropping-particle":"","parse-names":false,"suffix":""},{"dropping-particle":"","family":"Rozen","given":"Eli","non-dropping-particle":"","parse-names":false,"suffix":""},{"dropping-particle":"","family":"Gur","given":"Ilan","non-dropping-particle":"","parse-names":false,"suffix":""},{"dropping-particle":"","family":"Levitan","given":"Jacob","non-dropping-particle":"","parse-names":false,"suffix":""},{"dropping-particle":"","family":"Rosenmann","given":"David","non-dropping-particle":"","parse-names":false,"suffix":""},{"dropping-particle":"","family":"Mogilewsky","given":"Yakov","non-dropping-particle":"","parse-names":false,"suffix":""},{"dropping-particle":"","family":"Klempfner","given":"Robert","non-dropping-particle":"","parse-names":false,"suffix":""},{"dropping-particle":"","family":"Goldenberg","given":"Ilan","non-dropping-particle":"","parse-names":false,"suffix":""}],"container-title":"American Journal of Cardiology","id":"ITEM-1","issue":"11","issued":{"date-parts":[["2015"]]},"page":"1518-1522","title":"Comparison of the usefulness of heart rate variability versus exercise stress testing for the detection of myocardial ischemia in patients without known coronary artery disease","type":"article-journal","volume":"115"},"uris":["http://www.mendeley.com/documents/?uuid=b7f7cf94-e8eb-4716-aad5-1e8ffb1c631e"]},{"id":"ITEM-2","itemData":{"ISSN":"1565-1088","PMID":"25946767","abstract":"BACKGROUND: Heart rate variability (HRV) analysis has been shown to be a predictor of sudden cardiac death and all-cause mortality in patients with cardiac disease. OBJECTIVES: To examine whether newer HRV analysis algorithms, as used by the HeartTrends device, are superior to exercise stress testing (EST) for the detection of myocardial ischemia in patients without known coronary artery disease (CAD). METHODS: We present pilot data of the first 100 subjects enrolled in a clinical trial designed to evaluate the yield of short-term (1 hour) HRV testing for the detection of myocardial ischemia. The study population comprised subjects without known CAD referred to a tertiary medical center for EST with single-photon emission computed tomography (SPECT) myocardial perfusion imaging (MPI). All patients underwent a 1 hour electrocardiographic acquisition for HRV analysis with a HeartTrends device prior to ESTwith MPI. Sensitivity, specificity, and positive and negative predictive values (PPV and NPV, respectively) were calculated for EST and HRV analysis, using MPI as the gold standard for the non-invasive detection of myocardial ischemia. RESULTS: In this cohort 15% had a pathologic MPI result. HRV analysis showed superior sensitivity (85%), PPV (50%) and NPV (97%) as compared to standard EST (53%, 42%, 90%, respectively), while the specificity of the two tests was similar (86% and 85%, respectively). The close agreement between HRV and MPI was even more pronounced among patients &gt; 65 years of age. CONCLUSIONS: Our pilot data suggest that the diagnostic yield of the novel HeartTrends HRV algorithm is superior to conventional EST for the non-invasive detection of myocardial ischemia.","author":[{"dropping-particle":"","family":"Oieru","given":"Dan","non-dropping-particle":"","parse-names":false,"suffix":""},{"dropping-particle":"","family":"Moalem","given":"Israel","non-dropping-particle":"","parse-names":false,"suffix":""},{"dropping-particle":"","family":"Rozen","given":"Eli","non-dropping-particle":"","parse-names":false,"suffix":""},{"dropping-particle":"","family":"Naimushin","given":"Alexey","non-dropping-particle":"","parse-names":false,"suffix":""},{"dropping-particle":"","family":"Klempfner","given":"Robert","non-dropping-particle":"","parse-names":false,"suffix":""},{"dropping-particle":"","family":"Goldenberg","given":"Ilan","non-dropping-particle":"","parse-names":false,"suffix":""},{"dropping-particle":"","family":"Goldkorn","given":"Ronen","non-dropping-particle":"","parse-names":false,"suffix":""}],"container-title":"The Israel Medical Association journal : IMAJ","id":"ITEM-2","issue":"3","issued":{"date-parts":[["2015"]]},"page":"161-5","title":"A novel heart rate variability algorithm for the detection of myocardial ischemia: pilot data from a prospective clinical trial.","type":"article-journal","volume":"17"},"uris":["http://www.mendeley.com/documents/?uuid=43353b45-85c3-40ad-8998-78e840b80053"]}],"mendeley":{"formattedCitation":"&lt;sup&gt;20,21&lt;/sup&gt;","plainTextFormattedCitation":"20,21","previouslyFormattedCitation":"&lt;sup&gt;20,21&lt;/sup&gt;"},"properties":{"noteIndex":0},"schema":"https://github.com/citation-style-language/schema/raw/master/csl-citation.json"}</w:instrText>
+      </w:r>
+      <w:r>
+        <w:fldChar w:fldCharType="separate"/>
+      </w:r>
+      <w:r>
+        <w:rPr>
+          <w:noProof/>
+          <w:vertAlign w:val="superscript"/>
+        </w:rPr>
+        <w:t>20,21</w:t>
+      </w:r>
+      <w:r>
+        <w:fldChar w:fldCharType="end"/>
+      </w:r>
+      <w:r>
+        <w:t xml:space="preserve"> </w:t>
+      </w:r>
+      <w:r>
+        <w:t xml:space="preserve">Overall, </w:t>
+      </w:r>
+      <w:proofErr w:type="spellStart"/>
+      <w:r>
+        <w:rPr>
+          <w:i/>
+          <w:iCs/>
+        </w:rPr>
+        <w:t>Dyx</w:t>
+      </w:r>
+      <w:proofErr w:type="spellEnd"/>
+      <w:r>
+        <w:t xml:space="preserve"> may serve as an important clinical biomarker</w:t>
+      </w:r>
+      <w:r>
         <w:t>,</w:t>
       </w:r>
       <w:r>
-        <w:t xml:space="preserve"> we have found, is a particularly promising </w:t>
-      </w:r>
-      <w:r>
-        <w:t>HRV</w:t>
-      </w:r>
-      <w:r>
-        <w:t xml:space="preserve"> metric</w:t>
-      </w:r>
-      <w:r>
-        <w:t>, and measured in a low cost/burden manner with</w:t>
-      </w:r>
-      <w:r>
-        <w:t xml:space="preserve"> ambulatory ECG</w:t>
-      </w:r>
-      <w:r>
-        <w:t xml:space="preserve">. </w:t>
-      </w:r>
-      <w:proofErr w:type="spellStart"/>
-      <w:r>
-        <w:rPr>
-          <w:i/>
-        </w:rPr>
-        <w:t>Dyx</w:t>
-      </w:r>
-      <w:proofErr w:type="spellEnd"/>
-      <w:r>
-        <w:t xml:space="preserve"> </w:t>
-      </w:r>
-      <w:r>
-        <w:t xml:space="preserve">is derived from an algorithm of the heart rate time series that measures </w:t>
-      </w:r>
-      <w:r>
-        <w:t>the unpredictability</w:t>
-      </w:r>
-      <w:r>
-        <w:t xml:space="preserve"> and variability</w:t>
-      </w:r>
-      <w:r>
-        <w:t xml:space="preserve"> of the heart</w:t>
-      </w:r>
-      <w:r>
-        <w:t xml:space="preserve"> rhythm</w:t>
+        <w:t xml:space="preserve"> but more studies are needed</w:t>
+      </w:r>
+      <w:r>
+        <w:t xml:space="preserve"> bef</w:t>
+      </w:r>
+      <w:r>
+        <w:t>ore it can be translated into clinical practice</w:t>
       </w:r>
       <w:r>
         <w:t>.</w:t>
-      </w:r>
-      <w:r>
-        <w:fldChar w:fldCharType="begin" w:fldLock="1"/>
-      </w:r>
-      <w:r>
-        <w:instrText>ADDIN CSL_CITATION {"citationItems":[{"id":"ITEM-1","itemData":{"DOI":"10.1016/S0378-4371(02)00831-2","ISSN":"03784371","abstract":"We present a new method to describe time series with a highly complex time evolution. The time series is projected onto a two-dimensional phase-space plot which is quantified in terms of a multipole expansion where every data point is assigned a unit mass. The multipoles provide an efficient characterization of the original time series. © 2002 Elsevier Science B.V. All rights reserved.","author":[{"dropping-particle":"","family":"Lewkowicz","given":"M.","non-dropping-particle":"","parse-names":false,"suffix":""},{"dropping-particle":"","family":"Levitan","given":"J.","non-dropping-particle":"","parse-names":false,"suffix":""},{"dropping-particle":"","family":"Puzanov","given":"N.","non-dropping-particle":"","parse-names":false,"suffix":""},{"dropping-particle":"","family":"Shnerb","given":"N.","non-dropping-particle":"","parse-names":false,"suffix":""},{"dropping-particle":"","family":"Saermark","given":"K.","non-dropping-particle":"","parse-names":false,"suffix":""}],"container-title":"Physica A: Statistical Mechanics and its Applications","id":"ITEM-1","issue":"1-2","issued":{"date-parts":[["2002"]]},"page":"260-274","title":"Description of complex time series by multipoles","type":"article-journal","volume":"311"},"uris":["http://www.mendeley.com/documents/?uuid=eeae1580-709b-4c3b-8ae1-3eb285ad1262"]}],"mendeley":{"formattedCitation":"&lt;sup&gt;17&lt;/sup&gt;","plainTextFormattedCitation":"17","previouslyFormattedCitation":"&lt;sup&gt;17&lt;/sup&gt;"},"properties":{"noteIndex":0},"schema":"https://github.com/citation-style-language/schema/raw/master/csl-citation.json"}</w:instrText>
-      </w:r>
-      <w:r>
-        <w:fldChar w:fldCharType="separate"/>
-      </w:r>
-      <w:r>
-        <w:rPr>
-          <w:noProof/>
-          <w:vertAlign w:val="superscript"/>
-        </w:rPr>
-        <w:t>17</w:t>
-      </w:r>
-      <w:r>
-        <w:fldChar w:fldCharType="end"/>
-      </w:r>
-      <w:r>
-        <w:t xml:space="preserve"> </w:t>
-      </w:r>
-      <w:r>
-        <w:t xml:space="preserve">Other studies have also found </w:t>
-      </w:r>
-      <w:r>
-        <w:t xml:space="preserve">low </w:t>
-      </w:r>
-      <w:proofErr w:type="spellStart"/>
-      <w:r>
-        <w:rPr>
-          <w:i/>
-        </w:rPr>
-        <w:t>Dyx</w:t>
-      </w:r>
-      <w:proofErr w:type="spellEnd"/>
-      <w:r>
-        <w:t xml:space="preserve"> to predict</w:t>
-      </w:r>
-      <w:r>
-        <w:t xml:space="preserve"> ventricular dysrhythmia and cardiov</w:t>
-      </w:r>
-      <w:bookmarkStart w:id="3" w:name="_GoBack"/>
-      <w:bookmarkEnd w:id="3"/>
-      <w:r>
-        <w:t>ascular mortality</w:t>
-      </w:r>
-      <w:r>
-        <w:t>;</w:t>
-      </w:r>
-      <w:r>
-        <w:fldChar w:fldCharType="begin" w:fldLock="1"/>
-      </w:r>
-      <w:r>
-        <w:instrText>ADDIN CSL_CITATION {"citationItems":[{"id":"ITEM-1","itemData":{"DOI":"10.1088/0967-3334/26/5/002","ISBN":"0020-7713","ISSN":"09673334","PMID":"9226893","abstract":"Proliferative enteritis is an enteric disease that affects a variety of animals. The causative agent in swine has been determined to be an obligate intracellular bacterium, Lawsonia intracellularis, related to the sulfate-reducing bacterium Desulfovibrio desulfuricans. The intracellular agents found in the lesions of different animal species are antigenically similar. In addition, strains from the pig, ferret, and hamster have been shown to be genetically similar. In this study we performed a partial 16S ribosomal DNA sequence analysis on the intracellular agent of proliferative enteritis from a hamster, a deer, and an ostrich and compared these sequences to that of the porcine L. intracellularis isolate. Results of this study indicate that the intracellular agents from these species with proliferative enteritis have high sequence similarity, indicating that they are all in the genus Lawsonia and that they may also be the same species, L. intracellularis.","author":[{"dropping-particle":"","family":"Olesen","given":"R. M.","non-dropping-particle":"","parse-names":false,"suffix":""},{"dropping-particle":"","family":"Bloch Thomsen","given":"P. E.","non-dropping-particle":"","parse-names":false,"suffix":""},{"dropping-particle":"","family":"Saermark","given":"K.","non-dropping-particle":"","parse-names":false,"suffix":""},{"dropping-particle":"","family":"Glikson","given":"M.","non-dropping-particle":"","parse-names":false,"suffix":""},{"dropping-particle":"","family":"Feldman","given":"S.","non-dropping-particle":"","parse-names":false,"suffix":""},{"dropping-particle":"","family":"Lewkowicz","given":"M.","non-dropping-particle":"","parse-names":false,"suffix":""},{"dropping-particle":"","family":"Levitan","given":"J.","non-dropping-particle":"","parse-names":false,"suffix":""}],"container-title":"Physiological Measurement","id":"ITEM-1","issue":"5","issued":{"date-parts":[["2005","10","1"]]},"page":"591-598","title":"Statistical analysis of the DIAMOND MI study by the multipole method","type":"article-journal","volume":"26"},"uris":["http://www.mendeley.com/documents/?uuid=8d290a0a-0a11-47ed-baf5-44960f9201ca"]},{"id":"ITEM-2","itemData":{"DOI":"10.1111/anec.12297","ISSN":"1082720X","abstract":"AIMS:The density HRV parameter Dyx is a new heart rate variability (HRV) measure based on multipole analysis of the Poincaré plot obtained from RR interval time series, deriving information from both the time and frequency domain. Preliminary results have suggested that the parameter may provide new predictive information on mortality in survivors of acute myocardial infarction (MI). This study compares the prognostic significance of Dyx to that of traditional linear and nonlinear measures of HRV.\\n\\nMETHODS AND RESULTS:In the Nordic ICD pilot study, patients with an acute MI were screened with 2D echocardiography and 24-hour Holter recordings. The study was designed to assess the power of several HRV measures to predict mortality. Dyx was tested in a subset of 206 consecutive Danish patients with analysable Holter recordings. After a median follow-up of 8.5 years 70 patients had died. Of all traditional and multipole HRV parameters, reduced Dyx was the most powerful predictor of all-cause mortality (HR 2.4; CI 1.5 to 3.8; P &lt; 0.001). After adjustment for known risk markers, such as age, diabetes, ejection fraction, previous MI and hypertension, Dyx remained an independent predictor of mortality (P = 0.02). Reduced Dyx also predicted cardiovascular death (P &lt; 0.01) and sudden cardiovascular death (P = 0.05). In Kaplan-Meier analysis, Dyx significantly predicted mortality in patients both with and without impaired left ventricular systolic function (P &lt; 0.0001).\\n\\nCONCLUSION:The new nonlinear HRV measure Dyx is a promising independent predictor of mortality in a long-term follow-up study of patients surviving a MI, irrespectively of left ventricular systolic function.","author":[{"dropping-particle":"","family":"Jørgensen","given":"Rikke Mørch","non-dropping-particle":"","parse-names":false,"suffix":""},{"dropping-particle":"","family":"Abildstrøm","given":"Steen Z","non-dropping-particle":"","parse-names":false,"suffix":""},{"dropping-particle":"","family":"Levitan","given":"Jacob","non-dropping-particle":"","parse-names":false,"suffix":""},{"dropping-particle":"","family":"Kobo","given":"Roi","non-dropping-particle":"","parse-names":false,"suffix":""},{"dropping-particle":"","family":"Puzanov","given":"Natalia","non-dropping-particle":"","parse-names":false,"suffix":""},{"dropping-particle":"","family":"Lewkowicz","given":"Meir","non-dropping-particle":"","parse-names":false,"suffix":""},{"dropping-particle":"","family":"Huikuri","given":"Heikki","non-dropping-particle":"","parse-names":false,"suffix":""},{"dropping-particle":"","family":"Peltola","given":"Mirja","non-dropping-particle":"","parse-names":false,"suffix":""},{"dropping-particle":"","family":"Haarbo","given":"Jens","non-dropping-particle":"","parse-names":false,"suffix":""},{"dropping-particle":"","family":"Thomsen","given":"Poul Erik Bloch","non-dropping-particle":"","parse-names":false,"suffix":""},{"dropping-particle":"","family":"Group","given":"Nordic I C D pilot study","non-dropping-particle":"","parse-names":false,"suffix":""}],"container-title":"Annals of noninvasive electrocardiology : the official journal of the International Society for Holter and Noninvasive Electrocardiology, Inc","id":"ITEM-2","issue":"1","issued":{"date-parts":[["2016"]]},"page":"60-68","title":"Heart Rate Variability Density Analysis (Dyx) and Prediction of Long-Term Mortality after Acute Myocardial Infarction.","type":"article-journal","volume":"21"},"uris":["http://www.mendeley.com/documents/?uuid=4f5bcf8d-711e-49a3-9ee3-f914ec7e1961"]}],"mendeley":{"formattedCitation":"&lt;sup&gt;18,19&lt;/sup&gt;","plainTextFormattedCitation":"18,19","previouslyFormattedCitation":"&lt;sup&gt;18,19&lt;/sup&gt;"},"properties":{"noteIndex":0},"schema":"https://github.com/citation-style-language/schema/raw/master/csl-citation.json"}</w:instrText>
-      </w:r>
-      <w:r>
-        <w:fldChar w:fldCharType="separate"/>
-      </w:r>
-      <w:r>
-        <w:rPr>
-          <w:noProof/>
-          <w:vertAlign w:val="superscript"/>
-        </w:rPr>
-        <w:t>18,19</w:t>
-      </w:r>
-      <w:r>
-        <w:fldChar w:fldCharType="end"/>
-      </w:r>
-      <w:r>
-        <w:t xml:space="preserve"> </w:t>
-      </w:r>
-      <w:r>
-        <w:t xml:space="preserve">in addition, individuals with chest pain who had low </w:t>
-      </w:r>
-      <w:proofErr w:type="spellStart"/>
-      <w:r>
-        <w:rPr>
-          <w:i/>
-        </w:rPr>
-        <w:t>Dyx</w:t>
-      </w:r>
-      <w:proofErr w:type="spellEnd"/>
-      <w:r>
-        <w:t xml:space="preserve"> values were found to have an odds ratio of 8 for having positive stress test results</w:t>
-      </w:r>
-      <w:r>
-        <w:t>.</w:t>
-      </w:r>
-      <w:r>
-        <w:fldChar w:fldCharType="begin" w:fldLock="1"/>
-      </w:r>
-      <w:r>
-        <w:instrText>ADDIN CSL_CITATION {"citationItems":[{"id":"ITEM-1","itemData":{"DOI":"10.1016/j.amjcard.2015.02.054","ISSN":"18791913","PMID":"25872904","abstract":"Heart rate variability (HRV) has been shown to be attenuated in patients with coronary artery disease (CAD) and may, therefore, be possibly used for the early detection of myocardial ischemia. We aimed to evaluate the diagnostic yield of a novel short-term HRV algorithm for the detection of myocardial ischemia in subjects without known CAD. We prospectively enrolled 450 subjects without known CAD who were referred to tertiary medical centers for exercise stress testing (EST) with single-photon emission computed tomography myocardial perfusion imaging (MPI). All subjects underwent 1-hour Holter testing with subsequent HRV analysis before EST with MPI. The diagnostic yield of HRV analysis was compared with EST, using MPI as the gold standard for the noninvasive detection of myocardial ischemia. All subjects had intermediate pretest probability for CAD. Mean age was 62 years, 38% were women, 51% had hypertension, and 25% diabetes mellitus. HRV analysis showed superior sensitivity (77%) compared with standard EST (27%). After multivariate adjustment, HRV was independently associated with an 8.4-fold (p &lt;0.001) increased likelihood for the detection of myocardial ischemia by MPI, whereas EST did not show a statistically significant association with a positive MPI (odds ratio 2.1; p = 0.12). Of subjects who were referred for subsequent coronary angiography, the respective sensitivities of HRV and EST for the detection of significant CAD were 73% versus 26%. Our data suggest that HRV can be used as an important noninvasive technique for the detection of myocardial ischemia in subjects without known CAD, providing superior sensitivity to conventional EST in this population.","author":[{"dropping-particle":"","family":"Goldkorn","given":"Ronen","non-dropping-particle":"","parse-names":false,"suffix":""},{"dropping-particle":"","family":"Naimushin","given":"Alexey","non-dropping-particle":"","parse-names":false,"suffix":""},{"dropping-particle":"","family":"Shlomo","given":"Nir","non-dropping-particle":"","parse-names":false,"suffix":""},{"dropping-particle":"","family":"Dan","given":"Ariella","non-dropping-particle":"","parse-names":false,"suffix":""},{"dropping-particle":"","family":"Oieru","given":"Dan","non-dropping-particle":"","parse-names":false,"suffix":""},{"dropping-particle":"","family":"Moalem","given":"Israel","non-dropping-particle":"","parse-names":false,"suffix":""},{"dropping-particle":"","family":"Rozen","given":"Eli","non-dropping-particle":"","parse-names":false,"suffix":""},{"dropping-particle":"","family":"Gur","given":"Ilan","non-dropping-particle":"","parse-names":false,"suffix":""},{"dropping-particle":"","family":"Levitan","given":"Jacob","non-dropping-particle":"","parse-names":false,"suffix":""},{"dropping-particle":"","family":"Rosenmann","given":"David","non-dropping-particle":"","parse-names":false,"suffix":""},{"dropping-particle":"","family":"Mogilewsky","given":"Yakov","non-dropping-particle":"","parse-names":false,"suffix":""},{"dropping-particle":"","family":"Klempfner","given":"Robert","non-dropping-particle":"","parse-names":false,"suffix":""},{"dropping-particle":"","family":"Goldenberg","given":"Ilan","non-dropping-particle":"","parse-names":false,"suffix":""}],"container-title":"American Journal of Cardiology","id":"ITEM-1","issue":"11","issued":{"date-parts":[["2015"]]},"page":"1518-1522","title":"Comparison of the usefulness of heart rate variability versus exercise stress testing for the detection of myocardial ischemia in patients without known coronary artery disease","type":"article-journal","volume":"115"},"uris":["http://www.mendeley.com/documents/?uuid=b7f7cf94-e8eb-4716-aad5-1e8ffb1c631e"]},{"id":"ITEM-2","itemData":{"ISSN":"1565-1088","PMID":"25946767","abstract":"BACKGROUND: Heart rate variability (HRV) analysis has been shown to be a predictor of sudden cardiac death and all-cause mortality in patients with cardiac disease. OBJECTIVES: To examine whether newer HRV analysis algorithms, as used by the HeartTrends device, are superior to exercise stress testing (EST) for the detection of myocardial ischemia in patients without known coronary artery disease (CAD). METHODS: We present pilot data of the first 100 subjects enrolled in a clinical trial designed to evaluate the yield of short-term (1 hour) HRV testing for the detection of myocardial ischemia. The study population comprised subjects without known CAD referred to a tertiary medical center for EST with single-photon emission computed tomography (SPECT) myocardial perfusion imaging (MPI). All patients underwent a 1 hour electrocardiographic acquisition for HRV analysis with a HeartTrends device prior to ESTwith MPI. Sensitivity, specificity, and positive and negative predictive values (PPV and NPV, respectively) were calculated for EST and HRV analysis, using MPI as the gold standard for the non-invasive detection of myocardial ischemia. RESULTS: In this cohort 15% had a pathologic MPI result. HRV analysis showed superior sensitivity (85%), PPV (50%) and NPV (97%) as compared to standard EST (53%, 42%, 90%, respectively), while the specificity of the two tests was similar (86% and 85%, respectively). The close agreement between HRV and MPI was even more pronounced among patients &gt; 65 years of age. CONCLUSIONS: Our pilot data suggest that the diagnostic yield of the novel HeartTrends HRV algorithm is superior to conventional EST for the non-invasive detection of myocardial ischemia.","author":[{"dropping-particle":"","family":"Oieru","given":"Dan","non-dropping-particle":"","parse-names":false,"suffix":""},{"dropping-particle":"","family":"Moalem","given":"Israel","non-dropping-particle":"","parse-names":false,"suffix":""},{"dropping-particle":"","family":"Rozen","given":"Eli","non-dropping-particle":"","parse-names":false,"suffix":""},{"dropping-particle":"","family":"Naimushin","given":"Alexey","non-dropping-particle":"","parse-names":false,"suffix":""},{"dropping-particle":"","family":"Klempfner","given":"Robert","non-dropping-particle":"","parse-names":false,"suffix":""},{"dropping-particle":"","family":"Goldenberg","given":"Ilan","non-dropping-particle":"","parse-names":false,"suffix":""},{"dropping-particle":"","family":"Goldkorn","given":"Ronen","non-dropping-particle":"","parse-names":false,"suffix":""}],"container-title":"The Israel Medical Association journal : IMAJ","id":"ITEM-2","issue":"3","issued":{"date-parts":[["2015"]]},"page":"161-5","title":"A novel heart rate variability algorithm for the detection of myocardial ischemia: pilot data from a prospective clinical trial.","type":"article-journal","volume":"17"},"uris":["http://www.mendeley.com/documents/?uuid=43353b45-85c3-40ad-8998-78e840b80053"]}],"mendeley":{"formattedCitation":"&lt;sup&gt;20,21&lt;/sup&gt;","plainTextFormattedCitation":"20,21","previouslyFormattedCitation":"&lt;sup&gt;20,21&lt;/sup&gt;"},"properties":{"noteIndex":0},"schema":"https://github.com/citation-style-language/schema/raw/master/csl-citation.json"}</w:instrText>
-      </w:r>
-      <w:r>
-        <w:fldChar w:fldCharType="separate"/>
-      </w:r>
-      <w:r>
-        <w:rPr>
-          <w:noProof/>
-          <w:vertAlign w:val="superscript"/>
-        </w:rPr>
-        <w:t>20,21</w:t>
-      </w:r>
-      <w:r>
-        <w:fldChar w:fldCharType="end"/>
-      </w:r>
-      <w:r>
-        <w:t xml:space="preserve"> </w:t>
-      </w:r>
-      <w:r>
-        <w:t xml:space="preserve">Overall, </w:t>
-      </w:r>
-      <w:proofErr w:type="spellStart"/>
-      <w:r>
-        <w:rPr>
-          <w:i/>
-        </w:rPr>
-        <w:t>Dyx</w:t>
-      </w:r>
-      <w:proofErr w:type="spellEnd"/>
-      <w:r>
-        <w:t xml:space="preserve"> may serve as an important clinical biomarker, but more studies are needed.</w:t>
       </w:r>
     </w:p>
     <w:p>
       <w:pPr>
-        <w:widowControl w:val="0"/>
-        <w:spacing w:after="80"/>
-      </w:pPr>
-      <w:r>
-        <w:rPr>
-          <w:u w:val="single"/>
-        </w:rPr>
-        <w:t>The autonomic pathways that underlie depression and CAD may be most concerning for young women</w:t>
-      </w:r>
-      <w:r>
-        <w:t>. My mentors, Drs. Shah and Vaccarino, h</w:t>
-      </w:r>
-      <w:r>
-        <w:t xml:space="preserve">ave </w:t>
-      </w:r>
-      <w:r>
-        <w:t xml:space="preserve">found </w:t>
-      </w:r>
-      <w:r>
-        <w:t xml:space="preserve">that depressive symptoms </w:t>
-      </w:r>
-      <w:r>
-        <w:t xml:space="preserve">and </w:t>
-      </w:r>
-      <w:r>
-        <w:t xml:space="preserve">CAD </w:t>
-      </w:r>
-      <w:r>
-        <w:t xml:space="preserve">are </w:t>
-      </w:r>
-      <w:r>
-        <w:t xml:space="preserve">most </w:t>
-      </w:r>
-      <w:r>
-        <w:t xml:space="preserve">strongly associated in women less than </w:t>
-      </w:r>
-      <w:r>
-        <w:t>60</w:t>
-      </w:r>
-      <w:r>
-        <w:t xml:space="preserve"> years of age;</w:t>
-      </w:r>
-      <w:r>
-        <w:fldChar w:fldCharType="begin" w:fldLock="1"/>
-      </w:r>
-      <w:r>
-        <w:instrText>ADDIN CSL_CITATION {"citationItems":[{"id":"ITEM-1","itemData":{"DOI":"10.1161/JAHA.113.000741","ISBN":"2047-9980","ISSN":"20479980","PMID":"24943475","abstract":"BACKGROUND: Young women with coronary heart disease have high rates of depression and a higher risk of adverse events than men of similar age. Whether depression has a higher prognostic value in this group than in men and older women is not known. Our objective was to assess whether depression in young women is associated with higher risk of coronary artery disease (CAD) and adverse outcomes compared with similarly aged men and older women. METHODS AND RESULTS: We examined 3237 patients undergoing coronary angiography for evaluation of CAD and followed them for 2.9 years (median). Depressive symptoms were assessed with the Patient Health Questionnaire (PHQ)-9, and CAD burden was dichotomized based on its presence or absence. After multivariable adjustment for CAD risk factors, depressive symptoms predicted CAD presence in women aged ≤ 55 years (odds ratio=1.07 95% confidence interval [CI] 1.02 to 1.13 per 1 point increase in PHQ-9 score), but not in men aged ≤ 55 years or women aged &gt;55 years. Depressive symptoms also predicted increased risk of death in women aged ≤ 55 years (adjusted hazard ratio=1.07, 95% CI 1.02 to 1.14, per 1 point increase in PHQ-9 score), but not in men aged ≤ 55 years and women aged &gt;55 years, with P=0.02 for the depression-sex interaction and P=0.02 for depression-sex-age interaction. CONCLUSIONS: Among patients with suspected or established CAD, depressive symptoms are associated with increased risk of death, particularly in young women. This group may be especially vulnerable to the adverse cardiovascular effects of depression.","author":[{"dropping-particle":"","family":"Shah","given":"Amit J.","non-dropping-particle":"","parse-names":false,"suffix":""},{"dropping-particle":"","family":"Ghasemzadeh","given":"Nima","non-dropping-particle":"","parse-names":false,"suffix":""},{"dropping-particle":"","family":"Zaragoza-Macias","given":"Elisa","non-dropping-particle":"","parse-names":false,"suffix":""},{"dropping-particle":"","family":"Patel","given":"Riyaz","non-dropping-particle":"","parse-names":false,"suffix":""},{"dropping-particle":"","family":"Eapen","given":"Danny J.","non-dropping-particle":"","parse-names":false,"suffix":""},{"dropping-particle":"","family":"Neeland","given":"Ian J.","non-dropping-particle":"","parse-names":false,"suffix":""},{"dropping-particle":"","family":"Pimple","given":"Pratik M.","non-dropping-particle":"","parse-names":false,"suffix":""},{"dropping-particle":"","family":"Zafari","given":"A. Maziar","non-dropping-particle":"","parse-names":false,"suffix":""},{"dropping-particle":"","family":"Quyyumi","given":"Arshed A.","non-dropping-particle":"","parse-names":false,"suffix":""},{"dropping-particle":"","family":"Vaccarino","given":"Viola","non-dropping-particle":"","parse-names":false,"suffix":""}],"container-title":"Journal of the American Heart Association","id":"ITEM-1","issue":"3","issued":{"date-parts":[["2014","6","18"]]},"page":"e000741","publisher":"American Heart Association, Inc.","title":"Sex and age differences in the association of depression with obstructive coronary artery disease and adverse cardiovascular events","type":"article-journal","volume":"3"},"uris":["http://www.mendeley.com/documents/?uuid=38eaff28-0230-49e1-b608-041005e4ad5a"]}],"mendeley":{"formattedCitation":"&lt;sup&gt;22&lt;/sup&gt;","plainTextFormattedCitation":"22"},"properties":{"noteIndex":0},"schema":"https://github.com/citation-style-language/schema/raw/master/csl-citation.json"}</w:instrText>
-      </w:r>
-      <w:r>
-        <w:fldChar w:fldCharType="separate"/>
-      </w:r>
-      <w:r>
-        <w:rPr>
-          <w:noProof/>
-          <w:vertAlign w:val="superscript"/>
-        </w:rPr>
-        <w:t>22</w:t>
-      </w:r>
-      <w:r>
-        <w:fldChar w:fldCharType="end"/>
-      </w:r>
-      <w:r>
-        <w:t xml:space="preserve"> in addition, young women are twice as likely to have depression and myocardial ischemia with mental stress</w:t>
-      </w:r>
-      <w:r>
-        <w:t>.</w:t>
-      </w:r>
-      <w:r>
-        <w:fldChar w:fldCharType="begin" w:fldLock="1"/>
-      </w:r>
-      <w:r>
-        <w:instrText>ADDIN CSL_CITATION {"citationItems":[{"id":"ITEM-1","itemData":{"DOI":"10.1161/JAHA.113.000741","ISBN":"2047-9980","ISSN":"20479980","PMID":"24943475","abstract":"BACKGROUND: Young women with coronary heart disease have high rates of depression and a higher risk of adverse events than men of similar age. Whether depression has a higher prognostic value in this group than in men and older women is not known. Our objective was to assess whether depression in young women is associated with higher risk of coronary artery disease (CAD) and adverse outcomes compared with similarly aged men and older women. METHODS AND RESULTS: We examined 3237 patients undergoing coronary angiography for evaluation of CAD and followed them for 2.9 years (median). Depressive symptoms were assessed with the Patient Health Questionnaire (PHQ)-9, and CAD burden was dichotomized based on its presence or absence. After multivariable adjustment for CAD risk factors, depressive symptoms predicted CAD presence in women aged ≤ 55 years (odds ratio=1.07 95% confidence interval [CI] 1.02 to 1.13 per 1 point increase in PHQ-9 score), but not in men aged ≤ 55 years or women aged &gt;55 years. Depressive symptoms also predicted increased risk of death in women aged ≤ 55 years (adjusted hazard ratio=1.07, 95% CI 1.02 to 1.14, per 1 point increase in PHQ-9 score), but not in men aged ≤ 55 years and women aged &gt;55 years, with P=0.02 for the depression-sex interaction and P=0.02 for depression-sex-age interaction. CONCLUSIONS: Among patients with suspected or established CAD, depressive symptoms are associated with increased risk of death, particularly in young women. This group may be especially vulnerable to the adverse cardiovascular effects of depression.","author":[{"dropping-particle":"","family":"Shah","given":"Amit J.","non-dropping-particle":"","parse-names":false,"suffix":""},{"dropping-particle":"","family":"Ghasemzadeh","given":"Nima","non-dropping-particle":"","parse-names":false,"suffix":""},{"dropping-particle":"","family":"Zaragoza-Macias","given":"Elisa","non-dropping-particle":"","parse-names":false,"suffix":""},{"dropping-particle":"","family":"Patel","given":"Riyaz","non-dropping-particle":"","parse-names":false,"suffix":""},{"dropping-particle":"","family":"Eapen","given":"Danny J.","non-dropping-particle":"","parse-names":false,"suffix":""},{"dropping-particle":"","family":"Neeland","given":"Ian J.","non-dropping-particle":"","parse-names":false,"suffix":""},{"dropping-particle":"","family":"Pimple","given":"Pratik M.","non-dropping-particle":"","parse-names":false,"suffix":""},{"dropping-particle":"","family":"Zafari","given":"A. Maziar","non-dropping-particle":"","parse-names":false,"suffix":""},{"dropping-particle":"","family":"Quyyumi","given":"Arshed A.","non-dropping-particle":"","parse-names":false,"suffix":""},{"dropping-particle":"","family":"Vaccarino","given":"Viola","non-dropping-particle":"","parse-names":false,"suffix":""}],"container-title":"Journal of the American Heart Association","id":"ITEM-1","issue":"3","issued":{"date-parts":[["2014","6","18"]]},"page":"e000741","publisher":"American Heart Association, Inc.","title":"Sex and age differences in the association of depression with obstructive coronary artery disease and adverse cardiovascular events","type":"article-journal","volume":"3"},"uris":["http://www.mendeley.com/documents/?uuid=38eaff28-0230-49e1-b608-041005e4ad5a"]}],"mendeley":{"formattedCitation":"&lt;sup&gt;22&lt;/sup&gt;","plainTextFormattedCitation":"22","previouslyFormattedCitation":"&lt;sup&gt;22&lt;/sup&gt;"},"properties":{"noteIndex":0},"schema":"https://github.com/citation-style-language/schema/raw/master/csl-citation.json"}</w:instrText>
-      </w:r>
-      <w:r>
-        <w:fldChar w:fldCharType="separate"/>
-      </w:r>
-      <w:r>
-        <w:rPr>
-          <w:noProof/>
-          <w:vertAlign w:val="superscript"/>
-        </w:rPr>
-        <w:t>22</w:t>
-      </w:r>
-      <w:r>
-        <w:fldChar w:fldCharType="end"/>
-      </w:r>
-      <w:r>
-        <w:t xml:space="preserve"> HRV is strongly affected by both age and sex,</w:t>
-      </w:r>
-      <w:r>
-        <w:fldChar w:fldCharType="begin" w:fldLock="1"/>
-      </w:r>
-      <w:r>
-        <w:instrText>ADDIN CSL_CITATION {"citationItems":[{"id":"ITEM-1","itemData":{"DOI":"10.1016/j.ijcard.2013.11.116","ISSN":"01675273","PMID":"24365620","abstract":"International Journal of Cardiology, 171 (2014) e42-e45. doi:10.1016/j.ijcard.2013.11.116","author":[{"dropping-particle":"","family":"Sacha","given":"Jerzy","non-dropping-particle":"","parse-names":false,"suffix":""},{"dropping-particle":"","family":"Barabach","given":"Szymon","non-dropping-particle":"","parse-names":false,"suffix":""},{"dropping-particle":"","family":"Statkiewicz-Barabach","given":"Gabriela","non-dropping-particle":"","parse-names":false,"suffix":""},{"dropping-particle":"","family":"Sacha","given":"Krzysztof","non-dropping-particle":"","parse-names":false,"suffix":""},{"dropping-particle":"","family":"Müller","given":"Alexander","non-dropping-particle":"","parse-names":false,"suffix":""},{"dropping-particle":"","family":"Piskorski","given":"Jaroslaw","non-dropping-particle":"","parse-names":false,"suffix":""},{"dropping-particle":"","family":"Barthel","given":"Petra","non-dropping-particle":"","parse-names":false,"suffix":""},{"dropping-particle":"","family":"Schmidt","given":"Georg","non-dropping-particle":"","parse-names":false,"suffix":""}],"container-title":"International Journal of Cardiology","id":"ITEM-1","issue":"2","issued":{"date-parts":[["2014"]]},"page":"42-45","title":"Gender differences in the interaction between heart rate and its variability - How to use it to improve the prognostic power of heart rate variability","type":"article","volume":"171"},"uris":["http://www.mendeley.com/documents/?uuid=4e83a6c8-e761-409b-af84-63546b7672b5"]},{"id":"ITEM-2","itemData":{"DOI":"10.1161/JAHA.113.000741","ISBN":"2047-9980","ISSN":"20479980","PMID":"24943475","abstract":"BACKGROUND: Young women with coronary heart disease have high rates of depression and a higher risk of adverse events than men of similar age. Whether depression has a higher prognostic value in this group than in men and older women is not known. Our objective was to assess whether depression in young women is associated with higher risk of coronary artery disease (CAD) and adverse outcomes compared with similarly aged men and older women. METHODS AND RESULTS: We examined 3237 patients undergoing coronary angiography for evaluation of CAD and followed them for 2.9 years (median). Depressive symptoms were assessed with the Patient Health Questionnaire (PHQ)-9, and CAD burden was dichotomized based on its presence or absence. After multivariable adjustment for CAD risk factors, depressive symptoms predicted CAD presence in women aged ≤ 55 years (odds ratio=1.07 95% confidence interval [CI] 1.02 to 1.13 per 1 point increase in PHQ-9 score), but not in men aged ≤ 55 years or women aged &gt;55 years. Depressive symptoms also predicted increased risk of death in women aged ≤ 55 years (adjusted hazard ratio=1.07, 95% CI 1.02 to 1.14, per 1 point increase in PHQ-9 score), but not in men aged ≤ 55 years and women aged &gt;55 years, with P=0.02 for the depression-sex interaction and P=0.02 for depression-sex-age interaction. CONCLUSIONS: Among patients with suspected or established CAD, depressive symptoms are associated with increased risk of death, particularly in young women. This group may be especially vulnerable to the adverse cardiovascular effects of depression.","author":[{"dropping-particle":"","family":"Shah","given":"Amit J.","non-dropping-particle":"","parse-names":false,"suffix":""},{"dropping-particle":"","family":"Ghasemzadeh","given":"Nima","non-dropping-particle":"","parse-names":false,"suffix":""},{"dropping-particle":"","family":"Zaragoza-Macias","given":"Elisa","non-dropping-particle":"","parse-names":false,"suffix":""},{"dropping-particle":"","family":"Patel","given":"Riyaz","non-dropping-particle":"","parse-names":false,"suffix":""},{"dropping-particle":"","family":"Eapen","given":"Danny J.","non-dropping-particle":"","parse-names":false,"suffix":""},{"dropping-particle":"","family":"Neeland","given":"Ian J.","non-dropping-particle":"","parse-names":false,"suffix":""},{"dropping-particle":"","family":"Pimple","given":"Pratik M.","non-dropping-particle":"","parse-names":false,"suffix":""},{"dropping-particle":"","family":"Zafari","given":"A. Maziar","non-dropping-particle":"","parse-names":false,"suffix":""},{"dropping-particle":"","family":"Quyyumi","given":"Arshed A.","non-dropping-particle":"","parse-names":false,"suffix":""},{"dropping-particle":"","family":"Vaccarino","given":"Viola","non-dropping-particle":"","parse-names":false,"suffix":""}],"container-title":"Journal of the American Heart Association","id":"ITEM-2","issue":"3","issued":{"date-parts":[["2014","6","18"]]},"page":"e000741","publisher":"American Heart Association, Inc.","title":"Sex and age differences in the association of depression with obstructive coronary artery disease and adverse cardiovascular events","type":"article-journal","volume":"3"},"uris":["http://www.mendeley.com/documents/?uuid=38eaff28-0230-49e1-b608-041005e4ad5a"]}],"mendeley":{"formattedCitation":"&lt;sup&gt;22,23&lt;/sup&gt;","plainTextFormattedCitation":"22,23","previouslyFormattedCitation":"&lt;sup&gt;22,23&lt;/sup&gt;"},"properties":{"noteIndex":0},"schema":"https://github.com/citation-style-language/schema/raw/master/csl-citation.json"}</w:instrText>
-      </w:r>
-      <w:r>
-        <w:fldChar w:fldCharType="separate"/>
-      </w:r>
-      <w:r>
-        <w:rPr>
-          <w:noProof/>
-          <w:vertAlign w:val="superscript"/>
-        </w:rPr>
-        <w:t>22,23</w:t>
-      </w:r>
-      <w:r>
-        <w:fldChar w:fldCharType="end"/>
-      </w:r>
-      <w:r>
-        <w:t xml:space="preserve"> </w:t>
-      </w:r>
-      <w:r>
-        <w:t xml:space="preserve"> and in preliminary work we found that abnormal HRV was most strongly associated with depressive symptoms in younger women. </w:t>
-      </w:r>
-      <w:r>
-        <w:t xml:space="preserve">By studying how </w:t>
-      </w:r>
-      <w:proofErr w:type="spellStart"/>
-      <w:r>
-        <w:t>Dyx</w:t>
-      </w:r>
-      <w:proofErr w:type="spellEnd"/>
-      <w:r>
-        <w:t xml:space="preserve"> and its relationships with depression and CAD may differ by age and sex, we can better understand mechanisms that may be potentially specific to this high</w:t>
-      </w:r>
-      <w:r>
-        <w:t xml:space="preserve"> </w:t>
-      </w:r>
-      <w:r>
-        <w:t xml:space="preserve">risk </w:t>
-      </w:r>
-      <w:commentRangeStart w:id="4"/>
-      <w:r>
-        <w:t>group</w:t>
-      </w:r>
-      <w:commentRangeEnd w:id="4"/>
-      <w:r>
-        <w:rPr>
-          <w:rStyle w:val="CommentReference"/>
-        </w:rPr>
-        <w:commentReference w:id="4"/>
-      </w:r>
-      <w:r>
-        <w:t>.</w:t>
-      </w:r>
-      <w:r>
-        <w:fldChar w:fldCharType="begin" w:fldLock="1"/>
-      </w:r>
-      <w:r>
-        <w:instrText>ADDIN CSL_CITATION {"citationItems":[{"id":"ITEM-1","itemData":{"DOI":"10.1161/CIRCULATIONAHA.117.030849","ISSN":"15244539","PMID":"29459465","abstract":"BACKGROUND Mental stress-induced myocardial ischemia (MSIMI) is frequent in patients with coronary artery disease and is associated with worse prognosis. Young women with a previous myocardial infarction (MI), a group with unexplained higher mortality than men of comparable age, have shown elevated rates of MSIMI, but the mechanisms are unknown. METHODS We studied 306 patients (150 women and 156 men) ≤61 years of age who were hospitalized for MI in the previous 8 months and 112 community controls (58 women and 54 men) frequency matched for sex and age to the patients with MI. Endothelium-dependent flow-mediated dilation and microvascular reactivity (reactive hyperemia index) were measured at rest and 30 minutes after mental stress. The digital vasomotor response to mental stress was assessed using peripheral arterial tonometry. Patients received 99mTc-sestamibi myocardial perfusion imaging at rest, with mental (speech task) and conventional (exercise/pharmacological) stress. RESULTS The mean age of the sample was 50 years (range, 22-61). In the MI group but not among controls, women had a more adverse socioeconomic and psychosocial profile than men. There were no sex differences in cardiovascular risk factors, and among patients with MI, clinical severity tended to be lower in women. Women in both groups showed a higher peripheral arterial tonometry ratio during mental stress but a lower reactive hyperemia index after mental stress, indicating enhanced microvascular dysfunction after stress. There were no sex differences in flow-mediated dilation changes with mental stress. The rate of MSIMI was twice as high in women as in men (22% versus 11%, P=0.009), and ischemia with conventional stress was similarly elevated (31% versus 16%, P=0.002). Psychosocial and clinical risk factors did not explain sex differences in inducible ischemia. Although vascular responses to mental stress (peripheral arterial tonometry ratio and reactive hyperemia index) also did not explain sex differences in MSIMI, they were predictive of MSIMI in women only. CONCLUSIONS Young women after MI have a 2-fold likelihood of developing MSIMI compared with men and a similar increase in conventional stress ischemia. Microvascular dysfunction and peripheral vasoconstriction with mental stress are implicated in MSIMI among women but not among men, perhaps reflecting women's proclivity toward ischemia because of microcirculatory abnormalities.","author":[{"dropping-particle":"","family":"Vaccarino","given":"Viola","non-dropping-particle":"","parse-names":false,"suffix":""},{"dropping-particle":"","family":"Sullivan","given":"Samaah","non-dropping-particle":"","parse-names":false,"suffix":""},{"dropping-particle":"","family":"Hammadah","given":"Muhammad","non-dropping-particle":"","parse-names":false,"suffix":""},{"dropping-particle":"","family":"Wilmot","given":"Kobina","non-dropping-particle":"","parse-names":false,"suffix":""},{"dropping-particle":"","family":"Mheid","given":"Ibhar","non-dropping-particle":"Al","parse-names":false,"suffix":""},{"dropping-particle":"","family":"Ramadan","given":"Ronnie","non-dropping-particle":"","parse-names":false,"suffix":""},{"dropping-particle":"","family":"Elon","given":"Lisa","non-dropping-particle":"","parse-names":false,"suffix":""},{"dropping-particle":"","family":"Pimple","given":"Pratik M.","non-dropping-particle":"","parse-names":false,"suffix":""},{"dropping-particle":"V.","family":"Garcia","given":"Ernest","non-dropping-particle":"","parse-names":false,"suffix":""},{"dropping-particle":"","family":"Nye","given":"Jonathon","non-dropping-particle":"","parse-names":false,"suffix":""},{"dropping-particle":"","family":"Shah","given":"Amit J.","non-dropping-particle":"","parse-names":false,"suffix":""},{"dropping-particle":"","family":"Alkhoder","given":"Ayman","non-dropping-particle":"","parse-names":false,"suffix":""},{"dropping-particle":"","family":"Levantsevych","given":"Oleksiy","non-dropping-particle":"","parse-names":false,"suffix":""},{"dropping-particle":"","family":"Gay","given":"Hawkins","non-dropping-particle":"","parse-names":false,"suffix":""},{"dropping-particle":"","family":"Obideen","given":"Malik","non-dropping-particle":"","parse-names":false,"suffix":""},{"dropping-particle":"","family":"Huang","given":"Minxuan","non-dropping-particle":"","parse-names":false,"suffix":""},{"dropping-particle":"","family":"Lewis","given":"Tené T.","non-dropping-particle":"","parse-names":false,"suffix":""},{"dropping-particle":"","family":"Bremner","given":"J. Douglas","non-dropping-particle":"","parse-names":false,"suffix":""},{"dropping-particle":"","family":"Quyyumi","given":"Arshed A.","non-dropping-particle":"","parse-names":false,"suffix":""},{"dropping-particle":"","family":"Raggi","given":"Paolo","non-dropping-particle":"","parse-names":false,"suffix":""}],"container-title":"Circulation","id":"ITEM-1","issue":"8","issued":{"date-parts":[["2018","2","20"]]},"page":"794-805","title":"Mental stress-induced-myocardial ischemia in young patients with recent myocardial infarction: Sex differences and mechanisms","type":"article-journal","volume":"137"},"uris":["http://www.mendeley.com/documents/?uuid=1ab45ce1-0471-466f-a41b-1c31a0a614dd"]}],"mendeley":{"formattedCitation":"&lt;sup&gt;24&lt;/sup&gt;","plainTextFormattedCitation":"24","previouslyFormattedCitation":"&lt;sup&gt;24&lt;/sup&gt;"},"properties":{"noteIndex":0},"schema":"https://github.com/citation-style-language/schema/raw/master/csl-citation.json"}</w:instrText>
-      </w:r>
-      <w:r>
-        <w:fldChar w:fldCharType="separate"/>
-      </w:r>
-      <w:r>
-        <w:rPr>
-          <w:noProof/>
-          <w:vertAlign w:val="superscript"/>
-        </w:rPr>
-        <w:t>24</w:t>
-      </w:r>
-      <w:r>
-        <w:fldChar w:fldCharType="end"/>
-      </w:r>
+        <w:rPr>
+          <w:sz w:val="8"/>
+          <w:szCs w:val="8"/>
+        </w:rPr>
+      </w:pPr>
     </w:p>
     <w:p>
       <w:r>
-        <w:t xml:space="preserve">We seek to study these ANS pathways </w:t>
-      </w:r>
-      <w:r>
-        <w:t>in a</w:t>
-      </w:r>
-      <w:r>
-        <w:t xml:space="preserve"> prospective cohort study of high risk symptomatic </w:t>
-      </w:r>
-      <w:r>
-        <w:t xml:space="preserve">patients </w:t>
-      </w:r>
-      <w:r>
-        <w:t>referred for angiography in the</w:t>
-      </w:r>
-      <w:r>
-        <w:t xml:space="preserve"> Emory Cardiovascular Biobank (Dr. </w:t>
+        <w:t xml:space="preserve">To best study these ANS pathways, we would test HRV metrics in a target a population that has both depression and CAD, either disease, or neither. To do so, we will leverage the Emory Cardiovascular Biobank (Dr. </w:t>
       </w:r>
       <w:proofErr w:type="spellStart"/>
       <w:r>
@@ -930,25 +797,53 @@
       </w:r>
       <w:proofErr w:type="spellEnd"/>
       <w:r>
+        <w:t>, PI (advisor),</w:t>
+      </w:r>
+      <w:r>
+        <w:fldChar w:fldCharType="begin" w:fldLock="1"/>
+      </w:r>
+      <w:r>
+        <w:instrText>ADDIN CSL_CITATION {"citationItems":[{"id":"ITEM-1","itemData":{"DOI":"10.1136/bmjopen-2017-018753","ISSN":"20446055","PMID":"29288185","abstract":"A series of calcineurin-inhibiting compds. consisting of a central arom. N-heterocycle, two aryl substituents and a 3-(dimethylamino)propyl chain was synthesized by introduction of the side chain. A corresponding haloheterocyclic compd. was transformed into a 3-(dimethylamino)propynyl heterocyclic compd. by Sonogashira coupling and was in turn hydrogenated in the presence of Pd/C to afford the 3-(dimethylamino)propyl-substituted target compds. Some of the products showed calcineurin inhibiting activity. [on SciFinder(R)]","author":[{"dropping-particle":"","family":"Ko","given":"Yi An","non-dropping-particle":"","parse-names":false,"suffix":""},{"dropping-particle":"","family":"Hayek","given":"Salim","non-dropping-particle":"","parse-names":false,"suffix":""},{"dropping-particle":"","family":"Sandesara","given":"Pratik","non-dropping-particle":"","parse-names":false,"suffix":""},{"dropping-particle":"","family":"Samman Tahhan","given":"Ayman","non-dropping-particle":"","parse-names":false,"suffix":""},{"dropping-particle":"","family":"Quyyumi","given":"Arshed","non-dropping-particle":"","parse-names":false,"suffix":""}],"container-title":"BMJ Open","id":"ITEM-1","issue":"12","issued":{"date-parts":[["2017"]]},"page":"e018753","publisher":"BMJ Publishing Group","title":"Cohort profile: The Emory Cardiovascular Biobank (EmCAB)","type":"article-journal","volume":"7"},"uris":["http://www.mendeley.com/documents/?uuid=9bc2f85c-3adc-4603-96f2-aa05093c7338"]},{"id":"ITEM-2","itemData":{"DOI":"10.1161/JAHA.113.000741","ISBN":"2047-9980","ISSN":"20479980","PMID":"24943475","abstract":"BACKGROUND: Young women with coronary heart disease have high rates of depression and a higher risk of adverse events than men of similar age. Whether depression has a higher prognostic value in this group than in men and older women is not known. Our objective was to assess whether depression in young women is associated with higher risk of coronary artery disease (CAD) and adverse outcomes compared with similarly aged men and older women. METHODS AND RESULTS: We examined 3237 patients undergoing coronary angiography for evaluation of CAD and followed them for 2.9 years (median). Depressive symptoms were assessed with the Patient Health Questionnaire (PHQ)-9, and CAD burden was dichotomized based on its presence or absence. After multivariable adjustment for CAD risk factors, depressive symptoms predicted CAD presence in women aged ≤ 55 years (odds ratio=1.07 95% confidence interval [CI] 1.02 to 1.13 per 1 point increase in PHQ-9 score), but not in men aged ≤ 55 years or women aged &gt;55 years. Depressive symptoms also predicted increased risk of death in women aged ≤ 55 years (adjusted hazard ratio=1.07, 95% CI 1.02 to 1.14, per 1 point increase in PHQ-9 score), but not in men aged ≤ 55 years and women aged &gt;55 years, with P=0.02 for the depression-sex interaction and P=0.02 for depression-sex-age interaction. CONCLUSIONS: Among patients with suspected or established CAD, depressive symptoms are associated with increased risk of death, particularly in young women. This group may be especially vulnerable to the adverse cardiovascular effects of depression.","author":[{"dropping-particle":"","family":"Shah","given":"Amit J.","non-dropping-particle":"","parse-names":false,"suffix":""},{"dropping-particle":"","family":"Ghasemzadeh","given":"Nima","non-dropping-particle":"","parse-names":false,"suffix":""},{"dropping-particle":"","family":"Zaragoza-Macias","given":"Elisa","non-dropping-particle":"","parse-names":false,"suffix":""},{"dropping-particle":"","family":"Patel","given":"Riyaz","non-dropping-particle":"","parse-names":false,"suffix":""},{"dropping-particle":"","family":"Eapen","given":"Danny J.","non-dropping-particle":"","parse-names":false,"suffix":""},{"dropping-particle":"","family":"Neeland","given":"Ian J.","non-dropping-particle":"","parse-names":false,"suffix":""},{"dropping-particle":"","family":"Pimple","given":"Pratik M.","non-dropping-particle":"","parse-names":false,"suffix":""},{"dropping-particle":"","family":"Zafari","given":"A. Maziar","non-dropping-particle":"","parse-names":false,"suffix":""},{"dropping-particle":"","family":"Quyyumi","given":"Arshed A.","non-dropping-particle":"","parse-names":false,"suffix":""},{"dropping-particle":"","family":"Vaccarino","given":"Viola","non-dropping-particle":"","parse-names":false,"suffix":""}],"container-title":"Journal of the American Heart Association","id":"ITEM-2","issue":"3","issued":{"date-parts":[["2014","6","18"]]},"page":"e000741","publisher":"American Heart Association, Inc.","title":"Sex and age differences in the association of depression with obstructive coronary artery disease and adverse cardiovascular events","type":"article-journal","volume":"3"},"uris":["http://www.mendeley.com/documents/?uuid=38eaff28-0230-49e1-b608-041005e4ad5a"]}],"mendeley":{"formattedCitation":"&lt;sup&gt;22,23&lt;/sup&gt;","plainTextFormattedCitation":"22,23","previouslyFormattedCitation":"&lt;sup&gt;22,25&lt;/sup&gt;"},"properties":{"noteIndex":0},"schema":"https://github.com/citation-style-language/schema/raw/master/csl-citation.json"}</w:instrText>
+      </w:r>
+      <w:r>
+        <w:fldChar w:fldCharType="separate"/>
+      </w:r>
+      <w:r>
+        <w:rPr>
+          <w:noProof/>
+          <w:vertAlign w:val="superscript"/>
+        </w:rPr>
+        <w:t>22,23</w:t>
+      </w:r>
+      <w:r>
+        <w:fldChar w:fldCharType="end"/>
+      </w:r>
+      <w:r>
+        <w:t xml:space="preserve"> a prospective, well-characterized cohort of high</w:t>
+      </w:r>
+      <w:r>
+        <w:t>-</w:t>
+      </w:r>
+      <w:r>
+        <w:t>risk symptomatic patients referred for angiography. We will examine depressive symptoms</w:t>
+      </w:r>
+      <w:r>
         <w:t xml:space="preserve"> </w:t>
       </w:r>
       <w:r>
-        <w:t xml:space="preserve">, PI </w:t>
-      </w:r>
-      <w:r>
-        <w:t>(advisor</w:t>
-      </w:r>
-      <w:r>
-        <w:t>))</w:t>
-      </w:r>
-      <w:r>
-        <w:t>.</w:t>
+        <w:t xml:space="preserve">(via </w:t>
+      </w:r>
+      <w:r>
+        <w:t>Patient Health Questionnaire-9</w:t>
+      </w:r>
+      <w:r>
+        <w:t xml:space="preserve"> or PHQ-9)</w:t>
       </w:r>
       <w:r>
         <w:fldChar w:fldCharType="begin" w:fldLock="1"/>
       </w:r>
       <w:r>
-        <w:instrText>ADDIN CSL_CITATION {"citationItems":[{"id":"ITEM-1","itemData":{"DOI":"10.1136/bmjopen-2017-018753","ISSN":"20446055","PMID":"29288185","abstract":"A series of calcineurin-inhibiting compds. consisting of a central arom. N-heterocycle, two aryl substituents and a 3-(dimethylamino)propyl chain was synthesized by introduction of the side chain. A corresponding haloheterocyclic compd. was transformed into a 3-(dimethylamino)propynyl heterocyclic compd. by Sonogashira coupling and was in turn hydrogenated in the presence of Pd/C to afford the 3-(dimethylamino)propyl-substituted target compds. Some of the products showed calcineurin inhibiting activity. [on SciFinder(R)]","author":[{"dropping-particle":"","family":"Ko","given":"Yi An","non-dropping-particle":"","parse-names":false,"suffix":""},{"dropping-particle":"","family":"Hayek","given":"Salim","non-dropping-particle":"","parse-names":false,"suffix":""},{"dropping-particle":"","family":"Sandesara","given":"Pratik","non-dropping-particle":"","parse-names":false,"suffix":""},{"dropping-particle":"","family":"Samman Tahhan","given":"Ayman","non-dropping-particle":"","parse-names":false,"suffix":""},{"dropping-particle":"","family":"Quyyumi","given":"Arshed","non-dropping-particle":"","parse-names":false,"suffix":""}],"container-title":"BMJ Open","id":"ITEM-1","issue":"12","issued":{"date-parts":[["2017"]]},"page":"e018753","publisher":"BMJ Publishing Group","title":"Cohort profile: The Emory Cardiovascular Biobank (EmCAB)","type":"article-journal","volume":"7"},"uris":["http://www.mendeley.com/documents/?uuid=9bc2f85c-3adc-4603-96f2-aa05093c7338"]},{"id":"ITEM-2","itemData":{"DOI":"10.1161/JAHA.113.000741","ISBN":"2047-9980","ISSN":"20479980","PMID":"24943475","abstract":"BACKGROUND: Young women with coronary heart disease have high rates of depression and a higher risk of adverse events than men of similar age. Whether depression has a higher prognostic value in this group than in men and older women is not known. Our objective was to assess whether depression in young women is associated with higher risk of coronary artery disease (CAD) and adverse outcomes compared with similarly aged men and older women. METHODS AND RESULTS: We examined 3237 patients undergoing coronary angiography for evaluation of CAD and followed them for 2.9 years (median). Depressive symptoms were assessed with the Patient Health Questionnaire (PHQ)-9, and CAD burden was dichotomized based on its presence or absence. After multivariable adjustment for CAD risk factors, depressive symptoms predicted CAD presence in women aged ≤ 55 years (odds ratio=1.07 95% confidence interval [CI] 1.02 to 1.13 per 1 point increase in PHQ-9 score), but not in men aged ≤ 55 years or women aged &gt;55 years. Depressive symptoms also predicted increased risk of death in women aged ≤ 55 years (adjusted hazard ratio=1.07, 95% CI 1.02 to 1.14, per 1 point increase in PHQ-9 score), but not in men aged ≤ 55 years and women aged &gt;55 years, with P=0.02 for the depression-sex interaction and P=0.02 for depression-sex-age interaction. CONCLUSIONS: Among patients with suspected or established CAD, depressive symptoms are associated with increased risk of death, particularly in young women. This group may be especially vulnerable to the adverse cardiovascular effects of depression.","author":[{"dropping-particle":"","family":"Shah","given":"Amit J.","non-dropping-particle":"","parse-names":false,"suffix":""},{"dropping-particle":"","family":"Ghasemzadeh","given":"Nima","non-dropping-particle":"","parse-names":false,"suffix":""},{"dropping-particle":"","family":"Zaragoza-Macias","given":"Elisa","non-dropping-particle":"","parse-names":false,"suffix":""},{"dropping-particle":"","family":"Patel","given":"Riyaz","non-dropping-particle":"","parse-names":false,"suffix":""},{"dropping-particle":"","family":"Eapen","given":"Danny J.","non-dropping-particle":"","parse-names":false,"suffix":""},{"dropping-particle":"","family":"Neeland","given":"Ian J.","non-dropping-particle":"","parse-names":false,"suffix":""},{"dropping-particle":"","family":"Pimple","given":"Pratik M.","non-dropping-particle":"","parse-names":false,"suffix":""},{"dropping-particle":"","family":"Zafari","given":"A. Maziar","non-dropping-particle":"","parse-names":false,"suffix":""},{"dropping-particle":"","family":"Quyyumi","given":"Arshed A.","non-dropping-particle":"","parse-names":false,"suffix":""},{"dropping-particle":"","family":"Vaccarino","given":"Viola","non-dropping-particle":"","parse-names":false,"suffix":""}],"container-title":"Journal of the American Heart Association","id":"ITEM-2","issue":"3","issued":{"date-parts":[["2014","6","18"]]},"page":"e000741","publisher":"American Heart Association, Inc.","title":"Sex and age differences in the association of depression with obstructive coronary artery disease and adverse cardiovascular events","type":"article-journal","volume":"3"},"uris":["http://www.mendeley.com/documents/?uuid=38eaff28-0230-49e1-b608-041005e4ad5a"]}],"mendeley":{"formattedCitation":"&lt;sup&gt;22,25&lt;/sup&gt;","plainTextFormattedCitation":"22,25","previouslyFormattedCitation":"&lt;sup&gt;22,25&lt;/sup&gt;"},"properties":{"noteIndex":0},"schema":"https://github.com/citation-style-language/schema/raw/master/csl-citation.json"}</w:instrText>
+        <w:instrText>ADDIN CSL_CITATION {"citationItems":[{"id":"ITEM-1","itemData":{"ISSN":"0884-8734","PMID":"11556941","abstract":"OBJECTIVE While considerable attention has focused on improving the detection of depression, assessment of severity is also important in guiding treatment decisions. Therefore, we examined the validity of a brief, new measure of depression severity. MEASUREMENTS The Patient Health Questionnaire (PHQ) is a self-administered version of the PRIME-MD diagnostic instrument for common mental disorders. The PHQ-9 is the depression module, which scores each of the 9 DSM-IV criteria as \"0\" (not at all) to \"3\" (nearly every day). The PHQ-9 was completed by 6,000 patients in 8 primary care clinics and 7 obstetrics-gynecology clinics. Construct validity was assessed using the 20-item Short-Form General Health Survey, self-reported sick days and clinic visits, and symptom-related difficulty. Criterion validity was assessed against an independent structured mental health professional (MHP) interview in a sample of 580 patients. RESULTS As PHQ-9 depression severity increased, there was a substantial decrease in functional status on all 6 SF-20 subscales. Also, symptom-related difficulty, sick days, and health care utilization increased. Using the MHP reinterview as the criterion standard, a PHQ-9 score &gt; or =10 had a sensitivity of 88% and a specificity of 88% for major depression. PHQ-9 scores of 5, 10, 15, and 20 represented mild, moderate, moderately severe, and severe depression, respectively. Results were similar in the primary care and obstetrics-gynecology samples. CONCLUSION In addition to making criteria-based diagnoses of depressive disorders, the PHQ-9 is also a reliable and valid measure of depression severity. These characteristics plus its brevity make the PHQ-9 a useful clinical and research tool.","author":[{"dropping-particle":"","family":"Kroenke","given":"K","non-dropping-particle":"","parse-names":false,"suffix":""},{"dropping-particle":"","family":"Spitzer","given":"R L","non-dropping-particle":"","parse-names":false,"suffix":""},{"dropping-particle":"","family":"Williams","given":"J B","non-dropping-particle":"","parse-names":false,"suffix":""}],"container-title":"Journal of general internal medicine","id":"ITEM-1","issue":"9","issued":{"date-parts":[["2001","9"]]},"page":"606-13","title":"The PHQ-9: validity of a brief depression severity measure.","type":"article-journal","volume":"16"},"uris":["http://www.mendeley.com/documents/?uuid=68f586a9-fb34-4128-bd99-f13db07f7a56"]}],"mendeley":{"formattedCitation":"&lt;sup&gt;24&lt;/sup&gt;","plainTextFormattedCitation":"24","previouslyFormattedCitation":"&lt;sup&gt;26&lt;/sup&gt;"},"properties":{"noteIndex":0},"schema":"https://github.com/citation-style-language/schema/raw/master/csl-citation.json"}</w:instrText>
       </w:r>
       <w:r>
         <w:fldChar w:fldCharType="separate"/>
@@ -958,41 +853,7 @@
           <w:noProof/>
           <w:vertAlign w:val="superscript"/>
         </w:rPr>
-        <w:t>22,25</w:t>
-      </w:r>
-      <w:r>
-        <w:fldChar w:fldCharType="end"/>
-      </w:r>
-      <w:r>
-        <w:t xml:space="preserve"> </w:t>
-      </w:r>
-      <w:r>
-        <w:t xml:space="preserve">We will examine both depressive symptoms </w:t>
-      </w:r>
-      <w:r>
-        <w:t xml:space="preserve">(via </w:t>
-      </w:r>
-      <w:r>
-        <w:t>Patient Health Questionnaire-9</w:t>
-      </w:r>
-      <w:r>
-        <w:t xml:space="preserve"> or PHQ-9)</w:t>
-      </w:r>
-      <w:r>
-        <w:fldChar w:fldCharType="begin" w:fldLock="1"/>
-      </w:r>
-      <w:r>
-        <w:instrText>ADDIN CSL_CITATION {"citationItems":[{"id":"ITEM-1","itemData":{"ISSN":"0884-8734","PMID":"11556941","abstract":"OBJECTIVE While considerable attention has focused on improving the detection of depression, assessment of severity is also important in guiding treatment decisions. Therefore, we examined the validity of a brief, new measure of depression severity. MEASUREMENTS The Patient Health Questionnaire (PHQ) is a self-administered version of the PRIME-MD diagnostic instrument for common mental disorders. The PHQ-9 is the depression module, which scores each of the 9 DSM-IV criteria as \"0\" (not at all) to \"3\" (nearly every day). The PHQ-9 was completed by 6,000 patients in 8 primary care clinics and 7 obstetrics-gynecology clinics. Construct validity was assessed using the 20-item Short-Form General Health Survey, self-reported sick days and clinic visits, and symptom-related difficulty. Criterion validity was assessed against an independent structured mental health professional (MHP) interview in a sample of 580 patients. RESULTS As PHQ-9 depression severity increased, there was a substantial decrease in functional status on all 6 SF-20 subscales. Also, symptom-related difficulty, sick days, and health care utilization increased. Using the MHP reinterview as the criterion standard, a PHQ-9 score &gt; or =10 had a sensitivity of 88% and a specificity of 88% for major depression. PHQ-9 scores of 5, 10, 15, and 20 represented mild, moderate, moderately severe, and severe depression, respectively. Results were similar in the primary care and obstetrics-gynecology samples. CONCLUSION In addition to making criteria-based diagnoses of depressive disorders, the PHQ-9 is also a reliable and valid measure of depression severity. These characteristics plus its brevity make the PHQ-9 a useful clinical and research tool.","author":[{"dropping-particle":"","family":"Kroenke","given":"K","non-dropping-particle":"","parse-names":false,"suffix":""},{"dropping-particle":"","family":"Spitzer","given":"R L","non-dropping-particle":"","parse-names":false,"suffix":""},{"dropping-particle":"","family":"Williams","given":"J B","non-dropping-particle":"","parse-names":false,"suffix":""}],"container-title":"Journal of general internal medicine","id":"ITEM-1","issue":"9","issued":{"date-parts":[["2001","9"]]},"page":"606-13","title":"The PHQ-9: validity of a brief depression severity measure.","type":"article-journal","volume":"16"},"uris":["http://www.mendeley.com/documents/?uuid=68f586a9-fb34-4128-bd99-f13db07f7a56"]}],"mendeley":{"formattedCitation":"&lt;sup&gt;26&lt;/sup&gt;","plainTextFormattedCitation":"26","previouslyFormattedCitation":"&lt;sup&gt;26&lt;/sup&gt;"},"properties":{"noteIndex":0},"schema":"https://github.com/citation-style-language/schema/raw/master/csl-citation.json"}</w:instrText>
-      </w:r>
-      <w:r>
-        <w:fldChar w:fldCharType="separate"/>
-      </w:r>
-      <w:r>
-        <w:rPr>
-          <w:noProof/>
-          <w:vertAlign w:val="superscript"/>
-        </w:rPr>
-        <w:t>26</w:t>
+        <w:t>24</w:t>
       </w:r>
       <w:r>
         <w:fldChar w:fldCharType="end"/>
@@ -1022,19 +883,8 @@
       <w:r>
         <w:t xml:space="preserve"> </w:t>
       </w:r>
-      <w:commentRangeStart w:id="5"/>
-      <w:r>
-        <w:t>1</w:t>
-      </w:r>
-      <w:r>
-        <w:t xml:space="preserve">00 </w:t>
-      </w:r>
-      <w:commentRangeEnd w:id="5"/>
-      <w:r>
-        <w:rPr>
-          <w:rStyle w:val="CommentReference"/>
-        </w:rPr>
-        <w:commentReference w:id="5"/>
+      <w:r>
+        <w:t xml:space="preserve">200 </w:t>
       </w:r>
       <w:r>
         <w:t>patients prior to</w:t>
@@ -1049,7 +899,7 @@
         <w:fldChar w:fldCharType="begin" w:fldLock="1"/>
       </w:r>
       <w:r>
-        <w:instrText>ADDIN CSL_CITATION {"citationItems":[{"id":"ITEM-1","itemData":{"DOI":"10.1088/1361-6579/aae021","ISBN":"2514599342","ISSN":"1361-6579","PMID":"30199376","abstract":"Abstract Variability metrics hold promise as potential indicators for autonomic function, prediction of adverse cardiovascular outcomes, psychophysiological status, and general wellness. Although the investigation of heart rate variability (HRV) has been prevalent for several decades, the methods used for preprocessing, windowing, and choosing appropriate parameters lacks consensus among academic and clinical investigators. Moreover, many of the important steps are omitted from publications, preventing reproducibility. To address this, we have compiled a comprehensive and open-source modular toolbox for calculating HRV metrics and other related variability indices, on both raw cardiovascular time series, and RR intervals. The software, known as the PhysioNet Cardiovascular Signal Toolbox, is implemented in the MATLAB programming language, with standard (open) input and output formats, and requires no external libraries. The functioning of our software is compared with other widely used and referenced HRV toolboxes to identify important differences. Our findings demonstrate how modest differences in the approach to HRV analysis can lead to divergent results, a factor that might have contributed to the lack of repeatability of studies and clinical applicability of HRV metrics. Existing HRV toolboxes do not include standardized preprocessing, signal quality indices (for noisy segment removal), and abnormal rhythm detection and are therefore likely to lead to significant errors in the presence of moderate to high noise or arrhythmias. We therefore describe the inclusion of validated tools to address these issues. We also make recommendations for default values and testing/reporting.","author":[{"dropping-particle":"","family":"Vest","given":"Adriana N.","non-dropping-particle":"","parse-names":false,"suffix":""},{"dropping-particle":"","family":"Poian","given":"Giulia","non-dropping-particle":"Da","parse-names":false,"suffix":""},{"dropping-particle":"","family":"Li","given":"Qiao","non-dropping-particle":"","parse-names":false,"suffix":""},{"dropping-particle":"","family":"Liu","given":"Chengyu","non-dropping-particle":"","parse-names":false,"suffix":""},{"dropping-particle":"","family":"Nemati","given":"Shamim","non-dropping-particle":"","parse-names":false,"suffix":""},{"dropping-particle":"","family":"Shah","given":"Amit J.","non-dropping-particle":"","parse-names":false,"suffix":""},{"dropping-particle":"","family":"Clifford","given":"Gari D.","non-dropping-particle":"","parse-names":false,"suffix":""}],"container-title":"Physiological Measurement","id":"ITEM-1","issue":"10","issued":{"date-parts":[["2018","10","11"]]},"page":"105004","title":"An open source benchmarked toolbox for cardiovascular waveform and interval analysis","type":"article-journal","volume":"39"},"uris":["http://www.mendeley.com/documents/?uuid=61b6bc55-ada3-452a-97c5-7be5b427a028"]}],"mendeley":{"formattedCitation":"&lt;sup&gt;27&lt;/sup&gt;","plainTextFormattedCitation":"27","previouslyFormattedCitation":"&lt;sup&gt;27&lt;/sup&gt;"},"properties":{"noteIndex":0},"schema":"https://github.com/citation-style-language/schema/raw/master/csl-citation.json"}</w:instrText>
+        <w:instrText>ADDIN CSL_CITATION {"citationItems":[{"id":"ITEM-1","itemData":{"DOI":"10.1088/1361-6579/aae021","ISBN":"2514599342","ISSN":"1361-6579","PMID":"30199376","abstract":"Abstract Variability metrics hold promise as potential indicators for autonomic function, prediction of adverse cardiovascular outcomes, psychophysiological status, and general wellness. Although the investigation of heart rate variability (HRV) has been prevalent for several decades, the methods used for preprocessing, windowing, and choosing appropriate parameters lacks consensus among academic and clinical investigators. Moreover, many of the important steps are omitted from publications, preventing reproducibility. To address this, we have compiled a comprehensive and open-source modular toolbox for calculating HRV metrics and other related variability indices, on both raw cardiovascular time series, and RR intervals. The software, known as the PhysioNet Cardiovascular Signal Toolbox, is implemented in the MATLAB programming language, with standard (open) input and output formats, and requires no external libraries. The functioning of our software is compared with other widely used and referenced HRV toolboxes to identify important differences. Our findings demonstrate how modest differences in the approach to HRV analysis can lead to divergent results, a factor that might have contributed to the lack of repeatability of studies and clinical applicability of HRV metrics. Existing HRV toolboxes do not include standardized preprocessing, signal quality indices (for noisy segment removal), and abnormal rhythm detection and are therefore likely to lead to significant errors in the presence of moderate to high noise or arrhythmias. We therefore describe the inclusion of validated tools to address these issues. We also make recommendations for default values and testing/reporting.","author":[{"dropping-particle":"","family":"Vest","given":"Adriana N.","non-dropping-particle":"","parse-names":false,"suffix":""},{"dropping-particle":"","family":"Poian","given":"Giulia","non-dropping-particle":"Da","parse-names":false,"suffix":""},{"dropping-particle":"","family":"Li","given":"Qiao","non-dropping-particle":"","parse-names":false,"suffix":""},{"dropping-particle":"","family":"Liu","given":"Chengyu","non-dropping-particle":"","parse-names":false,"suffix":""},{"dropping-particle":"","family":"Nemati","given":"Shamim","non-dropping-particle":"","parse-names":false,"suffix":""},{"dropping-particle":"","family":"Shah","given":"Amit J.","non-dropping-particle":"","parse-names":false,"suffix":""},{"dropping-particle":"","family":"Clifford","given":"Gari D.","non-dropping-particle":"","parse-names":false,"suffix":""}],"container-title":"Physiological Measurement","id":"ITEM-1","issue":"10","issued":{"date-parts":[["2018","10","11"]]},"page":"105004","title":"An open source benchmarked toolbox for cardiovascular waveform and interval analysis","type":"article-journal","volume":"39"},"uris":["http://www.mendeley.com/documents/?uuid=61b6bc55-ada3-452a-97c5-7be5b427a028"]}],"mendeley":{"formattedCitation":"&lt;sup&gt;25&lt;/sup&gt;","plainTextFormattedCitation":"25","previouslyFormattedCitation":"&lt;sup&gt;27&lt;/sup&gt;"},"properties":{"noteIndex":0},"schema":"https://github.com/citation-style-language/schema/raw/master/csl-citation.json"}</w:instrText>
       </w:r>
       <w:r>
         <w:fldChar w:fldCharType="separate"/>
@@ -1059,13 +909,171 @@
           <w:noProof/>
           <w:vertAlign w:val="superscript"/>
         </w:rPr>
+        <w:t>25</w:t>
+      </w:r>
+      <w:r>
+        <w:fldChar w:fldCharType="end"/>
+      </w:r>
+      <w:r>
+        <w:t xml:space="preserve"> and</w:t>
+      </w:r>
+      <w:r>
+        <w:t xml:space="preserve"> </w:t>
+      </w:r>
+      <w:r>
+        <w:t>examine the shared ANS mechanism between depression and CAD.</w:t>
+      </w:r>
+      <w:r>
+        <w:t xml:space="preserve"> Our preliminary analysis suggests a strong relationship with abnormal HRV and both CAD and depression.</w:t>
+      </w:r>
+      <w:r>
+        <w:t xml:space="preserve"> </w:t>
+      </w:r>
+      <w:r>
+        <w:t xml:space="preserve"> Furthermore, </w:t>
+      </w:r>
+      <w:r>
+        <w:rPr>
+          <w:u w:val="single"/>
+        </w:rPr>
+        <w:t>t</w:t>
+      </w:r>
+      <w:r>
+        <w:rPr>
+          <w:u w:val="single"/>
+        </w:rPr>
+        <w:t xml:space="preserve">he autonomic pathways that underlie depression and CAD </w:t>
+      </w:r>
+      <w:r>
+        <w:rPr>
+          <w:u w:val="single"/>
+        </w:rPr>
+        <w:t>are heavily influenced by age and sex</w:t>
+      </w:r>
+      <w:r>
+        <w:t>. My mentors, Drs. Shah and Vaccarino, have found that depressive symptoms and CAD are most strongly associated in women less than 60 years of age;</w:t>
+      </w:r>
+      <w:r>
+        <w:fldChar w:fldCharType="begin" w:fldLock="1"/>
+      </w:r>
+      <w:r>
+        <w:instrText>ADDIN CSL_CITATION {"citationItems":[{"id":"ITEM-1","itemData":{"DOI":"10.1161/JAHA.113.000741","ISBN":"2047-9980","ISSN":"20479980","PMID":"24943475","abstract":"BACKGROUND: Young women with coronary heart disease have high rates of depression and a higher risk of adverse events than men of similar age. Whether depression has a higher prognostic value in this group than in men and older women is not known. Our objective was to assess whether depression in young women is associated with higher risk of coronary artery disease (CAD) and adverse outcomes compared with similarly aged men and older women. METHODS AND RESULTS: We examined 3237 patients undergoing coronary angiography for evaluation of CAD and followed them for 2.9 years (median). Depressive symptoms were assessed with the Patient Health Questionnaire (PHQ)-9, and CAD burden was dichotomized based on its presence or absence. After multivariable adjustment for CAD risk factors, depressive symptoms predicted CAD presence in women aged ≤ 55 years (odds ratio=1.07 95% confidence interval [CI] 1.02 to 1.13 per 1 point increase in PHQ-9 score), but not in men aged ≤ 55 years or women aged &gt;55 years. Depressive symptoms also predicted increased risk of death in women aged ≤ 55 years (adjusted hazard ratio=1.07, 95% CI 1.02 to 1.14, per 1 point increase in PHQ-9 score), but not in men aged ≤ 55 years and women aged &gt;55 years, with P=0.02 for the depression-sex interaction and P=0.02 for depression-sex-age interaction. CONCLUSIONS: Among patients with suspected or established CAD, depressive symptoms are associated with increased risk of death, particularly in young women. This group may be especially vulnerable to the adverse cardiovascular effects of depression.","author":[{"dropping-particle":"","family":"Shah","given":"Amit J.","non-dropping-particle":"","parse-names":false,"suffix":""},{"dropping-particle":"","family":"Ghasemzadeh","given":"Nima","non-dropping-particle":"","parse-names":false,"suffix":""},{"dropping-particle":"","family":"Zaragoza-Macias","given":"Elisa","non-dropping-particle":"","parse-names":false,"suffix":""},{"dropping-particle":"","family":"Patel","given":"Riyaz","non-dropping-particle":"","parse-names":false,"suffix":""},{"dropping-particle":"","family":"Eapen","given":"Danny J.","non-dropping-particle":"","parse-names":false,"suffix":""},{"dropping-particle":"","family":"Neeland","given":"Ian J.","non-dropping-particle":"","parse-names":false,"suffix":""},{"dropping-particle":"","family":"Pimple","given":"Pratik M.","non-dropping-particle":"","parse-names":false,"suffix":""},{"dropping-particle":"","family":"Zafari","given":"A. Maziar","non-dropping-particle":"","parse-names":false,"suffix":""},{"dropping-particle":"","family":"Quyyumi","given":"Arshed A.","non-dropping-particle":"","parse-names":false,"suffix":""},{"dropping-particle":"","family":"Vaccarino","given":"Viola","non-dropping-particle":"","parse-names":false,"suffix":""}],"container-title":"Journal of the American Heart Association","id":"ITEM-1","issue":"3","issued":{"date-parts":[["2014","6","18"]]},"page":"e000741","publisher":"American Heart Association, Inc.","title":"Sex and age differences in the association of depression with obstructive coronary artery disease and adverse cardiovascular events","type":"article-journal","volume":"3"},"uris":["http://www.mendeley.com/documents/?uuid=38eaff28-0230-49e1-b608-041005e4ad5a"]}],"mendeley":{"formattedCitation":"&lt;sup&gt;22&lt;/sup&gt;","plainTextFormattedCitation":"22","previouslyFormattedCitation":"&lt;sup&gt;22&lt;/sup&gt;"},"properties":{"noteIndex":0},"schema":"https://github.com/citation-style-language/schema/raw/master/csl-citation.json"}</w:instrText>
+      </w:r>
+      <w:r>
+        <w:fldChar w:fldCharType="separate"/>
+      </w:r>
+      <w:r>
+        <w:rPr>
+          <w:noProof/>
+          <w:vertAlign w:val="superscript"/>
+        </w:rPr>
+        <w:t>22</w:t>
+      </w:r>
+      <w:r>
+        <w:fldChar w:fldCharType="end"/>
+      </w:r>
+      <w:r>
+        <w:t xml:space="preserve"> in addition, young women are twice as likely to have depression and myocardial ischemia with mental stress.</w:t>
+      </w:r>
+      <w:r>
+        <w:fldChar w:fldCharType="begin" w:fldLock="1"/>
+      </w:r>
+      <w:r>
+        <w:instrText>ADDIN CSL_CITATION {"citationItems":[{"id":"ITEM-1","itemData":{"DOI":"10.1161/JAHA.116.003630","ISSN":"20479980","PMID":"27559072","abstract":"BACKGROUND Emerging data suggest that young women with coronary heart disease (CHD) are disproportionally vulnerable to the adverse cardiovascular effects of psychological stress. We hypothesized that younger, but not older, women with stable CHD are more likely than their male peers to develop mental stress-induced myocardial ischemia (MSIMI). METHODS AND RESULTS We studied 686 patients (191 women) with stable coronary heart disease (CHD). Patients underwent (99m)Tc-sestamibi myocardial perfusion imaging at rest and with both mental (speech task) and conventional (exercise/pharmacological) stress testing. We compared quantitative (by automated software) and visual parameters of inducible ischemia between women and men and assessed age as an effect modifier. Women had a more-adverse psychosocial profile than men whereas there were few differences in medical history and CHD risk factors. Both quantitative and visual indicators of ischemia with mental stress were disproportionally larger in younger women. For each 10 years of decreasing age, the total reversibility severity score with mental stress was 9.6 incremental points higher (interaction, P&lt;0.001) and the incidence of MSIMI was 82.6% higher (interaction, P=0.004) in women than in men. Incidence of MSIMI in women ≤50 years was almost 4-fold higher than in men of similar age and older patients. These results persisted when adjusting for sociodemographic and medical risk factors, psychosocial factors, and medications. There were no significant sex differences in inducible ischemia with conventional stress. CONCLUSIONS Young women with stable CHD are susceptible to MSIMI, which could play a role in the prognosis of this group.","author":[{"dropping-particle":"","family":"Vaccarino","given":"Viola","non-dropping-particle":"","parse-names":false,"suffix":""},{"dropping-particle":"","family":"Wilmot","given":"Kobina","non-dropping-particle":"","parse-names":false,"suffix":""},{"dropping-particle":"Al","family":"Mheid","given":"Ibhar","non-dropping-particle":"","parse-names":false,"suffix":""},{"dropping-particle":"","family":"Ramadan","given":"Ronnie","non-dropping-particle":"","parse-names":false,"suffix":""},{"dropping-particle":"","family":"Pimple","given":"Pratik","non-dropping-particle":"","parse-names":false,"suffix":""},{"dropping-particle":"","family":"Shah","given":"Amit J","non-dropping-particle":"","parse-names":false,"suffix":""},{"dropping-particle":"V","family":"Garcia","given":"Ernest","non-dropping-particle":"","parse-names":false,"suffix":""},{"dropping-particle":"","family":"Nye","given":"Jonathon","non-dropping-particle":"","parse-names":false,"suffix":""},{"dropping-particle":"","family":"Ward","given":"Laura","non-dropping-particle":"","parse-names":false,"suffix":""},{"dropping-particle":"","family":"Hammadah","given":"Muhammad","non-dropping-particle":"","parse-names":false,"suffix":""},{"dropping-particle":"","family":"Kutner","given":"Michael","non-dropping-particle":"","parse-names":false,"suffix":""},{"dropping-particle":"","family":"Long","given":"Qi","non-dropping-particle":"","parse-names":false,"suffix":""},{"dropping-particle":"","family":"Douglas Bremner","given":"J.","non-dropping-particle":"","parse-names":false,"suffix":""},{"dropping-particle":"","family":"Esteves","given":"Fabio","non-dropping-particle":"","parse-names":false,"suffix":""},{"dropping-particle":"","family":"Raggi","given":"Paolo","non-dropping-particle":"","parse-names":false,"suffix":""},{"dropping-particle":"","family":"Quyyumi","given":"Arshed A","non-dropping-particle":"","parse-names":false,"suffix":""}],"container-title":"Journal of the American Heart Association","id":"ITEM-1","issue":"9","issued":{"date-parts":[["2016"]]},"title":"Sex differences in mental stress-induced myocardial ischemia in patients with coronary heart disease","type":"article-journal","volume":"5"},"uris":["http://www.mendeley.com/documents/?uuid=10a94d88-ff25-4c86-b299-dc6b3c623390"]}],"mendeley":{"formattedCitation":"&lt;sup&gt;26&lt;/sup&gt;","plainTextFormattedCitation":"26","previouslyFormattedCitation":"&lt;sup&gt;22&lt;/sup&gt;"},"properties":{"noteIndex":0},"schema":"https://github.com/citation-style-language/schema/raw/master/csl-citation.json"}</w:instrText>
+      </w:r>
+      <w:r>
+        <w:fldChar w:fldCharType="separate"/>
+      </w:r>
+      <w:r>
+        <w:rPr>
+          <w:noProof/>
+          <w:vertAlign w:val="superscript"/>
+        </w:rPr>
+        <w:t>26</w:t>
+      </w:r>
+      <w:r>
+        <w:fldChar w:fldCharType="end"/>
+      </w:r>
+      <w:r>
+        <w:t xml:space="preserve"> HRV is strongly affected by both age and sex,</w:t>
+      </w:r>
+      <w:r>
+        <w:fldChar w:fldCharType="begin" w:fldLock="1"/>
+      </w:r>
+      <w:r>
+        <w:instrText>ADDIN CSL_CITATION {"citationItems":[{"id":"ITEM-1","itemData":{"DOI":"10.1016/j.ijcard.2013.11.116","ISSN":"01675273","PMID":"24365620","abstract":"International Journal of Cardiology, 171 (2014) e42-e45. doi:10.1016/j.ijcard.2013.11.116","author":[{"dropping-particle":"","family":"Sacha","given":"Jerzy","non-dropping-particle":"","parse-names":false,"suffix":""},{"dropping-particle":"","family":"Barabach","given":"Szymon","non-dropping-particle":"","parse-names":false,"suffix":""},{"dropping-particle":"","family":"Statkiewicz-Barabach","given":"Gabriela","non-dropping-particle":"","parse-names":false,"suffix":""},{"dropping-particle":"","family":"Sacha","given":"Krzysztof","non-dropping-particle":"","parse-names":false,"suffix":""},{"dropping-particle":"","family":"Müller","given":"Alexander","non-dropping-particle":"","parse-names":false,"suffix":""},{"dropping-particle":"","family":"Piskorski","given":"Jaroslaw","non-dropping-particle":"","parse-names":false,"suffix":""},{"dropping-particle":"","family":"Barthel","given":"Petra","non-dropping-particle":"","parse-names":false,"suffix":""},{"dropping-particle":"","family":"Schmidt","given":"Georg","non-dropping-particle":"","parse-names":false,"suffix":""}],"container-title":"International Journal of Cardiology","id":"ITEM-1","issue":"2","issued":{"date-parts":[["2014"]]},"page":"42-45","title":"Gender differences in the interaction between heart rate and its variability - How to use it to improve the prognostic power of heart rate variability","type":"article","volume":"171"},"uris":["http://www.mendeley.com/documents/?uuid=4e83a6c8-e761-409b-af84-63546b7672b5"]}],"mendeley":{"formattedCitation":"&lt;sup&gt;27&lt;/sup&gt;","plainTextFormattedCitation":"27","previouslyFormattedCitation":"&lt;sup&gt;23&lt;/sup&gt;"},"properties":{"noteIndex":0},"schema":"https://github.com/citation-style-language/schema/raw/master/csl-citation.json"}</w:instrText>
+      </w:r>
+      <w:r>
+        <w:fldChar w:fldCharType="separate"/>
+      </w:r>
+      <w:r>
+        <w:rPr>
+          <w:noProof/>
+          <w:vertAlign w:val="superscript"/>
+        </w:rPr>
         <w:t>27</w:t>
       </w:r>
       <w:r>
         <w:fldChar w:fldCharType="end"/>
       </w:r>
       <w:r>
-        <w:t xml:space="preserve"> and aim to examine the shared ANS mechanism between depression and CAD. Furthermore, we will oversample young women (≤60 years of age) to better power evaluation of sex differences. Our aims are:</w:t>
+        <w:t xml:space="preserve">  and in preliminary work we found that abnormal HRV was most strongly associated with depressive symptoms in younger women. By studying how </w:t>
+      </w:r>
+      <w:proofErr w:type="spellStart"/>
+      <w:r>
+        <w:rPr>
+          <w:i/>
+          <w:iCs/>
+        </w:rPr>
+        <w:t>Dyx</w:t>
+      </w:r>
+      <w:proofErr w:type="spellEnd"/>
+      <w:r>
+        <w:rPr>
+          <w:i/>
+          <w:iCs/>
+        </w:rPr>
+        <w:t xml:space="preserve"> </w:t>
+      </w:r>
+      <w:r>
+        <w:t xml:space="preserve">and its relationships with depression and CAD may differ by age and sex, we can better understand mechanisms that may be potentially specific to </w:t>
+      </w:r>
+      <w:r>
+        <w:t>a</w:t>
+      </w:r>
+      <w:r>
+        <w:t xml:space="preserve"> </w:t>
+      </w:r>
+      <w:r>
+        <w:t>high</w:t>
+      </w:r>
+      <w:r>
+        <w:t>-</w:t>
+      </w:r>
+      <w:r>
+        <w:t>risk group.</w:t>
+      </w:r>
+      <w:r>
+        <w:fldChar w:fldCharType="begin" w:fldLock="1"/>
+      </w:r>
+      <w:r>
+        <w:instrText>ADDIN CSL_CITATION {"citationItems":[{"id":"ITEM-1","itemData":{"DOI":"10.1161/CIRCULATIONAHA.117.030849","ISSN":"15244539","PMID":"29459465","abstract":"BACKGROUND Mental stress-induced myocardial ischemia (MSIMI) is frequent in patients with coronary artery disease and is associated with worse prognosis. Young women with a previous myocardial infarction (MI), a group with unexplained higher mortality than men of comparable age, have shown elevated rates of MSIMI, but the mechanisms are unknown. METHODS We studied 306 patients (150 women and 156 men) ≤61 years of age who were hospitalized for MI in the previous 8 months and 112 community controls (58 women and 54 men) frequency matched for sex and age to the patients with MI. Endothelium-dependent flow-mediated dilation and microvascular reactivity (reactive hyperemia index) were measured at rest and 30 minutes after mental stress. The digital vasomotor response to mental stress was assessed using peripheral arterial tonometry. Patients received 99mTc-sestamibi myocardial perfusion imaging at rest, with mental (speech task) and conventional (exercise/pharmacological) stress. RESULTS The mean age of the sample was 50 years (range, 22-61). In the MI group but not among controls, women had a more adverse socioeconomic and psychosocial profile than men. There were no sex differences in cardiovascular risk factors, and among patients with MI, clinical severity tended to be lower in women. Women in both groups showed a higher peripheral arterial tonometry ratio during mental stress but a lower reactive hyperemia index after mental stress, indicating enhanced microvascular dysfunction after stress. There were no sex differences in flow-mediated dilation changes with mental stress. The rate of MSIMI was twice as high in women as in men (22% versus 11%, P=0.009), and ischemia with conventional stress was similarly elevated (31% versus 16%, P=0.002). Psychosocial and clinical risk factors did not explain sex differences in inducible ischemia. Although vascular responses to mental stress (peripheral arterial tonometry ratio and reactive hyperemia index) also did not explain sex differences in MSIMI, they were predictive of MSIMI in women only. CONCLUSIONS Young women after MI have a 2-fold likelihood of developing MSIMI compared with men and a similar increase in conventional stress ischemia. Microvascular dysfunction and peripheral vasoconstriction with mental stress are implicated in MSIMI among women but not among men, perhaps reflecting women's proclivity toward ischemia because of microcirculatory abnormalities.","author":[{"dropping-particle":"","family":"Vaccarino","given":"Viola","non-dropping-particle":"","parse-names":false,"suffix":""},{"dropping-particle":"","family":"Sullivan","given":"Samaah","non-dropping-particle":"","parse-names":false,"suffix":""},{"dropping-particle":"","family":"Hammadah","given":"Muhammad","non-dropping-particle":"","parse-names":false,"suffix":""},{"dropping-particle":"","family":"Wilmot","given":"Kobina","non-dropping-particle":"","parse-names":false,"suffix":""},{"dropping-particle":"","family":"Mheid","given":"Ibhar","non-dropping-particle":"Al","parse-names":false,"suffix":""},{"dropping-particle":"","family":"Ramadan","given":"Ronnie","non-dropping-particle":"","parse-names":false,"suffix":""},{"dropping-particle":"","family":"Elon","given":"Lisa","non-dropping-particle":"","parse-names":false,"suffix":""},{"dropping-particle":"","family":"Pimple","given":"Pratik M.","non-dropping-particle":"","parse-names":false,"suffix":""},{"dropping-particle":"V.","family":"Garcia","given":"Ernest","non-dropping-particle":"","parse-names":false,"suffix":""},{"dropping-particle":"","family":"Nye","given":"Jonathon","non-dropping-particle":"","parse-names":false,"suffix":""},{"dropping-particle":"","family":"Shah","given":"Amit J.","non-dropping-particle":"","parse-names":false,"suffix":""},{"dropping-particle":"","family":"Alkhoder","given":"Ayman","non-dropping-particle":"","parse-names":false,"suffix":""},{"dropping-particle":"","family":"Levantsevych","given":"Oleksiy","non-dropping-particle":"","parse-names":false,"suffix":""},{"dropping-particle":"","family":"Gay","given":"Hawkins","non-dropping-particle":"","parse-names":false,"suffix":""},{"dropping-particle":"","family":"Obideen","given":"Malik","non-dropping-particle":"","parse-names":false,"suffix":""},{"dropping-particle":"","family":"Huang","given":"Minxuan","non-dropping-particle":"","parse-names":false,"suffix":""},{"dropping-particle":"","family":"Lewis","given":"Tené T.","non-dropping-particle":"","parse-names":false,"suffix":""},{"dropping-particle":"","family":"Bremner","given":"J. Douglas","non-dropping-particle":"","parse-names":false,"suffix":""},{"dropping-particle":"","family":"Quyyumi","given":"Arshed A.","non-dropping-particle":"","parse-names":false,"suffix":""},{"dropping-particle":"","family":"Raggi","given":"Paolo","non-dropping-particle":"","parse-names":false,"suffix":""}],"container-title":"Circulation","id":"ITEM-1","issue":"8","issued":{"date-parts":[["2018","2","20"]]},"page":"794-805","title":"Mental stress-induced-myocardial ischemia in young patients with recent myocardial infarction: Sex differences and mechanisms","type":"article-journal","volume":"137"},"uris":["http://www.mendeley.com/documents/?uuid=1ab45ce1-0471-466f-a41b-1c31a0a614dd"]}],"mendeley":{"formattedCitation":"&lt;sup&gt;28&lt;/sup&gt;","plainTextFormattedCitation":"28","previouslyFormattedCitation":"&lt;sup&gt;24&lt;/sup&gt;"},"properties":{"noteIndex":0},"schema":"https://github.com/citation-style-language/schema/raw/master/csl-citation.json"}</w:instrText>
+      </w:r>
+      <w:r>
+        <w:fldChar w:fldCharType="separate"/>
+      </w:r>
+      <w:r>
+        <w:rPr>
+          <w:noProof/>
+          <w:vertAlign w:val="superscript"/>
+        </w:rPr>
+        <w:t>28</w:t>
+      </w:r>
+      <w:r>
+        <w:fldChar w:fldCharType="end"/>
+      </w:r>
+      <w:r>
+        <w:t xml:space="preserve"> Our aims are:</w:t>
       </w:r>
     </w:p>
     <w:p>
@@ -1082,6 +1090,7 @@
       <w:pPr>
         <w:rPr>
           <w:i/>
+          <w:iCs/>
         </w:rPr>
       </w:pPr>
       <w:r>
@@ -1134,60 +1143,157 @@
         <w:t>.</w:t>
       </w:r>
       <w:r>
-        <w:rPr>
-          <w:bCs/>
-        </w:rPr>
         <w:t xml:space="preserve"> </w:t>
       </w:r>
       <w:r>
         <w:rPr>
           <w:i/>
+          <w:iCs/>
         </w:rPr>
         <w:t xml:space="preserve">We </w:t>
       </w:r>
       <w:r>
         <w:rPr>
           <w:i/>
-        </w:rPr>
-        <w:t>hypothesize</w:t>
-      </w:r>
-      <w:r>
-        <w:rPr>
-          <w:i/>
+          <w:iCs/>
+        </w:rPr>
+        <w:t xml:space="preserve">hypothesize </w:t>
+      </w:r>
+      <w:r>
+        <w:rPr>
+          <w:i/>
+          <w:iCs/>
+        </w:rPr>
+        <w:t xml:space="preserve">A) </w:t>
+      </w:r>
+      <w:r>
+        <w:rPr>
+          <w:i/>
+          <w:iCs/>
+        </w:rPr>
+        <w:t xml:space="preserve">elevated </w:t>
+      </w:r>
+      <w:r>
+        <w:rPr>
+          <w:i/>
+          <w:iCs/>
+        </w:rPr>
+        <w:t>PHQ-9 scores</w:t>
+      </w:r>
+      <w:r>
+        <w:rPr>
+          <w:i/>
+          <w:iCs/>
+        </w:rPr>
+        <w:t xml:space="preserve"> will associate with low </w:t>
+      </w:r>
+      <w:proofErr w:type="spellStart"/>
+      <w:r>
+        <w:rPr>
+          <w:i/>
+          <w:iCs/>
+        </w:rPr>
+        <w:t>Dyx</w:t>
+      </w:r>
+      <w:proofErr w:type="spellEnd"/>
+      <w:r>
+        <w:rPr>
+          <w:i/>
+          <w:iCs/>
+        </w:rPr>
+        <w:t xml:space="preserve">, and B) </w:t>
+      </w:r>
+      <w:r>
+        <w:rPr>
+          <w:i/>
+          <w:iCs/>
+        </w:rPr>
+        <w:t xml:space="preserve">that </w:t>
+      </w:r>
+      <w:r>
+        <w:rPr>
+          <w:i/>
+          <w:iCs/>
+        </w:rPr>
+        <w:t xml:space="preserve">this </w:t>
+      </w:r>
+      <w:r>
+        <w:rPr>
+          <w:i/>
+          <w:iCs/>
+        </w:rPr>
+        <w:t xml:space="preserve">association will be stronger in women and in younger </w:t>
+      </w:r>
+      <w:r>
+        <w:rPr>
+          <w:i/>
+          <w:iCs/>
+        </w:rPr>
+        <w:t>p</w:t>
+      </w:r>
+      <w:r>
+        <w:rPr>
+          <w:i/>
+          <w:iCs/>
+        </w:rPr>
+        <w:t xml:space="preserve">articipants </w:t>
+      </w:r>
+      <w:r>
+        <w:rPr>
+          <w:i/>
+          <w:iCs/>
+        </w:rPr>
+        <w:t xml:space="preserve">(age </w:t>
+      </w:r>
+      <w:r>
+        <w:rPr>
+          <w:i/>
+          <w:iCs/>
+          <w:u w:val="single"/>
+        </w:rPr>
+        <w:t>&lt;</w:t>
+      </w:r>
+      <w:r>
+        <w:rPr>
+          <w:i/>
+          <w:iCs/>
         </w:rPr>
         <w:t xml:space="preserve"> </w:t>
       </w:r>
       <w:r>
         <w:rPr>
           <w:i/>
-        </w:rPr>
-        <w:t xml:space="preserve">elevated </w:t>
-      </w:r>
-      <w:r>
-        <w:rPr>
-          <w:i/>
-        </w:rPr>
-        <w:t>PHQ-9 scores</w:t>
-      </w:r>
-      <w:r>
-        <w:rPr>
-          <w:i/>
-        </w:rPr>
-        <w:t xml:space="preserve"> will associate with low </w:t>
-      </w:r>
-      <w:proofErr w:type="spellStart"/>
-      <w:r>
-        <w:rPr>
-          <w:i/>
-        </w:rPr>
-        <w:t>Dyx</w:t>
-      </w:r>
-      <w:proofErr w:type="spellEnd"/>
-      <w:r>
-        <w:rPr>
-          <w:i/>
-        </w:rPr>
-        <w:t>.</w:t>
+          <w:iCs/>
+        </w:rPr>
+        <w:t>6</w:t>
+      </w:r>
+      <w:r>
+        <w:rPr>
+          <w:i/>
+          <w:iCs/>
+        </w:rPr>
+        <w:t>5 years)</w:t>
+      </w:r>
+      <w:r>
+        <w:rPr>
+          <w:i/>
+          <w:iCs/>
+        </w:rPr>
+        <w:t xml:space="preserve"> than men and older</w:t>
+      </w:r>
+      <w:r>
+        <w:rPr>
+          <w:i/>
+          <w:iCs/>
+        </w:rPr>
+        <w:t xml:space="preserve"> participants of age &gt; 65 years</w:t>
+      </w:r>
+      <w:r>
+        <w:rPr>
+          <w:i/>
+          <w:iCs/>
+        </w:rPr>
+        <w:t xml:space="preserve">. </w:t>
       </w:r>
     </w:p>
     <w:p>
@@ -1284,14 +1390,21 @@
           <w:i/>
           <w:iCs/>
         </w:rPr>
-        <w:t>W</w:t>
-      </w:r>
-      <w:r>
-        <w:rPr>
-          <w:i/>
-          <w:iCs/>
-        </w:rPr>
-        <w:t>e</w:t>
+        <w:t xml:space="preserve">We </w:t>
+      </w:r>
+      <w:r>
+        <w:rPr>
+          <w:i/>
+          <w:iCs/>
+        </w:rPr>
+        <w:t>hypothesize that</w:t>
+      </w:r>
+      <w:r>
+        <w:rPr>
+          <w:i/>
+          <w:iCs/>
+        </w:rPr>
+        <w:t xml:space="preserve"> A)</w:t>
       </w:r>
       <w:r>
         <w:rPr>
@@ -1305,7 +1418,52 @@
           <w:i/>
           <w:iCs/>
         </w:rPr>
-        <w:t>hypothesize that</w:t>
+        <w:t>l</w:t>
+      </w:r>
+      <w:r>
+        <w:rPr>
+          <w:i/>
+          <w:iCs/>
+        </w:rPr>
+        <w:t xml:space="preserve">ow </w:t>
+      </w:r>
+      <w:proofErr w:type="spellStart"/>
+      <w:r>
+        <w:rPr>
+          <w:i/>
+          <w:iCs/>
+        </w:rPr>
+        <w:t>Dyx</w:t>
+      </w:r>
+      <w:proofErr w:type="spellEnd"/>
+      <w:r>
+        <w:rPr>
+          <w:i/>
+          <w:iCs/>
+        </w:rPr>
+        <w:t xml:space="preserve"> will associate with obstructive CAD (stenosis </w:t>
+      </w:r>
+      <w:r>
+        <w:rPr>
+          <w:i/>
+          <w:iCs/>
+          <w:u w:val="single"/>
+        </w:rPr>
+        <w:t>&gt;</w:t>
+      </w:r>
+      <w:r>
+        <w:rPr>
+          <w:i/>
+          <w:iCs/>
+        </w:rPr>
+        <w:t xml:space="preserve"> 70%)</w:t>
+      </w:r>
+      <w:r>
+        <w:rPr>
+          <w:i/>
+          <w:iCs/>
+        </w:rPr>
+        <w:t>,</w:t>
       </w:r>
       <w:r>
         <w:rPr>
@@ -1319,14 +1477,14 @@
           <w:i/>
           <w:iCs/>
         </w:rPr>
-        <w:t>l</w:t>
-      </w:r>
-      <w:r>
-        <w:rPr>
-          <w:i/>
-          <w:iCs/>
-        </w:rPr>
-        <w:t xml:space="preserve">ow </w:t>
+        <w:t xml:space="preserve">B) </w:t>
+      </w:r>
+      <w:r>
+        <w:rPr>
+          <w:i/>
+          <w:iCs/>
+        </w:rPr>
+        <w:t xml:space="preserve">that lower </w:t>
       </w:r>
       <w:proofErr w:type="spellStart"/>
       <w:r>
@@ -1342,7 +1500,113 @@
           <w:i/>
           <w:iCs/>
         </w:rPr>
-        <w:t xml:space="preserve"> will associate with obstructive CAD (stenosis </w:t>
+        <w:t xml:space="preserve"> will associate with a </w:t>
+      </w:r>
+      <w:r>
+        <w:rPr>
+          <w:i/>
+          <w:iCs/>
+        </w:rPr>
+        <w:t>greater</w:t>
+      </w:r>
+      <w:r>
+        <w:rPr>
+          <w:i/>
+          <w:iCs/>
+        </w:rPr>
+        <w:t xml:space="preserve"> number of </w:t>
+      </w:r>
+      <w:r>
+        <w:rPr>
+          <w:i/>
+          <w:iCs/>
+        </w:rPr>
+        <w:t>obstructed</w:t>
+      </w:r>
+      <w:r>
+        <w:rPr>
+          <w:i/>
+          <w:iCs/>
+        </w:rPr>
+        <w:t xml:space="preserve"> vessels in a dose-response </w:t>
+      </w:r>
+      <w:r>
+        <w:rPr>
+          <w:i/>
+          <w:iCs/>
+        </w:rPr>
+        <w:t>manner</w:t>
+      </w:r>
+      <w:r>
+        <w:rPr>
+          <w:i/>
+          <w:iCs/>
+        </w:rPr>
+        <w:t>,</w:t>
+      </w:r>
+      <w:r>
+        <w:fldChar w:fldCharType="begin" w:fldLock="1"/>
+      </w:r>
+      <w:r>
+        <w:rPr>
+          <w:i/>
+          <w:iCs/>
+        </w:rPr>
+        <w:instrText>ADDIN CSL_CITATION {"citationItems":[{"id":"ITEM-1","itemData":{"DOI":"10.1016/S0002-9149(83)80105-2","ISSN":"00029149","PMID":"6823874","author":[{"dropping-particle":"","family":"Gensini","given":"Goffredo G","non-dropping-particle":"","parse-names":false,"suffix":""}],"container-title":"The American Journal of Cardiology","id":"ITEM-1","issue":"3","issued":{"date-parts":[["1983","2"]]},"page":"606","title":"A more meaningful scoring system for determining the severity of coronary heart disease","type":"article","volume":"51"},"uris":["http://www.mendeley.com/documents/?uuid=dbe558e2-68d5-4ffa-bb2b-e3812165c2ea"]}],"mendeley":{"formattedCitation":"&lt;sup&gt;29&lt;/sup&gt;","plainTextFormattedCitation":"29","previouslyFormattedCitation":"&lt;sup&gt;28&lt;/sup&gt;"},"properties":{"noteIndex":0},"schema":"https://github.com/citation-style-language/schema/raw/master/csl-citation.json"}</w:instrText>
+      </w:r>
+      <w:r>
+        <w:rPr>
+          <w:i/>
+          <w:iCs/>
+        </w:rPr>
+        <w:fldChar w:fldCharType="separate"/>
+      </w:r>
+      <w:r>
+        <w:rPr>
+          <w:noProof/>
+          <w:vertAlign w:val="superscript"/>
+        </w:rPr>
+        <w:t>29</w:t>
+      </w:r>
+      <w:r>
+        <w:fldChar w:fldCharType="end"/>
+      </w:r>
+      <w:r>
+        <w:rPr>
+          <w:i/>
+          <w:iCs/>
+        </w:rPr>
+        <w:t xml:space="preserve"> and C) </w:t>
+      </w:r>
+      <w:r>
+        <w:rPr>
+          <w:i/>
+          <w:iCs/>
+        </w:rPr>
+        <w:t xml:space="preserve">that the association with </w:t>
+      </w:r>
+      <w:proofErr w:type="spellStart"/>
+      <w:r>
+        <w:rPr>
+          <w:i/>
+          <w:iCs/>
+        </w:rPr>
+        <w:t>Dyx</w:t>
+      </w:r>
+      <w:proofErr w:type="spellEnd"/>
+      <w:r>
+        <w:rPr>
+          <w:i/>
+          <w:iCs/>
+        </w:rPr>
+        <w:t xml:space="preserve"> and CAD will be stronger </w:t>
+      </w:r>
+      <w:r>
+        <w:rPr>
+          <w:i/>
+          <w:iCs/>
+        </w:rPr>
+        <w:t xml:space="preserve">in women and in younger participants (age </w:t>
       </w:r>
       <w:r>
         <w:rPr>
@@ -1350,274 +1614,84 @@
           <w:iCs/>
           <w:u w:val="single"/>
         </w:rPr>
-        <w:t>&gt;</w:t>
-      </w:r>
-      <w:r>
-        <w:rPr>
-          <w:i/>
-          <w:iCs/>
-        </w:rPr>
-        <w:t xml:space="preserve"> 70%)</w:t>
-      </w:r>
-      <w:r>
-        <w:rPr>
-          <w:i/>
-          <w:iCs/>
-        </w:rPr>
-        <w:t>,</w:t>
-      </w:r>
-      <w:r>
-        <w:rPr>
-          <w:i/>
-          <w:iCs/>
-        </w:rPr>
-        <w:t xml:space="preserve"> </w:t>
-      </w:r>
-      <w:r>
-        <w:rPr>
-          <w:i/>
-          <w:iCs/>
-        </w:rPr>
-        <w:t xml:space="preserve">and that lower </w:t>
-      </w:r>
-      <w:proofErr w:type="spellStart"/>
-      <w:r>
-        <w:rPr>
-          <w:i/>
-          <w:iCs/>
-        </w:rPr>
-        <w:t>Dyx</w:t>
-      </w:r>
-      <w:proofErr w:type="spellEnd"/>
-      <w:r>
-        <w:rPr>
-          <w:i/>
-          <w:iCs/>
-        </w:rPr>
-        <w:t xml:space="preserve"> will associate with a </w:t>
-      </w:r>
-      <w:r>
-        <w:rPr>
-          <w:i/>
-          <w:iCs/>
-        </w:rPr>
-        <w:t>greater</w:t>
-      </w:r>
-      <w:r>
-        <w:rPr>
-          <w:i/>
-          <w:iCs/>
-        </w:rPr>
-        <w:t xml:space="preserve"> number of </w:t>
-      </w:r>
-      <w:r>
-        <w:rPr>
-          <w:i/>
-          <w:iCs/>
-        </w:rPr>
-        <w:t>obstructed</w:t>
-      </w:r>
-      <w:r>
-        <w:rPr>
-          <w:i/>
-          <w:iCs/>
-        </w:rPr>
-        <w:t xml:space="preserve"> vessels in a dose-response </w:t>
-      </w:r>
-      <w:r>
-        <w:rPr>
-          <w:i/>
-          <w:iCs/>
-        </w:rPr>
-        <w:t>manner</w:t>
-      </w:r>
-      <w:r>
-        <w:rPr>
-          <w:i/>
-          <w:iCs/>
-        </w:rPr>
-        <w:t>.</w:t>
-      </w:r>
-      <w:r>
-        <w:rPr>
-          <w:i/>
-          <w:iCs/>
-        </w:rPr>
-        <w:fldChar w:fldCharType="begin" w:fldLock="1"/>
-      </w:r>
-      <w:r>
-        <w:rPr>
-          <w:i/>
-          <w:iCs/>
-        </w:rPr>
-        <w:instrText>ADDIN CSL_CITATION {"citationItems":[{"id":"ITEM-1","itemData":{"DOI":"10.1016/S0002-9149(83)80105-2","ISSN":"00029149","PMID":"6823874","author":[{"dropping-particle":"","family":"Gensini","given":"Goffredo G","non-dropping-particle":"","parse-names":false,"suffix":""}],"container-title":"The American Journal of Cardiology","id":"ITEM-1","issue":"3","issued":{"date-parts":[["1983","2"]]},"page":"606","title":"A more meaningful scoring system for determining the severity of coronary heart disease","type":"article","volume":"51"},"uris":["http://www.mendeley.com/documents/?uuid=dbe558e2-68d5-4ffa-bb2b-e3812165c2ea"]}],"mendeley":{"formattedCitation":"&lt;sup&gt;28&lt;/sup&gt;","plainTextFormattedCitation":"28","previouslyFormattedCitation":"&lt;sup&gt;28&lt;/sup&gt;"},"properties":{"noteIndex":0},"schema":"https://github.com/citation-style-language/schema/raw/master/csl-citation.json"}</w:instrText>
-      </w:r>
-      <w:r>
-        <w:rPr>
-          <w:i/>
-          <w:iCs/>
-        </w:rPr>
-        <w:fldChar w:fldCharType="separate"/>
-      </w:r>
-      <w:r>
-        <w:rPr>
-          <w:iCs/>
-          <w:noProof/>
-          <w:vertAlign w:val="superscript"/>
-        </w:rPr>
-        <w:t>28</w:t>
-      </w:r>
-      <w:r>
-        <w:rPr>
-          <w:i/>
-          <w:iCs/>
-        </w:rPr>
-        <w:fldChar w:fldCharType="end"/>
+        <w:t>&lt;</w:t>
+      </w:r>
+      <w:r>
+        <w:rPr>
+          <w:i/>
+          <w:iCs/>
+        </w:rPr>
+        <w:t xml:space="preserve"> 65 years) than men and older participants of age &gt; 65 years.</w:t>
       </w:r>
     </w:p>
     <w:p>
       <w:pPr>
         <w:rPr>
-          <w:i/>
-          <w:iCs/>
           <w:sz w:val="8"/>
           <w:szCs w:val="8"/>
         </w:rPr>
       </w:pPr>
     </w:p>
     <w:p>
-      <w:r>
+      <w:pPr>
         <w:rPr>
           <w:b/>
-          <w:bCs/>
-        </w:rPr>
-        <w:t xml:space="preserve">Aim 3. Study </w:t>
-      </w:r>
-      <w:r>
-        <w:rPr>
-          <w:b/>
-          <w:bCs/>
-        </w:rPr>
-        <w:t xml:space="preserve">the </w:t>
-      </w:r>
-      <w:r>
-        <w:rPr>
-          <w:b/>
-          <w:bCs/>
-        </w:rPr>
-        <w:t xml:space="preserve">interaction of </w:t>
-      </w:r>
-      <w:r>
-        <w:rPr>
-          <w:b/>
-          <w:bCs/>
-        </w:rPr>
-        <w:t xml:space="preserve">age and </w:t>
-      </w:r>
-      <w:r>
-        <w:rPr>
-          <w:b/>
-          <w:bCs/>
-        </w:rPr>
-        <w:t>sex in the relationships between ANS dysfunction and both</w:t>
-      </w:r>
-      <w:r>
-        <w:rPr>
-          <w:b/>
-          <w:bCs/>
-        </w:rPr>
+        </w:rPr>
+      </w:pPr>
+      <w:r>
+        <w:t xml:space="preserve">This project will allow me to expand on my TL1 award to work with experts in mental health and cardiovascular pathophysiology (Drs. Viola Vaccarino, Amit Shah) and cardiovascular epidemiology (Dr. Alvaro Alonso), and prepare me for an early career development award that also includes examination of long-term cardiovascular outcomes. </w:t>
+      </w:r>
+      <w:r>
+        <w:t>This</w:t>
+      </w:r>
+      <w:r>
+        <w:t xml:space="preserve"> multidisciplinary, collaborative team</w:t>
+      </w:r>
+      <w:r>
+        <w:t xml:space="preserve"> has </w:t>
+      </w:r>
+      <w:r>
+        <w:t>shown evidence of effective collaborations as well.</w:t>
+      </w:r>
+      <w:r>
+        <w:fldChar w:fldCharType="begin" w:fldLock="1"/>
+      </w:r>
+      <w:r>
+        <w:instrText>ADDIN CSL_CITATION {"citationItems":[{"id":"ITEM-1","itemData":{"DOI":"10.1038/nrcardio.2016.181","ISBN":"9780123739476","ISSN":"17595010","PMID":"20425245","abstract":"Depression often coexists with coronary heart disease and increases the risk of poor cardiac prognosis. The physiopathology of depression resembles that of chronic, severe stress. Because little research has evaluated the impact of depression treatment on cardiac events, there is no currently recommended depression-specific treatment to reduce cardiac risk. © 2007 Copyright © 2007 Elsevier Inc. All rights reserved.","author":[{"dropping-particle":"","family":"Carney","given":"Robert M.","non-dropping-particle":"","parse-names":false,"suffix":""},{"dropping-particle":"","family":"Freedland","given":"Kenneth E.","non-dropping-particle":"","parse-names":false,"suffix":""}],"container-title":"Nature Reviews Cardiology","id":"ITEM-1","issue":"3","issued":{"date-parts":[["2017","3","17"]]},"page":"145-155","title":"Depression and coronary heart disease","type":"article","volume":"14"},"uris":["http://www.mendeley.com/documents/?uuid=88cf80d2-ea65-4118-a6ce-41f627c6502b"]},{"id":"ITEM-2","itemData":{"DOI":"10.1016/S0165-0327(00)00338-4","ISBN":"0165-0327","ISSN":"01650327","PMID":"11163422","abstract":"In the present paper we present the outlines of a model that integrates autonomic, attentional, and affective systems into a functional and structural network that may help to guide us in our understanding of emotion regulation and dysregulation. We will emphasize the relationship between attentional regulation and affective processes and propose a group of underlying physiological systems that serve to integrate these functions in the service of self-regulation and adaptability of the organism. We will attempt to place this network in the context of dynamical systems models which involve feedback and feedforward circuits with special attention to negative feedback mechanisms, inhibitory processes, and their role in response selection. From a systems perspective, inhibitory processes can be viewed as negative feedback circuits that allow for the interruption of ongoing behavior and the re-deployment of resources to other tasks. When these negative feedback mechanisms are compromised, positive feedback loops may develop as a result (of dis-inhibition). From this perspective, the relative sympathetic activation seen in anxiety disorders may represent dis-inhibition due to faulty inhibitory mechanisms. © 2000 Elsevier Science B.V.","author":[{"dropping-particle":"","family":"Thayer","given":"Julian F.","non-dropping-particle":"","parse-names":false,"suffix":""},{"dropping-particle":"","family":"Lane","given":"Richard D.","non-dropping-particle":"","parse-names":false,"suffix":""}],"container-title":"Journal of Affective Disorders","id":"ITEM-2","issue":"3","issued":{"date-parts":[["2000"]]},"page":"201-216","title":"A model of neurovisceral integration in emotion regulation and dysregulation","type":"article-journal","volume":"61"},"uris":["http://www.mendeley.com/documents/?uuid=4b40ea97-a256-40a0-a1ad-ff5b9d6977bc"]},{"id":"ITEM-3","itemData":{"DOI":"10.1111/psyp.12319","ISSN":"14698986","abstract":"The neurovisceral integration hypothesis suggests in part that cerebral control of autonomic function conveys comparable control of executive function and, hence, correlation among vagally determined high frequency heart rate variability (HF-HRV), executive function, and regional cerebral blood flow (CBF). In 440 middle-aged men and women, resting HF-HRV was related to regional CBF derived from a resting arterial spin-labeled MRI scan and to seven neuropsychological tests of executive function. Despite some intercorrelations, regression modeling failed to support integrated central control of HF-HRV and executive function. Integration between autonomic and cognitive control appears more circumscribed than the general integration suggested by the neurovisceral integration hypothesis.","author":[{"dropping-particle":"","family":"Richard Jennings","given":"J.","non-dropping-particle":"","parse-names":false,"suffix":""},{"dropping-particle":"","family":"Allen","given":"Ben","non-dropping-particle":"","parse-names":false,"suffix":""},{"dropping-particle":"","family":"Gianaros","given":"Peter J","non-dropping-particle":"","parse-names":false,"suffix":""},{"dropping-particle":"","family":"Thayer","given":"Julian F","non-dropping-particle":"","parse-names":false,"suffix":""},{"dropping-particle":"","family":"Manuck","given":"Stephen B","non-dropping-particle":"","parse-names":false,"suffix":""}],"container-title":"Psychophysiology","id":"ITEM-3","issue":"2","issued":{"date-parts":[["2015"]]},"page":"214-224","title":"Focusing neurovisceral integration: Cognition, heart rate variability, and cerebral blood flow","type":"article-journal","volume":"52"},"uris":["http://www.mendeley.com/documents/?uuid=8f648ab2-ee70-48c8-b24e-f0b423e8bb6f"]},{"id":"ITEM-4","itemData":{"ISSN":"0195-668X","PMID":"8681998","abstract":"The intrinsic cardiac nervous system has been classically considered to contain only parasympathetic efferent postganglionic neurones which receive inputs from medullary parasympathetic efferent preganglionic neurones. In such a view, intrinsic cardiac ganglia act as simple relay stations of parasympathetic efferent neuronal input to the heart, the major autonomic control of the heart purported to reside solely in the brainstem and spinal cord. Data collected over the past two decades indicate that processing occurs within the mammalian intrinsic cardiac nervous system which involves afferent neurones, local circuit neurones (interconnecting neurones) as well as both sympathetic and parasympathetic efferent postganglionic neurones. As such, intrinsic cardiac ganglionic interactions represent the organ component of the hierarchy of intrathoracic nested feedback control loops which provide rapid and appropriate reflex coordination of efferent autonomic neuronal outflow to the heart. In such a concept, the intrinsic cardiac nervous system acts as a distributive processor, integrating parasympathetic and sympathetic efferent centrifugal information to the heart in addition to centripetal information arising from cardiac sensory neurites. A number of neurochemicals have been shown to influence the interneuronal interactions which occur within the intrathoracic cardiac nervous system. For instance, pharmacological interventions that modify b-adrenergic or angiotensin II receptors affect cardiomyocyte function not only directly, but indirectly by influencing the capacity of intrathoracic neurones to regulate cardiomyocytes. Thus, current pharmacological management of heart disease may influence cardiomyocyte function directly as well as indirectly secondary to modifying the cardiac nervous system. This review presents a brief summary of developing concepts about the role of the cardiac nervous system in regulating the normal heart. In addition, it provides some tentative ideas concerning the importance of this nervous system in cardiac disease states with a view to stimulating further interest in neural control of the heart so that appropriate neurocardiological strategies can be devised for the management of heart disease.","author":[{"dropping-particle":"","family":"Armour","given":"J Andrew","non-dropping-particle":"","parse-names":false,"suffix":""}],"container-title":"European heart journal","id":"ITEM-4","issue":"12","issued":{"date-parts":[["1999","12"]]},"page":"1751-2","title":"Myocardial ischaemia and the cardiac nervous system.","type":"article-journal","volume":"16"},"uris":["http://www.mendeley.com/documents/?uuid=78a5c08d-4413-4a17-bdd2-71274e1650f6"]}],"mendeley":{"formattedCitation":"&lt;sup&gt;1,30–32&lt;/sup&gt;","plainTextFormattedCitation":"1,30–32","previouslyFormattedCitation":"&lt;sup&gt;1,29–31&lt;/sup&gt;"},"properties":{"noteIndex":0},"schema":"https://github.com/citation-style-language/schema/raw/master/csl-citation.json"}</w:instrText>
+      </w:r>
+      <w:r>
+        <w:fldChar w:fldCharType="separate"/>
+      </w:r>
+      <w:r>
+        <w:rPr>
+          <w:noProof/>
+          <w:vertAlign w:val="superscript"/>
+        </w:rPr>
+        <w:t>1,30–32</w:t>
+      </w:r>
+      <w:r>
+        <w:fldChar w:fldCharType="end"/>
+      </w:r>
+      <w:r>
         <w:t xml:space="preserve"> </w:t>
       </w:r>
       <w:r>
-        <w:rPr>
-          <w:b/>
-          <w:bCs/>
-          <w:u w:val="single"/>
-        </w:rPr>
-        <w:t>depression and CAD</w:t>
-      </w:r>
-      <w:r>
-        <w:t xml:space="preserve">. </w:t>
-      </w:r>
-      <w:r>
-        <w:rPr>
-          <w:i/>
-          <w:iCs/>
-        </w:rPr>
-        <w:t xml:space="preserve">We </w:t>
-      </w:r>
-      <w:r>
-        <w:rPr>
-          <w:i/>
-          <w:iCs/>
-        </w:rPr>
-        <w:t xml:space="preserve">hypothesize that </w:t>
-      </w:r>
-      <w:r>
-        <w:rPr>
-          <w:i/>
-          <w:iCs/>
-        </w:rPr>
-        <w:t xml:space="preserve">the relationships of </w:t>
-      </w:r>
-      <w:proofErr w:type="spellStart"/>
-      <w:r>
-        <w:rPr>
-          <w:i/>
-          <w:iCs/>
-        </w:rPr>
-        <w:t>Dyx</w:t>
-      </w:r>
-      <w:proofErr w:type="spellEnd"/>
-      <w:r>
-        <w:rPr>
-          <w:i/>
-          <w:iCs/>
-        </w:rPr>
-        <w:t xml:space="preserve"> with both depression and CAD will be stronger in young women (≤60 years) than men or older women (&gt;60 years)</w:t>
-      </w:r>
-      <w:r>
-        <w:rPr>
-          <w:i/>
-          <w:iCs/>
-        </w:rPr>
+        <w:t xml:space="preserve">Collectively, our work can help lay the groundwork for future clinical trials on ANS therapies such as </w:t>
+      </w:r>
+      <w:r>
+        <w:t>vagal nerve stimulation</w:t>
+      </w:r>
+      <w:r>
+        <w:t>, and also help bridge the gap in gender disparities in both depression and CAD</w:t>
+      </w:r>
+      <w:r>
         <w:t>.</w:t>
       </w:r>
-    </w:p>
-    <w:p>
-      <w:pPr>
-        <w:rPr>
-          <w:sz w:val="8"/>
-          <w:szCs w:val="8"/>
-        </w:rPr>
-      </w:pPr>
-    </w:p>
-    <w:p>
-      <w:pPr>
-        <w:rPr>
-          <w:b/>
-        </w:rPr>
-      </w:pPr>
-      <w:r>
-        <w:t xml:space="preserve">This project will allow me to expand on my TL1 award to work with experts in mental health and cardiovascular pathophysiology (Drs. Viola Vaccarino, Amit Shah) and cardiovascular epidemiology (Dr. Alvaro Alonso), and prepare me for an early career development award that also includes examination of long-term cardiovascular outcomes. </w:t>
-      </w:r>
-      <w:r>
-        <w:t>This</w:t>
-      </w:r>
-      <w:r>
-        <w:t xml:space="preserve"> multidisciplinary, collaborative team</w:t>
-      </w:r>
-      <w:r>
-        <w:t xml:space="preserve"> has </w:t>
-      </w:r>
-      <w:r>
-        <w:t>shown evidence of effective collaborations as well.</w:t>
-      </w:r>
       <w:r>
         <w:fldChar w:fldCharType="begin" w:fldLock="1"/>
       </w:r>
       <w:r>
-        <w:instrText>ADDIN CSL_CITATION {"citationItems":[{"id":"ITEM-1","itemData":{"DOI":"10.1038/nrcardio.2016.181","ISBN":"9780123739476","ISSN":"17595010","PMID":"20425245","abstract":"Depression often coexists with coronary heart disease and increases the risk of poor cardiac prognosis. The physiopathology of depression resembles that of chronic, severe stress. Because little research has evaluated the impact of depression treatment on cardiac events, there is no currently recommended depression-specific treatment to reduce cardiac risk. © 2007 Copyright © 2007 Elsevier Inc. All rights reserved.","author":[{"dropping-particle":"","family":"Carney","given":"Robert M.","non-dropping-particle":"","parse-names":false,"suffix":""},{"dropping-particle":"","family":"Freedland","given":"Kenneth E.","non-dropping-particle":"","parse-names":false,"suffix":""}],"container-title":"Nature Reviews Cardiology","id":"ITEM-1","issue":"3","issued":{"date-parts":[["2017","3","17"]]},"page":"145-155","title":"Depression and coronary heart disease","type":"article","volume":"14"},"uris":["http://www.mendeley.com/documents/?uuid=88cf80d2-ea65-4118-a6ce-41f627c6502b"]},{"id":"ITEM-2","itemData":{"DOI":"10.1016/S0165-0327(00)00338-4","ISBN":"0165-0327","ISSN":"01650327","PMID":"11163422","abstract":"In the present paper we present the outlines of a model that integrates autonomic, attentional, and affective systems into a functional and structural network that may help to guide us in our understanding of emotion regulation and dysregulation. We will emphasize the relationship between attentional regulation and affective processes and propose a group of underlying physiological systems that serve to integrate these functions in the service of self-regulation and adaptability of the organism. We will attempt to place this network in the context of dynamical systems models which involve feedback and feedforward circuits with special attention to negative feedback mechanisms, inhibitory processes, and their role in response selection. From a systems perspective, inhibitory processes can be viewed as negative feedback circuits that allow for the interruption of ongoing behavior and the re-deployment of resources to other tasks. When these negative feedback mechanisms are compromised, positive feedback loops may develop as a result (of dis-inhibition). From this perspective, the relative sympathetic activation seen in anxiety disorders may represent dis-inhibition due to faulty inhibitory mechanisms. © 2000 Elsevier Science B.V.","author":[{"dropping-particle":"","family":"Thayer","given":"Julian F.","non-dropping-particle":"","parse-names":false,"suffix":""},{"dropping-particle":"","family":"Lane","given":"Richard D.","non-dropping-particle":"","parse-names":false,"suffix":""}],"container-title":"Journal of Affective Disorders","id":"ITEM-2","issue":"3","issued":{"date-parts":[["2000"]]},"page":"201-216","title":"A model of neurovisceral integration in emotion regulation and dysregulation","type":"article-journal","volume":"61"},"uris":["http://www.mendeley.com/documents/?uuid=4b40ea97-a256-40a0-a1ad-ff5b9d6977bc"]},{"id":"ITEM-3","itemData":{"DOI":"10.1111/psyp.12319","ISSN":"14698986","abstract":"The neurovisceral integration hypothesis suggests in part that cerebral control of autonomic function conveys comparable control of executive function and, hence, correlation among vagally determined high frequency heart rate variability (HF-HRV), executive function, and regional cerebral blood flow (CBF). In 440 middle-aged men and women, resting HF-HRV was related to regional CBF derived from a resting arterial spin-labeled MRI scan and to seven neuropsychological tests of executive function. Despite some intercorrelations, regression modeling failed to support integrated central control of HF-HRV and executive function. Integration between autonomic and cognitive control appears more circumscribed than the general integration suggested by the neurovisceral integration hypothesis.","author":[{"dropping-particle":"","family":"Richard Jennings","given":"J.","non-dropping-particle":"","parse-names":false,"suffix":""},{"dropping-particle":"","family":"Allen","given":"Ben","non-dropping-particle":"","parse-names":false,"suffix":""},{"dropping-particle":"","family":"Gianaros","given":"Peter J","non-dropping-particle":"","parse-names":false,"suffix":""},{"dropping-particle":"","family":"Thayer","given":"Julian F","non-dropping-particle":"","parse-names":false,"suffix":""},{"dropping-particle":"","family":"Manuck","given":"Stephen B","non-dropping-particle":"","parse-names":false,"suffix":""}],"container-title":"Psychophysiology","id":"ITEM-3","issue":"2","issued":{"date-parts":[["2015"]]},"page":"214-224","title":"Focusing neurovisceral integration: Cognition, heart rate variability, and cerebral blood flow","type":"article-journal","volume":"52"},"uris":["http://www.mendeley.com/documents/?uuid=8f648ab2-ee70-48c8-b24e-f0b423e8bb6f"]},{"id":"ITEM-4","itemData":{"ISSN":"0195-668X","PMID":"8681998","abstract":"The intrinsic cardiac nervous system has been classically considered to contain only parasympathetic efferent postganglionic neurones which receive inputs from medullary parasympathetic efferent preganglionic neurones. In such a view, intrinsic cardiac ganglia act as simple relay stations of parasympathetic efferent neuronal input to the heart, the major autonomic control of the heart purported to reside solely in the brainstem and spinal cord. Data collected over the past two decades indicate that processing occurs within the mammalian intrinsic cardiac nervous system which involves afferent neurones, local circuit neurones (interconnecting neurones) as well as both sympathetic and parasympathetic efferent postganglionic neurones. As such, intrinsic cardiac ganglionic interactions represent the organ component of the hierarchy of intrathoracic nested feedback control loops which provide rapid and appropriate reflex coordination of efferent autonomic neuronal outflow to the heart. In such a concept, the intrinsic cardiac nervous system acts as a distributive processor, integrating parasympathetic and sympathetic efferent centrifugal information to the heart in addition to centripetal information arising from cardiac sensory neurites. A number of neurochemicals have been shown to influence the interneuronal interactions which occur within the intrathoracic cardiac nervous system. For instance, pharmacological interventions that modify b-adrenergic or angiotensin II receptors affect cardiomyocyte function not only directly, but indirectly by influencing the capacity of intrathoracic neurones to regulate cardiomyocytes. Thus, current pharmacological management of heart disease may influence cardiomyocyte function directly as well as indirectly secondary to modifying the cardiac nervous system. This review presents a brief summary of developing concepts about the role of the cardiac nervous system in regulating the normal heart. In addition, it provides some tentative ideas concerning the importance of this nervous system in cardiac disease states with a view to stimulating further interest in neural control of the heart so that appropriate neurocardiological strategies can be devised for the management of heart disease.","author":[{"dropping-particle":"","family":"Armour","given":"J Andrew","non-dropping-particle":"","parse-names":false,"suffix":""}],"container-title":"European heart journal","id":"ITEM-4","issue":"12","issued":{"date-parts":[["1999","12"]]},"page":"1751-2","title":"Myocardial ischaemia and the cardiac nervous system.","type":"article-journal","volume":"16"},"uris":["http://www.mendeley.com/documents/?uuid=78a5c08d-4413-4a17-bdd2-71274e1650f6"]}],"mendeley":{"formattedCitation":"&lt;sup&gt;1,29–31&lt;/sup&gt;","plainTextFormattedCitation":"1,29–31","previouslyFormattedCitation":"&lt;sup&gt;1,29–31&lt;/sup&gt;"},"properties":{"noteIndex":0},"schema":"https://github.com/citation-style-language/schema/raw/master/csl-citation.json"}</w:instrText>
+        <w:instrText>ADDIN CSL_CITATION {"citationItems":[{"id":"ITEM-1","itemData":{"DOI":"10.2147/JIR.S163248","ISSN":"11787031","abstract":"In this review, we provide an overview of the US Food and Drug Administration (FDA)- approved clinical uses of vagus nerve stimulation (VNS) as well as information about the ongoing studies and preclinical research to expand the use of VNS to additional applications. VNS is currently FDA approved for therapeutic use in patients aged &gt;12 years with drug-resistant epilepsy and depression. Recent studies of VNS in in vivo systems have shown that it has anti-inflammatory properties which has led to more preclinical research aimed at expanding VNS treatment across a wider range of inflammatory disorders. Although the signaling pathway and mechanism by which VNS affects inflammation remain unknown, VNS has shown promising results in treating chronic inflammatory disorders such as sepsis, lung injury, rheumatoid arthritis (RA), and diabetes. It is also being used to control pain in fibromyalgia and migraines. This new preclinical research shows that VNS bears the promise of being applied to a wider range of therapeutic applications.","author":[{"dropping-particle":"","family":"Johnson","given":"Rhaya L.","non-dropping-particle":"","parse-names":false,"suffix":""},{"dropping-particle":"","family":"Wilson","given":"Christopher G.","non-dropping-particle":"","parse-names":false,"suffix":""}],"container-title":"Journal of Inflammation Research","id":"ITEM-1","issued":{"date-parts":[["2018","5","16"]]},"page":"203-213","publisher":"Dove Medical Press Ltd","title":"A review of vagus nerve stimulation as a therapeutic intervention","type":"article","volume":"11"},"uris":["http://www.mendeley.com/documents/?uuid=4a141b2e-368f-3cdb-a015-d23efa212cea"]}],"mendeley":{"formattedCitation":"&lt;sup&gt;33&lt;/sup&gt;","plainTextFormattedCitation":"33","previouslyFormattedCitation":"&lt;sup&gt;32&lt;/sup&gt;"},"properties":{"noteIndex":0},"schema":"https://github.com/citation-style-language/schema/raw/master/csl-citation.json"}</w:instrText>
       </w:r>
       <w:r>
         <w:fldChar w:fldCharType="separate"/>
@@ -1627,41 +1701,7 @@
           <w:noProof/>
           <w:vertAlign w:val="superscript"/>
         </w:rPr>
-        <w:t>1,29–31</w:t>
-      </w:r>
-      <w:r>
-        <w:fldChar w:fldCharType="end"/>
-      </w:r>
-      <w:r>
-        <w:t xml:space="preserve"> </w:t>
-      </w:r>
-      <w:r>
-        <w:t xml:space="preserve">Collectively, our work can help lay the groundwork for future clinical trials on ANS therapies such as </w:t>
-      </w:r>
-      <w:r>
-        <w:t>vagal nerve stimulation</w:t>
-      </w:r>
-      <w:r>
-        <w:t>, and also help bridge the gap in gender disparities in both depression and CAD</w:t>
-      </w:r>
-      <w:r>
-        <w:t>.</w:t>
-      </w:r>
-      <w:r>
-        <w:fldChar w:fldCharType="begin" w:fldLock="1"/>
-      </w:r>
-      <w:r>
-        <w:instrText>ADDIN CSL_CITATION {"citationItems":[{"id":"ITEM-1","itemData":{"DOI":"10.2147/JIR.S163248","ISSN":"11787031","abstract":"In this review, we provide an overview of the US Food and Drug Administration (FDA)- approved clinical uses of vagus nerve stimulation (VNS) as well as information about the ongoing studies and preclinical research to expand the use of VNS to additional applications. VNS is currently FDA approved for therapeutic use in patients aged &gt;12 years with drug-resistant epilepsy and depression. Recent studies of VNS in in vivo systems have shown that it has anti-inflammatory properties which has led to more preclinical research aimed at expanding VNS treatment across a wider range of inflammatory disorders. Although the signaling pathway and mechanism by which VNS affects inflammation remain unknown, VNS has shown promising results in treating chronic inflammatory disorders such as sepsis, lung injury, rheumatoid arthritis (RA), and diabetes. It is also being used to control pain in fibromyalgia and migraines. This new preclinical research shows that VNS bears the promise of being applied to a wider range of therapeutic applications.","author":[{"dropping-particle":"","family":"Johnson","given":"Rhaya L.","non-dropping-particle":"","parse-names":false,"suffix":""},{"dropping-particle":"","family":"Wilson","given":"Christopher G.","non-dropping-particle":"","parse-names":false,"suffix":""}],"container-title":"Journal of Inflammation Research","id":"ITEM-1","issued":{"date-parts":[["2018","5","16"]]},"page":"203-213","publisher":"Dove Medical Press Ltd","title":"A review of vagus nerve stimulation as a therapeutic intervention","type":"article","volume":"11"},"uris":["http://www.mendeley.com/documents/?uuid=4a141b2e-368f-3cdb-a015-d23efa212cea"]}],"mendeley":{"formattedCitation":"&lt;sup&gt;32&lt;/sup&gt;","plainTextFormattedCitation":"32","previouslyFormattedCitation":"&lt;sup&gt;32&lt;/sup&gt;"},"properties":{"noteIndex":0},"schema":"https://github.com/citation-style-language/schema/raw/master/csl-citation.json"}</w:instrText>
-      </w:r>
-      <w:r>
-        <w:fldChar w:fldCharType="separate"/>
-      </w:r>
-      <w:r>
-        <w:rPr>
-          <w:noProof/>
-          <w:vertAlign w:val="superscript"/>
-        </w:rPr>
-        <w:t>32</w:t>
+        <w:t>33</w:t>
       </w:r>
       <w:r>
         <w:fldChar w:fldCharType="end"/>
@@ -2698,23 +2738,23 @@
           <w:szCs w:val="24"/>
         </w:rPr>
         <w:tab/>
-        <w:t xml:space="preserve">Sacha J, Barabach S, Statkiewicz-Barabach G, et al. Gender differences in the interaction between heart rate and its variability - How to use it to improve the prognostic power of heart rate variability. </w:t>
-      </w:r>
-      <w:r>
-        <w:rPr>
-          <w:i/>
-          <w:iCs/>
-          <w:noProof/>
-          <w:szCs w:val="24"/>
-        </w:rPr>
-        <w:t>Int J Cardiol</w:t>
-      </w:r>
-      <w:r>
-        <w:rPr>
-          <w:noProof/>
-          <w:szCs w:val="24"/>
-        </w:rPr>
-        <w:t>. 2014;171(2):42-45. doi:10.1016/j.ijcard.2013.11.116</w:t>
+        <w:t xml:space="preserve">Ko YA, Hayek S, Sandesara P, Samman Tahhan A, Quyyumi A. Cohort profile: The Emory Cardiovascular Biobank (EmCAB). </w:t>
+      </w:r>
+      <w:r>
+        <w:rPr>
+          <w:i/>
+          <w:iCs/>
+          <w:noProof/>
+          <w:szCs w:val="24"/>
+        </w:rPr>
+        <w:t>BMJ Open</w:t>
+      </w:r>
+      <w:r>
+        <w:rPr>
+          <w:noProof/>
+          <w:szCs w:val="24"/>
+        </w:rPr>
+        <w:t>. 2017;7(12):e018753. doi:10.1136/bmjopen-2017-018753</w:t>
       </w:r>
     </w:p>
     <w:p>
@@ -2742,23 +2782,23 @@
           <w:szCs w:val="24"/>
         </w:rPr>
         <w:tab/>
-        <w:t xml:space="preserve">Vaccarino V, Sullivan S, Hammadah M, et al. Mental stress-induced-myocardial ischemia in young patients with recent myocardial infarction: Sex differences and mechanisms. </w:t>
-      </w:r>
-      <w:r>
-        <w:rPr>
-          <w:i/>
-          <w:iCs/>
-          <w:noProof/>
-          <w:szCs w:val="24"/>
-        </w:rPr>
-        <w:t>Circulation</w:t>
-      </w:r>
-      <w:r>
-        <w:rPr>
-          <w:noProof/>
-          <w:szCs w:val="24"/>
-        </w:rPr>
-        <w:t>. 2018;137(8):794-805. doi:10.1161/CIRCULATIONAHA.117.030849</w:t>
+        <w:t xml:space="preserve">Kroenke K, Spitzer RL, Williams JB. The PHQ-9: validity of a brief depression severity measure. </w:t>
+      </w:r>
+      <w:r>
+        <w:rPr>
+          <w:i/>
+          <w:iCs/>
+          <w:noProof/>
+          <w:szCs w:val="24"/>
+        </w:rPr>
+        <w:t>J Gen Intern Med</w:t>
+      </w:r>
+      <w:r>
+        <w:rPr>
+          <w:noProof/>
+          <w:szCs w:val="24"/>
+        </w:rPr>
+        <w:t>. 2001;16(9):606-613. http://www.ncbi.nlm.nih.gov/pubmed/11556941. Accessed March 3, 2019.</w:t>
       </w:r>
     </w:p>
     <w:p>
@@ -2786,23 +2826,23 @@
           <w:szCs w:val="24"/>
         </w:rPr>
         <w:tab/>
-        <w:t xml:space="preserve">Ko YA, Hayek S, Sandesara P, Samman Tahhan A, Quyyumi A. Cohort profile: The Emory Cardiovascular Biobank (EmCAB). </w:t>
-      </w:r>
-      <w:r>
-        <w:rPr>
-          <w:i/>
-          <w:iCs/>
-          <w:noProof/>
-          <w:szCs w:val="24"/>
-        </w:rPr>
-        <w:t>BMJ Open</w:t>
-      </w:r>
-      <w:r>
-        <w:rPr>
-          <w:noProof/>
-          <w:szCs w:val="24"/>
-        </w:rPr>
-        <w:t>. 2017;7(12):e018753. doi:10.1136/bmjopen-2017-018753</w:t>
+        <w:t xml:space="preserve">Vest AN, Da Poian G, Li Q, et al. An open source benchmarked toolbox for cardiovascular waveform and interval analysis. </w:t>
+      </w:r>
+      <w:r>
+        <w:rPr>
+          <w:i/>
+          <w:iCs/>
+          <w:noProof/>
+          <w:szCs w:val="24"/>
+        </w:rPr>
+        <w:t>Physiol Meas</w:t>
+      </w:r>
+      <w:r>
+        <w:rPr>
+          <w:noProof/>
+          <w:szCs w:val="24"/>
+        </w:rPr>
+        <w:t>. 2018;39(10):105004. doi:10.1088/1361-6579/aae021</w:t>
       </w:r>
     </w:p>
     <w:p>
@@ -2830,23 +2870,23 @@
           <w:szCs w:val="24"/>
         </w:rPr>
         <w:tab/>
-        <w:t xml:space="preserve">Kroenke K, Spitzer RL, Williams JB. The PHQ-9: validity of a brief depression severity measure. </w:t>
-      </w:r>
-      <w:r>
-        <w:rPr>
-          <w:i/>
-          <w:iCs/>
-          <w:noProof/>
-          <w:szCs w:val="24"/>
-        </w:rPr>
-        <w:t>J Gen Intern Med</w:t>
-      </w:r>
-      <w:r>
-        <w:rPr>
-          <w:noProof/>
-          <w:szCs w:val="24"/>
-        </w:rPr>
-        <w:t>. 2001;16(9):606-613. http://www.ncbi.nlm.nih.gov/pubmed/11556941. Accessed March 3, 2019.</w:t>
+        <w:t xml:space="preserve">Vaccarino V, Wilmot K, Mheid I Al, et al. Sex differences in mental stress-induced myocardial ischemia in patients with coronary heart disease. </w:t>
+      </w:r>
+      <w:r>
+        <w:rPr>
+          <w:i/>
+          <w:iCs/>
+          <w:noProof/>
+          <w:szCs w:val="24"/>
+        </w:rPr>
+        <w:t>J Am Heart Assoc</w:t>
+      </w:r>
+      <w:r>
+        <w:rPr>
+          <w:noProof/>
+          <w:szCs w:val="24"/>
+        </w:rPr>
+        <w:t>. 2016;5(9). doi:10.1161/JAHA.116.003630</w:t>
       </w:r>
     </w:p>
     <w:p>
@@ -2874,23 +2914,23 @@
           <w:szCs w:val="24"/>
         </w:rPr>
         <w:tab/>
-        <w:t xml:space="preserve">Vest AN, Da Poian G, Li Q, et al. An open source benchmarked toolbox for cardiovascular waveform and interval analysis. </w:t>
-      </w:r>
-      <w:r>
-        <w:rPr>
-          <w:i/>
-          <w:iCs/>
-          <w:noProof/>
-          <w:szCs w:val="24"/>
-        </w:rPr>
-        <w:t>Physiol Meas</w:t>
-      </w:r>
-      <w:r>
-        <w:rPr>
-          <w:noProof/>
-          <w:szCs w:val="24"/>
-        </w:rPr>
-        <w:t>. 2018;39(10):105004. doi:10.1088/1361-6579/aae021</w:t>
+        <w:t xml:space="preserve">Sacha J, Barabach S, Statkiewicz-Barabach G, et al. Gender differences in the interaction between heart rate and its variability - How to use it to improve the prognostic power of heart rate variability. </w:t>
+      </w:r>
+      <w:r>
+        <w:rPr>
+          <w:i/>
+          <w:iCs/>
+          <w:noProof/>
+          <w:szCs w:val="24"/>
+        </w:rPr>
+        <w:t>Int J Cardiol</w:t>
+      </w:r>
+      <w:r>
+        <w:rPr>
+          <w:noProof/>
+          <w:szCs w:val="24"/>
+        </w:rPr>
+        <w:t>. 2014;171(2):42-45. doi:10.1016/j.ijcard.2013.11.116</w:t>
       </w:r>
     </w:p>
     <w:p>
@@ -2918,23 +2958,23 @@
           <w:szCs w:val="24"/>
         </w:rPr>
         <w:tab/>
-        <w:t xml:space="preserve">Gensini GG. A more meaningful scoring system for determining the severity of coronary heart disease. </w:t>
-      </w:r>
-      <w:r>
-        <w:rPr>
-          <w:i/>
-          <w:iCs/>
-          <w:noProof/>
-          <w:szCs w:val="24"/>
-        </w:rPr>
-        <w:t>Am J Cardiol</w:t>
-      </w:r>
-      <w:r>
-        <w:rPr>
-          <w:noProof/>
-          <w:szCs w:val="24"/>
-        </w:rPr>
-        <w:t>. 1983;51(3):606. doi:10.1016/S0002-9149(83)80105-2</w:t>
+        <w:t xml:space="preserve">Vaccarino V, Sullivan S, Hammadah M, et al. Mental stress-induced-myocardial ischemia in young patients with recent myocardial infarction: Sex differences and mechanisms. </w:t>
+      </w:r>
+      <w:r>
+        <w:rPr>
+          <w:i/>
+          <w:iCs/>
+          <w:noProof/>
+          <w:szCs w:val="24"/>
+        </w:rPr>
+        <w:t>Circulation</w:t>
+      </w:r>
+      <w:r>
+        <w:rPr>
+          <w:noProof/>
+          <w:szCs w:val="24"/>
+        </w:rPr>
+        <w:t>. 2018;137(8):794-805. doi:10.1161/CIRCULATIONAHA.117.030849</w:t>
       </w:r>
     </w:p>
     <w:p>
@@ -2962,23 +3002,23 @@
           <w:szCs w:val="24"/>
         </w:rPr>
         <w:tab/>
-        <w:t xml:space="preserve">Thayer JF, Lane RD. A model of neurovisceral integration in emotion regulation and dysregulation. </w:t>
-      </w:r>
-      <w:r>
-        <w:rPr>
-          <w:i/>
-          <w:iCs/>
-          <w:noProof/>
-          <w:szCs w:val="24"/>
-        </w:rPr>
-        <w:t>J Affect Disord</w:t>
-      </w:r>
-      <w:r>
-        <w:rPr>
-          <w:noProof/>
-          <w:szCs w:val="24"/>
-        </w:rPr>
-        <w:t>. 2000;61(3):201-216. doi:10.1016/S0165-0327(00)00338-4</w:t>
+        <w:t xml:space="preserve">Gensini GG. A more meaningful scoring system for determining the severity of coronary heart disease. </w:t>
+      </w:r>
+      <w:r>
+        <w:rPr>
+          <w:i/>
+          <w:iCs/>
+          <w:noProof/>
+          <w:szCs w:val="24"/>
+        </w:rPr>
+        <w:t>Am J Cardiol</w:t>
+      </w:r>
+      <w:r>
+        <w:rPr>
+          <w:noProof/>
+          <w:szCs w:val="24"/>
+        </w:rPr>
+        <w:t>. 1983;51(3):606. doi:10.1016/S0002-9149(83)80105-2</w:t>
       </w:r>
     </w:p>
     <w:p>
@@ -3006,23 +3046,23 @@
           <w:szCs w:val="24"/>
         </w:rPr>
         <w:tab/>
-        <w:t xml:space="preserve">Richard Jennings J, Allen B, Gianaros PJ, Thayer JF, Manuck SB. Focusing neurovisceral integration: Cognition, heart rate variability, and cerebral blood flow. </w:t>
-      </w:r>
-      <w:r>
-        <w:rPr>
-          <w:i/>
-          <w:iCs/>
-          <w:noProof/>
-          <w:szCs w:val="24"/>
-        </w:rPr>
-        <w:t>Psychophysiology</w:t>
-      </w:r>
-      <w:r>
-        <w:rPr>
-          <w:noProof/>
-          <w:szCs w:val="24"/>
-        </w:rPr>
-        <w:t>. 2015;52(2):214-224. doi:10.1111/psyp.12319</w:t>
+        <w:t xml:space="preserve">Thayer JF, Lane RD. A model of neurovisceral integration in emotion regulation and dysregulation. </w:t>
+      </w:r>
+      <w:r>
+        <w:rPr>
+          <w:i/>
+          <w:iCs/>
+          <w:noProof/>
+          <w:szCs w:val="24"/>
+        </w:rPr>
+        <w:t>J Affect Disord</w:t>
+      </w:r>
+      <w:r>
+        <w:rPr>
+          <w:noProof/>
+          <w:szCs w:val="24"/>
+        </w:rPr>
+        <w:t>. 2000;61(3):201-216. doi:10.1016/S0165-0327(00)00338-4</w:t>
       </w:r>
     </w:p>
     <w:p>
@@ -3050,23 +3090,23 @@
           <w:szCs w:val="24"/>
         </w:rPr>
         <w:tab/>
-        <w:t xml:space="preserve">Armour JA. Myocardial ischaemia and the cardiac nervous system. </w:t>
-      </w:r>
-      <w:r>
-        <w:rPr>
-          <w:i/>
-          <w:iCs/>
-          <w:noProof/>
-          <w:szCs w:val="24"/>
-        </w:rPr>
-        <w:t>Eur Heart J</w:t>
-      </w:r>
-      <w:r>
-        <w:rPr>
-          <w:noProof/>
-          <w:szCs w:val="24"/>
-        </w:rPr>
-        <w:t>. 1999;16(12):1751-1752. https://academic.oup.com/cardiovascres/article-abstract/41/1/41/317013. Accessed September 27, 2018.</w:t>
+        <w:t xml:space="preserve">Richard Jennings J, Allen B, Gianaros PJ, Thayer JF, Manuck SB. Focusing neurovisceral integration: Cognition, heart rate variability, and cerebral blood flow. </w:t>
+      </w:r>
+      <w:r>
+        <w:rPr>
+          <w:i/>
+          <w:iCs/>
+          <w:noProof/>
+          <w:szCs w:val="24"/>
+        </w:rPr>
+        <w:t>Psychophysiology</w:t>
+      </w:r>
+      <w:r>
+        <w:rPr>
+          <w:noProof/>
+          <w:szCs w:val="24"/>
+        </w:rPr>
+        <w:t>. 2015;52(2):214-224. doi:10.1111/psyp.12319</w:t>
       </w:r>
     </w:p>
     <w:p>
@@ -3078,6 +3118,7 @@
         <w:ind w:left="640" w:hanging="640"/>
         <w:rPr>
           <w:noProof/>
+          <w:szCs w:val="24"/>
         </w:rPr>
       </w:pPr>
       <w:r>
@@ -3086,6 +3127,49 @@
           <w:szCs w:val="24"/>
         </w:rPr>
         <w:t xml:space="preserve">32. </w:t>
+      </w:r>
+      <w:r>
+        <w:rPr>
+          <w:noProof/>
+          <w:szCs w:val="24"/>
+        </w:rPr>
+        <w:tab/>
+        <w:t xml:space="preserve">Armour JA. Myocardial ischaemia and the cardiac nervous system. </w:t>
+      </w:r>
+      <w:r>
+        <w:rPr>
+          <w:i/>
+          <w:iCs/>
+          <w:noProof/>
+          <w:szCs w:val="24"/>
+        </w:rPr>
+        <w:t>Eur Heart J</w:t>
+      </w:r>
+      <w:r>
+        <w:rPr>
+          <w:noProof/>
+          <w:szCs w:val="24"/>
+        </w:rPr>
+        <w:t>. 1999;16(12):1751-1752. https://academic.oup.com/cardiovascres/article-abstract/41/1/41/317013. Accessed September 27, 2018.</w:t>
+      </w:r>
+    </w:p>
+    <w:p>
+      <w:pPr>
+        <w:widowControl w:val="0"/>
+        <w:autoSpaceDE w:val="0"/>
+        <w:autoSpaceDN w:val="0"/>
+        <w:adjustRightInd w:val="0"/>
+        <w:ind w:left="640" w:hanging="640"/>
+        <w:rPr>
+          <w:noProof/>
+        </w:rPr>
+      </w:pPr>
+      <w:r>
+        <w:rPr>
+          <w:noProof/>
+          <w:szCs w:val="24"/>
+        </w:rPr>
+        <w:t xml:space="preserve">33. </w:t>
       </w:r>
       <w:r>
         <w:rPr>
@@ -3131,129 +3215,6 @@
     </w:sectPr>
   </w:body>
 </w:document>
-</file>
-
-<file path=word/comments.xml><?xml version="1.0" encoding="utf-8"?>
-<w:comments xmlns:wpc="http://schemas.microsoft.com/office/word/2010/wordprocessingCanvas" xmlns:cx="http://schemas.microsoft.com/office/drawing/2014/chartex" xmlns:cx1="http://schemas.microsoft.com/office/drawing/2015/9/8/chartex" xmlns:cx2="http://schemas.microsoft.com/office/drawing/2015/10/21/chartex" xmlns:cx3="http://schemas.microsoft.com/office/drawing/2016/5/9/chartex" xmlns:cx4="http://schemas.microsoft.com/office/drawing/2016/5/10/chartex" xmlns:cx5="http://schemas.microsoft.com/office/drawing/2016/5/11/chartex" xmlns:cx6="http://schemas.microsoft.com/office/drawing/2016/5/12/chartex" xmlns:cx7="http://schemas.microsoft.com/office/drawing/2016/5/13/chartex" xmlns:cx8="http://schemas.microsoft.com/office/drawing/2016/5/14/chartex" xmlns:mc="http://schemas.openxmlformats.org/markup-compatibility/2006" xmlns:aink="http://schemas.microsoft.com/office/drawing/2016/ink" xmlns:am3d="http://schemas.microsoft.com/office/drawing/2017/model3d" xmlns:o="urn:schemas-microsoft-com:office:office" xmlns:r="http://schemas.openxmlformats.org/officeDocument/2006/relationships" xmlns:m="http://schemas.openxmlformats.org/officeDocument/2006/math" xmlns:v="urn:schemas-microsoft-com:vml" xmlns:wp14="http://schemas.microsoft.com/office/word/2010/wordprocessingDrawing" xmlns:wp="http://schemas.openxmlformats.org/drawingml/2006/wordprocessingDrawing" xmlns:w10="urn:schemas-microsoft-com:office:word" xmlns:w="http://schemas.openxmlformats.org/wordprocessingml/2006/main" xmlns:w14="http://schemas.microsoft.com/office/word/2010/wordml" xmlns:w15="http://schemas.microsoft.com/office/word/2012/wordml" xmlns:w16cid="http://schemas.microsoft.com/office/word/2016/wordml/cid" xmlns:w16se="http://schemas.microsoft.com/office/word/2015/wordml/symex" xmlns:wpg="http://schemas.microsoft.com/office/word/2010/wordprocessingGroup" xmlns:wpi="http://schemas.microsoft.com/office/word/2010/wordprocessingInk" xmlns:wne="http://schemas.microsoft.com/office/word/2006/wordml" xmlns:wps="http://schemas.microsoft.com/office/word/2010/wordprocessingShape" mc:Ignorable="w14 w15 w16se w16cid wp14">
-  <w:comment w:id="0" w:author="Shah, Amit" w:date="2019-11-13T09:52:00Z" w:initials="SA">
-    <w:p>
-      <w:pPr>
-        <w:pStyle w:val="CommentText"/>
-      </w:pPr>
-      <w:r>
-        <w:rPr>
-          <w:rStyle w:val="CommentReference"/>
-        </w:rPr>
-        <w:annotationRef/>
-      </w:r>
-      <w:hyperlink r:id="rId1" w:history="1">
-        <w:r>
-          <w:rPr>
-            <w:rStyle w:val="Hyperlink"/>
-          </w:rPr>
-          <w:t>https://jamanetwork.com/journals/jama/article-abstract/2618635</w:t>
-        </w:r>
-      </w:hyperlink>
-    </w:p>
-  </w:comment>
-  <w:comment w:id="1" w:author="Shah, Amit" w:date="2019-11-13T09:54:00Z" w:initials="SA">
-    <w:p>
-      <w:pPr>
-        <w:pStyle w:val="CommentText"/>
-      </w:pPr>
-      <w:r>
-        <w:rPr>
-          <w:rStyle w:val="CommentReference"/>
-        </w:rPr>
-        <w:annotationRef/>
-      </w:r>
-      <w:hyperlink r:id="rId2" w:history="1">
-        <w:r>
-          <w:rPr>
-            <w:rStyle w:val="Hyperlink"/>
-          </w:rPr>
-          <w:t>https://www.sciencedirect.com/science/article/abs/pii/S0167527316321842</w:t>
-        </w:r>
-      </w:hyperlink>
-    </w:p>
-  </w:comment>
-  <w:comment w:id="2" w:author="Shah, Amit" w:date="2019-11-13T10:15:00Z" w:initials="SA">
-    <w:p>
-      <w:pPr>
-        <w:pStyle w:val="CommentText"/>
-      </w:pPr>
-      <w:r>
-        <w:rPr>
-          <w:rStyle w:val="CommentReference"/>
-        </w:rPr>
-        <w:annotationRef/>
-      </w:r>
-      <w:r>
-        <w:t>Perhaps move these references to the sentence before</w:t>
-      </w:r>
-    </w:p>
-  </w:comment>
-  <w:comment w:id="4" w:author="Shah, Amit" w:date="2019-11-13T10:34:00Z" w:initials="SA">
-    <w:p>
-      <w:pPr>
-        <w:pStyle w:val="CommentText"/>
-      </w:pPr>
-      <w:r>
-        <w:rPr>
-          <w:rStyle w:val="CommentReference"/>
-        </w:rPr>
-        <w:annotationRef/>
-      </w:r>
-      <w:hyperlink r:id="rId3" w:history="1">
-        <w:r>
-          <w:rPr>
-            <w:rStyle w:val="Hyperlink"/>
-          </w:rPr>
-          <w:t>https://www.ncbi.nlm.nih.gov/pubmed/29459465</w:t>
-        </w:r>
-      </w:hyperlink>
-    </w:p>
-  </w:comment>
-  <w:comment w:id="5" w:author="Shah, Amit" w:date="2019-11-13T10:42:00Z" w:initials="SA">
-    <w:p>
-      <w:pPr>
-        <w:pStyle w:val="CommentText"/>
-      </w:pPr>
-      <w:r>
-        <w:rPr>
-          <w:rStyle w:val="CommentReference"/>
-        </w:rPr>
-        <w:annotationRef/>
-      </w:r>
-      <w:r>
-        <w:t>This will be more feasible</w:t>
-      </w:r>
-      <w:r>
-        <w:t xml:space="preserve"> – 2 patients per week. Need at least 25 women &lt; 60 years of age, which may be a challenge</w:t>
-      </w:r>
-    </w:p>
-  </w:comment>
-</w:comments>
-</file>
-
-<file path=word/commentsExtended.xml><?xml version="1.0" encoding="utf-8"?>
-<w15:commentsEx xmlns:wpc="http://schemas.microsoft.com/office/word/2010/wordprocessingCanvas" xmlns:cx="http://schemas.microsoft.com/office/drawing/2014/chartex" xmlns:cx1="http://schemas.microsoft.com/office/drawing/2015/9/8/chartex" xmlns:cx2="http://schemas.microsoft.com/office/drawing/2015/10/21/chartex" xmlns:cx3="http://schemas.microsoft.com/office/drawing/2016/5/9/chartex" xmlns:cx4="http://schemas.microsoft.com/office/drawing/2016/5/10/chartex" xmlns:cx5="http://schemas.microsoft.com/office/drawing/2016/5/11/chartex" xmlns:cx6="http://schemas.microsoft.com/office/drawing/2016/5/12/chartex" xmlns:cx7="http://schemas.microsoft.com/office/drawing/2016/5/13/chartex" xmlns:cx8="http://schemas.microsoft.com/office/drawing/2016/5/14/chartex" xmlns:mc="http://schemas.openxmlformats.org/markup-compatibility/2006" xmlns:aink="http://schemas.microsoft.com/office/drawing/2016/ink" xmlns:am3d="http://schemas.microsoft.com/office/drawing/2017/model3d" xmlns:o="urn:schemas-microsoft-com:office:office" xmlns:r="http://schemas.openxmlformats.org/officeDocument/2006/relationships" xmlns:m="http://schemas.openxmlformats.org/officeDocument/2006/math" xmlns:v="urn:schemas-microsoft-com:vml" xmlns:wp14="http://schemas.microsoft.com/office/word/2010/wordprocessingDrawing" xmlns:wp="http://schemas.openxmlformats.org/drawingml/2006/wordprocessingDrawing" xmlns:w10="urn:schemas-microsoft-com:office:word" xmlns:w="http://schemas.openxmlformats.org/wordprocessingml/2006/main" xmlns:w14="http://schemas.microsoft.com/office/word/2010/wordml" xmlns:w15="http://schemas.microsoft.com/office/word/2012/wordml" xmlns:w16cid="http://schemas.microsoft.com/office/word/2016/wordml/cid" xmlns:w16se="http://schemas.microsoft.com/office/word/2015/wordml/symex" xmlns:wpg="http://schemas.microsoft.com/office/word/2010/wordprocessingGroup" xmlns:wpi="http://schemas.microsoft.com/office/word/2010/wordprocessingInk" xmlns:wne="http://schemas.microsoft.com/office/word/2006/wordml" xmlns:wps="http://schemas.microsoft.com/office/word/2010/wordprocessingShape" mc:Ignorable="w14 w15 w16se w16cid wp14">
-  <w15:commentEx w15:paraId="565AA729" w15:done="1"/>
-  <w15:commentEx w15:paraId="2BE8106B" w15:done="1"/>
-  <w15:commentEx w15:paraId="1227CA53" w15:done="1"/>
-  <w15:commentEx w15:paraId="4ED9FB0D" w15:done="1"/>
-  <w15:commentEx w15:paraId="4B98DD77" w15:done="0"/>
-</w15:commentsEx>
-</file>
-
-<file path=word/commentsIds.xml><?xml version="1.0" encoding="utf-8"?>
-<w16cid:commentsIds xmlns:wpc="http://schemas.microsoft.com/office/word/2010/wordprocessingCanvas" xmlns:cx="http://schemas.microsoft.com/office/drawing/2014/chartex" xmlns:cx1="http://schemas.microsoft.com/office/drawing/2015/9/8/chartex" xmlns:cx2="http://schemas.microsoft.com/office/drawing/2015/10/21/chartex" xmlns:cx3="http://schemas.microsoft.com/office/drawing/2016/5/9/chartex" xmlns:cx4="http://schemas.microsoft.com/office/drawing/2016/5/10/chartex" xmlns:cx5="http://schemas.microsoft.com/office/drawing/2016/5/11/chartex" xmlns:cx6="http://schemas.microsoft.com/office/drawing/2016/5/12/chartex" xmlns:cx7="http://schemas.microsoft.com/office/drawing/2016/5/13/chartex" xmlns:cx8="http://schemas.microsoft.com/office/drawing/2016/5/14/chartex" xmlns:mc="http://schemas.openxmlformats.org/markup-compatibility/2006" xmlns:aink="http://schemas.microsoft.com/office/drawing/2016/ink" xmlns:am3d="http://schemas.microsoft.com/office/drawing/2017/model3d" xmlns:o="urn:schemas-microsoft-com:office:office" xmlns:r="http://schemas.openxmlformats.org/officeDocument/2006/relationships" xmlns:m="http://schemas.openxmlformats.org/officeDocument/2006/math" xmlns:v="urn:schemas-microsoft-com:vml" xmlns:wp14="http://schemas.microsoft.com/office/word/2010/wordprocessingDrawing" xmlns:wp="http://schemas.openxmlformats.org/drawingml/2006/wordprocessingDrawing" xmlns:w10="urn:schemas-microsoft-com:office:word" xmlns:w="http://schemas.openxmlformats.org/wordprocessingml/2006/main" xmlns:w14="http://schemas.microsoft.com/office/word/2010/wordml" xmlns:w15="http://schemas.microsoft.com/office/word/2012/wordml" xmlns:w16cid="http://schemas.microsoft.com/office/word/2016/wordml/cid" xmlns:w16se="http://schemas.microsoft.com/office/word/2015/wordml/symex" xmlns:wpg="http://schemas.microsoft.com/office/word/2010/wordprocessingGroup" xmlns:wpi="http://schemas.microsoft.com/office/word/2010/wordprocessingInk" xmlns:wne="http://schemas.microsoft.com/office/word/2006/wordml" xmlns:wps="http://schemas.microsoft.com/office/word/2010/wordprocessingShape" mc:Ignorable="w14 w15 w16se w16cid wp14">
-  <w16cid:commentId w16cid:paraId="565AA729" w16cid:durableId="2176B822"/>
-  <w16cid:commentId w16cid:paraId="2BE8106B" w16cid:durableId="2176B823"/>
-  <w16cid:commentId w16cid:paraId="1227CA53" w16cid:durableId="2176BA50"/>
-  <w16cid:commentId w16cid:paraId="4ED9FB0D" w16cid:durableId="2176B825"/>
-  <w16cid:commentId w16cid:paraId="4B98DD77" w16cid:durableId="2176B826"/>
-</w16cid:commentsIds>
 </file>
 
 <file path=word/endnotes.xml><?xml version="1.0" encoding="utf-8"?>
@@ -4485,14 +4446,6 @@
     <w:abstractNumId w:val="10"/>
   </w:num>
 </w:numbering>
-</file>
-
-<file path=word/people.xml><?xml version="1.0" encoding="utf-8"?>
-<w15:people xmlns:wpc="http://schemas.microsoft.com/office/word/2010/wordprocessingCanvas" xmlns:cx="http://schemas.microsoft.com/office/drawing/2014/chartex" xmlns:cx1="http://schemas.microsoft.com/office/drawing/2015/9/8/chartex" xmlns:cx2="http://schemas.microsoft.com/office/drawing/2015/10/21/chartex" xmlns:cx3="http://schemas.microsoft.com/office/drawing/2016/5/9/chartex" xmlns:cx4="http://schemas.microsoft.com/office/drawing/2016/5/10/chartex" xmlns:cx5="http://schemas.microsoft.com/office/drawing/2016/5/11/chartex" xmlns:cx6="http://schemas.microsoft.com/office/drawing/2016/5/12/chartex" xmlns:cx7="http://schemas.microsoft.com/office/drawing/2016/5/13/chartex" xmlns:cx8="http://schemas.microsoft.com/office/drawing/2016/5/14/chartex" xmlns:mc="http://schemas.openxmlformats.org/markup-compatibility/2006" xmlns:aink="http://schemas.microsoft.com/office/drawing/2016/ink" xmlns:am3d="http://schemas.microsoft.com/office/drawing/2017/model3d" xmlns:o="urn:schemas-microsoft-com:office:office" xmlns:r="http://schemas.openxmlformats.org/officeDocument/2006/relationships" xmlns:m="http://schemas.openxmlformats.org/officeDocument/2006/math" xmlns:v="urn:schemas-microsoft-com:vml" xmlns:wp14="http://schemas.microsoft.com/office/word/2010/wordprocessingDrawing" xmlns:wp="http://schemas.openxmlformats.org/drawingml/2006/wordprocessingDrawing" xmlns:w10="urn:schemas-microsoft-com:office:word" xmlns:w="http://schemas.openxmlformats.org/wordprocessingml/2006/main" xmlns:w14="http://schemas.microsoft.com/office/word/2010/wordml" xmlns:w15="http://schemas.microsoft.com/office/word/2012/wordml" xmlns:w16cid="http://schemas.microsoft.com/office/word/2016/wordml/cid" xmlns:w16se="http://schemas.microsoft.com/office/word/2015/wordml/symex" xmlns:wpg="http://schemas.microsoft.com/office/word/2010/wordprocessingGroup" xmlns:wpi="http://schemas.microsoft.com/office/word/2010/wordprocessingInk" xmlns:wne="http://schemas.microsoft.com/office/word/2006/wordml" xmlns:wps="http://schemas.microsoft.com/office/word/2010/wordprocessingShape" mc:Ignorable="w14 w15 w16se w16cid wp14">
-  <w15:person w15:author="Shah, Amit">
-    <w15:presenceInfo w15:providerId="AD" w15:userId="S-1-5-21-4279633407-28481931-2677731258-175094"/>
-  </w15:person>
-</w15:people>
 </file>
 
 <file path=word/styles.xml><?xml version="1.0" encoding="utf-8"?>
@@ -5481,7 +5434,7 @@
 </file>
 
 <file path=customXml/itemProps1.xml><?xml version="1.0" encoding="utf-8"?>
-<ds:datastoreItem xmlns:ds="http://schemas.openxmlformats.org/officeDocument/2006/customXml" ds:itemID="{86056D0A-41E1-432C-ABBF-7A5E4686F741}">
+<ds:datastoreItem xmlns:ds="http://schemas.openxmlformats.org/officeDocument/2006/customXml" ds:itemID="{6DFE1C94-C9B5-47CD-9220-A69AF22A3BCE}">
   <ds:schemaRefs>
     <ds:schemaRef ds:uri="http://schemas.openxmlformats.org/officeDocument/2006/bibliography"/>
   </ds:schemaRefs>

</xml_diff>